<commit_message>
Thesis.docx met contents table
</commit_message>
<xml_diff>
--- a/Thesis.docx
+++ b/Thesis.docx
@@ -14,6 +14,13 @@
     </w:p>
     <w:sdt>
       <w:sdtPr>
+        <w:rPr>
+          <w:rFonts w:asciiTheme="minorHAnsi" w:eastAsiaTheme="minorHAnsi" w:hAnsiTheme="minorHAnsi" w:cstheme="minorBidi"/>
+          <w:color w:val="auto"/>
+          <w:sz w:val="24"/>
+          <w:szCs w:val="22"/>
+          <w:lang w:val="nl-BE"/>
+        </w:rPr>
         <w:id w:val="1107620265"/>
         <w:docPartObj>
           <w:docPartGallery w:val="Table of Contents"/>
@@ -22,14 +29,9 @@
       </w:sdtPr>
       <w:sdtEndPr>
         <w:rPr>
-          <w:rFonts w:asciiTheme="minorHAnsi" w:eastAsiaTheme="minorHAnsi" w:hAnsiTheme="minorHAnsi" w:cstheme="minorBidi"/>
           <w:b/>
           <w:bCs/>
           <w:noProof/>
-          <w:color w:val="auto"/>
-          <w:sz w:val="24"/>
-          <w:szCs w:val="22"/>
-          <w:lang w:val="nl-BE"/>
         </w:rPr>
       </w:sdtEndPr>
       <w:sdtContent>
@@ -2915,8 +2917,6 @@
       </w:sdtContent>
     </w:sdt>
     <w:p>
-      <w:bookmarkStart w:id="0" w:name="_GoBack"/>
-      <w:bookmarkEnd w:id="0"/>
       <w:r>
         <w:br w:type="page"/>
       </w:r>
@@ -2942,22 +2942,22 @@
       <w:pPr>
         <w:pStyle w:val="Heading1"/>
       </w:pPr>
-      <w:bookmarkStart w:id="1" w:name="_Toc355548183"/>
+      <w:bookmarkStart w:id="0" w:name="_Toc355548183"/>
       <w:r>
         <w:lastRenderedPageBreak/>
         <w:t>Inleiding</w:t>
       </w:r>
-      <w:bookmarkEnd w:id="1"/>
+      <w:bookmarkEnd w:id="0"/>
     </w:p>
     <w:p>
       <w:pPr>
         <w:pStyle w:val="Heading2"/>
       </w:pPr>
-      <w:bookmarkStart w:id="2" w:name="_Toc355548184"/>
+      <w:bookmarkStart w:id="1" w:name="_Toc355548184"/>
       <w:r>
         <w:t>Algemeen</w:t>
       </w:r>
-      <w:bookmarkEnd w:id="2"/>
+      <w:bookmarkEnd w:id="1"/>
     </w:p>
     <w:p>
       <w:r>
@@ -2992,11 +2992,11 @@
       <w:pPr>
         <w:pStyle w:val="Heading2"/>
       </w:pPr>
-      <w:bookmarkStart w:id="3" w:name="_Toc355548185"/>
+      <w:bookmarkStart w:id="2" w:name="_Toc355548185"/>
       <w:r>
         <w:t>Opdrachtgever</w:t>
       </w:r>
-      <w:bookmarkEnd w:id="3"/>
+      <w:bookmarkEnd w:id="2"/>
     </w:p>
     <w:p>
       <w:r>
@@ -3105,11 +3105,11 @@
       <w:pPr>
         <w:pStyle w:val="Heading2"/>
       </w:pPr>
-      <w:bookmarkStart w:id="4" w:name="_Toc355548186"/>
+      <w:bookmarkStart w:id="3" w:name="_Toc355548186"/>
       <w:r>
         <w:t>Projectdefinitie</w:t>
       </w:r>
-      <w:bookmarkEnd w:id="4"/>
+      <w:bookmarkEnd w:id="3"/>
     </w:p>
     <w:p>
       <w:pPr>
@@ -3255,22 +3255,22 @@
       <w:pPr>
         <w:pStyle w:val="Heading1"/>
       </w:pPr>
-      <w:bookmarkStart w:id="5" w:name="_Toc355548187"/>
+      <w:bookmarkStart w:id="4" w:name="_Toc355548187"/>
       <w:r>
         <w:lastRenderedPageBreak/>
         <w:t>Scope – Probleem analyse – Business analyse</w:t>
       </w:r>
-      <w:bookmarkEnd w:id="5"/>
+      <w:bookmarkEnd w:id="4"/>
     </w:p>
     <w:p>
       <w:pPr>
         <w:pStyle w:val="Heading2"/>
       </w:pPr>
-      <w:bookmarkStart w:id="6" w:name="_Toc355548188"/>
+      <w:bookmarkStart w:id="5" w:name="_Toc355548188"/>
       <w:r>
         <w:t>Scope</w:t>
       </w:r>
-      <w:bookmarkEnd w:id="6"/>
+      <w:bookmarkEnd w:id="5"/>
     </w:p>
     <w:p>
       <w:pPr>
@@ -3336,26 +3336,134 @@
           <w:szCs w:val="24"/>
           <w:lang w:val="en-US"/>
         </w:rPr>
-        <w:t>High level function decomposition diagramma (processen defini</w:t>
-      </w:r>
+        <w:t xml:space="preserve">High level function decomposition </w:t>
+      </w:r>
+      <w:proofErr w:type="spellStart"/>
       <w:r>
         <w:rPr>
           <w:sz w:val="24"/>
           <w:szCs w:val="24"/>
           <w:lang w:val="en-US"/>
         </w:rPr>
-        <w:t>ëren, elk proces wordt een use case)</w:t>
+        <w:t>diagramma</w:t>
+      </w:r>
+      <w:proofErr w:type="spellEnd"/>
+      <w:r>
+        <w:rPr>
+          <w:sz w:val="24"/>
+          <w:szCs w:val="24"/>
+          <w:lang w:val="en-US"/>
+        </w:rPr>
+        <w:t xml:space="preserve"> (</w:t>
+      </w:r>
+      <w:proofErr w:type="spellStart"/>
+      <w:r>
+        <w:rPr>
+          <w:sz w:val="24"/>
+          <w:szCs w:val="24"/>
+          <w:lang w:val="en-US"/>
+        </w:rPr>
+        <w:t>processen</w:t>
+      </w:r>
+      <w:proofErr w:type="spellEnd"/>
+      <w:r>
+        <w:rPr>
+          <w:sz w:val="24"/>
+          <w:szCs w:val="24"/>
+          <w:lang w:val="en-US"/>
+        </w:rPr>
+        <w:t xml:space="preserve"> </w:t>
+      </w:r>
+      <w:proofErr w:type="spellStart"/>
+      <w:r>
+        <w:rPr>
+          <w:sz w:val="24"/>
+          <w:szCs w:val="24"/>
+          <w:lang w:val="en-US"/>
+        </w:rPr>
+        <w:t>defini</w:t>
+      </w:r>
+      <w:r>
+        <w:rPr>
+          <w:sz w:val="24"/>
+          <w:szCs w:val="24"/>
+          <w:lang w:val="en-US"/>
+        </w:rPr>
+        <w:t>ëren</w:t>
+      </w:r>
+      <w:proofErr w:type="spellEnd"/>
+      <w:r>
+        <w:rPr>
+          <w:sz w:val="24"/>
+          <w:szCs w:val="24"/>
+          <w:lang w:val="en-US"/>
+        </w:rPr>
+        <w:t xml:space="preserve">, elk </w:t>
+      </w:r>
+      <w:proofErr w:type="spellStart"/>
+      <w:r>
+        <w:rPr>
+          <w:sz w:val="24"/>
+          <w:szCs w:val="24"/>
+          <w:lang w:val="en-US"/>
+        </w:rPr>
+        <w:t>proces</w:t>
+      </w:r>
+      <w:proofErr w:type="spellEnd"/>
+      <w:r>
+        <w:rPr>
+          <w:sz w:val="24"/>
+          <w:szCs w:val="24"/>
+          <w:lang w:val="en-US"/>
+        </w:rPr>
+        <w:t xml:space="preserve"> </w:t>
+      </w:r>
+      <w:proofErr w:type="spellStart"/>
+      <w:r>
+        <w:rPr>
+          <w:sz w:val="24"/>
+          <w:szCs w:val="24"/>
+          <w:lang w:val="en-US"/>
+        </w:rPr>
+        <w:t>wordt</w:t>
+      </w:r>
+      <w:proofErr w:type="spellEnd"/>
+      <w:r>
+        <w:rPr>
+          <w:sz w:val="24"/>
+          <w:szCs w:val="24"/>
+          <w:lang w:val="en-US"/>
+        </w:rPr>
+        <w:t xml:space="preserve"> </w:t>
+      </w:r>
+      <w:proofErr w:type="spellStart"/>
+      <w:r>
+        <w:rPr>
+          <w:sz w:val="24"/>
+          <w:szCs w:val="24"/>
+          <w:lang w:val="en-US"/>
+        </w:rPr>
+        <w:t>een</w:t>
+      </w:r>
+      <w:proofErr w:type="spellEnd"/>
+      <w:r>
+        <w:rPr>
+          <w:sz w:val="24"/>
+          <w:szCs w:val="24"/>
+          <w:lang w:val="en-US"/>
+        </w:rPr>
+        <w:t xml:space="preserve"> use case)</w:t>
       </w:r>
     </w:p>
     <w:p>
       <w:pPr>
         <w:pStyle w:val="Heading2"/>
       </w:pPr>
-      <w:bookmarkStart w:id="7" w:name="_Toc355548189"/>
+      <w:bookmarkStart w:id="6" w:name="_Toc355548189"/>
       <w:r>
         <w:t>Probleem analyse</w:t>
       </w:r>
-      <w:bookmarkEnd w:id="7"/>
+      <w:bookmarkEnd w:id="6"/>
     </w:p>
     <w:p>
       <w:pPr>
@@ -3377,8 +3485,36 @@
           <w:szCs w:val="24"/>
           <w:lang w:val="en-US"/>
         </w:rPr>
-        <w:t>Pieces framework (waarom, system improvement objectives, opportuniteiten</w:t>
-      </w:r>
+        <w:t>Pieces framework (</w:t>
+      </w:r>
+      <w:proofErr w:type="spellStart"/>
+      <w:r>
+        <w:rPr>
+          <w:sz w:val="24"/>
+          <w:szCs w:val="24"/>
+          <w:lang w:val="en-US"/>
+        </w:rPr>
+        <w:t>waarom</w:t>
+      </w:r>
+      <w:proofErr w:type="spellEnd"/>
+      <w:r>
+        <w:rPr>
+          <w:sz w:val="24"/>
+          <w:szCs w:val="24"/>
+          <w:lang w:val="en-US"/>
+        </w:rPr>
+        <w:t xml:space="preserve">, system improvement objectives, </w:t>
+      </w:r>
+      <w:proofErr w:type="spellStart"/>
+      <w:r>
+        <w:rPr>
+          <w:sz w:val="24"/>
+          <w:szCs w:val="24"/>
+          <w:lang w:val="en-US"/>
+        </w:rPr>
+        <w:t>opportuniteiten</w:t>
+      </w:r>
+      <w:proofErr w:type="spellEnd"/>
       <w:r>
         <w:rPr>
           <w:sz w:val="24"/>
@@ -3408,18 +3544,28 @@
           <w:szCs w:val="24"/>
           <w:lang w:val="en-US"/>
         </w:rPr>
-        <w:t>Problem statement tabel</w:t>
-      </w:r>
+        <w:t xml:space="preserve">Problem statement </w:t>
+      </w:r>
+      <w:proofErr w:type="spellStart"/>
+      <w:r>
+        <w:rPr>
+          <w:sz w:val="24"/>
+          <w:szCs w:val="24"/>
+          <w:lang w:val="en-US"/>
+        </w:rPr>
+        <w:t>tabel</w:t>
+      </w:r>
+      <w:proofErr w:type="spellEnd"/>
     </w:p>
     <w:p>
       <w:pPr>
         <w:pStyle w:val="Heading2"/>
       </w:pPr>
-      <w:bookmarkStart w:id="8" w:name="_Toc355548190"/>
+      <w:bookmarkStart w:id="7" w:name="_Toc355548190"/>
       <w:r>
         <w:t>Business analyse</w:t>
       </w:r>
-      <w:bookmarkEnd w:id="8"/>
+      <w:bookmarkEnd w:id="7"/>
     </w:p>
     <w:p>
       <w:pPr>
@@ -3502,11 +3648,11 @@
       <w:pPr>
         <w:pStyle w:val="Heading2"/>
       </w:pPr>
-      <w:bookmarkStart w:id="9" w:name="_Toc355548191"/>
+      <w:bookmarkStart w:id="8" w:name="_Toc355548191"/>
       <w:r>
         <w:t>Werkwijze</w:t>
       </w:r>
-      <w:bookmarkEnd w:id="9"/>
+      <w:bookmarkEnd w:id="8"/>
     </w:p>
     <w:p>
       <w:r>
@@ -3525,12 +3671,12 @@
       <w:pPr>
         <w:pStyle w:val="Heading1"/>
       </w:pPr>
-      <w:bookmarkStart w:id="10" w:name="_Toc355548192"/>
+      <w:bookmarkStart w:id="9" w:name="_Toc355548192"/>
       <w:r>
         <w:lastRenderedPageBreak/>
         <w:t>Analyse en ontwerp database</w:t>
       </w:r>
-      <w:bookmarkEnd w:id="10"/>
+      <w:bookmarkEnd w:id="9"/>
     </w:p>
     <w:p/>
     <w:p/>
@@ -3546,10 +3692,20 @@
       <w:pPr>
         <w:pStyle w:val="Heading1"/>
       </w:pPr>
-      <w:bookmarkStart w:id="11" w:name="_Toc355548193"/>
+      <w:bookmarkStart w:id="10" w:name="_Toc355548193"/>
       <w:r>
         <w:lastRenderedPageBreak/>
         <w:t>Requirement analyse</w:t>
+      </w:r>
+      <w:bookmarkEnd w:id="10"/>
+    </w:p>
+    <w:p>
+      <w:pPr>
+        <w:pStyle w:val="Heading2"/>
+      </w:pPr>
+      <w:bookmarkStart w:id="11" w:name="_Toc355548194"/>
+      <w:r>
+        <w:t>Use cases en storyboards</w:t>
       </w:r>
       <w:bookmarkEnd w:id="11"/>
     </w:p>
@@ -3557,9 +3713,9 @@
       <w:pPr>
         <w:pStyle w:val="Heading2"/>
       </w:pPr>
-      <w:bookmarkStart w:id="12" w:name="_Toc355548194"/>
-      <w:r>
-        <w:t>Use cases en storyboards</w:t>
+      <w:bookmarkStart w:id="12" w:name="_Toc355548195"/>
+      <w:r>
+        <w:t>Object georiënteerde analyse van de use cases</w:t>
       </w:r>
       <w:bookmarkEnd w:id="12"/>
     </w:p>
@@ -3567,49 +3723,39 @@
       <w:pPr>
         <w:pStyle w:val="Heading2"/>
       </w:pPr>
-      <w:bookmarkStart w:id="13" w:name="_Toc355548195"/>
-      <w:r>
-        <w:t>Object georiënteerde analyse van de use cases</w:t>
+      <w:bookmarkStart w:id="13" w:name="_Toc355548196"/>
+      <w:r>
+        <w:t>Ontwerp van de use cases</w:t>
       </w:r>
       <w:bookmarkEnd w:id="13"/>
+    </w:p>
+    <w:p/>
+    <w:p/>
+    <w:p>
+      <w:r>
+        <w:br w:type="page"/>
+      </w:r>
+    </w:p>
+    <w:p>
+      <w:pPr>
+        <w:pStyle w:val="Heading1"/>
+      </w:pPr>
+      <w:bookmarkStart w:id="14" w:name="_Toc355548197"/>
+      <w:r>
+        <w:lastRenderedPageBreak/>
+        <w:t>Decision analyse en Physical design</w:t>
+      </w:r>
+      <w:bookmarkEnd w:id="14"/>
     </w:p>
     <w:p>
       <w:pPr>
         <w:pStyle w:val="Heading2"/>
       </w:pPr>
-      <w:bookmarkStart w:id="14" w:name="_Toc355548196"/>
-      <w:r>
-        <w:t>Ontwerp van de use cases</w:t>
-      </w:r>
-      <w:bookmarkEnd w:id="14"/>
-    </w:p>
-    <w:p/>
-    <w:p/>
-    <w:p>
-      <w:r>
-        <w:br w:type="page"/>
-      </w:r>
-    </w:p>
-    <w:p>
-      <w:pPr>
-        <w:pStyle w:val="Heading1"/>
-      </w:pPr>
-      <w:bookmarkStart w:id="15" w:name="_Toc355548197"/>
-      <w:r>
-        <w:lastRenderedPageBreak/>
-        <w:t>Decision analyse en Physical design</w:t>
+      <w:bookmarkStart w:id="15" w:name="_Toc355548198"/>
+      <w:r>
+        <w:t>Ontwikkelingsomgeving en tools</w:t>
       </w:r>
       <w:bookmarkEnd w:id="15"/>
-    </w:p>
-    <w:p>
-      <w:pPr>
-        <w:pStyle w:val="Heading2"/>
-      </w:pPr>
-      <w:bookmarkStart w:id="16" w:name="_Toc355548198"/>
-      <w:r>
-        <w:t>Ontwikkelingsomgeving en tools</w:t>
-      </w:r>
-      <w:bookmarkEnd w:id="16"/>
     </w:p>
     <w:p>
       <w:pPr>
@@ -3618,14 +3764,14 @@
           <w:lang w:val="en-US"/>
         </w:rPr>
       </w:pPr>
-      <w:bookmarkStart w:id="17" w:name="_Toc355548199"/>
+      <w:bookmarkStart w:id="16" w:name="_Toc355548199"/>
       <w:r>
         <w:rPr>
           <w:lang w:val="en-US"/>
         </w:rPr>
         <w:t>Notepad++</w:t>
       </w:r>
-      <w:bookmarkEnd w:id="17"/>
+      <w:bookmarkEnd w:id="16"/>
     </w:p>
     <w:p>
       <w:pPr>
@@ -3775,22 +3921,22 @@
       <w:pPr>
         <w:pStyle w:val="Heading3"/>
       </w:pPr>
-      <w:bookmarkStart w:id="18" w:name="_Toc355548200"/>
+      <w:bookmarkStart w:id="17" w:name="_Toc355548200"/>
       <w:r>
         <w:t>Eclipse Juno</w:t>
       </w:r>
-      <w:bookmarkEnd w:id="18"/>
+      <w:bookmarkEnd w:id="17"/>
     </w:p>
     <w:p/>
     <w:p>
       <w:pPr>
         <w:pStyle w:val="Heading3"/>
       </w:pPr>
-      <w:bookmarkStart w:id="19" w:name="_Toc355548201"/>
+      <w:bookmarkStart w:id="18" w:name="_Toc355548201"/>
       <w:r>
         <w:t>Uml Factory</w:t>
       </w:r>
-      <w:bookmarkEnd w:id="19"/>
+      <w:bookmarkEnd w:id="18"/>
     </w:p>
     <w:p>
       <w:pPr>
@@ -3867,22 +4013,22 @@
       <w:pPr>
         <w:pStyle w:val="Heading3"/>
       </w:pPr>
-      <w:bookmarkStart w:id="20" w:name="_Toc355548202"/>
+      <w:bookmarkStart w:id="19" w:name="_Toc355548202"/>
       <w:r>
         <w:t>Git &amp; Github</w:t>
       </w:r>
-      <w:bookmarkEnd w:id="20"/>
+      <w:bookmarkEnd w:id="19"/>
     </w:p>
     <w:p/>
     <w:p>
       <w:pPr>
         <w:pStyle w:val="Heading3"/>
       </w:pPr>
-      <w:bookmarkStart w:id="21" w:name="_Toc355548203"/>
+      <w:bookmarkStart w:id="20" w:name="_Toc355548203"/>
       <w:r>
         <w:t>Excel</w:t>
       </w:r>
-      <w:bookmarkEnd w:id="21"/>
+      <w:bookmarkEnd w:id="20"/>
     </w:p>
     <w:p>
       <w:pPr>
@@ -3919,11 +4065,11 @@
       <w:pPr>
         <w:pStyle w:val="Heading3"/>
       </w:pPr>
-      <w:bookmarkStart w:id="22" w:name="_Toc355548204"/>
+      <w:bookmarkStart w:id="21" w:name="_Toc355548204"/>
       <w:r>
         <w:t>Adobe Photoshop</w:t>
       </w:r>
-      <w:bookmarkEnd w:id="22"/>
+      <w:bookmarkEnd w:id="21"/>
     </w:p>
     <w:p>
       <w:pPr>
@@ -3954,12 +4100,12 @@
       <w:pPr>
         <w:pStyle w:val="Heading3"/>
       </w:pPr>
-      <w:bookmarkStart w:id="23" w:name="_Toc355548205"/>
+      <w:bookmarkStart w:id="22" w:name="_Toc355548205"/>
       <w:r>
         <w:lastRenderedPageBreak/>
         <w:t>Putty</w:t>
       </w:r>
-      <w:bookmarkEnd w:id="23"/>
+      <w:bookmarkEnd w:id="22"/>
     </w:p>
     <w:p>
       <w:pPr>
@@ -4040,11 +4186,11 @@
       <w:pPr>
         <w:pStyle w:val="Heading3"/>
       </w:pPr>
-      <w:bookmarkStart w:id="24" w:name="_Toc355548206"/>
+      <w:bookmarkStart w:id="23" w:name="_Toc355548206"/>
       <w:r>
         <w:t>Nano</w:t>
       </w:r>
-      <w:bookmarkEnd w:id="24"/>
+      <w:bookmarkEnd w:id="23"/>
     </w:p>
     <w:p>
       <w:pPr>
@@ -4072,10 +4218,42 @@
       <w:pPr>
         <w:pStyle w:val="Heading3"/>
       </w:pPr>
-      <w:bookmarkStart w:id="25" w:name="_Toc355548207"/>
+      <w:bookmarkStart w:id="24" w:name="_Toc355548207"/>
       <w:r>
         <w:t>ADB</w:t>
       </w:r>
+      <w:bookmarkEnd w:id="24"/>
+      <w:r>
+        <w:t xml:space="preserve"> &amp; ADB wireless</w:t>
+      </w:r>
+    </w:p>
+    <w:p>
+      <w:pPr>
+        <w:ind w:left="1276"/>
+      </w:pPr>
+      <w:r>
+        <w:t>Android Debug Bridge</w:t>
+      </w:r>
+      <w:r>
+        <w:t xml:space="preserve"> is een command line tool waarmee je met een android device kan communiceren. Dit kan zelfs een virtueel device (emulator) zijn.</w:t>
+      </w:r>
+      <w:r>
+        <w:t xml:space="preserve"> Het is een client-server programma dat uit drie componenten bestaat.</w:t>
+      </w:r>
+    </w:p>
+    <w:p>
+      <w:pPr>
+        <w:ind w:left="1276"/>
+      </w:pPr>
+      <w:hyperlink r:id="rId16" w:history="1">
+        <w:r>
+          <w:rPr>
+            <w:rStyle w:val="Hyperlink"/>
+          </w:rPr>
+          <w:t>http://developer.android.com/tools/help/adb.html</w:t>
+        </w:r>
+      </w:hyperlink>
+      <w:bookmarkStart w:id="25" w:name="_GoBack"/>
       <w:bookmarkEnd w:id="25"/>
     </w:p>
     <w:p>
@@ -6838,49 +7016,49 @@
     </dgm:pt>
   </dgm:ptLst>
   <dgm:cxnLst>
+    <dgm:cxn modelId="{520553F4-B43F-4BF3-9691-FFFA070F0CF6}" srcId="{25BDA8B0-CE82-42F8-99DA-3E919A47A90D}" destId="{1670AE96-3511-4427-9581-D0813ED44F79}" srcOrd="2" destOrd="0" parTransId="{1A6D5B79-6119-4E6D-8996-6A2ECA9D0764}" sibTransId="{291B6600-BCAB-4581-8EFA-7190B524751F}"/>
+    <dgm:cxn modelId="{EB9C5FCB-DBF0-4F28-B1E7-F0633C986F99}" type="presOf" srcId="{25BDA8B0-CE82-42F8-99DA-3E919A47A90D}" destId="{E2416407-80B8-42AB-A8D6-0CF899227D5D}" srcOrd="0" destOrd="0" presId="urn:microsoft.com/office/officeart/2005/8/layout/orgChart1"/>
+    <dgm:cxn modelId="{E692E935-7F2E-4E1C-80E7-C6A11035E575}" type="presOf" srcId="{263F50FA-1265-4745-90CB-5450EDF4B168}" destId="{71A7AA38-D4A0-463D-B738-D2D1849B597F}" srcOrd="0" destOrd="0" presId="urn:microsoft.com/office/officeart/2005/8/layout/orgChart1"/>
+    <dgm:cxn modelId="{70403772-B3FD-4392-A7F4-EB40693C2E22}" type="presOf" srcId="{1A6D5B79-6119-4E6D-8996-6A2ECA9D0764}" destId="{BB943BB1-72E9-4EDD-9934-562F6EDE15F4}" srcOrd="0" destOrd="0" presId="urn:microsoft.com/office/officeart/2005/8/layout/orgChart1"/>
+    <dgm:cxn modelId="{CA286F0B-102D-46F8-9093-8C3DD407D954}" srcId="{FD4D97D3-512D-40DC-B0C7-EC8ED6A68225}" destId="{25BDA8B0-CE82-42F8-99DA-3E919A47A90D}" srcOrd="0" destOrd="0" parTransId="{D6E7F3B4-D328-4C5F-9C86-3F692E8563A5}" sibTransId="{4AA1AD59-1009-4B25-9490-EA1D39581B80}"/>
+    <dgm:cxn modelId="{A22226D8-2C6E-4142-96C7-1E73C0BFC6E1}" type="presOf" srcId="{263F50FA-1265-4745-90CB-5450EDF4B168}" destId="{D83BFD9A-4436-4D50-B02E-77D1CE930531}" srcOrd="1" destOrd="0" presId="urn:microsoft.com/office/officeart/2005/8/layout/orgChart1"/>
+    <dgm:cxn modelId="{C1DFEFC8-3131-4593-B00E-DD4E7175C47F}" type="presOf" srcId="{793AB9D8-C29A-4335-89EA-8A2436330C5C}" destId="{72D52533-320A-435B-AA2E-36BCA6299B22}" srcOrd="1" destOrd="0" presId="urn:microsoft.com/office/officeart/2005/8/layout/orgChart1"/>
+    <dgm:cxn modelId="{199074B6-0FEA-4072-9254-4BBB828CEF7E}" type="presOf" srcId="{793AB9D8-C29A-4335-89EA-8A2436330C5C}" destId="{FDC76998-855C-44DD-816C-9DD5EA211B21}" srcOrd="0" destOrd="0" presId="urn:microsoft.com/office/officeart/2005/8/layout/orgChart1"/>
+    <dgm:cxn modelId="{79A53AC0-D6B9-4BA1-8A1F-5C2644C70D50}" type="presOf" srcId="{FD4D97D3-512D-40DC-B0C7-EC8ED6A68225}" destId="{60DFAA10-3BC3-4E4C-AD04-CA533015FF5B}" srcOrd="0" destOrd="0" presId="urn:microsoft.com/office/officeart/2005/8/layout/orgChart1"/>
+    <dgm:cxn modelId="{6BE48849-5762-417A-989B-97CEC1283862}" type="presOf" srcId="{958326F8-218F-4E3A-981F-5EFF52640B58}" destId="{45C1D29B-DB56-42FD-8C5A-61CF9BADC74D}" srcOrd="0" destOrd="0" presId="urn:microsoft.com/office/officeart/2005/8/layout/orgChart1"/>
+    <dgm:cxn modelId="{B4D72D0D-EAA9-46DB-82D5-EF9194A97B9B}" srcId="{25BDA8B0-CE82-42F8-99DA-3E919A47A90D}" destId="{793AB9D8-C29A-4335-89EA-8A2436330C5C}" srcOrd="0" destOrd="0" parTransId="{958326F8-218F-4E3A-981F-5EFF52640B58}" sibTransId="{84A8551E-DAA2-453B-9A4B-FDDD192C6765}"/>
+    <dgm:cxn modelId="{6D4BCE72-1A1E-4FC2-B61C-D0E4250ACE0F}" type="presOf" srcId="{25BDA8B0-CE82-42F8-99DA-3E919A47A90D}" destId="{C3C3D0C0-DF93-4E1A-8904-2BC8C1ECC13D}" srcOrd="1" destOrd="0" presId="urn:microsoft.com/office/officeart/2005/8/layout/orgChart1"/>
+    <dgm:cxn modelId="{783D497A-17B2-4833-B1FD-E6C8545AB4D8}" type="presOf" srcId="{1670AE96-3511-4427-9581-D0813ED44F79}" destId="{258B9D38-13D4-4972-B192-C811AB744C70}" srcOrd="1" destOrd="0" presId="urn:microsoft.com/office/officeart/2005/8/layout/orgChart1"/>
+    <dgm:cxn modelId="{67DF9285-6DEC-47BE-B66A-8C81F1D93D9E}" type="presOf" srcId="{1670AE96-3511-4427-9581-D0813ED44F79}" destId="{3521D9C4-CA67-4321-A186-ABB7BC96A569}" srcOrd="0" destOrd="0" presId="urn:microsoft.com/office/officeart/2005/8/layout/orgChart1"/>
+    <dgm:cxn modelId="{19F850E3-A4BD-44AE-BD16-75C1C634AA44}" type="presOf" srcId="{5785963B-F649-48C7-98B9-DDD8FB102F99}" destId="{29DEEE3F-F42A-46B8-8681-DC07AABCACCA}" srcOrd="0" destOrd="0" presId="urn:microsoft.com/office/officeart/2005/8/layout/orgChart1"/>
     <dgm:cxn modelId="{FFCB0119-DFCC-4B57-8061-602C00B9D9E4}" srcId="{25BDA8B0-CE82-42F8-99DA-3E919A47A90D}" destId="{263F50FA-1265-4745-90CB-5450EDF4B168}" srcOrd="1" destOrd="0" parTransId="{5785963B-F649-48C7-98B9-DDD8FB102F99}" sibTransId="{928D63E3-0B97-4381-814E-E1A1E8335168}"/>
-    <dgm:cxn modelId="{B33005B0-BEAB-4948-9774-75F3385EA522}" type="presOf" srcId="{FD4D97D3-512D-40DC-B0C7-EC8ED6A68225}" destId="{60DFAA10-3BC3-4E4C-AD04-CA533015FF5B}" srcOrd="0" destOrd="0" presId="urn:microsoft.com/office/officeart/2005/8/layout/orgChart1"/>
-    <dgm:cxn modelId="{01861E86-19C1-47A9-AAF4-0A7759CDE3D0}" type="presOf" srcId="{5785963B-F649-48C7-98B9-DDD8FB102F99}" destId="{29DEEE3F-F42A-46B8-8681-DC07AABCACCA}" srcOrd="0" destOrd="0" presId="urn:microsoft.com/office/officeart/2005/8/layout/orgChart1"/>
-    <dgm:cxn modelId="{D9E5C9DF-0651-4CF0-9A21-EFA0848CB42E}" type="presOf" srcId="{263F50FA-1265-4745-90CB-5450EDF4B168}" destId="{71A7AA38-D4A0-463D-B738-D2D1849B597F}" srcOrd="0" destOrd="0" presId="urn:microsoft.com/office/officeart/2005/8/layout/orgChart1"/>
-    <dgm:cxn modelId="{C4D32635-C090-402F-8F08-85CB3F7FA720}" type="presOf" srcId="{1A6D5B79-6119-4E6D-8996-6A2ECA9D0764}" destId="{BB943BB1-72E9-4EDD-9934-562F6EDE15F4}" srcOrd="0" destOrd="0" presId="urn:microsoft.com/office/officeart/2005/8/layout/orgChart1"/>
-    <dgm:cxn modelId="{55311A0D-C460-45ED-A554-AF86C6CFD989}" type="presOf" srcId="{263F50FA-1265-4745-90CB-5450EDF4B168}" destId="{D83BFD9A-4436-4D50-B02E-77D1CE930531}" srcOrd="1" destOrd="0" presId="urn:microsoft.com/office/officeart/2005/8/layout/orgChart1"/>
-    <dgm:cxn modelId="{FCE1B966-5CC5-479D-9BB7-0D0E4569961A}" type="presOf" srcId="{1670AE96-3511-4427-9581-D0813ED44F79}" destId="{3521D9C4-CA67-4321-A186-ABB7BC96A569}" srcOrd="0" destOrd="0" presId="urn:microsoft.com/office/officeart/2005/8/layout/orgChart1"/>
-    <dgm:cxn modelId="{520553F4-B43F-4BF3-9691-FFFA070F0CF6}" srcId="{25BDA8B0-CE82-42F8-99DA-3E919A47A90D}" destId="{1670AE96-3511-4427-9581-D0813ED44F79}" srcOrd="2" destOrd="0" parTransId="{1A6D5B79-6119-4E6D-8996-6A2ECA9D0764}" sibTransId="{291B6600-BCAB-4581-8EFA-7190B524751F}"/>
-    <dgm:cxn modelId="{A1B43CE9-875D-4C55-8969-AA71041E104D}" type="presOf" srcId="{25BDA8B0-CE82-42F8-99DA-3E919A47A90D}" destId="{C3C3D0C0-DF93-4E1A-8904-2BC8C1ECC13D}" srcOrd="1" destOrd="0" presId="urn:microsoft.com/office/officeart/2005/8/layout/orgChart1"/>
-    <dgm:cxn modelId="{B4D72D0D-EAA9-46DB-82D5-EF9194A97B9B}" srcId="{25BDA8B0-CE82-42F8-99DA-3E919A47A90D}" destId="{793AB9D8-C29A-4335-89EA-8A2436330C5C}" srcOrd="0" destOrd="0" parTransId="{958326F8-218F-4E3A-981F-5EFF52640B58}" sibTransId="{84A8551E-DAA2-453B-9A4B-FDDD192C6765}"/>
-    <dgm:cxn modelId="{78D92CD1-7761-4715-86CC-1D82D3CA1DFB}" type="presOf" srcId="{25BDA8B0-CE82-42F8-99DA-3E919A47A90D}" destId="{E2416407-80B8-42AB-A8D6-0CF899227D5D}" srcOrd="0" destOrd="0" presId="urn:microsoft.com/office/officeart/2005/8/layout/orgChart1"/>
-    <dgm:cxn modelId="{ADAE374E-4AB0-4E94-8313-654261959677}" type="presOf" srcId="{958326F8-218F-4E3A-981F-5EFF52640B58}" destId="{45C1D29B-DB56-42FD-8C5A-61CF9BADC74D}" srcOrd="0" destOrd="0" presId="urn:microsoft.com/office/officeart/2005/8/layout/orgChart1"/>
-    <dgm:cxn modelId="{81074778-98BA-4A96-B42F-AB24824914F9}" type="presOf" srcId="{793AB9D8-C29A-4335-89EA-8A2436330C5C}" destId="{FDC76998-855C-44DD-816C-9DD5EA211B21}" srcOrd="0" destOrd="0" presId="urn:microsoft.com/office/officeart/2005/8/layout/orgChart1"/>
-    <dgm:cxn modelId="{F54CECF7-8C4D-42E3-B3BE-ABAB79F548A0}" type="presOf" srcId="{793AB9D8-C29A-4335-89EA-8A2436330C5C}" destId="{72D52533-320A-435B-AA2E-36BCA6299B22}" srcOrd="1" destOrd="0" presId="urn:microsoft.com/office/officeart/2005/8/layout/orgChart1"/>
-    <dgm:cxn modelId="{CA286F0B-102D-46F8-9093-8C3DD407D954}" srcId="{FD4D97D3-512D-40DC-B0C7-EC8ED6A68225}" destId="{25BDA8B0-CE82-42F8-99DA-3E919A47A90D}" srcOrd="0" destOrd="0" parTransId="{D6E7F3B4-D328-4C5F-9C86-3F692E8563A5}" sibTransId="{4AA1AD59-1009-4B25-9490-EA1D39581B80}"/>
-    <dgm:cxn modelId="{68646EE4-367D-42EB-BA5C-18264EBB0D33}" type="presOf" srcId="{1670AE96-3511-4427-9581-D0813ED44F79}" destId="{258B9D38-13D4-4972-B192-C811AB744C70}" srcOrd="1" destOrd="0" presId="urn:microsoft.com/office/officeart/2005/8/layout/orgChart1"/>
-    <dgm:cxn modelId="{1B68B8BF-0CCE-408E-A11B-69A7B2D5F2F5}" type="presParOf" srcId="{60DFAA10-3BC3-4E4C-AD04-CA533015FF5B}" destId="{5EC10829-76AF-463B-BC1F-DB236C549E3C}" srcOrd="0" destOrd="0" presId="urn:microsoft.com/office/officeart/2005/8/layout/orgChart1"/>
-    <dgm:cxn modelId="{5DFB0D14-C0A9-4BE5-BE92-CF29DC751E25}" type="presParOf" srcId="{5EC10829-76AF-463B-BC1F-DB236C549E3C}" destId="{1BFC678F-36E3-477A-9FB5-8EBEBBD7892A}" srcOrd="0" destOrd="0" presId="urn:microsoft.com/office/officeart/2005/8/layout/orgChart1"/>
-    <dgm:cxn modelId="{60182B39-DE57-4E7B-96F0-FA235C38A110}" type="presParOf" srcId="{1BFC678F-36E3-477A-9FB5-8EBEBBD7892A}" destId="{E2416407-80B8-42AB-A8D6-0CF899227D5D}" srcOrd="0" destOrd="0" presId="urn:microsoft.com/office/officeart/2005/8/layout/orgChart1"/>
-    <dgm:cxn modelId="{DC93F8EE-76FA-4E06-8B99-50EF2EE65239}" type="presParOf" srcId="{1BFC678F-36E3-477A-9FB5-8EBEBBD7892A}" destId="{C3C3D0C0-DF93-4E1A-8904-2BC8C1ECC13D}" srcOrd="1" destOrd="0" presId="urn:microsoft.com/office/officeart/2005/8/layout/orgChart1"/>
-    <dgm:cxn modelId="{D7D0B5BB-C724-4F9A-A424-E3820B4658CE}" type="presParOf" srcId="{5EC10829-76AF-463B-BC1F-DB236C549E3C}" destId="{9441EBF9-4931-47A2-8409-225B01390B17}" srcOrd="1" destOrd="0" presId="urn:microsoft.com/office/officeart/2005/8/layout/orgChart1"/>
-    <dgm:cxn modelId="{03261E82-2D0D-4A64-9137-B3B3908AA18B}" type="presParOf" srcId="{9441EBF9-4931-47A2-8409-225B01390B17}" destId="{29DEEE3F-F42A-46B8-8681-DC07AABCACCA}" srcOrd="0" destOrd="0" presId="urn:microsoft.com/office/officeart/2005/8/layout/orgChart1"/>
-    <dgm:cxn modelId="{170B002F-C79C-4CFC-A0B2-93AE95A2CA73}" type="presParOf" srcId="{9441EBF9-4931-47A2-8409-225B01390B17}" destId="{B65EC7A3-83C1-4262-A190-B43E4FB57A82}" srcOrd="1" destOrd="0" presId="urn:microsoft.com/office/officeart/2005/8/layout/orgChart1"/>
-    <dgm:cxn modelId="{DF6138E2-4C42-42AD-BA24-398713775794}" type="presParOf" srcId="{B65EC7A3-83C1-4262-A190-B43E4FB57A82}" destId="{7F746CB9-523C-43FA-925D-EC782FF6D1D9}" srcOrd="0" destOrd="0" presId="urn:microsoft.com/office/officeart/2005/8/layout/orgChart1"/>
-    <dgm:cxn modelId="{9CB3BCF7-7536-4B0F-8DB5-8D042DF2C62E}" type="presParOf" srcId="{7F746CB9-523C-43FA-925D-EC782FF6D1D9}" destId="{71A7AA38-D4A0-463D-B738-D2D1849B597F}" srcOrd="0" destOrd="0" presId="urn:microsoft.com/office/officeart/2005/8/layout/orgChart1"/>
-    <dgm:cxn modelId="{6AC97FA9-166A-4A77-8182-E81D0214D937}" type="presParOf" srcId="{7F746CB9-523C-43FA-925D-EC782FF6D1D9}" destId="{D83BFD9A-4436-4D50-B02E-77D1CE930531}" srcOrd="1" destOrd="0" presId="urn:microsoft.com/office/officeart/2005/8/layout/orgChart1"/>
-    <dgm:cxn modelId="{E98B4827-5F7C-4B7D-8713-49C8440E2B5A}" type="presParOf" srcId="{B65EC7A3-83C1-4262-A190-B43E4FB57A82}" destId="{BC1DB128-534C-45B8-A95B-80813A7D25BD}" srcOrd="1" destOrd="0" presId="urn:microsoft.com/office/officeart/2005/8/layout/orgChart1"/>
-    <dgm:cxn modelId="{628AB257-D27F-48C7-ABBA-F7EF3DB8F5C3}" type="presParOf" srcId="{B65EC7A3-83C1-4262-A190-B43E4FB57A82}" destId="{33BB358A-493B-4839-8241-FC511AE74F99}" srcOrd="2" destOrd="0" presId="urn:microsoft.com/office/officeart/2005/8/layout/orgChart1"/>
-    <dgm:cxn modelId="{531578EB-7069-4D36-B73C-0D3B2A219E4F}" type="presParOf" srcId="{9441EBF9-4931-47A2-8409-225B01390B17}" destId="{BB943BB1-72E9-4EDD-9934-562F6EDE15F4}" srcOrd="2" destOrd="0" presId="urn:microsoft.com/office/officeart/2005/8/layout/orgChart1"/>
-    <dgm:cxn modelId="{265A2E57-0F7F-488D-8B40-FB862C7BBF03}" type="presParOf" srcId="{9441EBF9-4931-47A2-8409-225B01390B17}" destId="{0CC8D05A-2061-4104-AB04-C485FC3E7501}" srcOrd="3" destOrd="0" presId="urn:microsoft.com/office/officeart/2005/8/layout/orgChart1"/>
-    <dgm:cxn modelId="{09916DCF-28CE-4468-8CD9-F9D3FA310183}" type="presParOf" srcId="{0CC8D05A-2061-4104-AB04-C485FC3E7501}" destId="{FD469EB9-1769-4EB3-8DA7-2D0C3454F972}" srcOrd="0" destOrd="0" presId="urn:microsoft.com/office/officeart/2005/8/layout/orgChart1"/>
-    <dgm:cxn modelId="{8E333987-4C31-4DA3-9D54-A79564D6157E}" type="presParOf" srcId="{FD469EB9-1769-4EB3-8DA7-2D0C3454F972}" destId="{3521D9C4-CA67-4321-A186-ABB7BC96A569}" srcOrd="0" destOrd="0" presId="urn:microsoft.com/office/officeart/2005/8/layout/orgChart1"/>
-    <dgm:cxn modelId="{C868F304-1562-4042-967F-95763941BBD2}" type="presParOf" srcId="{FD469EB9-1769-4EB3-8DA7-2D0C3454F972}" destId="{258B9D38-13D4-4972-B192-C811AB744C70}" srcOrd="1" destOrd="0" presId="urn:microsoft.com/office/officeart/2005/8/layout/orgChart1"/>
-    <dgm:cxn modelId="{95A5D350-305A-4427-A275-60552259E4B4}" type="presParOf" srcId="{0CC8D05A-2061-4104-AB04-C485FC3E7501}" destId="{00850621-DE3F-477C-ADE1-81E365580149}" srcOrd="1" destOrd="0" presId="urn:microsoft.com/office/officeart/2005/8/layout/orgChart1"/>
-    <dgm:cxn modelId="{07C0BAB2-FB60-4B41-A169-B4D5364DCB85}" type="presParOf" srcId="{0CC8D05A-2061-4104-AB04-C485FC3E7501}" destId="{47CEB40C-C533-47E9-96D0-1C217E14DE37}" srcOrd="2" destOrd="0" presId="urn:microsoft.com/office/officeart/2005/8/layout/orgChart1"/>
-    <dgm:cxn modelId="{99BF1292-FDC0-43FA-8C07-508801072C2B}" type="presParOf" srcId="{5EC10829-76AF-463B-BC1F-DB236C549E3C}" destId="{8FC23684-7A55-444C-99DA-FA1298CFBCE0}" srcOrd="2" destOrd="0" presId="urn:microsoft.com/office/officeart/2005/8/layout/orgChart1"/>
-    <dgm:cxn modelId="{3DFC304B-FE5B-4E89-BE8E-3A886C5245EC}" type="presParOf" srcId="{8FC23684-7A55-444C-99DA-FA1298CFBCE0}" destId="{45C1D29B-DB56-42FD-8C5A-61CF9BADC74D}" srcOrd="0" destOrd="0" presId="urn:microsoft.com/office/officeart/2005/8/layout/orgChart1"/>
-    <dgm:cxn modelId="{C705E609-B028-465A-8D92-B8973D1F39AE}" type="presParOf" srcId="{8FC23684-7A55-444C-99DA-FA1298CFBCE0}" destId="{E7A56F07-82EE-45FA-A3E8-E1D0A1BC3714}" srcOrd="1" destOrd="0" presId="urn:microsoft.com/office/officeart/2005/8/layout/orgChart1"/>
-    <dgm:cxn modelId="{F5B1D705-FC7E-4B0D-AAC8-96C4BFB31660}" type="presParOf" srcId="{E7A56F07-82EE-45FA-A3E8-E1D0A1BC3714}" destId="{08FDB9A4-562C-4972-A0B5-CC933F073F89}" srcOrd="0" destOrd="0" presId="urn:microsoft.com/office/officeart/2005/8/layout/orgChart1"/>
-    <dgm:cxn modelId="{81B9DC48-9BFB-4BE2-92CF-7184209BB81E}" type="presParOf" srcId="{08FDB9A4-562C-4972-A0B5-CC933F073F89}" destId="{FDC76998-855C-44DD-816C-9DD5EA211B21}" srcOrd="0" destOrd="0" presId="urn:microsoft.com/office/officeart/2005/8/layout/orgChart1"/>
-    <dgm:cxn modelId="{34D2B098-71A6-48AE-BC9D-E90ED23E8406}" type="presParOf" srcId="{08FDB9A4-562C-4972-A0B5-CC933F073F89}" destId="{72D52533-320A-435B-AA2E-36BCA6299B22}" srcOrd="1" destOrd="0" presId="urn:microsoft.com/office/officeart/2005/8/layout/orgChart1"/>
-    <dgm:cxn modelId="{5211E234-2DD4-484F-90C2-737C36502BEA}" type="presParOf" srcId="{E7A56F07-82EE-45FA-A3E8-E1D0A1BC3714}" destId="{EF167000-3751-4D13-B04A-151B4A816969}" srcOrd="1" destOrd="0" presId="urn:microsoft.com/office/officeart/2005/8/layout/orgChart1"/>
-    <dgm:cxn modelId="{AFB99010-2710-43E0-A074-D0061E686A41}" type="presParOf" srcId="{E7A56F07-82EE-45FA-A3E8-E1D0A1BC3714}" destId="{F4D2B13E-20ED-4C66-816B-F1B454B8F9F1}" srcOrd="2" destOrd="0" presId="urn:microsoft.com/office/officeart/2005/8/layout/orgChart1"/>
+    <dgm:cxn modelId="{C3484A72-7166-4206-B08E-C18784401D29}" type="presParOf" srcId="{60DFAA10-3BC3-4E4C-AD04-CA533015FF5B}" destId="{5EC10829-76AF-463B-BC1F-DB236C549E3C}" srcOrd="0" destOrd="0" presId="urn:microsoft.com/office/officeart/2005/8/layout/orgChart1"/>
+    <dgm:cxn modelId="{9C1D940B-C6CB-420D-93A0-0CAA52BAEE23}" type="presParOf" srcId="{5EC10829-76AF-463B-BC1F-DB236C549E3C}" destId="{1BFC678F-36E3-477A-9FB5-8EBEBBD7892A}" srcOrd="0" destOrd="0" presId="urn:microsoft.com/office/officeart/2005/8/layout/orgChart1"/>
+    <dgm:cxn modelId="{8DF8B5B6-088E-4B62-B174-E961AA017195}" type="presParOf" srcId="{1BFC678F-36E3-477A-9FB5-8EBEBBD7892A}" destId="{E2416407-80B8-42AB-A8D6-0CF899227D5D}" srcOrd="0" destOrd="0" presId="urn:microsoft.com/office/officeart/2005/8/layout/orgChart1"/>
+    <dgm:cxn modelId="{39D5C97D-58E7-4BCD-AE08-7FAB43E77D0B}" type="presParOf" srcId="{1BFC678F-36E3-477A-9FB5-8EBEBBD7892A}" destId="{C3C3D0C0-DF93-4E1A-8904-2BC8C1ECC13D}" srcOrd="1" destOrd="0" presId="urn:microsoft.com/office/officeart/2005/8/layout/orgChart1"/>
+    <dgm:cxn modelId="{55F3C11F-E175-47EB-B5F1-B1F41F2D85CE}" type="presParOf" srcId="{5EC10829-76AF-463B-BC1F-DB236C549E3C}" destId="{9441EBF9-4931-47A2-8409-225B01390B17}" srcOrd="1" destOrd="0" presId="urn:microsoft.com/office/officeart/2005/8/layout/orgChart1"/>
+    <dgm:cxn modelId="{050ECC48-F753-449C-82E2-A7C5E06AA5FB}" type="presParOf" srcId="{9441EBF9-4931-47A2-8409-225B01390B17}" destId="{29DEEE3F-F42A-46B8-8681-DC07AABCACCA}" srcOrd="0" destOrd="0" presId="urn:microsoft.com/office/officeart/2005/8/layout/orgChart1"/>
+    <dgm:cxn modelId="{E02697E1-6879-47D9-9523-484A8B71EE4D}" type="presParOf" srcId="{9441EBF9-4931-47A2-8409-225B01390B17}" destId="{B65EC7A3-83C1-4262-A190-B43E4FB57A82}" srcOrd="1" destOrd="0" presId="urn:microsoft.com/office/officeart/2005/8/layout/orgChart1"/>
+    <dgm:cxn modelId="{2FE21847-F3D6-47B7-828C-6FD126A94CCA}" type="presParOf" srcId="{B65EC7A3-83C1-4262-A190-B43E4FB57A82}" destId="{7F746CB9-523C-43FA-925D-EC782FF6D1D9}" srcOrd="0" destOrd="0" presId="urn:microsoft.com/office/officeart/2005/8/layout/orgChart1"/>
+    <dgm:cxn modelId="{C3587115-C3FA-405C-9CD6-6B1707B654ED}" type="presParOf" srcId="{7F746CB9-523C-43FA-925D-EC782FF6D1D9}" destId="{71A7AA38-D4A0-463D-B738-D2D1849B597F}" srcOrd="0" destOrd="0" presId="urn:microsoft.com/office/officeart/2005/8/layout/orgChart1"/>
+    <dgm:cxn modelId="{00400E55-860D-4C91-891E-EBFD7665BCD0}" type="presParOf" srcId="{7F746CB9-523C-43FA-925D-EC782FF6D1D9}" destId="{D83BFD9A-4436-4D50-B02E-77D1CE930531}" srcOrd="1" destOrd="0" presId="urn:microsoft.com/office/officeart/2005/8/layout/orgChart1"/>
+    <dgm:cxn modelId="{E8EAA5B4-8012-4F08-863F-4BB3D66C8856}" type="presParOf" srcId="{B65EC7A3-83C1-4262-A190-B43E4FB57A82}" destId="{BC1DB128-534C-45B8-A95B-80813A7D25BD}" srcOrd="1" destOrd="0" presId="urn:microsoft.com/office/officeart/2005/8/layout/orgChart1"/>
+    <dgm:cxn modelId="{FB26823C-E23D-46F7-A919-C6FC0E43EE82}" type="presParOf" srcId="{B65EC7A3-83C1-4262-A190-B43E4FB57A82}" destId="{33BB358A-493B-4839-8241-FC511AE74F99}" srcOrd="2" destOrd="0" presId="urn:microsoft.com/office/officeart/2005/8/layout/orgChart1"/>
+    <dgm:cxn modelId="{AF268FEA-96F2-4D5A-A5D1-19B9CCF16D47}" type="presParOf" srcId="{9441EBF9-4931-47A2-8409-225B01390B17}" destId="{BB943BB1-72E9-4EDD-9934-562F6EDE15F4}" srcOrd="2" destOrd="0" presId="urn:microsoft.com/office/officeart/2005/8/layout/orgChart1"/>
+    <dgm:cxn modelId="{249FB686-5D8E-43A9-8D8F-D7F986CFB323}" type="presParOf" srcId="{9441EBF9-4931-47A2-8409-225B01390B17}" destId="{0CC8D05A-2061-4104-AB04-C485FC3E7501}" srcOrd="3" destOrd="0" presId="urn:microsoft.com/office/officeart/2005/8/layout/orgChart1"/>
+    <dgm:cxn modelId="{B6C9C5FD-B39C-444A-B7D8-A516D20F66C0}" type="presParOf" srcId="{0CC8D05A-2061-4104-AB04-C485FC3E7501}" destId="{FD469EB9-1769-4EB3-8DA7-2D0C3454F972}" srcOrd="0" destOrd="0" presId="urn:microsoft.com/office/officeart/2005/8/layout/orgChart1"/>
+    <dgm:cxn modelId="{5AD8A237-DA69-48F2-A733-D29DA81279FE}" type="presParOf" srcId="{FD469EB9-1769-4EB3-8DA7-2D0C3454F972}" destId="{3521D9C4-CA67-4321-A186-ABB7BC96A569}" srcOrd="0" destOrd="0" presId="urn:microsoft.com/office/officeart/2005/8/layout/orgChart1"/>
+    <dgm:cxn modelId="{16307376-6DDB-4EA3-B81C-9E3562A8831D}" type="presParOf" srcId="{FD469EB9-1769-4EB3-8DA7-2D0C3454F972}" destId="{258B9D38-13D4-4972-B192-C811AB744C70}" srcOrd="1" destOrd="0" presId="urn:microsoft.com/office/officeart/2005/8/layout/orgChart1"/>
+    <dgm:cxn modelId="{804C9CCE-7948-4DF0-92E9-03364A7FD578}" type="presParOf" srcId="{0CC8D05A-2061-4104-AB04-C485FC3E7501}" destId="{00850621-DE3F-477C-ADE1-81E365580149}" srcOrd="1" destOrd="0" presId="urn:microsoft.com/office/officeart/2005/8/layout/orgChart1"/>
+    <dgm:cxn modelId="{381513A9-0C8E-4F39-8302-CDEB52EC2235}" type="presParOf" srcId="{0CC8D05A-2061-4104-AB04-C485FC3E7501}" destId="{47CEB40C-C533-47E9-96D0-1C217E14DE37}" srcOrd="2" destOrd="0" presId="urn:microsoft.com/office/officeart/2005/8/layout/orgChart1"/>
+    <dgm:cxn modelId="{F731C3B7-C82A-4D1B-8B30-CF398EF52AA9}" type="presParOf" srcId="{5EC10829-76AF-463B-BC1F-DB236C549E3C}" destId="{8FC23684-7A55-444C-99DA-FA1298CFBCE0}" srcOrd="2" destOrd="0" presId="urn:microsoft.com/office/officeart/2005/8/layout/orgChart1"/>
+    <dgm:cxn modelId="{B0188120-0B43-46BC-8110-E66F95A8B1F5}" type="presParOf" srcId="{8FC23684-7A55-444C-99DA-FA1298CFBCE0}" destId="{45C1D29B-DB56-42FD-8C5A-61CF9BADC74D}" srcOrd="0" destOrd="0" presId="urn:microsoft.com/office/officeart/2005/8/layout/orgChart1"/>
+    <dgm:cxn modelId="{81051373-C9CB-41B4-8D29-E0425330AA07}" type="presParOf" srcId="{8FC23684-7A55-444C-99DA-FA1298CFBCE0}" destId="{E7A56F07-82EE-45FA-A3E8-E1D0A1BC3714}" srcOrd="1" destOrd="0" presId="urn:microsoft.com/office/officeart/2005/8/layout/orgChart1"/>
+    <dgm:cxn modelId="{2B2A0311-A7B9-4ED3-A24A-4A525394C9F3}" type="presParOf" srcId="{E7A56F07-82EE-45FA-A3E8-E1D0A1BC3714}" destId="{08FDB9A4-562C-4972-A0B5-CC933F073F89}" srcOrd="0" destOrd="0" presId="urn:microsoft.com/office/officeart/2005/8/layout/orgChart1"/>
+    <dgm:cxn modelId="{632DF816-9499-4BD5-9B46-0616C44F7011}" type="presParOf" srcId="{08FDB9A4-562C-4972-A0B5-CC933F073F89}" destId="{FDC76998-855C-44DD-816C-9DD5EA211B21}" srcOrd="0" destOrd="0" presId="urn:microsoft.com/office/officeart/2005/8/layout/orgChart1"/>
+    <dgm:cxn modelId="{1562A7C4-66B0-488D-82A5-37017F70C966}" type="presParOf" srcId="{08FDB9A4-562C-4972-A0B5-CC933F073F89}" destId="{72D52533-320A-435B-AA2E-36BCA6299B22}" srcOrd="1" destOrd="0" presId="urn:microsoft.com/office/officeart/2005/8/layout/orgChart1"/>
+    <dgm:cxn modelId="{2744362C-16CB-4E88-AFB6-5AA54AA8BFC9}" type="presParOf" srcId="{E7A56F07-82EE-45FA-A3E8-E1D0A1BC3714}" destId="{EF167000-3751-4D13-B04A-151B4A816969}" srcOrd="1" destOrd="0" presId="urn:microsoft.com/office/officeart/2005/8/layout/orgChart1"/>
+    <dgm:cxn modelId="{EAB00A87-9E5C-4E0B-9C44-B0865F5C79C2}" type="presParOf" srcId="{E7A56F07-82EE-45FA-A3E8-E1D0A1BC3714}" destId="{F4D2B13E-20ED-4C66-816B-F1B454B8F9F1}" srcOrd="2" destOrd="0" presId="urn:microsoft.com/office/officeart/2005/8/layout/orgChart1"/>
   </dgm:cxnLst>
   <dgm:bg/>
   <dgm:whole/>
@@ -9869,7 +10047,7 @@
 </file>
 
 <file path=customXml/itemProps1.xml><?xml version="1.0" encoding="utf-8"?>
-<ds:datastoreItem xmlns:ds="http://schemas.openxmlformats.org/officeDocument/2006/customXml" ds:itemID="{84C374EA-E8CC-4D11-9327-22C52A748FDB}">
+<ds:datastoreItem xmlns:ds="http://schemas.openxmlformats.org/officeDocument/2006/customXml" ds:itemID="{3E63FDC3-2E52-4F2F-96FA-D460B7C43906}">
   <ds:schemaRefs>
     <ds:schemaRef ds:uri="http://schemas.openxmlformats.org/officeDocument/2006/bibliography"/>
   </ds:schemaRefs>

</xml_diff>

<commit_message>
Editing hoofdstuk 3, adding ERD
</commit_message>
<xml_diff>
--- a/Thesis.docx
+++ b/Thesis.docx
@@ -66,7 +66,7 @@
           <w:r>
             <w:fldChar w:fldCharType="separate"/>
           </w:r>
-          <w:hyperlink w:anchor="_Toc356213143" w:history="1">
+          <w:hyperlink w:anchor="_Toc356223570" w:history="1">
             <w:r>
               <w:rPr>
                 <w:rStyle w:val="Hyperlink"/>
@@ -109,7 +109,7 @@
                 <w:noProof/>
                 <w:webHidden/>
               </w:rPr>
-              <w:instrText xml:space="preserve"> PAGEREF _Toc356213143 \h </w:instrText>
+              <w:instrText xml:space="preserve"> PAGEREF _Toc356223570 \h </w:instrText>
             </w:r>
             <w:r>
               <w:rPr>
@@ -154,7 +154,7 @@
               <w:lang w:eastAsia="nl-BE"/>
             </w:rPr>
           </w:pPr>
-          <w:hyperlink w:anchor="_Toc356213144" w:history="1">
+          <w:hyperlink w:anchor="_Toc356223571" w:history="1">
             <w:r>
               <w:rPr>
                 <w:rStyle w:val="Hyperlink"/>
@@ -197,7 +197,7 @@
                 <w:noProof/>
                 <w:webHidden/>
               </w:rPr>
-              <w:instrText xml:space="preserve"> PAGEREF _Toc356213144 \h </w:instrText>
+              <w:instrText xml:space="preserve"> PAGEREF _Toc356223571 \h </w:instrText>
             </w:r>
             <w:r>
               <w:rPr>
@@ -242,7 +242,7 @@
               <w:lang w:eastAsia="nl-BE"/>
             </w:rPr>
           </w:pPr>
-          <w:hyperlink w:anchor="_Toc356213145" w:history="1">
+          <w:hyperlink w:anchor="_Toc356223572" w:history="1">
             <w:r>
               <w:rPr>
                 <w:rStyle w:val="Hyperlink"/>
@@ -285,7 +285,7 @@
                 <w:noProof/>
                 <w:webHidden/>
               </w:rPr>
-              <w:instrText xml:space="preserve"> PAGEREF _Toc356213145 \h </w:instrText>
+              <w:instrText xml:space="preserve"> PAGEREF _Toc356223572 \h </w:instrText>
             </w:r>
             <w:r>
               <w:rPr>
@@ -330,7 +330,7 @@
               <w:lang w:eastAsia="nl-BE"/>
             </w:rPr>
           </w:pPr>
-          <w:hyperlink w:anchor="_Toc356213146" w:history="1">
+          <w:hyperlink w:anchor="_Toc356223573" w:history="1">
             <w:r>
               <w:rPr>
                 <w:rStyle w:val="Hyperlink"/>
@@ -373,7 +373,7 @@
                 <w:noProof/>
                 <w:webHidden/>
               </w:rPr>
-              <w:instrText xml:space="preserve"> PAGEREF _Toc356213146 \h </w:instrText>
+              <w:instrText xml:space="preserve"> PAGEREF _Toc356223573 \h </w:instrText>
             </w:r>
             <w:r>
               <w:rPr>
@@ -418,7 +418,7 @@
               <w:lang w:eastAsia="nl-BE"/>
             </w:rPr>
           </w:pPr>
-          <w:hyperlink w:anchor="_Toc356213147" w:history="1">
+          <w:hyperlink w:anchor="_Toc356223574" w:history="1">
             <w:r>
               <w:rPr>
                 <w:rStyle w:val="Hyperlink"/>
@@ -461,7 +461,7 @@
                 <w:noProof/>
                 <w:webHidden/>
               </w:rPr>
-              <w:instrText xml:space="preserve"> PAGEREF _Toc356213147 \h </w:instrText>
+              <w:instrText xml:space="preserve"> PAGEREF _Toc356223574 \h </w:instrText>
             </w:r>
             <w:r>
               <w:rPr>
@@ -506,7 +506,7 @@
               <w:lang w:eastAsia="nl-BE"/>
             </w:rPr>
           </w:pPr>
-          <w:hyperlink w:anchor="_Toc356213148" w:history="1">
+          <w:hyperlink w:anchor="_Toc356223575" w:history="1">
             <w:r>
               <w:rPr>
                 <w:rStyle w:val="Hyperlink"/>
@@ -549,7 +549,7 @@
                 <w:noProof/>
                 <w:webHidden/>
               </w:rPr>
-              <w:instrText xml:space="preserve"> PAGEREF _Toc356213148 \h </w:instrText>
+              <w:instrText xml:space="preserve"> PAGEREF _Toc356223575 \h </w:instrText>
             </w:r>
             <w:r>
               <w:rPr>
@@ -594,7 +594,7 @@
               <w:lang w:eastAsia="nl-BE"/>
             </w:rPr>
           </w:pPr>
-          <w:hyperlink w:anchor="_Toc356213149" w:history="1">
+          <w:hyperlink w:anchor="_Toc356223576" w:history="1">
             <w:r>
               <w:rPr>
                 <w:rStyle w:val="Hyperlink"/>
@@ -637,7 +637,7 @@
                 <w:noProof/>
                 <w:webHidden/>
               </w:rPr>
-              <w:instrText xml:space="preserve"> PAGEREF _Toc356213149 \h </w:instrText>
+              <w:instrText xml:space="preserve"> PAGEREF _Toc356223576 \h </w:instrText>
             </w:r>
             <w:r>
               <w:rPr>
@@ -682,7 +682,7 @@
               <w:lang w:eastAsia="nl-BE"/>
             </w:rPr>
           </w:pPr>
-          <w:hyperlink w:anchor="_Toc356213150" w:history="1">
+          <w:hyperlink w:anchor="_Toc356223577" w:history="1">
             <w:r>
               <w:rPr>
                 <w:rStyle w:val="Hyperlink"/>
@@ -725,7 +725,7 @@
                 <w:noProof/>
                 <w:webHidden/>
               </w:rPr>
-              <w:instrText xml:space="preserve"> PAGEREF _Toc356213150 \h </w:instrText>
+              <w:instrText xml:space="preserve"> PAGEREF _Toc356223577 \h </w:instrText>
             </w:r>
             <w:r>
               <w:rPr>
@@ -770,7 +770,7 @@
               <w:lang w:eastAsia="nl-BE"/>
             </w:rPr>
           </w:pPr>
-          <w:hyperlink w:anchor="_Toc356213151" w:history="1">
+          <w:hyperlink w:anchor="_Toc356223578" w:history="1">
             <w:r>
               <w:rPr>
                 <w:rStyle w:val="Hyperlink"/>
@@ -813,7 +813,7 @@
                 <w:noProof/>
                 <w:webHidden/>
               </w:rPr>
-              <w:instrText xml:space="preserve"> PAGEREF _Toc356213151 \h </w:instrText>
+              <w:instrText xml:space="preserve"> PAGEREF _Toc356223578 \h </w:instrText>
             </w:r>
             <w:r>
               <w:rPr>
@@ -858,7 +858,7 @@
               <w:lang w:eastAsia="nl-BE"/>
             </w:rPr>
           </w:pPr>
-          <w:hyperlink w:anchor="_Toc356213152" w:history="1">
+          <w:hyperlink w:anchor="_Toc356223579" w:history="1">
             <w:r>
               <w:rPr>
                 <w:rStyle w:val="Hyperlink"/>
@@ -901,7 +901,7 @@
                 <w:noProof/>
                 <w:webHidden/>
               </w:rPr>
-              <w:instrText xml:space="preserve"> PAGEREF _Toc356213152 \h </w:instrText>
+              <w:instrText xml:space="preserve"> PAGEREF _Toc356223579 \h </w:instrText>
             </w:r>
             <w:r>
               <w:rPr>
@@ -946,7 +946,7 @@
               <w:lang w:eastAsia="nl-BE"/>
             </w:rPr>
           </w:pPr>
-          <w:hyperlink w:anchor="_Toc356213153" w:history="1">
+          <w:hyperlink w:anchor="_Toc356223580" w:history="1">
             <w:r>
               <w:rPr>
                 <w:rStyle w:val="Hyperlink"/>
@@ -989,7 +989,7 @@
                 <w:noProof/>
                 <w:webHidden/>
               </w:rPr>
-              <w:instrText xml:space="preserve"> PAGEREF _Toc356213153 \h </w:instrText>
+              <w:instrText xml:space="preserve"> PAGEREF _Toc356223580 \h </w:instrText>
             </w:r>
             <w:r>
               <w:rPr>
@@ -1034,7 +1034,7 @@
               <w:lang w:eastAsia="nl-BE"/>
             </w:rPr>
           </w:pPr>
-          <w:hyperlink w:anchor="_Toc356213154" w:history="1">
+          <w:hyperlink w:anchor="_Toc356223581" w:history="1">
             <w:r>
               <w:rPr>
                 <w:rStyle w:val="Hyperlink"/>
@@ -1077,7 +1077,7 @@
                 <w:noProof/>
                 <w:webHidden/>
               </w:rPr>
-              <w:instrText xml:space="preserve"> PAGEREF _Toc356213154 \h </w:instrText>
+              <w:instrText xml:space="preserve"> PAGEREF _Toc356223581 \h </w:instrText>
             </w:r>
             <w:r>
               <w:rPr>
@@ -1122,7 +1122,7 @@
               <w:lang w:eastAsia="nl-BE"/>
             </w:rPr>
           </w:pPr>
-          <w:hyperlink w:anchor="_Toc356213155" w:history="1">
+          <w:hyperlink w:anchor="_Toc356223582" w:history="1">
             <w:r>
               <w:rPr>
                 <w:rStyle w:val="Hyperlink"/>
@@ -1165,7 +1165,7 @@
                 <w:noProof/>
                 <w:webHidden/>
               </w:rPr>
-              <w:instrText xml:space="preserve"> PAGEREF _Toc356213155 \h </w:instrText>
+              <w:instrText xml:space="preserve"> PAGEREF _Toc356223582 \h </w:instrText>
             </w:r>
             <w:r>
               <w:rPr>
@@ -1210,7 +1210,7 @@
               <w:lang w:eastAsia="nl-BE"/>
             </w:rPr>
           </w:pPr>
-          <w:hyperlink w:anchor="_Toc356213156" w:history="1">
+          <w:hyperlink w:anchor="_Toc356223583" w:history="1">
             <w:r>
               <w:rPr>
                 <w:rStyle w:val="Hyperlink"/>
@@ -1232,7 +1232,7 @@
                 <w:rStyle w:val="Hyperlink"/>
                 <w:noProof/>
               </w:rPr>
-              <w:t>Eerste Logisch ERD model</w:t>
+              <w:t>Eerste Logisch ERD model (Voorlopig staat hier een klassen diagramma)</w:t>
             </w:r>
             <w:r>
               <w:rPr>
@@ -1253,7 +1253,7 @@
                 <w:noProof/>
                 <w:webHidden/>
               </w:rPr>
-              <w:instrText xml:space="preserve"> PAGEREF _Toc356213156 \h </w:instrText>
+              <w:instrText xml:space="preserve"> PAGEREF _Toc356223583 \h </w:instrText>
             </w:r>
             <w:r>
               <w:rPr>
@@ -1298,7 +1298,7 @@
               <w:lang w:eastAsia="nl-BE"/>
             </w:rPr>
           </w:pPr>
-          <w:hyperlink w:anchor="_Toc356213157" w:history="1">
+          <w:hyperlink w:anchor="_Toc356223584" w:history="1">
             <w:r>
               <w:rPr>
                 <w:rStyle w:val="Hyperlink"/>
@@ -1322,7 +1322,7 @@
                 <w:noProof/>
                 <w:lang w:eastAsia="nl-BE"/>
               </w:rPr>
-              <w:t>Tweede Logisch ERD model</w:t>
+              <w:t>Tweede Logisch ERD model (Hier ook nog tijdelijk een klassen diagramma)</w:t>
             </w:r>
             <w:r>
               <w:rPr>
@@ -1343,7 +1343,7 @@
                 <w:noProof/>
                 <w:webHidden/>
               </w:rPr>
-              <w:instrText xml:space="preserve"> PAGEREF _Toc356213157 \h </w:instrText>
+              <w:instrText xml:space="preserve"> PAGEREF _Toc356223584 \h </w:instrText>
             </w:r>
             <w:r>
               <w:rPr>
@@ -1388,7 +1388,7 @@
               <w:lang w:eastAsia="nl-BE"/>
             </w:rPr>
           </w:pPr>
-          <w:hyperlink w:anchor="_Toc356213158" w:history="1">
+          <w:hyperlink w:anchor="_Toc356223585" w:history="1">
             <w:r>
               <w:rPr>
                 <w:rStyle w:val="Hyperlink"/>
@@ -1431,7 +1431,7 @@
                 <w:noProof/>
                 <w:webHidden/>
               </w:rPr>
-              <w:instrText xml:space="preserve"> PAGEREF _Toc356213158 \h </w:instrText>
+              <w:instrText xml:space="preserve"> PAGEREF _Toc356223585 \h </w:instrText>
             </w:r>
             <w:r>
               <w:rPr>
@@ -1476,7 +1476,7 @@
               <w:lang w:eastAsia="nl-BE"/>
             </w:rPr>
           </w:pPr>
-          <w:hyperlink w:anchor="_Toc356213159" w:history="1">
+          <w:hyperlink w:anchor="_Toc356223586" w:history="1">
             <w:r>
               <w:rPr>
                 <w:rStyle w:val="Hyperlink"/>
@@ -1519,7 +1519,7 @@
                 <w:noProof/>
                 <w:webHidden/>
               </w:rPr>
-              <w:instrText xml:space="preserve"> PAGEREF _Toc356213159 \h </w:instrText>
+              <w:instrText xml:space="preserve"> PAGEREF _Toc356223586 \h </w:instrText>
             </w:r>
             <w:r>
               <w:rPr>
@@ -1564,7 +1564,7 @@
               <w:lang w:eastAsia="nl-BE"/>
             </w:rPr>
           </w:pPr>
-          <w:hyperlink w:anchor="_Toc356213160" w:history="1">
+          <w:hyperlink w:anchor="_Toc356223587" w:history="1">
             <w:r>
               <w:rPr>
                 <w:rStyle w:val="Hyperlink"/>
@@ -1607,7 +1607,7 @@
                 <w:noProof/>
                 <w:webHidden/>
               </w:rPr>
-              <w:instrText xml:space="preserve"> PAGEREF _Toc356213160 \h </w:instrText>
+              <w:instrText xml:space="preserve"> PAGEREF _Toc356223587 \h </w:instrText>
             </w:r>
             <w:r>
               <w:rPr>
@@ -1652,7 +1652,7 @@
               <w:lang w:eastAsia="nl-BE"/>
             </w:rPr>
           </w:pPr>
-          <w:hyperlink w:anchor="_Toc356213161" w:history="1">
+          <w:hyperlink w:anchor="_Toc356223588" w:history="1">
             <w:r>
               <w:rPr>
                 <w:rStyle w:val="Hyperlink"/>
@@ -1695,7 +1695,7 @@
                 <w:noProof/>
                 <w:webHidden/>
               </w:rPr>
-              <w:instrText xml:space="preserve"> PAGEREF _Toc356213161 \h </w:instrText>
+              <w:instrText xml:space="preserve"> PAGEREF _Toc356223588 \h </w:instrText>
             </w:r>
             <w:r>
               <w:rPr>
@@ -1740,7 +1740,7 @@
               <w:lang w:eastAsia="nl-BE"/>
             </w:rPr>
           </w:pPr>
-          <w:hyperlink w:anchor="_Toc356213162" w:history="1">
+          <w:hyperlink w:anchor="_Toc356223589" w:history="1">
             <w:r>
               <w:rPr>
                 <w:rStyle w:val="Hyperlink"/>
@@ -1783,7 +1783,7 @@
                 <w:noProof/>
                 <w:webHidden/>
               </w:rPr>
-              <w:instrText xml:space="preserve"> PAGEREF _Toc356213162 \h </w:instrText>
+              <w:instrText xml:space="preserve"> PAGEREF _Toc356223589 \h </w:instrText>
             </w:r>
             <w:r>
               <w:rPr>
@@ -1828,7 +1828,7 @@
               <w:lang w:eastAsia="nl-BE"/>
             </w:rPr>
           </w:pPr>
-          <w:hyperlink w:anchor="_Toc356213163" w:history="1">
+          <w:hyperlink w:anchor="_Toc356223590" w:history="1">
             <w:r>
               <w:rPr>
                 <w:rStyle w:val="Hyperlink"/>
@@ -1871,7 +1871,7 @@
                 <w:noProof/>
                 <w:webHidden/>
               </w:rPr>
-              <w:instrText xml:space="preserve"> PAGEREF _Toc356213163 \h </w:instrText>
+              <w:instrText xml:space="preserve"> PAGEREF _Toc356223590 \h </w:instrText>
             </w:r>
             <w:r>
               <w:rPr>
@@ -1916,7 +1916,7 @@
               <w:lang w:eastAsia="nl-BE"/>
             </w:rPr>
           </w:pPr>
-          <w:hyperlink w:anchor="_Toc356213164" w:history="1">
+          <w:hyperlink w:anchor="_Toc356223591" w:history="1">
             <w:r>
               <w:rPr>
                 <w:rStyle w:val="Hyperlink"/>
@@ -1959,7 +1959,7 @@
                 <w:noProof/>
                 <w:webHidden/>
               </w:rPr>
-              <w:instrText xml:space="preserve"> PAGEREF _Toc356213164 \h </w:instrText>
+              <w:instrText xml:space="preserve"> PAGEREF _Toc356223591 \h </w:instrText>
             </w:r>
             <w:r>
               <w:rPr>
@@ -2004,7 +2004,7 @@
               <w:lang w:eastAsia="nl-BE"/>
             </w:rPr>
           </w:pPr>
-          <w:hyperlink w:anchor="_Toc356213165" w:history="1">
+          <w:hyperlink w:anchor="_Toc356223592" w:history="1">
             <w:r>
               <w:rPr>
                 <w:rStyle w:val="Hyperlink"/>
@@ -2047,7 +2047,7 @@
                 <w:noProof/>
                 <w:webHidden/>
               </w:rPr>
-              <w:instrText xml:space="preserve"> PAGEREF _Toc356213165 \h </w:instrText>
+              <w:instrText xml:space="preserve"> PAGEREF _Toc356223592 \h </w:instrText>
             </w:r>
             <w:r>
               <w:rPr>
@@ -2092,7 +2092,7 @@
               <w:lang w:eastAsia="nl-BE"/>
             </w:rPr>
           </w:pPr>
-          <w:hyperlink w:anchor="_Toc356213166" w:history="1">
+          <w:hyperlink w:anchor="_Toc356223593" w:history="1">
             <w:r>
               <w:rPr>
                 <w:rStyle w:val="Hyperlink"/>
@@ -2135,7 +2135,7 @@
                 <w:noProof/>
                 <w:webHidden/>
               </w:rPr>
-              <w:instrText xml:space="preserve"> PAGEREF _Toc356213166 \h </w:instrText>
+              <w:instrText xml:space="preserve"> PAGEREF _Toc356223593 \h </w:instrText>
             </w:r>
             <w:r>
               <w:rPr>
@@ -2180,7 +2180,7 @@
               <w:lang w:eastAsia="nl-BE"/>
             </w:rPr>
           </w:pPr>
-          <w:hyperlink w:anchor="_Toc356213167" w:history="1">
+          <w:hyperlink w:anchor="_Toc356223594" w:history="1">
             <w:r>
               <w:rPr>
                 <w:rStyle w:val="Hyperlink"/>
@@ -2225,7 +2225,7 @@
                 <w:noProof/>
                 <w:webHidden/>
               </w:rPr>
-              <w:instrText xml:space="preserve"> PAGEREF _Toc356213167 \h </w:instrText>
+              <w:instrText xml:space="preserve"> PAGEREF _Toc356223594 \h </w:instrText>
             </w:r>
             <w:r>
               <w:rPr>
@@ -2270,7 +2270,7 @@
               <w:lang w:eastAsia="nl-BE"/>
             </w:rPr>
           </w:pPr>
-          <w:hyperlink w:anchor="_Toc356213168" w:history="1">
+          <w:hyperlink w:anchor="_Toc356223595" w:history="1">
             <w:r>
               <w:rPr>
                 <w:rStyle w:val="Hyperlink"/>
@@ -2313,7 +2313,7 @@
                 <w:noProof/>
                 <w:webHidden/>
               </w:rPr>
-              <w:instrText xml:space="preserve"> PAGEREF _Toc356213168 \h </w:instrText>
+              <w:instrText xml:space="preserve"> PAGEREF _Toc356223595 \h </w:instrText>
             </w:r>
             <w:r>
               <w:rPr>
@@ -2358,7 +2358,7 @@
               <w:lang w:eastAsia="nl-BE"/>
             </w:rPr>
           </w:pPr>
-          <w:hyperlink w:anchor="_Toc356213169" w:history="1">
+          <w:hyperlink w:anchor="_Toc356223596" w:history="1">
             <w:r>
               <w:rPr>
                 <w:rStyle w:val="Hyperlink"/>
@@ -2401,7 +2401,7 @@
                 <w:noProof/>
                 <w:webHidden/>
               </w:rPr>
-              <w:instrText xml:space="preserve"> PAGEREF _Toc356213169 \h </w:instrText>
+              <w:instrText xml:space="preserve"> PAGEREF _Toc356223596 \h </w:instrText>
             </w:r>
             <w:r>
               <w:rPr>
@@ -2446,7 +2446,7 @@
               <w:lang w:eastAsia="nl-BE"/>
             </w:rPr>
           </w:pPr>
-          <w:hyperlink w:anchor="_Toc356213170" w:history="1">
+          <w:hyperlink w:anchor="_Toc356223597" w:history="1">
             <w:r>
               <w:rPr>
                 <w:rStyle w:val="Hyperlink"/>
@@ -2489,7 +2489,7 @@
                 <w:noProof/>
                 <w:webHidden/>
               </w:rPr>
-              <w:instrText xml:space="preserve"> PAGEREF _Toc356213170 \h </w:instrText>
+              <w:instrText xml:space="preserve"> PAGEREF _Toc356223597 \h </w:instrText>
             </w:r>
             <w:r>
               <w:rPr>
@@ -2534,7 +2534,7 @@
               <w:lang w:eastAsia="nl-BE"/>
             </w:rPr>
           </w:pPr>
-          <w:hyperlink w:anchor="_Toc356213171" w:history="1">
+          <w:hyperlink w:anchor="_Toc356223598" w:history="1">
             <w:r>
               <w:rPr>
                 <w:rStyle w:val="Hyperlink"/>
@@ -2577,7 +2577,7 @@
                 <w:noProof/>
                 <w:webHidden/>
               </w:rPr>
-              <w:instrText xml:space="preserve"> PAGEREF _Toc356213171 \h </w:instrText>
+              <w:instrText xml:space="preserve"> PAGEREF _Toc356223598 \h </w:instrText>
             </w:r>
             <w:r>
               <w:rPr>
@@ -2622,7 +2622,7 @@
               <w:lang w:eastAsia="nl-BE"/>
             </w:rPr>
           </w:pPr>
-          <w:hyperlink w:anchor="_Toc356213172" w:history="1">
+          <w:hyperlink w:anchor="_Toc356223599" w:history="1">
             <w:r>
               <w:rPr>
                 <w:rStyle w:val="Hyperlink"/>
@@ -2665,7 +2665,7 @@
                 <w:noProof/>
                 <w:webHidden/>
               </w:rPr>
-              <w:instrText xml:space="preserve"> PAGEREF _Toc356213172 \h </w:instrText>
+              <w:instrText xml:space="preserve"> PAGEREF _Toc356223599 \h </w:instrText>
             </w:r>
             <w:r>
               <w:rPr>
@@ -2710,7 +2710,7 @@
               <w:lang w:eastAsia="nl-BE"/>
             </w:rPr>
           </w:pPr>
-          <w:hyperlink w:anchor="_Toc356213173" w:history="1">
+          <w:hyperlink w:anchor="_Toc356223600" w:history="1">
             <w:r>
               <w:rPr>
                 <w:rStyle w:val="Hyperlink"/>
@@ -2753,7 +2753,7 @@
                 <w:noProof/>
                 <w:webHidden/>
               </w:rPr>
-              <w:instrText xml:space="preserve"> PAGEREF _Toc356213173 \h </w:instrText>
+              <w:instrText xml:space="preserve"> PAGEREF _Toc356223600 \h </w:instrText>
             </w:r>
             <w:r>
               <w:rPr>
@@ -2798,7 +2798,7 @@
               <w:lang w:eastAsia="nl-BE"/>
             </w:rPr>
           </w:pPr>
-          <w:hyperlink w:anchor="_Toc356213174" w:history="1">
+          <w:hyperlink w:anchor="_Toc356223601" w:history="1">
             <w:r>
               <w:rPr>
                 <w:rStyle w:val="Hyperlink"/>
@@ -2841,7 +2841,7 @@
                 <w:noProof/>
                 <w:webHidden/>
               </w:rPr>
-              <w:instrText xml:space="preserve"> PAGEREF _Toc356213174 \h </w:instrText>
+              <w:instrText xml:space="preserve"> PAGEREF _Toc356223601 \h </w:instrText>
             </w:r>
             <w:r>
               <w:rPr>
@@ -2886,7 +2886,7 @@
               <w:lang w:eastAsia="nl-BE"/>
             </w:rPr>
           </w:pPr>
-          <w:hyperlink w:anchor="_Toc356213175" w:history="1">
+          <w:hyperlink w:anchor="_Toc356223602" w:history="1">
             <w:r>
               <w:rPr>
                 <w:rStyle w:val="Hyperlink"/>
@@ -2929,7 +2929,7 @@
                 <w:noProof/>
                 <w:webHidden/>
               </w:rPr>
-              <w:instrText xml:space="preserve"> PAGEREF _Toc356213175 \h </w:instrText>
+              <w:instrText xml:space="preserve"> PAGEREF _Toc356223602 \h </w:instrText>
             </w:r>
             <w:r>
               <w:rPr>
@@ -2974,7 +2974,7 @@
               <w:lang w:eastAsia="nl-BE"/>
             </w:rPr>
           </w:pPr>
-          <w:hyperlink w:anchor="_Toc356213176" w:history="1">
+          <w:hyperlink w:anchor="_Toc356223603" w:history="1">
             <w:r>
               <w:rPr>
                 <w:rStyle w:val="Hyperlink"/>
@@ -3017,7 +3017,7 @@
                 <w:noProof/>
                 <w:webHidden/>
               </w:rPr>
-              <w:instrText xml:space="preserve"> PAGEREF _Toc356213176 \h </w:instrText>
+              <w:instrText xml:space="preserve"> PAGEREF _Toc356223603 \h </w:instrText>
             </w:r>
             <w:r>
               <w:rPr>
@@ -3062,7 +3062,7 @@
               <w:lang w:eastAsia="nl-BE"/>
             </w:rPr>
           </w:pPr>
-          <w:hyperlink w:anchor="_Toc356213177" w:history="1">
+          <w:hyperlink w:anchor="_Toc356223604" w:history="1">
             <w:r>
               <w:rPr>
                 <w:rStyle w:val="Hyperlink"/>
@@ -3105,7 +3105,7 @@
                 <w:noProof/>
                 <w:webHidden/>
               </w:rPr>
-              <w:instrText xml:space="preserve"> PAGEREF _Toc356213177 \h </w:instrText>
+              <w:instrText xml:space="preserve"> PAGEREF _Toc356223604 \h </w:instrText>
             </w:r>
             <w:r>
               <w:rPr>
@@ -3150,7 +3150,7 @@
               <w:lang w:eastAsia="nl-BE"/>
             </w:rPr>
           </w:pPr>
-          <w:hyperlink w:anchor="_Toc356213178" w:history="1">
+          <w:hyperlink w:anchor="_Toc356223605" w:history="1">
             <w:r>
               <w:rPr>
                 <w:rStyle w:val="Hyperlink"/>
@@ -3193,7 +3193,7 @@
                 <w:noProof/>
                 <w:webHidden/>
               </w:rPr>
-              <w:instrText xml:space="preserve"> PAGEREF _Toc356213178 \h </w:instrText>
+              <w:instrText xml:space="preserve"> PAGEREF _Toc356223605 \h </w:instrText>
             </w:r>
             <w:r>
               <w:rPr>
@@ -3238,7 +3238,7 @@
               <w:lang w:eastAsia="nl-BE"/>
             </w:rPr>
           </w:pPr>
-          <w:hyperlink w:anchor="_Toc356213179" w:history="1">
+          <w:hyperlink w:anchor="_Toc356223606" w:history="1">
             <w:r>
               <w:rPr>
                 <w:rStyle w:val="Hyperlink"/>
@@ -3281,7 +3281,7 @@
                 <w:noProof/>
                 <w:webHidden/>
               </w:rPr>
-              <w:instrText xml:space="preserve"> PAGEREF _Toc356213179 \h </w:instrText>
+              <w:instrText xml:space="preserve"> PAGEREF _Toc356223606 \h </w:instrText>
             </w:r>
             <w:r>
               <w:rPr>
@@ -3326,7 +3326,7 @@
               <w:lang w:eastAsia="nl-BE"/>
             </w:rPr>
           </w:pPr>
-          <w:hyperlink w:anchor="_Toc356213180" w:history="1">
+          <w:hyperlink w:anchor="_Toc356223607" w:history="1">
             <w:r>
               <w:rPr>
                 <w:rStyle w:val="Hyperlink"/>
@@ -3369,7 +3369,7 @@
                 <w:noProof/>
                 <w:webHidden/>
               </w:rPr>
-              <w:instrText xml:space="preserve"> PAGEREF _Toc356213180 \h </w:instrText>
+              <w:instrText xml:space="preserve"> PAGEREF _Toc356223607 \h </w:instrText>
             </w:r>
             <w:r>
               <w:rPr>
@@ -3414,7 +3414,7 @@
               <w:lang w:eastAsia="nl-BE"/>
             </w:rPr>
           </w:pPr>
-          <w:hyperlink w:anchor="_Toc356213181" w:history="1">
+          <w:hyperlink w:anchor="_Toc356223608" w:history="1">
             <w:r>
               <w:rPr>
                 <w:rStyle w:val="Hyperlink"/>
@@ -3457,7 +3457,7 @@
                 <w:noProof/>
                 <w:webHidden/>
               </w:rPr>
-              <w:instrText xml:space="preserve"> PAGEREF _Toc356213181 \h </w:instrText>
+              <w:instrText xml:space="preserve"> PAGEREF _Toc356223608 \h </w:instrText>
             </w:r>
             <w:r>
               <w:rPr>
@@ -3502,7 +3502,7 @@
               <w:lang w:eastAsia="nl-BE"/>
             </w:rPr>
           </w:pPr>
-          <w:hyperlink w:anchor="_Toc356213182" w:history="1">
+          <w:hyperlink w:anchor="_Toc356223609" w:history="1">
             <w:r>
               <w:rPr>
                 <w:rStyle w:val="Hyperlink"/>
@@ -3545,7 +3545,7 @@
                 <w:noProof/>
                 <w:webHidden/>
               </w:rPr>
-              <w:instrText xml:space="preserve"> PAGEREF _Toc356213182 \h </w:instrText>
+              <w:instrText xml:space="preserve"> PAGEREF _Toc356223609 \h </w:instrText>
             </w:r>
             <w:r>
               <w:rPr>
@@ -3590,7 +3590,7 @@
               <w:lang w:eastAsia="nl-BE"/>
             </w:rPr>
           </w:pPr>
-          <w:hyperlink w:anchor="_Toc356213183" w:history="1">
+          <w:hyperlink w:anchor="_Toc356223610" w:history="1">
             <w:r>
               <w:rPr>
                 <w:rStyle w:val="Hyperlink"/>
@@ -3633,7 +3633,7 @@
                 <w:noProof/>
                 <w:webHidden/>
               </w:rPr>
-              <w:instrText xml:space="preserve"> PAGEREF _Toc356213183 \h </w:instrText>
+              <w:instrText xml:space="preserve"> PAGEREF _Toc356223610 \h </w:instrText>
             </w:r>
             <w:r>
               <w:rPr>
@@ -3678,7 +3678,7 @@
               <w:lang w:eastAsia="nl-BE"/>
             </w:rPr>
           </w:pPr>
-          <w:hyperlink w:anchor="_Toc356213184" w:history="1">
+          <w:hyperlink w:anchor="_Toc356223611" w:history="1">
             <w:r>
               <w:rPr>
                 <w:rStyle w:val="Hyperlink"/>
@@ -3721,7 +3721,7 @@
                 <w:noProof/>
                 <w:webHidden/>
               </w:rPr>
-              <w:instrText xml:space="preserve"> PAGEREF _Toc356213184 \h </w:instrText>
+              <w:instrText xml:space="preserve"> PAGEREF _Toc356223611 \h </w:instrText>
             </w:r>
             <w:r>
               <w:rPr>
@@ -3766,7 +3766,7 @@
               <w:lang w:eastAsia="nl-BE"/>
             </w:rPr>
           </w:pPr>
-          <w:hyperlink w:anchor="_Toc356213185" w:history="1">
+          <w:hyperlink w:anchor="_Toc356223612" w:history="1">
             <w:r>
               <w:rPr>
                 <w:rStyle w:val="Hyperlink"/>
@@ -3809,7 +3809,7 @@
                 <w:noProof/>
                 <w:webHidden/>
               </w:rPr>
-              <w:instrText xml:space="preserve"> PAGEREF _Toc356213185 \h </w:instrText>
+              <w:instrText xml:space="preserve"> PAGEREF _Toc356223612 \h </w:instrText>
             </w:r>
             <w:r>
               <w:rPr>
@@ -3854,7 +3854,7 @@
               <w:lang w:eastAsia="nl-BE"/>
             </w:rPr>
           </w:pPr>
-          <w:hyperlink w:anchor="_Toc356213186" w:history="1">
+          <w:hyperlink w:anchor="_Toc356223613" w:history="1">
             <w:r>
               <w:rPr>
                 <w:rStyle w:val="Hyperlink"/>
@@ -3897,7 +3897,7 @@
                 <w:noProof/>
                 <w:webHidden/>
               </w:rPr>
-              <w:instrText xml:space="preserve"> PAGEREF _Toc356213186 \h </w:instrText>
+              <w:instrText xml:space="preserve"> PAGEREF _Toc356223613 \h </w:instrText>
             </w:r>
             <w:r>
               <w:rPr>
@@ -3942,7 +3942,7 @@
               <w:lang w:eastAsia="nl-BE"/>
             </w:rPr>
           </w:pPr>
-          <w:hyperlink w:anchor="_Toc356213187" w:history="1">
+          <w:hyperlink w:anchor="_Toc356223614" w:history="1">
             <w:r>
               <w:rPr>
                 <w:rStyle w:val="Hyperlink"/>
@@ -3985,7 +3985,7 @@
                 <w:noProof/>
                 <w:webHidden/>
               </w:rPr>
-              <w:instrText xml:space="preserve"> PAGEREF _Toc356213187 \h </w:instrText>
+              <w:instrText xml:space="preserve"> PAGEREF _Toc356223614 \h </w:instrText>
             </w:r>
             <w:r>
               <w:rPr>
@@ -4030,7 +4030,7 @@
               <w:lang w:eastAsia="nl-BE"/>
             </w:rPr>
           </w:pPr>
-          <w:hyperlink w:anchor="_Toc356213188" w:history="1">
+          <w:hyperlink w:anchor="_Toc356223615" w:history="1">
             <w:r>
               <w:rPr>
                 <w:rStyle w:val="Hyperlink"/>
@@ -4073,7 +4073,7 @@
                 <w:noProof/>
                 <w:webHidden/>
               </w:rPr>
-              <w:instrText xml:space="preserve"> PAGEREF _Toc356213188 \h </w:instrText>
+              <w:instrText xml:space="preserve"> PAGEREF _Toc356223615 \h </w:instrText>
             </w:r>
             <w:r>
               <w:rPr>
@@ -4118,7 +4118,7 @@
               <w:lang w:eastAsia="nl-BE"/>
             </w:rPr>
           </w:pPr>
-          <w:hyperlink w:anchor="_Toc356213189" w:history="1">
+          <w:hyperlink w:anchor="_Toc356223616" w:history="1">
             <w:r>
               <w:rPr>
                 <w:rStyle w:val="Hyperlink"/>
@@ -4161,7 +4161,7 @@
                 <w:noProof/>
                 <w:webHidden/>
               </w:rPr>
-              <w:instrText xml:space="preserve"> PAGEREF _Toc356213189 \h </w:instrText>
+              <w:instrText xml:space="preserve"> PAGEREF _Toc356223616 \h </w:instrText>
             </w:r>
             <w:r>
               <w:rPr>
@@ -4206,7 +4206,7 @@
               <w:lang w:eastAsia="nl-BE"/>
             </w:rPr>
           </w:pPr>
-          <w:hyperlink w:anchor="_Toc356213190" w:history="1">
+          <w:hyperlink w:anchor="_Toc356223617" w:history="1">
             <w:r>
               <w:rPr>
                 <w:rStyle w:val="Hyperlink"/>
@@ -4249,7 +4249,7 @@
                 <w:noProof/>
                 <w:webHidden/>
               </w:rPr>
-              <w:instrText xml:space="preserve"> PAGEREF _Toc356213190 \h </w:instrText>
+              <w:instrText xml:space="preserve"> PAGEREF _Toc356223617 \h </w:instrText>
             </w:r>
             <w:r>
               <w:rPr>
@@ -4294,7 +4294,7 @@
               <w:lang w:eastAsia="nl-BE"/>
             </w:rPr>
           </w:pPr>
-          <w:hyperlink w:anchor="_Toc356213191" w:history="1">
+          <w:hyperlink w:anchor="_Toc356223618" w:history="1">
             <w:r>
               <w:rPr>
                 <w:rStyle w:val="Hyperlink"/>
@@ -4337,7 +4337,7 @@
                 <w:noProof/>
                 <w:webHidden/>
               </w:rPr>
-              <w:instrText xml:space="preserve"> PAGEREF _Toc356213191 \h </w:instrText>
+              <w:instrText xml:space="preserve"> PAGEREF _Toc356223618 \h </w:instrText>
             </w:r>
             <w:r>
               <w:rPr>
@@ -4384,8 +4384,6 @@
       <w:r>
         <w:br w:type="page"/>
       </w:r>
-      <w:bookmarkStart w:id="0" w:name="_GoBack"/>
-      <w:bookmarkEnd w:id="0"/>
     </w:p>
     <w:p>
       <w:pPr>
@@ -4408,23 +4406,23 @@
       <w:pPr>
         <w:pStyle w:val="Heading1"/>
       </w:pPr>
-      <w:bookmarkStart w:id="1" w:name="_Toc356213143"/>
+      <w:bookmarkStart w:id="0" w:name="_Toc356223570"/>
       <w:r>
         <w:lastRenderedPageBreak/>
         <w:t>Inleiding</w:t>
       </w:r>
-      <w:bookmarkEnd w:id="1"/>
+      <w:bookmarkEnd w:id="0"/>
     </w:p>
     <w:p>
       <w:pPr>
         <w:pStyle w:val="Heading2"/>
         <w:ind w:left="1276"/>
       </w:pPr>
-      <w:bookmarkStart w:id="2" w:name="_Toc356213144"/>
+      <w:bookmarkStart w:id="1" w:name="_Toc356223571"/>
       <w:r>
         <w:t>Algemeen</w:t>
       </w:r>
-      <w:bookmarkEnd w:id="2"/>
+      <w:bookmarkEnd w:id="1"/>
     </w:p>
     <w:p>
       <w:r>
@@ -4460,11 +4458,11 @@
         <w:pStyle w:val="Heading2"/>
         <w:ind w:left="1276"/>
       </w:pPr>
-      <w:bookmarkStart w:id="3" w:name="_Toc356213145"/>
+      <w:bookmarkStart w:id="2" w:name="_Toc356223572"/>
       <w:r>
         <w:t>Opdrachtgever</w:t>
       </w:r>
-      <w:bookmarkEnd w:id="3"/>
+      <w:bookmarkEnd w:id="2"/>
     </w:p>
     <w:p>
       <w:r>
@@ -4582,11 +4580,11 @@
         <w:pStyle w:val="Heading2"/>
         <w:ind w:left="1276"/>
       </w:pPr>
-      <w:bookmarkStart w:id="4" w:name="_Toc356213146"/>
+      <w:bookmarkStart w:id="3" w:name="_Toc356223573"/>
       <w:r>
         <w:t>Projectdefinitie</w:t>
       </w:r>
-      <w:bookmarkEnd w:id="4"/>
+      <w:bookmarkEnd w:id="3"/>
     </w:p>
     <w:p>
       <w:pPr>
@@ -4737,22 +4735,22 @@
       <w:pPr>
         <w:pStyle w:val="Heading1"/>
       </w:pPr>
-      <w:bookmarkStart w:id="5" w:name="_Toc356213147"/>
+      <w:bookmarkStart w:id="4" w:name="_Toc356223574"/>
       <w:r>
         <w:t>Scope – Probleem analyse – Business analyse</w:t>
       </w:r>
-      <w:bookmarkEnd w:id="5"/>
+      <w:bookmarkEnd w:id="4"/>
     </w:p>
     <w:p>
       <w:pPr>
         <w:pStyle w:val="Heading2"/>
         <w:ind w:left="1276"/>
       </w:pPr>
-      <w:bookmarkStart w:id="6" w:name="_Toc356213148"/>
+      <w:bookmarkStart w:id="5" w:name="_Toc356223575"/>
       <w:r>
         <w:t>Scope</w:t>
       </w:r>
-      <w:bookmarkEnd w:id="6"/>
+      <w:bookmarkEnd w:id="5"/>
     </w:p>
     <w:p>
       <w:pPr>
@@ -4942,11 +4940,11 @@
         <w:pStyle w:val="Heading2"/>
         <w:ind w:left="1276"/>
       </w:pPr>
-      <w:bookmarkStart w:id="7" w:name="_Toc356213149"/>
+      <w:bookmarkStart w:id="6" w:name="_Toc356223576"/>
       <w:r>
         <w:t>Probleem analyse</w:t>
       </w:r>
-      <w:bookmarkEnd w:id="7"/>
+      <w:bookmarkEnd w:id="6"/>
     </w:p>
     <w:p>
       <w:pPr>
@@ -5045,11 +5043,11 @@
         <w:pStyle w:val="Heading2"/>
         <w:ind w:left="1276"/>
       </w:pPr>
-      <w:bookmarkStart w:id="8" w:name="_Toc356213150"/>
+      <w:bookmarkStart w:id="7" w:name="_Toc356223577"/>
       <w:r>
         <w:t>Business analyse</w:t>
       </w:r>
-      <w:bookmarkEnd w:id="8"/>
+      <w:bookmarkEnd w:id="7"/>
     </w:p>
     <w:p>
       <w:pPr>
@@ -5133,11 +5131,11 @@
         <w:pStyle w:val="Heading2"/>
         <w:ind w:left="1276"/>
       </w:pPr>
-      <w:bookmarkStart w:id="9" w:name="_Toc356213151"/>
+      <w:bookmarkStart w:id="8" w:name="_Toc356223578"/>
       <w:r>
         <w:t>Werkwijze</w:t>
       </w:r>
-      <w:bookmarkEnd w:id="9"/>
+      <w:bookmarkEnd w:id="8"/>
     </w:p>
     <w:p>
       <w:r>
@@ -5156,23 +5154,23 @@
       <w:pPr>
         <w:pStyle w:val="Heading1"/>
       </w:pPr>
-      <w:bookmarkStart w:id="10" w:name="_Toc356213152"/>
+      <w:bookmarkStart w:id="9" w:name="_Toc356223579"/>
       <w:r>
         <w:lastRenderedPageBreak/>
         <w:t>Analyse en ontwerp database</w:t>
       </w:r>
-      <w:bookmarkEnd w:id="10"/>
+      <w:bookmarkEnd w:id="9"/>
     </w:p>
     <w:p>
       <w:pPr>
         <w:pStyle w:val="Heading2"/>
         <w:ind w:left="1276"/>
       </w:pPr>
-      <w:bookmarkStart w:id="11" w:name="_Toc356213153"/>
+      <w:bookmarkStart w:id="10" w:name="_Toc356223580"/>
       <w:r>
         <w:t>Entity – Relationship Diagram</w:t>
       </w:r>
-      <w:bookmarkEnd w:id="11"/>
+      <w:bookmarkEnd w:id="10"/>
     </w:p>
     <w:p>
       <w:r>
@@ -5301,13 +5299,25 @@
         <w:t xml:space="preserve">van een entiteit </w:t>
       </w:r>
       <w:r>
-        <w:t>met een unieke waarde</w:t>
+        <w:t xml:space="preserve">die </w:t>
+      </w:r>
+      <w:r>
+        <w:t>een unieke waarde</w:t>
+      </w:r>
+      <w:r>
+        <w:t xml:space="preserve"> representeert</w:t>
       </w:r>
       <w:r>
         <w:t>. S</w:t>
       </w:r>
       <w:r>
-        <w:t xml:space="preserve">leutels zorgen ervoor dat we verschillende entiteiten van elkaar kunnen onderscheiden en indentificeren.   </w:t>
+        <w:t>leutels zorgen ervoor dat we verschillende entiteiten</w:t>
+      </w:r>
+      <w:r>
+        <w:t xml:space="preserve"> van een zelfde soort</w:t>
+      </w:r>
+      <w:r>
+        <w:t xml:space="preserve"> van elkaar kunnen onderscheiden en indentificeren.   </w:t>
       </w:r>
     </w:p>
     <w:p>
@@ -5320,30 +5330,38 @@
         <w:pStyle w:val="Heading2"/>
         <w:ind w:left="1276"/>
       </w:pPr>
-      <w:bookmarkStart w:id="12" w:name="_Toc356213154"/>
+      <w:bookmarkStart w:id="11" w:name="_Toc356223581"/>
       <w:r>
         <w:t>Logisch ERD model</w:t>
       </w:r>
-      <w:bookmarkEnd w:id="12"/>
+      <w:bookmarkEnd w:id="11"/>
     </w:p>
     <w:p>
       <w:r>
         <w:t>Een logisch ERD model bevat enkel de verschillende entiteiten</w:t>
       </w:r>
       <w:r>
-        <w:t xml:space="preserve"> met hun attributen</w:t>
-      </w:r>
-      <w:r>
-        <w:t xml:space="preserve"> en </w:t>
+        <w:t xml:space="preserve"> </w:t>
+      </w:r>
+      <w:r>
+        <w:t xml:space="preserve">en </w:t>
       </w:r>
       <w:r>
         <w:t xml:space="preserve">de </w:t>
       </w:r>
       <w:r>
-        <w:t>onderlinge relaties. We hebben in totaal twee versies van het logische ERD gemaakt. De eerste versie is gebaseerd op het officiële datamodel van een RSS 2.0 Feed. Het tweede model voegt hierbij de processen toe</w:t>
+        <w:t xml:space="preserve">onderlinge relaties. We hebben in totaal twee versies van het logische ERD gemaakt. De eerste versie is gebaseerd op het officiële datamodel van een RSS 2.0 Feed. </w:t>
+      </w:r>
+    </w:p>
+    <w:p>
+      <w:r>
+        <w:t>Het tweede model voegt hierbij de processen toe</w:t>
       </w:r>
       <w:r>
         <w:t xml:space="preserve"> die we uit uit de use cases en de storyboards hebben gehaald.</w:t>
+      </w:r>
+      <w:r>
+        <w:t xml:space="preserve"> In beide modellen zijn de many-to-many relaties nog niet uitgewerkt tot associatietabellen.</w:t>
       </w:r>
     </w:p>
     <w:p/>
@@ -5357,9 +5375,8 @@
         <w:pStyle w:val="Heading3"/>
         <w:ind w:left="1985"/>
       </w:pPr>
-      <w:bookmarkStart w:id="13" w:name="_Toc356213155"/>
-      <w:r>
-        <w:lastRenderedPageBreak/>
+      <w:bookmarkStart w:id="12" w:name="_Toc356223582"/>
+      <w:r>
         <w:t>RSS</w:t>
       </w:r>
       <w:r>
@@ -5374,7 +5391,7 @@
         </w:rPr>
         <w:footnoteReference w:id="2"/>
       </w:r>
-      <w:bookmarkEnd w:id="13"/>
+      <w:bookmarkEnd w:id="12"/>
     </w:p>
     <w:p/>
     <w:p>
@@ -5488,7 +5505,7 @@
         <w:pStyle w:val="Heading3"/>
         <w:ind w:left="1985"/>
       </w:pPr>
-      <w:bookmarkStart w:id="14" w:name="_Toc356213156"/>
+      <w:bookmarkStart w:id="13" w:name="_Toc356223583"/>
       <w:r>
         <w:lastRenderedPageBreak/>
         <w:t>Eerste Logisch ERD mode</w:t>
@@ -5496,28 +5513,21 @@
       <w:r>
         <w:t>l</w:t>
       </w:r>
+      <w:bookmarkStart w:id="14" w:name="_GoBack"/>
+      <w:bookmarkEnd w:id="13"/>
       <w:bookmarkEnd w:id="14"/>
     </w:p>
     <w:p>
-      <w:pPr>
-        <w:sectPr>
-          <w:pgSz w:w="16838" w:h="11906" w:orient="landscape"/>
-          <w:pgMar w:top="1417" w:right="1417" w:bottom="1417" w:left="1417" w:header="708" w:footer="708" w:gutter="0"/>
-          <w:cols w:space="708"/>
-          <w:docGrid w:linePitch="360"/>
-        </w:sectPr>
-      </w:pPr>
       <w:r>
         <w:rPr>
           <w:noProof/>
           <w:lang w:eastAsia="nl-BE"/>
         </w:rPr>
-        <w:lastRenderedPageBreak/>
         <w:drawing>
-          <wp:inline distT="0" distB="0" distL="0" distR="0" wp14:anchorId="717F9A94" wp14:editId="475A134E">
-            <wp:extent cx="8133080" cy="5760720"/>
-            <wp:effectExtent l="0" t="0" r="1270" b="0"/>
-            <wp:docPr id="9" name="Picture 9"/>
+          <wp:inline distT="0" distB="0" distL="0" distR="0">
+            <wp:extent cx="7800975" cy="5113102"/>
+            <wp:effectExtent l="0" t="0" r="0" b="0"/>
+            <wp:docPr id="14" name="Picture 14"/>
             <wp:cNvGraphicFramePr>
               <a:graphicFrameLocks xmlns:a="http://schemas.openxmlformats.org/drawingml/2006/main" noChangeAspect="1"/>
             </wp:cNvGraphicFramePr>
@@ -5525,7 +5535,7 @@
               <a:graphicData uri="http://schemas.openxmlformats.org/drawingml/2006/picture">
                 <pic:pic xmlns:pic="http://schemas.openxmlformats.org/drawingml/2006/picture">
                   <pic:nvPicPr>
-                    <pic:cNvPr id="9" name="rss-2_0-standard.jpg"/>
+                    <pic:cNvPr id="14" name="erd1.jpg"/>
                     <pic:cNvPicPr/>
                   </pic:nvPicPr>
                   <pic:blipFill>
@@ -5543,7 +5553,7 @@
                   <pic:spPr>
                     <a:xfrm>
                       <a:off x="0" y="0"/>
-                      <a:ext cx="8133080" cy="5760720"/>
+                      <a:ext cx="7807938" cy="5117666"/>
                     </a:xfrm>
                     <a:prstGeom prst="rect">
                       <a:avLst/>
@@ -5558,6 +5568,64 @@
     </w:p>
     <w:p>
       <w:pPr>
+        <w:sectPr>
+          <w:pgSz w:w="16838" w:h="11906" w:orient="landscape"/>
+          <w:pgMar w:top="1417" w:right="1417" w:bottom="1417" w:left="1417" w:header="708" w:footer="708" w:gutter="0"/>
+          <w:cols w:space="708"/>
+          <w:docGrid w:linePitch="360"/>
+        </w:sectPr>
+      </w:pPr>
+      <w:r>
+        <w:rPr>
+          <w:noProof/>
+          <w:lang w:eastAsia="nl-BE"/>
+        </w:rPr>
+        <w:lastRenderedPageBreak/>
+        <w:drawing>
+          <wp:inline distT="0" distB="0" distL="0" distR="0" wp14:anchorId="717F9A94" wp14:editId="475A134E">
+            <wp:extent cx="8388584" cy="5941695"/>
+            <wp:effectExtent l="0" t="0" r="0" b="1905"/>
+            <wp:docPr id="9" name="Picture 9"/>
+            <wp:cNvGraphicFramePr>
+              <a:graphicFrameLocks xmlns:a="http://schemas.openxmlformats.org/drawingml/2006/main" noChangeAspect="1"/>
+            </wp:cNvGraphicFramePr>
+            <a:graphic xmlns:a="http://schemas.openxmlformats.org/drawingml/2006/main">
+              <a:graphicData uri="http://schemas.openxmlformats.org/drawingml/2006/picture">
+                <pic:pic xmlns:pic="http://schemas.openxmlformats.org/drawingml/2006/picture">
+                  <pic:nvPicPr>
+                    <pic:cNvPr id="9" name="rss-2_0-standard.jpg"/>
+                    <pic:cNvPicPr/>
+                  </pic:nvPicPr>
+                  <pic:blipFill>
+                    <a:blip r:embed="rId16">
+                      <a:extLst>
+                        <a:ext uri="{28A0092B-C50C-407E-A947-70E740481C1C}">
+                          <a14:useLocalDpi xmlns:a14="http://schemas.microsoft.com/office/drawing/2010/main" val="0"/>
+                        </a:ext>
+                      </a:extLst>
+                    </a:blip>
+                    <a:stretch>
+                      <a:fillRect/>
+                    </a:stretch>
+                  </pic:blipFill>
+                  <pic:spPr>
+                    <a:xfrm>
+                      <a:off x="0" y="0"/>
+                      <a:ext cx="8397067" cy="5947704"/>
+                    </a:xfrm>
+                    <a:prstGeom prst="rect">
+                      <a:avLst/>
+                    </a:prstGeom>
+                  </pic:spPr>
+                </pic:pic>
+              </a:graphicData>
+            </a:graphic>
+          </wp:inline>
+        </w:drawing>
+      </w:r>
+    </w:p>
+    <w:p>
+      <w:pPr>
         <w:pStyle w:val="Heading3"/>
         <w:ind w:left="1985"/>
         <w:rPr>
@@ -5565,7 +5633,7 @@
           <w:lang w:eastAsia="nl-BE"/>
         </w:rPr>
       </w:pPr>
-      <w:bookmarkStart w:id="15" w:name="_Toc356213157"/>
+      <w:bookmarkStart w:id="15" w:name="_Toc356223584"/>
       <w:r>
         <w:rPr>
           <w:noProof/>
@@ -5574,7 +5642,74 @@
         <w:lastRenderedPageBreak/>
         <w:t>Tweede Logisch ERD model</w:t>
       </w:r>
+      <w:r>
+        <w:rPr>
+          <w:noProof/>
+          <w:lang w:eastAsia="nl-BE"/>
+        </w:rPr>
+        <w:t xml:space="preserve"> (Hier ook nog tijdelijk een klassen diagramma)</w:t>
+      </w:r>
       <w:bookmarkEnd w:id="15"/>
+    </w:p>
+    <w:p>
+      <w:pPr>
+        <w:rPr>
+          <w:lang w:eastAsia="nl-BE"/>
+        </w:rPr>
+        <w:sectPr>
+          <w:pgSz w:w="16838" w:h="11906" w:orient="landscape"/>
+          <w:pgMar w:top="1417" w:right="1417" w:bottom="1417" w:left="1417" w:header="708" w:footer="708" w:gutter="0"/>
+          <w:cols w:space="708"/>
+          <w:docGrid w:linePitch="360"/>
+        </w:sectPr>
+      </w:pPr>
+      <w:r>
+        <w:rPr>
+          <w:noProof/>
+          <w:lang w:eastAsia="nl-BE"/>
+        </w:rPr>
+        <w:drawing>
+          <wp:inline distT="0" distB="0" distL="0" distR="0">
+            <wp:extent cx="8892540" cy="5501005"/>
+            <wp:effectExtent l="0" t="0" r="3810" b="4445"/>
+            <wp:docPr id="11" name="Picture 11"/>
+            <wp:cNvGraphicFramePr>
+              <a:graphicFrameLocks xmlns:a="http://schemas.openxmlformats.org/drawingml/2006/main" noChangeAspect="1"/>
+            </wp:cNvGraphicFramePr>
+            <a:graphic xmlns:a="http://schemas.openxmlformats.org/drawingml/2006/main">
+              <a:graphicData uri="http://schemas.openxmlformats.org/drawingml/2006/picture">
+                <pic:pic xmlns:pic="http://schemas.openxmlformats.org/drawingml/2006/picture">
+                  <pic:nvPicPr>
+                    <pic:cNvPr id="11" name="ERD-diagram-met-user-en-instellingen.jpg"/>
+                    <pic:cNvPicPr/>
+                  </pic:nvPicPr>
+                  <pic:blipFill>
+                    <a:blip r:embed="rId17">
+                      <a:extLst>
+                        <a:ext uri="{28A0092B-C50C-407E-A947-70E740481C1C}">
+                          <a14:useLocalDpi xmlns:a14="http://schemas.microsoft.com/office/drawing/2010/main" val="0"/>
+                        </a:ext>
+                      </a:extLst>
+                    </a:blip>
+                    <a:stretch>
+                      <a:fillRect/>
+                    </a:stretch>
+                  </pic:blipFill>
+                  <pic:spPr>
+                    <a:xfrm>
+                      <a:off x="0" y="0"/>
+                      <a:ext cx="8892540" cy="5501005"/>
+                    </a:xfrm>
+                    <a:prstGeom prst="rect">
+                      <a:avLst/>
+                    </a:prstGeom>
+                  </pic:spPr>
+                </pic:pic>
+              </a:graphicData>
+            </a:graphic>
+          </wp:inline>
+        </w:drawing>
+      </w:r>
     </w:p>
     <w:p>
       <w:pPr>
@@ -5588,24 +5723,12 @@
     <w:p/>
     <w:p/>
     <w:p/>
-    <w:p/>
-    <w:p>
-      <w:pPr>
-        <w:sectPr>
-          <w:pgSz w:w="11906" w:h="16838"/>
-          <w:pgMar w:top="1417" w:right="1417" w:bottom="1417" w:left="1417" w:header="708" w:footer="708" w:gutter="0"/>
-          <w:cols w:space="708"/>
-          <w:docGrid w:linePitch="360"/>
-        </w:sectPr>
-      </w:pPr>
-    </w:p>
-    <w:p/>
     <w:p>
       <w:pPr>
         <w:pStyle w:val="Heading2"/>
         <w:ind w:left="1276"/>
       </w:pPr>
-      <w:bookmarkStart w:id="16" w:name="_Toc356213158"/>
+      <w:bookmarkStart w:id="16" w:name="_Toc356223585"/>
       <w:r>
         <w:t>Fysiek database model</w:t>
       </w:r>
@@ -5616,7 +5739,7 @@
         <w:pStyle w:val="Heading2"/>
         <w:ind w:left="1276"/>
       </w:pPr>
-      <w:bookmarkStart w:id="17" w:name="_Toc356213159"/>
+      <w:bookmarkStart w:id="17" w:name="_Toc356223586"/>
       <w:r>
         <w:t>Database definitie</w:t>
       </w:r>
@@ -5626,7 +5749,7 @@
       <w:pPr>
         <w:pStyle w:val="Heading1"/>
       </w:pPr>
-      <w:bookmarkStart w:id="18" w:name="_Toc356213160"/>
+      <w:bookmarkStart w:id="18" w:name="_Toc356223587"/>
       <w:r>
         <w:t>Requirement analyse</w:t>
       </w:r>
@@ -5637,7 +5760,7 @@
         <w:pStyle w:val="Heading2"/>
         <w:ind w:left="1276"/>
       </w:pPr>
-      <w:bookmarkStart w:id="19" w:name="_Toc356213161"/>
+      <w:bookmarkStart w:id="19" w:name="_Toc356223588"/>
       <w:r>
         <w:t>Use cases en storyboards</w:t>
       </w:r>
@@ -5646,9 +5769,9 @@
     <w:p>
       <w:pPr>
         <w:pStyle w:val="Heading3"/>
-        <w:ind w:left="993" w:firstLine="900"/>
-      </w:pPr>
-      <w:bookmarkStart w:id="20" w:name="_Toc356213162"/>
+        <w:ind w:left="1985" w:hanging="709"/>
+      </w:pPr>
+      <w:bookmarkStart w:id="20" w:name="_Toc356223589"/>
       <w:r>
         <w:t>StoryBoards Phones</w:t>
       </w:r>
@@ -5678,133 +5801,6 @@
                 <pic:pic xmlns:pic="http://schemas.openxmlformats.org/drawingml/2006/picture">
                   <pic:nvPicPr>
                     <pic:cNvPr id="0" name="Picture 41" descr="H:\3e jaar\eindProject\toevoegen aan project bundel\SBE\SBE\Dia1.JPG"/>
-                    <pic:cNvPicPr>
-                      <a:picLocks noChangeAspect="1" noChangeArrowheads="1"/>
-                    </pic:cNvPicPr>
-                  </pic:nvPicPr>
-                  <pic:blipFill>
-                    <a:blip r:embed="rId16">
-                      <a:extLst>
-                        <a:ext uri="{28A0092B-C50C-407E-A947-70E740481C1C}">
-                          <a14:useLocalDpi xmlns:a14="http://schemas.microsoft.com/office/drawing/2010/main" val="0"/>
-                        </a:ext>
-                      </a:extLst>
-                    </a:blip>
-                    <a:srcRect/>
-                    <a:stretch>
-                      <a:fillRect/>
-                    </a:stretch>
-                  </pic:blipFill>
-                  <pic:spPr bwMode="auto">
-                    <a:xfrm>
-                      <a:off x="0" y="0"/>
-                      <a:ext cx="5762625" cy="4324350"/>
-                    </a:xfrm>
-                    <a:prstGeom prst="rect">
-                      <a:avLst/>
-                    </a:prstGeom>
-                    <a:noFill/>
-                    <a:ln>
-                      <a:noFill/>
-                    </a:ln>
-                  </pic:spPr>
-                </pic:pic>
-              </a:graphicData>
-            </a:graphic>
-          </wp:inline>
-        </w:drawing>
-      </w:r>
-    </w:p>
-    <w:p>
-      <w:pPr>
-        <w:pStyle w:val="ListParagraph"/>
-        <w:ind w:left="792"/>
-      </w:pPr>
-      <w:r>
-        <w:rPr>
-          <w:noProof/>
-          <w:lang w:eastAsia="nl-BE"/>
-        </w:rPr>
-        <w:lastRenderedPageBreak/>
-        <w:drawing>
-          <wp:inline distT="0" distB="0" distL="0" distR="0" wp14:anchorId="291D8A3D" wp14:editId="6D4D1548">
-            <wp:extent cx="5448300" cy="4088476"/>
-            <wp:effectExtent l="0" t="0" r="0" b="7620"/>
-            <wp:docPr id="49" name="Afbeelding 49" descr="H:\3e jaar\eindProject\toevoegen aan project bundel\SBE\SBE\Dia2.JPG"/>
-            <wp:cNvGraphicFramePr>
-              <a:graphicFrameLocks xmlns:a="http://schemas.openxmlformats.org/drawingml/2006/main" noChangeAspect="1"/>
-            </wp:cNvGraphicFramePr>
-            <a:graphic xmlns:a="http://schemas.openxmlformats.org/drawingml/2006/main">
-              <a:graphicData uri="http://schemas.openxmlformats.org/drawingml/2006/picture">
-                <pic:pic xmlns:pic="http://schemas.openxmlformats.org/drawingml/2006/picture">
-                  <pic:nvPicPr>
-                    <pic:cNvPr id="0" name="Picture 42" descr="H:\3e jaar\eindProject\toevoegen aan project bundel\SBE\SBE\Dia2.JPG"/>
-                    <pic:cNvPicPr>
-                      <a:picLocks noChangeAspect="1" noChangeArrowheads="1"/>
-                    </pic:cNvPicPr>
-                  </pic:nvPicPr>
-                  <pic:blipFill>
-                    <a:blip r:embed="rId17">
-                      <a:extLst>
-                        <a:ext uri="{28A0092B-C50C-407E-A947-70E740481C1C}">
-                          <a14:useLocalDpi xmlns:a14="http://schemas.microsoft.com/office/drawing/2010/main" val="0"/>
-                        </a:ext>
-                      </a:extLst>
-                    </a:blip>
-                    <a:srcRect/>
-                    <a:stretch>
-                      <a:fillRect/>
-                    </a:stretch>
-                  </pic:blipFill>
-                  <pic:spPr bwMode="auto">
-                    <a:xfrm>
-                      <a:off x="0" y="0"/>
-                      <a:ext cx="5448300" cy="4088476"/>
-                    </a:xfrm>
-                    <a:prstGeom prst="rect">
-                      <a:avLst/>
-                    </a:prstGeom>
-                    <a:noFill/>
-                    <a:ln>
-                      <a:noFill/>
-                    </a:ln>
-                  </pic:spPr>
-                </pic:pic>
-              </a:graphicData>
-            </a:graphic>
-          </wp:inline>
-        </w:drawing>
-      </w:r>
-    </w:p>
-    <w:p>
-      <w:pPr>
-        <w:pStyle w:val="ListParagraph"/>
-        <w:ind w:left="792"/>
-      </w:pPr>
-    </w:p>
-    <w:p>
-      <w:pPr>
-        <w:pStyle w:val="ListParagraph"/>
-        <w:ind w:left="792"/>
-      </w:pPr>
-      <w:r>
-        <w:rPr>
-          <w:noProof/>
-          <w:lang w:eastAsia="nl-BE"/>
-        </w:rPr>
-        <w:drawing>
-          <wp:inline distT="0" distB="0" distL="0" distR="0" wp14:anchorId="4210EE7A" wp14:editId="1E998AD3">
-            <wp:extent cx="5762625" cy="4324350"/>
-            <wp:effectExtent l="0" t="0" r="9525" b="0"/>
-            <wp:docPr id="50" name="Afbeelding 50" descr="H:\3e jaar\eindProject\toevoegen aan project bundel\SBE\SBE\Dia3.JPG"/>
-            <wp:cNvGraphicFramePr>
-              <a:graphicFrameLocks xmlns:a="http://schemas.openxmlformats.org/drawingml/2006/main" noChangeAspect="1"/>
-            </wp:cNvGraphicFramePr>
-            <a:graphic xmlns:a="http://schemas.openxmlformats.org/drawingml/2006/main">
-              <a:graphicData uri="http://schemas.openxmlformats.org/drawingml/2006/picture">
-                <pic:pic xmlns:pic="http://schemas.openxmlformats.org/drawingml/2006/picture">
-                  <pic:nvPicPr>
-                    <pic:cNvPr id="0" name="Picture 43" descr="H:\3e jaar\eindProject\toevoegen aan project bundel\SBE\SBE\Dia3.JPG"/>
                     <pic:cNvPicPr>
                       <a:picLocks noChangeAspect="1" noChangeArrowheads="1"/>
                     </pic:cNvPicPr>
@@ -5854,10 +5850,10 @@
         </w:rPr>
         <w:lastRenderedPageBreak/>
         <w:drawing>
-          <wp:inline distT="0" distB="0" distL="0" distR="0" wp14:anchorId="6864A986" wp14:editId="78C8784E">
-            <wp:extent cx="5762625" cy="4324350"/>
-            <wp:effectExtent l="0" t="0" r="9525" b="0"/>
-            <wp:docPr id="51" name="Afbeelding 51" descr="H:\3e jaar\eindProject\toevoegen aan project bundel\SBE\SBE\Dia4.JPG"/>
+          <wp:inline distT="0" distB="0" distL="0" distR="0" wp14:anchorId="291D8A3D" wp14:editId="6D4D1548">
+            <wp:extent cx="5448300" cy="4088476"/>
+            <wp:effectExtent l="0" t="0" r="0" b="7620"/>
+            <wp:docPr id="49" name="Afbeelding 49" descr="H:\3e jaar\eindProject\toevoegen aan project bundel\SBE\SBE\Dia2.JPG"/>
             <wp:cNvGraphicFramePr>
               <a:graphicFrameLocks xmlns:a="http://schemas.openxmlformats.org/drawingml/2006/main" noChangeAspect="1"/>
             </wp:cNvGraphicFramePr>
@@ -5865,7 +5861,7 @@
               <a:graphicData uri="http://schemas.openxmlformats.org/drawingml/2006/picture">
                 <pic:pic xmlns:pic="http://schemas.openxmlformats.org/drawingml/2006/picture">
                   <pic:nvPicPr>
-                    <pic:cNvPr id="0" name="Picture 44" descr="H:\3e jaar\eindProject\toevoegen aan project bundel\SBE\SBE\Dia4.JPG"/>
+                    <pic:cNvPr id="0" name="Picture 42" descr="H:\3e jaar\eindProject\toevoegen aan project bundel\SBE\SBE\Dia2.JPG"/>
                     <pic:cNvPicPr>
                       <a:picLocks noChangeAspect="1" noChangeArrowheads="1"/>
                     </pic:cNvPicPr>
@@ -5886,7 +5882,7 @@
                   <pic:spPr bwMode="auto">
                     <a:xfrm>
                       <a:off x="0" y="0"/>
-                      <a:ext cx="5762625" cy="4324350"/>
+                      <a:ext cx="5448300" cy="4088476"/>
                     </a:xfrm>
                     <a:prstGeom prst="rect">
                       <a:avLst/>
@@ -5908,16 +5904,22 @@
         <w:pStyle w:val="ListParagraph"/>
         <w:ind w:left="792"/>
       </w:pPr>
+    </w:p>
+    <w:p>
+      <w:pPr>
+        <w:pStyle w:val="ListParagraph"/>
+        <w:ind w:left="792"/>
+      </w:pPr>
       <w:r>
         <w:rPr>
           <w:noProof/>
           <w:lang w:eastAsia="nl-BE"/>
         </w:rPr>
         <w:drawing>
-          <wp:inline distT="0" distB="0" distL="0" distR="0" wp14:anchorId="7B0F69B0" wp14:editId="195678A1">
+          <wp:inline distT="0" distB="0" distL="0" distR="0" wp14:anchorId="4210EE7A" wp14:editId="1E998AD3">
             <wp:extent cx="5762625" cy="4324350"/>
             <wp:effectExtent l="0" t="0" r="9525" b="0"/>
-            <wp:docPr id="52" name="Afbeelding 52" descr="H:\3e jaar\eindProject\toevoegen aan project bundel\SBE\SBE\Dia5.JPG"/>
+            <wp:docPr id="50" name="Afbeelding 50" descr="H:\3e jaar\eindProject\toevoegen aan project bundel\SBE\SBE\Dia3.JPG"/>
             <wp:cNvGraphicFramePr>
               <a:graphicFrameLocks xmlns:a="http://schemas.openxmlformats.org/drawingml/2006/main" noChangeAspect="1"/>
             </wp:cNvGraphicFramePr>
@@ -5925,7 +5927,7 @@
               <a:graphicData uri="http://schemas.openxmlformats.org/drawingml/2006/picture">
                 <pic:pic xmlns:pic="http://schemas.openxmlformats.org/drawingml/2006/picture">
                   <pic:nvPicPr>
-                    <pic:cNvPr id="0" name="Picture 45" descr="H:\3e jaar\eindProject\toevoegen aan project bundel\SBE\SBE\Dia5.JPG"/>
+                    <pic:cNvPr id="0" name="Picture 43" descr="H:\3e jaar\eindProject\toevoegen aan project bundel\SBE\SBE\Dia3.JPG"/>
                     <pic:cNvPicPr>
                       <a:picLocks noChangeAspect="1" noChangeArrowheads="1"/>
                     </pic:cNvPicPr>
@@ -5968,12 +5970,6 @@
         <w:pStyle w:val="ListParagraph"/>
         <w:ind w:left="792"/>
       </w:pPr>
-    </w:p>
-    <w:p>
-      <w:pPr>
-        <w:pStyle w:val="ListParagraph"/>
-        <w:ind w:left="792"/>
-      </w:pPr>
       <w:r>
         <w:rPr>
           <w:noProof/>
@@ -5981,10 +5977,10 @@
         </w:rPr>
         <w:lastRenderedPageBreak/>
         <w:drawing>
-          <wp:inline distT="0" distB="0" distL="0" distR="0" wp14:anchorId="32C5A371" wp14:editId="631BFE77">
+          <wp:inline distT="0" distB="0" distL="0" distR="0" wp14:anchorId="6864A986" wp14:editId="78C8784E">
             <wp:extent cx="5762625" cy="4324350"/>
             <wp:effectExtent l="0" t="0" r="9525" b="0"/>
-            <wp:docPr id="53" name="Afbeelding 53" descr="H:\3e jaar\eindProject\toevoegen aan project bundel\SBE\SBE\Dia6.JPG"/>
+            <wp:docPr id="51" name="Afbeelding 51" descr="H:\3e jaar\eindProject\toevoegen aan project bundel\SBE\SBE\Dia4.JPG"/>
             <wp:cNvGraphicFramePr>
               <a:graphicFrameLocks xmlns:a="http://schemas.openxmlformats.org/drawingml/2006/main" noChangeAspect="1"/>
             </wp:cNvGraphicFramePr>
@@ -5992,7 +5988,7 @@
               <a:graphicData uri="http://schemas.openxmlformats.org/drawingml/2006/picture">
                 <pic:pic xmlns:pic="http://schemas.openxmlformats.org/drawingml/2006/picture">
                   <pic:nvPicPr>
-                    <pic:cNvPr id="0" name="Picture 46" descr="H:\3e jaar\eindProject\toevoegen aan project bundel\SBE\SBE\Dia6.JPG"/>
+                    <pic:cNvPr id="0" name="Picture 44" descr="H:\3e jaar\eindProject\toevoegen aan project bundel\SBE\SBE\Dia4.JPG"/>
                     <pic:cNvPicPr>
                       <a:picLocks noChangeAspect="1" noChangeArrowheads="1"/>
                     </pic:cNvPicPr>
@@ -6041,10 +6037,10 @@
           <w:lang w:eastAsia="nl-BE"/>
         </w:rPr>
         <w:drawing>
-          <wp:inline distT="0" distB="0" distL="0" distR="0" wp14:anchorId="029DEEF9" wp14:editId="7FE56732">
+          <wp:inline distT="0" distB="0" distL="0" distR="0" wp14:anchorId="7B0F69B0" wp14:editId="195678A1">
             <wp:extent cx="5762625" cy="4324350"/>
             <wp:effectExtent l="0" t="0" r="9525" b="0"/>
-            <wp:docPr id="54" name="Afbeelding 54" descr="H:\3e jaar\eindProject\toevoegen aan project bundel\SBE\SBE\Dia7.JPG"/>
+            <wp:docPr id="52" name="Afbeelding 52" descr="H:\3e jaar\eindProject\toevoegen aan project bundel\SBE\SBE\Dia5.JPG"/>
             <wp:cNvGraphicFramePr>
               <a:graphicFrameLocks xmlns:a="http://schemas.openxmlformats.org/drawingml/2006/main" noChangeAspect="1"/>
             </wp:cNvGraphicFramePr>
@@ -6052,7 +6048,7 @@
               <a:graphicData uri="http://schemas.openxmlformats.org/drawingml/2006/picture">
                 <pic:pic xmlns:pic="http://schemas.openxmlformats.org/drawingml/2006/picture">
                   <pic:nvPicPr>
-                    <pic:cNvPr id="0" name="Picture 47" descr="H:\3e jaar\eindProject\toevoegen aan project bundel\SBE\SBE\Dia7.JPG"/>
+                    <pic:cNvPr id="0" name="Picture 45" descr="H:\3e jaar\eindProject\toevoegen aan project bundel\SBE\SBE\Dia5.JPG"/>
                     <pic:cNvPicPr>
                       <a:picLocks noChangeAspect="1" noChangeArrowheads="1"/>
                     </pic:cNvPicPr>
@@ -6108,10 +6104,10 @@
         </w:rPr>
         <w:lastRenderedPageBreak/>
         <w:drawing>
-          <wp:inline distT="0" distB="0" distL="0" distR="0" wp14:anchorId="1BD75ABF" wp14:editId="2FC117E5">
+          <wp:inline distT="0" distB="0" distL="0" distR="0" wp14:anchorId="32C5A371" wp14:editId="631BFE77">
             <wp:extent cx="5762625" cy="4324350"/>
             <wp:effectExtent l="0" t="0" r="9525" b="0"/>
-            <wp:docPr id="55" name="Afbeelding 55" descr="H:\3e jaar\eindProject\toevoegen aan project bundel\SBE\SBE\Dia8.JPG"/>
+            <wp:docPr id="53" name="Afbeelding 53" descr="H:\3e jaar\eindProject\toevoegen aan project bundel\SBE\SBE\Dia6.JPG"/>
             <wp:cNvGraphicFramePr>
               <a:graphicFrameLocks xmlns:a="http://schemas.openxmlformats.org/drawingml/2006/main" noChangeAspect="1"/>
             </wp:cNvGraphicFramePr>
@@ -6119,7 +6115,7 @@
               <a:graphicData uri="http://schemas.openxmlformats.org/drawingml/2006/picture">
                 <pic:pic xmlns:pic="http://schemas.openxmlformats.org/drawingml/2006/picture">
                   <pic:nvPicPr>
-                    <pic:cNvPr id="0" name="Picture 48" descr="H:\3e jaar\eindProject\toevoegen aan project bundel\SBE\SBE\Dia8.JPG"/>
+                    <pic:cNvPr id="0" name="Picture 46" descr="H:\3e jaar\eindProject\toevoegen aan project bundel\SBE\SBE\Dia6.JPG"/>
                     <pic:cNvPicPr>
                       <a:picLocks noChangeAspect="1" noChangeArrowheads="1"/>
                     </pic:cNvPicPr>
@@ -6168,10 +6164,10 @@
           <w:lang w:eastAsia="nl-BE"/>
         </w:rPr>
         <w:drawing>
-          <wp:inline distT="0" distB="0" distL="0" distR="0" wp14:anchorId="30B897A0" wp14:editId="349D8F6C">
+          <wp:inline distT="0" distB="0" distL="0" distR="0" wp14:anchorId="029DEEF9" wp14:editId="7FE56732">
             <wp:extent cx="5762625" cy="4324350"/>
             <wp:effectExtent l="0" t="0" r="9525" b="0"/>
-            <wp:docPr id="56" name="Afbeelding 56" descr="H:\3e jaar\eindProject\toevoegen aan project bundel\SBE\SBE\Dia9.JPG"/>
+            <wp:docPr id="54" name="Afbeelding 54" descr="H:\3e jaar\eindProject\toevoegen aan project bundel\SBE\SBE\Dia7.JPG"/>
             <wp:cNvGraphicFramePr>
               <a:graphicFrameLocks xmlns:a="http://schemas.openxmlformats.org/drawingml/2006/main" noChangeAspect="1"/>
             </wp:cNvGraphicFramePr>
@@ -6179,7 +6175,7 @@
               <a:graphicData uri="http://schemas.openxmlformats.org/drawingml/2006/picture">
                 <pic:pic xmlns:pic="http://schemas.openxmlformats.org/drawingml/2006/picture">
                   <pic:nvPicPr>
-                    <pic:cNvPr id="0" name="Picture 49" descr="H:\3e jaar\eindProject\toevoegen aan project bundel\SBE\SBE\Dia9.JPG"/>
+                    <pic:cNvPr id="0" name="Picture 47" descr="H:\3e jaar\eindProject\toevoegen aan project bundel\SBE\SBE\Dia7.JPG"/>
                     <pic:cNvPicPr>
                       <a:picLocks noChangeAspect="1" noChangeArrowheads="1"/>
                     </pic:cNvPicPr>
@@ -6222,6 +6218,12 @@
         <w:pStyle w:val="ListParagraph"/>
         <w:ind w:left="792"/>
       </w:pPr>
+    </w:p>
+    <w:p>
+      <w:pPr>
+        <w:pStyle w:val="ListParagraph"/>
+        <w:ind w:left="792"/>
+      </w:pPr>
       <w:r>
         <w:rPr>
           <w:noProof/>
@@ -6229,10 +6231,10 @@
         </w:rPr>
         <w:lastRenderedPageBreak/>
         <w:drawing>
-          <wp:inline distT="0" distB="0" distL="0" distR="0" wp14:anchorId="134C23D7" wp14:editId="6B07B90F">
+          <wp:inline distT="0" distB="0" distL="0" distR="0" wp14:anchorId="1BD75ABF" wp14:editId="2FC117E5">
             <wp:extent cx="5762625" cy="4324350"/>
             <wp:effectExtent l="0" t="0" r="9525" b="0"/>
-            <wp:docPr id="57" name="Afbeelding 57" descr="H:\3e jaar\eindProject\toevoegen aan project bundel\SBE\SBE\Dia10.JPG"/>
+            <wp:docPr id="55" name="Afbeelding 55" descr="H:\3e jaar\eindProject\toevoegen aan project bundel\SBE\SBE\Dia8.JPG"/>
             <wp:cNvGraphicFramePr>
               <a:graphicFrameLocks xmlns:a="http://schemas.openxmlformats.org/drawingml/2006/main" noChangeAspect="1"/>
             </wp:cNvGraphicFramePr>
@@ -6240,7 +6242,7 @@
               <a:graphicData uri="http://schemas.openxmlformats.org/drawingml/2006/picture">
                 <pic:pic xmlns:pic="http://schemas.openxmlformats.org/drawingml/2006/picture">
                   <pic:nvPicPr>
-                    <pic:cNvPr id="0" name="Picture 50" descr="H:\3e jaar\eindProject\toevoegen aan project bundel\SBE\SBE\Dia10.JPG"/>
+                    <pic:cNvPr id="0" name="Picture 48" descr="H:\3e jaar\eindProject\toevoegen aan project bundel\SBE\SBE\Dia8.JPG"/>
                     <pic:cNvPicPr>
                       <a:picLocks noChangeAspect="1" noChangeArrowheads="1"/>
                     </pic:cNvPicPr>
@@ -6289,10 +6291,10 @@
           <w:lang w:eastAsia="nl-BE"/>
         </w:rPr>
         <w:drawing>
-          <wp:inline distT="0" distB="0" distL="0" distR="0" wp14:anchorId="728A4C35" wp14:editId="3E9A8D15">
+          <wp:inline distT="0" distB="0" distL="0" distR="0" wp14:anchorId="30B897A0" wp14:editId="349D8F6C">
             <wp:extent cx="5762625" cy="4324350"/>
             <wp:effectExtent l="0" t="0" r="9525" b="0"/>
-            <wp:docPr id="58" name="Afbeelding 58" descr="H:\3e jaar\eindProject\toevoegen aan project bundel\SBE\SBE\Dia11.JPG"/>
+            <wp:docPr id="56" name="Afbeelding 56" descr="H:\3e jaar\eindProject\toevoegen aan project bundel\SBE\SBE\Dia9.JPG"/>
             <wp:cNvGraphicFramePr>
               <a:graphicFrameLocks xmlns:a="http://schemas.openxmlformats.org/drawingml/2006/main" noChangeAspect="1"/>
             </wp:cNvGraphicFramePr>
@@ -6300,7 +6302,7 @@
               <a:graphicData uri="http://schemas.openxmlformats.org/drawingml/2006/picture">
                 <pic:pic xmlns:pic="http://schemas.openxmlformats.org/drawingml/2006/picture">
                   <pic:nvPicPr>
-                    <pic:cNvPr id="0" name="Picture 51" descr="H:\3e jaar\eindProject\toevoegen aan project bundel\SBE\SBE\Dia11.JPG"/>
+                    <pic:cNvPr id="0" name="Picture 49" descr="H:\3e jaar\eindProject\toevoegen aan project bundel\SBE\SBE\Dia9.JPG"/>
                     <pic:cNvPicPr>
                       <a:picLocks noChangeAspect="1" noChangeArrowheads="1"/>
                     </pic:cNvPicPr>
@@ -6350,10 +6352,10 @@
         </w:rPr>
         <w:lastRenderedPageBreak/>
         <w:drawing>
-          <wp:inline distT="0" distB="0" distL="0" distR="0" wp14:anchorId="438DAD06" wp14:editId="2D33A9A7">
+          <wp:inline distT="0" distB="0" distL="0" distR="0" wp14:anchorId="134C23D7" wp14:editId="6B07B90F">
             <wp:extent cx="5762625" cy="4324350"/>
             <wp:effectExtent l="0" t="0" r="9525" b="0"/>
-            <wp:docPr id="59" name="Afbeelding 59" descr="H:\3e jaar\eindProject\toevoegen aan project bundel\SBE\SBE\Dia12.JPG"/>
+            <wp:docPr id="57" name="Afbeelding 57" descr="H:\3e jaar\eindProject\toevoegen aan project bundel\SBE\SBE\Dia10.JPG"/>
             <wp:cNvGraphicFramePr>
               <a:graphicFrameLocks xmlns:a="http://schemas.openxmlformats.org/drawingml/2006/main" noChangeAspect="1"/>
             </wp:cNvGraphicFramePr>
@@ -6361,7 +6363,7 @@
               <a:graphicData uri="http://schemas.openxmlformats.org/drawingml/2006/picture">
                 <pic:pic xmlns:pic="http://schemas.openxmlformats.org/drawingml/2006/picture">
                   <pic:nvPicPr>
-                    <pic:cNvPr id="0" name="Picture 52" descr="H:\3e jaar\eindProject\toevoegen aan project bundel\SBE\SBE\Dia12.JPG"/>
+                    <pic:cNvPr id="0" name="Picture 50" descr="H:\3e jaar\eindProject\toevoegen aan project bundel\SBE\SBE\Dia10.JPG"/>
                     <pic:cNvPicPr>
                       <a:picLocks noChangeAspect="1" noChangeArrowheads="1"/>
                     </pic:cNvPicPr>
@@ -6410,10 +6412,10 @@
           <w:lang w:eastAsia="nl-BE"/>
         </w:rPr>
         <w:drawing>
-          <wp:inline distT="0" distB="0" distL="0" distR="0" wp14:anchorId="501B3687" wp14:editId="3F07ADB6">
+          <wp:inline distT="0" distB="0" distL="0" distR="0" wp14:anchorId="728A4C35" wp14:editId="3E9A8D15">
             <wp:extent cx="5762625" cy="4324350"/>
             <wp:effectExtent l="0" t="0" r="9525" b="0"/>
-            <wp:docPr id="60" name="Afbeelding 60" descr="H:\3e jaar\eindProject\toevoegen aan project bundel\SBE\SBE\Dia13.JPG"/>
+            <wp:docPr id="58" name="Afbeelding 58" descr="H:\3e jaar\eindProject\toevoegen aan project bundel\SBE\SBE\Dia11.JPG"/>
             <wp:cNvGraphicFramePr>
               <a:graphicFrameLocks xmlns:a="http://schemas.openxmlformats.org/drawingml/2006/main" noChangeAspect="1"/>
             </wp:cNvGraphicFramePr>
@@ -6421,7 +6423,7 @@
               <a:graphicData uri="http://schemas.openxmlformats.org/drawingml/2006/picture">
                 <pic:pic xmlns:pic="http://schemas.openxmlformats.org/drawingml/2006/picture">
                   <pic:nvPicPr>
-                    <pic:cNvPr id="0" name="Picture 53" descr="H:\3e jaar\eindProject\toevoegen aan project bundel\SBE\SBE\Dia13.JPG"/>
+                    <pic:cNvPr id="0" name="Picture 51" descr="H:\3e jaar\eindProject\toevoegen aan project bundel\SBE\SBE\Dia11.JPG"/>
                     <pic:cNvPicPr>
                       <a:picLocks noChangeAspect="1" noChangeArrowheads="1"/>
                     </pic:cNvPicPr>
@@ -6471,10 +6473,10 @@
         </w:rPr>
         <w:lastRenderedPageBreak/>
         <w:drawing>
-          <wp:inline distT="0" distB="0" distL="0" distR="0" wp14:anchorId="29944FDD" wp14:editId="39C8AC06">
+          <wp:inline distT="0" distB="0" distL="0" distR="0" wp14:anchorId="438DAD06" wp14:editId="2D33A9A7">
             <wp:extent cx="5762625" cy="4324350"/>
             <wp:effectExtent l="0" t="0" r="9525" b="0"/>
-            <wp:docPr id="61" name="Afbeelding 61" descr="H:\3e jaar\eindProject\toevoegen aan project bundel\SBE\SBE\Dia14.JPG"/>
+            <wp:docPr id="59" name="Afbeelding 59" descr="H:\3e jaar\eindProject\toevoegen aan project bundel\SBE\SBE\Dia12.JPG"/>
             <wp:cNvGraphicFramePr>
               <a:graphicFrameLocks xmlns:a="http://schemas.openxmlformats.org/drawingml/2006/main" noChangeAspect="1"/>
             </wp:cNvGraphicFramePr>
@@ -6482,7 +6484,7 @@
               <a:graphicData uri="http://schemas.openxmlformats.org/drawingml/2006/picture">
                 <pic:pic xmlns:pic="http://schemas.openxmlformats.org/drawingml/2006/picture">
                   <pic:nvPicPr>
-                    <pic:cNvPr id="0" name="Picture 54" descr="H:\3e jaar\eindProject\toevoegen aan project bundel\SBE\SBE\Dia14.JPG"/>
+                    <pic:cNvPr id="0" name="Picture 52" descr="H:\3e jaar\eindProject\toevoegen aan project bundel\SBE\SBE\Dia12.JPG"/>
                     <pic:cNvPicPr>
                       <a:picLocks noChangeAspect="1" noChangeArrowheads="1"/>
                     </pic:cNvPicPr>
@@ -6531,10 +6533,10 @@
           <w:lang w:eastAsia="nl-BE"/>
         </w:rPr>
         <w:drawing>
-          <wp:inline distT="0" distB="0" distL="0" distR="0" wp14:anchorId="52E67FB0" wp14:editId="6FBD55A8">
+          <wp:inline distT="0" distB="0" distL="0" distR="0" wp14:anchorId="501B3687" wp14:editId="3F07ADB6">
             <wp:extent cx="5762625" cy="4324350"/>
             <wp:effectExtent l="0" t="0" r="9525" b="0"/>
-            <wp:docPr id="62" name="Afbeelding 62" descr="H:\3e jaar\eindProject\toevoegen aan project bundel\SBE\SBE\Dia15.JPG"/>
+            <wp:docPr id="60" name="Afbeelding 60" descr="H:\3e jaar\eindProject\toevoegen aan project bundel\SBE\SBE\Dia13.JPG"/>
             <wp:cNvGraphicFramePr>
               <a:graphicFrameLocks xmlns:a="http://schemas.openxmlformats.org/drawingml/2006/main" noChangeAspect="1"/>
             </wp:cNvGraphicFramePr>
@@ -6542,7 +6544,7 @@
               <a:graphicData uri="http://schemas.openxmlformats.org/drawingml/2006/picture">
                 <pic:pic xmlns:pic="http://schemas.openxmlformats.org/drawingml/2006/picture">
                   <pic:nvPicPr>
-                    <pic:cNvPr id="0" name="Picture 55" descr="H:\3e jaar\eindProject\toevoegen aan project bundel\SBE\SBE\Dia15.JPG"/>
+                    <pic:cNvPr id="0" name="Picture 53" descr="H:\3e jaar\eindProject\toevoegen aan project bundel\SBE\SBE\Dia13.JPG"/>
                     <pic:cNvPicPr>
                       <a:picLocks noChangeAspect="1" noChangeArrowheads="1"/>
                     </pic:cNvPicPr>
@@ -6592,10 +6594,10 @@
         </w:rPr>
         <w:lastRenderedPageBreak/>
         <w:drawing>
-          <wp:inline distT="0" distB="0" distL="0" distR="0" wp14:anchorId="0E590496" wp14:editId="0811A019">
+          <wp:inline distT="0" distB="0" distL="0" distR="0" wp14:anchorId="29944FDD" wp14:editId="39C8AC06">
             <wp:extent cx="5762625" cy="4324350"/>
             <wp:effectExtent l="0" t="0" r="9525" b="0"/>
-            <wp:docPr id="63" name="Afbeelding 63" descr="H:\3e jaar\eindProject\toevoegen aan project bundel\SBE\SBE\Dia16.JPG"/>
+            <wp:docPr id="61" name="Afbeelding 61" descr="H:\3e jaar\eindProject\toevoegen aan project bundel\SBE\SBE\Dia14.JPG"/>
             <wp:cNvGraphicFramePr>
               <a:graphicFrameLocks xmlns:a="http://schemas.openxmlformats.org/drawingml/2006/main" noChangeAspect="1"/>
             </wp:cNvGraphicFramePr>
@@ -6603,7 +6605,7 @@
               <a:graphicData uri="http://schemas.openxmlformats.org/drawingml/2006/picture">
                 <pic:pic xmlns:pic="http://schemas.openxmlformats.org/drawingml/2006/picture">
                   <pic:nvPicPr>
-                    <pic:cNvPr id="0" name="Picture 56" descr="H:\3e jaar\eindProject\toevoegen aan project bundel\SBE\SBE\Dia16.JPG"/>
+                    <pic:cNvPr id="0" name="Picture 54" descr="H:\3e jaar\eindProject\toevoegen aan project bundel\SBE\SBE\Dia14.JPG"/>
                     <pic:cNvPicPr>
                       <a:picLocks noChangeAspect="1" noChangeArrowheads="1"/>
                     </pic:cNvPicPr>
@@ -6652,10 +6654,10 @@
           <w:lang w:eastAsia="nl-BE"/>
         </w:rPr>
         <w:drawing>
-          <wp:inline distT="0" distB="0" distL="0" distR="0" wp14:anchorId="1B687954" wp14:editId="12035061">
+          <wp:inline distT="0" distB="0" distL="0" distR="0" wp14:anchorId="52E67FB0" wp14:editId="6FBD55A8">
             <wp:extent cx="5762625" cy="4324350"/>
             <wp:effectExtent l="0" t="0" r="9525" b="0"/>
-            <wp:docPr id="64" name="Afbeelding 64" descr="H:\3e jaar\eindProject\toevoegen aan project bundel\SBE\SBE\Dia17.JPG"/>
+            <wp:docPr id="62" name="Afbeelding 62" descr="H:\3e jaar\eindProject\toevoegen aan project bundel\SBE\SBE\Dia15.JPG"/>
             <wp:cNvGraphicFramePr>
               <a:graphicFrameLocks xmlns:a="http://schemas.openxmlformats.org/drawingml/2006/main" noChangeAspect="1"/>
             </wp:cNvGraphicFramePr>
@@ -6663,7 +6665,7 @@
               <a:graphicData uri="http://schemas.openxmlformats.org/drawingml/2006/picture">
                 <pic:pic xmlns:pic="http://schemas.openxmlformats.org/drawingml/2006/picture">
                   <pic:nvPicPr>
-                    <pic:cNvPr id="0" name="Picture 57" descr="H:\3e jaar\eindProject\toevoegen aan project bundel\SBE\SBE\Dia17.JPG"/>
+                    <pic:cNvPr id="0" name="Picture 55" descr="H:\3e jaar\eindProject\toevoegen aan project bundel\SBE\SBE\Dia15.JPG"/>
                     <pic:cNvPicPr>
                       <a:picLocks noChangeAspect="1" noChangeArrowheads="1"/>
                     </pic:cNvPicPr>
@@ -6713,10 +6715,10 @@
         </w:rPr>
         <w:lastRenderedPageBreak/>
         <w:drawing>
-          <wp:inline distT="0" distB="0" distL="0" distR="0" wp14:anchorId="45347EF0" wp14:editId="09F6959B">
+          <wp:inline distT="0" distB="0" distL="0" distR="0" wp14:anchorId="0E590496" wp14:editId="0811A019">
             <wp:extent cx="5762625" cy="4324350"/>
             <wp:effectExtent l="0" t="0" r="9525" b="0"/>
-            <wp:docPr id="65" name="Afbeelding 65" descr="H:\3e jaar\eindProject\toevoegen aan project bundel\SBE\SBE\Dia18.JPG"/>
+            <wp:docPr id="63" name="Afbeelding 63" descr="H:\3e jaar\eindProject\toevoegen aan project bundel\SBE\SBE\Dia16.JPG"/>
             <wp:cNvGraphicFramePr>
               <a:graphicFrameLocks xmlns:a="http://schemas.openxmlformats.org/drawingml/2006/main" noChangeAspect="1"/>
             </wp:cNvGraphicFramePr>
@@ -6724,7 +6726,7 @@
               <a:graphicData uri="http://schemas.openxmlformats.org/drawingml/2006/picture">
                 <pic:pic xmlns:pic="http://schemas.openxmlformats.org/drawingml/2006/picture">
                   <pic:nvPicPr>
-                    <pic:cNvPr id="0" name="Picture 58" descr="H:\3e jaar\eindProject\toevoegen aan project bundel\SBE\SBE\Dia18.JPG"/>
+                    <pic:cNvPr id="0" name="Picture 56" descr="H:\3e jaar\eindProject\toevoegen aan project bundel\SBE\SBE\Dia16.JPG"/>
                     <pic:cNvPicPr>
                       <a:picLocks noChangeAspect="1" noChangeArrowheads="1"/>
                     </pic:cNvPicPr>
@@ -6767,6 +6769,127 @@
         <w:pStyle w:val="ListParagraph"/>
         <w:ind w:left="792"/>
       </w:pPr>
+      <w:r>
+        <w:rPr>
+          <w:noProof/>
+          <w:lang w:eastAsia="nl-BE"/>
+        </w:rPr>
+        <w:drawing>
+          <wp:inline distT="0" distB="0" distL="0" distR="0" wp14:anchorId="1B687954" wp14:editId="12035061">
+            <wp:extent cx="5762625" cy="4324350"/>
+            <wp:effectExtent l="0" t="0" r="9525" b="0"/>
+            <wp:docPr id="64" name="Afbeelding 64" descr="H:\3e jaar\eindProject\toevoegen aan project bundel\SBE\SBE\Dia17.JPG"/>
+            <wp:cNvGraphicFramePr>
+              <a:graphicFrameLocks xmlns:a="http://schemas.openxmlformats.org/drawingml/2006/main" noChangeAspect="1"/>
+            </wp:cNvGraphicFramePr>
+            <a:graphic xmlns:a="http://schemas.openxmlformats.org/drawingml/2006/main">
+              <a:graphicData uri="http://schemas.openxmlformats.org/drawingml/2006/picture">
+                <pic:pic xmlns:pic="http://schemas.openxmlformats.org/drawingml/2006/picture">
+                  <pic:nvPicPr>
+                    <pic:cNvPr id="0" name="Picture 57" descr="H:\3e jaar\eindProject\toevoegen aan project bundel\SBE\SBE\Dia17.JPG"/>
+                    <pic:cNvPicPr>
+                      <a:picLocks noChangeAspect="1" noChangeArrowheads="1"/>
+                    </pic:cNvPicPr>
+                  </pic:nvPicPr>
+                  <pic:blipFill>
+                    <a:blip r:embed="rId34">
+                      <a:extLst>
+                        <a:ext uri="{28A0092B-C50C-407E-A947-70E740481C1C}">
+                          <a14:useLocalDpi xmlns:a14="http://schemas.microsoft.com/office/drawing/2010/main" val="0"/>
+                        </a:ext>
+                      </a:extLst>
+                    </a:blip>
+                    <a:srcRect/>
+                    <a:stretch>
+                      <a:fillRect/>
+                    </a:stretch>
+                  </pic:blipFill>
+                  <pic:spPr bwMode="auto">
+                    <a:xfrm>
+                      <a:off x="0" y="0"/>
+                      <a:ext cx="5762625" cy="4324350"/>
+                    </a:xfrm>
+                    <a:prstGeom prst="rect">
+                      <a:avLst/>
+                    </a:prstGeom>
+                    <a:noFill/>
+                    <a:ln>
+                      <a:noFill/>
+                    </a:ln>
+                  </pic:spPr>
+                </pic:pic>
+              </a:graphicData>
+            </a:graphic>
+          </wp:inline>
+        </w:drawing>
+      </w:r>
+    </w:p>
+    <w:p>
+      <w:pPr>
+        <w:pStyle w:val="ListParagraph"/>
+        <w:ind w:left="792"/>
+      </w:pPr>
+      <w:r>
+        <w:rPr>
+          <w:noProof/>
+          <w:lang w:eastAsia="nl-BE"/>
+        </w:rPr>
+        <w:lastRenderedPageBreak/>
+        <w:drawing>
+          <wp:inline distT="0" distB="0" distL="0" distR="0" wp14:anchorId="45347EF0" wp14:editId="09F6959B">
+            <wp:extent cx="5762625" cy="4324350"/>
+            <wp:effectExtent l="0" t="0" r="9525" b="0"/>
+            <wp:docPr id="65" name="Afbeelding 65" descr="H:\3e jaar\eindProject\toevoegen aan project bundel\SBE\SBE\Dia18.JPG"/>
+            <wp:cNvGraphicFramePr>
+              <a:graphicFrameLocks xmlns:a="http://schemas.openxmlformats.org/drawingml/2006/main" noChangeAspect="1"/>
+            </wp:cNvGraphicFramePr>
+            <a:graphic xmlns:a="http://schemas.openxmlformats.org/drawingml/2006/main">
+              <a:graphicData uri="http://schemas.openxmlformats.org/drawingml/2006/picture">
+                <pic:pic xmlns:pic="http://schemas.openxmlformats.org/drawingml/2006/picture">
+                  <pic:nvPicPr>
+                    <pic:cNvPr id="0" name="Picture 58" descr="H:\3e jaar\eindProject\toevoegen aan project bundel\SBE\SBE\Dia18.JPG"/>
+                    <pic:cNvPicPr>
+                      <a:picLocks noChangeAspect="1" noChangeArrowheads="1"/>
+                    </pic:cNvPicPr>
+                  </pic:nvPicPr>
+                  <pic:blipFill>
+                    <a:blip r:embed="rId35">
+                      <a:extLst>
+                        <a:ext uri="{28A0092B-C50C-407E-A947-70E740481C1C}">
+                          <a14:useLocalDpi xmlns:a14="http://schemas.microsoft.com/office/drawing/2010/main" val="0"/>
+                        </a:ext>
+                      </a:extLst>
+                    </a:blip>
+                    <a:srcRect/>
+                    <a:stretch>
+                      <a:fillRect/>
+                    </a:stretch>
+                  </pic:blipFill>
+                  <pic:spPr bwMode="auto">
+                    <a:xfrm>
+                      <a:off x="0" y="0"/>
+                      <a:ext cx="5762625" cy="4324350"/>
+                    </a:xfrm>
+                    <a:prstGeom prst="rect">
+                      <a:avLst/>
+                    </a:prstGeom>
+                    <a:noFill/>
+                    <a:ln>
+                      <a:noFill/>
+                    </a:ln>
+                  </pic:spPr>
+                </pic:pic>
+              </a:graphicData>
+            </a:graphic>
+          </wp:inline>
+        </w:drawing>
+      </w:r>
+    </w:p>
+    <w:p>
+      <w:pPr>
+        <w:pStyle w:val="ListParagraph"/>
+        <w:ind w:left="792"/>
+      </w:pPr>
     </w:p>
     <w:p/>
     <w:p>
@@ -6774,7 +6897,7 @@
         <w:pStyle w:val="Heading2"/>
         <w:ind w:left="1276"/>
       </w:pPr>
-      <w:bookmarkStart w:id="21" w:name="_Toc356213163"/>
+      <w:bookmarkStart w:id="21" w:name="_Toc356223590"/>
       <w:r>
         <w:t>Object georiënteerde analyse van de use cases</w:t>
       </w:r>
@@ -6785,7 +6908,7 @@
         <w:pStyle w:val="Heading2"/>
         <w:ind w:left="1276"/>
       </w:pPr>
-      <w:bookmarkStart w:id="22" w:name="_Toc356213164"/>
+      <w:bookmarkStart w:id="22" w:name="_Toc356223591"/>
       <w:r>
         <w:t>Ontwerp van de use cases</w:t>
       </w:r>
@@ -6802,7 +6925,7 @@
       <w:pPr>
         <w:pStyle w:val="Heading1"/>
       </w:pPr>
-      <w:bookmarkStart w:id="23" w:name="_Toc356213165"/>
+      <w:bookmarkStart w:id="23" w:name="_Toc356223592"/>
       <w:r>
         <w:lastRenderedPageBreak/>
         <w:t>Decision analyse en Physical design</w:t>
@@ -6814,7 +6937,7 @@
         <w:pStyle w:val="Heading2"/>
         <w:ind w:left="1276"/>
       </w:pPr>
-      <w:bookmarkStart w:id="24" w:name="_Toc356213166"/>
+      <w:bookmarkStart w:id="24" w:name="_Toc356223593"/>
       <w:r>
         <w:t>Ontwikkelingsomgeving en tools</w:t>
       </w:r>
@@ -6828,7 +6951,7 @@
           <w:lang w:val="en-US"/>
         </w:rPr>
       </w:pPr>
-      <w:bookmarkStart w:id="25" w:name="_Toc356213167"/>
+      <w:bookmarkStart w:id="25" w:name="_Toc356223594"/>
       <w:r>
         <w:rPr>
           <w:lang w:val="en-US"/>
@@ -6967,7 +7090,7 @@
       <w:r>
         <w:t xml:space="preserve">Meer info op </w:t>
       </w:r>
-      <w:hyperlink r:id="rId34" w:history="1">
+      <w:hyperlink r:id="rId36" w:history="1">
         <w:r>
           <w:rPr>
             <w:rStyle w:val="Hyperlink"/>
@@ -6986,7 +7109,7 @@
         <w:pStyle w:val="Heading3"/>
         <w:ind w:left="1985"/>
       </w:pPr>
-      <w:bookmarkStart w:id="26" w:name="_Toc356213168"/>
+      <w:bookmarkStart w:id="26" w:name="_Toc356223595"/>
       <w:r>
         <w:t>Eclipse Juno</w:t>
       </w:r>
@@ -6998,7 +7121,7 @@
         <w:pStyle w:val="Heading3"/>
         <w:ind w:left="1985"/>
       </w:pPr>
-      <w:bookmarkStart w:id="27" w:name="_Toc356213169"/>
+      <w:bookmarkStart w:id="27" w:name="_Toc356223596"/>
       <w:r>
         <w:t>Uml Factory</w:t>
       </w:r>
@@ -7061,7 +7184,7 @@
       <w:r>
         <w:t xml:space="preserve">De online tool is terug te vinden op </w:t>
       </w:r>
-      <w:hyperlink r:id="rId35" w:history="1">
+      <w:hyperlink r:id="rId37" w:history="1">
         <w:r>
           <w:rPr>
             <w:rStyle w:val="Hyperlink"/>
@@ -7080,7 +7203,7 @@
         <w:pStyle w:val="Heading3"/>
         <w:ind w:left="1985"/>
       </w:pPr>
-      <w:bookmarkStart w:id="28" w:name="_Toc356213170"/>
+      <w:bookmarkStart w:id="28" w:name="_Toc356223597"/>
       <w:r>
         <w:t>Git &amp; Github</w:t>
       </w:r>
@@ -7092,7 +7215,7 @@
         <w:pStyle w:val="Heading3"/>
         <w:ind w:left="1985"/>
       </w:pPr>
-      <w:bookmarkStart w:id="29" w:name="_Toc356213171"/>
+      <w:bookmarkStart w:id="29" w:name="_Toc356223598"/>
       <w:r>
         <w:t>Excel</w:t>
       </w:r>
@@ -7137,7 +7260,7 @@
         </w:tabs>
         <w:ind w:left="1985"/>
       </w:pPr>
-      <w:bookmarkStart w:id="30" w:name="_Toc356213172"/>
+      <w:bookmarkStart w:id="30" w:name="_Toc356223599"/>
       <w:r>
         <w:t>Adobe Photoshop</w:t>
       </w:r>
@@ -7173,7 +7296,7 @@
         <w:pStyle w:val="Heading3"/>
         <w:ind w:left="1985"/>
       </w:pPr>
-      <w:bookmarkStart w:id="31" w:name="_Toc356213173"/>
+      <w:bookmarkStart w:id="31" w:name="_Toc356223600"/>
       <w:r>
         <w:lastRenderedPageBreak/>
         <w:t>Putty</w:t>
@@ -7241,7 +7364,7 @@
       <w:pPr>
         <w:ind w:left="1276"/>
       </w:pPr>
-      <w:hyperlink r:id="rId36" w:history="1">
+      <w:hyperlink r:id="rId38" w:history="1">
         <w:r>
           <w:rPr>
             <w:rStyle w:val="Hyperlink"/>
@@ -7260,7 +7383,7 @@
         <w:pStyle w:val="Heading3"/>
         <w:ind w:left="1985"/>
       </w:pPr>
-      <w:bookmarkStart w:id="32" w:name="_Toc356213174"/>
+      <w:bookmarkStart w:id="32" w:name="_Toc356223601"/>
       <w:r>
         <w:t>Nano</w:t>
       </w:r>
@@ -7293,7 +7416,7 @@
         <w:pStyle w:val="Heading3"/>
         <w:ind w:left="1985"/>
       </w:pPr>
-      <w:bookmarkStart w:id="33" w:name="_Toc356213175"/>
+      <w:bookmarkStart w:id="33" w:name="_Toc356223602"/>
       <w:r>
         <w:t>ADB</w:t>
       </w:r>
@@ -7323,7 +7446,7 @@
           <w:rStyle w:val="Hyperlink"/>
         </w:rPr>
       </w:pPr>
-      <w:hyperlink r:id="rId37" w:history="1">
+      <w:hyperlink r:id="rId39" w:history="1">
         <w:r>
           <w:rPr>
             <w:rStyle w:val="Hyperlink"/>
@@ -7348,7 +7471,7 @@
       <w:r>
         <w:t xml:space="preserve"> </w:t>
       </w:r>
-      <w:bookmarkStart w:id="34" w:name="_Toc356213176"/>
+      <w:bookmarkStart w:id="34" w:name="_Toc356223603"/>
       <w:r>
         <w:t>Google Chrome developer tool</w:t>
       </w:r>
@@ -7446,7 +7569,7 @@
                     <pic:cNvPicPr/>
                   </pic:nvPicPr>
                   <pic:blipFill>
-                    <a:blip r:embed="rId38">
+                    <a:blip r:embed="rId40">
                       <a:extLst>
                         <a:ext uri="{28A0092B-C50C-407E-A947-70E740481C1C}">
                           <a14:useLocalDpi xmlns:a14="http://schemas.microsoft.com/office/drawing/2010/main" val="0"/>
@@ -7493,7 +7616,7 @@
         <w:pStyle w:val="Heading2"/>
         <w:ind w:left="1276"/>
       </w:pPr>
-      <w:bookmarkStart w:id="35" w:name="_Toc356213177"/>
+      <w:bookmarkStart w:id="35" w:name="_Toc356223604"/>
       <w:r>
         <w:t>Gebruikte technologieën</w:t>
       </w:r>
@@ -7504,7 +7627,7 @@
         <w:pStyle w:val="Heading3"/>
         <w:ind w:left="1985"/>
       </w:pPr>
-      <w:bookmarkStart w:id="36" w:name="_Toc356213178"/>
+      <w:bookmarkStart w:id="36" w:name="_Toc356223605"/>
       <w:r>
         <w:t>Java</w:t>
       </w:r>
@@ -7515,7 +7638,7 @@
         <w:pStyle w:val="Heading3"/>
         <w:ind w:left="1985"/>
       </w:pPr>
-      <w:bookmarkStart w:id="37" w:name="_Toc356213179"/>
+      <w:bookmarkStart w:id="37" w:name="_Toc356223606"/>
       <w:r>
         <w:t>Javascript, html5 en CSS3</w:t>
       </w:r>
@@ -7526,7 +7649,7 @@
         <w:pStyle w:val="Heading3"/>
         <w:ind w:left="1985"/>
       </w:pPr>
-      <w:bookmarkStart w:id="38" w:name="_Toc356213180"/>
+      <w:bookmarkStart w:id="38" w:name="_Toc356223607"/>
       <w:r>
         <w:t>SQLite</w:t>
       </w:r>
@@ -7537,7 +7660,7 @@
         <w:pStyle w:val="Heading3"/>
         <w:ind w:left="1985"/>
       </w:pPr>
-      <w:bookmarkStart w:id="39" w:name="_Toc356213181"/>
+      <w:bookmarkStart w:id="39" w:name="_Toc356223608"/>
       <w:r>
         <w:t>Web SQL</w:t>
       </w:r>
@@ -7548,7 +7671,7 @@
         <w:pStyle w:val="Heading3"/>
         <w:ind w:left="1985"/>
       </w:pPr>
-      <w:bookmarkStart w:id="40" w:name="_Toc356213182"/>
+      <w:bookmarkStart w:id="40" w:name="_Toc356223609"/>
       <w:r>
         <w:t>Linux Ubuntu 12.04.1 Server</w:t>
       </w:r>
@@ -7559,7 +7682,7 @@
         <w:pStyle w:val="Heading3"/>
         <w:ind w:left="1985"/>
       </w:pPr>
-      <w:bookmarkStart w:id="41" w:name="_Toc356213183"/>
+      <w:bookmarkStart w:id="41" w:name="_Toc356223610"/>
       <w:r>
         <w:t>Apache HTTP Server Version 2.2</w:t>
       </w:r>
@@ -7570,7 +7693,7 @@
         <w:pStyle w:val="Heading3"/>
         <w:ind w:left="1985"/>
       </w:pPr>
-      <w:bookmarkStart w:id="42" w:name="_Toc356213184"/>
+      <w:bookmarkStart w:id="42" w:name="_Toc356223611"/>
       <w:r>
         <w:t>Vsftpd FTP Server</w:t>
       </w:r>
@@ -7591,7 +7714,7 @@
         </w:tabs>
         <w:ind w:left="1276"/>
       </w:pPr>
-      <w:bookmarkStart w:id="43" w:name="_Toc356213185"/>
+      <w:bookmarkStart w:id="43" w:name="_Toc356223612"/>
       <w:r>
         <w:t>Gebruikte patterns</w:t>
       </w:r>
@@ -7602,7 +7725,7 @@
         <w:pStyle w:val="Heading2"/>
         <w:ind w:left="1276"/>
       </w:pPr>
-      <w:bookmarkStart w:id="44" w:name="_Toc356213186"/>
+      <w:bookmarkStart w:id="44" w:name="_Toc356223613"/>
       <w:r>
         <w:t>Project struct</w:t>
       </w:r>
@@ -7620,7 +7743,7 @@
       <w:pPr>
         <w:pStyle w:val="Heading1"/>
       </w:pPr>
-      <w:bookmarkStart w:id="45" w:name="_Toc356213187"/>
+      <w:bookmarkStart w:id="45" w:name="_Toc356223614"/>
       <w:r>
         <w:lastRenderedPageBreak/>
         <w:t>Conclusie</w:t>
@@ -7637,7 +7760,7 @@
       <w:pPr>
         <w:pStyle w:val="Heading1"/>
       </w:pPr>
-      <w:bookmarkStart w:id="46" w:name="_Toc356213188"/>
+      <w:bookmarkStart w:id="46" w:name="_Toc356223615"/>
       <w:r>
         <w:lastRenderedPageBreak/>
         <w:t>Appendix</w:t>
@@ -7648,7 +7771,7 @@
       <w:pPr>
         <w:pStyle w:val="Heading2"/>
       </w:pPr>
-      <w:bookmarkStart w:id="47" w:name="_Toc356213189"/>
+      <w:bookmarkStart w:id="47" w:name="_Toc356223616"/>
       <w:r>
         <w:t>Work breakdown structure</w:t>
       </w:r>
@@ -8783,7 +8906,7 @@
       <w:pPr>
         <w:pStyle w:val="Heading2"/>
       </w:pPr>
-      <w:bookmarkStart w:id="48" w:name="_Toc356213190"/>
+      <w:bookmarkStart w:id="48" w:name="_Toc356223617"/>
       <w:r>
         <w:t>Gantt chart</w:t>
       </w:r>
@@ -8813,7 +8936,7 @@
                     </pic:cNvPicPr>
                   </pic:nvPicPr>
                   <pic:blipFill>
-                    <a:blip r:embed="rId39"/>
+                    <a:blip r:embed="rId41"/>
                     <a:stretch>
                       <a:fillRect/>
                     </a:stretch>
@@ -8838,7 +8961,7 @@
       <w:pPr>
         <w:pStyle w:val="Heading2"/>
       </w:pPr>
-      <w:bookmarkStart w:id="49" w:name="_Toc356213191"/>
+      <w:bookmarkStart w:id="49" w:name="_Toc356223618"/>
       <w:r>
         <w:t>Verslagen meetings</w:t>
       </w:r>
@@ -14663,49 +14786,49 @@
     </dgm:pt>
   </dgm:ptLst>
   <dgm:cxnLst>
-    <dgm:cxn modelId="{CF1FAEE6-BD1B-4EF0-B56D-B34BB1115CD6}" type="presOf" srcId="{958326F8-218F-4E3A-981F-5EFF52640B58}" destId="{45C1D29B-DB56-42FD-8C5A-61CF9BADC74D}" srcOrd="0" destOrd="0" presId="urn:microsoft.com/office/officeart/2005/8/layout/orgChart1"/>
-    <dgm:cxn modelId="{B42A6008-9153-4E5B-AE76-3C81EC20BB8C}" type="presOf" srcId="{FD4D97D3-512D-40DC-B0C7-EC8ED6A68225}" destId="{60DFAA10-3BC3-4E4C-AD04-CA533015FF5B}" srcOrd="0" destOrd="0" presId="urn:microsoft.com/office/officeart/2005/8/layout/orgChart1"/>
+    <dgm:cxn modelId="{91168C94-5B1A-4A8B-A9DA-7634272CBA17}" type="presOf" srcId="{793AB9D8-C29A-4335-89EA-8A2436330C5C}" destId="{FDC76998-855C-44DD-816C-9DD5EA211B21}" srcOrd="0" destOrd="0" presId="urn:microsoft.com/office/officeart/2005/8/layout/orgChart1"/>
+    <dgm:cxn modelId="{520553F4-B43F-4BF3-9691-FFFA070F0CF6}" srcId="{25BDA8B0-CE82-42F8-99DA-3E919A47A90D}" destId="{1670AE96-3511-4427-9581-D0813ED44F79}" srcOrd="2" destOrd="0" parTransId="{1A6D5B79-6119-4E6D-8996-6A2ECA9D0764}" sibTransId="{291B6600-BCAB-4581-8EFA-7190B524751F}"/>
+    <dgm:cxn modelId="{884AB1D0-0D09-4462-A4E7-864420F45E83}" type="presOf" srcId="{25BDA8B0-CE82-42F8-99DA-3E919A47A90D}" destId="{C3C3D0C0-DF93-4E1A-8904-2BC8C1ECC13D}" srcOrd="1" destOrd="0" presId="urn:microsoft.com/office/officeart/2005/8/layout/orgChart1"/>
     <dgm:cxn modelId="{CA286F0B-102D-46F8-9093-8C3DD407D954}" srcId="{FD4D97D3-512D-40DC-B0C7-EC8ED6A68225}" destId="{25BDA8B0-CE82-42F8-99DA-3E919A47A90D}" srcOrd="0" destOrd="0" parTransId="{D6E7F3B4-D328-4C5F-9C86-3F692E8563A5}" sibTransId="{4AA1AD59-1009-4B25-9490-EA1D39581B80}"/>
-    <dgm:cxn modelId="{40161B6D-FFA5-4140-812E-0DA854EDF9D0}" type="presOf" srcId="{5785963B-F649-48C7-98B9-DDD8FB102F99}" destId="{29DEEE3F-F42A-46B8-8681-DC07AABCACCA}" srcOrd="0" destOrd="0" presId="urn:microsoft.com/office/officeart/2005/8/layout/orgChart1"/>
-    <dgm:cxn modelId="{F8A685D7-85C7-425E-994C-EAB9CC23CC1A}" type="presOf" srcId="{1670AE96-3511-4427-9581-D0813ED44F79}" destId="{258B9D38-13D4-4972-B192-C811AB744C70}" srcOrd="1" destOrd="0" presId="urn:microsoft.com/office/officeart/2005/8/layout/orgChart1"/>
-    <dgm:cxn modelId="{95FBB704-E81F-463E-B6FD-738F8C58346D}" type="presOf" srcId="{1A6D5B79-6119-4E6D-8996-6A2ECA9D0764}" destId="{BB943BB1-72E9-4EDD-9934-562F6EDE15F4}" srcOrd="0" destOrd="0" presId="urn:microsoft.com/office/officeart/2005/8/layout/orgChart1"/>
-    <dgm:cxn modelId="{4513F60D-7BA6-4A58-AF67-D9AC152D8B76}" type="presOf" srcId="{25BDA8B0-CE82-42F8-99DA-3E919A47A90D}" destId="{C3C3D0C0-DF93-4E1A-8904-2BC8C1ECC13D}" srcOrd="1" destOrd="0" presId="urn:microsoft.com/office/officeart/2005/8/layout/orgChart1"/>
-    <dgm:cxn modelId="{51ABB17E-F92B-4C21-82BB-5097C34D8D0A}" type="presOf" srcId="{263F50FA-1265-4745-90CB-5450EDF4B168}" destId="{D83BFD9A-4436-4D50-B02E-77D1CE930531}" srcOrd="1" destOrd="0" presId="urn:microsoft.com/office/officeart/2005/8/layout/orgChart1"/>
-    <dgm:cxn modelId="{9E4F1AE8-696E-438B-9D4A-9FA207B16F15}" type="presOf" srcId="{793AB9D8-C29A-4335-89EA-8A2436330C5C}" destId="{FDC76998-855C-44DD-816C-9DD5EA211B21}" srcOrd="0" destOrd="0" presId="urn:microsoft.com/office/officeart/2005/8/layout/orgChart1"/>
-    <dgm:cxn modelId="{C37CA001-86EE-4D08-8152-E1A0CDCD1EDF}" type="presOf" srcId="{1670AE96-3511-4427-9581-D0813ED44F79}" destId="{3521D9C4-CA67-4321-A186-ABB7BC96A569}" srcOrd="0" destOrd="0" presId="urn:microsoft.com/office/officeart/2005/8/layout/orgChart1"/>
-    <dgm:cxn modelId="{CD97EC31-B973-4CBA-A30D-3D192396BF2F}" type="presOf" srcId="{263F50FA-1265-4745-90CB-5450EDF4B168}" destId="{71A7AA38-D4A0-463D-B738-D2D1849B597F}" srcOrd="0" destOrd="0" presId="urn:microsoft.com/office/officeart/2005/8/layout/orgChart1"/>
-    <dgm:cxn modelId="{67EFDA9D-5166-4D46-A230-A87B60F257DB}" type="presOf" srcId="{793AB9D8-C29A-4335-89EA-8A2436330C5C}" destId="{72D52533-320A-435B-AA2E-36BCA6299B22}" srcOrd="1" destOrd="0" presId="urn:microsoft.com/office/officeart/2005/8/layout/orgChart1"/>
-    <dgm:cxn modelId="{4BB137F8-684F-417E-A5D0-E6C3710953AE}" type="presOf" srcId="{25BDA8B0-CE82-42F8-99DA-3E919A47A90D}" destId="{E2416407-80B8-42AB-A8D6-0CF899227D5D}" srcOrd="0" destOrd="0" presId="urn:microsoft.com/office/officeart/2005/8/layout/orgChart1"/>
+    <dgm:cxn modelId="{0E1904F6-22A8-48CE-9A0F-42E1C961769D}" type="presOf" srcId="{958326F8-218F-4E3A-981F-5EFF52640B58}" destId="{45C1D29B-DB56-42FD-8C5A-61CF9BADC74D}" srcOrd="0" destOrd="0" presId="urn:microsoft.com/office/officeart/2005/8/layout/orgChart1"/>
+    <dgm:cxn modelId="{F401C9D6-4161-4A7D-8361-2E575BFFB2F4}" type="presOf" srcId="{263F50FA-1265-4745-90CB-5450EDF4B168}" destId="{71A7AA38-D4A0-463D-B738-D2D1849B597F}" srcOrd="0" destOrd="0" presId="urn:microsoft.com/office/officeart/2005/8/layout/orgChart1"/>
+    <dgm:cxn modelId="{FBF1A693-E42C-4793-9363-BFB7722AB4DF}" type="presOf" srcId="{25BDA8B0-CE82-42F8-99DA-3E919A47A90D}" destId="{E2416407-80B8-42AB-A8D6-0CF899227D5D}" srcOrd="0" destOrd="0" presId="urn:microsoft.com/office/officeart/2005/8/layout/orgChart1"/>
+    <dgm:cxn modelId="{274736A0-2B29-4138-B441-563FFE23E66D}" type="presOf" srcId="{793AB9D8-C29A-4335-89EA-8A2436330C5C}" destId="{72D52533-320A-435B-AA2E-36BCA6299B22}" srcOrd="1" destOrd="0" presId="urn:microsoft.com/office/officeart/2005/8/layout/orgChart1"/>
+    <dgm:cxn modelId="{BA29A1D4-4866-49AC-A957-029284CB47B0}" type="presOf" srcId="{1A6D5B79-6119-4E6D-8996-6A2ECA9D0764}" destId="{BB943BB1-72E9-4EDD-9934-562F6EDE15F4}" srcOrd="0" destOrd="0" presId="urn:microsoft.com/office/officeart/2005/8/layout/orgChart1"/>
     <dgm:cxn modelId="{B4D72D0D-EAA9-46DB-82D5-EF9194A97B9B}" srcId="{25BDA8B0-CE82-42F8-99DA-3E919A47A90D}" destId="{793AB9D8-C29A-4335-89EA-8A2436330C5C}" srcOrd="0" destOrd="0" parTransId="{958326F8-218F-4E3A-981F-5EFF52640B58}" sibTransId="{84A8551E-DAA2-453B-9A4B-FDDD192C6765}"/>
+    <dgm:cxn modelId="{FA41A9D9-2359-4FFB-90FE-62587265BCC4}" type="presOf" srcId="{5785963B-F649-48C7-98B9-DDD8FB102F99}" destId="{29DEEE3F-F42A-46B8-8681-DC07AABCACCA}" srcOrd="0" destOrd="0" presId="urn:microsoft.com/office/officeart/2005/8/layout/orgChart1"/>
+    <dgm:cxn modelId="{B2B5952A-3F44-413B-BA11-BD58A7F65CDB}" type="presOf" srcId="{1670AE96-3511-4427-9581-D0813ED44F79}" destId="{258B9D38-13D4-4972-B192-C811AB744C70}" srcOrd="1" destOrd="0" presId="urn:microsoft.com/office/officeart/2005/8/layout/orgChart1"/>
+    <dgm:cxn modelId="{6A357D95-4CA0-4D3D-AD8C-0845B14F84B0}" type="presOf" srcId="{263F50FA-1265-4745-90CB-5450EDF4B168}" destId="{D83BFD9A-4436-4D50-B02E-77D1CE930531}" srcOrd="1" destOrd="0" presId="urn:microsoft.com/office/officeart/2005/8/layout/orgChart1"/>
+    <dgm:cxn modelId="{8CC7BAAE-B404-4C30-9B69-016DFBEE2043}" type="presOf" srcId="{1670AE96-3511-4427-9581-D0813ED44F79}" destId="{3521D9C4-CA67-4321-A186-ABB7BC96A569}" srcOrd="0" destOrd="0" presId="urn:microsoft.com/office/officeart/2005/8/layout/orgChart1"/>
+    <dgm:cxn modelId="{96F90BE0-7270-4958-981D-4BA6B9F0FB9E}" type="presOf" srcId="{FD4D97D3-512D-40DC-B0C7-EC8ED6A68225}" destId="{60DFAA10-3BC3-4E4C-AD04-CA533015FF5B}" srcOrd="0" destOrd="0" presId="urn:microsoft.com/office/officeart/2005/8/layout/orgChart1"/>
     <dgm:cxn modelId="{FFCB0119-DFCC-4B57-8061-602C00B9D9E4}" srcId="{25BDA8B0-CE82-42F8-99DA-3E919A47A90D}" destId="{263F50FA-1265-4745-90CB-5450EDF4B168}" srcOrd="1" destOrd="0" parTransId="{5785963B-F649-48C7-98B9-DDD8FB102F99}" sibTransId="{928D63E3-0B97-4381-814E-E1A1E8335168}"/>
-    <dgm:cxn modelId="{520553F4-B43F-4BF3-9691-FFFA070F0CF6}" srcId="{25BDA8B0-CE82-42F8-99DA-3E919A47A90D}" destId="{1670AE96-3511-4427-9581-D0813ED44F79}" srcOrd="2" destOrd="0" parTransId="{1A6D5B79-6119-4E6D-8996-6A2ECA9D0764}" sibTransId="{291B6600-BCAB-4581-8EFA-7190B524751F}"/>
-    <dgm:cxn modelId="{A8AFE5A1-602F-4AB0-86D2-F8EE5AB465F9}" type="presParOf" srcId="{60DFAA10-3BC3-4E4C-AD04-CA533015FF5B}" destId="{5EC10829-76AF-463B-BC1F-DB236C549E3C}" srcOrd="0" destOrd="0" presId="urn:microsoft.com/office/officeart/2005/8/layout/orgChart1"/>
-    <dgm:cxn modelId="{0A6EDB48-A914-4031-BEBF-691540369C09}" type="presParOf" srcId="{5EC10829-76AF-463B-BC1F-DB236C549E3C}" destId="{1BFC678F-36E3-477A-9FB5-8EBEBBD7892A}" srcOrd="0" destOrd="0" presId="urn:microsoft.com/office/officeart/2005/8/layout/orgChart1"/>
-    <dgm:cxn modelId="{49AE2882-2C3A-41A8-A236-667B53EE6CDD}" type="presParOf" srcId="{1BFC678F-36E3-477A-9FB5-8EBEBBD7892A}" destId="{E2416407-80B8-42AB-A8D6-0CF899227D5D}" srcOrd="0" destOrd="0" presId="urn:microsoft.com/office/officeart/2005/8/layout/orgChart1"/>
-    <dgm:cxn modelId="{D1F1FB21-9B66-4FDA-B61E-F519C58CD4CD}" type="presParOf" srcId="{1BFC678F-36E3-477A-9FB5-8EBEBBD7892A}" destId="{C3C3D0C0-DF93-4E1A-8904-2BC8C1ECC13D}" srcOrd="1" destOrd="0" presId="urn:microsoft.com/office/officeart/2005/8/layout/orgChart1"/>
-    <dgm:cxn modelId="{56CF494D-F0B9-4765-B3FB-0D3E5EC8260F}" type="presParOf" srcId="{5EC10829-76AF-463B-BC1F-DB236C549E3C}" destId="{9441EBF9-4931-47A2-8409-225B01390B17}" srcOrd="1" destOrd="0" presId="urn:microsoft.com/office/officeart/2005/8/layout/orgChart1"/>
-    <dgm:cxn modelId="{D5F39E84-ECAF-42AB-BD52-CD86A639AF51}" type="presParOf" srcId="{9441EBF9-4931-47A2-8409-225B01390B17}" destId="{29DEEE3F-F42A-46B8-8681-DC07AABCACCA}" srcOrd="0" destOrd="0" presId="urn:microsoft.com/office/officeart/2005/8/layout/orgChart1"/>
-    <dgm:cxn modelId="{99C708A1-52F0-4932-B22A-F5B2B5E86343}" type="presParOf" srcId="{9441EBF9-4931-47A2-8409-225B01390B17}" destId="{B65EC7A3-83C1-4262-A190-B43E4FB57A82}" srcOrd="1" destOrd="0" presId="urn:microsoft.com/office/officeart/2005/8/layout/orgChart1"/>
-    <dgm:cxn modelId="{B2C8E55B-7B6E-430D-8EA9-4B08FF9C1E1A}" type="presParOf" srcId="{B65EC7A3-83C1-4262-A190-B43E4FB57A82}" destId="{7F746CB9-523C-43FA-925D-EC782FF6D1D9}" srcOrd="0" destOrd="0" presId="urn:microsoft.com/office/officeart/2005/8/layout/orgChart1"/>
-    <dgm:cxn modelId="{7B20EAF4-C193-4D6D-B821-470371AEEAAA}" type="presParOf" srcId="{7F746CB9-523C-43FA-925D-EC782FF6D1D9}" destId="{71A7AA38-D4A0-463D-B738-D2D1849B597F}" srcOrd="0" destOrd="0" presId="urn:microsoft.com/office/officeart/2005/8/layout/orgChart1"/>
-    <dgm:cxn modelId="{A1D06220-96C2-4DC7-843C-A66C0A8234F5}" type="presParOf" srcId="{7F746CB9-523C-43FA-925D-EC782FF6D1D9}" destId="{D83BFD9A-4436-4D50-B02E-77D1CE930531}" srcOrd="1" destOrd="0" presId="urn:microsoft.com/office/officeart/2005/8/layout/orgChart1"/>
-    <dgm:cxn modelId="{2460B4E5-4BBD-423B-BA2B-06F07E1A67C6}" type="presParOf" srcId="{B65EC7A3-83C1-4262-A190-B43E4FB57A82}" destId="{BC1DB128-534C-45B8-A95B-80813A7D25BD}" srcOrd="1" destOrd="0" presId="urn:microsoft.com/office/officeart/2005/8/layout/orgChart1"/>
-    <dgm:cxn modelId="{18388409-8F83-4272-89AB-63AC71AFFF9A}" type="presParOf" srcId="{B65EC7A3-83C1-4262-A190-B43E4FB57A82}" destId="{33BB358A-493B-4839-8241-FC511AE74F99}" srcOrd="2" destOrd="0" presId="urn:microsoft.com/office/officeart/2005/8/layout/orgChart1"/>
-    <dgm:cxn modelId="{080D1437-9BD3-4560-8417-90A04814CDFA}" type="presParOf" srcId="{9441EBF9-4931-47A2-8409-225B01390B17}" destId="{BB943BB1-72E9-4EDD-9934-562F6EDE15F4}" srcOrd="2" destOrd="0" presId="urn:microsoft.com/office/officeart/2005/8/layout/orgChart1"/>
-    <dgm:cxn modelId="{AB7A8F78-5265-4E96-AE54-76C3A146411C}" type="presParOf" srcId="{9441EBF9-4931-47A2-8409-225B01390B17}" destId="{0CC8D05A-2061-4104-AB04-C485FC3E7501}" srcOrd="3" destOrd="0" presId="urn:microsoft.com/office/officeart/2005/8/layout/orgChart1"/>
-    <dgm:cxn modelId="{B1DD34E4-FCC3-420C-B302-70302967C31C}" type="presParOf" srcId="{0CC8D05A-2061-4104-AB04-C485FC3E7501}" destId="{FD469EB9-1769-4EB3-8DA7-2D0C3454F972}" srcOrd="0" destOrd="0" presId="urn:microsoft.com/office/officeart/2005/8/layout/orgChart1"/>
-    <dgm:cxn modelId="{3C0D195E-FE22-4E24-8AF7-9505D4E8F1A5}" type="presParOf" srcId="{FD469EB9-1769-4EB3-8DA7-2D0C3454F972}" destId="{3521D9C4-CA67-4321-A186-ABB7BC96A569}" srcOrd="0" destOrd="0" presId="urn:microsoft.com/office/officeart/2005/8/layout/orgChart1"/>
-    <dgm:cxn modelId="{65475B37-7977-40CD-9441-FCF524DAE677}" type="presParOf" srcId="{FD469EB9-1769-4EB3-8DA7-2D0C3454F972}" destId="{258B9D38-13D4-4972-B192-C811AB744C70}" srcOrd="1" destOrd="0" presId="urn:microsoft.com/office/officeart/2005/8/layout/orgChart1"/>
-    <dgm:cxn modelId="{168F8D15-2A15-451A-9345-DC3A69860AB8}" type="presParOf" srcId="{0CC8D05A-2061-4104-AB04-C485FC3E7501}" destId="{00850621-DE3F-477C-ADE1-81E365580149}" srcOrd="1" destOrd="0" presId="urn:microsoft.com/office/officeart/2005/8/layout/orgChart1"/>
-    <dgm:cxn modelId="{81E5EF77-C369-44E0-BF83-E3805CD90AA2}" type="presParOf" srcId="{0CC8D05A-2061-4104-AB04-C485FC3E7501}" destId="{47CEB40C-C533-47E9-96D0-1C217E14DE37}" srcOrd="2" destOrd="0" presId="urn:microsoft.com/office/officeart/2005/8/layout/orgChart1"/>
-    <dgm:cxn modelId="{1D6F2354-9A37-4B7A-8EF7-E6B416EF6493}" type="presParOf" srcId="{5EC10829-76AF-463B-BC1F-DB236C549E3C}" destId="{8FC23684-7A55-444C-99DA-FA1298CFBCE0}" srcOrd="2" destOrd="0" presId="urn:microsoft.com/office/officeart/2005/8/layout/orgChart1"/>
-    <dgm:cxn modelId="{9CA7CD43-2C66-445D-96DD-03675C40A5E3}" type="presParOf" srcId="{8FC23684-7A55-444C-99DA-FA1298CFBCE0}" destId="{45C1D29B-DB56-42FD-8C5A-61CF9BADC74D}" srcOrd="0" destOrd="0" presId="urn:microsoft.com/office/officeart/2005/8/layout/orgChart1"/>
-    <dgm:cxn modelId="{F6AD2C9B-42C9-420A-A19C-0DE878F88932}" type="presParOf" srcId="{8FC23684-7A55-444C-99DA-FA1298CFBCE0}" destId="{E7A56F07-82EE-45FA-A3E8-E1D0A1BC3714}" srcOrd="1" destOrd="0" presId="urn:microsoft.com/office/officeart/2005/8/layout/orgChart1"/>
-    <dgm:cxn modelId="{CE058AC2-AE07-48AE-A72D-F8408A79A288}" type="presParOf" srcId="{E7A56F07-82EE-45FA-A3E8-E1D0A1BC3714}" destId="{08FDB9A4-562C-4972-A0B5-CC933F073F89}" srcOrd="0" destOrd="0" presId="urn:microsoft.com/office/officeart/2005/8/layout/orgChart1"/>
-    <dgm:cxn modelId="{934FFF64-EE30-44BC-ADA9-E9BD432F87C3}" type="presParOf" srcId="{08FDB9A4-562C-4972-A0B5-CC933F073F89}" destId="{FDC76998-855C-44DD-816C-9DD5EA211B21}" srcOrd="0" destOrd="0" presId="urn:microsoft.com/office/officeart/2005/8/layout/orgChart1"/>
-    <dgm:cxn modelId="{B04C1FB1-D4E7-459B-AF4C-E101C4560080}" type="presParOf" srcId="{08FDB9A4-562C-4972-A0B5-CC933F073F89}" destId="{72D52533-320A-435B-AA2E-36BCA6299B22}" srcOrd="1" destOrd="0" presId="urn:microsoft.com/office/officeart/2005/8/layout/orgChart1"/>
-    <dgm:cxn modelId="{59786A94-8F04-486A-9C47-896239AE42F1}" type="presParOf" srcId="{E7A56F07-82EE-45FA-A3E8-E1D0A1BC3714}" destId="{EF167000-3751-4D13-B04A-151B4A816969}" srcOrd="1" destOrd="0" presId="urn:microsoft.com/office/officeart/2005/8/layout/orgChart1"/>
-    <dgm:cxn modelId="{7ED551B8-637C-4C84-8CDA-1B26A96AD20D}" type="presParOf" srcId="{E7A56F07-82EE-45FA-A3E8-E1D0A1BC3714}" destId="{F4D2B13E-20ED-4C66-816B-F1B454B8F9F1}" srcOrd="2" destOrd="0" presId="urn:microsoft.com/office/officeart/2005/8/layout/orgChart1"/>
+    <dgm:cxn modelId="{4C7A2514-DD2C-4951-9FBD-A7CCA53D1803}" type="presParOf" srcId="{60DFAA10-3BC3-4E4C-AD04-CA533015FF5B}" destId="{5EC10829-76AF-463B-BC1F-DB236C549E3C}" srcOrd="0" destOrd="0" presId="urn:microsoft.com/office/officeart/2005/8/layout/orgChart1"/>
+    <dgm:cxn modelId="{7AC2322F-E3E6-4841-9D1C-34B6EDF57323}" type="presParOf" srcId="{5EC10829-76AF-463B-BC1F-DB236C549E3C}" destId="{1BFC678F-36E3-477A-9FB5-8EBEBBD7892A}" srcOrd="0" destOrd="0" presId="urn:microsoft.com/office/officeart/2005/8/layout/orgChart1"/>
+    <dgm:cxn modelId="{87F2A7D3-07EE-4983-BE8A-F58FF9E82C21}" type="presParOf" srcId="{1BFC678F-36E3-477A-9FB5-8EBEBBD7892A}" destId="{E2416407-80B8-42AB-A8D6-0CF899227D5D}" srcOrd="0" destOrd="0" presId="urn:microsoft.com/office/officeart/2005/8/layout/orgChart1"/>
+    <dgm:cxn modelId="{932449D4-F91C-4F41-8B7E-FDD5847F2AAC}" type="presParOf" srcId="{1BFC678F-36E3-477A-9FB5-8EBEBBD7892A}" destId="{C3C3D0C0-DF93-4E1A-8904-2BC8C1ECC13D}" srcOrd="1" destOrd="0" presId="urn:microsoft.com/office/officeart/2005/8/layout/orgChart1"/>
+    <dgm:cxn modelId="{0EB5E357-ABF5-499F-9856-879A39FDA5E8}" type="presParOf" srcId="{5EC10829-76AF-463B-BC1F-DB236C549E3C}" destId="{9441EBF9-4931-47A2-8409-225B01390B17}" srcOrd="1" destOrd="0" presId="urn:microsoft.com/office/officeart/2005/8/layout/orgChart1"/>
+    <dgm:cxn modelId="{FD79AD7C-B7FC-445C-81C7-B20151389BCF}" type="presParOf" srcId="{9441EBF9-4931-47A2-8409-225B01390B17}" destId="{29DEEE3F-F42A-46B8-8681-DC07AABCACCA}" srcOrd="0" destOrd="0" presId="urn:microsoft.com/office/officeart/2005/8/layout/orgChart1"/>
+    <dgm:cxn modelId="{9D321197-4059-47C9-A9B8-FB4FB966048F}" type="presParOf" srcId="{9441EBF9-4931-47A2-8409-225B01390B17}" destId="{B65EC7A3-83C1-4262-A190-B43E4FB57A82}" srcOrd="1" destOrd="0" presId="urn:microsoft.com/office/officeart/2005/8/layout/orgChart1"/>
+    <dgm:cxn modelId="{076A0F9B-B511-42B1-96D4-C9AB2E651D8F}" type="presParOf" srcId="{B65EC7A3-83C1-4262-A190-B43E4FB57A82}" destId="{7F746CB9-523C-43FA-925D-EC782FF6D1D9}" srcOrd="0" destOrd="0" presId="urn:microsoft.com/office/officeart/2005/8/layout/orgChart1"/>
+    <dgm:cxn modelId="{8540AAEA-4986-49A5-BBD6-81954CCA17CA}" type="presParOf" srcId="{7F746CB9-523C-43FA-925D-EC782FF6D1D9}" destId="{71A7AA38-D4A0-463D-B738-D2D1849B597F}" srcOrd="0" destOrd="0" presId="urn:microsoft.com/office/officeart/2005/8/layout/orgChart1"/>
+    <dgm:cxn modelId="{EC67B6CB-2199-4689-A916-7725E2B2825D}" type="presParOf" srcId="{7F746CB9-523C-43FA-925D-EC782FF6D1D9}" destId="{D83BFD9A-4436-4D50-B02E-77D1CE930531}" srcOrd="1" destOrd="0" presId="urn:microsoft.com/office/officeart/2005/8/layout/orgChart1"/>
+    <dgm:cxn modelId="{42365A19-70B6-49C6-936B-F1604688BE8F}" type="presParOf" srcId="{B65EC7A3-83C1-4262-A190-B43E4FB57A82}" destId="{BC1DB128-534C-45B8-A95B-80813A7D25BD}" srcOrd="1" destOrd="0" presId="urn:microsoft.com/office/officeart/2005/8/layout/orgChart1"/>
+    <dgm:cxn modelId="{1D5B6503-C81A-4928-90F1-E1AA70B866E4}" type="presParOf" srcId="{B65EC7A3-83C1-4262-A190-B43E4FB57A82}" destId="{33BB358A-493B-4839-8241-FC511AE74F99}" srcOrd="2" destOrd="0" presId="urn:microsoft.com/office/officeart/2005/8/layout/orgChart1"/>
+    <dgm:cxn modelId="{7C05A871-219E-4DB2-A14C-F62E29E4212A}" type="presParOf" srcId="{9441EBF9-4931-47A2-8409-225B01390B17}" destId="{BB943BB1-72E9-4EDD-9934-562F6EDE15F4}" srcOrd="2" destOrd="0" presId="urn:microsoft.com/office/officeart/2005/8/layout/orgChart1"/>
+    <dgm:cxn modelId="{69F354E9-612D-4331-AC37-70821333BC5F}" type="presParOf" srcId="{9441EBF9-4931-47A2-8409-225B01390B17}" destId="{0CC8D05A-2061-4104-AB04-C485FC3E7501}" srcOrd="3" destOrd="0" presId="urn:microsoft.com/office/officeart/2005/8/layout/orgChart1"/>
+    <dgm:cxn modelId="{D81CE910-A75B-49A9-996B-816DC6366B7B}" type="presParOf" srcId="{0CC8D05A-2061-4104-AB04-C485FC3E7501}" destId="{FD469EB9-1769-4EB3-8DA7-2D0C3454F972}" srcOrd="0" destOrd="0" presId="urn:microsoft.com/office/officeart/2005/8/layout/orgChart1"/>
+    <dgm:cxn modelId="{FDFA6A4B-5992-486D-A3E4-A37D8B4202A7}" type="presParOf" srcId="{FD469EB9-1769-4EB3-8DA7-2D0C3454F972}" destId="{3521D9C4-CA67-4321-A186-ABB7BC96A569}" srcOrd="0" destOrd="0" presId="urn:microsoft.com/office/officeart/2005/8/layout/orgChart1"/>
+    <dgm:cxn modelId="{F3E7A6AB-95A5-4333-8D3D-916B64ECC84C}" type="presParOf" srcId="{FD469EB9-1769-4EB3-8DA7-2D0C3454F972}" destId="{258B9D38-13D4-4972-B192-C811AB744C70}" srcOrd="1" destOrd="0" presId="urn:microsoft.com/office/officeart/2005/8/layout/orgChart1"/>
+    <dgm:cxn modelId="{CD0C8FBB-6950-4DA5-A719-4291EF4C1840}" type="presParOf" srcId="{0CC8D05A-2061-4104-AB04-C485FC3E7501}" destId="{00850621-DE3F-477C-ADE1-81E365580149}" srcOrd="1" destOrd="0" presId="urn:microsoft.com/office/officeart/2005/8/layout/orgChart1"/>
+    <dgm:cxn modelId="{A8D93047-C096-4859-8C40-09821CB7B6CA}" type="presParOf" srcId="{0CC8D05A-2061-4104-AB04-C485FC3E7501}" destId="{47CEB40C-C533-47E9-96D0-1C217E14DE37}" srcOrd="2" destOrd="0" presId="urn:microsoft.com/office/officeart/2005/8/layout/orgChart1"/>
+    <dgm:cxn modelId="{DDC729BD-DD07-4F1B-8D88-DA1295CBDFE9}" type="presParOf" srcId="{5EC10829-76AF-463B-BC1F-DB236C549E3C}" destId="{8FC23684-7A55-444C-99DA-FA1298CFBCE0}" srcOrd="2" destOrd="0" presId="urn:microsoft.com/office/officeart/2005/8/layout/orgChart1"/>
+    <dgm:cxn modelId="{9B1DAD2A-86F4-4714-B0B0-BACCE330E7CB}" type="presParOf" srcId="{8FC23684-7A55-444C-99DA-FA1298CFBCE0}" destId="{45C1D29B-DB56-42FD-8C5A-61CF9BADC74D}" srcOrd="0" destOrd="0" presId="urn:microsoft.com/office/officeart/2005/8/layout/orgChart1"/>
+    <dgm:cxn modelId="{3871DC6E-12C6-4903-8A42-F38EA85168B6}" type="presParOf" srcId="{8FC23684-7A55-444C-99DA-FA1298CFBCE0}" destId="{E7A56F07-82EE-45FA-A3E8-E1D0A1BC3714}" srcOrd="1" destOrd="0" presId="urn:microsoft.com/office/officeart/2005/8/layout/orgChart1"/>
+    <dgm:cxn modelId="{F8FE0A99-BC3E-432F-9671-C02F1ABB3CD2}" type="presParOf" srcId="{E7A56F07-82EE-45FA-A3E8-E1D0A1BC3714}" destId="{08FDB9A4-562C-4972-A0B5-CC933F073F89}" srcOrd="0" destOrd="0" presId="urn:microsoft.com/office/officeart/2005/8/layout/orgChart1"/>
+    <dgm:cxn modelId="{754AA7E2-9883-4D1D-8428-9043E63A8D3B}" type="presParOf" srcId="{08FDB9A4-562C-4972-A0B5-CC933F073F89}" destId="{FDC76998-855C-44DD-816C-9DD5EA211B21}" srcOrd="0" destOrd="0" presId="urn:microsoft.com/office/officeart/2005/8/layout/orgChart1"/>
+    <dgm:cxn modelId="{1DE7BBFC-DEBB-4822-A874-4527CA4FFB5D}" type="presParOf" srcId="{08FDB9A4-562C-4972-A0B5-CC933F073F89}" destId="{72D52533-320A-435B-AA2E-36BCA6299B22}" srcOrd="1" destOrd="0" presId="urn:microsoft.com/office/officeart/2005/8/layout/orgChart1"/>
+    <dgm:cxn modelId="{DD23FDF8-1944-4425-86DC-307FBA6560DE}" type="presParOf" srcId="{E7A56F07-82EE-45FA-A3E8-E1D0A1BC3714}" destId="{EF167000-3751-4D13-B04A-151B4A816969}" srcOrd="1" destOrd="0" presId="urn:microsoft.com/office/officeart/2005/8/layout/orgChart1"/>
+    <dgm:cxn modelId="{71D25155-9003-40AE-A322-673745EEC06D}" type="presParOf" srcId="{E7A56F07-82EE-45FA-A3E8-E1D0A1BC3714}" destId="{F4D2B13E-20ED-4C66-816B-F1B454B8F9F1}" srcOrd="2" destOrd="0" presId="urn:microsoft.com/office/officeart/2005/8/layout/orgChart1"/>
   </dgm:cxnLst>
   <dgm:bg/>
   <dgm:whole/>
@@ -17694,7 +17817,7 @@
 </file>
 
 <file path=customXml/itemProps1.xml><?xml version="1.0" encoding="utf-8"?>
-<ds:datastoreItem xmlns:ds="http://schemas.openxmlformats.org/officeDocument/2006/customXml" ds:itemID="{25444E2E-8C73-4E62-AC16-7AEFAF8A874F}">
+<ds:datastoreItem xmlns:ds="http://schemas.openxmlformats.org/officeDocument/2006/customXml" ds:itemID="{3CAA6396-9138-490B-A59A-8C6F71889518}">
   <ds:schemaRefs>
     <ds:schemaRef ds:uri="http://schemas.openxmlformats.org/officeDocument/2006/bibliography"/>
   </ds:schemaRefs>

</xml_diff>

<commit_message>
Fysisch ERD model toegevoegd
</commit_message>
<xml_diff>
--- a/Thesis.docx
+++ b/Thesis.docx
@@ -66,7 +66,7 @@
           <w:r>
             <w:fldChar w:fldCharType="separate"/>
           </w:r>
-          <w:hyperlink w:anchor="_Toc356223570" w:history="1">
+          <w:hyperlink w:anchor="_Toc356230961" w:history="1">
             <w:r>
               <w:rPr>
                 <w:rStyle w:val="Hyperlink"/>
@@ -109,7 +109,7 @@
                 <w:noProof/>
                 <w:webHidden/>
               </w:rPr>
-              <w:instrText xml:space="preserve"> PAGEREF _Toc356223570 \h </w:instrText>
+              <w:instrText xml:space="preserve"> PAGEREF _Toc356230961 \h </w:instrText>
             </w:r>
             <w:r>
               <w:rPr>
@@ -154,7 +154,7 @@
               <w:lang w:eastAsia="nl-BE"/>
             </w:rPr>
           </w:pPr>
-          <w:hyperlink w:anchor="_Toc356223571" w:history="1">
+          <w:hyperlink w:anchor="_Toc356230962" w:history="1">
             <w:r>
               <w:rPr>
                 <w:rStyle w:val="Hyperlink"/>
@@ -197,7 +197,7 @@
                 <w:noProof/>
                 <w:webHidden/>
               </w:rPr>
-              <w:instrText xml:space="preserve"> PAGEREF _Toc356223571 \h </w:instrText>
+              <w:instrText xml:space="preserve"> PAGEREF _Toc356230962 \h </w:instrText>
             </w:r>
             <w:r>
               <w:rPr>
@@ -242,7 +242,7 @@
               <w:lang w:eastAsia="nl-BE"/>
             </w:rPr>
           </w:pPr>
-          <w:hyperlink w:anchor="_Toc356223572" w:history="1">
+          <w:hyperlink w:anchor="_Toc356230963" w:history="1">
             <w:r>
               <w:rPr>
                 <w:rStyle w:val="Hyperlink"/>
@@ -285,7 +285,7 @@
                 <w:noProof/>
                 <w:webHidden/>
               </w:rPr>
-              <w:instrText xml:space="preserve"> PAGEREF _Toc356223572 \h </w:instrText>
+              <w:instrText xml:space="preserve"> PAGEREF _Toc356230963 \h </w:instrText>
             </w:r>
             <w:r>
               <w:rPr>
@@ -330,7 +330,7 @@
               <w:lang w:eastAsia="nl-BE"/>
             </w:rPr>
           </w:pPr>
-          <w:hyperlink w:anchor="_Toc356223573" w:history="1">
+          <w:hyperlink w:anchor="_Toc356230964" w:history="1">
             <w:r>
               <w:rPr>
                 <w:rStyle w:val="Hyperlink"/>
@@ -373,7 +373,7 @@
                 <w:noProof/>
                 <w:webHidden/>
               </w:rPr>
-              <w:instrText xml:space="preserve"> PAGEREF _Toc356223573 \h </w:instrText>
+              <w:instrText xml:space="preserve"> PAGEREF _Toc356230964 \h </w:instrText>
             </w:r>
             <w:r>
               <w:rPr>
@@ -418,7 +418,7 @@
               <w:lang w:eastAsia="nl-BE"/>
             </w:rPr>
           </w:pPr>
-          <w:hyperlink w:anchor="_Toc356223574" w:history="1">
+          <w:hyperlink w:anchor="_Toc356230965" w:history="1">
             <w:r>
               <w:rPr>
                 <w:rStyle w:val="Hyperlink"/>
@@ -461,7 +461,7 @@
                 <w:noProof/>
                 <w:webHidden/>
               </w:rPr>
-              <w:instrText xml:space="preserve"> PAGEREF _Toc356223574 \h </w:instrText>
+              <w:instrText xml:space="preserve"> PAGEREF _Toc356230965 \h </w:instrText>
             </w:r>
             <w:r>
               <w:rPr>
@@ -506,7 +506,7 @@
               <w:lang w:eastAsia="nl-BE"/>
             </w:rPr>
           </w:pPr>
-          <w:hyperlink w:anchor="_Toc356223575" w:history="1">
+          <w:hyperlink w:anchor="_Toc356230966" w:history="1">
             <w:r>
               <w:rPr>
                 <w:rStyle w:val="Hyperlink"/>
@@ -549,7 +549,7 @@
                 <w:noProof/>
                 <w:webHidden/>
               </w:rPr>
-              <w:instrText xml:space="preserve"> PAGEREF _Toc356223575 \h </w:instrText>
+              <w:instrText xml:space="preserve"> PAGEREF _Toc356230966 \h </w:instrText>
             </w:r>
             <w:r>
               <w:rPr>
@@ -594,7 +594,7 @@
               <w:lang w:eastAsia="nl-BE"/>
             </w:rPr>
           </w:pPr>
-          <w:hyperlink w:anchor="_Toc356223576" w:history="1">
+          <w:hyperlink w:anchor="_Toc356230967" w:history="1">
             <w:r>
               <w:rPr>
                 <w:rStyle w:val="Hyperlink"/>
@@ -637,7 +637,7 @@
                 <w:noProof/>
                 <w:webHidden/>
               </w:rPr>
-              <w:instrText xml:space="preserve"> PAGEREF _Toc356223576 \h </w:instrText>
+              <w:instrText xml:space="preserve"> PAGEREF _Toc356230967 \h </w:instrText>
             </w:r>
             <w:r>
               <w:rPr>
@@ -682,7 +682,7 @@
               <w:lang w:eastAsia="nl-BE"/>
             </w:rPr>
           </w:pPr>
-          <w:hyperlink w:anchor="_Toc356223577" w:history="1">
+          <w:hyperlink w:anchor="_Toc356230968" w:history="1">
             <w:r>
               <w:rPr>
                 <w:rStyle w:val="Hyperlink"/>
@@ -725,7 +725,7 @@
                 <w:noProof/>
                 <w:webHidden/>
               </w:rPr>
-              <w:instrText xml:space="preserve"> PAGEREF _Toc356223577 \h </w:instrText>
+              <w:instrText xml:space="preserve"> PAGEREF _Toc356230968 \h </w:instrText>
             </w:r>
             <w:r>
               <w:rPr>
@@ -770,7 +770,7 @@
               <w:lang w:eastAsia="nl-BE"/>
             </w:rPr>
           </w:pPr>
-          <w:hyperlink w:anchor="_Toc356223578" w:history="1">
+          <w:hyperlink w:anchor="_Toc356230969" w:history="1">
             <w:r>
               <w:rPr>
                 <w:rStyle w:val="Hyperlink"/>
@@ -813,7 +813,7 @@
                 <w:noProof/>
                 <w:webHidden/>
               </w:rPr>
-              <w:instrText xml:space="preserve"> PAGEREF _Toc356223578 \h </w:instrText>
+              <w:instrText xml:space="preserve"> PAGEREF _Toc356230969 \h </w:instrText>
             </w:r>
             <w:r>
               <w:rPr>
@@ -858,7 +858,7 @@
               <w:lang w:eastAsia="nl-BE"/>
             </w:rPr>
           </w:pPr>
-          <w:hyperlink w:anchor="_Toc356223579" w:history="1">
+          <w:hyperlink w:anchor="_Toc356230970" w:history="1">
             <w:r>
               <w:rPr>
                 <w:rStyle w:val="Hyperlink"/>
@@ -901,7 +901,7 @@
                 <w:noProof/>
                 <w:webHidden/>
               </w:rPr>
-              <w:instrText xml:space="preserve"> PAGEREF _Toc356223579 \h </w:instrText>
+              <w:instrText xml:space="preserve"> PAGEREF _Toc356230970 \h </w:instrText>
             </w:r>
             <w:r>
               <w:rPr>
@@ -946,7 +946,7 @@
               <w:lang w:eastAsia="nl-BE"/>
             </w:rPr>
           </w:pPr>
-          <w:hyperlink w:anchor="_Toc356223580" w:history="1">
+          <w:hyperlink w:anchor="_Toc356230971" w:history="1">
             <w:r>
               <w:rPr>
                 <w:rStyle w:val="Hyperlink"/>
@@ -989,7 +989,7 @@
                 <w:noProof/>
                 <w:webHidden/>
               </w:rPr>
-              <w:instrText xml:space="preserve"> PAGEREF _Toc356223580 \h </w:instrText>
+              <w:instrText xml:space="preserve"> PAGEREF _Toc356230971 \h </w:instrText>
             </w:r>
             <w:r>
               <w:rPr>
@@ -1034,7 +1034,7 @@
               <w:lang w:eastAsia="nl-BE"/>
             </w:rPr>
           </w:pPr>
-          <w:hyperlink w:anchor="_Toc356223581" w:history="1">
+          <w:hyperlink w:anchor="_Toc356230972" w:history="1">
             <w:r>
               <w:rPr>
                 <w:rStyle w:val="Hyperlink"/>
@@ -1077,7 +1077,7 @@
                 <w:noProof/>
                 <w:webHidden/>
               </w:rPr>
-              <w:instrText xml:space="preserve"> PAGEREF _Toc356223581 \h </w:instrText>
+              <w:instrText xml:space="preserve"> PAGEREF _Toc356230972 \h </w:instrText>
             </w:r>
             <w:r>
               <w:rPr>
@@ -1122,7 +1122,7 @@
               <w:lang w:eastAsia="nl-BE"/>
             </w:rPr>
           </w:pPr>
-          <w:hyperlink w:anchor="_Toc356223582" w:history="1">
+          <w:hyperlink w:anchor="_Toc356230973" w:history="1">
             <w:r>
               <w:rPr>
                 <w:rStyle w:val="Hyperlink"/>
@@ -1165,7 +1165,7 @@
                 <w:noProof/>
                 <w:webHidden/>
               </w:rPr>
-              <w:instrText xml:space="preserve"> PAGEREF _Toc356223582 \h </w:instrText>
+              <w:instrText xml:space="preserve"> PAGEREF _Toc356230973 \h </w:instrText>
             </w:r>
             <w:r>
               <w:rPr>
@@ -1210,7 +1210,7 @@
               <w:lang w:eastAsia="nl-BE"/>
             </w:rPr>
           </w:pPr>
-          <w:hyperlink w:anchor="_Toc356223583" w:history="1">
+          <w:hyperlink w:anchor="_Toc356230974" w:history="1">
             <w:r>
               <w:rPr>
                 <w:rStyle w:val="Hyperlink"/>
@@ -1232,7 +1232,7 @@
                 <w:rStyle w:val="Hyperlink"/>
                 <w:noProof/>
               </w:rPr>
-              <w:t>Eerste Logisch ERD model (Voorlopig staat hier een klassen diagramma)</w:t>
+              <w:t>Eerste Logisch ERD model</w:t>
             </w:r>
             <w:r>
               <w:rPr>
@@ -1253,7 +1253,7 @@
                 <w:noProof/>
                 <w:webHidden/>
               </w:rPr>
-              <w:instrText xml:space="preserve"> PAGEREF _Toc356223583 \h </w:instrText>
+              <w:instrText xml:space="preserve"> PAGEREF _Toc356230974 \h </w:instrText>
             </w:r>
             <w:r>
               <w:rPr>
@@ -1298,7 +1298,7 @@
               <w:lang w:eastAsia="nl-BE"/>
             </w:rPr>
           </w:pPr>
-          <w:hyperlink w:anchor="_Toc356223584" w:history="1">
+          <w:hyperlink w:anchor="_Toc356230975" w:history="1">
             <w:r>
               <w:rPr>
                 <w:rStyle w:val="Hyperlink"/>
@@ -1322,7 +1322,7 @@
                 <w:noProof/>
                 <w:lang w:eastAsia="nl-BE"/>
               </w:rPr>
-              <w:t>Tweede Logisch ERD model (Hier ook nog tijdelijk een klassen diagramma)</w:t>
+              <w:t>Tweede Logisch ERD model</w:t>
             </w:r>
             <w:r>
               <w:rPr>
@@ -1343,7 +1343,7 @@
                 <w:noProof/>
                 <w:webHidden/>
               </w:rPr>
-              <w:instrText xml:space="preserve"> PAGEREF _Toc356223584 \h </w:instrText>
+              <w:instrText xml:space="preserve"> PAGEREF _Toc356230975 \h </w:instrText>
             </w:r>
             <w:r>
               <w:rPr>
@@ -1363,7 +1363,7 @@
                 <w:noProof/>
                 <w:webHidden/>
               </w:rPr>
-              <w:t>12</w:t>
+              <w:t>11</w:t>
             </w:r>
             <w:r>
               <w:rPr>
@@ -1388,7 +1388,7 @@
               <w:lang w:eastAsia="nl-BE"/>
             </w:rPr>
           </w:pPr>
-          <w:hyperlink w:anchor="_Toc356223585" w:history="1">
+          <w:hyperlink w:anchor="_Toc356230976" w:history="1">
             <w:r>
               <w:rPr>
                 <w:rStyle w:val="Hyperlink"/>
@@ -1431,7 +1431,7 @@
                 <w:noProof/>
                 <w:webHidden/>
               </w:rPr>
-              <w:instrText xml:space="preserve"> PAGEREF _Toc356223585 \h </w:instrText>
+              <w:instrText xml:space="preserve"> PAGEREF _Toc356230976 \h </w:instrText>
             </w:r>
             <w:r>
               <w:rPr>
@@ -1451,7 +1451,7 @@
                 <w:noProof/>
                 <w:webHidden/>
               </w:rPr>
-              <w:t>13</w:t>
+              <w:t>12</w:t>
             </w:r>
             <w:r>
               <w:rPr>
@@ -1476,7 +1476,7 @@
               <w:lang w:eastAsia="nl-BE"/>
             </w:rPr>
           </w:pPr>
-          <w:hyperlink w:anchor="_Toc356223586" w:history="1">
+          <w:hyperlink w:anchor="_Toc356230977" w:history="1">
             <w:r>
               <w:rPr>
                 <w:rStyle w:val="Hyperlink"/>
@@ -1519,7 +1519,7 @@
                 <w:noProof/>
                 <w:webHidden/>
               </w:rPr>
-              <w:instrText xml:space="preserve"> PAGEREF _Toc356223586 \h </w:instrText>
+              <w:instrText xml:space="preserve"> PAGEREF _Toc356230977 \h </w:instrText>
             </w:r>
             <w:r>
               <w:rPr>
@@ -1539,7 +1539,7 @@
                 <w:noProof/>
                 <w:webHidden/>
               </w:rPr>
-              <w:t>13</w:t>
+              <w:t>12</w:t>
             </w:r>
             <w:r>
               <w:rPr>
@@ -1564,7 +1564,7 @@
               <w:lang w:eastAsia="nl-BE"/>
             </w:rPr>
           </w:pPr>
-          <w:hyperlink w:anchor="_Toc356223587" w:history="1">
+          <w:hyperlink w:anchor="_Toc356230978" w:history="1">
             <w:r>
               <w:rPr>
                 <w:rStyle w:val="Hyperlink"/>
@@ -1607,7 +1607,7 @@
                 <w:noProof/>
                 <w:webHidden/>
               </w:rPr>
-              <w:instrText xml:space="preserve"> PAGEREF _Toc356223587 \h </w:instrText>
+              <w:instrText xml:space="preserve"> PAGEREF _Toc356230978 \h </w:instrText>
             </w:r>
             <w:r>
               <w:rPr>
@@ -1627,7 +1627,7 @@
                 <w:noProof/>
                 <w:webHidden/>
               </w:rPr>
-              <w:t>13</w:t>
+              <w:t>12</w:t>
             </w:r>
             <w:r>
               <w:rPr>
@@ -1652,7 +1652,7 @@
               <w:lang w:eastAsia="nl-BE"/>
             </w:rPr>
           </w:pPr>
-          <w:hyperlink w:anchor="_Toc356223588" w:history="1">
+          <w:hyperlink w:anchor="_Toc356230979" w:history="1">
             <w:r>
               <w:rPr>
                 <w:rStyle w:val="Hyperlink"/>
@@ -1695,7 +1695,7 @@
                 <w:noProof/>
                 <w:webHidden/>
               </w:rPr>
-              <w:instrText xml:space="preserve"> PAGEREF _Toc356223588 \h </w:instrText>
+              <w:instrText xml:space="preserve"> PAGEREF _Toc356230979 \h </w:instrText>
             </w:r>
             <w:r>
               <w:rPr>
@@ -1715,7 +1715,7 @@
                 <w:noProof/>
                 <w:webHidden/>
               </w:rPr>
-              <w:t>13</w:t>
+              <w:t>12</w:t>
             </w:r>
             <w:r>
               <w:rPr>
@@ -1740,7 +1740,7 @@
               <w:lang w:eastAsia="nl-BE"/>
             </w:rPr>
           </w:pPr>
-          <w:hyperlink w:anchor="_Toc356223589" w:history="1">
+          <w:hyperlink w:anchor="_Toc356230980" w:history="1">
             <w:r>
               <w:rPr>
                 <w:rStyle w:val="Hyperlink"/>
@@ -1783,7 +1783,7 @@
                 <w:noProof/>
                 <w:webHidden/>
               </w:rPr>
-              <w:instrText xml:space="preserve"> PAGEREF _Toc356223589 \h </w:instrText>
+              <w:instrText xml:space="preserve"> PAGEREF _Toc356230980 \h </w:instrText>
             </w:r>
             <w:r>
               <w:rPr>
@@ -1803,7 +1803,7 @@
                 <w:noProof/>
                 <w:webHidden/>
               </w:rPr>
-              <w:t>13</w:t>
+              <w:t>12</w:t>
             </w:r>
             <w:r>
               <w:rPr>
@@ -1828,7 +1828,7 @@
               <w:lang w:eastAsia="nl-BE"/>
             </w:rPr>
           </w:pPr>
-          <w:hyperlink w:anchor="_Toc356223590" w:history="1">
+          <w:hyperlink w:anchor="_Toc356230981" w:history="1">
             <w:r>
               <w:rPr>
                 <w:rStyle w:val="Hyperlink"/>
@@ -1871,7 +1871,7 @@
                 <w:noProof/>
                 <w:webHidden/>
               </w:rPr>
-              <w:instrText xml:space="preserve"> PAGEREF _Toc356223590 \h </w:instrText>
+              <w:instrText xml:space="preserve"> PAGEREF _Toc356230981 \h </w:instrText>
             </w:r>
             <w:r>
               <w:rPr>
@@ -1891,7 +1891,7 @@
                 <w:noProof/>
                 <w:webHidden/>
               </w:rPr>
-              <w:t>22</w:t>
+              <w:t>21</w:t>
             </w:r>
             <w:r>
               <w:rPr>
@@ -1916,7 +1916,7 @@
               <w:lang w:eastAsia="nl-BE"/>
             </w:rPr>
           </w:pPr>
-          <w:hyperlink w:anchor="_Toc356223591" w:history="1">
+          <w:hyperlink w:anchor="_Toc356230982" w:history="1">
             <w:r>
               <w:rPr>
                 <w:rStyle w:val="Hyperlink"/>
@@ -1959,7 +1959,7 @@
                 <w:noProof/>
                 <w:webHidden/>
               </w:rPr>
-              <w:instrText xml:space="preserve"> PAGEREF _Toc356223591 \h </w:instrText>
+              <w:instrText xml:space="preserve"> PAGEREF _Toc356230982 \h </w:instrText>
             </w:r>
             <w:r>
               <w:rPr>
@@ -1979,7 +1979,7 @@
                 <w:noProof/>
                 <w:webHidden/>
               </w:rPr>
-              <w:t>22</w:t>
+              <w:t>21</w:t>
             </w:r>
             <w:r>
               <w:rPr>
@@ -2004,7 +2004,7 @@
               <w:lang w:eastAsia="nl-BE"/>
             </w:rPr>
           </w:pPr>
-          <w:hyperlink w:anchor="_Toc356223592" w:history="1">
+          <w:hyperlink w:anchor="_Toc356230983" w:history="1">
             <w:r>
               <w:rPr>
                 <w:rStyle w:val="Hyperlink"/>
@@ -2047,7 +2047,7 @@
                 <w:noProof/>
                 <w:webHidden/>
               </w:rPr>
-              <w:instrText xml:space="preserve"> PAGEREF _Toc356223592 \h </w:instrText>
+              <w:instrText xml:space="preserve"> PAGEREF _Toc356230983 \h </w:instrText>
             </w:r>
             <w:r>
               <w:rPr>
@@ -2067,7 +2067,7 @@
                 <w:noProof/>
                 <w:webHidden/>
               </w:rPr>
-              <w:t>23</w:t>
+              <w:t>22</w:t>
             </w:r>
             <w:r>
               <w:rPr>
@@ -2092,7 +2092,7 @@
               <w:lang w:eastAsia="nl-BE"/>
             </w:rPr>
           </w:pPr>
-          <w:hyperlink w:anchor="_Toc356223593" w:history="1">
+          <w:hyperlink w:anchor="_Toc356230984" w:history="1">
             <w:r>
               <w:rPr>
                 <w:rStyle w:val="Hyperlink"/>
@@ -2135,7 +2135,7 @@
                 <w:noProof/>
                 <w:webHidden/>
               </w:rPr>
-              <w:instrText xml:space="preserve"> PAGEREF _Toc356223593 \h </w:instrText>
+              <w:instrText xml:space="preserve"> PAGEREF _Toc356230984 \h </w:instrText>
             </w:r>
             <w:r>
               <w:rPr>
@@ -2155,7 +2155,7 @@
                 <w:noProof/>
                 <w:webHidden/>
               </w:rPr>
-              <w:t>23</w:t>
+              <w:t>22</w:t>
             </w:r>
             <w:r>
               <w:rPr>
@@ -2180,7 +2180,7 @@
               <w:lang w:eastAsia="nl-BE"/>
             </w:rPr>
           </w:pPr>
-          <w:hyperlink w:anchor="_Toc356223594" w:history="1">
+          <w:hyperlink w:anchor="_Toc356230985" w:history="1">
             <w:r>
               <w:rPr>
                 <w:rStyle w:val="Hyperlink"/>
@@ -2225,7 +2225,7 @@
                 <w:noProof/>
                 <w:webHidden/>
               </w:rPr>
-              <w:instrText xml:space="preserve"> PAGEREF _Toc356223594 \h </w:instrText>
+              <w:instrText xml:space="preserve"> PAGEREF _Toc356230985 \h </w:instrText>
             </w:r>
             <w:r>
               <w:rPr>
@@ -2245,7 +2245,7 @@
                 <w:noProof/>
                 <w:webHidden/>
               </w:rPr>
-              <w:t>23</w:t>
+              <w:t>22</w:t>
             </w:r>
             <w:r>
               <w:rPr>
@@ -2270,7 +2270,7 @@
               <w:lang w:eastAsia="nl-BE"/>
             </w:rPr>
           </w:pPr>
-          <w:hyperlink w:anchor="_Toc356223595" w:history="1">
+          <w:hyperlink w:anchor="_Toc356230986" w:history="1">
             <w:r>
               <w:rPr>
                 <w:rStyle w:val="Hyperlink"/>
@@ -2313,7 +2313,7 @@
                 <w:noProof/>
                 <w:webHidden/>
               </w:rPr>
-              <w:instrText xml:space="preserve"> PAGEREF _Toc356223595 \h </w:instrText>
+              <w:instrText xml:space="preserve"> PAGEREF _Toc356230986 \h </w:instrText>
             </w:r>
             <w:r>
               <w:rPr>
@@ -2333,7 +2333,7 @@
                 <w:noProof/>
                 <w:webHidden/>
               </w:rPr>
-              <w:t>23</w:t>
+              <w:t>22</w:t>
             </w:r>
             <w:r>
               <w:rPr>
@@ -2358,7 +2358,7 @@
               <w:lang w:eastAsia="nl-BE"/>
             </w:rPr>
           </w:pPr>
-          <w:hyperlink w:anchor="_Toc356223596" w:history="1">
+          <w:hyperlink w:anchor="_Toc356230987" w:history="1">
             <w:r>
               <w:rPr>
                 <w:rStyle w:val="Hyperlink"/>
@@ -2401,7 +2401,7 @@
                 <w:noProof/>
                 <w:webHidden/>
               </w:rPr>
-              <w:instrText xml:space="preserve"> PAGEREF _Toc356223596 \h </w:instrText>
+              <w:instrText xml:space="preserve"> PAGEREF _Toc356230987 \h </w:instrText>
             </w:r>
             <w:r>
               <w:rPr>
@@ -2421,7 +2421,7 @@
                 <w:noProof/>
                 <w:webHidden/>
               </w:rPr>
-              <w:t>23</w:t>
+              <w:t>22</w:t>
             </w:r>
             <w:r>
               <w:rPr>
@@ -2446,7 +2446,7 @@
               <w:lang w:eastAsia="nl-BE"/>
             </w:rPr>
           </w:pPr>
-          <w:hyperlink w:anchor="_Toc356223597" w:history="1">
+          <w:hyperlink w:anchor="_Toc356230988" w:history="1">
             <w:r>
               <w:rPr>
                 <w:rStyle w:val="Hyperlink"/>
@@ -2489,7 +2489,7 @@
                 <w:noProof/>
                 <w:webHidden/>
               </w:rPr>
-              <w:instrText xml:space="preserve"> PAGEREF _Toc356223597 \h </w:instrText>
+              <w:instrText xml:space="preserve"> PAGEREF _Toc356230988 \h </w:instrText>
             </w:r>
             <w:r>
               <w:rPr>
@@ -2509,7 +2509,7 @@
                 <w:noProof/>
                 <w:webHidden/>
               </w:rPr>
-              <w:t>23</w:t>
+              <w:t>22</w:t>
             </w:r>
             <w:r>
               <w:rPr>
@@ -2534,7 +2534,7 @@
               <w:lang w:eastAsia="nl-BE"/>
             </w:rPr>
           </w:pPr>
-          <w:hyperlink w:anchor="_Toc356223598" w:history="1">
+          <w:hyperlink w:anchor="_Toc356230989" w:history="1">
             <w:r>
               <w:rPr>
                 <w:rStyle w:val="Hyperlink"/>
@@ -2577,7 +2577,7 @@
                 <w:noProof/>
                 <w:webHidden/>
               </w:rPr>
-              <w:instrText xml:space="preserve"> PAGEREF _Toc356223598 \h </w:instrText>
+              <w:instrText xml:space="preserve"> PAGEREF _Toc356230989 \h </w:instrText>
             </w:r>
             <w:r>
               <w:rPr>
@@ -2597,7 +2597,7 @@
                 <w:noProof/>
                 <w:webHidden/>
               </w:rPr>
-              <w:t>23</w:t>
+              <w:t>22</w:t>
             </w:r>
             <w:r>
               <w:rPr>
@@ -2622,7 +2622,7 @@
               <w:lang w:eastAsia="nl-BE"/>
             </w:rPr>
           </w:pPr>
-          <w:hyperlink w:anchor="_Toc356223599" w:history="1">
+          <w:hyperlink w:anchor="_Toc356230990" w:history="1">
             <w:r>
               <w:rPr>
                 <w:rStyle w:val="Hyperlink"/>
@@ -2665,7 +2665,7 @@
                 <w:noProof/>
                 <w:webHidden/>
               </w:rPr>
-              <w:instrText xml:space="preserve"> PAGEREF _Toc356223599 \h </w:instrText>
+              <w:instrText xml:space="preserve"> PAGEREF _Toc356230990 \h </w:instrText>
             </w:r>
             <w:r>
               <w:rPr>
@@ -2685,7 +2685,7 @@
                 <w:noProof/>
                 <w:webHidden/>
               </w:rPr>
-              <w:t>23</w:t>
+              <w:t>22</w:t>
             </w:r>
             <w:r>
               <w:rPr>
@@ -2710,7 +2710,7 @@
               <w:lang w:eastAsia="nl-BE"/>
             </w:rPr>
           </w:pPr>
-          <w:hyperlink w:anchor="_Toc356223600" w:history="1">
+          <w:hyperlink w:anchor="_Toc356230991" w:history="1">
             <w:r>
               <w:rPr>
                 <w:rStyle w:val="Hyperlink"/>
@@ -2753,7 +2753,7 @@
                 <w:noProof/>
                 <w:webHidden/>
               </w:rPr>
-              <w:instrText xml:space="preserve"> PAGEREF _Toc356223600 \h </w:instrText>
+              <w:instrText xml:space="preserve"> PAGEREF _Toc356230991 \h </w:instrText>
             </w:r>
             <w:r>
               <w:rPr>
@@ -2773,7 +2773,7 @@
                 <w:noProof/>
                 <w:webHidden/>
               </w:rPr>
-              <w:t>24</w:t>
+              <w:t>23</w:t>
             </w:r>
             <w:r>
               <w:rPr>
@@ -2798,7 +2798,7 @@
               <w:lang w:eastAsia="nl-BE"/>
             </w:rPr>
           </w:pPr>
-          <w:hyperlink w:anchor="_Toc356223601" w:history="1">
+          <w:hyperlink w:anchor="_Toc356230992" w:history="1">
             <w:r>
               <w:rPr>
                 <w:rStyle w:val="Hyperlink"/>
@@ -2841,7 +2841,7 @@
                 <w:noProof/>
                 <w:webHidden/>
               </w:rPr>
-              <w:instrText xml:space="preserve"> PAGEREF _Toc356223601 \h </w:instrText>
+              <w:instrText xml:space="preserve"> PAGEREF _Toc356230992 \h </w:instrText>
             </w:r>
             <w:r>
               <w:rPr>
@@ -2861,7 +2861,7 @@
                 <w:noProof/>
                 <w:webHidden/>
               </w:rPr>
-              <w:t>24</w:t>
+              <w:t>23</w:t>
             </w:r>
             <w:r>
               <w:rPr>
@@ -2886,7 +2886,7 @@
               <w:lang w:eastAsia="nl-BE"/>
             </w:rPr>
           </w:pPr>
-          <w:hyperlink w:anchor="_Toc356223602" w:history="1">
+          <w:hyperlink w:anchor="_Toc356230993" w:history="1">
             <w:r>
               <w:rPr>
                 <w:rStyle w:val="Hyperlink"/>
@@ -2929,7 +2929,7 @@
                 <w:noProof/>
                 <w:webHidden/>
               </w:rPr>
-              <w:instrText xml:space="preserve"> PAGEREF _Toc356223602 \h </w:instrText>
+              <w:instrText xml:space="preserve"> PAGEREF _Toc356230993 \h </w:instrText>
             </w:r>
             <w:r>
               <w:rPr>
@@ -2949,7 +2949,7 @@
                 <w:noProof/>
                 <w:webHidden/>
               </w:rPr>
-              <w:t>24</w:t>
+              <w:t>23</w:t>
             </w:r>
             <w:r>
               <w:rPr>
@@ -2974,7 +2974,7 @@
               <w:lang w:eastAsia="nl-BE"/>
             </w:rPr>
           </w:pPr>
-          <w:hyperlink w:anchor="_Toc356223603" w:history="1">
+          <w:hyperlink w:anchor="_Toc356230994" w:history="1">
             <w:r>
               <w:rPr>
                 <w:rStyle w:val="Hyperlink"/>
@@ -3017,7 +3017,7 @@
                 <w:noProof/>
                 <w:webHidden/>
               </w:rPr>
-              <w:instrText xml:space="preserve"> PAGEREF _Toc356223603 \h </w:instrText>
+              <w:instrText xml:space="preserve"> PAGEREF _Toc356230994 \h </w:instrText>
             </w:r>
             <w:r>
               <w:rPr>
@@ -3037,7 +3037,7 @@
                 <w:noProof/>
                 <w:webHidden/>
               </w:rPr>
-              <w:t>24</w:t>
+              <w:t>23</w:t>
             </w:r>
             <w:r>
               <w:rPr>
@@ -3062,7 +3062,7 @@
               <w:lang w:eastAsia="nl-BE"/>
             </w:rPr>
           </w:pPr>
-          <w:hyperlink w:anchor="_Toc356223604" w:history="1">
+          <w:hyperlink w:anchor="_Toc356230995" w:history="1">
             <w:r>
               <w:rPr>
                 <w:rStyle w:val="Hyperlink"/>
@@ -3105,7 +3105,7 @@
                 <w:noProof/>
                 <w:webHidden/>
               </w:rPr>
-              <w:instrText xml:space="preserve"> PAGEREF _Toc356223604 \h </w:instrText>
+              <w:instrText xml:space="preserve"> PAGEREF _Toc356230995 \h </w:instrText>
             </w:r>
             <w:r>
               <w:rPr>
@@ -3125,7 +3125,7 @@
                 <w:noProof/>
                 <w:webHidden/>
               </w:rPr>
-              <w:t>26</w:t>
+              <w:t>25</w:t>
             </w:r>
             <w:r>
               <w:rPr>
@@ -3150,7 +3150,7 @@
               <w:lang w:eastAsia="nl-BE"/>
             </w:rPr>
           </w:pPr>
-          <w:hyperlink w:anchor="_Toc356223605" w:history="1">
+          <w:hyperlink w:anchor="_Toc356230996" w:history="1">
             <w:r>
               <w:rPr>
                 <w:rStyle w:val="Hyperlink"/>
@@ -3193,7 +3193,7 @@
                 <w:noProof/>
                 <w:webHidden/>
               </w:rPr>
-              <w:instrText xml:space="preserve"> PAGEREF _Toc356223605 \h </w:instrText>
+              <w:instrText xml:space="preserve"> PAGEREF _Toc356230996 \h </w:instrText>
             </w:r>
             <w:r>
               <w:rPr>
@@ -3213,7 +3213,7 @@
                 <w:noProof/>
                 <w:webHidden/>
               </w:rPr>
-              <w:t>26</w:t>
+              <w:t>25</w:t>
             </w:r>
             <w:r>
               <w:rPr>
@@ -3238,7 +3238,7 @@
               <w:lang w:eastAsia="nl-BE"/>
             </w:rPr>
           </w:pPr>
-          <w:hyperlink w:anchor="_Toc356223606" w:history="1">
+          <w:hyperlink w:anchor="_Toc356230997" w:history="1">
             <w:r>
               <w:rPr>
                 <w:rStyle w:val="Hyperlink"/>
@@ -3281,7 +3281,7 @@
                 <w:noProof/>
                 <w:webHidden/>
               </w:rPr>
-              <w:instrText xml:space="preserve"> PAGEREF _Toc356223606 \h </w:instrText>
+              <w:instrText xml:space="preserve"> PAGEREF _Toc356230997 \h </w:instrText>
             </w:r>
             <w:r>
               <w:rPr>
@@ -3301,7 +3301,7 @@
                 <w:noProof/>
                 <w:webHidden/>
               </w:rPr>
-              <w:t>26</w:t>
+              <w:t>25</w:t>
             </w:r>
             <w:r>
               <w:rPr>
@@ -3326,7 +3326,7 @@
               <w:lang w:eastAsia="nl-BE"/>
             </w:rPr>
           </w:pPr>
-          <w:hyperlink w:anchor="_Toc356223607" w:history="1">
+          <w:hyperlink w:anchor="_Toc356230998" w:history="1">
             <w:r>
               <w:rPr>
                 <w:rStyle w:val="Hyperlink"/>
@@ -3369,7 +3369,7 @@
                 <w:noProof/>
                 <w:webHidden/>
               </w:rPr>
-              <w:instrText xml:space="preserve"> PAGEREF _Toc356223607 \h </w:instrText>
+              <w:instrText xml:space="preserve"> PAGEREF _Toc356230998 \h </w:instrText>
             </w:r>
             <w:r>
               <w:rPr>
@@ -3389,7 +3389,7 @@
                 <w:noProof/>
                 <w:webHidden/>
               </w:rPr>
-              <w:t>26</w:t>
+              <w:t>25</w:t>
             </w:r>
             <w:r>
               <w:rPr>
@@ -3414,7 +3414,7 @@
               <w:lang w:eastAsia="nl-BE"/>
             </w:rPr>
           </w:pPr>
-          <w:hyperlink w:anchor="_Toc356223608" w:history="1">
+          <w:hyperlink w:anchor="_Toc356230999" w:history="1">
             <w:r>
               <w:rPr>
                 <w:rStyle w:val="Hyperlink"/>
@@ -3457,7 +3457,7 @@
                 <w:noProof/>
                 <w:webHidden/>
               </w:rPr>
-              <w:instrText xml:space="preserve"> PAGEREF _Toc356223608 \h </w:instrText>
+              <w:instrText xml:space="preserve"> PAGEREF _Toc356230999 \h </w:instrText>
             </w:r>
             <w:r>
               <w:rPr>
@@ -3477,7 +3477,7 @@
                 <w:noProof/>
                 <w:webHidden/>
               </w:rPr>
-              <w:t>26</w:t>
+              <w:t>25</w:t>
             </w:r>
             <w:r>
               <w:rPr>
@@ -3502,7 +3502,7 @@
               <w:lang w:eastAsia="nl-BE"/>
             </w:rPr>
           </w:pPr>
-          <w:hyperlink w:anchor="_Toc356223609" w:history="1">
+          <w:hyperlink w:anchor="_Toc356231000" w:history="1">
             <w:r>
               <w:rPr>
                 <w:rStyle w:val="Hyperlink"/>
@@ -3545,7 +3545,7 @@
                 <w:noProof/>
                 <w:webHidden/>
               </w:rPr>
-              <w:instrText xml:space="preserve"> PAGEREF _Toc356223609 \h </w:instrText>
+              <w:instrText xml:space="preserve"> PAGEREF _Toc356231000 \h </w:instrText>
             </w:r>
             <w:r>
               <w:rPr>
@@ -3565,7 +3565,7 @@
                 <w:noProof/>
                 <w:webHidden/>
               </w:rPr>
-              <w:t>26</w:t>
+              <w:t>25</w:t>
             </w:r>
             <w:r>
               <w:rPr>
@@ -3590,7 +3590,7 @@
               <w:lang w:eastAsia="nl-BE"/>
             </w:rPr>
           </w:pPr>
-          <w:hyperlink w:anchor="_Toc356223610" w:history="1">
+          <w:hyperlink w:anchor="_Toc356231001" w:history="1">
             <w:r>
               <w:rPr>
                 <w:rStyle w:val="Hyperlink"/>
@@ -3633,7 +3633,7 @@
                 <w:noProof/>
                 <w:webHidden/>
               </w:rPr>
-              <w:instrText xml:space="preserve"> PAGEREF _Toc356223610 \h </w:instrText>
+              <w:instrText xml:space="preserve"> PAGEREF _Toc356231001 \h </w:instrText>
             </w:r>
             <w:r>
               <w:rPr>
@@ -3653,7 +3653,7 @@
                 <w:noProof/>
                 <w:webHidden/>
               </w:rPr>
-              <w:t>26</w:t>
+              <w:t>25</w:t>
             </w:r>
             <w:r>
               <w:rPr>
@@ -3678,7 +3678,7 @@
               <w:lang w:eastAsia="nl-BE"/>
             </w:rPr>
           </w:pPr>
-          <w:hyperlink w:anchor="_Toc356223611" w:history="1">
+          <w:hyperlink w:anchor="_Toc356231002" w:history="1">
             <w:r>
               <w:rPr>
                 <w:rStyle w:val="Hyperlink"/>
@@ -3721,7 +3721,7 @@
                 <w:noProof/>
                 <w:webHidden/>
               </w:rPr>
-              <w:instrText xml:space="preserve"> PAGEREF _Toc356223611 \h </w:instrText>
+              <w:instrText xml:space="preserve"> PAGEREF _Toc356231002 \h </w:instrText>
             </w:r>
             <w:r>
               <w:rPr>
@@ -3741,7 +3741,7 @@
                 <w:noProof/>
                 <w:webHidden/>
               </w:rPr>
-              <w:t>26</w:t>
+              <w:t>25</w:t>
             </w:r>
             <w:r>
               <w:rPr>
@@ -3766,7 +3766,7 @@
               <w:lang w:eastAsia="nl-BE"/>
             </w:rPr>
           </w:pPr>
-          <w:hyperlink w:anchor="_Toc356223612" w:history="1">
+          <w:hyperlink w:anchor="_Toc356231003" w:history="1">
             <w:r>
               <w:rPr>
                 <w:rStyle w:val="Hyperlink"/>
@@ -3809,7 +3809,7 @@
                 <w:noProof/>
                 <w:webHidden/>
               </w:rPr>
-              <w:instrText xml:space="preserve"> PAGEREF _Toc356223612 \h </w:instrText>
+              <w:instrText xml:space="preserve"> PAGEREF _Toc356231003 \h </w:instrText>
             </w:r>
             <w:r>
               <w:rPr>
@@ -3829,7 +3829,7 @@
                 <w:noProof/>
                 <w:webHidden/>
               </w:rPr>
-              <w:t>26</w:t>
+              <w:t>25</w:t>
             </w:r>
             <w:r>
               <w:rPr>
@@ -3854,7 +3854,7 @@
               <w:lang w:eastAsia="nl-BE"/>
             </w:rPr>
           </w:pPr>
-          <w:hyperlink w:anchor="_Toc356223613" w:history="1">
+          <w:hyperlink w:anchor="_Toc356231004" w:history="1">
             <w:r>
               <w:rPr>
                 <w:rStyle w:val="Hyperlink"/>
@@ -3897,7 +3897,7 @@
                 <w:noProof/>
                 <w:webHidden/>
               </w:rPr>
-              <w:instrText xml:space="preserve"> PAGEREF _Toc356223613 \h </w:instrText>
+              <w:instrText xml:space="preserve"> PAGEREF _Toc356231004 \h </w:instrText>
             </w:r>
             <w:r>
               <w:rPr>
@@ -3917,7 +3917,7 @@
                 <w:noProof/>
                 <w:webHidden/>
               </w:rPr>
-              <w:t>26</w:t>
+              <w:t>25</w:t>
             </w:r>
             <w:r>
               <w:rPr>
@@ -3942,7 +3942,7 @@
               <w:lang w:eastAsia="nl-BE"/>
             </w:rPr>
           </w:pPr>
-          <w:hyperlink w:anchor="_Toc356223614" w:history="1">
+          <w:hyperlink w:anchor="_Toc356231005" w:history="1">
             <w:r>
               <w:rPr>
                 <w:rStyle w:val="Hyperlink"/>
@@ -3985,7 +3985,7 @@
                 <w:noProof/>
                 <w:webHidden/>
               </w:rPr>
-              <w:instrText xml:space="preserve"> PAGEREF _Toc356223614 \h </w:instrText>
+              <w:instrText xml:space="preserve"> PAGEREF _Toc356231005 \h </w:instrText>
             </w:r>
             <w:r>
               <w:rPr>
@@ -4005,7 +4005,7 @@
                 <w:noProof/>
                 <w:webHidden/>
               </w:rPr>
-              <w:t>27</w:t>
+              <w:t>26</w:t>
             </w:r>
             <w:r>
               <w:rPr>
@@ -4030,7 +4030,7 @@
               <w:lang w:eastAsia="nl-BE"/>
             </w:rPr>
           </w:pPr>
-          <w:hyperlink w:anchor="_Toc356223615" w:history="1">
+          <w:hyperlink w:anchor="_Toc356231006" w:history="1">
             <w:r>
               <w:rPr>
                 <w:rStyle w:val="Hyperlink"/>
@@ -4073,7 +4073,7 @@
                 <w:noProof/>
                 <w:webHidden/>
               </w:rPr>
-              <w:instrText xml:space="preserve"> PAGEREF _Toc356223615 \h </w:instrText>
+              <w:instrText xml:space="preserve"> PAGEREF _Toc356231006 \h </w:instrText>
             </w:r>
             <w:r>
               <w:rPr>
@@ -4093,7 +4093,7 @@
                 <w:noProof/>
                 <w:webHidden/>
               </w:rPr>
-              <w:t>28</w:t>
+              <w:t>27</w:t>
             </w:r>
             <w:r>
               <w:rPr>
@@ -4118,7 +4118,7 @@
               <w:lang w:eastAsia="nl-BE"/>
             </w:rPr>
           </w:pPr>
-          <w:hyperlink w:anchor="_Toc356223616" w:history="1">
+          <w:hyperlink w:anchor="_Toc356231007" w:history="1">
             <w:r>
               <w:rPr>
                 <w:rStyle w:val="Hyperlink"/>
@@ -4161,7 +4161,7 @@
                 <w:noProof/>
                 <w:webHidden/>
               </w:rPr>
-              <w:instrText xml:space="preserve"> PAGEREF _Toc356223616 \h </w:instrText>
+              <w:instrText xml:space="preserve"> PAGEREF _Toc356231007 \h </w:instrText>
             </w:r>
             <w:r>
               <w:rPr>
@@ -4181,7 +4181,7 @@
                 <w:noProof/>
                 <w:webHidden/>
               </w:rPr>
-              <w:t>28</w:t>
+              <w:t>27</w:t>
             </w:r>
             <w:r>
               <w:rPr>
@@ -4206,7 +4206,7 @@
               <w:lang w:eastAsia="nl-BE"/>
             </w:rPr>
           </w:pPr>
-          <w:hyperlink w:anchor="_Toc356223617" w:history="1">
+          <w:hyperlink w:anchor="_Toc356231008" w:history="1">
             <w:r>
               <w:rPr>
                 <w:rStyle w:val="Hyperlink"/>
@@ -4249,7 +4249,7 @@
                 <w:noProof/>
                 <w:webHidden/>
               </w:rPr>
-              <w:instrText xml:space="preserve"> PAGEREF _Toc356223617 \h </w:instrText>
+              <w:instrText xml:space="preserve"> PAGEREF _Toc356231008 \h </w:instrText>
             </w:r>
             <w:r>
               <w:rPr>
@@ -4269,7 +4269,7 @@
                 <w:noProof/>
                 <w:webHidden/>
               </w:rPr>
-              <w:t>29</w:t>
+              <w:t>28</w:t>
             </w:r>
             <w:r>
               <w:rPr>
@@ -4294,7 +4294,7 @@
               <w:lang w:eastAsia="nl-BE"/>
             </w:rPr>
           </w:pPr>
-          <w:hyperlink w:anchor="_Toc356223618" w:history="1">
+          <w:hyperlink w:anchor="_Toc356231009" w:history="1">
             <w:r>
               <w:rPr>
                 <w:rStyle w:val="Hyperlink"/>
@@ -4337,7 +4337,7 @@
                 <w:noProof/>
                 <w:webHidden/>
               </w:rPr>
-              <w:instrText xml:space="preserve"> PAGEREF _Toc356223618 \h </w:instrText>
+              <w:instrText xml:space="preserve"> PAGEREF _Toc356231009 \h </w:instrText>
             </w:r>
             <w:r>
               <w:rPr>
@@ -4357,7 +4357,7 @@
                 <w:noProof/>
                 <w:webHidden/>
               </w:rPr>
-              <w:t>29</w:t>
+              <w:t>28</w:t>
             </w:r>
             <w:r>
               <w:rPr>
@@ -4406,7 +4406,7 @@
       <w:pPr>
         <w:pStyle w:val="Heading1"/>
       </w:pPr>
-      <w:bookmarkStart w:id="0" w:name="_Toc356223570"/>
+      <w:bookmarkStart w:id="0" w:name="_Toc356230961"/>
       <w:r>
         <w:lastRenderedPageBreak/>
         <w:t>Inleiding</w:t>
@@ -4418,7 +4418,7 @@
         <w:pStyle w:val="Heading2"/>
         <w:ind w:left="1276"/>
       </w:pPr>
-      <w:bookmarkStart w:id="1" w:name="_Toc356223571"/>
+      <w:bookmarkStart w:id="1" w:name="_Toc356230962"/>
       <w:r>
         <w:t>Algemeen</w:t>
       </w:r>
@@ -4458,7 +4458,7 @@
         <w:pStyle w:val="Heading2"/>
         <w:ind w:left="1276"/>
       </w:pPr>
-      <w:bookmarkStart w:id="2" w:name="_Toc356223572"/>
+      <w:bookmarkStart w:id="2" w:name="_Toc356230963"/>
       <w:r>
         <w:t>Opdrachtgever</w:t>
       </w:r>
@@ -4580,7 +4580,7 @@
         <w:pStyle w:val="Heading2"/>
         <w:ind w:left="1276"/>
       </w:pPr>
-      <w:bookmarkStart w:id="3" w:name="_Toc356223573"/>
+      <w:bookmarkStart w:id="3" w:name="_Toc356230964"/>
       <w:r>
         <w:t>Projectdefinitie</w:t>
       </w:r>
@@ -4735,7 +4735,7 @@
       <w:pPr>
         <w:pStyle w:val="Heading1"/>
       </w:pPr>
-      <w:bookmarkStart w:id="4" w:name="_Toc356223574"/>
+      <w:bookmarkStart w:id="4" w:name="_Toc356230965"/>
       <w:r>
         <w:t>Scope – Probleem analyse – Business analyse</w:t>
       </w:r>
@@ -4746,7 +4746,7 @@
         <w:pStyle w:val="Heading2"/>
         <w:ind w:left="1276"/>
       </w:pPr>
-      <w:bookmarkStart w:id="5" w:name="_Toc356223575"/>
+      <w:bookmarkStart w:id="5" w:name="_Toc356230966"/>
       <w:r>
         <w:t>Scope</w:t>
       </w:r>
@@ -4940,7 +4940,7 @@
         <w:pStyle w:val="Heading2"/>
         <w:ind w:left="1276"/>
       </w:pPr>
-      <w:bookmarkStart w:id="6" w:name="_Toc356223576"/>
+      <w:bookmarkStart w:id="6" w:name="_Toc356230967"/>
       <w:r>
         <w:t>Probleem analyse</w:t>
       </w:r>
@@ -5043,7 +5043,7 @@
         <w:pStyle w:val="Heading2"/>
         <w:ind w:left="1276"/>
       </w:pPr>
-      <w:bookmarkStart w:id="7" w:name="_Toc356223577"/>
+      <w:bookmarkStart w:id="7" w:name="_Toc356230968"/>
       <w:r>
         <w:t>Business analyse</w:t>
       </w:r>
@@ -5131,7 +5131,7 @@
         <w:pStyle w:val="Heading2"/>
         <w:ind w:left="1276"/>
       </w:pPr>
-      <w:bookmarkStart w:id="8" w:name="_Toc356223578"/>
+      <w:bookmarkStart w:id="8" w:name="_Toc356230969"/>
       <w:r>
         <w:t>Werkwijze</w:t>
       </w:r>
@@ -5154,7 +5154,7 @@
       <w:pPr>
         <w:pStyle w:val="Heading1"/>
       </w:pPr>
-      <w:bookmarkStart w:id="9" w:name="_Toc356223579"/>
+      <w:bookmarkStart w:id="9" w:name="_Toc356230970"/>
       <w:r>
         <w:lastRenderedPageBreak/>
         <w:t>Analyse en ontwerp database</w:t>
@@ -5166,7 +5166,7 @@
         <w:pStyle w:val="Heading2"/>
         <w:ind w:left="1276"/>
       </w:pPr>
-      <w:bookmarkStart w:id="10" w:name="_Toc356223580"/>
+      <w:bookmarkStart w:id="10" w:name="_Toc356230971"/>
       <w:r>
         <w:t>Entity – Relationship Diagram</w:t>
       </w:r>
@@ -5330,7 +5330,7 @@
         <w:pStyle w:val="Heading2"/>
         <w:ind w:left="1276"/>
       </w:pPr>
-      <w:bookmarkStart w:id="11" w:name="_Toc356223581"/>
+      <w:bookmarkStart w:id="11" w:name="_Toc356230972"/>
       <w:r>
         <w:t>Logisch ERD model</w:t>
       </w:r>
@@ -5355,8 +5355,6 @@
       <w:r>
         <w:t xml:space="preserve">ed. </w:t>
       </w:r>
-      <w:bookmarkStart w:id="12" w:name="_GoBack"/>
-      <w:bookmarkEnd w:id="12"/>
       <w:r>
         <w:t xml:space="preserve">Het tweede model </w:t>
       </w:r>
@@ -5380,6 +5378,9 @@
       </w:r>
       <w:r>
         <w:t xml:space="preserve">zijn </w:t>
+      </w:r>
+      <w:r>
+        <w:t xml:space="preserve">hierbij </w:t>
       </w:r>
       <w:r>
         <w:t>nog niet uitgewerkt tot associatietabellen.</w:t>
@@ -5396,7 +5397,7 @@
         <w:pStyle w:val="Heading3"/>
         <w:ind w:left="1985"/>
       </w:pPr>
-      <w:bookmarkStart w:id="13" w:name="_Toc356223582"/>
+      <w:bookmarkStart w:id="12" w:name="_Toc356230973"/>
       <w:r>
         <w:lastRenderedPageBreak/>
         <w:t>RSS</w:t>
@@ -5413,7 +5414,7 @@
         </w:rPr>
         <w:footnoteReference w:id="2"/>
       </w:r>
-      <w:bookmarkEnd w:id="13"/>
+      <w:bookmarkEnd w:id="12"/>
     </w:p>
     <w:p/>
     <w:p>
@@ -5452,7 +5453,7 @@
                   <pic:spPr>
                     <a:xfrm>
                       <a:off x="0" y="0"/>
-                      <a:ext cx="6413323" cy="3927737"/>
+                      <a:ext cx="6407712" cy="3924300"/>
                     </a:xfrm>
                     <a:prstGeom prst="rect">
                       <a:avLst/>
@@ -5527,7 +5528,7 @@
         <w:pStyle w:val="Heading3"/>
         <w:ind w:left="1985"/>
       </w:pPr>
-      <w:bookmarkStart w:id="14" w:name="_Toc356223583"/>
+      <w:bookmarkStart w:id="13" w:name="_Toc356230974"/>
       <w:r>
         <w:lastRenderedPageBreak/>
         <w:t>Eerste Logisch ERD mode</w:t>
@@ -5535,7 +5536,7 @@
       <w:r>
         <w:t>l</w:t>
       </w:r>
-      <w:bookmarkEnd w:id="14"/>
+      <w:bookmarkEnd w:id="13"/>
     </w:p>
     <w:p>
       <w:r>
@@ -5605,7 +5606,7 @@
           <w:lang w:eastAsia="nl-BE"/>
         </w:rPr>
       </w:pPr>
-      <w:bookmarkStart w:id="15" w:name="_Toc356223584"/>
+      <w:bookmarkStart w:id="14" w:name="_Toc356230975"/>
       <w:r>
         <w:rPr>
           <w:noProof/>
@@ -5614,13 +5615,19 @@
         <w:lastRenderedPageBreak/>
         <w:t>Tweede Logisch ERD model</w:t>
       </w:r>
-      <w:bookmarkEnd w:id="15"/>
+      <w:bookmarkEnd w:id="14"/>
     </w:p>
     <w:p>
       <w:pPr>
         <w:rPr>
           <w:lang w:eastAsia="nl-BE"/>
         </w:rPr>
+        <w:sectPr>
+          <w:pgSz w:w="11906" w:h="16838"/>
+          <w:pgMar w:top="1417" w:right="1417" w:bottom="1417" w:left="1417" w:header="708" w:footer="708" w:gutter="0"/>
+          <w:cols w:space="708"/>
+          <w:docGrid w:linePitch="360"/>
+        </w:sectPr>
       </w:pPr>
       <w:r>
         <w:rPr>
@@ -5670,69 +5677,120 @@
         </w:drawing>
       </w:r>
     </w:p>
-    <w:p>
-      <w:pPr>
-        <w:rPr>
-          <w:lang w:eastAsia="nl-BE"/>
-        </w:rPr>
+    <w:p/>
+    <w:p>
+      <w:pPr>
+        <w:pStyle w:val="Heading2"/>
+        <w:ind w:left="1276"/>
+      </w:pPr>
+      <w:bookmarkStart w:id="15" w:name="_Toc356230976"/>
+      <w:r>
+        <w:lastRenderedPageBreak/>
+        <w:t>Fysiek database model</w:t>
+      </w:r>
+      <w:bookmarkEnd w:id="15"/>
+    </w:p>
+    <w:p>
+      <w:pPr>
         <w:sectPr>
-          <w:pgSz w:w="11906" w:h="16838"/>
+          <w:pgSz w:w="16838" w:h="11906" w:orient="landscape"/>
           <w:pgMar w:top="1417" w:right="1417" w:bottom="1417" w:left="1417" w:header="708" w:footer="708" w:gutter="0"/>
           <w:cols w:space="708"/>
           <w:docGrid w:linePitch="360"/>
         </w:sectPr>
       </w:pPr>
-    </w:p>
-    <w:p>
-      <w:pPr>
-        <w:rPr>
+      <w:r>
+        <w:lastRenderedPageBreak/>
+        <w:t xml:space="preserve">We hebben beide logische ERD modellen samengevoegd en hieruit </w:t>
+      </w:r>
+      <w:r>
+        <w:t xml:space="preserve">de </w:t>
+      </w:r>
+      <w:r>
+        <w:t>volgende fysieke database geconstrueerd.</w:t>
+      </w:r>
+      <w:r>
+        <w:t xml:space="preserve"> Fysiek erd zonder pijlen, deze volgen morgen</w:t>
+      </w:r>
+      <w:bookmarkStart w:id="16" w:name="_GoBack"/>
+      <w:bookmarkEnd w:id="16"/>
+      <w:r>
+        <w:rPr>
+          <w:noProof/>
           <w:lang w:eastAsia="nl-BE"/>
         </w:rPr>
-      </w:pPr>
-    </w:p>
-    <w:p/>
-    <w:p/>
-    <w:p/>
-    <w:p/>
+        <w:lastRenderedPageBreak/>
+        <w:drawing>
+          <wp:inline distT="0" distB="0" distL="0" distR="0">
+            <wp:extent cx="8892540" cy="5427345"/>
+            <wp:effectExtent l="0" t="0" r="3810" b="1905"/>
+            <wp:docPr id="16" name="Picture 16"/>
+            <wp:cNvGraphicFramePr>
+              <a:graphicFrameLocks xmlns:a="http://schemas.openxmlformats.org/drawingml/2006/main" noChangeAspect="1"/>
+            </wp:cNvGraphicFramePr>
+            <a:graphic xmlns:a="http://schemas.openxmlformats.org/drawingml/2006/main">
+              <a:graphicData uri="http://schemas.openxmlformats.org/drawingml/2006/picture">
+                <pic:pic xmlns:pic="http://schemas.openxmlformats.org/drawingml/2006/picture">
+                  <pic:nvPicPr>
+                    <pic:cNvPr id="16" name="fysiek-erd-zonder-relaties.jpg"/>
+                    <pic:cNvPicPr/>
+                  </pic:nvPicPr>
+                  <pic:blipFill>
+                    <a:blip r:embed="rId17">
+                      <a:extLst>
+                        <a:ext uri="{28A0092B-C50C-407E-A947-70E740481C1C}">
+                          <a14:useLocalDpi xmlns:a14="http://schemas.microsoft.com/office/drawing/2010/main" val="0"/>
+                        </a:ext>
+                      </a:extLst>
+                    </a:blip>
+                    <a:stretch>
+                      <a:fillRect/>
+                    </a:stretch>
+                  </pic:blipFill>
+                  <pic:spPr>
+                    <a:xfrm>
+                      <a:off x="0" y="0"/>
+                      <a:ext cx="8892540" cy="5427345"/>
+                    </a:xfrm>
+                    <a:prstGeom prst="rect">
+                      <a:avLst/>
+                    </a:prstGeom>
+                  </pic:spPr>
+                </pic:pic>
+              </a:graphicData>
+            </a:graphic>
+          </wp:inline>
+        </w:drawing>
+      </w:r>
+    </w:p>
     <w:p/>
     <w:p>
       <w:pPr>
         <w:pStyle w:val="Heading2"/>
         <w:ind w:left="1276"/>
       </w:pPr>
-      <w:bookmarkStart w:id="16" w:name="_Toc356223585"/>
-      <w:r>
-        <w:t>Fysiek database model</w:t>
-      </w:r>
-      <w:bookmarkEnd w:id="16"/>
+      <w:bookmarkStart w:id="17" w:name="_Toc356230977"/>
+      <w:r>
+        <w:t>Database definitie</w:t>
+      </w:r>
+      <w:bookmarkEnd w:id="17"/>
+    </w:p>
+    <w:p>
+      <w:pPr>
+        <w:pStyle w:val="Heading1"/>
+      </w:pPr>
+      <w:bookmarkStart w:id="18" w:name="_Toc356230978"/>
+      <w:r>
+        <w:t>Requirement analyse</w:t>
+      </w:r>
+      <w:bookmarkEnd w:id="18"/>
     </w:p>
     <w:p>
       <w:pPr>
         <w:pStyle w:val="Heading2"/>
         <w:ind w:left="1276"/>
       </w:pPr>
-      <w:bookmarkStart w:id="17" w:name="_Toc356223586"/>
-      <w:r>
-        <w:t>Database definitie</w:t>
-      </w:r>
-      <w:bookmarkEnd w:id="17"/>
-    </w:p>
-    <w:p>
-      <w:pPr>
-        <w:pStyle w:val="Heading1"/>
-      </w:pPr>
-      <w:bookmarkStart w:id="18" w:name="_Toc356223587"/>
-      <w:r>
-        <w:t>Requirement analyse</w:t>
-      </w:r>
-      <w:bookmarkEnd w:id="18"/>
-    </w:p>
-    <w:p>
-      <w:pPr>
-        <w:pStyle w:val="Heading2"/>
-        <w:ind w:left="1276"/>
-      </w:pPr>
-      <w:bookmarkStart w:id="19" w:name="_Toc356223588"/>
+      <w:bookmarkStart w:id="19" w:name="_Toc356230979"/>
       <w:r>
         <w:t>Use cases en storyboards</w:t>
       </w:r>
@@ -5743,7 +5801,7 @@
         <w:pStyle w:val="Heading3"/>
         <w:ind w:left="1985" w:hanging="709"/>
       </w:pPr>
-      <w:bookmarkStart w:id="20" w:name="_Toc356223589"/>
+      <w:bookmarkStart w:id="20" w:name="_Toc356230980"/>
       <w:r>
         <w:t>StoryBoards Phones</w:t>
       </w:r>
@@ -5778,7 +5836,7 @@
                     </pic:cNvPicPr>
                   </pic:nvPicPr>
                   <pic:blipFill>
-                    <a:blip r:embed="rId17">
+                    <a:blip r:embed="rId18">
                       <a:extLst>
                         <a:ext uri="{28A0092B-C50C-407E-A947-70E740481C1C}">
                           <a14:useLocalDpi xmlns:a14="http://schemas.microsoft.com/office/drawing/2010/main" val="0"/>
@@ -5839,7 +5897,7 @@
                     </pic:cNvPicPr>
                   </pic:nvPicPr>
                   <pic:blipFill>
-                    <a:blip r:embed="rId18">
+                    <a:blip r:embed="rId19">
                       <a:extLst>
                         <a:ext uri="{28A0092B-C50C-407E-A947-70E740481C1C}">
                           <a14:useLocalDpi xmlns:a14="http://schemas.microsoft.com/office/drawing/2010/main" val="0"/>
@@ -5900,67 +5958,6 @@
                 <pic:pic xmlns:pic="http://schemas.openxmlformats.org/drawingml/2006/picture">
                   <pic:nvPicPr>
                     <pic:cNvPr id="0" name="Picture 43" descr="H:\3e jaar\eindProject\toevoegen aan project bundel\SBE\SBE\Dia3.JPG"/>
-                    <pic:cNvPicPr>
-                      <a:picLocks noChangeAspect="1" noChangeArrowheads="1"/>
-                    </pic:cNvPicPr>
-                  </pic:nvPicPr>
-                  <pic:blipFill>
-                    <a:blip r:embed="rId19">
-                      <a:extLst>
-                        <a:ext uri="{28A0092B-C50C-407E-A947-70E740481C1C}">
-                          <a14:useLocalDpi xmlns:a14="http://schemas.microsoft.com/office/drawing/2010/main" val="0"/>
-                        </a:ext>
-                      </a:extLst>
-                    </a:blip>
-                    <a:srcRect/>
-                    <a:stretch>
-                      <a:fillRect/>
-                    </a:stretch>
-                  </pic:blipFill>
-                  <pic:spPr bwMode="auto">
-                    <a:xfrm>
-                      <a:off x="0" y="0"/>
-                      <a:ext cx="5762625" cy="4324350"/>
-                    </a:xfrm>
-                    <a:prstGeom prst="rect">
-                      <a:avLst/>
-                    </a:prstGeom>
-                    <a:noFill/>
-                    <a:ln>
-                      <a:noFill/>
-                    </a:ln>
-                  </pic:spPr>
-                </pic:pic>
-              </a:graphicData>
-            </a:graphic>
-          </wp:inline>
-        </w:drawing>
-      </w:r>
-    </w:p>
-    <w:p>
-      <w:pPr>
-        <w:pStyle w:val="ListParagraph"/>
-        <w:ind w:left="792"/>
-      </w:pPr>
-      <w:r>
-        <w:rPr>
-          <w:noProof/>
-          <w:lang w:eastAsia="nl-BE"/>
-        </w:rPr>
-        <w:lastRenderedPageBreak/>
-        <w:drawing>
-          <wp:inline distT="0" distB="0" distL="0" distR="0" wp14:anchorId="6864A986" wp14:editId="78C8784E">
-            <wp:extent cx="5762625" cy="4324350"/>
-            <wp:effectExtent l="0" t="0" r="9525" b="0"/>
-            <wp:docPr id="51" name="Afbeelding 51" descr="H:\3e jaar\eindProject\toevoegen aan project bundel\SBE\SBE\Dia4.JPG"/>
-            <wp:cNvGraphicFramePr>
-              <a:graphicFrameLocks xmlns:a="http://schemas.openxmlformats.org/drawingml/2006/main" noChangeAspect="1"/>
-            </wp:cNvGraphicFramePr>
-            <a:graphic xmlns:a="http://schemas.openxmlformats.org/drawingml/2006/main">
-              <a:graphicData uri="http://schemas.openxmlformats.org/drawingml/2006/picture">
-                <pic:pic xmlns:pic="http://schemas.openxmlformats.org/drawingml/2006/picture">
-                  <pic:nvPicPr>
-                    <pic:cNvPr id="0" name="Picture 44" descr="H:\3e jaar\eindProject\toevoegen aan project bundel\SBE\SBE\Dia4.JPG"/>
                     <pic:cNvPicPr>
                       <a:picLocks noChangeAspect="1" noChangeArrowheads="1"/>
                     </pic:cNvPicPr>
@@ -6008,11 +6005,12 @@
           <w:noProof/>
           <w:lang w:eastAsia="nl-BE"/>
         </w:rPr>
+        <w:lastRenderedPageBreak/>
         <w:drawing>
-          <wp:inline distT="0" distB="0" distL="0" distR="0" wp14:anchorId="7B0F69B0" wp14:editId="195678A1">
+          <wp:inline distT="0" distB="0" distL="0" distR="0" wp14:anchorId="6864A986" wp14:editId="78C8784E">
             <wp:extent cx="5762625" cy="4324350"/>
             <wp:effectExtent l="0" t="0" r="9525" b="0"/>
-            <wp:docPr id="52" name="Afbeelding 52" descr="H:\3e jaar\eindProject\toevoegen aan project bundel\SBE\SBE\Dia5.JPG"/>
+            <wp:docPr id="51" name="Afbeelding 51" descr="H:\3e jaar\eindProject\toevoegen aan project bundel\SBE\SBE\Dia4.JPG"/>
             <wp:cNvGraphicFramePr>
               <a:graphicFrameLocks xmlns:a="http://schemas.openxmlformats.org/drawingml/2006/main" noChangeAspect="1"/>
             </wp:cNvGraphicFramePr>
@@ -6020,7 +6018,7 @@
               <a:graphicData uri="http://schemas.openxmlformats.org/drawingml/2006/picture">
                 <pic:pic xmlns:pic="http://schemas.openxmlformats.org/drawingml/2006/picture">
                   <pic:nvPicPr>
-                    <pic:cNvPr id="0" name="Picture 45" descr="H:\3e jaar\eindProject\toevoegen aan project bundel\SBE\SBE\Dia5.JPG"/>
+                    <pic:cNvPr id="0" name="Picture 44" descr="H:\3e jaar\eindProject\toevoegen aan project bundel\SBE\SBE\Dia4.JPG"/>
                     <pic:cNvPicPr>
                       <a:picLocks noChangeAspect="1" noChangeArrowheads="1"/>
                     </pic:cNvPicPr>
@@ -6063,23 +6061,16 @@
         <w:pStyle w:val="ListParagraph"/>
         <w:ind w:left="792"/>
       </w:pPr>
-    </w:p>
-    <w:p>
-      <w:pPr>
-        <w:pStyle w:val="ListParagraph"/>
-        <w:ind w:left="792"/>
-      </w:pPr>
       <w:r>
         <w:rPr>
           <w:noProof/>
           <w:lang w:eastAsia="nl-BE"/>
         </w:rPr>
-        <w:lastRenderedPageBreak/>
         <w:drawing>
-          <wp:inline distT="0" distB="0" distL="0" distR="0" wp14:anchorId="32C5A371" wp14:editId="631BFE77">
+          <wp:inline distT="0" distB="0" distL="0" distR="0" wp14:anchorId="7B0F69B0" wp14:editId="195678A1">
             <wp:extent cx="5762625" cy="4324350"/>
             <wp:effectExtent l="0" t="0" r="9525" b="0"/>
-            <wp:docPr id="53" name="Afbeelding 53" descr="H:\3e jaar\eindProject\toevoegen aan project bundel\SBE\SBE\Dia6.JPG"/>
+            <wp:docPr id="52" name="Afbeelding 52" descr="H:\3e jaar\eindProject\toevoegen aan project bundel\SBE\SBE\Dia5.JPG"/>
             <wp:cNvGraphicFramePr>
               <a:graphicFrameLocks xmlns:a="http://schemas.openxmlformats.org/drawingml/2006/main" noChangeAspect="1"/>
             </wp:cNvGraphicFramePr>
@@ -6087,7 +6078,7 @@
               <a:graphicData uri="http://schemas.openxmlformats.org/drawingml/2006/picture">
                 <pic:pic xmlns:pic="http://schemas.openxmlformats.org/drawingml/2006/picture">
                   <pic:nvPicPr>
-                    <pic:cNvPr id="0" name="Picture 46" descr="H:\3e jaar\eindProject\toevoegen aan project bundel\SBE\SBE\Dia6.JPG"/>
+                    <pic:cNvPr id="0" name="Picture 45" descr="H:\3e jaar\eindProject\toevoegen aan project bundel\SBE\SBE\Dia5.JPG"/>
                     <pic:cNvPicPr>
                       <a:picLocks noChangeAspect="1" noChangeArrowheads="1"/>
                     </pic:cNvPicPr>
@@ -6130,16 +6121,23 @@
         <w:pStyle w:val="ListParagraph"/>
         <w:ind w:left="792"/>
       </w:pPr>
+    </w:p>
+    <w:p>
+      <w:pPr>
+        <w:pStyle w:val="ListParagraph"/>
+        <w:ind w:left="792"/>
+      </w:pPr>
       <w:r>
         <w:rPr>
           <w:noProof/>
           <w:lang w:eastAsia="nl-BE"/>
         </w:rPr>
+        <w:lastRenderedPageBreak/>
         <w:drawing>
-          <wp:inline distT="0" distB="0" distL="0" distR="0" wp14:anchorId="029DEEF9" wp14:editId="7FE56732">
+          <wp:inline distT="0" distB="0" distL="0" distR="0" wp14:anchorId="32C5A371" wp14:editId="631BFE77">
             <wp:extent cx="5762625" cy="4324350"/>
             <wp:effectExtent l="0" t="0" r="9525" b="0"/>
-            <wp:docPr id="54" name="Afbeelding 54" descr="H:\3e jaar\eindProject\toevoegen aan project bundel\SBE\SBE\Dia7.JPG"/>
+            <wp:docPr id="53" name="Afbeelding 53" descr="H:\3e jaar\eindProject\toevoegen aan project bundel\SBE\SBE\Dia6.JPG"/>
             <wp:cNvGraphicFramePr>
               <a:graphicFrameLocks xmlns:a="http://schemas.openxmlformats.org/drawingml/2006/main" noChangeAspect="1"/>
             </wp:cNvGraphicFramePr>
@@ -6147,7 +6145,7 @@
               <a:graphicData uri="http://schemas.openxmlformats.org/drawingml/2006/picture">
                 <pic:pic xmlns:pic="http://schemas.openxmlformats.org/drawingml/2006/picture">
                   <pic:nvPicPr>
-                    <pic:cNvPr id="0" name="Picture 47" descr="H:\3e jaar\eindProject\toevoegen aan project bundel\SBE\SBE\Dia7.JPG"/>
+                    <pic:cNvPr id="0" name="Picture 46" descr="H:\3e jaar\eindProject\toevoegen aan project bundel\SBE\SBE\Dia6.JPG"/>
                     <pic:cNvPicPr>
                       <a:picLocks noChangeAspect="1" noChangeArrowheads="1"/>
                     </pic:cNvPicPr>
@@ -6190,23 +6188,16 @@
         <w:pStyle w:val="ListParagraph"/>
         <w:ind w:left="792"/>
       </w:pPr>
-    </w:p>
-    <w:p>
-      <w:pPr>
-        <w:pStyle w:val="ListParagraph"/>
-        <w:ind w:left="792"/>
-      </w:pPr>
       <w:r>
         <w:rPr>
           <w:noProof/>
           <w:lang w:eastAsia="nl-BE"/>
         </w:rPr>
-        <w:lastRenderedPageBreak/>
         <w:drawing>
-          <wp:inline distT="0" distB="0" distL="0" distR="0" wp14:anchorId="1BD75ABF" wp14:editId="2FC117E5">
+          <wp:inline distT="0" distB="0" distL="0" distR="0" wp14:anchorId="029DEEF9" wp14:editId="7FE56732">
             <wp:extent cx="5762625" cy="4324350"/>
             <wp:effectExtent l="0" t="0" r="9525" b="0"/>
-            <wp:docPr id="55" name="Afbeelding 55" descr="H:\3e jaar\eindProject\toevoegen aan project bundel\SBE\SBE\Dia8.JPG"/>
+            <wp:docPr id="54" name="Afbeelding 54" descr="H:\3e jaar\eindProject\toevoegen aan project bundel\SBE\SBE\Dia7.JPG"/>
             <wp:cNvGraphicFramePr>
               <a:graphicFrameLocks xmlns:a="http://schemas.openxmlformats.org/drawingml/2006/main" noChangeAspect="1"/>
             </wp:cNvGraphicFramePr>
@@ -6214,7 +6205,7 @@
               <a:graphicData uri="http://schemas.openxmlformats.org/drawingml/2006/picture">
                 <pic:pic xmlns:pic="http://schemas.openxmlformats.org/drawingml/2006/picture">
                   <pic:nvPicPr>
-                    <pic:cNvPr id="0" name="Picture 48" descr="H:\3e jaar\eindProject\toevoegen aan project bundel\SBE\SBE\Dia8.JPG"/>
+                    <pic:cNvPr id="0" name="Picture 47" descr="H:\3e jaar\eindProject\toevoegen aan project bundel\SBE\SBE\Dia7.JPG"/>
                     <pic:cNvPicPr>
                       <a:picLocks noChangeAspect="1" noChangeArrowheads="1"/>
                     </pic:cNvPicPr>
@@ -6257,16 +6248,23 @@
         <w:pStyle w:val="ListParagraph"/>
         <w:ind w:left="792"/>
       </w:pPr>
+    </w:p>
+    <w:p>
+      <w:pPr>
+        <w:pStyle w:val="ListParagraph"/>
+        <w:ind w:left="792"/>
+      </w:pPr>
       <w:r>
         <w:rPr>
           <w:noProof/>
           <w:lang w:eastAsia="nl-BE"/>
         </w:rPr>
+        <w:lastRenderedPageBreak/>
         <w:drawing>
-          <wp:inline distT="0" distB="0" distL="0" distR="0" wp14:anchorId="30B897A0" wp14:editId="349D8F6C">
+          <wp:inline distT="0" distB="0" distL="0" distR="0" wp14:anchorId="1BD75ABF" wp14:editId="2FC117E5">
             <wp:extent cx="5762625" cy="4324350"/>
             <wp:effectExtent l="0" t="0" r="9525" b="0"/>
-            <wp:docPr id="56" name="Afbeelding 56" descr="H:\3e jaar\eindProject\toevoegen aan project bundel\SBE\SBE\Dia9.JPG"/>
+            <wp:docPr id="55" name="Afbeelding 55" descr="H:\3e jaar\eindProject\toevoegen aan project bundel\SBE\SBE\Dia8.JPG"/>
             <wp:cNvGraphicFramePr>
               <a:graphicFrameLocks xmlns:a="http://schemas.openxmlformats.org/drawingml/2006/main" noChangeAspect="1"/>
             </wp:cNvGraphicFramePr>
@@ -6274,7 +6272,7 @@
               <a:graphicData uri="http://schemas.openxmlformats.org/drawingml/2006/picture">
                 <pic:pic xmlns:pic="http://schemas.openxmlformats.org/drawingml/2006/picture">
                   <pic:nvPicPr>
-                    <pic:cNvPr id="0" name="Picture 49" descr="H:\3e jaar\eindProject\toevoegen aan project bundel\SBE\SBE\Dia9.JPG"/>
+                    <pic:cNvPr id="0" name="Picture 48" descr="H:\3e jaar\eindProject\toevoegen aan project bundel\SBE\SBE\Dia8.JPG"/>
                     <pic:cNvPicPr>
                       <a:picLocks noChangeAspect="1" noChangeArrowheads="1"/>
                     </pic:cNvPicPr>
@@ -6322,12 +6320,11 @@
           <w:noProof/>
           <w:lang w:eastAsia="nl-BE"/>
         </w:rPr>
-        <w:lastRenderedPageBreak/>
         <w:drawing>
-          <wp:inline distT="0" distB="0" distL="0" distR="0" wp14:anchorId="134C23D7" wp14:editId="6B07B90F">
+          <wp:inline distT="0" distB="0" distL="0" distR="0" wp14:anchorId="30B897A0" wp14:editId="349D8F6C">
             <wp:extent cx="5762625" cy="4324350"/>
             <wp:effectExtent l="0" t="0" r="9525" b="0"/>
-            <wp:docPr id="57" name="Afbeelding 57" descr="H:\3e jaar\eindProject\toevoegen aan project bundel\SBE\SBE\Dia10.JPG"/>
+            <wp:docPr id="56" name="Afbeelding 56" descr="H:\3e jaar\eindProject\toevoegen aan project bundel\SBE\SBE\Dia9.JPG"/>
             <wp:cNvGraphicFramePr>
               <a:graphicFrameLocks xmlns:a="http://schemas.openxmlformats.org/drawingml/2006/main" noChangeAspect="1"/>
             </wp:cNvGraphicFramePr>
@@ -6335,7 +6332,7 @@
               <a:graphicData uri="http://schemas.openxmlformats.org/drawingml/2006/picture">
                 <pic:pic xmlns:pic="http://schemas.openxmlformats.org/drawingml/2006/picture">
                   <pic:nvPicPr>
-                    <pic:cNvPr id="0" name="Picture 50" descr="H:\3e jaar\eindProject\toevoegen aan project bundel\SBE\SBE\Dia10.JPG"/>
+                    <pic:cNvPr id="0" name="Picture 49" descr="H:\3e jaar\eindProject\toevoegen aan project bundel\SBE\SBE\Dia9.JPG"/>
                     <pic:cNvPicPr>
                       <a:picLocks noChangeAspect="1" noChangeArrowheads="1"/>
                     </pic:cNvPicPr>
@@ -6383,11 +6380,12 @@
           <w:noProof/>
           <w:lang w:eastAsia="nl-BE"/>
         </w:rPr>
+        <w:lastRenderedPageBreak/>
         <w:drawing>
-          <wp:inline distT="0" distB="0" distL="0" distR="0" wp14:anchorId="728A4C35" wp14:editId="3E9A8D15">
+          <wp:inline distT="0" distB="0" distL="0" distR="0" wp14:anchorId="134C23D7" wp14:editId="6B07B90F">
             <wp:extent cx="5762625" cy="4324350"/>
             <wp:effectExtent l="0" t="0" r="9525" b="0"/>
-            <wp:docPr id="58" name="Afbeelding 58" descr="H:\3e jaar\eindProject\toevoegen aan project bundel\SBE\SBE\Dia11.JPG"/>
+            <wp:docPr id="57" name="Afbeelding 57" descr="H:\3e jaar\eindProject\toevoegen aan project bundel\SBE\SBE\Dia10.JPG"/>
             <wp:cNvGraphicFramePr>
               <a:graphicFrameLocks xmlns:a="http://schemas.openxmlformats.org/drawingml/2006/main" noChangeAspect="1"/>
             </wp:cNvGraphicFramePr>
@@ -6395,7 +6393,7 @@
               <a:graphicData uri="http://schemas.openxmlformats.org/drawingml/2006/picture">
                 <pic:pic xmlns:pic="http://schemas.openxmlformats.org/drawingml/2006/picture">
                   <pic:nvPicPr>
-                    <pic:cNvPr id="0" name="Picture 51" descr="H:\3e jaar\eindProject\toevoegen aan project bundel\SBE\SBE\Dia11.JPG"/>
+                    <pic:cNvPr id="0" name="Picture 50" descr="H:\3e jaar\eindProject\toevoegen aan project bundel\SBE\SBE\Dia10.JPG"/>
                     <pic:cNvPicPr>
                       <a:picLocks noChangeAspect="1" noChangeArrowheads="1"/>
                     </pic:cNvPicPr>
@@ -6443,12 +6441,11 @@
           <w:noProof/>
           <w:lang w:eastAsia="nl-BE"/>
         </w:rPr>
-        <w:lastRenderedPageBreak/>
         <w:drawing>
-          <wp:inline distT="0" distB="0" distL="0" distR="0" wp14:anchorId="438DAD06" wp14:editId="2D33A9A7">
+          <wp:inline distT="0" distB="0" distL="0" distR="0" wp14:anchorId="728A4C35" wp14:editId="3E9A8D15">
             <wp:extent cx="5762625" cy="4324350"/>
             <wp:effectExtent l="0" t="0" r="9525" b="0"/>
-            <wp:docPr id="59" name="Afbeelding 59" descr="H:\3e jaar\eindProject\toevoegen aan project bundel\SBE\SBE\Dia12.JPG"/>
+            <wp:docPr id="58" name="Afbeelding 58" descr="H:\3e jaar\eindProject\toevoegen aan project bundel\SBE\SBE\Dia11.JPG"/>
             <wp:cNvGraphicFramePr>
               <a:graphicFrameLocks xmlns:a="http://schemas.openxmlformats.org/drawingml/2006/main" noChangeAspect="1"/>
             </wp:cNvGraphicFramePr>
@@ -6456,7 +6453,7 @@
               <a:graphicData uri="http://schemas.openxmlformats.org/drawingml/2006/picture">
                 <pic:pic xmlns:pic="http://schemas.openxmlformats.org/drawingml/2006/picture">
                   <pic:nvPicPr>
-                    <pic:cNvPr id="0" name="Picture 52" descr="H:\3e jaar\eindProject\toevoegen aan project bundel\SBE\SBE\Dia12.JPG"/>
+                    <pic:cNvPr id="0" name="Picture 51" descr="H:\3e jaar\eindProject\toevoegen aan project bundel\SBE\SBE\Dia11.JPG"/>
                     <pic:cNvPicPr>
                       <a:picLocks noChangeAspect="1" noChangeArrowheads="1"/>
                     </pic:cNvPicPr>
@@ -6504,11 +6501,12 @@
           <w:noProof/>
           <w:lang w:eastAsia="nl-BE"/>
         </w:rPr>
+        <w:lastRenderedPageBreak/>
         <w:drawing>
-          <wp:inline distT="0" distB="0" distL="0" distR="0" wp14:anchorId="501B3687" wp14:editId="3F07ADB6">
+          <wp:inline distT="0" distB="0" distL="0" distR="0" wp14:anchorId="438DAD06" wp14:editId="2D33A9A7">
             <wp:extent cx="5762625" cy="4324350"/>
             <wp:effectExtent l="0" t="0" r="9525" b="0"/>
-            <wp:docPr id="60" name="Afbeelding 60" descr="H:\3e jaar\eindProject\toevoegen aan project bundel\SBE\SBE\Dia13.JPG"/>
+            <wp:docPr id="59" name="Afbeelding 59" descr="H:\3e jaar\eindProject\toevoegen aan project bundel\SBE\SBE\Dia12.JPG"/>
             <wp:cNvGraphicFramePr>
               <a:graphicFrameLocks xmlns:a="http://schemas.openxmlformats.org/drawingml/2006/main" noChangeAspect="1"/>
             </wp:cNvGraphicFramePr>
@@ -6516,7 +6514,7 @@
               <a:graphicData uri="http://schemas.openxmlformats.org/drawingml/2006/picture">
                 <pic:pic xmlns:pic="http://schemas.openxmlformats.org/drawingml/2006/picture">
                   <pic:nvPicPr>
-                    <pic:cNvPr id="0" name="Picture 53" descr="H:\3e jaar\eindProject\toevoegen aan project bundel\SBE\SBE\Dia13.JPG"/>
+                    <pic:cNvPr id="0" name="Picture 52" descr="H:\3e jaar\eindProject\toevoegen aan project bundel\SBE\SBE\Dia12.JPG"/>
                     <pic:cNvPicPr>
                       <a:picLocks noChangeAspect="1" noChangeArrowheads="1"/>
                     </pic:cNvPicPr>
@@ -6564,12 +6562,11 @@
           <w:noProof/>
           <w:lang w:eastAsia="nl-BE"/>
         </w:rPr>
-        <w:lastRenderedPageBreak/>
         <w:drawing>
-          <wp:inline distT="0" distB="0" distL="0" distR="0" wp14:anchorId="29944FDD" wp14:editId="39C8AC06">
+          <wp:inline distT="0" distB="0" distL="0" distR="0" wp14:anchorId="501B3687" wp14:editId="3F07ADB6">
             <wp:extent cx="5762625" cy="4324350"/>
             <wp:effectExtent l="0" t="0" r="9525" b="0"/>
-            <wp:docPr id="61" name="Afbeelding 61" descr="H:\3e jaar\eindProject\toevoegen aan project bundel\SBE\SBE\Dia14.JPG"/>
+            <wp:docPr id="60" name="Afbeelding 60" descr="H:\3e jaar\eindProject\toevoegen aan project bundel\SBE\SBE\Dia13.JPG"/>
             <wp:cNvGraphicFramePr>
               <a:graphicFrameLocks xmlns:a="http://schemas.openxmlformats.org/drawingml/2006/main" noChangeAspect="1"/>
             </wp:cNvGraphicFramePr>
@@ -6577,7 +6574,7 @@
               <a:graphicData uri="http://schemas.openxmlformats.org/drawingml/2006/picture">
                 <pic:pic xmlns:pic="http://schemas.openxmlformats.org/drawingml/2006/picture">
                   <pic:nvPicPr>
-                    <pic:cNvPr id="0" name="Picture 54" descr="H:\3e jaar\eindProject\toevoegen aan project bundel\SBE\SBE\Dia14.JPG"/>
+                    <pic:cNvPr id="0" name="Picture 53" descr="H:\3e jaar\eindProject\toevoegen aan project bundel\SBE\SBE\Dia13.JPG"/>
                     <pic:cNvPicPr>
                       <a:picLocks noChangeAspect="1" noChangeArrowheads="1"/>
                     </pic:cNvPicPr>
@@ -6625,11 +6622,12 @@
           <w:noProof/>
           <w:lang w:eastAsia="nl-BE"/>
         </w:rPr>
+        <w:lastRenderedPageBreak/>
         <w:drawing>
-          <wp:inline distT="0" distB="0" distL="0" distR="0" wp14:anchorId="52E67FB0" wp14:editId="6FBD55A8">
+          <wp:inline distT="0" distB="0" distL="0" distR="0" wp14:anchorId="29944FDD" wp14:editId="39C8AC06">
             <wp:extent cx="5762625" cy="4324350"/>
             <wp:effectExtent l="0" t="0" r="9525" b="0"/>
-            <wp:docPr id="62" name="Afbeelding 62" descr="H:\3e jaar\eindProject\toevoegen aan project bundel\SBE\SBE\Dia15.JPG"/>
+            <wp:docPr id="61" name="Afbeelding 61" descr="H:\3e jaar\eindProject\toevoegen aan project bundel\SBE\SBE\Dia14.JPG"/>
             <wp:cNvGraphicFramePr>
               <a:graphicFrameLocks xmlns:a="http://schemas.openxmlformats.org/drawingml/2006/main" noChangeAspect="1"/>
             </wp:cNvGraphicFramePr>
@@ -6637,7 +6635,7 @@
               <a:graphicData uri="http://schemas.openxmlformats.org/drawingml/2006/picture">
                 <pic:pic xmlns:pic="http://schemas.openxmlformats.org/drawingml/2006/picture">
                   <pic:nvPicPr>
-                    <pic:cNvPr id="0" name="Picture 55" descr="H:\3e jaar\eindProject\toevoegen aan project bundel\SBE\SBE\Dia15.JPG"/>
+                    <pic:cNvPr id="0" name="Picture 54" descr="H:\3e jaar\eindProject\toevoegen aan project bundel\SBE\SBE\Dia14.JPG"/>
                     <pic:cNvPicPr>
                       <a:picLocks noChangeAspect="1" noChangeArrowheads="1"/>
                     </pic:cNvPicPr>
@@ -6685,12 +6683,11 @@
           <w:noProof/>
           <w:lang w:eastAsia="nl-BE"/>
         </w:rPr>
-        <w:lastRenderedPageBreak/>
         <w:drawing>
-          <wp:inline distT="0" distB="0" distL="0" distR="0" wp14:anchorId="0E590496" wp14:editId="0811A019">
+          <wp:inline distT="0" distB="0" distL="0" distR="0" wp14:anchorId="52E67FB0" wp14:editId="6FBD55A8">
             <wp:extent cx="5762625" cy="4324350"/>
             <wp:effectExtent l="0" t="0" r="9525" b="0"/>
-            <wp:docPr id="63" name="Afbeelding 63" descr="H:\3e jaar\eindProject\toevoegen aan project bundel\SBE\SBE\Dia16.JPG"/>
+            <wp:docPr id="62" name="Afbeelding 62" descr="H:\3e jaar\eindProject\toevoegen aan project bundel\SBE\SBE\Dia15.JPG"/>
             <wp:cNvGraphicFramePr>
               <a:graphicFrameLocks xmlns:a="http://schemas.openxmlformats.org/drawingml/2006/main" noChangeAspect="1"/>
             </wp:cNvGraphicFramePr>
@@ -6698,7 +6695,7 @@
               <a:graphicData uri="http://schemas.openxmlformats.org/drawingml/2006/picture">
                 <pic:pic xmlns:pic="http://schemas.openxmlformats.org/drawingml/2006/picture">
                   <pic:nvPicPr>
-                    <pic:cNvPr id="0" name="Picture 56" descr="H:\3e jaar\eindProject\toevoegen aan project bundel\SBE\SBE\Dia16.JPG"/>
+                    <pic:cNvPr id="0" name="Picture 55" descr="H:\3e jaar\eindProject\toevoegen aan project bundel\SBE\SBE\Dia15.JPG"/>
                     <pic:cNvPicPr>
                       <a:picLocks noChangeAspect="1" noChangeArrowheads="1"/>
                     </pic:cNvPicPr>
@@ -6746,11 +6743,12 @@
           <w:noProof/>
           <w:lang w:eastAsia="nl-BE"/>
         </w:rPr>
+        <w:lastRenderedPageBreak/>
         <w:drawing>
-          <wp:inline distT="0" distB="0" distL="0" distR="0" wp14:anchorId="1B687954" wp14:editId="12035061">
+          <wp:inline distT="0" distB="0" distL="0" distR="0" wp14:anchorId="0E590496" wp14:editId="0811A019">
             <wp:extent cx="5762625" cy="4324350"/>
             <wp:effectExtent l="0" t="0" r="9525" b="0"/>
-            <wp:docPr id="64" name="Afbeelding 64" descr="H:\3e jaar\eindProject\toevoegen aan project bundel\SBE\SBE\Dia17.JPG"/>
+            <wp:docPr id="63" name="Afbeelding 63" descr="H:\3e jaar\eindProject\toevoegen aan project bundel\SBE\SBE\Dia16.JPG"/>
             <wp:cNvGraphicFramePr>
               <a:graphicFrameLocks xmlns:a="http://schemas.openxmlformats.org/drawingml/2006/main" noChangeAspect="1"/>
             </wp:cNvGraphicFramePr>
@@ -6758,7 +6756,7 @@
               <a:graphicData uri="http://schemas.openxmlformats.org/drawingml/2006/picture">
                 <pic:pic xmlns:pic="http://schemas.openxmlformats.org/drawingml/2006/picture">
                   <pic:nvPicPr>
-                    <pic:cNvPr id="0" name="Picture 57" descr="H:\3e jaar\eindProject\toevoegen aan project bundel\SBE\SBE\Dia17.JPG"/>
+                    <pic:cNvPr id="0" name="Picture 56" descr="H:\3e jaar\eindProject\toevoegen aan project bundel\SBE\SBE\Dia16.JPG"/>
                     <pic:cNvPicPr>
                       <a:picLocks noChangeAspect="1" noChangeArrowheads="1"/>
                     </pic:cNvPicPr>
@@ -6806,12 +6804,11 @@
           <w:noProof/>
           <w:lang w:eastAsia="nl-BE"/>
         </w:rPr>
-        <w:lastRenderedPageBreak/>
         <w:drawing>
-          <wp:inline distT="0" distB="0" distL="0" distR="0" wp14:anchorId="45347EF0" wp14:editId="09F6959B">
+          <wp:inline distT="0" distB="0" distL="0" distR="0" wp14:anchorId="1B687954" wp14:editId="12035061">
             <wp:extent cx="5762625" cy="4324350"/>
             <wp:effectExtent l="0" t="0" r="9525" b="0"/>
-            <wp:docPr id="65" name="Afbeelding 65" descr="H:\3e jaar\eindProject\toevoegen aan project bundel\SBE\SBE\Dia18.JPG"/>
+            <wp:docPr id="64" name="Afbeelding 64" descr="H:\3e jaar\eindProject\toevoegen aan project bundel\SBE\SBE\Dia17.JPG"/>
             <wp:cNvGraphicFramePr>
               <a:graphicFrameLocks xmlns:a="http://schemas.openxmlformats.org/drawingml/2006/main" noChangeAspect="1"/>
             </wp:cNvGraphicFramePr>
@@ -6819,7 +6816,7 @@
               <a:graphicData uri="http://schemas.openxmlformats.org/drawingml/2006/picture">
                 <pic:pic xmlns:pic="http://schemas.openxmlformats.org/drawingml/2006/picture">
                   <pic:nvPicPr>
-                    <pic:cNvPr id="0" name="Picture 58" descr="H:\3e jaar\eindProject\toevoegen aan project bundel\SBE\SBE\Dia18.JPG"/>
+                    <pic:cNvPr id="0" name="Picture 57" descr="H:\3e jaar\eindProject\toevoegen aan project bundel\SBE\SBE\Dia17.JPG"/>
                     <pic:cNvPicPr>
                       <a:picLocks noChangeAspect="1" noChangeArrowheads="1"/>
                     </pic:cNvPicPr>
@@ -6862,6 +6859,67 @@
         <w:pStyle w:val="ListParagraph"/>
         <w:ind w:left="792"/>
       </w:pPr>
+      <w:r>
+        <w:rPr>
+          <w:noProof/>
+          <w:lang w:eastAsia="nl-BE"/>
+        </w:rPr>
+        <w:lastRenderedPageBreak/>
+        <w:drawing>
+          <wp:inline distT="0" distB="0" distL="0" distR="0" wp14:anchorId="45347EF0" wp14:editId="09F6959B">
+            <wp:extent cx="5762625" cy="4324350"/>
+            <wp:effectExtent l="0" t="0" r="9525" b="0"/>
+            <wp:docPr id="65" name="Afbeelding 65" descr="H:\3e jaar\eindProject\toevoegen aan project bundel\SBE\SBE\Dia18.JPG"/>
+            <wp:cNvGraphicFramePr>
+              <a:graphicFrameLocks xmlns:a="http://schemas.openxmlformats.org/drawingml/2006/main" noChangeAspect="1"/>
+            </wp:cNvGraphicFramePr>
+            <a:graphic xmlns:a="http://schemas.openxmlformats.org/drawingml/2006/main">
+              <a:graphicData uri="http://schemas.openxmlformats.org/drawingml/2006/picture">
+                <pic:pic xmlns:pic="http://schemas.openxmlformats.org/drawingml/2006/picture">
+                  <pic:nvPicPr>
+                    <pic:cNvPr id="0" name="Picture 58" descr="H:\3e jaar\eindProject\toevoegen aan project bundel\SBE\SBE\Dia18.JPG"/>
+                    <pic:cNvPicPr>
+                      <a:picLocks noChangeAspect="1" noChangeArrowheads="1"/>
+                    </pic:cNvPicPr>
+                  </pic:nvPicPr>
+                  <pic:blipFill>
+                    <a:blip r:embed="rId35">
+                      <a:extLst>
+                        <a:ext uri="{28A0092B-C50C-407E-A947-70E740481C1C}">
+                          <a14:useLocalDpi xmlns:a14="http://schemas.microsoft.com/office/drawing/2010/main" val="0"/>
+                        </a:ext>
+                      </a:extLst>
+                    </a:blip>
+                    <a:srcRect/>
+                    <a:stretch>
+                      <a:fillRect/>
+                    </a:stretch>
+                  </pic:blipFill>
+                  <pic:spPr bwMode="auto">
+                    <a:xfrm>
+                      <a:off x="0" y="0"/>
+                      <a:ext cx="5762625" cy="4324350"/>
+                    </a:xfrm>
+                    <a:prstGeom prst="rect">
+                      <a:avLst/>
+                    </a:prstGeom>
+                    <a:noFill/>
+                    <a:ln>
+                      <a:noFill/>
+                    </a:ln>
+                  </pic:spPr>
+                </pic:pic>
+              </a:graphicData>
+            </a:graphic>
+          </wp:inline>
+        </w:drawing>
+      </w:r>
+    </w:p>
+    <w:p>
+      <w:pPr>
+        <w:pStyle w:val="ListParagraph"/>
+        <w:ind w:left="792"/>
+      </w:pPr>
     </w:p>
     <w:p/>
     <w:p>
@@ -6869,7 +6927,7 @@
         <w:pStyle w:val="Heading2"/>
         <w:ind w:left="1276"/>
       </w:pPr>
-      <w:bookmarkStart w:id="21" w:name="_Toc356223590"/>
+      <w:bookmarkStart w:id="21" w:name="_Toc356230981"/>
       <w:r>
         <w:t>Object georiënteerde analyse van de use cases</w:t>
       </w:r>
@@ -6880,7 +6938,7 @@
         <w:pStyle w:val="Heading2"/>
         <w:ind w:left="1276"/>
       </w:pPr>
-      <w:bookmarkStart w:id="22" w:name="_Toc356223591"/>
+      <w:bookmarkStart w:id="22" w:name="_Toc356230982"/>
       <w:r>
         <w:t>Ontwerp van de use cases</w:t>
       </w:r>
@@ -6897,7 +6955,7 @@
       <w:pPr>
         <w:pStyle w:val="Heading1"/>
       </w:pPr>
-      <w:bookmarkStart w:id="23" w:name="_Toc356223592"/>
+      <w:bookmarkStart w:id="23" w:name="_Toc356230983"/>
       <w:r>
         <w:lastRenderedPageBreak/>
         <w:t>Decision analyse en Physical design</w:t>
@@ -6909,7 +6967,7 @@
         <w:pStyle w:val="Heading2"/>
         <w:ind w:left="1276"/>
       </w:pPr>
-      <w:bookmarkStart w:id="24" w:name="_Toc356223593"/>
+      <w:bookmarkStart w:id="24" w:name="_Toc356230984"/>
       <w:r>
         <w:t>Ontwikkelingsomgeving en tools</w:t>
       </w:r>
@@ -6923,7 +6981,7 @@
           <w:lang w:val="en-US"/>
         </w:rPr>
       </w:pPr>
-      <w:bookmarkStart w:id="25" w:name="_Toc356223594"/>
+      <w:bookmarkStart w:id="25" w:name="_Toc356230985"/>
       <w:r>
         <w:rPr>
           <w:lang w:val="en-US"/>
@@ -7062,7 +7120,7 @@
       <w:r>
         <w:t xml:space="preserve">Meer info op </w:t>
       </w:r>
-      <w:hyperlink r:id="rId35" w:history="1">
+      <w:hyperlink r:id="rId36" w:history="1">
         <w:r>
           <w:rPr>
             <w:rStyle w:val="Hyperlink"/>
@@ -7081,7 +7139,7 @@
         <w:pStyle w:val="Heading3"/>
         <w:ind w:left="1985"/>
       </w:pPr>
-      <w:bookmarkStart w:id="26" w:name="_Toc356223595"/>
+      <w:bookmarkStart w:id="26" w:name="_Toc356230986"/>
       <w:r>
         <w:t>Eclipse Juno</w:t>
       </w:r>
@@ -7093,7 +7151,7 @@
         <w:pStyle w:val="Heading3"/>
         <w:ind w:left="1985"/>
       </w:pPr>
-      <w:bookmarkStart w:id="27" w:name="_Toc356223596"/>
+      <w:bookmarkStart w:id="27" w:name="_Toc356230987"/>
       <w:r>
         <w:t>Uml Factory</w:t>
       </w:r>
@@ -7156,7 +7214,7 @@
       <w:r>
         <w:t xml:space="preserve">De online tool is terug te vinden op </w:t>
       </w:r>
-      <w:hyperlink r:id="rId36" w:history="1">
+      <w:hyperlink r:id="rId37" w:history="1">
         <w:r>
           <w:rPr>
             <w:rStyle w:val="Hyperlink"/>
@@ -7175,7 +7233,7 @@
         <w:pStyle w:val="Heading3"/>
         <w:ind w:left="1985"/>
       </w:pPr>
-      <w:bookmarkStart w:id="28" w:name="_Toc356223597"/>
+      <w:bookmarkStart w:id="28" w:name="_Toc356230988"/>
       <w:r>
         <w:t>Git &amp; Github</w:t>
       </w:r>
@@ -7187,7 +7245,7 @@
         <w:pStyle w:val="Heading3"/>
         <w:ind w:left="1985"/>
       </w:pPr>
-      <w:bookmarkStart w:id="29" w:name="_Toc356223598"/>
+      <w:bookmarkStart w:id="29" w:name="_Toc356230989"/>
       <w:r>
         <w:t>Excel</w:t>
       </w:r>
@@ -7232,7 +7290,7 @@
         </w:tabs>
         <w:ind w:left="1985"/>
       </w:pPr>
-      <w:bookmarkStart w:id="30" w:name="_Toc356223599"/>
+      <w:bookmarkStart w:id="30" w:name="_Toc356230990"/>
       <w:r>
         <w:t>Adobe Photoshop</w:t>
       </w:r>
@@ -7268,7 +7326,7 @@
         <w:pStyle w:val="Heading3"/>
         <w:ind w:left="1985"/>
       </w:pPr>
-      <w:bookmarkStart w:id="31" w:name="_Toc356223600"/>
+      <w:bookmarkStart w:id="31" w:name="_Toc356230991"/>
       <w:r>
         <w:lastRenderedPageBreak/>
         <w:t>Putty</w:t>
@@ -7336,7 +7394,7 @@
       <w:pPr>
         <w:ind w:left="1276"/>
       </w:pPr>
-      <w:hyperlink r:id="rId37" w:history="1">
+      <w:hyperlink r:id="rId38" w:history="1">
         <w:r>
           <w:rPr>
             <w:rStyle w:val="Hyperlink"/>
@@ -7355,7 +7413,7 @@
         <w:pStyle w:val="Heading3"/>
         <w:ind w:left="1985"/>
       </w:pPr>
-      <w:bookmarkStart w:id="32" w:name="_Toc356223601"/>
+      <w:bookmarkStart w:id="32" w:name="_Toc356230992"/>
       <w:r>
         <w:t>Nano</w:t>
       </w:r>
@@ -7388,7 +7446,7 @@
         <w:pStyle w:val="Heading3"/>
         <w:ind w:left="1985"/>
       </w:pPr>
-      <w:bookmarkStart w:id="33" w:name="_Toc356223602"/>
+      <w:bookmarkStart w:id="33" w:name="_Toc356230993"/>
       <w:r>
         <w:t>ADB</w:t>
       </w:r>
@@ -7418,7 +7476,7 @@
           <w:rStyle w:val="Hyperlink"/>
         </w:rPr>
       </w:pPr>
-      <w:hyperlink r:id="rId38" w:history="1">
+      <w:hyperlink r:id="rId39" w:history="1">
         <w:r>
           <w:rPr>
             <w:rStyle w:val="Hyperlink"/>
@@ -7443,7 +7501,7 @@
       <w:r>
         <w:t xml:space="preserve"> </w:t>
       </w:r>
-      <w:bookmarkStart w:id="34" w:name="_Toc356223603"/>
+      <w:bookmarkStart w:id="34" w:name="_Toc356230994"/>
       <w:r>
         <w:t>Google Chrome developer tool</w:t>
       </w:r>
@@ -7541,7 +7599,7 @@
                     <pic:cNvPicPr/>
                   </pic:nvPicPr>
                   <pic:blipFill>
-                    <a:blip r:embed="rId39">
+                    <a:blip r:embed="rId40">
                       <a:extLst>
                         <a:ext uri="{28A0092B-C50C-407E-A947-70E740481C1C}">
                           <a14:useLocalDpi xmlns:a14="http://schemas.microsoft.com/office/drawing/2010/main" val="0"/>
@@ -7588,7 +7646,7 @@
         <w:pStyle w:val="Heading2"/>
         <w:ind w:left="1276"/>
       </w:pPr>
-      <w:bookmarkStart w:id="35" w:name="_Toc356223604"/>
+      <w:bookmarkStart w:id="35" w:name="_Toc356230995"/>
       <w:r>
         <w:t>Gebruikte technologieën</w:t>
       </w:r>
@@ -7599,7 +7657,7 @@
         <w:pStyle w:val="Heading3"/>
         <w:ind w:left="1985"/>
       </w:pPr>
-      <w:bookmarkStart w:id="36" w:name="_Toc356223605"/>
+      <w:bookmarkStart w:id="36" w:name="_Toc356230996"/>
       <w:r>
         <w:t>Java</w:t>
       </w:r>
@@ -7610,7 +7668,7 @@
         <w:pStyle w:val="Heading3"/>
         <w:ind w:left="1985"/>
       </w:pPr>
-      <w:bookmarkStart w:id="37" w:name="_Toc356223606"/>
+      <w:bookmarkStart w:id="37" w:name="_Toc356230997"/>
       <w:r>
         <w:t>Javascript, html5 en CSS3</w:t>
       </w:r>
@@ -7621,7 +7679,7 @@
         <w:pStyle w:val="Heading3"/>
         <w:ind w:left="1985"/>
       </w:pPr>
-      <w:bookmarkStart w:id="38" w:name="_Toc356223607"/>
+      <w:bookmarkStart w:id="38" w:name="_Toc356230998"/>
       <w:r>
         <w:t>SQLite</w:t>
       </w:r>
@@ -7632,7 +7690,7 @@
         <w:pStyle w:val="Heading3"/>
         <w:ind w:left="1985"/>
       </w:pPr>
-      <w:bookmarkStart w:id="39" w:name="_Toc356223608"/>
+      <w:bookmarkStart w:id="39" w:name="_Toc356230999"/>
       <w:r>
         <w:t>Web SQL</w:t>
       </w:r>
@@ -7643,7 +7701,7 @@
         <w:pStyle w:val="Heading3"/>
         <w:ind w:left="1985"/>
       </w:pPr>
-      <w:bookmarkStart w:id="40" w:name="_Toc356223609"/>
+      <w:bookmarkStart w:id="40" w:name="_Toc356231000"/>
       <w:r>
         <w:t>Linux Ubuntu 12.04.1 Server</w:t>
       </w:r>
@@ -7654,7 +7712,7 @@
         <w:pStyle w:val="Heading3"/>
         <w:ind w:left="1985"/>
       </w:pPr>
-      <w:bookmarkStart w:id="41" w:name="_Toc356223610"/>
+      <w:bookmarkStart w:id="41" w:name="_Toc356231001"/>
       <w:r>
         <w:t>Apache HTTP Server Version 2.2</w:t>
       </w:r>
@@ -7665,7 +7723,7 @@
         <w:pStyle w:val="Heading3"/>
         <w:ind w:left="1985"/>
       </w:pPr>
-      <w:bookmarkStart w:id="42" w:name="_Toc356223611"/>
+      <w:bookmarkStart w:id="42" w:name="_Toc356231002"/>
       <w:r>
         <w:t>Vsftpd FTP Server</w:t>
       </w:r>
@@ -7686,7 +7744,7 @@
         </w:tabs>
         <w:ind w:left="1276"/>
       </w:pPr>
-      <w:bookmarkStart w:id="43" w:name="_Toc356223612"/>
+      <w:bookmarkStart w:id="43" w:name="_Toc356231003"/>
       <w:r>
         <w:t>Gebruikte patterns</w:t>
       </w:r>
@@ -7697,7 +7755,7 @@
         <w:pStyle w:val="Heading2"/>
         <w:ind w:left="1276"/>
       </w:pPr>
-      <w:bookmarkStart w:id="44" w:name="_Toc356223613"/>
+      <w:bookmarkStart w:id="44" w:name="_Toc356231004"/>
       <w:r>
         <w:t>Project struct</w:t>
       </w:r>
@@ -7715,7 +7773,7 @@
       <w:pPr>
         <w:pStyle w:val="Heading1"/>
       </w:pPr>
-      <w:bookmarkStart w:id="45" w:name="_Toc356223614"/>
+      <w:bookmarkStart w:id="45" w:name="_Toc356231005"/>
       <w:r>
         <w:lastRenderedPageBreak/>
         <w:t>Conclusie</w:t>
@@ -7732,7 +7790,7 @@
       <w:pPr>
         <w:pStyle w:val="Heading1"/>
       </w:pPr>
-      <w:bookmarkStart w:id="46" w:name="_Toc356223615"/>
+      <w:bookmarkStart w:id="46" w:name="_Toc356231006"/>
       <w:r>
         <w:lastRenderedPageBreak/>
         <w:t>Appendix</w:t>
@@ -7743,7 +7801,7 @@
       <w:pPr>
         <w:pStyle w:val="Heading2"/>
       </w:pPr>
-      <w:bookmarkStart w:id="47" w:name="_Toc356223616"/>
+      <w:bookmarkStart w:id="47" w:name="_Toc356231007"/>
       <w:r>
         <w:t>Work breakdown structure</w:t>
       </w:r>
@@ -8878,7 +8936,7 @@
       <w:pPr>
         <w:pStyle w:val="Heading2"/>
       </w:pPr>
-      <w:bookmarkStart w:id="48" w:name="_Toc356223617"/>
+      <w:bookmarkStart w:id="48" w:name="_Toc356231008"/>
       <w:r>
         <w:t>Gantt chart</w:t>
       </w:r>
@@ -8908,7 +8966,7 @@
                     </pic:cNvPicPr>
                   </pic:nvPicPr>
                   <pic:blipFill>
-                    <a:blip r:embed="rId40"/>
+                    <a:blip r:embed="rId41"/>
                     <a:stretch>
                       <a:fillRect/>
                     </a:stretch>
@@ -8933,7 +8991,7 @@
       <w:pPr>
         <w:pStyle w:val="Heading2"/>
       </w:pPr>
-      <w:bookmarkStart w:id="49" w:name="_Toc356223618"/>
+      <w:bookmarkStart w:id="49" w:name="_Toc356231009"/>
       <w:r>
         <w:t>Verslagen meetings</w:t>
       </w:r>
@@ -14759,48 +14817,48 @@
   </dgm:ptLst>
   <dgm:cxnLst>
     <dgm:cxn modelId="{520553F4-B43F-4BF3-9691-FFFA070F0CF6}" srcId="{25BDA8B0-CE82-42F8-99DA-3E919A47A90D}" destId="{1670AE96-3511-4427-9581-D0813ED44F79}" srcOrd="2" destOrd="0" parTransId="{1A6D5B79-6119-4E6D-8996-6A2ECA9D0764}" sibTransId="{291B6600-BCAB-4581-8EFA-7190B524751F}"/>
-    <dgm:cxn modelId="{764874A0-5732-4638-AF54-525979A1B095}" type="presOf" srcId="{1670AE96-3511-4427-9581-D0813ED44F79}" destId="{3521D9C4-CA67-4321-A186-ABB7BC96A569}" srcOrd="0" destOrd="0" presId="urn:microsoft.com/office/officeart/2005/8/layout/orgChart1"/>
-    <dgm:cxn modelId="{78CDCACE-93C3-4455-BA1F-91FA8CF56490}" type="presOf" srcId="{263F50FA-1265-4745-90CB-5450EDF4B168}" destId="{D83BFD9A-4436-4D50-B02E-77D1CE930531}" srcOrd="1" destOrd="0" presId="urn:microsoft.com/office/officeart/2005/8/layout/orgChart1"/>
+    <dgm:cxn modelId="{AB3CED39-C992-4416-A05B-6CCCEE467B2A}" type="presOf" srcId="{1A6D5B79-6119-4E6D-8996-6A2ECA9D0764}" destId="{BB943BB1-72E9-4EDD-9934-562F6EDE15F4}" srcOrd="0" destOrd="0" presId="urn:microsoft.com/office/officeart/2005/8/layout/orgChart1"/>
+    <dgm:cxn modelId="{B3A03328-59E3-4849-BD3E-20FD163085D1}" type="presOf" srcId="{263F50FA-1265-4745-90CB-5450EDF4B168}" destId="{D83BFD9A-4436-4D50-B02E-77D1CE930531}" srcOrd="1" destOrd="0" presId="urn:microsoft.com/office/officeart/2005/8/layout/orgChart1"/>
     <dgm:cxn modelId="{CA286F0B-102D-46F8-9093-8C3DD407D954}" srcId="{FD4D97D3-512D-40DC-B0C7-EC8ED6A68225}" destId="{25BDA8B0-CE82-42F8-99DA-3E919A47A90D}" srcOrd="0" destOrd="0" parTransId="{D6E7F3B4-D328-4C5F-9C86-3F692E8563A5}" sibTransId="{4AA1AD59-1009-4B25-9490-EA1D39581B80}"/>
-    <dgm:cxn modelId="{5C640DCA-23C4-4C54-9496-6EA415B976FC}" type="presOf" srcId="{25BDA8B0-CE82-42F8-99DA-3E919A47A90D}" destId="{E2416407-80B8-42AB-A8D6-0CF899227D5D}" srcOrd="0" destOrd="0" presId="urn:microsoft.com/office/officeart/2005/8/layout/orgChart1"/>
-    <dgm:cxn modelId="{BF934721-B6A1-49AE-8E1F-8C5BB12AAAD8}" type="presOf" srcId="{5785963B-F649-48C7-98B9-DDD8FB102F99}" destId="{29DEEE3F-F42A-46B8-8681-DC07AABCACCA}" srcOrd="0" destOrd="0" presId="urn:microsoft.com/office/officeart/2005/8/layout/orgChart1"/>
-    <dgm:cxn modelId="{74323EE9-E1D7-4E8D-B54E-31E34474C124}" type="presOf" srcId="{FD4D97D3-512D-40DC-B0C7-EC8ED6A68225}" destId="{60DFAA10-3BC3-4E4C-AD04-CA533015FF5B}" srcOrd="0" destOrd="0" presId="urn:microsoft.com/office/officeart/2005/8/layout/orgChart1"/>
-    <dgm:cxn modelId="{E58863E0-3639-41C8-8927-A719E5039186}" type="presOf" srcId="{958326F8-218F-4E3A-981F-5EFF52640B58}" destId="{45C1D29B-DB56-42FD-8C5A-61CF9BADC74D}" srcOrd="0" destOrd="0" presId="urn:microsoft.com/office/officeart/2005/8/layout/orgChart1"/>
-    <dgm:cxn modelId="{428E7992-20CB-40F5-90D4-C9C3DA627144}" type="presOf" srcId="{25BDA8B0-CE82-42F8-99DA-3E919A47A90D}" destId="{C3C3D0C0-DF93-4E1A-8904-2BC8C1ECC13D}" srcOrd="1" destOrd="0" presId="urn:microsoft.com/office/officeart/2005/8/layout/orgChart1"/>
+    <dgm:cxn modelId="{9F3F6649-AFDF-4FAC-B641-F606B478AC7B}" type="presOf" srcId="{5785963B-F649-48C7-98B9-DDD8FB102F99}" destId="{29DEEE3F-F42A-46B8-8681-DC07AABCACCA}" srcOrd="0" destOrd="0" presId="urn:microsoft.com/office/officeart/2005/8/layout/orgChart1"/>
+    <dgm:cxn modelId="{6D515A09-B996-41BF-AF78-BD12E9CA5606}" type="presOf" srcId="{1670AE96-3511-4427-9581-D0813ED44F79}" destId="{258B9D38-13D4-4972-B192-C811AB744C70}" srcOrd="1" destOrd="0" presId="urn:microsoft.com/office/officeart/2005/8/layout/orgChart1"/>
+    <dgm:cxn modelId="{4E3CD358-3393-4C7F-B844-E255BE49FB4F}" type="presOf" srcId="{1670AE96-3511-4427-9581-D0813ED44F79}" destId="{3521D9C4-CA67-4321-A186-ABB7BC96A569}" srcOrd="0" destOrd="0" presId="urn:microsoft.com/office/officeart/2005/8/layout/orgChart1"/>
+    <dgm:cxn modelId="{2F0BB3E8-6F72-4E8E-87AC-D00984BE0869}" type="presOf" srcId="{793AB9D8-C29A-4335-89EA-8A2436330C5C}" destId="{FDC76998-855C-44DD-816C-9DD5EA211B21}" srcOrd="0" destOrd="0" presId="urn:microsoft.com/office/officeart/2005/8/layout/orgChart1"/>
+    <dgm:cxn modelId="{01B1E34C-300A-4A4B-B537-CFF8A75DCDEB}" type="presOf" srcId="{FD4D97D3-512D-40DC-B0C7-EC8ED6A68225}" destId="{60DFAA10-3BC3-4E4C-AD04-CA533015FF5B}" srcOrd="0" destOrd="0" presId="urn:microsoft.com/office/officeart/2005/8/layout/orgChart1"/>
+    <dgm:cxn modelId="{E319DA9B-68C6-4871-9331-8D55C491A8C1}" type="presOf" srcId="{263F50FA-1265-4745-90CB-5450EDF4B168}" destId="{71A7AA38-D4A0-463D-B738-D2D1849B597F}" srcOrd="0" destOrd="0" presId="urn:microsoft.com/office/officeart/2005/8/layout/orgChart1"/>
+    <dgm:cxn modelId="{45059B09-C0B0-48F5-9AE7-6ED25A6FB455}" type="presOf" srcId="{793AB9D8-C29A-4335-89EA-8A2436330C5C}" destId="{72D52533-320A-435B-AA2E-36BCA6299B22}" srcOrd="1" destOrd="0" presId="urn:microsoft.com/office/officeart/2005/8/layout/orgChart1"/>
     <dgm:cxn modelId="{B4D72D0D-EAA9-46DB-82D5-EF9194A97B9B}" srcId="{25BDA8B0-CE82-42F8-99DA-3E919A47A90D}" destId="{793AB9D8-C29A-4335-89EA-8A2436330C5C}" srcOrd="0" destOrd="0" parTransId="{958326F8-218F-4E3A-981F-5EFF52640B58}" sibTransId="{84A8551E-DAA2-453B-9A4B-FDDD192C6765}"/>
-    <dgm:cxn modelId="{CA7AE03D-8D25-41F7-A0EC-E7590D243124}" type="presOf" srcId="{263F50FA-1265-4745-90CB-5450EDF4B168}" destId="{71A7AA38-D4A0-463D-B738-D2D1849B597F}" srcOrd="0" destOrd="0" presId="urn:microsoft.com/office/officeart/2005/8/layout/orgChart1"/>
-    <dgm:cxn modelId="{B143FC61-AECF-4837-97DF-290FDAC9C3FF}" type="presOf" srcId="{1A6D5B79-6119-4E6D-8996-6A2ECA9D0764}" destId="{BB943BB1-72E9-4EDD-9934-562F6EDE15F4}" srcOrd="0" destOrd="0" presId="urn:microsoft.com/office/officeart/2005/8/layout/orgChart1"/>
-    <dgm:cxn modelId="{9CDDE327-759F-49CD-A060-9C451F4BDAFA}" type="presOf" srcId="{1670AE96-3511-4427-9581-D0813ED44F79}" destId="{258B9D38-13D4-4972-B192-C811AB744C70}" srcOrd="1" destOrd="0" presId="urn:microsoft.com/office/officeart/2005/8/layout/orgChart1"/>
-    <dgm:cxn modelId="{69595254-9EF2-42D9-AAB6-0133DDEC92BD}" type="presOf" srcId="{793AB9D8-C29A-4335-89EA-8A2436330C5C}" destId="{72D52533-320A-435B-AA2E-36BCA6299B22}" srcOrd="1" destOrd="0" presId="urn:microsoft.com/office/officeart/2005/8/layout/orgChart1"/>
-    <dgm:cxn modelId="{FC05000E-9ACF-4A45-8A0F-0E02902E85BB}" type="presOf" srcId="{793AB9D8-C29A-4335-89EA-8A2436330C5C}" destId="{FDC76998-855C-44DD-816C-9DD5EA211B21}" srcOrd="0" destOrd="0" presId="urn:microsoft.com/office/officeart/2005/8/layout/orgChart1"/>
+    <dgm:cxn modelId="{D1DA721D-A7B3-4B41-B516-3CE676C5E7CF}" type="presOf" srcId="{25BDA8B0-CE82-42F8-99DA-3E919A47A90D}" destId="{E2416407-80B8-42AB-A8D6-0CF899227D5D}" srcOrd="0" destOrd="0" presId="urn:microsoft.com/office/officeart/2005/8/layout/orgChart1"/>
+    <dgm:cxn modelId="{0E0AA5B8-B017-4BF9-8F7F-24E0439881E6}" type="presOf" srcId="{958326F8-218F-4E3A-981F-5EFF52640B58}" destId="{45C1D29B-DB56-42FD-8C5A-61CF9BADC74D}" srcOrd="0" destOrd="0" presId="urn:microsoft.com/office/officeart/2005/8/layout/orgChart1"/>
+    <dgm:cxn modelId="{D0BA8191-3CC7-4DB1-ABC3-FE814D20E7E8}" type="presOf" srcId="{25BDA8B0-CE82-42F8-99DA-3E919A47A90D}" destId="{C3C3D0C0-DF93-4E1A-8904-2BC8C1ECC13D}" srcOrd="1" destOrd="0" presId="urn:microsoft.com/office/officeart/2005/8/layout/orgChart1"/>
     <dgm:cxn modelId="{FFCB0119-DFCC-4B57-8061-602C00B9D9E4}" srcId="{25BDA8B0-CE82-42F8-99DA-3E919A47A90D}" destId="{263F50FA-1265-4745-90CB-5450EDF4B168}" srcOrd="1" destOrd="0" parTransId="{5785963B-F649-48C7-98B9-DDD8FB102F99}" sibTransId="{928D63E3-0B97-4381-814E-E1A1E8335168}"/>
-    <dgm:cxn modelId="{013E69A6-29E2-4EDC-9612-CD9946D13757}" type="presParOf" srcId="{60DFAA10-3BC3-4E4C-AD04-CA533015FF5B}" destId="{5EC10829-76AF-463B-BC1F-DB236C549E3C}" srcOrd="0" destOrd="0" presId="urn:microsoft.com/office/officeart/2005/8/layout/orgChart1"/>
-    <dgm:cxn modelId="{8DF3A24E-1A90-4365-88DD-6BF50145A0CA}" type="presParOf" srcId="{5EC10829-76AF-463B-BC1F-DB236C549E3C}" destId="{1BFC678F-36E3-477A-9FB5-8EBEBBD7892A}" srcOrd="0" destOrd="0" presId="urn:microsoft.com/office/officeart/2005/8/layout/orgChart1"/>
-    <dgm:cxn modelId="{BA479E5F-D26E-4B38-98BA-242E59C49B3D}" type="presParOf" srcId="{1BFC678F-36E3-477A-9FB5-8EBEBBD7892A}" destId="{E2416407-80B8-42AB-A8D6-0CF899227D5D}" srcOrd="0" destOrd="0" presId="urn:microsoft.com/office/officeart/2005/8/layout/orgChart1"/>
-    <dgm:cxn modelId="{D1B9793E-ACFF-4932-8165-D698FC6D78DB}" type="presParOf" srcId="{1BFC678F-36E3-477A-9FB5-8EBEBBD7892A}" destId="{C3C3D0C0-DF93-4E1A-8904-2BC8C1ECC13D}" srcOrd="1" destOrd="0" presId="urn:microsoft.com/office/officeart/2005/8/layout/orgChart1"/>
-    <dgm:cxn modelId="{823C97DA-59CD-4AE0-B025-9D98AE1918C3}" type="presParOf" srcId="{5EC10829-76AF-463B-BC1F-DB236C549E3C}" destId="{9441EBF9-4931-47A2-8409-225B01390B17}" srcOrd="1" destOrd="0" presId="urn:microsoft.com/office/officeart/2005/8/layout/orgChart1"/>
-    <dgm:cxn modelId="{9850C02B-0DAF-4B2A-8BB5-DED11BFF28D2}" type="presParOf" srcId="{9441EBF9-4931-47A2-8409-225B01390B17}" destId="{29DEEE3F-F42A-46B8-8681-DC07AABCACCA}" srcOrd="0" destOrd="0" presId="urn:microsoft.com/office/officeart/2005/8/layout/orgChart1"/>
-    <dgm:cxn modelId="{A5D0538E-F4D3-447E-9DD9-5DC047C6C9A3}" type="presParOf" srcId="{9441EBF9-4931-47A2-8409-225B01390B17}" destId="{B65EC7A3-83C1-4262-A190-B43E4FB57A82}" srcOrd="1" destOrd="0" presId="urn:microsoft.com/office/officeart/2005/8/layout/orgChart1"/>
-    <dgm:cxn modelId="{B91326D0-7345-487B-B176-732A7CF720CF}" type="presParOf" srcId="{B65EC7A3-83C1-4262-A190-B43E4FB57A82}" destId="{7F746CB9-523C-43FA-925D-EC782FF6D1D9}" srcOrd="0" destOrd="0" presId="urn:microsoft.com/office/officeart/2005/8/layout/orgChart1"/>
-    <dgm:cxn modelId="{A4C6D834-8821-42F8-856A-1666E25A6D0F}" type="presParOf" srcId="{7F746CB9-523C-43FA-925D-EC782FF6D1D9}" destId="{71A7AA38-D4A0-463D-B738-D2D1849B597F}" srcOrd="0" destOrd="0" presId="urn:microsoft.com/office/officeart/2005/8/layout/orgChart1"/>
-    <dgm:cxn modelId="{98864F16-27CC-4D0E-B45E-32434220D907}" type="presParOf" srcId="{7F746CB9-523C-43FA-925D-EC782FF6D1D9}" destId="{D83BFD9A-4436-4D50-B02E-77D1CE930531}" srcOrd="1" destOrd="0" presId="urn:microsoft.com/office/officeart/2005/8/layout/orgChart1"/>
-    <dgm:cxn modelId="{37F256B3-8361-43C6-95CB-AECFB820E58C}" type="presParOf" srcId="{B65EC7A3-83C1-4262-A190-B43E4FB57A82}" destId="{BC1DB128-534C-45B8-A95B-80813A7D25BD}" srcOrd="1" destOrd="0" presId="urn:microsoft.com/office/officeart/2005/8/layout/orgChart1"/>
-    <dgm:cxn modelId="{CC98942B-361D-4AAC-B5CC-000EE4B6B023}" type="presParOf" srcId="{B65EC7A3-83C1-4262-A190-B43E4FB57A82}" destId="{33BB358A-493B-4839-8241-FC511AE74F99}" srcOrd="2" destOrd="0" presId="urn:microsoft.com/office/officeart/2005/8/layout/orgChart1"/>
-    <dgm:cxn modelId="{1A0F5D11-24A5-41F0-B40C-D0D01F7EAF02}" type="presParOf" srcId="{9441EBF9-4931-47A2-8409-225B01390B17}" destId="{BB943BB1-72E9-4EDD-9934-562F6EDE15F4}" srcOrd="2" destOrd="0" presId="urn:microsoft.com/office/officeart/2005/8/layout/orgChart1"/>
-    <dgm:cxn modelId="{9CA63DA1-4360-4592-AC97-C45B9368A7E8}" type="presParOf" srcId="{9441EBF9-4931-47A2-8409-225B01390B17}" destId="{0CC8D05A-2061-4104-AB04-C485FC3E7501}" srcOrd="3" destOrd="0" presId="urn:microsoft.com/office/officeart/2005/8/layout/orgChart1"/>
-    <dgm:cxn modelId="{B940A011-3999-4763-AC4C-60BA6DC0F536}" type="presParOf" srcId="{0CC8D05A-2061-4104-AB04-C485FC3E7501}" destId="{FD469EB9-1769-4EB3-8DA7-2D0C3454F972}" srcOrd="0" destOrd="0" presId="urn:microsoft.com/office/officeart/2005/8/layout/orgChart1"/>
-    <dgm:cxn modelId="{9A5365E9-B8CA-4A86-AE8F-3B2D3FAD08CC}" type="presParOf" srcId="{FD469EB9-1769-4EB3-8DA7-2D0C3454F972}" destId="{3521D9C4-CA67-4321-A186-ABB7BC96A569}" srcOrd="0" destOrd="0" presId="urn:microsoft.com/office/officeart/2005/8/layout/orgChart1"/>
-    <dgm:cxn modelId="{A725BFE2-53B8-4423-916B-167196736CEB}" type="presParOf" srcId="{FD469EB9-1769-4EB3-8DA7-2D0C3454F972}" destId="{258B9D38-13D4-4972-B192-C811AB744C70}" srcOrd="1" destOrd="0" presId="urn:microsoft.com/office/officeart/2005/8/layout/orgChart1"/>
-    <dgm:cxn modelId="{559DF099-2426-4416-8439-008F104BD7DA}" type="presParOf" srcId="{0CC8D05A-2061-4104-AB04-C485FC3E7501}" destId="{00850621-DE3F-477C-ADE1-81E365580149}" srcOrd="1" destOrd="0" presId="urn:microsoft.com/office/officeart/2005/8/layout/orgChart1"/>
-    <dgm:cxn modelId="{CA9CA887-39FA-412F-AAA3-17572F1EE96B}" type="presParOf" srcId="{0CC8D05A-2061-4104-AB04-C485FC3E7501}" destId="{47CEB40C-C533-47E9-96D0-1C217E14DE37}" srcOrd="2" destOrd="0" presId="urn:microsoft.com/office/officeart/2005/8/layout/orgChart1"/>
-    <dgm:cxn modelId="{2A2902A8-402B-434A-9FA8-02C8C7C8832F}" type="presParOf" srcId="{5EC10829-76AF-463B-BC1F-DB236C549E3C}" destId="{8FC23684-7A55-444C-99DA-FA1298CFBCE0}" srcOrd="2" destOrd="0" presId="urn:microsoft.com/office/officeart/2005/8/layout/orgChart1"/>
-    <dgm:cxn modelId="{3ACB8573-D3A5-4BFB-825C-C9326F8525F2}" type="presParOf" srcId="{8FC23684-7A55-444C-99DA-FA1298CFBCE0}" destId="{45C1D29B-DB56-42FD-8C5A-61CF9BADC74D}" srcOrd="0" destOrd="0" presId="urn:microsoft.com/office/officeart/2005/8/layout/orgChart1"/>
-    <dgm:cxn modelId="{38B3F371-AA1A-45D5-9F0C-05D493D84016}" type="presParOf" srcId="{8FC23684-7A55-444C-99DA-FA1298CFBCE0}" destId="{E7A56F07-82EE-45FA-A3E8-E1D0A1BC3714}" srcOrd="1" destOrd="0" presId="urn:microsoft.com/office/officeart/2005/8/layout/orgChart1"/>
-    <dgm:cxn modelId="{EAF94843-8AA4-4409-ADF1-814A6EF88F46}" type="presParOf" srcId="{E7A56F07-82EE-45FA-A3E8-E1D0A1BC3714}" destId="{08FDB9A4-562C-4972-A0B5-CC933F073F89}" srcOrd="0" destOrd="0" presId="urn:microsoft.com/office/officeart/2005/8/layout/orgChart1"/>
-    <dgm:cxn modelId="{2F5FF618-930D-4BD0-A95C-2BA843FE7A6B}" type="presParOf" srcId="{08FDB9A4-562C-4972-A0B5-CC933F073F89}" destId="{FDC76998-855C-44DD-816C-9DD5EA211B21}" srcOrd="0" destOrd="0" presId="urn:microsoft.com/office/officeart/2005/8/layout/orgChart1"/>
-    <dgm:cxn modelId="{852FD447-A07F-4D29-A289-2CA1E54F58DE}" type="presParOf" srcId="{08FDB9A4-562C-4972-A0B5-CC933F073F89}" destId="{72D52533-320A-435B-AA2E-36BCA6299B22}" srcOrd="1" destOrd="0" presId="urn:microsoft.com/office/officeart/2005/8/layout/orgChart1"/>
-    <dgm:cxn modelId="{7C20FF8B-86EF-45E5-A588-91DDB13B6060}" type="presParOf" srcId="{E7A56F07-82EE-45FA-A3E8-E1D0A1BC3714}" destId="{EF167000-3751-4D13-B04A-151B4A816969}" srcOrd="1" destOrd="0" presId="urn:microsoft.com/office/officeart/2005/8/layout/orgChart1"/>
-    <dgm:cxn modelId="{748E3317-7A11-454F-8B97-CD57255A4FC1}" type="presParOf" srcId="{E7A56F07-82EE-45FA-A3E8-E1D0A1BC3714}" destId="{F4D2B13E-20ED-4C66-816B-F1B454B8F9F1}" srcOrd="2" destOrd="0" presId="urn:microsoft.com/office/officeart/2005/8/layout/orgChart1"/>
+    <dgm:cxn modelId="{1C823284-6CC6-491F-82E8-943D562FC306}" type="presParOf" srcId="{60DFAA10-3BC3-4E4C-AD04-CA533015FF5B}" destId="{5EC10829-76AF-463B-BC1F-DB236C549E3C}" srcOrd="0" destOrd="0" presId="urn:microsoft.com/office/officeart/2005/8/layout/orgChart1"/>
+    <dgm:cxn modelId="{098791B4-A942-4EAE-A77A-09E2034C586E}" type="presParOf" srcId="{5EC10829-76AF-463B-BC1F-DB236C549E3C}" destId="{1BFC678F-36E3-477A-9FB5-8EBEBBD7892A}" srcOrd="0" destOrd="0" presId="urn:microsoft.com/office/officeart/2005/8/layout/orgChart1"/>
+    <dgm:cxn modelId="{FD2E62A9-A214-44F1-A02D-313978DE5ADC}" type="presParOf" srcId="{1BFC678F-36E3-477A-9FB5-8EBEBBD7892A}" destId="{E2416407-80B8-42AB-A8D6-0CF899227D5D}" srcOrd="0" destOrd="0" presId="urn:microsoft.com/office/officeart/2005/8/layout/orgChart1"/>
+    <dgm:cxn modelId="{455EDB77-3506-4CFD-B2E9-B241B5336CBE}" type="presParOf" srcId="{1BFC678F-36E3-477A-9FB5-8EBEBBD7892A}" destId="{C3C3D0C0-DF93-4E1A-8904-2BC8C1ECC13D}" srcOrd="1" destOrd="0" presId="urn:microsoft.com/office/officeart/2005/8/layout/orgChart1"/>
+    <dgm:cxn modelId="{AE076557-BA67-4A56-9FC4-9C73E5894709}" type="presParOf" srcId="{5EC10829-76AF-463B-BC1F-DB236C549E3C}" destId="{9441EBF9-4931-47A2-8409-225B01390B17}" srcOrd="1" destOrd="0" presId="urn:microsoft.com/office/officeart/2005/8/layout/orgChart1"/>
+    <dgm:cxn modelId="{298661FA-127D-4E33-A34D-A561990A874B}" type="presParOf" srcId="{9441EBF9-4931-47A2-8409-225B01390B17}" destId="{29DEEE3F-F42A-46B8-8681-DC07AABCACCA}" srcOrd="0" destOrd="0" presId="urn:microsoft.com/office/officeart/2005/8/layout/orgChart1"/>
+    <dgm:cxn modelId="{F49304EA-DB4F-4D83-A50C-2CDE478CC027}" type="presParOf" srcId="{9441EBF9-4931-47A2-8409-225B01390B17}" destId="{B65EC7A3-83C1-4262-A190-B43E4FB57A82}" srcOrd="1" destOrd="0" presId="urn:microsoft.com/office/officeart/2005/8/layout/orgChart1"/>
+    <dgm:cxn modelId="{3A35B403-748C-473C-86B0-98E851EA2E36}" type="presParOf" srcId="{B65EC7A3-83C1-4262-A190-B43E4FB57A82}" destId="{7F746CB9-523C-43FA-925D-EC782FF6D1D9}" srcOrd="0" destOrd="0" presId="urn:microsoft.com/office/officeart/2005/8/layout/orgChart1"/>
+    <dgm:cxn modelId="{326694C2-92ED-4C5B-ACEA-55BDA692A635}" type="presParOf" srcId="{7F746CB9-523C-43FA-925D-EC782FF6D1D9}" destId="{71A7AA38-D4A0-463D-B738-D2D1849B597F}" srcOrd="0" destOrd="0" presId="urn:microsoft.com/office/officeart/2005/8/layout/orgChart1"/>
+    <dgm:cxn modelId="{9D77122F-F3BB-4866-B66A-F2D5B4C69505}" type="presParOf" srcId="{7F746CB9-523C-43FA-925D-EC782FF6D1D9}" destId="{D83BFD9A-4436-4D50-B02E-77D1CE930531}" srcOrd="1" destOrd="0" presId="urn:microsoft.com/office/officeart/2005/8/layout/orgChart1"/>
+    <dgm:cxn modelId="{4998A3BE-5D2A-4896-9967-30D7B6410429}" type="presParOf" srcId="{B65EC7A3-83C1-4262-A190-B43E4FB57A82}" destId="{BC1DB128-534C-45B8-A95B-80813A7D25BD}" srcOrd="1" destOrd="0" presId="urn:microsoft.com/office/officeart/2005/8/layout/orgChart1"/>
+    <dgm:cxn modelId="{79A041F7-D2AF-49EE-BA5F-A8CE2E86F0B7}" type="presParOf" srcId="{B65EC7A3-83C1-4262-A190-B43E4FB57A82}" destId="{33BB358A-493B-4839-8241-FC511AE74F99}" srcOrd="2" destOrd="0" presId="urn:microsoft.com/office/officeart/2005/8/layout/orgChart1"/>
+    <dgm:cxn modelId="{3890E2C4-9BDB-49B1-94F9-49D9C46AC21C}" type="presParOf" srcId="{9441EBF9-4931-47A2-8409-225B01390B17}" destId="{BB943BB1-72E9-4EDD-9934-562F6EDE15F4}" srcOrd="2" destOrd="0" presId="urn:microsoft.com/office/officeart/2005/8/layout/orgChart1"/>
+    <dgm:cxn modelId="{E8389B3B-79B8-4325-A438-6229CE385A66}" type="presParOf" srcId="{9441EBF9-4931-47A2-8409-225B01390B17}" destId="{0CC8D05A-2061-4104-AB04-C485FC3E7501}" srcOrd="3" destOrd="0" presId="urn:microsoft.com/office/officeart/2005/8/layout/orgChart1"/>
+    <dgm:cxn modelId="{C4DBAFC3-C335-4F7E-A195-B74153054B83}" type="presParOf" srcId="{0CC8D05A-2061-4104-AB04-C485FC3E7501}" destId="{FD469EB9-1769-4EB3-8DA7-2D0C3454F972}" srcOrd="0" destOrd="0" presId="urn:microsoft.com/office/officeart/2005/8/layout/orgChart1"/>
+    <dgm:cxn modelId="{21B25C97-ABEE-4A3A-BE57-0A003406FCC6}" type="presParOf" srcId="{FD469EB9-1769-4EB3-8DA7-2D0C3454F972}" destId="{3521D9C4-CA67-4321-A186-ABB7BC96A569}" srcOrd="0" destOrd="0" presId="urn:microsoft.com/office/officeart/2005/8/layout/orgChart1"/>
+    <dgm:cxn modelId="{603D764E-0394-4134-AB32-B67E73C358FE}" type="presParOf" srcId="{FD469EB9-1769-4EB3-8DA7-2D0C3454F972}" destId="{258B9D38-13D4-4972-B192-C811AB744C70}" srcOrd="1" destOrd="0" presId="urn:microsoft.com/office/officeart/2005/8/layout/orgChart1"/>
+    <dgm:cxn modelId="{44D0F85F-A4AB-4B69-AFDF-ECDDA48B94C1}" type="presParOf" srcId="{0CC8D05A-2061-4104-AB04-C485FC3E7501}" destId="{00850621-DE3F-477C-ADE1-81E365580149}" srcOrd="1" destOrd="0" presId="urn:microsoft.com/office/officeart/2005/8/layout/orgChart1"/>
+    <dgm:cxn modelId="{B7C86634-1737-4DB0-8044-E4E192BB40B3}" type="presParOf" srcId="{0CC8D05A-2061-4104-AB04-C485FC3E7501}" destId="{47CEB40C-C533-47E9-96D0-1C217E14DE37}" srcOrd="2" destOrd="0" presId="urn:microsoft.com/office/officeart/2005/8/layout/orgChart1"/>
+    <dgm:cxn modelId="{93B06BF2-C964-4758-817D-AD1B0C951320}" type="presParOf" srcId="{5EC10829-76AF-463B-BC1F-DB236C549E3C}" destId="{8FC23684-7A55-444C-99DA-FA1298CFBCE0}" srcOrd="2" destOrd="0" presId="urn:microsoft.com/office/officeart/2005/8/layout/orgChart1"/>
+    <dgm:cxn modelId="{9E45A0A0-88FF-416B-81B9-65830C73D23B}" type="presParOf" srcId="{8FC23684-7A55-444C-99DA-FA1298CFBCE0}" destId="{45C1D29B-DB56-42FD-8C5A-61CF9BADC74D}" srcOrd="0" destOrd="0" presId="urn:microsoft.com/office/officeart/2005/8/layout/orgChart1"/>
+    <dgm:cxn modelId="{6B29B1B9-CFF1-426F-8BC6-0188094B7CF6}" type="presParOf" srcId="{8FC23684-7A55-444C-99DA-FA1298CFBCE0}" destId="{E7A56F07-82EE-45FA-A3E8-E1D0A1BC3714}" srcOrd="1" destOrd="0" presId="urn:microsoft.com/office/officeart/2005/8/layout/orgChart1"/>
+    <dgm:cxn modelId="{E2B3BE57-1597-4079-8B3D-0CCC3B5FF0B1}" type="presParOf" srcId="{E7A56F07-82EE-45FA-A3E8-E1D0A1BC3714}" destId="{08FDB9A4-562C-4972-A0B5-CC933F073F89}" srcOrd="0" destOrd="0" presId="urn:microsoft.com/office/officeart/2005/8/layout/orgChart1"/>
+    <dgm:cxn modelId="{68433681-C367-4C7C-81AC-C15A318C9899}" type="presParOf" srcId="{08FDB9A4-562C-4972-A0B5-CC933F073F89}" destId="{FDC76998-855C-44DD-816C-9DD5EA211B21}" srcOrd="0" destOrd="0" presId="urn:microsoft.com/office/officeart/2005/8/layout/orgChart1"/>
+    <dgm:cxn modelId="{A628BA2F-3D95-4D1D-A857-577CC3980F61}" type="presParOf" srcId="{08FDB9A4-562C-4972-A0B5-CC933F073F89}" destId="{72D52533-320A-435B-AA2E-36BCA6299B22}" srcOrd="1" destOrd="0" presId="urn:microsoft.com/office/officeart/2005/8/layout/orgChart1"/>
+    <dgm:cxn modelId="{6D3E6C48-07F8-4FDB-B35D-4D05CEEFDBF7}" type="presParOf" srcId="{E7A56F07-82EE-45FA-A3E8-E1D0A1BC3714}" destId="{EF167000-3751-4D13-B04A-151B4A816969}" srcOrd="1" destOrd="0" presId="urn:microsoft.com/office/officeart/2005/8/layout/orgChart1"/>
+    <dgm:cxn modelId="{9C9B1075-8220-4740-8C2B-9ACCFCB2EF06}" type="presParOf" srcId="{E7A56F07-82EE-45FA-A3E8-E1D0A1BC3714}" destId="{F4D2B13E-20ED-4C66-816B-F1B454B8F9F1}" srcOrd="2" destOrd="0" presId="urn:microsoft.com/office/officeart/2005/8/layout/orgChart1"/>
   </dgm:cxnLst>
   <dgm:bg/>
   <dgm:whole/>
@@ -17789,7 +17847,7 @@
 </file>
 
 <file path=customXml/itemProps1.xml><?xml version="1.0" encoding="utf-8"?>
-<ds:datastoreItem xmlns:ds="http://schemas.openxmlformats.org/officeDocument/2006/customXml" ds:itemID="{BB600F12-8468-4786-BC9C-5A84826F0B4A}">
+<ds:datastoreItem xmlns:ds="http://schemas.openxmlformats.org/officeDocument/2006/customXml" ds:itemID="{917D1389-E49A-445C-82E3-DBCB2343761B}">
   <ds:schemaRefs>
     <ds:schemaRef ds:uri="http://schemas.openxmlformats.org/officeDocument/2006/bibliography"/>
   </ds:schemaRefs>

</xml_diff>

<commit_message>
dt fout Raf eruit gehaald ;p
</commit_message>
<xml_diff>
--- a/Thesis.docx
+++ b/Thesis.docx
@@ -8361,8 +8361,6 @@
       <w:r>
         <w:br w:type="page"/>
       </w:r>
-      <w:bookmarkStart w:id="0" w:name="_GoBack"/>
-      <w:bookmarkEnd w:id="0"/>
     </w:p>
     <w:p>
       <w:pPr>
@@ -8385,23 +8383,23 @@
       <w:pPr>
         <w:pStyle w:val="Heading1"/>
       </w:pPr>
-      <w:bookmarkStart w:id="1" w:name="_Toc356409644"/>
+      <w:bookmarkStart w:id="0" w:name="_Toc356409644"/>
       <w:r>
         <w:lastRenderedPageBreak/>
         <w:t>Inleiding</w:t>
       </w:r>
-      <w:bookmarkEnd w:id="1"/>
+      <w:bookmarkEnd w:id="0"/>
     </w:p>
     <w:p>
       <w:pPr>
         <w:pStyle w:val="Heading2"/>
         <w:ind w:left="1276"/>
       </w:pPr>
-      <w:bookmarkStart w:id="2" w:name="_Toc356409645"/>
+      <w:bookmarkStart w:id="1" w:name="_Toc356409645"/>
       <w:r>
         <w:t>Algemeen</w:t>
       </w:r>
-      <w:bookmarkEnd w:id="2"/>
+      <w:bookmarkEnd w:id="1"/>
     </w:p>
     <w:p>
       <w:r>
@@ -8464,11 +8462,11 @@
         <w:pStyle w:val="Heading2"/>
         <w:ind w:left="1276"/>
       </w:pPr>
-      <w:bookmarkStart w:id="3" w:name="_Toc356409646"/>
+      <w:bookmarkStart w:id="2" w:name="_Toc356409646"/>
       <w:r>
         <w:t>Opdrachtgever</w:t>
       </w:r>
-      <w:bookmarkEnd w:id="3"/>
+      <w:bookmarkEnd w:id="2"/>
     </w:p>
     <w:p>
       <w:r>
@@ -8596,11 +8594,11 @@
         <w:pStyle w:val="Heading2"/>
         <w:ind w:left="1276"/>
       </w:pPr>
-      <w:bookmarkStart w:id="4" w:name="_Toc356409647"/>
+      <w:bookmarkStart w:id="3" w:name="_Toc356409647"/>
       <w:r>
         <w:t>Projectdefinitie</w:t>
       </w:r>
-      <w:bookmarkEnd w:id="4"/>
+      <w:bookmarkEnd w:id="3"/>
     </w:p>
     <w:p>
       <w:pPr>
@@ -8848,23 +8846,23 @@
       <w:pPr>
         <w:pStyle w:val="Heading1"/>
       </w:pPr>
-      <w:bookmarkStart w:id="5" w:name="_Toc356409648"/>
+      <w:bookmarkStart w:id="4" w:name="_Toc356409648"/>
       <w:r>
         <w:lastRenderedPageBreak/>
         <w:t>Scope – Probleem analyse – Business analyse</w:t>
       </w:r>
-      <w:bookmarkEnd w:id="5"/>
+      <w:bookmarkEnd w:id="4"/>
     </w:p>
     <w:p>
       <w:pPr>
         <w:pStyle w:val="Heading2"/>
         <w:ind w:left="1276"/>
       </w:pPr>
-      <w:bookmarkStart w:id="6" w:name="_Toc356409649"/>
+      <w:bookmarkStart w:id="5" w:name="_Toc356409649"/>
       <w:r>
         <w:t>Scope</w:t>
       </w:r>
-      <w:bookmarkEnd w:id="6"/>
+      <w:bookmarkEnd w:id="5"/>
     </w:p>
     <w:p>
       <w:r>
@@ -8910,7 +8908,7 @@
           <w:lang w:val="en-US"/>
         </w:rPr>
       </w:pPr>
-      <w:bookmarkStart w:id="7" w:name="_Toc356409650"/>
+      <w:bookmarkStart w:id="6" w:name="_Toc356409650"/>
       <w:r>
         <w:rPr>
           <w:lang w:val="en-US"/>
@@ -8923,7 +8921,7 @@
         </w:rPr>
         <w:t>vent – response list</w:t>
       </w:r>
-      <w:bookmarkEnd w:id="7"/>
+      <w:bookmarkEnd w:id="6"/>
     </w:p>
     <w:p>
       <w:pPr>
@@ -10321,7 +10319,7 @@
           <w:lang w:val="en-US"/>
         </w:rPr>
       </w:pPr>
-      <w:bookmarkStart w:id="8" w:name="_Toc356409651"/>
+      <w:bookmarkStart w:id="7" w:name="_Toc356409651"/>
       <w:r>
         <w:rPr>
           <w:lang w:val="en-US"/>
@@ -10333,17 +10331,9 @@
         <w:rPr>
           <w:lang w:val="en-US"/>
         </w:rPr>
-        <w:t xml:space="preserve">ontext </w:t>
-      </w:r>
-      <w:proofErr w:type="spellStart"/>
-      <w:r>
-        <w:rPr>
-          <w:lang w:val="en-US"/>
-        </w:rPr>
-        <w:t>diagramma</w:t>
-      </w:r>
-      <w:bookmarkEnd w:id="8"/>
-      <w:proofErr w:type="spellEnd"/>
+        <w:t>ontext diagramma</w:t>
+      </w:r>
+      <w:bookmarkEnd w:id="7"/>
     </w:p>
     <w:p>
       <w:pPr>
@@ -10437,7 +10427,7 @@
           <w:lang w:val="en-US"/>
         </w:rPr>
       </w:pPr>
-      <w:bookmarkStart w:id="9" w:name="_Toc356409652"/>
+      <w:bookmarkStart w:id="8" w:name="_Toc356409652"/>
       <w:r>
         <w:rPr>
           <w:lang w:val="en-US"/>
@@ -10445,7 +10435,7 @@
         <w:lastRenderedPageBreak/>
         <w:t>High level functional decomposition diagram</w:t>
       </w:r>
-      <w:bookmarkEnd w:id="9"/>
+      <w:bookmarkEnd w:id="8"/>
     </w:p>
     <w:p>
       <w:pPr>
@@ -10541,34 +10531,13 @@
           <w:lang w:val="en-US"/>
         </w:rPr>
       </w:pPr>
-      <w:bookmarkStart w:id="10" w:name="_Toc356409653"/>
+      <w:bookmarkStart w:id="9" w:name="_Toc356409653"/>
       <w:r>
         <w:rPr>
           <w:lang w:val="en-US"/>
         </w:rPr>
         <w:lastRenderedPageBreak/>
-        <w:t xml:space="preserve">Scope </w:t>
-      </w:r>
-      <w:proofErr w:type="spellStart"/>
-      <w:r>
-        <w:rPr>
-          <w:lang w:val="en-US"/>
-        </w:rPr>
-        <w:t>volgens</w:t>
-      </w:r>
-      <w:proofErr w:type="spellEnd"/>
-      <w:r>
-        <w:rPr>
-          <w:lang w:val="en-US"/>
-        </w:rPr>
-        <w:t xml:space="preserve"> de </w:t>
-      </w:r>
-      <w:proofErr w:type="spellStart"/>
-      <w:r>
-        <w:rPr>
-          <w:lang w:val="en-US"/>
-        </w:rPr>
-        <w:t>MoSCoW</w:t>
+        <w:t>Scope volgens de MoSCoW</w:t>
       </w:r>
       <w:r>
         <w:rPr>
@@ -10576,8 +10545,7 @@
         </w:rPr>
         <w:t>-methode</w:t>
       </w:r>
-      <w:bookmarkEnd w:id="10"/>
-      <w:proofErr w:type="spellEnd"/>
+      <w:bookmarkEnd w:id="9"/>
     </w:p>
     <w:p>
       <w:pPr>
@@ -11527,7 +11495,7 @@
         <w:pStyle w:val="Heading2"/>
         <w:ind w:left="1276"/>
       </w:pPr>
-      <w:bookmarkStart w:id="11" w:name="_Toc356409654"/>
+      <w:bookmarkStart w:id="10" w:name="_Toc356409654"/>
       <w:r>
         <w:lastRenderedPageBreak/>
         <w:t>Probleem analyse</w:t>
@@ -11535,7 +11503,7 @@
       <w:r>
         <w:t xml:space="preserve"> &amp; business analyse</w:t>
       </w:r>
-      <w:bookmarkEnd w:id="11"/>
+      <w:bookmarkEnd w:id="10"/>
     </w:p>
     <w:p/>
     <w:p>
@@ -11546,14 +11514,14 @@
           <w:lang w:val="en-US"/>
         </w:rPr>
       </w:pPr>
-      <w:bookmarkStart w:id="12" w:name="_Toc356409655"/>
+      <w:bookmarkStart w:id="11" w:name="_Toc356409655"/>
       <w:r>
         <w:rPr>
           <w:lang w:val="en-US"/>
         </w:rPr>
         <w:t>Problem statement table</w:t>
       </w:r>
-      <w:bookmarkEnd w:id="12"/>
+      <w:bookmarkEnd w:id="11"/>
     </w:p>
     <w:p>
       <w:pPr>
@@ -12474,11 +12442,11 @@
         <w:pStyle w:val="Heading2"/>
         <w:ind w:left="1276"/>
       </w:pPr>
-      <w:bookmarkStart w:id="13" w:name="_Toc356409656"/>
+      <w:bookmarkStart w:id="12" w:name="_Toc356409656"/>
       <w:r>
         <w:t>Business analyse</w:t>
       </w:r>
-      <w:bookmarkEnd w:id="13"/>
+      <w:bookmarkEnd w:id="12"/>
     </w:p>
     <w:p>
       <w:pPr>
@@ -12571,14 +12539,14 @@
         <w:pStyle w:val="Heading2"/>
         <w:ind w:left="1276"/>
       </w:pPr>
-      <w:bookmarkStart w:id="14" w:name="_Toc356409657"/>
+      <w:bookmarkStart w:id="13" w:name="_Toc356409657"/>
       <w:r>
         <w:t>Uiteindelijke w</w:t>
       </w:r>
       <w:r>
         <w:t>erkwijze</w:t>
       </w:r>
-      <w:bookmarkEnd w:id="14"/>
+      <w:bookmarkEnd w:id="13"/>
     </w:p>
     <w:p/>
     <w:p>
@@ -12713,23 +12681,23 @@
       <w:pPr>
         <w:pStyle w:val="Heading1"/>
       </w:pPr>
-      <w:bookmarkStart w:id="15" w:name="_Toc356409658"/>
+      <w:bookmarkStart w:id="14" w:name="_Toc356409658"/>
       <w:r>
         <w:lastRenderedPageBreak/>
         <w:t>Analyse en ontwerp database</w:t>
       </w:r>
-      <w:bookmarkEnd w:id="15"/>
+      <w:bookmarkEnd w:id="14"/>
     </w:p>
     <w:p>
       <w:pPr>
         <w:pStyle w:val="Heading2"/>
         <w:ind w:left="1276"/>
       </w:pPr>
-      <w:bookmarkStart w:id="16" w:name="_Toc356409659"/>
+      <w:bookmarkStart w:id="15" w:name="_Toc356409659"/>
       <w:r>
         <w:t>Entity – Relationship Diagram</w:t>
       </w:r>
-      <w:bookmarkEnd w:id="16"/>
+      <w:bookmarkEnd w:id="15"/>
     </w:p>
     <w:p>
       <w:r>
@@ -12889,11 +12857,11 @@
         <w:pStyle w:val="Heading2"/>
         <w:ind w:left="1276"/>
       </w:pPr>
-      <w:bookmarkStart w:id="17" w:name="_Toc356409660"/>
+      <w:bookmarkStart w:id="16" w:name="_Toc356409660"/>
       <w:r>
         <w:t>Logisch ERD model</w:t>
       </w:r>
-      <w:bookmarkEnd w:id="17"/>
+      <w:bookmarkEnd w:id="16"/>
     </w:p>
     <w:p>
       <w:r>
@@ -12956,7 +12924,7 @@
         <w:pStyle w:val="Heading3"/>
         <w:ind w:left="1985"/>
       </w:pPr>
-      <w:bookmarkStart w:id="18" w:name="_Toc356409661"/>
+      <w:bookmarkStart w:id="17" w:name="_Toc356409661"/>
       <w:r>
         <w:lastRenderedPageBreak/>
         <w:t>RSS</w:t>
@@ -12973,7 +12941,7 @@
         </w:rPr>
         <w:footnoteReference w:id="2"/>
       </w:r>
-      <w:bookmarkEnd w:id="18"/>
+      <w:bookmarkEnd w:id="17"/>
     </w:p>
     <w:p/>
     <w:p>
@@ -13087,7 +13055,7 @@
         <w:pStyle w:val="Heading3"/>
         <w:ind w:left="1985"/>
       </w:pPr>
-      <w:bookmarkStart w:id="19" w:name="_Toc356409662"/>
+      <w:bookmarkStart w:id="18" w:name="_Toc356409662"/>
       <w:r>
         <w:lastRenderedPageBreak/>
         <w:t>Eerste Logisch ERD mode</w:t>
@@ -13095,7 +13063,7 @@
       <w:r>
         <w:t>l</w:t>
       </w:r>
-      <w:bookmarkEnd w:id="19"/>
+      <w:bookmarkEnd w:id="18"/>
     </w:p>
     <w:p>
       <w:r>
@@ -13165,7 +13133,7 @@
           <w:lang w:eastAsia="nl-BE"/>
         </w:rPr>
       </w:pPr>
-      <w:bookmarkStart w:id="20" w:name="_Toc356409663"/>
+      <w:bookmarkStart w:id="19" w:name="_Toc356409663"/>
       <w:r>
         <w:rPr>
           <w:noProof/>
@@ -13174,7 +13142,7 @@
         <w:lastRenderedPageBreak/>
         <w:t>Tweede Logisch ERD model</w:t>
       </w:r>
-      <w:bookmarkEnd w:id="20"/>
+      <w:bookmarkEnd w:id="19"/>
     </w:p>
     <w:p>
       <w:pPr>
@@ -13267,12 +13235,12 @@
         <w:pStyle w:val="Heading2"/>
         <w:ind w:left="1276"/>
       </w:pPr>
-      <w:bookmarkStart w:id="21" w:name="_Toc356409664"/>
+      <w:bookmarkStart w:id="20" w:name="_Toc356409664"/>
       <w:r>
         <w:lastRenderedPageBreak/>
         <w:t>Fysiek database model</w:t>
       </w:r>
-      <w:bookmarkEnd w:id="21"/>
+      <w:bookmarkEnd w:id="20"/>
     </w:p>
     <w:p>
       <w:r>
@@ -13338,12 +13306,12 @@
         <w:pStyle w:val="Heading2"/>
         <w:ind w:left="1276"/>
       </w:pPr>
-      <w:bookmarkStart w:id="22" w:name="_Toc356409665"/>
+      <w:bookmarkStart w:id="21" w:name="_Toc356409665"/>
       <w:r>
         <w:lastRenderedPageBreak/>
         <w:t>Database definitie</w:t>
       </w:r>
-      <w:bookmarkEnd w:id="22"/>
+      <w:bookmarkEnd w:id="21"/>
     </w:p>
     <w:p/>
     <w:p>
@@ -13516,21 +13484,7 @@
         <w:rPr>
           <w:lang w:val="en-US"/>
         </w:rPr>
-        <w:t>ISO8601 strings ("YYYY-MM-DD HH:MM</w:t>
-      </w:r>
-      <w:proofErr w:type="gramStart"/>
-      <w:r>
-        <w:rPr>
-          <w:lang w:val="en-US"/>
-        </w:rPr>
-        <w:t>:SS.SSS</w:t>
-      </w:r>
-      <w:proofErr w:type="gramEnd"/>
-      <w:r>
-        <w:rPr>
-          <w:lang w:val="en-US"/>
-        </w:rPr>
-        <w:t xml:space="preserve">"). </w:t>
+        <w:t xml:space="preserve">ISO8601 strings ("YYYY-MM-DD HH:MM:SS.SSS"). </w:t>
       </w:r>
     </w:p>
     <w:p>
@@ -13566,21 +13520,7 @@
         <w:rPr>
           <w:lang w:val="en-US"/>
         </w:rPr>
-        <w:t xml:space="preserve"> Julian day numbers, the number of days since noon in Greenwich on November 24, 4714 B.C. according to the </w:t>
-      </w:r>
-      <w:proofErr w:type="spellStart"/>
-      <w:r>
-        <w:rPr>
-          <w:lang w:val="en-US"/>
-        </w:rPr>
-        <w:t>proleptic</w:t>
-      </w:r>
-      <w:proofErr w:type="spellEnd"/>
-      <w:r>
-        <w:rPr>
-          <w:lang w:val="en-US"/>
-        </w:rPr>
-        <w:t xml:space="preserve"> Gregorian calendar. </w:t>
+        <w:t xml:space="preserve"> Julian day numbers, the number of days since noon in Greenwich on November 24, 4714 B.C. according to the proleptic Gregorian calendar. </w:t>
       </w:r>
     </w:p>
     <w:p>
@@ -13617,11 +13557,11 @@
         <w:pStyle w:val="Heading3"/>
         <w:ind w:left="1985"/>
       </w:pPr>
-      <w:bookmarkStart w:id="23" w:name="_Toc356409666"/>
+      <w:bookmarkStart w:id="22" w:name="_Toc356409666"/>
       <w:r>
         <w:t>Channel</w:t>
       </w:r>
-      <w:bookmarkEnd w:id="23"/>
+      <w:bookmarkEnd w:id="22"/>
     </w:p>
     <w:p/>
     <w:tbl>
@@ -14503,11 +14443,11 @@
         <w:pStyle w:val="Heading3"/>
         <w:ind w:left="1985"/>
       </w:pPr>
-      <w:bookmarkStart w:id="24" w:name="_Toc356409667"/>
+      <w:bookmarkStart w:id="23" w:name="_Toc356409667"/>
       <w:r>
         <w:t>Article</w:t>
       </w:r>
-      <w:bookmarkEnd w:id="24"/>
+      <w:bookmarkEnd w:id="23"/>
     </w:p>
     <w:p/>
     <w:tbl>
@@ -15373,11 +15313,11 @@
         <w:pStyle w:val="Heading3"/>
         <w:ind w:left="1985"/>
       </w:pPr>
-      <w:bookmarkStart w:id="25" w:name="_Toc356409668"/>
+      <w:bookmarkStart w:id="24" w:name="_Toc356409668"/>
       <w:r>
         <w:t>Source</w:t>
       </w:r>
-      <w:bookmarkEnd w:id="25"/>
+      <w:bookmarkEnd w:id="24"/>
     </w:p>
     <w:p/>
     <w:tbl>
@@ -15912,12 +15852,12 @@
         <w:pStyle w:val="Heading3"/>
         <w:ind w:left="1985"/>
       </w:pPr>
-      <w:bookmarkStart w:id="26" w:name="_Toc356409669"/>
+      <w:bookmarkStart w:id="25" w:name="_Toc356409669"/>
       <w:r>
         <w:lastRenderedPageBreak/>
         <w:t>Enclosure</w:t>
       </w:r>
-      <w:bookmarkEnd w:id="26"/>
+      <w:bookmarkEnd w:id="25"/>
     </w:p>
     <w:p/>
     <w:tbl>
@@ -16532,11 +16472,11 @@
         <w:pStyle w:val="Heading3"/>
         <w:ind w:left="1985"/>
       </w:pPr>
-      <w:bookmarkStart w:id="27" w:name="_Toc356409670"/>
+      <w:bookmarkStart w:id="26" w:name="_Toc356409670"/>
       <w:r>
         <w:t>GlobalUniqueIdentifier</w:t>
       </w:r>
-      <w:bookmarkEnd w:id="27"/>
+      <w:bookmarkEnd w:id="26"/>
     </w:p>
     <w:p/>
     <w:tbl>
@@ -17067,12 +17007,12 @@
         <w:pStyle w:val="Heading3"/>
         <w:ind w:left="1985"/>
       </w:pPr>
-      <w:bookmarkStart w:id="28" w:name="_Toc356409671"/>
+      <w:bookmarkStart w:id="27" w:name="_Toc356409671"/>
       <w:r>
         <w:lastRenderedPageBreak/>
         <w:t>Cloud</w:t>
       </w:r>
-      <w:bookmarkEnd w:id="28"/>
+      <w:bookmarkEnd w:id="27"/>
     </w:p>
     <w:p/>
     <w:tbl>
@@ -17789,11 +17729,11 @@
         <w:pStyle w:val="Heading3"/>
         <w:ind w:left="1985"/>
       </w:pPr>
-      <w:bookmarkStart w:id="29" w:name="_Toc356409672"/>
+      <w:bookmarkStart w:id="28" w:name="_Toc356409672"/>
       <w:r>
         <w:t>Image</w:t>
       </w:r>
-      <w:bookmarkEnd w:id="29"/>
+      <w:bookmarkEnd w:id="28"/>
     </w:p>
     <w:p/>
     <w:tbl>
@@ -18605,12 +18545,12 @@
         <w:pStyle w:val="Heading3"/>
         <w:ind w:left="1985"/>
       </w:pPr>
-      <w:bookmarkStart w:id="30" w:name="_Toc356409673"/>
+      <w:bookmarkStart w:id="29" w:name="_Toc356409673"/>
       <w:r>
         <w:lastRenderedPageBreak/>
         <w:t>TextInput</w:t>
       </w:r>
-      <w:bookmarkEnd w:id="30"/>
+      <w:bookmarkEnd w:id="29"/>
     </w:p>
     <w:p/>
     <w:tbl>
@@ -19258,11 +19198,11 @@
         <w:pStyle w:val="Heading3"/>
         <w:ind w:left="1985"/>
       </w:pPr>
-      <w:bookmarkStart w:id="31" w:name="_Toc356409674"/>
+      <w:bookmarkStart w:id="30" w:name="_Toc356409674"/>
       <w:r>
         <w:t>HoursToBeSkipped</w:t>
       </w:r>
-      <w:bookmarkEnd w:id="31"/>
+      <w:bookmarkEnd w:id="30"/>
     </w:p>
     <w:p/>
     <w:tbl>
@@ -19583,11 +19523,11 @@
         <w:pStyle w:val="Heading3"/>
         <w:ind w:left="1985"/>
       </w:pPr>
-      <w:bookmarkStart w:id="32" w:name="_Toc356409675"/>
+      <w:bookmarkStart w:id="31" w:name="_Toc356409675"/>
       <w:r>
         <w:t>DaysToBeSkipped</w:t>
       </w:r>
-      <w:bookmarkEnd w:id="32"/>
+      <w:bookmarkEnd w:id="31"/>
     </w:p>
     <w:p/>
     <w:tbl>
@@ -19914,12 +19854,12 @@
         <w:pStyle w:val="Heading3"/>
         <w:ind w:left="1985"/>
       </w:pPr>
-      <w:bookmarkStart w:id="33" w:name="_Toc356409676"/>
+      <w:bookmarkStart w:id="32" w:name="_Toc356409676"/>
       <w:r>
         <w:lastRenderedPageBreak/>
         <w:t>HoursToBeSkippedForChannel</w:t>
       </w:r>
-      <w:bookmarkEnd w:id="33"/>
+      <w:bookmarkEnd w:id="32"/>
     </w:p>
     <w:p>
       <w:r>
@@ -20251,11 +20191,11 @@
         <w:pStyle w:val="Heading3"/>
         <w:ind w:left="1985"/>
       </w:pPr>
-      <w:bookmarkStart w:id="34" w:name="_Toc356409677"/>
+      <w:bookmarkStart w:id="33" w:name="_Toc356409677"/>
       <w:r>
         <w:t>DaysToBeSkippedForChannel</w:t>
       </w:r>
-      <w:bookmarkEnd w:id="34"/>
+      <w:bookmarkEnd w:id="33"/>
     </w:p>
     <w:p>
       <w:r>
@@ -20585,11 +20525,11 @@
         <w:pStyle w:val="Heading3"/>
         <w:ind w:left="1985"/>
       </w:pPr>
-      <w:bookmarkStart w:id="35" w:name="_Toc356409678"/>
+      <w:bookmarkStart w:id="34" w:name="_Toc356409678"/>
       <w:r>
         <w:t>Category</w:t>
       </w:r>
-      <w:bookmarkEnd w:id="35"/>
+      <w:bookmarkEnd w:id="34"/>
     </w:p>
     <w:p/>
     <w:tbl>
@@ -20979,12 +20919,12 @@
         <w:pStyle w:val="Heading3"/>
         <w:ind w:left="1985"/>
       </w:pPr>
-      <w:bookmarkStart w:id="36" w:name="_Toc356409679"/>
+      <w:bookmarkStart w:id="35" w:name="_Toc356409679"/>
       <w:r>
         <w:lastRenderedPageBreak/>
         <w:t>CategoriesPerChannel</w:t>
       </w:r>
-      <w:bookmarkEnd w:id="36"/>
+      <w:bookmarkEnd w:id="35"/>
     </w:p>
     <w:p>
       <w:r>
@@ -21313,11 +21253,11 @@
         <w:pStyle w:val="Heading3"/>
         <w:ind w:left="1985"/>
       </w:pPr>
-      <w:bookmarkStart w:id="37" w:name="_Toc356409680"/>
+      <w:bookmarkStart w:id="36" w:name="_Toc356409680"/>
       <w:r>
         <w:t>CategoriesPerArticle</w:t>
       </w:r>
-      <w:bookmarkEnd w:id="37"/>
+      <w:bookmarkEnd w:id="36"/>
     </w:p>
     <w:p>
       <w:r>
@@ -21639,11 +21579,11 @@
         <w:pStyle w:val="Heading3"/>
         <w:ind w:left="1985"/>
       </w:pPr>
-      <w:bookmarkStart w:id="38" w:name="_Toc356409681"/>
+      <w:bookmarkStart w:id="37" w:name="_Toc356409681"/>
       <w:r>
         <w:t>User</w:t>
       </w:r>
-      <w:bookmarkEnd w:id="38"/>
+      <w:bookmarkEnd w:id="37"/>
     </w:p>
     <w:p/>
     <w:tbl>
@@ -22183,12 +22123,12 @@
         <w:pStyle w:val="Heading3"/>
         <w:ind w:left="1985"/>
       </w:pPr>
-      <w:bookmarkStart w:id="39" w:name="_Toc356409682"/>
+      <w:bookmarkStart w:id="38" w:name="_Toc356409682"/>
       <w:r>
         <w:lastRenderedPageBreak/>
         <w:t>ChannelsPerUser</w:t>
       </w:r>
-      <w:bookmarkEnd w:id="39"/>
+      <w:bookmarkEnd w:id="38"/>
     </w:p>
     <w:p>
       <w:r>
@@ -22520,11 +22460,11 @@
         <w:pStyle w:val="Heading3"/>
         <w:ind w:left="1985"/>
       </w:pPr>
-      <w:bookmarkStart w:id="40" w:name="_Toc356409683"/>
+      <w:bookmarkStart w:id="39" w:name="_Toc356409683"/>
       <w:r>
         <w:t>Preference</w:t>
       </w:r>
-      <w:bookmarkEnd w:id="40"/>
+      <w:bookmarkEnd w:id="39"/>
     </w:p>
     <w:p/>
     <w:tbl>
@@ -23145,11 +23085,11 @@
         <w:pStyle w:val="Heading3"/>
         <w:ind w:left="1985"/>
       </w:pPr>
-      <w:bookmarkStart w:id="41" w:name="_Toc356409684"/>
+      <w:bookmarkStart w:id="40" w:name="_Toc356409684"/>
       <w:r>
         <w:t>Layout</w:t>
       </w:r>
-      <w:bookmarkEnd w:id="41"/>
+      <w:bookmarkEnd w:id="40"/>
     </w:p>
     <w:p/>
     <w:tbl>
@@ -23461,11 +23401,11 @@
         <w:pStyle w:val="Heading3"/>
         <w:ind w:left="1985"/>
       </w:pPr>
-      <w:bookmarkStart w:id="42" w:name="_Toc356409685"/>
+      <w:bookmarkStart w:id="41" w:name="_Toc356409685"/>
       <w:r>
         <w:t>Font</w:t>
       </w:r>
-      <w:bookmarkEnd w:id="42"/>
+      <w:bookmarkEnd w:id="41"/>
     </w:p>
     <w:p/>
     <w:tbl>
@@ -23862,11 +23802,11 @@
         <w:pStyle w:val="Heading3"/>
         <w:ind w:left="1985"/>
       </w:pPr>
-      <w:bookmarkStart w:id="43" w:name="_Toc356409686"/>
+      <w:bookmarkStart w:id="42" w:name="_Toc356409686"/>
       <w:r>
         <w:t>Effect</w:t>
       </w:r>
-      <w:bookmarkEnd w:id="43"/>
+      <w:bookmarkEnd w:id="42"/>
     </w:p>
     <w:p/>
     <w:tbl>
@@ -24256,11 +24196,11 @@
         <w:pStyle w:val="Heading3"/>
         <w:ind w:left="1985"/>
       </w:pPr>
-      <w:bookmarkStart w:id="44" w:name="_Toc356409687"/>
+      <w:bookmarkStart w:id="43" w:name="_Toc356409687"/>
       <w:r>
         <w:t>Color</w:t>
       </w:r>
-      <w:bookmarkEnd w:id="44"/>
+      <w:bookmarkEnd w:id="43"/>
     </w:p>
     <w:p/>
     <w:tbl>
@@ -24662,11 +24602,11 @@
         <w:pStyle w:val="Heading3"/>
         <w:ind w:left="1985"/>
       </w:pPr>
-      <w:bookmarkStart w:id="45" w:name="_Toc356409688"/>
+      <w:bookmarkStart w:id="44" w:name="_Toc356409688"/>
       <w:r>
         <w:t>History</w:t>
       </w:r>
-      <w:bookmarkEnd w:id="45"/>
+      <w:bookmarkEnd w:id="44"/>
     </w:p>
     <w:p/>
     <w:tbl>
@@ -25061,33 +25001,33 @@
       <w:pPr>
         <w:pStyle w:val="Heading1"/>
       </w:pPr>
-      <w:bookmarkStart w:id="46" w:name="_Toc356409689"/>
+      <w:bookmarkStart w:id="45" w:name="_Toc356409689"/>
       <w:r>
         <w:t>Requirement analyse</w:t>
       </w:r>
-      <w:bookmarkEnd w:id="46"/>
+      <w:bookmarkEnd w:id="45"/>
     </w:p>
     <w:p>
       <w:pPr>
         <w:pStyle w:val="Heading2"/>
         <w:ind w:left="1276"/>
       </w:pPr>
-      <w:bookmarkStart w:id="47" w:name="_Toc356409690"/>
+      <w:bookmarkStart w:id="46" w:name="_Toc356409690"/>
       <w:r>
         <w:t>Use cases en storyboards</w:t>
       </w:r>
-      <w:bookmarkEnd w:id="47"/>
+      <w:bookmarkEnd w:id="46"/>
     </w:p>
     <w:p>
       <w:pPr>
         <w:pStyle w:val="Heading3"/>
         <w:ind w:left="1985" w:hanging="709"/>
       </w:pPr>
-      <w:bookmarkStart w:id="48" w:name="_Toc356409691"/>
+      <w:bookmarkStart w:id="47" w:name="_Toc356409691"/>
       <w:r>
         <w:t>StoryBoards Phones</w:t>
       </w:r>
-      <w:bookmarkEnd w:id="48"/>
+      <w:bookmarkEnd w:id="47"/>
     </w:p>
     <w:p/>
     <w:p>
@@ -26209,22 +26149,22 @@
         <w:pStyle w:val="Heading2"/>
         <w:ind w:left="1276"/>
       </w:pPr>
-      <w:bookmarkStart w:id="49" w:name="_Toc356409692"/>
+      <w:bookmarkStart w:id="48" w:name="_Toc356409692"/>
       <w:r>
         <w:t>Object georiënteerde analyse van de use cases</w:t>
       </w:r>
-      <w:bookmarkEnd w:id="49"/>
+      <w:bookmarkEnd w:id="48"/>
     </w:p>
     <w:p>
       <w:pPr>
         <w:pStyle w:val="Heading2"/>
         <w:ind w:left="1276"/>
       </w:pPr>
-      <w:bookmarkStart w:id="50" w:name="_Toc356409693"/>
+      <w:bookmarkStart w:id="49" w:name="_Toc356409693"/>
       <w:r>
         <w:t>Ontwerp van de use cases</w:t>
       </w:r>
-      <w:bookmarkEnd w:id="50"/>
+      <w:bookmarkEnd w:id="49"/>
     </w:p>
     <w:p/>
     <w:p/>
@@ -26237,23 +26177,23 @@
       <w:pPr>
         <w:pStyle w:val="Heading1"/>
       </w:pPr>
-      <w:bookmarkStart w:id="51" w:name="_Toc356409694"/>
+      <w:bookmarkStart w:id="50" w:name="_Toc356409694"/>
       <w:r>
         <w:lastRenderedPageBreak/>
         <w:t>Decision analyse en Physical design</w:t>
       </w:r>
-      <w:bookmarkEnd w:id="51"/>
+      <w:bookmarkEnd w:id="50"/>
     </w:p>
     <w:p>
       <w:pPr>
         <w:pStyle w:val="Heading2"/>
         <w:ind w:left="1276"/>
       </w:pPr>
-      <w:bookmarkStart w:id="52" w:name="_Toc356409695"/>
+      <w:bookmarkStart w:id="51" w:name="_Toc356409695"/>
       <w:r>
         <w:t>Ontwikkelingsomgeving en tools</w:t>
       </w:r>
-      <w:bookmarkEnd w:id="52"/>
+      <w:bookmarkEnd w:id="51"/>
     </w:p>
     <w:p>
       <w:pPr>
@@ -26263,14 +26203,14 @@
           <w:lang w:val="en-US"/>
         </w:rPr>
       </w:pPr>
-      <w:bookmarkStart w:id="53" w:name="_Toc356409696"/>
+      <w:bookmarkStart w:id="52" w:name="_Toc356409696"/>
       <w:r>
         <w:rPr>
           <w:lang w:val="en-US"/>
         </w:rPr>
         <w:t>Notepad++</w:t>
       </w:r>
-      <w:bookmarkEnd w:id="53"/>
+      <w:bookmarkEnd w:id="52"/>
     </w:p>
     <w:p>
       <w:pPr>
@@ -26417,11 +26357,11 @@
         <w:pStyle w:val="Heading3"/>
         <w:ind w:left="1985"/>
       </w:pPr>
-      <w:bookmarkStart w:id="54" w:name="_Toc356409697"/>
+      <w:bookmarkStart w:id="53" w:name="_Toc356409697"/>
       <w:r>
         <w:t>Eclipse Indigo</w:t>
       </w:r>
-      <w:bookmarkEnd w:id="54"/>
+      <w:bookmarkEnd w:id="53"/>
     </w:p>
     <w:p>
       <w:pPr>
@@ -26444,11 +26384,11 @@
         <w:pStyle w:val="Heading3"/>
         <w:ind w:left="1985"/>
       </w:pPr>
-      <w:bookmarkStart w:id="55" w:name="_Toc356409698"/>
+      <w:bookmarkStart w:id="54" w:name="_Toc356409698"/>
       <w:r>
         <w:t>Visual Paradigm for UML</w:t>
       </w:r>
-      <w:bookmarkEnd w:id="55"/>
+      <w:bookmarkEnd w:id="54"/>
     </w:p>
     <w:p>
       <w:pPr>
@@ -26512,11 +26452,11 @@
         <w:pStyle w:val="Heading3"/>
         <w:ind w:left="1985"/>
       </w:pPr>
-      <w:bookmarkStart w:id="56" w:name="_Toc356409699"/>
+      <w:bookmarkStart w:id="55" w:name="_Toc356409699"/>
       <w:r>
         <w:t>Uml Factory</w:t>
       </w:r>
-      <w:bookmarkEnd w:id="56"/>
+      <w:bookmarkEnd w:id="55"/>
     </w:p>
     <w:p>
       <w:pPr>
@@ -26594,11 +26534,11 @@
         <w:pStyle w:val="Heading3"/>
         <w:ind w:left="1985"/>
       </w:pPr>
-      <w:bookmarkStart w:id="57" w:name="_Toc356409700"/>
+      <w:bookmarkStart w:id="56" w:name="_Toc356409700"/>
       <w:r>
         <w:t>Oracle VM Virtualbox</w:t>
       </w:r>
-      <w:bookmarkEnd w:id="57"/>
+      <w:bookmarkEnd w:id="56"/>
     </w:p>
     <w:p>
       <w:pPr>
@@ -26634,12 +26574,12 @@
         <w:pStyle w:val="Heading3"/>
         <w:ind w:left="1985"/>
       </w:pPr>
-      <w:bookmarkStart w:id="58" w:name="_Toc356409701"/>
+      <w:bookmarkStart w:id="57" w:name="_Toc356409701"/>
       <w:r>
         <w:lastRenderedPageBreak/>
         <w:t>Git &amp; Github</w:t>
       </w:r>
-      <w:bookmarkEnd w:id="58"/>
+      <w:bookmarkEnd w:id="57"/>
     </w:p>
     <w:p/>
     <w:p>
@@ -26647,11 +26587,11 @@
         <w:pStyle w:val="Heading3"/>
         <w:ind w:left="1985"/>
       </w:pPr>
-      <w:bookmarkStart w:id="59" w:name="_Toc356409702"/>
+      <w:bookmarkStart w:id="58" w:name="_Toc356409702"/>
       <w:r>
         <w:t>Excel</w:t>
       </w:r>
-      <w:bookmarkEnd w:id="59"/>
+      <w:bookmarkEnd w:id="58"/>
     </w:p>
     <w:p>
       <w:pPr>
@@ -26692,11 +26632,11 @@
         </w:tabs>
         <w:ind w:left="1985"/>
       </w:pPr>
-      <w:bookmarkStart w:id="60" w:name="_Toc356409703"/>
+      <w:bookmarkStart w:id="59" w:name="_Toc356409703"/>
       <w:r>
         <w:t>Adobe Photoshop</w:t>
       </w:r>
-      <w:bookmarkEnd w:id="60"/>
+      <w:bookmarkEnd w:id="59"/>
     </w:p>
     <w:p>
       <w:pPr>
@@ -26728,11 +26668,11 @@
         <w:pStyle w:val="Heading3"/>
         <w:ind w:left="1985"/>
       </w:pPr>
-      <w:bookmarkStart w:id="61" w:name="_Toc356409704"/>
+      <w:bookmarkStart w:id="60" w:name="_Toc356409704"/>
       <w:r>
         <w:t>Powerpoint Storyboarding</w:t>
       </w:r>
-      <w:bookmarkEnd w:id="61"/>
+      <w:bookmarkEnd w:id="60"/>
     </w:p>
     <w:p>
       <w:pPr>
@@ -26812,11 +26752,11 @@
         <w:pStyle w:val="Heading3"/>
         <w:ind w:left="1985"/>
       </w:pPr>
-      <w:bookmarkStart w:id="62" w:name="_Toc356409705"/>
+      <w:bookmarkStart w:id="61" w:name="_Toc356409705"/>
       <w:r>
         <w:t>Putty</w:t>
       </w:r>
-      <w:bookmarkEnd w:id="62"/>
+      <w:bookmarkEnd w:id="61"/>
     </w:p>
     <w:p>
       <w:pPr>
@@ -26898,12 +26838,12 @@
         <w:pStyle w:val="Heading3"/>
         <w:ind w:left="1985"/>
       </w:pPr>
-      <w:bookmarkStart w:id="63" w:name="_Toc356409706"/>
+      <w:bookmarkStart w:id="62" w:name="_Toc356409706"/>
       <w:r>
         <w:lastRenderedPageBreak/>
         <w:t>Nano</w:t>
       </w:r>
-      <w:bookmarkEnd w:id="63"/>
+      <w:bookmarkEnd w:id="62"/>
     </w:p>
     <w:p>
       <w:pPr>
@@ -26932,14 +26872,14 @@
         <w:pStyle w:val="Heading3"/>
         <w:ind w:left="1985"/>
       </w:pPr>
-      <w:bookmarkStart w:id="64" w:name="_Toc356409707"/>
+      <w:bookmarkStart w:id="63" w:name="_Toc356409707"/>
       <w:r>
         <w:t>ADB</w:t>
       </w:r>
       <w:r>
         <w:t xml:space="preserve"> &amp; ADB wireless</w:t>
       </w:r>
-      <w:bookmarkEnd w:id="64"/>
+      <w:bookmarkEnd w:id="63"/>
     </w:p>
     <w:p>
       <w:pPr>
@@ -26987,11 +26927,11 @@
       <w:r>
         <w:t xml:space="preserve"> </w:t>
       </w:r>
-      <w:bookmarkStart w:id="65" w:name="_Toc356409708"/>
+      <w:bookmarkStart w:id="64" w:name="_Toc356409708"/>
       <w:r>
         <w:t>Google Chrome developer tool</w:t>
       </w:r>
-      <w:bookmarkEnd w:id="65"/>
+      <w:bookmarkEnd w:id="64"/>
     </w:p>
     <w:p>
       <w:pPr>
@@ -27132,91 +27072,91 @@
         <w:pStyle w:val="Heading2"/>
         <w:ind w:left="1276"/>
       </w:pPr>
-      <w:bookmarkStart w:id="66" w:name="_Toc356409709"/>
+      <w:bookmarkStart w:id="65" w:name="_Toc356409709"/>
       <w:r>
         <w:t>Gebruikte technologieën</w:t>
       </w:r>
-      <w:bookmarkEnd w:id="66"/>
+      <w:bookmarkEnd w:id="65"/>
     </w:p>
     <w:p>
       <w:pPr>
         <w:pStyle w:val="Heading3"/>
         <w:ind w:left="1985"/>
       </w:pPr>
-      <w:bookmarkStart w:id="67" w:name="_Toc356409710"/>
+      <w:bookmarkStart w:id="66" w:name="_Toc356409710"/>
       <w:r>
         <w:t>Java</w:t>
       </w:r>
-      <w:bookmarkEnd w:id="67"/>
+      <w:bookmarkEnd w:id="66"/>
     </w:p>
     <w:p>
       <w:pPr>
         <w:pStyle w:val="Heading3"/>
         <w:ind w:left="1985"/>
       </w:pPr>
-      <w:bookmarkStart w:id="68" w:name="_Toc356409711"/>
+      <w:bookmarkStart w:id="67" w:name="_Toc356409711"/>
       <w:r>
         <w:t>Javascript, html5 en CSS3</w:t>
       </w:r>
-      <w:bookmarkEnd w:id="68"/>
+      <w:bookmarkEnd w:id="67"/>
     </w:p>
     <w:p>
       <w:pPr>
         <w:pStyle w:val="Heading3"/>
         <w:ind w:left="1985"/>
       </w:pPr>
-      <w:bookmarkStart w:id="69" w:name="_Toc356409712"/>
+      <w:bookmarkStart w:id="68" w:name="_Toc356409712"/>
       <w:r>
         <w:t>SQLite</w:t>
       </w:r>
-      <w:bookmarkEnd w:id="69"/>
+      <w:bookmarkEnd w:id="68"/>
     </w:p>
     <w:p>
       <w:pPr>
         <w:pStyle w:val="Heading3"/>
         <w:ind w:left="1985"/>
       </w:pPr>
-      <w:bookmarkStart w:id="70" w:name="_Toc356409713"/>
+      <w:bookmarkStart w:id="69" w:name="_Toc356409713"/>
       <w:r>
         <w:t>Web SQL</w:t>
       </w:r>
-      <w:bookmarkEnd w:id="70"/>
+      <w:bookmarkEnd w:id="69"/>
     </w:p>
     <w:p>
       <w:pPr>
         <w:pStyle w:val="Heading3"/>
         <w:ind w:left="1985"/>
       </w:pPr>
-      <w:bookmarkStart w:id="71" w:name="_Toc356409714"/>
+      <w:bookmarkStart w:id="70" w:name="_Toc356409714"/>
       <w:r>
         <w:t>Linux Ubuntu 12.04.1 Server</w:t>
       </w:r>
-      <w:bookmarkEnd w:id="71"/>
+      <w:bookmarkEnd w:id="70"/>
     </w:p>
     <w:p>
       <w:pPr>
         <w:pStyle w:val="Heading3"/>
         <w:ind w:left="1985"/>
       </w:pPr>
-      <w:bookmarkStart w:id="72" w:name="_Toc356409715"/>
+      <w:bookmarkStart w:id="71" w:name="_Toc356409715"/>
       <w:r>
         <w:t>Apache HTTP Server Version 2.2</w:t>
       </w:r>
-      <w:bookmarkEnd w:id="72"/>
+      <w:bookmarkEnd w:id="71"/>
     </w:p>
     <w:p>
       <w:pPr>
         <w:pStyle w:val="Heading3"/>
         <w:ind w:left="1985"/>
       </w:pPr>
-      <w:bookmarkStart w:id="73" w:name="_Toc356409716"/>
+      <w:bookmarkStart w:id="72" w:name="_Toc356409716"/>
       <w:r>
         <w:t>Vsftpd FTP Server</w:t>
       </w:r>
       <w:r>
         <w:t xml:space="preserve"> 3.0.2</w:t>
       </w:r>
-      <w:bookmarkEnd w:id="73"/>
+      <w:bookmarkEnd w:id="72"/>
       <w:r>
         <w:t xml:space="preserve"> </w:t>
       </w:r>
@@ -27230,11 +27170,11 @@
         </w:tabs>
         <w:ind w:left="1276"/>
       </w:pPr>
-      <w:bookmarkStart w:id="74" w:name="_Toc356409717"/>
+      <w:bookmarkStart w:id="73" w:name="_Toc356409717"/>
       <w:r>
         <w:t>Gebruikte patterns</w:t>
       </w:r>
-      <w:bookmarkEnd w:id="74"/>
+      <w:bookmarkEnd w:id="73"/>
     </w:p>
     <w:p>
       <w:pPr>
@@ -27244,7 +27184,7 @@
           <w:lang w:val="en-US"/>
         </w:rPr>
       </w:pPr>
-      <w:bookmarkStart w:id="75" w:name="_Toc356409718"/>
+      <w:bookmarkStart w:id="74" w:name="_Toc356409718"/>
       <w:r>
         <w:rPr>
           <w:lang w:val="en-US"/>
@@ -27269,7 +27209,7 @@
         </w:rPr>
         <w:t>(Native android)</w:t>
       </w:r>
-      <w:bookmarkEnd w:id="75"/>
+      <w:bookmarkEnd w:id="74"/>
     </w:p>
     <w:p>
       <w:pPr>
@@ -27304,7 +27244,7 @@
           <w:lang w:val="en-US"/>
         </w:rPr>
       </w:pPr>
-      <w:bookmarkStart w:id="76" w:name="_Toc356409719"/>
+      <w:bookmarkStart w:id="75" w:name="_Toc356409719"/>
       <w:r>
         <w:rPr>
           <w:lang w:val="en-US"/>
@@ -27323,7 +27263,7 @@
         </w:rPr>
         <w:t xml:space="preserve"> (Native android)</w:t>
       </w:r>
-      <w:bookmarkEnd w:id="76"/>
+      <w:bookmarkEnd w:id="75"/>
     </w:p>
     <w:p>
       <w:pPr>
@@ -27510,22 +27450,22 @@
         <w:pStyle w:val="Heading2"/>
         <w:ind w:left="1276"/>
       </w:pPr>
-      <w:bookmarkStart w:id="77" w:name="_Toc356409720"/>
+      <w:bookmarkStart w:id="76" w:name="_Toc356409720"/>
       <w:r>
         <w:t>Eigen gemaakte Listeners (Native android)</w:t>
       </w:r>
-      <w:bookmarkEnd w:id="77"/>
+      <w:bookmarkEnd w:id="76"/>
     </w:p>
     <w:p>
       <w:pPr>
         <w:pStyle w:val="Heading3"/>
         <w:ind w:left="1980"/>
       </w:pPr>
-      <w:bookmarkStart w:id="78" w:name="_Toc356409721"/>
+      <w:bookmarkStart w:id="77" w:name="_Toc356409721"/>
       <w:r>
         <w:t>ArticleListener</w:t>
       </w:r>
-      <w:bookmarkEnd w:id="78"/>
+      <w:bookmarkEnd w:id="77"/>
     </w:p>
     <w:p>
       <w:pPr>
@@ -27540,11 +27480,11 @@
         <w:pStyle w:val="Heading3"/>
         <w:ind w:left="1980"/>
       </w:pPr>
-      <w:bookmarkStart w:id="79" w:name="_Toc356409722"/>
+      <w:bookmarkStart w:id="78" w:name="_Toc356409722"/>
       <w:r>
         <w:t>ImageListener</w:t>
       </w:r>
-      <w:bookmarkEnd w:id="79"/>
+      <w:bookmarkEnd w:id="78"/>
     </w:p>
     <w:p>
       <w:pPr>
@@ -27568,11 +27508,11 @@
         <w:pStyle w:val="Heading3"/>
         <w:ind w:left="1980"/>
       </w:pPr>
-      <w:bookmarkStart w:id="80" w:name="_Toc356409723"/>
+      <w:bookmarkStart w:id="79" w:name="_Toc356409723"/>
       <w:r>
         <w:t>Swipe gesture</w:t>
       </w:r>
-      <w:bookmarkEnd w:id="80"/>
+      <w:bookmarkEnd w:id="79"/>
       <w:r>
         <w:t xml:space="preserve"> </w:t>
       </w:r>
@@ -27630,7 +27570,7 @@
         <w:pStyle w:val="Heading2"/>
         <w:ind w:left="1260"/>
       </w:pPr>
-      <w:bookmarkStart w:id="81" w:name="_Toc356409724"/>
+      <w:bookmarkStart w:id="80" w:name="_Toc356409724"/>
       <w:r>
         <w:t xml:space="preserve">Eigen gemaakte </w:t>
       </w:r>
@@ -27640,7 +27580,7 @@
       <w:r>
         <w:t xml:space="preserve"> (Native android)</w:t>
       </w:r>
-      <w:bookmarkEnd w:id="81"/>
+      <w:bookmarkEnd w:id="80"/>
     </w:p>
     <w:p>
       <w:pPr>
@@ -27659,11 +27599,11 @@
         <w:pStyle w:val="Heading2"/>
         <w:ind w:left="1276"/>
       </w:pPr>
-      <w:bookmarkStart w:id="82" w:name="_Toc356409725"/>
+      <w:bookmarkStart w:id="81" w:name="_Toc356409725"/>
       <w:r>
         <w:t>Database in Native android</w:t>
       </w:r>
-      <w:bookmarkEnd w:id="82"/>
+      <w:bookmarkEnd w:id="81"/>
     </w:p>
     <w:p>
       <w:pPr>
@@ -27699,11 +27639,11 @@
         <w:pStyle w:val="Heading3"/>
         <w:ind w:left="1620"/>
       </w:pPr>
-      <w:bookmarkStart w:id="83" w:name="_Toc356409726"/>
+      <w:bookmarkStart w:id="82" w:name="_Toc356409726"/>
       <w:r>
         <w:t>Update database</w:t>
       </w:r>
-      <w:bookmarkEnd w:id="83"/>
+      <w:bookmarkEnd w:id="82"/>
     </w:p>
     <w:p>
       <w:pPr>
@@ -27769,11 +27709,11 @@
         <w:pStyle w:val="Heading3"/>
         <w:ind w:left="1620"/>
       </w:pPr>
-      <w:bookmarkStart w:id="84" w:name="_Toc356409727"/>
+      <w:bookmarkStart w:id="83" w:name="_Toc356409727"/>
       <w:r>
         <w:t>Uitlezen van de feeds</w:t>
       </w:r>
-      <w:bookmarkEnd w:id="84"/>
+      <w:bookmarkEnd w:id="83"/>
     </w:p>
     <w:p>
       <w:pPr>
@@ -27804,14 +27744,14 @@
         <w:pStyle w:val="Heading2"/>
         <w:ind w:left="1276"/>
       </w:pPr>
-      <w:bookmarkStart w:id="85" w:name="_Toc356409728"/>
+      <w:bookmarkStart w:id="84" w:name="_Toc356409728"/>
       <w:r>
         <w:t>Project struct</w:t>
       </w:r>
       <w:r>
         <w:t>uur</w:t>
       </w:r>
-      <w:bookmarkEnd w:id="85"/>
+      <w:bookmarkEnd w:id="84"/>
     </w:p>
     <w:p>
       <w:pPr>
@@ -27896,7 +27836,7 @@
           <w:lang w:eastAsia="nl-BE"/>
         </w:rPr>
         <w:drawing>
-          <wp:anchor distT="0" distB="0" distL="114300" distR="114300" simplePos="0" relativeHeight="251656192" behindDoc="0" locked="0" layoutInCell="1" allowOverlap="1" wp14:anchorId="6A3F00B0" wp14:editId="0E0A49F7">
+          <wp:anchor distT="0" distB="0" distL="114300" distR="114300" simplePos="0" relativeHeight="251657216" behindDoc="0" locked="0" layoutInCell="1" allowOverlap="1" wp14:anchorId="6A3F00B0" wp14:editId="0E0A49F7">
             <wp:simplePos x="4105275" y="5105400"/>
             <wp:positionH relativeFrom="margin">
               <wp:align>right</wp:align>
@@ -28075,7 +28015,7 @@
           <w:lang w:eastAsia="nl-BE"/>
         </w:rPr>
         <w:drawing>
-          <wp:anchor distT="0" distB="0" distL="114300" distR="114300" simplePos="0" relativeHeight="251662336" behindDoc="0" locked="0" layoutInCell="1" allowOverlap="1" wp14:anchorId="673DEE96" wp14:editId="4DF6DEDC">
+          <wp:anchor distT="0" distB="0" distL="114300" distR="114300" simplePos="0" relativeHeight="251661312" behindDoc="0" locked="0" layoutInCell="1" allowOverlap="1" wp14:anchorId="673DEE96" wp14:editId="4DF6DEDC">
             <wp:simplePos x="3733800" y="2305050"/>
             <wp:positionH relativeFrom="margin">
               <wp:align>right</wp:align>
@@ -28133,15 +28073,23 @@
       <w:r>
         <w:t xml:space="preserve"> </w:t>
       </w:r>
-      <w:bookmarkStart w:id="86" w:name="_Toc356409729"/>
+      <w:bookmarkStart w:id="85" w:name="_Toc356409729"/>
       <w:r>
         <w:t>BackgroundActivity</w:t>
       </w:r>
+      <w:bookmarkEnd w:id="85"/>
+    </w:p>
+    <w:p>
+      <w:r>
+        <w:t>Tijdens de activities word</w:t>
+      </w:r>
+      <w:r>
+        <w:t>t</w:t>
+      </w:r>
+      <w:bookmarkStart w:id="86" w:name="_GoBack"/>
       <w:bookmarkEnd w:id="86"/>
-    </w:p>
-    <w:p>
-      <w:r>
-        <w:t>Tijdens de activities word een achtergrond activiteit gestart. Dit is een Asynctask die in de achtergrond zijn werk doet. De lezer kan gerust verder bladeren of lezen. Hij/zij zal niet moeten wachten tot de activiteit volledig gedaan heeft. Het onderstaande diagram toont de verchillende  activities die doorlopen worden.</w:t>
+      <w:r>
+        <w:t xml:space="preserve"> een achtergrond activiteit gestart. Dit is een Asynctask die in de achtergrond zijn werk doet. De lezer kan gerust verder bladeren of lezen. Hij/zij zal niet moeten wachten tot de activiteit volledig gedaan heeft. Het onderstaande diagram toont de verchillende  activities die doorlopen worden.</w:t>
       </w:r>
     </w:p>
     <w:p>
@@ -32371,10 +32319,7 @@
         <w:footnoteRef/>
       </w:r>
       <w:r>
-        <w:t xml:space="preserve"> </w:t>
-      </w:r>
-      <w:r>
-        <w:t>R</w:t>
+        <w:t xml:space="preserve"> R</w:t>
       </w:r>
       <w:r>
         <w:t>ss-feed volgens de officiële standaard. Meer info op: http://cyber.law.harvard.edu/rss/rss.html</w:t>
@@ -32417,10 +32362,7 @@
         <w:footnoteRef/>
       </w:r>
       <w:r>
-        <w:t xml:space="preserve"> </w:t>
-      </w:r>
-      <w:r>
-        <w:t>Verwijzen naar uitleg backgroundActivity</w:t>
+        <w:t xml:space="preserve"> Verwijzen naar uitleg backgroundActivity</w:t>
       </w:r>
     </w:p>
   </w:footnote>
@@ -32436,10 +32378,7 @@
         <w:footnoteRef/>
       </w:r>
       <w:r>
-        <w:t xml:space="preserve"> </w:t>
-      </w:r>
-      <w:r>
-        <w:t>Zie verder</w:t>
+        <w:t xml:space="preserve"> Zie verder</w:t>
       </w:r>
     </w:p>
   </w:footnote>
@@ -32455,10 +32394,7 @@
         <w:footnoteRef/>
       </w:r>
       <w:r>
-        <w:t xml:space="preserve"> </w:t>
-      </w:r>
-      <w:r>
-        <w:t>Zie topic 1 van dit verslag</w:t>
+        <w:t xml:space="preserve"> Zie topic 1 van dit verslag</w:t>
       </w:r>
     </w:p>
   </w:footnote>
@@ -32474,10 +32410,7 @@
         <w:footnoteRef/>
       </w:r>
       <w:r>
-        <w:t xml:space="preserve"> </w:t>
-      </w:r>
-      <w:r>
-        <w:t xml:space="preserve">Meer info </w:t>
+        <w:t xml:space="preserve"> Meer info </w:t>
       </w:r>
       <w:r>
         <w:t>http://www.mantisbt.org/</w:t>
@@ -32496,10 +32429,7 @@
         <w:footnoteRef/>
       </w:r>
       <w:r>
-        <w:t xml:space="preserve"> </w:t>
-      </w:r>
-      <w:r>
-        <w:t xml:space="preserve">Meer info </w:t>
+        <w:t xml:space="preserve"> Meer info </w:t>
       </w:r>
       <w:r>
         <w:t>https://github.com/</w:t>
@@ -37044,49 +36974,49 @@
     </dgm:pt>
   </dgm:ptLst>
   <dgm:cxnLst>
-    <dgm:cxn modelId="{45D321C5-38AB-4406-A137-3B07CCF9E632}" type="presOf" srcId="{25BDA8B0-CE82-42F8-99DA-3E919A47A90D}" destId="{E2416407-80B8-42AB-A8D6-0CF899227D5D}" srcOrd="0" destOrd="0" presId="urn:microsoft.com/office/officeart/2005/8/layout/orgChart1"/>
+    <dgm:cxn modelId="{A35DF953-29A4-47DB-846E-BDC0C6FE953E}" type="presOf" srcId="{1A6D5B79-6119-4E6D-8996-6A2ECA9D0764}" destId="{BB943BB1-72E9-4EDD-9934-562F6EDE15F4}" srcOrd="0" destOrd="0" presId="urn:microsoft.com/office/officeart/2005/8/layout/orgChart1"/>
+    <dgm:cxn modelId="{0242B092-C26A-46B1-A423-D61F9695B4C4}" type="presOf" srcId="{793AB9D8-C29A-4335-89EA-8A2436330C5C}" destId="{72D52533-320A-435B-AA2E-36BCA6299B22}" srcOrd="1" destOrd="0" presId="urn:microsoft.com/office/officeart/2005/8/layout/orgChart1"/>
     <dgm:cxn modelId="{CA286F0B-102D-46F8-9093-8C3DD407D954}" srcId="{FD4D97D3-512D-40DC-B0C7-EC8ED6A68225}" destId="{25BDA8B0-CE82-42F8-99DA-3E919A47A90D}" srcOrd="0" destOrd="0" parTransId="{D6E7F3B4-D328-4C5F-9C86-3F692E8563A5}" sibTransId="{4AA1AD59-1009-4B25-9490-EA1D39581B80}"/>
-    <dgm:cxn modelId="{4A0D1258-CFD3-4F94-B48C-0DEB8540B4C0}" type="presOf" srcId="{1A6D5B79-6119-4E6D-8996-6A2ECA9D0764}" destId="{BB943BB1-72E9-4EDD-9934-562F6EDE15F4}" srcOrd="0" destOrd="0" presId="urn:microsoft.com/office/officeart/2005/8/layout/orgChart1"/>
-    <dgm:cxn modelId="{413E74E3-2E91-4D3E-9223-A806A4C118FE}" type="presOf" srcId="{263F50FA-1265-4745-90CB-5450EDF4B168}" destId="{71A7AA38-D4A0-463D-B738-D2D1849B597F}" srcOrd="0" destOrd="0" presId="urn:microsoft.com/office/officeart/2005/8/layout/orgChart1"/>
-    <dgm:cxn modelId="{D1B5AE23-3F0B-4DA3-BC86-572FA7333FE6}" type="presOf" srcId="{793AB9D8-C29A-4335-89EA-8A2436330C5C}" destId="{FDC76998-855C-44DD-816C-9DD5EA211B21}" srcOrd="0" destOrd="0" presId="urn:microsoft.com/office/officeart/2005/8/layout/orgChart1"/>
-    <dgm:cxn modelId="{5FA2C5FB-2745-4572-AC22-807CD33D88E4}" type="presOf" srcId="{958326F8-218F-4E3A-981F-5EFF52640B58}" destId="{45C1D29B-DB56-42FD-8C5A-61CF9BADC74D}" srcOrd="0" destOrd="0" presId="urn:microsoft.com/office/officeart/2005/8/layout/orgChart1"/>
-    <dgm:cxn modelId="{29F89CCD-9F50-429D-A3BF-A45A40BDB8F1}" type="presOf" srcId="{1670AE96-3511-4427-9581-D0813ED44F79}" destId="{258B9D38-13D4-4972-B192-C811AB744C70}" srcOrd="1" destOrd="0" presId="urn:microsoft.com/office/officeart/2005/8/layout/orgChart1"/>
-    <dgm:cxn modelId="{30F045EA-7E9C-4BF2-A538-F1660F1292F0}" type="presOf" srcId="{FD4D97D3-512D-40DC-B0C7-EC8ED6A68225}" destId="{60DFAA10-3BC3-4E4C-AD04-CA533015FF5B}" srcOrd="0" destOrd="0" presId="urn:microsoft.com/office/officeart/2005/8/layout/orgChart1"/>
-    <dgm:cxn modelId="{B8ECE06F-56B4-4911-B45E-C84EE6744C03}" type="presOf" srcId="{793AB9D8-C29A-4335-89EA-8A2436330C5C}" destId="{72D52533-320A-435B-AA2E-36BCA6299B22}" srcOrd="1" destOrd="0" presId="urn:microsoft.com/office/officeart/2005/8/layout/orgChart1"/>
+    <dgm:cxn modelId="{E6A42896-481B-4F4B-A3A6-40189280CF02}" type="presOf" srcId="{25BDA8B0-CE82-42F8-99DA-3E919A47A90D}" destId="{E2416407-80B8-42AB-A8D6-0CF899227D5D}" srcOrd="0" destOrd="0" presId="urn:microsoft.com/office/officeart/2005/8/layout/orgChart1"/>
+    <dgm:cxn modelId="{86D932ED-D540-4B10-8561-6BDB7BB55227}" type="presOf" srcId="{FD4D97D3-512D-40DC-B0C7-EC8ED6A68225}" destId="{60DFAA10-3BC3-4E4C-AD04-CA533015FF5B}" srcOrd="0" destOrd="0" presId="urn:microsoft.com/office/officeart/2005/8/layout/orgChart1"/>
+    <dgm:cxn modelId="{0252899D-D442-4F7A-9380-D081E18E03F4}" type="presOf" srcId="{25BDA8B0-CE82-42F8-99DA-3E919A47A90D}" destId="{C3C3D0C0-DF93-4E1A-8904-2BC8C1ECC13D}" srcOrd="1" destOrd="0" presId="urn:microsoft.com/office/officeart/2005/8/layout/orgChart1"/>
+    <dgm:cxn modelId="{E4C68E34-B24B-42D0-A4A0-2A4386BD0C27}" type="presOf" srcId="{793AB9D8-C29A-4335-89EA-8A2436330C5C}" destId="{FDC76998-855C-44DD-816C-9DD5EA211B21}" srcOrd="0" destOrd="0" presId="urn:microsoft.com/office/officeart/2005/8/layout/orgChart1"/>
+    <dgm:cxn modelId="{AE31F4AA-266C-479F-A24B-8A1A5B8AEA19}" type="presOf" srcId="{1670AE96-3511-4427-9581-D0813ED44F79}" destId="{3521D9C4-CA67-4321-A186-ABB7BC96A569}" srcOrd="0" destOrd="0" presId="urn:microsoft.com/office/officeart/2005/8/layout/orgChart1"/>
+    <dgm:cxn modelId="{CC9AB416-47E3-4C34-B0E2-B663569B60F2}" type="presOf" srcId="{263F50FA-1265-4745-90CB-5450EDF4B168}" destId="{71A7AA38-D4A0-463D-B738-D2D1849B597F}" srcOrd="0" destOrd="0" presId="urn:microsoft.com/office/officeart/2005/8/layout/orgChart1"/>
     <dgm:cxn modelId="{B4D72D0D-EAA9-46DB-82D5-EF9194A97B9B}" srcId="{25BDA8B0-CE82-42F8-99DA-3E919A47A90D}" destId="{793AB9D8-C29A-4335-89EA-8A2436330C5C}" srcOrd="0" destOrd="0" parTransId="{958326F8-218F-4E3A-981F-5EFF52640B58}" sibTransId="{84A8551E-DAA2-453B-9A4B-FDDD192C6765}"/>
-    <dgm:cxn modelId="{C84A7DAD-C115-4906-AF19-2797E74E1A6B}" type="presOf" srcId="{5785963B-F649-48C7-98B9-DDD8FB102F99}" destId="{29DEEE3F-F42A-46B8-8681-DC07AABCACCA}" srcOrd="0" destOrd="0" presId="urn:microsoft.com/office/officeart/2005/8/layout/orgChart1"/>
-    <dgm:cxn modelId="{E07EE535-FA68-4A04-B8DD-14C359ED9C65}" type="presOf" srcId="{25BDA8B0-CE82-42F8-99DA-3E919A47A90D}" destId="{C3C3D0C0-DF93-4E1A-8904-2BC8C1ECC13D}" srcOrd="1" destOrd="0" presId="urn:microsoft.com/office/officeart/2005/8/layout/orgChart1"/>
-    <dgm:cxn modelId="{20D2671D-1B4C-4AB8-83DF-793BE2F15133}" type="presOf" srcId="{263F50FA-1265-4745-90CB-5450EDF4B168}" destId="{D83BFD9A-4436-4D50-B02E-77D1CE930531}" srcOrd="1" destOrd="0" presId="urn:microsoft.com/office/officeart/2005/8/layout/orgChart1"/>
+    <dgm:cxn modelId="{4FFC65A8-A8D7-4DEF-AC27-272CA34CAED6}" type="presOf" srcId="{263F50FA-1265-4745-90CB-5450EDF4B168}" destId="{D83BFD9A-4436-4D50-B02E-77D1CE930531}" srcOrd="1" destOrd="0" presId="urn:microsoft.com/office/officeart/2005/8/layout/orgChart1"/>
+    <dgm:cxn modelId="{9EA1C6D2-1866-42CF-8941-63ED95E631BC}" type="presOf" srcId="{1670AE96-3511-4427-9581-D0813ED44F79}" destId="{258B9D38-13D4-4972-B192-C811AB744C70}" srcOrd="1" destOrd="0" presId="urn:microsoft.com/office/officeart/2005/8/layout/orgChart1"/>
+    <dgm:cxn modelId="{B1E51F7B-D19D-411F-A684-84E2573843B4}" type="presOf" srcId="{958326F8-218F-4E3A-981F-5EFF52640B58}" destId="{45C1D29B-DB56-42FD-8C5A-61CF9BADC74D}" srcOrd="0" destOrd="0" presId="urn:microsoft.com/office/officeart/2005/8/layout/orgChart1"/>
+    <dgm:cxn modelId="{4EFF3DED-55A9-44C7-BFBA-82C998BF2303}" type="presOf" srcId="{5785963B-F649-48C7-98B9-DDD8FB102F99}" destId="{29DEEE3F-F42A-46B8-8681-DC07AABCACCA}" srcOrd="0" destOrd="0" presId="urn:microsoft.com/office/officeart/2005/8/layout/orgChart1"/>
     <dgm:cxn modelId="{FFCB0119-DFCC-4B57-8061-602C00B9D9E4}" srcId="{25BDA8B0-CE82-42F8-99DA-3E919A47A90D}" destId="{263F50FA-1265-4745-90CB-5450EDF4B168}" srcOrd="1" destOrd="0" parTransId="{5785963B-F649-48C7-98B9-DDD8FB102F99}" sibTransId="{928D63E3-0B97-4381-814E-E1A1E8335168}"/>
     <dgm:cxn modelId="{520553F4-B43F-4BF3-9691-FFFA070F0CF6}" srcId="{25BDA8B0-CE82-42F8-99DA-3E919A47A90D}" destId="{1670AE96-3511-4427-9581-D0813ED44F79}" srcOrd="2" destOrd="0" parTransId="{1A6D5B79-6119-4E6D-8996-6A2ECA9D0764}" sibTransId="{291B6600-BCAB-4581-8EFA-7190B524751F}"/>
-    <dgm:cxn modelId="{244C017C-EDA2-4660-8BB9-90CC36D9F4AB}" type="presOf" srcId="{1670AE96-3511-4427-9581-D0813ED44F79}" destId="{3521D9C4-CA67-4321-A186-ABB7BC96A569}" srcOrd="0" destOrd="0" presId="urn:microsoft.com/office/officeart/2005/8/layout/orgChart1"/>
-    <dgm:cxn modelId="{7EA512EF-3C19-4095-BEB5-74A39DE0862A}" type="presParOf" srcId="{60DFAA10-3BC3-4E4C-AD04-CA533015FF5B}" destId="{5EC10829-76AF-463B-BC1F-DB236C549E3C}" srcOrd="0" destOrd="0" presId="urn:microsoft.com/office/officeart/2005/8/layout/orgChart1"/>
-    <dgm:cxn modelId="{BBBB969D-7BE5-4544-AFFD-DE3965F6F05D}" type="presParOf" srcId="{5EC10829-76AF-463B-BC1F-DB236C549E3C}" destId="{1BFC678F-36E3-477A-9FB5-8EBEBBD7892A}" srcOrd="0" destOrd="0" presId="urn:microsoft.com/office/officeart/2005/8/layout/orgChart1"/>
-    <dgm:cxn modelId="{5642EBA7-4D2F-442A-B810-33C30C8A5F0C}" type="presParOf" srcId="{1BFC678F-36E3-477A-9FB5-8EBEBBD7892A}" destId="{E2416407-80B8-42AB-A8D6-0CF899227D5D}" srcOrd="0" destOrd="0" presId="urn:microsoft.com/office/officeart/2005/8/layout/orgChart1"/>
-    <dgm:cxn modelId="{BBCA30D2-0D00-419A-BBA5-5E6878227077}" type="presParOf" srcId="{1BFC678F-36E3-477A-9FB5-8EBEBBD7892A}" destId="{C3C3D0C0-DF93-4E1A-8904-2BC8C1ECC13D}" srcOrd="1" destOrd="0" presId="urn:microsoft.com/office/officeart/2005/8/layout/orgChart1"/>
-    <dgm:cxn modelId="{30828230-EDA9-449D-8EE6-AA80E3163E14}" type="presParOf" srcId="{5EC10829-76AF-463B-BC1F-DB236C549E3C}" destId="{9441EBF9-4931-47A2-8409-225B01390B17}" srcOrd="1" destOrd="0" presId="urn:microsoft.com/office/officeart/2005/8/layout/orgChart1"/>
-    <dgm:cxn modelId="{6DF2DDAF-23B1-4BB4-8519-FEADFC5425FB}" type="presParOf" srcId="{9441EBF9-4931-47A2-8409-225B01390B17}" destId="{29DEEE3F-F42A-46B8-8681-DC07AABCACCA}" srcOrd="0" destOrd="0" presId="urn:microsoft.com/office/officeart/2005/8/layout/orgChart1"/>
-    <dgm:cxn modelId="{8790016C-EA4D-4797-BCC0-1EBD907FA4AE}" type="presParOf" srcId="{9441EBF9-4931-47A2-8409-225B01390B17}" destId="{B65EC7A3-83C1-4262-A190-B43E4FB57A82}" srcOrd="1" destOrd="0" presId="urn:microsoft.com/office/officeart/2005/8/layout/orgChart1"/>
-    <dgm:cxn modelId="{FF9BAC27-F8C6-4FA7-86C8-F7CAD23BD0AF}" type="presParOf" srcId="{B65EC7A3-83C1-4262-A190-B43E4FB57A82}" destId="{7F746CB9-523C-43FA-925D-EC782FF6D1D9}" srcOrd="0" destOrd="0" presId="urn:microsoft.com/office/officeart/2005/8/layout/orgChart1"/>
-    <dgm:cxn modelId="{E9AFC170-BADE-49AC-944C-ED772429BA18}" type="presParOf" srcId="{7F746CB9-523C-43FA-925D-EC782FF6D1D9}" destId="{71A7AA38-D4A0-463D-B738-D2D1849B597F}" srcOrd="0" destOrd="0" presId="urn:microsoft.com/office/officeart/2005/8/layout/orgChart1"/>
-    <dgm:cxn modelId="{B8B0F4C2-2FD1-4860-8D9F-E293C4B90C58}" type="presParOf" srcId="{7F746CB9-523C-43FA-925D-EC782FF6D1D9}" destId="{D83BFD9A-4436-4D50-B02E-77D1CE930531}" srcOrd="1" destOrd="0" presId="urn:microsoft.com/office/officeart/2005/8/layout/orgChart1"/>
-    <dgm:cxn modelId="{8A65059F-2686-48F7-90CF-6C720A33CE12}" type="presParOf" srcId="{B65EC7A3-83C1-4262-A190-B43E4FB57A82}" destId="{BC1DB128-534C-45B8-A95B-80813A7D25BD}" srcOrd="1" destOrd="0" presId="urn:microsoft.com/office/officeart/2005/8/layout/orgChart1"/>
-    <dgm:cxn modelId="{2747CC4D-66A9-45E0-B14E-6025E65FBAC6}" type="presParOf" srcId="{B65EC7A3-83C1-4262-A190-B43E4FB57A82}" destId="{33BB358A-493B-4839-8241-FC511AE74F99}" srcOrd="2" destOrd="0" presId="urn:microsoft.com/office/officeart/2005/8/layout/orgChart1"/>
-    <dgm:cxn modelId="{82F336EF-AA0B-4FFA-8B1B-551D6CDA4C84}" type="presParOf" srcId="{9441EBF9-4931-47A2-8409-225B01390B17}" destId="{BB943BB1-72E9-4EDD-9934-562F6EDE15F4}" srcOrd="2" destOrd="0" presId="urn:microsoft.com/office/officeart/2005/8/layout/orgChart1"/>
-    <dgm:cxn modelId="{705F6A30-094B-4D08-87FC-36F728CA6E02}" type="presParOf" srcId="{9441EBF9-4931-47A2-8409-225B01390B17}" destId="{0CC8D05A-2061-4104-AB04-C485FC3E7501}" srcOrd="3" destOrd="0" presId="urn:microsoft.com/office/officeart/2005/8/layout/orgChart1"/>
-    <dgm:cxn modelId="{381F9637-C5E1-497A-B0C5-B7AA95982C70}" type="presParOf" srcId="{0CC8D05A-2061-4104-AB04-C485FC3E7501}" destId="{FD469EB9-1769-4EB3-8DA7-2D0C3454F972}" srcOrd="0" destOrd="0" presId="urn:microsoft.com/office/officeart/2005/8/layout/orgChart1"/>
-    <dgm:cxn modelId="{9B4834B7-B12A-478C-BF73-90285F3D80A8}" type="presParOf" srcId="{FD469EB9-1769-4EB3-8DA7-2D0C3454F972}" destId="{3521D9C4-CA67-4321-A186-ABB7BC96A569}" srcOrd="0" destOrd="0" presId="urn:microsoft.com/office/officeart/2005/8/layout/orgChart1"/>
-    <dgm:cxn modelId="{8A585D8D-E256-46EC-A438-1785C6A2EDF9}" type="presParOf" srcId="{FD469EB9-1769-4EB3-8DA7-2D0C3454F972}" destId="{258B9D38-13D4-4972-B192-C811AB744C70}" srcOrd="1" destOrd="0" presId="urn:microsoft.com/office/officeart/2005/8/layout/orgChart1"/>
-    <dgm:cxn modelId="{DB356983-E4A6-40D3-9898-CE164861027D}" type="presParOf" srcId="{0CC8D05A-2061-4104-AB04-C485FC3E7501}" destId="{00850621-DE3F-477C-ADE1-81E365580149}" srcOrd="1" destOrd="0" presId="urn:microsoft.com/office/officeart/2005/8/layout/orgChart1"/>
-    <dgm:cxn modelId="{C8821AE1-4D7E-4A7B-A522-68A920543718}" type="presParOf" srcId="{0CC8D05A-2061-4104-AB04-C485FC3E7501}" destId="{47CEB40C-C533-47E9-96D0-1C217E14DE37}" srcOrd="2" destOrd="0" presId="urn:microsoft.com/office/officeart/2005/8/layout/orgChart1"/>
-    <dgm:cxn modelId="{6E79588E-5502-4C36-9515-ECEB04D6EF5E}" type="presParOf" srcId="{5EC10829-76AF-463B-BC1F-DB236C549E3C}" destId="{8FC23684-7A55-444C-99DA-FA1298CFBCE0}" srcOrd="2" destOrd="0" presId="urn:microsoft.com/office/officeart/2005/8/layout/orgChart1"/>
-    <dgm:cxn modelId="{3BBDCD29-67B8-479E-8A79-233BC7A5A148}" type="presParOf" srcId="{8FC23684-7A55-444C-99DA-FA1298CFBCE0}" destId="{45C1D29B-DB56-42FD-8C5A-61CF9BADC74D}" srcOrd="0" destOrd="0" presId="urn:microsoft.com/office/officeart/2005/8/layout/orgChart1"/>
-    <dgm:cxn modelId="{39FEA058-2B23-4F99-A783-A34760828DBF}" type="presParOf" srcId="{8FC23684-7A55-444C-99DA-FA1298CFBCE0}" destId="{E7A56F07-82EE-45FA-A3E8-E1D0A1BC3714}" srcOrd="1" destOrd="0" presId="urn:microsoft.com/office/officeart/2005/8/layout/orgChart1"/>
-    <dgm:cxn modelId="{2B0289F4-BF87-4814-8353-EDE3539277D3}" type="presParOf" srcId="{E7A56F07-82EE-45FA-A3E8-E1D0A1BC3714}" destId="{08FDB9A4-562C-4972-A0B5-CC933F073F89}" srcOrd="0" destOrd="0" presId="urn:microsoft.com/office/officeart/2005/8/layout/orgChart1"/>
-    <dgm:cxn modelId="{39EE0EC0-14E0-4E98-8238-3E404CADA838}" type="presParOf" srcId="{08FDB9A4-562C-4972-A0B5-CC933F073F89}" destId="{FDC76998-855C-44DD-816C-9DD5EA211B21}" srcOrd="0" destOrd="0" presId="urn:microsoft.com/office/officeart/2005/8/layout/orgChart1"/>
-    <dgm:cxn modelId="{E60B3812-269C-4393-9400-E4972B56D89F}" type="presParOf" srcId="{08FDB9A4-562C-4972-A0B5-CC933F073F89}" destId="{72D52533-320A-435B-AA2E-36BCA6299B22}" srcOrd="1" destOrd="0" presId="urn:microsoft.com/office/officeart/2005/8/layout/orgChart1"/>
-    <dgm:cxn modelId="{9FC24269-2587-49BC-B87A-1817450BA7A7}" type="presParOf" srcId="{E7A56F07-82EE-45FA-A3E8-E1D0A1BC3714}" destId="{EF167000-3751-4D13-B04A-151B4A816969}" srcOrd="1" destOrd="0" presId="urn:microsoft.com/office/officeart/2005/8/layout/orgChart1"/>
-    <dgm:cxn modelId="{4FC2C8E6-61DE-4E84-B817-3B672ED5047C}" type="presParOf" srcId="{E7A56F07-82EE-45FA-A3E8-E1D0A1BC3714}" destId="{F4D2B13E-20ED-4C66-816B-F1B454B8F9F1}" srcOrd="2" destOrd="0" presId="urn:microsoft.com/office/officeart/2005/8/layout/orgChart1"/>
+    <dgm:cxn modelId="{F3EC6618-245A-472F-9491-A769CAECA9B6}" type="presParOf" srcId="{60DFAA10-3BC3-4E4C-AD04-CA533015FF5B}" destId="{5EC10829-76AF-463B-BC1F-DB236C549E3C}" srcOrd="0" destOrd="0" presId="urn:microsoft.com/office/officeart/2005/8/layout/orgChart1"/>
+    <dgm:cxn modelId="{A6E2225B-ED1A-4663-8321-0A7CD9FE31D7}" type="presParOf" srcId="{5EC10829-76AF-463B-BC1F-DB236C549E3C}" destId="{1BFC678F-36E3-477A-9FB5-8EBEBBD7892A}" srcOrd="0" destOrd="0" presId="urn:microsoft.com/office/officeart/2005/8/layout/orgChart1"/>
+    <dgm:cxn modelId="{2B192390-D0A2-4171-8844-8EF388B01A71}" type="presParOf" srcId="{1BFC678F-36E3-477A-9FB5-8EBEBBD7892A}" destId="{E2416407-80B8-42AB-A8D6-0CF899227D5D}" srcOrd="0" destOrd="0" presId="urn:microsoft.com/office/officeart/2005/8/layout/orgChart1"/>
+    <dgm:cxn modelId="{B9959591-3BD0-4C99-8FB4-BADDCF075086}" type="presParOf" srcId="{1BFC678F-36E3-477A-9FB5-8EBEBBD7892A}" destId="{C3C3D0C0-DF93-4E1A-8904-2BC8C1ECC13D}" srcOrd="1" destOrd="0" presId="urn:microsoft.com/office/officeart/2005/8/layout/orgChart1"/>
+    <dgm:cxn modelId="{59229834-F12E-493C-A528-73CEC4F6B780}" type="presParOf" srcId="{5EC10829-76AF-463B-BC1F-DB236C549E3C}" destId="{9441EBF9-4931-47A2-8409-225B01390B17}" srcOrd="1" destOrd="0" presId="urn:microsoft.com/office/officeart/2005/8/layout/orgChart1"/>
+    <dgm:cxn modelId="{AF789037-925D-47CD-9495-BEE29A2DF8D6}" type="presParOf" srcId="{9441EBF9-4931-47A2-8409-225B01390B17}" destId="{29DEEE3F-F42A-46B8-8681-DC07AABCACCA}" srcOrd="0" destOrd="0" presId="urn:microsoft.com/office/officeart/2005/8/layout/orgChart1"/>
+    <dgm:cxn modelId="{11669C0C-5F31-4FBE-B05B-14BBD1E255E2}" type="presParOf" srcId="{9441EBF9-4931-47A2-8409-225B01390B17}" destId="{B65EC7A3-83C1-4262-A190-B43E4FB57A82}" srcOrd="1" destOrd="0" presId="urn:microsoft.com/office/officeart/2005/8/layout/orgChart1"/>
+    <dgm:cxn modelId="{B9D3A164-C07D-4107-9283-2B1ED6108DCB}" type="presParOf" srcId="{B65EC7A3-83C1-4262-A190-B43E4FB57A82}" destId="{7F746CB9-523C-43FA-925D-EC782FF6D1D9}" srcOrd="0" destOrd="0" presId="urn:microsoft.com/office/officeart/2005/8/layout/orgChart1"/>
+    <dgm:cxn modelId="{CFD83631-B668-4FA5-A008-1C85191542DC}" type="presParOf" srcId="{7F746CB9-523C-43FA-925D-EC782FF6D1D9}" destId="{71A7AA38-D4A0-463D-B738-D2D1849B597F}" srcOrd="0" destOrd="0" presId="urn:microsoft.com/office/officeart/2005/8/layout/orgChart1"/>
+    <dgm:cxn modelId="{4CD4E709-CF35-49CD-9933-F66C1B37E68E}" type="presParOf" srcId="{7F746CB9-523C-43FA-925D-EC782FF6D1D9}" destId="{D83BFD9A-4436-4D50-B02E-77D1CE930531}" srcOrd="1" destOrd="0" presId="urn:microsoft.com/office/officeart/2005/8/layout/orgChart1"/>
+    <dgm:cxn modelId="{DEB02CDB-49C4-4B24-B1FC-BE1E3EB54C60}" type="presParOf" srcId="{B65EC7A3-83C1-4262-A190-B43E4FB57A82}" destId="{BC1DB128-534C-45B8-A95B-80813A7D25BD}" srcOrd="1" destOrd="0" presId="urn:microsoft.com/office/officeart/2005/8/layout/orgChart1"/>
+    <dgm:cxn modelId="{AF4FE620-E8C8-4032-A928-1BCF8F24C794}" type="presParOf" srcId="{B65EC7A3-83C1-4262-A190-B43E4FB57A82}" destId="{33BB358A-493B-4839-8241-FC511AE74F99}" srcOrd="2" destOrd="0" presId="urn:microsoft.com/office/officeart/2005/8/layout/orgChart1"/>
+    <dgm:cxn modelId="{B8E48991-9C0B-42A5-8C71-8DED8B622654}" type="presParOf" srcId="{9441EBF9-4931-47A2-8409-225B01390B17}" destId="{BB943BB1-72E9-4EDD-9934-562F6EDE15F4}" srcOrd="2" destOrd="0" presId="urn:microsoft.com/office/officeart/2005/8/layout/orgChart1"/>
+    <dgm:cxn modelId="{DCCEF054-0B68-4C8D-9379-D92D81026D70}" type="presParOf" srcId="{9441EBF9-4931-47A2-8409-225B01390B17}" destId="{0CC8D05A-2061-4104-AB04-C485FC3E7501}" srcOrd="3" destOrd="0" presId="urn:microsoft.com/office/officeart/2005/8/layout/orgChart1"/>
+    <dgm:cxn modelId="{DA282974-F710-41B1-A0BB-9797F0B2B0DA}" type="presParOf" srcId="{0CC8D05A-2061-4104-AB04-C485FC3E7501}" destId="{FD469EB9-1769-4EB3-8DA7-2D0C3454F972}" srcOrd="0" destOrd="0" presId="urn:microsoft.com/office/officeart/2005/8/layout/orgChart1"/>
+    <dgm:cxn modelId="{8C2DA079-389D-4BED-AE2F-1F637FB580B7}" type="presParOf" srcId="{FD469EB9-1769-4EB3-8DA7-2D0C3454F972}" destId="{3521D9C4-CA67-4321-A186-ABB7BC96A569}" srcOrd="0" destOrd="0" presId="urn:microsoft.com/office/officeart/2005/8/layout/orgChart1"/>
+    <dgm:cxn modelId="{A79D8268-0942-4A6F-8DF8-C0227FEEB2D0}" type="presParOf" srcId="{FD469EB9-1769-4EB3-8DA7-2D0C3454F972}" destId="{258B9D38-13D4-4972-B192-C811AB744C70}" srcOrd="1" destOrd="0" presId="urn:microsoft.com/office/officeart/2005/8/layout/orgChart1"/>
+    <dgm:cxn modelId="{71B4E376-5440-4753-A59E-5D195DAE083F}" type="presParOf" srcId="{0CC8D05A-2061-4104-AB04-C485FC3E7501}" destId="{00850621-DE3F-477C-ADE1-81E365580149}" srcOrd="1" destOrd="0" presId="urn:microsoft.com/office/officeart/2005/8/layout/orgChart1"/>
+    <dgm:cxn modelId="{C8139926-70E0-4495-A512-3C5A5E4430B4}" type="presParOf" srcId="{0CC8D05A-2061-4104-AB04-C485FC3E7501}" destId="{47CEB40C-C533-47E9-96D0-1C217E14DE37}" srcOrd="2" destOrd="0" presId="urn:microsoft.com/office/officeart/2005/8/layout/orgChart1"/>
+    <dgm:cxn modelId="{CDC4A258-F68E-4792-83B0-3F57A2B46069}" type="presParOf" srcId="{5EC10829-76AF-463B-BC1F-DB236C549E3C}" destId="{8FC23684-7A55-444C-99DA-FA1298CFBCE0}" srcOrd="2" destOrd="0" presId="urn:microsoft.com/office/officeart/2005/8/layout/orgChart1"/>
+    <dgm:cxn modelId="{BB31B5B0-E28B-49D0-8BC6-55D1E5BEFC4A}" type="presParOf" srcId="{8FC23684-7A55-444C-99DA-FA1298CFBCE0}" destId="{45C1D29B-DB56-42FD-8C5A-61CF9BADC74D}" srcOrd="0" destOrd="0" presId="urn:microsoft.com/office/officeart/2005/8/layout/orgChart1"/>
+    <dgm:cxn modelId="{7CC5722E-6880-4728-9694-DF33EB177805}" type="presParOf" srcId="{8FC23684-7A55-444C-99DA-FA1298CFBCE0}" destId="{E7A56F07-82EE-45FA-A3E8-E1D0A1BC3714}" srcOrd="1" destOrd="0" presId="urn:microsoft.com/office/officeart/2005/8/layout/orgChart1"/>
+    <dgm:cxn modelId="{1F421281-CBEF-4E02-8377-F29ED7A330AD}" type="presParOf" srcId="{E7A56F07-82EE-45FA-A3E8-E1D0A1BC3714}" destId="{08FDB9A4-562C-4972-A0B5-CC933F073F89}" srcOrd="0" destOrd="0" presId="urn:microsoft.com/office/officeart/2005/8/layout/orgChart1"/>
+    <dgm:cxn modelId="{2E2D155D-9A95-4B9E-8936-C9A86DB1A1FC}" type="presParOf" srcId="{08FDB9A4-562C-4972-A0B5-CC933F073F89}" destId="{FDC76998-855C-44DD-816C-9DD5EA211B21}" srcOrd="0" destOrd="0" presId="urn:microsoft.com/office/officeart/2005/8/layout/orgChart1"/>
+    <dgm:cxn modelId="{B5C01907-B32A-44C7-8174-4E6EA7E0FA6A}" type="presParOf" srcId="{08FDB9A4-562C-4972-A0B5-CC933F073F89}" destId="{72D52533-320A-435B-AA2E-36BCA6299B22}" srcOrd="1" destOrd="0" presId="urn:microsoft.com/office/officeart/2005/8/layout/orgChart1"/>
+    <dgm:cxn modelId="{4EF29893-32AE-46F7-ABFC-E202A17B23C2}" type="presParOf" srcId="{E7A56F07-82EE-45FA-A3E8-E1D0A1BC3714}" destId="{EF167000-3751-4D13-B04A-151B4A816969}" srcOrd="1" destOrd="0" presId="urn:microsoft.com/office/officeart/2005/8/layout/orgChart1"/>
+    <dgm:cxn modelId="{223266CA-F685-4005-B1F6-016041F64682}" type="presParOf" srcId="{E7A56F07-82EE-45FA-A3E8-E1D0A1BC3714}" destId="{F4D2B13E-20ED-4C66-816B-F1B454B8F9F1}" srcOrd="2" destOrd="0" presId="urn:microsoft.com/office/officeart/2005/8/layout/orgChart1"/>
   </dgm:cxnLst>
   <dgm:bg/>
   <dgm:whole/>
@@ -37778,82 +37708,82 @@
     </dgm:pt>
   </dgm:ptLst>
   <dgm:cxnLst>
-    <dgm:cxn modelId="{3001FC0D-6368-4E97-A758-A00CA02C8E56}" type="presOf" srcId="{69687A50-5FF8-47DB-85BE-88C96003F9BD}" destId="{4FDE431D-0261-4E81-9751-2EE81C682E79}" srcOrd="1" destOrd="0" presId="urn:microsoft.com/office/officeart/2005/8/layout/orgChart1"/>
-    <dgm:cxn modelId="{4F467F51-AF43-4FEA-9C30-F1078428B237}" type="presOf" srcId="{2B91E0FE-2FA2-45D0-BB1E-CCCC9C60ACC4}" destId="{F22C71F1-C429-4323-9BB4-CF1211052A5A}" srcOrd="1" destOrd="0" presId="urn:microsoft.com/office/officeart/2005/8/layout/orgChart1"/>
     <dgm:cxn modelId="{FA3391D4-AF3D-49F2-B56F-99685AB27E4A}" srcId="{05E1D22D-C08E-4897-AB52-8A7ABC0F4C1E}" destId="{2B91E0FE-2FA2-45D0-BB1E-CCCC9C60ACC4}" srcOrd="3" destOrd="0" parTransId="{2A53C17E-8F8D-4A10-9119-9A74FC34752C}" sibTransId="{11204D6E-9B82-41B5-AAE5-BF7A6E5E1848}"/>
-    <dgm:cxn modelId="{2C20552E-49B6-4990-A5F7-1C7798C76E2C}" type="presOf" srcId="{05E1D22D-C08E-4897-AB52-8A7ABC0F4C1E}" destId="{54B368F1-042C-41EE-8FE3-1047E682C5FF}" srcOrd="1" destOrd="0" presId="urn:microsoft.com/office/officeart/2005/8/layout/orgChart1"/>
-    <dgm:cxn modelId="{3BDA6154-266D-48F7-8EEC-D79CB695C931}" type="presOf" srcId="{BFB22B2E-3E91-424A-836F-2483EF59D8F7}" destId="{29A6B87B-814F-4584-8E15-B14A1DD4D336}" srcOrd="0" destOrd="0" presId="urn:microsoft.com/office/officeart/2005/8/layout/orgChart1"/>
-    <dgm:cxn modelId="{1F56243F-4B5A-46EB-B147-266651BB2B74}" type="presOf" srcId="{05E1D22D-C08E-4897-AB52-8A7ABC0F4C1E}" destId="{ACBCBBD6-B778-4B13-959D-A138C0C078F9}" srcOrd="0" destOrd="0" presId="urn:microsoft.com/office/officeart/2005/8/layout/orgChart1"/>
     <dgm:cxn modelId="{990FC087-48C5-4A50-9F48-E555322BDFCD}" srcId="{05E1D22D-C08E-4897-AB52-8A7ABC0F4C1E}" destId="{69687A50-5FF8-47DB-85BE-88C96003F9BD}" srcOrd="1" destOrd="0" parTransId="{2ADC735A-D2CF-4724-99C9-382B8516D753}" sibTransId="{11D63770-BAFC-4079-AF39-9681A84A47DB}"/>
-    <dgm:cxn modelId="{8721CE00-51A0-4DB2-9752-E17540E1173C}" type="presOf" srcId="{63430C27-F2E8-40DF-8D6B-9984260987A0}" destId="{91028010-2663-40C1-BE6E-BB7BC40D2092}" srcOrd="1" destOrd="0" presId="urn:microsoft.com/office/officeart/2005/8/layout/orgChart1"/>
-    <dgm:cxn modelId="{506D44DA-AD24-4FD1-8BC1-2835C496E7BC}" type="presOf" srcId="{2ADC735A-D2CF-4724-99C9-382B8516D753}" destId="{39DFC059-084A-4A73-B234-E1B2C71E6CAB}" srcOrd="0" destOrd="0" presId="urn:microsoft.com/office/officeart/2005/8/layout/orgChart1"/>
-    <dgm:cxn modelId="{B2B78A75-D1C3-4AF9-98C5-20B145770EB8}" type="presOf" srcId="{2A53C17E-8F8D-4A10-9119-9A74FC34752C}" destId="{922A53B3-B78D-451A-860D-0FE1067CBCFF}" srcOrd="0" destOrd="0" presId="urn:microsoft.com/office/officeart/2005/8/layout/orgChart1"/>
-    <dgm:cxn modelId="{13E2B4BD-5694-4E43-83F0-624D0577DE87}" type="presOf" srcId="{DE0076FD-2CC6-49D7-B4F1-5DD4BD37B76B}" destId="{48F66A2B-5860-48CD-B435-1C76F6C82D7E}" srcOrd="1" destOrd="0" presId="urn:microsoft.com/office/officeart/2005/8/layout/orgChart1"/>
+    <dgm:cxn modelId="{05A40339-E550-4181-9561-4AE8BBB22733}" type="presOf" srcId="{BFB22B2E-3E91-424A-836F-2483EF59D8F7}" destId="{29A6B87B-814F-4584-8E15-B14A1DD4D336}" srcOrd="0" destOrd="0" presId="urn:microsoft.com/office/officeart/2005/8/layout/orgChart1"/>
+    <dgm:cxn modelId="{D309910B-CF15-45C2-9CDB-865B1E1265FD}" type="presOf" srcId="{DE0076FD-2CC6-49D7-B4F1-5DD4BD37B76B}" destId="{D0764E7F-B714-4041-961C-FFDE917CAA56}" srcOrd="0" destOrd="0" presId="urn:microsoft.com/office/officeart/2005/8/layout/orgChart1"/>
+    <dgm:cxn modelId="{5E56A755-D4B8-471E-B4D7-68E207DE88D9}" type="presOf" srcId="{DE0076FD-2CC6-49D7-B4F1-5DD4BD37B76B}" destId="{48F66A2B-5860-48CD-B435-1C76F6C82D7E}" srcOrd="1" destOrd="0" presId="urn:microsoft.com/office/officeart/2005/8/layout/orgChart1"/>
+    <dgm:cxn modelId="{B8458F7C-5644-40C7-9F1A-672D8AEC576E}" type="presOf" srcId="{6EF64C25-3660-4860-BF36-24D4D23A43FE}" destId="{02852B04-B225-4662-98E0-CBC75B413B55}" srcOrd="1" destOrd="0" presId="urn:microsoft.com/office/officeart/2005/8/layout/orgChart1"/>
+    <dgm:cxn modelId="{35C492BE-5EA5-4D56-9855-C904C168756D}" type="presOf" srcId="{05E1D22D-C08E-4897-AB52-8A7ABC0F4C1E}" destId="{54B368F1-042C-41EE-8FE3-1047E682C5FF}" srcOrd="1" destOrd="0" presId="urn:microsoft.com/office/officeart/2005/8/layout/orgChart1"/>
+    <dgm:cxn modelId="{1F83A7A9-637B-4EE9-A92A-502F853231EA}" type="presOf" srcId="{2ADC735A-D2CF-4724-99C9-382B8516D753}" destId="{39DFC059-084A-4A73-B234-E1B2C71E6CAB}" srcOrd="0" destOrd="0" presId="urn:microsoft.com/office/officeart/2005/8/layout/orgChart1"/>
+    <dgm:cxn modelId="{EFC2EC94-8C02-4E5F-B2E2-D6D7D5718182}" type="presOf" srcId="{69687A50-5FF8-47DB-85BE-88C96003F9BD}" destId="{4FDE431D-0261-4E81-9751-2EE81C682E79}" srcOrd="1" destOrd="0" presId="urn:microsoft.com/office/officeart/2005/8/layout/orgChart1"/>
+    <dgm:cxn modelId="{8D3C832D-8BEA-44BC-96ED-69B81EE2D95E}" type="presOf" srcId="{69687A50-5FF8-47DB-85BE-88C96003F9BD}" destId="{19B0C4E5-4782-4CAC-8E79-90135A4A69EA}" srcOrd="0" destOrd="0" presId="urn:microsoft.com/office/officeart/2005/8/layout/orgChart1"/>
+    <dgm:cxn modelId="{CDE226DB-BA16-41FC-8C18-32467EC14CFA}" type="presOf" srcId="{C573AA3B-60AA-4302-A61E-4428BA830E8E}" destId="{12AD3F6D-3997-40C7-B387-0A6F109B29CC}" srcOrd="0" destOrd="0" presId="urn:microsoft.com/office/officeart/2005/8/layout/orgChart1"/>
     <dgm:cxn modelId="{0FF778F4-0F9F-486A-BA2D-5342FD1B7242}" srcId="{05E1D22D-C08E-4897-AB52-8A7ABC0F4C1E}" destId="{DE0076FD-2CC6-49D7-B4F1-5DD4BD37B76B}" srcOrd="2" destOrd="0" parTransId="{972AB47B-A884-4743-AB95-08FB6F491010}" sibTransId="{C36397C4-8982-4A4C-A2EB-9BD6F0F7A26D}"/>
-    <dgm:cxn modelId="{2125F719-3885-4182-86B0-9126A74061B0}" type="presOf" srcId="{2B91E0FE-2FA2-45D0-BB1E-CCCC9C60ACC4}" destId="{AD55A587-4DE1-4D2D-85B5-3EB96E572D4E}" srcOrd="0" destOrd="0" presId="urn:microsoft.com/office/officeart/2005/8/layout/orgChart1"/>
-    <dgm:cxn modelId="{42969603-2061-43AD-85A8-AF6F56656505}" type="presOf" srcId="{69687A50-5FF8-47DB-85BE-88C96003F9BD}" destId="{19B0C4E5-4782-4CAC-8E79-90135A4A69EA}" srcOrd="0" destOrd="0" presId="urn:microsoft.com/office/officeart/2005/8/layout/orgChart1"/>
-    <dgm:cxn modelId="{CF3A6AF9-C42D-403C-B009-73E089C490C3}" type="presOf" srcId="{972AB47B-A884-4743-AB95-08FB6F491010}" destId="{301C0782-F685-4352-83F6-3AEAE10B7910}" srcOrd="0" destOrd="0" presId="urn:microsoft.com/office/officeart/2005/8/layout/orgChart1"/>
-    <dgm:cxn modelId="{E5F52304-FEF4-4517-9503-0686B9892947}" type="presOf" srcId="{E12F740F-9226-4341-839D-FFA03B15217F}" destId="{92170D2C-7C24-4EFB-825F-2EDF4962E4F0}" srcOrd="1" destOrd="0" presId="urn:microsoft.com/office/officeart/2005/8/layout/orgChart1"/>
+    <dgm:cxn modelId="{DA27B11C-F968-449A-AA1B-996AFFBCD6FF}" type="presOf" srcId="{E12F740F-9226-4341-839D-FFA03B15217F}" destId="{92170D2C-7C24-4EFB-825F-2EDF4962E4F0}" srcOrd="1" destOrd="0" presId="urn:microsoft.com/office/officeart/2005/8/layout/orgChart1"/>
+    <dgm:cxn modelId="{653CFBEE-08F9-4F1E-85AC-168FF2068002}" type="presOf" srcId="{05E1D22D-C08E-4897-AB52-8A7ABC0F4C1E}" destId="{ACBCBBD6-B778-4B13-959D-A138C0C078F9}" srcOrd="0" destOrd="0" presId="urn:microsoft.com/office/officeart/2005/8/layout/orgChart1"/>
+    <dgm:cxn modelId="{EB43DF7E-C989-4DA7-ACE4-B18AE11DBCE0}" type="presOf" srcId="{972AB47B-A884-4743-AB95-08FB6F491010}" destId="{301C0782-F685-4352-83F6-3AEAE10B7910}" srcOrd="0" destOrd="0" presId="urn:microsoft.com/office/officeart/2005/8/layout/orgChart1"/>
+    <dgm:cxn modelId="{5BADE36B-2F2D-4F71-A878-FC9EBFC3758B}" type="presOf" srcId="{6EF64C25-3660-4860-BF36-24D4D23A43FE}" destId="{F567448A-8B7A-48B3-B5FE-89A5DB4A909A}" srcOrd="0" destOrd="0" presId="urn:microsoft.com/office/officeart/2005/8/layout/orgChart1"/>
     <dgm:cxn modelId="{7DEAD103-AB66-4C6F-9793-C3AA84C71D90}" srcId="{9A2C1932-0718-4658-B817-E7E9684195C8}" destId="{E12F740F-9226-4341-839D-FFA03B15217F}" srcOrd="0" destOrd="0" parTransId="{46265698-921C-4DCA-94C4-58A5722CD6A3}" sibTransId="{157FF1A8-71F0-4DEA-B61E-6113D96169B2}"/>
-    <dgm:cxn modelId="{6D069FFF-D9DD-49FD-B479-DC8794F20DFE}" type="presOf" srcId="{9A2C1932-0718-4658-B817-E7E9684195C8}" destId="{9004B3B0-762E-4D41-A683-F3F375591920}" srcOrd="0" destOrd="0" presId="urn:microsoft.com/office/officeart/2005/8/layout/orgChart1"/>
-    <dgm:cxn modelId="{AED75991-4F57-4ED4-B64E-3D0567C0C392}" type="presOf" srcId="{63430C27-F2E8-40DF-8D6B-9984260987A0}" destId="{1B690B0C-943E-46DE-961F-74BB71F3F4E7}" srcOrd="0" destOrd="0" presId="urn:microsoft.com/office/officeart/2005/8/layout/orgChart1"/>
+    <dgm:cxn modelId="{AD1811B4-DD24-4F75-BE47-E8D0BC852688}" type="presOf" srcId="{41CC6CD1-E909-4015-9D0A-245F0E067B57}" destId="{504B74A2-2628-4DAB-9574-9360D1C3B65E}" srcOrd="0" destOrd="0" presId="urn:microsoft.com/office/officeart/2005/8/layout/orgChart1"/>
     <dgm:cxn modelId="{A4090714-068E-4FB8-A53B-6885D6E6D148}" srcId="{E12F740F-9226-4341-839D-FFA03B15217F}" destId="{05E1D22D-C08E-4897-AB52-8A7ABC0F4C1E}" srcOrd="0" destOrd="0" parTransId="{C573AA3B-60AA-4302-A61E-4428BA830E8E}" sibTransId="{C2978050-D4A3-415F-BB90-0FBD616D9C67}"/>
-    <dgm:cxn modelId="{9D245F9D-B9BB-4B2A-A886-ED4621FDDCA6}" type="presOf" srcId="{41CC6CD1-E909-4015-9D0A-245F0E067B57}" destId="{504B74A2-2628-4DAB-9574-9360D1C3B65E}" srcOrd="0" destOrd="0" presId="urn:microsoft.com/office/officeart/2005/8/layout/orgChart1"/>
-    <dgm:cxn modelId="{BBE38025-701D-4B99-A51F-945C4876B9F7}" type="presOf" srcId="{6EF64C25-3660-4860-BF36-24D4D23A43FE}" destId="{F567448A-8B7A-48B3-B5FE-89A5DB4A909A}" srcOrd="0" destOrd="0" presId="urn:microsoft.com/office/officeart/2005/8/layout/orgChart1"/>
-    <dgm:cxn modelId="{EFA6BDF8-9E56-48CC-B030-DEC7B7693986}" type="presOf" srcId="{C573AA3B-60AA-4302-A61E-4428BA830E8E}" destId="{12AD3F6D-3997-40C7-B387-0A6F109B29CC}" srcOrd="0" destOrd="0" presId="urn:microsoft.com/office/officeart/2005/8/layout/orgChart1"/>
-    <dgm:cxn modelId="{74ADB7A9-6FB4-4035-8C0D-2D23176D4182}" type="presOf" srcId="{6EF64C25-3660-4860-BF36-24D4D23A43FE}" destId="{02852B04-B225-4662-98E0-CBC75B413B55}" srcOrd="1" destOrd="0" presId="urn:microsoft.com/office/officeart/2005/8/layout/orgChart1"/>
+    <dgm:cxn modelId="{B70BF604-6B73-4223-B1FA-BDB250EB5A8E}" type="presOf" srcId="{2A53C17E-8F8D-4A10-9119-9A74FC34752C}" destId="{922A53B3-B78D-451A-860D-0FE1067CBCFF}" srcOrd="0" destOrd="0" presId="urn:microsoft.com/office/officeart/2005/8/layout/orgChart1"/>
+    <dgm:cxn modelId="{85115489-B030-47FE-85F6-1708B576B3EA}" type="presOf" srcId="{63430C27-F2E8-40DF-8D6B-9984260987A0}" destId="{91028010-2663-40C1-BE6E-BB7BC40D2092}" srcOrd="1" destOrd="0" presId="urn:microsoft.com/office/officeart/2005/8/layout/orgChart1"/>
+    <dgm:cxn modelId="{955313CD-F61B-4F33-9102-7843BB3AC400}" type="presOf" srcId="{63430C27-F2E8-40DF-8D6B-9984260987A0}" destId="{1B690B0C-943E-46DE-961F-74BB71F3F4E7}" srcOrd="0" destOrd="0" presId="urn:microsoft.com/office/officeart/2005/8/layout/orgChart1"/>
+    <dgm:cxn modelId="{55A7D214-69BA-444A-9BFD-625534FC3F7C}" type="presOf" srcId="{9A2C1932-0718-4658-B817-E7E9684195C8}" destId="{9004B3B0-762E-4D41-A683-F3F375591920}" srcOrd="0" destOrd="0" presId="urn:microsoft.com/office/officeart/2005/8/layout/orgChart1"/>
     <dgm:cxn modelId="{DA621351-09F1-400E-A194-AA412FF51080}" srcId="{05E1D22D-C08E-4897-AB52-8A7ABC0F4C1E}" destId="{63430C27-F2E8-40DF-8D6B-9984260987A0}" srcOrd="0" destOrd="0" parTransId="{41CC6CD1-E909-4015-9D0A-245F0E067B57}" sibTransId="{BF8CA57C-249B-4893-B82C-F93998BC2F1E}"/>
-    <dgm:cxn modelId="{3BEEF4F6-9807-4B20-9704-C6438B8B2F95}" type="presOf" srcId="{DE0076FD-2CC6-49D7-B4F1-5DD4BD37B76B}" destId="{D0764E7F-B714-4041-961C-FFDE917CAA56}" srcOrd="0" destOrd="0" presId="urn:microsoft.com/office/officeart/2005/8/layout/orgChart1"/>
-    <dgm:cxn modelId="{FFFFCE02-5665-43A3-BB18-5C72173C5B15}" type="presOf" srcId="{E12F740F-9226-4341-839D-FFA03B15217F}" destId="{6709DA7E-4017-43AF-AF4A-4C1E7631F8D9}" srcOrd="0" destOrd="0" presId="urn:microsoft.com/office/officeart/2005/8/layout/orgChart1"/>
     <dgm:cxn modelId="{E6297DA4-B1BE-4E89-AAF1-884F53745206}" srcId="{05E1D22D-C08E-4897-AB52-8A7ABC0F4C1E}" destId="{6EF64C25-3660-4860-BF36-24D4D23A43FE}" srcOrd="4" destOrd="0" parTransId="{BFB22B2E-3E91-424A-836F-2483EF59D8F7}" sibTransId="{091B89D3-C802-4165-A703-E0BCC1403930}"/>
-    <dgm:cxn modelId="{57523FBD-8B2F-488D-B6CD-A3AF5C0A7C4F}" type="presParOf" srcId="{9004B3B0-762E-4D41-A683-F3F375591920}" destId="{E95FFFF7-101C-4951-80E1-11D207767D2C}" srcOrd="0" destOrd="0" presId="urn:microsoft.com/office/officeart/2005/8/layout/orgChart1"/>
-    <dgm:cxn modelId="{6B133B44-DEE3-4ECD-974F-81EF739D4041}" type="presParOf" srcId="{E95FFFF7-101C-4951-80E1-11D207767D2C}" destId="{8EC26B2A-1D25-4E48-A689-3BA73F7C616E}" srcOrd="0" destOrd="0" presId="urn:microsoft.com/office/officeart/2005/8/layout/orgChart1"/>
-    <dgm:cxn modelId="{F3013794-4EB6-4685-A4D2-D19861569660}" type="presParOf" srcId="{8EC26B2A-1D25-4E48-A689-3BA73F7C616E}" destId="{6709DA7E-4017-43AF-AF4A-4C1E7631F8D9}" srcOrd="0" destOrd="0" presId="urn:microsoft.com/office/officeart/2005/8/layout/orgChart1"/>
-    <dgm:cxn modelId="{B452D458-52A6-477D-82DE-9451DA2E8119}" type="presParOf" srcId="{8EC26B2A-1D25-4E48-A689-3BA73F7C616E}" destId="{92170D2C-7C24-4EFB-825F-2EDF4962E4F0}" srcOrd="1" destOrd="0" presId="urn:microsoft.com/office/officeart/2005/8/layout/orgChart1"/>
-    <dgm:cxn modelId="{DE4CFB32-9933-4A3C-B92D-7EC84192782A}" type="presParOf" srcId="{E95FFFF7-101C-4951-80E1-11D207767D2C}" destId="{B934B915-714A-4ABF-845F-B5CB6FAC58D6}" srcOrd="1" destOrd="0" presId="urn:microsoft.com/office/officeart/2005/8/layout/orgChart1"/>
-    <dgm:cxn modelId="{289CF1C7-B45C-4FD8-93AD-4F9BC636F4E0}" type="presParOf" srcId="{B934B915-714A-4ABF-845F-B5CB6FAC58D6}" destId="{12AD3F6D-3997-40C7-B387-0A6F109B29CC}" srcOrd="0" destOrd="0" presId="urn:microsoft.com/office/officeart/2005/8/layout/orgChart1"/>
-    <dgm:cxn modelId="{5E709D5B-9DD5-4171-A788-5C80B79D3FC0}" type="presParOf" srcId="{B934B915-714A-4ABF-845F-B5CB6FAC58D6}" destId="{45043196-EB32-4990-8054-CC9DB4D13E87}" srcOrd="1" destOrd="0" presId="urn:microsoft.com/office/officeart/2005/8/layout/orgChart1"/>
-    <dgm:cxn modelId="{65D8F630-13F4-4A69-95E8-D4516EFDE291}" type="presParOf" srcId="{45043196-EB32-4990-8054-CC9DB4D13E87}" destId="{DF24E333-4F25-4066-828D-72B8413D5D9E}" srcOrd="0" destOrd="0" presId="urn:microsoft.com/office/officeart/2005/8/layout/orgChart1"/>
-    <dgm:cxn modelId="{306F4947-424B-4A2E-9407-F883CAB904CE}" type="presParOf" srcId="{DF24E333-4F25-4066-828D-72B8413D5D9E}" destId="{ACBCBBD6-B778-4B13-959D-A138C0C078F9}" srcOrd="0" destOrd="0" presId="urn:microsoft.com/office/officeart/2005/8/layout/orgChart1"/>
-    <dgm:cxn modelId="{707E7241-0FE5-44DB-9ED5-8421757865A6}" type="presParOf" srcId="{DF24E333-4F25-4066-828D-72B8413D5D9E}" destId="{54B368F1-042C-41EE-8FE3-1047E682C5FF}" srcOrd="1" destOrd="0" presId="urn:microsoft.com/office/officeart/2005/8/layout/orgChart1"/>
-    <dgm:cxn modelId="{2E272E80-C5A4-42A5-9A02-F710EB3CB4C3}" type="presParOf" srcId="{45043196-EB32-4990-8054-CC9DB4D13E87}" destId="{1EF9512F-EA21-4C66-8A34-45BD07878727}" srcOrd="1" destOrd="0" presId="urn:microsoft.com/office/officeart/2005/8/layout/orgChart1"/>
-    <dgm:cxn modelId="{AD8BBA40-CAE5-4DCB-BE60-E36A783BA7CF}" type="presParOf" srcId="{1EF9512F-EA21-4C66-8A34-45BD07878727}" destId="{504B74A2-2628-4DAB-9574-9360D1C3B65E}" srcOrd="0" destOrd="0" presId="urn:microsoft.com/office/officeart/2005/8/layout/orgChart1"/>
-    <dgm:cxn modelId="{CC19AAA1-330E-4BA8-B4E2-341EED53F664}" type="presParOf" srcId="{1EF9512F-EA21-4C66-8A34-45BD07878727}" destId="{82803465-AE90-4B7E-919A-6C6B2237B101}" srcOrd="1" destOrd="0" presId="urn:microsoft.com/office/officeart/2005/8/layout/orgChart1"/>
-    <dgm:cxn modelId="{1232C641-D2A2-47A4-9532-8F1CDF026EC7}" type="presParOf" srcId="{82803465-AE90-4B7E-919A-6C6B2237B101}" destId="{DF9DA897-5686-4205-B8D2-C4C20A682860}" srcOrd="0" destOrd="0" presId="urn:microsoft.com/office/officeart/2005/8/layout/orgChart1"/>
-    <dgm:cxn modelId="{6D5D5922-810E-4940-891A-731750123A4B}" type="presParOf" srcId="{DF9DA897-5686-4205-B8D2-C4C20A682860}" destId="{1B690B0C-943E-46DE-961F-74BB71F3F4E7}" srcOrd="0" destOrd="0" presId="urn:microsoft.com/office/officeart/2005/8/layout/orgChart1"/>
-    <dgm:cxn modelId="{612BC82C-40C4-431E-8D76-D2FAF78DE0E6}" type="presParOf" srcId="{DF9DA897-5686-4205-B8D2-C4C20A682860}" destId="{91028010-2663-40C1-BE6E-BB7BC40D2092}" srcOrd="1" destOrd="0" presId="urn:microsoft.com/office/officeart/2005/8/layout/orgChart1"/>
-    <dgm:cxn modelId="{E86D2814-A568-4F09-B38D-52CEE10D517F}" type="presParOf" srcId="{82803465-AE90-4B7E-919A-6C6B2237B101}" destId="{D414F040-F03F-49E7-B8C7-ED28BBB3401E}" srcOrd="1" destOrd="0" presId="urn:microsoft.com/office/officeart/2005/8/layout/orgChart1"/>
-    <dgm:cxn modelId="{39697049-FDD8-468A-B71E-91B84A2F1D2A}" type="presParOf" srcId="{82803465-AE90-4B7E-919A-6C6B2237B101}" destId="{0BEF4670-6A80-4134-BF93-E6C9CB409B62}" srcOrd="2" destOrd="0" presId="urn:microsoft.com/office/officeart/2005/8/layout/orgChart1"/>
-    <dgm:cxn modelId="{F61CF757-06C2-4ADD-9195-2C97B457F4D9}" type="presParOf" srcId="{1EF9512F-EA21-4C66-8A34-45BD07878727}" destId="{39DFC059-084A-4A73-B234-E1B2C71E6CAB}" srcOrd="2" destOrd="0" presId="urn:microsoft.com/office/officeart/2005/8/layout/orgChart1"/>
-    <dgm:cxn modelId="{D4CCA75F-6D1E-48C7-BFC2-F02879F322D8}" type="presParOf" srcId="{1EF9512F-EA21-4C66-8A34-45BD07878727}" destId="{2B3DCAB5-BC2A-4D2F-AD1B-75042DD56AE4}" srcOrd="3" destOrd="0" presId="urn:microsoft.com/office/officeart/2005/8/layout/orgChart1"/>
-    <dgm:cxn modelId="{482682CA-C068-447C-B40B-EF3B5BA0FC0B}" type="presParOf" srcId="{2B3DCAB5-BC2A-4D2F-AD1B-75042DD56AE4}" destId="{B8097E49-5C1C-4E14-A8A7-48E44BBD1C9E}" srcOrd="0" destOrd="0" presId="urn:microsoft.com/office/officeart/2005/8/layout/orgChart1"/>
-    <dgm:cxn modelId="{368CFAA3-07EA-4215-9AA5-C1C88CD6C75A}" type="presParOf" srcId="{B8097E49-5C1C-4E14-A8A7-48E44BBD1C9E}" destId="{19B0C4E5-4782-4CAC-8E79-90135A4A69EA}" srcOrd="0" destOrd="0" presId="urn:microsoft.com/office/officeart/2005/8/layout/orgChart1"/>
-    <dgm:cxn modelId="{A404E1FB-4B64-4ADB-9144-08A3495E6710}" type="presParOf" srcId="{B8097E49-5C1C-4E14-A8A7-48E44BBD1C9E}" destId="{4FDE431D-0261-4E81-9751-2EE81C682E79}" srcOrd="1" destOrd="0" presId="urn:microsoft.com/office/officeart/2005/8/layout/orgChart1"/>
-    <dgm:cxn modelId="{0B92499B-9DF0-4B44-88CC-F0C38E8E57DB}" type="presParOf" srcId="{2B3DCAB5-BC2A-4D2F-AD1B-75042DD56AE4}" destId="{0449545B-C710-4FF0-ACCC-92EB18F4B48C}" srcOrd="1" destOrd="0" presId="urn:microsoft.com/office/officeart/2005/8/layout/orgChart1"/>
-    <dgm:cxn modelId="{280CE910-D9BD-4506-B1AB-1F6FD90DDA70}" type="presParOf" srcId="{2B3DCAB5-BC2A-4D2F-AD1B-75042DD56AE4}" destId="{8E22F0EC-0364-4AF9-9EC9-F19EF2A9FF14}" srcOrd="2" destOrd="0" presId="urn:microsoft.com/office/officeart/2005/8/layout/orgChart1"/>
-    <dgm:cxn modelId="{9E177004-CD11-478B-B427-25D029A41BEB}" type="presParOf" srcId="{1EF9512F-EA21-4C66-8A34-45BD07878727}" destId="{301C0782-F685-4352-83F6-3AEAE10B7910}" srcOrd="4" destOrd="0" presId="urn:microsoft.com/office/officeart/2005/8/layout/orgChart1"/>
-    <dgm:cxn modelId="{4EF5C5D4-8654-4A06-8B7E-0DA23B4F03C1}" type="presParOf" srcId="{1EF9512F-EA21-4C66-8A34-45BD07878727}" destId="{D231CF24-8AD3-420B-A9C8-B19961F283E0}" srcOrd="5" destOrd="0" presId="urn:microsoft.com/office/officeart/2005/8/layout/orgChart1"/>
-    <dgm:cxn modelId="{B9F0906D-AA5D-4DE9-8AEF-F33C6D86E63F}" type="presParOf" srcId="{D231CF24-8AD3-420B-A9C8-B19961F283E0}" destId="{5A69C8A6-0CC7-40E5-A7C0-80F8BA6B5B14}" srcOrd="0" destOrd="0" presId="urn:microsoft.com/office/officeart/2005/8/layout/orgChart1"/>
-    <dgm:cxn modelId="{FA177629-795A-49AE-9201-A19EF2AEBCAF}" type="presParOf" srcId="{5A69C8A6-0CC7-40E5-A7C0-80F8BA6B5B14}" destId="{D0764E7F-B714-4041-961C-FFDE917CAA56}" srcOrd="0" destOrd="0" presId="urn:microsoft.com/office/officeart/2005/8/layout/orgChart1"/>
-    <dgm:cxn modelId="{20E12643-2BC4-4BAB-88B6-60AF9720C7AF}" type="presParOf" srcId="{5A69C8A6-0CC7-40E5-A7C0-80F8BA6B5B14}" destId="{48F66A2B-5860-48CD-B435-1C76F6C82D7E}" srcOrd="1" destOrd="0" presId="urn:microsoft.com/office/officeart/2005/8/layout/orgChart1"/>
-    <dgm:cxn modelId="{F061B96C-7A6C-4D2E-B79D-EBB475E8EE9E}" type="presParOf" srcId="{D231CF24-8AD3-420B-A9C8-B19961F283E0}" destId="{BA1A8A1A-223C-42F1-A1BD-9D77AEF96C95}" srcOrd="1" destOrd="0" presId="urn:microsoft.com/office/officeart/2005/8/layout/orgChart1"/>
-    <dgm:cxn modelId="{167E0B67-D7A1-4088-9EE9-C12B9B9341E5}" type="presParOf" srcId="{D231CF24-8AD3-420B-A9C8-B19961F283E0}" destId="{DA7674E0-4C0D-4017-8452-BA1F876F9EC3}" srcOrd="2" destOrd="0" presId="urn:microsoft.com/office/officeart/2005/8/layout/orgChart1"/>
-    <dgm:cxn modelId="{8EEBD339-488A-4D84-8087-7FAA609E8028}" type="presParOf" srcId="{1EF9512F-EA21-4C66-8A34-45BD07878727}" destId="{922A53B3-B78D-451A-860D-0FE1067CBCFF}" srcOrd="6" destOrd="0" presId="urn:microsoft.com/office/officeart/2005/8/layout/orgChart1"/>
-    <dgm:cxn modelId="{8B48482F-F77B-456A-BBC8-6E6CF59A54FE}" type="presParOf" srcId="{1EF9512F-EA21-4C66-8A34-45BD07878727}" destId="{6FC3A39C-EE25-43FD-A4CD-AF573666D87F}" srcOrd="7" destOrd="0" presId="urn:microsoft.com/office/officeart/2005/8/layout/orgChart1"/>
-    <dgm:cxn modelId="{89469B8A-9990-4789-A46E-D79DB2D9156C}" type="presParOf" srcId="{6FC3A39C-EE25-43FD-A4CD-AF573666D87F}" destId="{80C1B1E7-939F-4E4A-8B54-CC7D7560A355}" srcOrd="0" destOrd="0" presId="urn:microsoft.com/office/officeart/2005/8/layout/orgChart1"/>
-    <dgm:cxn modelId="{056DBA4A-2DA2-4BE5-B8D7-87EB17CB4155}" type="presParOf" srcId="{80C1B1E7-939F-4E4A-8B54-CC7D7560A355}" destId="{AD55A587-4DE1-4D2D-85B5-3EB96E572D4E}" srcOrd="0" destOrd="0" presId="urn:microsoft.com/office/officeart/2005/8/layout/orgChart1"/>
-    <dgm:cxn modelId="{CAB3BF7C-1101-47EE-A700-D79D278D0886}" type="presParOf" srcId="{80C1B1E7-939F-4E4A-8B54-CC7D7560A355}" destId="{F22C71F1-C429-4323-9BB4-CF1211052A5A}" srcOrd="1" destOrd="0" presId="urn:microsoft.com/office/officeart/2005/8/layout/orgChart1"/>
-    <dgm:cxn modelId="{F4FF68A2-71E4-4AA6-9706-0CB9BCD19518}" type="presParOf" srcId="{6FC3A39C-EE25-43FD-A4CD-AF573666D87F}" destId="{17A89B85-BBBC-4694-8447-2EBCF0379C6B}" srcOrd="1" destOrd="0" presId="urn:microsoft.com/office/officeart/2005/8/layout/orgChart1"/>
-    <dgm:cxn modelId="{A43EC5CE-B007-4D98-9E09-566BE24C0879}" type="presParOf" srcId="{6FC3A39C-EE25-43FD-A4CD-AF573666D87F}" destId="{CD7B1FF0-3362-4296-9ADA-5B6E5A569900}" srcOrd="2" destOrd="0" presId="urn:microsoft.com/office/officeart/2005/8/layout/orgChart1"/>
-    <dgm:cxn modelId="{143C9B72-337A-40C7-9653-C664BE24933F}" type="presParOf" srcId="{1EF9512F-EA21-4C66-8A34-45BD07878727}" destId="{29A6B87B-814F-4584-8E15-B14A1DD4D336}" srcOrd="8" destOrd="0" presId="urn:microsoft.com/office/officeart/2005/8/layout/orgChart1"/>
-    <dgm:cxn modelId="{5634F563-1D25-47AA-9C9F-23C0F99B4E64}" type="presParOf" srcId="{1EF9512F-EA21-4C66-8A34-45BD07878727}" destId="{9092889A-921E-4CC7-AB7D-17433E9D9D0A}" srcOrd="9" destOrd="0" presId="urn:microsoft.com/office/officeart/2005/8/layout/orgChart1"/>
-    <dgm:cxn modelId="{BDE51EA9-5EF0-4038-BC15-1BA8909815C1}" type="presParOf" srcId="{9092889A-921E-4CC7-AB7D-17433E9D9D0A}" destId="{288DE8BA-39B5-4976-BB42-CF678E79A4E1}" srcOrd="0" destOrd="0" presId="urn:microsoft.com/office/officeart/2005/8/layout/orgChart1"/>
-    <dgm:cxn modelId="{62F057C4-EC6D-4822-98D0-84AB00E04A6D}" type="presParOf" srcId="{288DE8BA-39B5-4976-BB42-CF678E79A4E1}" destId="{F567448A-8B7A-48B3-B5FE-89A5DB4A909A}" srcOrd="0" destOrd="0" presId="urn:microsoft.com/office/officeart/2005/8/layout/orgChart1"/>
-    <dgm:cxn modelId="{EBFD7A87-3737-4915-B697-EF85B11F6DDA}" type="presParOf" srcId="{288DE8BA-39B5-4976-BB42-CF678E79A4E1}" destId="{02852B04-B225-4662-98E0-CBC75B413B55}" srcOrd="1" destOrd="0" presId="urn:microsoft.com/office/officeart/2005/8/layout/orgChart1"/>
-    <dgm:cxn modelId="{A03C3A55-7D48-4462-8302-5BB87A792D02}" type="presParOf" srcId="{9092889A-921E-4CC7-AB7D-17433E9D9D0A}" destId="{99179D95-4C3D-4BF2-97A9-6C4FF3B9529D}" srcOrd="1" destOrd="0" presId="urn:microsoft.com/office/officeart/2005/8/layout/orgChart1"/>
-    <dgm:cxn modelId="{7B07F324-DB5D-490D-AC7E-5FB1C10D599E}" type="presParOf" srcId="{9092889A-921E-4CC7-AB7D-17433E9D9D0A}" destId="{ABC07976-F526-4E68-901A-31987EB40B61}" srcOrd="2" destOrd="0" presId="urn:microsoft.com/office/officeart/2005/8/layout/orgChart1"/>
-    <dgm:cxn modelId="{1DA523D3-07F2-46CC-A123-DD534B938B83}" type="presParOf" srcId="{45043196-EB32-4990-8054-CC9DB4D13E87}" destId="{34F22061-FC8B-4602-9361-FBF1F6E8158E}" srcOrd="2" destOrd="0" presId="urn:microsoft.com/office/officeart/2005/8/layout/orgChart1"/>
-    <dgm:cxn modelId="{69F3BB62-5F00-46DD-AC37-CC5AECC2CF99}" type="presParOf" srcId="{E95FFFF7-101C-4951-80E1-11D207767D2C}" destId="{59DCAB52-186C-489A-9CD5-4AA99AC35D46}" srcOrd="2" destOrd="0" presId="urn:microsoft.com/office/officeart/2005/8/layout/orgChart1"/>
+    <dgm:cxn modelId="{592E9935-5CF9-4A01-AB12-19F3304D9227}" type="presOf" srcId="{2B91E0FE-2FA2-45D0-BB1E-CCCC9C60ACC4}" destId="{AD55A587-4DE1-4D2D-85B5-3EB96E572D4E}" srcOrd="0" destOrd="0" presId="urn:microsoft.com/office/officeart/2005/8/layout/orgChart1"/>
+    <dgm:cxn modelId="{851A0476-5A20-4F6C-8E52-D965953DE690}" type="presOf" srcId="{2B91E0FE-2FA2-45D0-BB1E-CCCC9C60ACC4}" destId="{F22C71F1-C429-4323-9BB4-CF1211052A5A}" srcOrd="1" destOrd="0" presId="urn:microsoft.com/office/officeart/2005/8/layout/orgChart1"/>
+    <dgm:cxn modelId="{7F5F9548-5132-4385-8E20-EF7FB840BB09}" type="presOf" srcId="{E12F740F-9226-4341-839D-FFA03B15217F}" destId="{6709DA7E-4017-43AF-AF4A-4C1E7631F8D9}" srcOrd="0" destOrd="0" presId="urn:microsoft.com/office/officeart/2005/8/layout/orgChart1"/>
+    <dgm:cxn modelId="{E87F8E86-90A3-4904-B178-F63539350649}" type="presParOf" srcId="{9004B3B0-762E-4D41-A683-F3F375591920}" destId="{E95FFFF7-101C-4951-80E1-11D207767D2C}" srcOrd="0" destOrd="0" presId="urn:microsoft.com/office/officeart/2005/8/layout/orgChart1"/>
+    <dgm:cxn modelId="{BF83193D-A987-4087-83F7-D54B41821507}" type="presParOf" srcId="{E95FFFF7-101C-4951-80E1-11D207767D2C}" destId="{8EC26B2A-1D25-4E48-A689-3BA73F7C616E}" srcOrd="0" destOrd="0" presId="urn:microsoft.com/office/officeart/2005/8/layout/orgChart1"/>
+    <dgm:cxn modelId="{FF79B4A0-5157-410D-A736-9BA6A798306D}" type="presParOf" srcId="{8EC26B2A-1D25-4E48-A689-3BA73F7C616E}" destId="{6709DA7E-4017-43AF-AF4A-4C1E7631F8D9}" srcOrd="0" destOrd="0" presId="urn:microsoft.com/office/officeart/2005/8/layout/orgChart1"/>
+    <dgm:cxn modelId="{C395FE39-69CC-4EE2-834C-A9A8E4002F13}" type="presParOf" srcId="{8EC26B2A-1D25-4E48-A689-3BA73F7C616E}" destId="{92170D2C-7C24-4EFB-825F-2EDF4962E4F0}" srcOrd="1" destOrd="0" presId="urn:microsoft.com/office/officeart/2005/8/layout/orgChart1"/>
+    <dgm:cxn modelId="{2E244470-9629-4AC3-8DB7-FD790FE30F5F}" type="presParOf" srcId="{E95FFFF7-101C-4951-80E1-11D207767D2C}" destId="{B934B915-714A-4ABF-845F-B5CB6FAC58D6}" srcOrd="1" destOrd="0" presId="urn:microsoft.com/office/officeart/2005/8/layout/orgChart1"/>
+    <dgm:cxn modelId="{38A689DD-43CC-43C3-91A6-55B3AE396F7C}" type="presParOf" srcId="{B934B915-714A-4ABF-845F-B5CB6FAC58D6}" destId="{12AD3F6D-3997-40C7-B387-0A6F109B29CC}" srcOrd="0" destOrd="0" presId="urn:microsoft.com/office/officeart/2005/8/layout/orgChart1"/>
+    <dgm:cxn modelId="{CC72F377-97C8-4A9D-8AD0-AA1DF9D64C39}" type="presParOf" srcId="{B934B915-714A-4ABF-845F-B5CB6FAC58D6}" destId="{45043196-EB32-4990-8054-CC9DB4D13E87}" srcOrd="1" destOrd="0" presId="urn:microsoft.com/office/officeart/2005/8/layout/orgChart1"/>
+    <dgm:cxn modelId="{DCBC81A7-8E81-4839-8A62-34C0504ADEBD}" type="presParOf" srcId="{45043196-EB32-4990-8054-CC9DB4D13E87}" destId="{DF24E333-4F25-4066-828D-72B8413D5D9E}" srcOrd="0" destOrd="0" presId="urn:microsoft.com/office/officeart/2005/8/layout/orgChart1"/>
+    <dgm:cxn modelId="{D2EB35DD-6B57-4216-9335-9C8E678D5B0A}" type="presParOf" srcId="{DF24E333-4F25-4066-828D-72B8413D5D9E}" destId="{ACBCBBD6-B778-4B13-959D-A138C0C078F9}" srcOrd="0" destOrd="0" presId="urn:microsoft.com/office/officeart/2005/8/layout/orgChart1"/>
+    <dgm:cxn modelId="{2575C912-4306-416E-8506-BCA8681874AE}" type="presParOf" srcId="{DF24E333-4F25-4066-828D-72B8413D5D9E}" destId="{54B368F1-042C-41EE-8FE3-1047E682C5FF}" srcOrd="1" destOrd="0" presId="urn:microsoft.com/office/officeart/2005/8/layout/orgChart1"/>
+    <dgm:cxn modelId="{FD2B7EA4-6D0D-4F57-9C0C-E2A9089D18ED}" type="presParOf" srcId="{45043196-EB32-4990-8054-CC9DB4D13E87}" destId="{1EF9512F-EA21-4C66-8A34-45BD07878727}" srcOrd="1" destOrd="0" presId="urn:microsoft.com/office/officeart/2005/8/layout/orgChart1"/>
+    <dgm:cxn modelId="{385A4C0C-4D70-4089-910B-7DB1628E5748}" type="presParOf" srcId="{1EF9512F-EA21-4C66-8A34-45BD07878727}" destId="{504B74A2-2628-4DAB-9574-9360D1C3B65E}" srcOrd="0" destOrd="0" presId="urn:microsoft.com/office/officeart/2005/8/layout/orgChart1"/>
+    <dgm:cxn modelId="{B9E94D9E-BF90-4A7B-8350-FFE8905975DA}" type="presParOf" srcId="{1EF9512F-EA21-4C66-8A34-45BD07878727}" destId="{82803465-AE90-4B7E-919A-6C6B2237B101}" srcOrd="1" destOrd="0" presId="urn:microsoft.com/office/officeart/2005/8/layout/orgChart1"/>
+    <dgm:cxn modelId="{4120454A-0515-4999-8EA9-983381681390}" type="presParOf" srcId="{82803465-AE90-4B7E-919A-6C6B2237B101}" destId="{DF9DA897-5686-4205-B8D2-C4C20A682860}" srcOrd="0" destOrd="0" presId="urn:microsoft.com/office/officeart/2005/8/layout/orgChart1"/>
+    <dgm:cxn modelId="{B8A02D37-BB3F-4C40-A081-6978B59BE685}" type="presParOf" srcId="{DF9DA897-5686-4205-B8D2-C4C20A682860}" destId="{1B690B0C-943E-46DE-961F-74BB71F3F4E7}" srcOrd="0" destOrd="0" presId="urn:microsoft.com/office/officeart/2005/8/layout/orgChart1"/>
+    <dgm:cxn modelId="{638A1515-771A-4BCD-8A3A-1B133E838C26}" type="presParOf" srcId="{DF9DA897-5686-4205-B8D2-C4C20A682860}" destId="{91028010-2663-40C1-BE6E-BB7BC40D2092}" srcOrd="1" destOrd="0" presId="urn:microsoft.com/office/officeart/2005/8/layout/orgChart1"/>
+    <dgm:cxn modelId="{8A8CBE65-9C33-433E-AC33-CD191A29348A}" type="presParOf" srcId="{82803465-AE90-4B7E-919A-6C6B2237B101}" destId="{D414F040-F03F-49E7-B8C7-ED28BBB3401E}" srcOrd="1" destOrd="0" presId="urn:microsoft.com/office/officeart/2005/8/layout/orgChart1"/>
+    <dgm:cxn modelId="{9690D10F-B7BF-4AAE-BACD-24322DE349A2}" type="presParOf" srcId="{82803465-AE90-4B7E-919A-6C6B2237B101}" destId="{0BEF4670-6A80-4134-BF93-E6C9CB409B62}" srcOrd="2" destOrd="0" presId="urn:microsoft.com/office/officeart/2005/8/layout/orgChart1"/>
+    <dgm:cxn modelId="{C550FADA-4888-4F29-9479-14CD8F121D3D}" type="presParOf" srcId="{1EF9512F-EA21-4C66-8A34-45BD07878727}" destId="{39DFC059-084A-4A73-B234-E1B2C71E6CAB}" srcOrd="2" destOrd="0" presId="urn:microsoft.com/office/officeart/2005/8/layout/orgChart1"/>
+    <dgm:cxn modelId="{1B5DA9DB-6C9C-49C9-8A0E-D8D10A743BF3}" type="presParOf" srcId="{1EF9512F-EA21-4C66-8A34-45BD07878727}" destId="{2B3DCAB5-BC2A-4D2F-AD1B-75042DD56AE4}" srcOrd="3" destOrd="0" presId="urn:microsoft.com/office/officeart/2005/8/layout/orgChart1"/>
+    <dgm:cxn modelId="{4C61E349-D0B4-4FD2-861D-96E6EAB53EAA}" type="presParOf" srcId="{2B3DCAB5-BC2A-4D2F-AD1B-75042DD56AE4}" destId="{B8097E49-5C1C-4E14-A8A7-48E44BBD1C9E}" srcOrd="0" destOrd="0" presId="urn:microsoft.com/office/officeart/2005/8/layout/orgChart1"/>
+    <dgm:cxn modelId="{4308E63C-7EF0-4F60-9966-FE4E817A0DA8}" type="presParOf" srcId="{B8097E49-5C1C-4E14-A8A7-48E44BBD1C9E}" destId="{19B0C4E5-4782-4CAC-8E79-90135A4A69EA}" srcOrd="0" destOrd="0" presId="urn:microsoft.com/office/officeart/2005/8/layout/orgChart1"/>
+    <dgm:cxn modelId="{D5CDA455-CCCD-435A-BFB0-2F02B2ABBC80}" type="presParOf" srcId="{B8097E49-5C1C-4E14-A8A7-48E44BBD1C9E}" destId="{4FDE431D-0261-4E81-9751-2EE81C682E79}" srcOrd="1" destOrd="0" presId="urn:microsoft.com/office/officeart/2005/8/layout/orgChart1"/>
+    <dgm:cxn modelId="{049E9724-3619-4CB1-8C08-19142F7D97A8}" type="presParOf" srcId="{2B3DCAB5-BC2A-4D2F-AD1B-75042DD56AE4}" destId="{0449545B-C710-4FF0-ACCC-92EB18F4B48C}" srcOrd="1" destOrd="0" presId="urn:microsoft.com/office/officeart/2005/8/layout/orgChart1"/>
+    <dgm:cxn modelId="{5E9CFBEF-04EA-49F8-A763-04BEC2911BAE}" type="presParOf" srcId="{2B3DCAB5-BC2A-4D2F-AD1B-75042DD56AE4}" destId="{8E22F0EC-0364-4AF9-9EC9-F19EF2A9FF14}" srcOrd="2" destOrd="0" presId="urn:microsoft.com/office/officeart/2005/8/layout/orgChart1"/>
+    <dgm:cxn modelId="{116CC50D-B829-4FEF-B641-A4E94E2DDDAF}" type="presParOf" srcId="{1EF9512F-EA21-4C66-8A34-45BD07878727}" destId="{301C0782-F685-4352-83F6-3AEAE10B7910}" srcOrd="4" destOrd="0" presId="urn:microsoft.com/office/officeart/2005/8/layout/orgChart1"/>
+    <dgm:cxn modelId="{8D1AFAD1-7891-4769-B16A-5E6B2ABF2EB6}" type="presParOf" srcId="{1EF9512F-EA21-4C66-8A34-45BD07878727}" destId="{D231CF24-8AD3-420B-A9C8-B19961F283E0}" srcOrd="5" destOrd="0" presId="urn:microsoft.com/office/officeart/2005/8/layout/orgChart1"/>
+    <dgm:cxn modelId="{C01A2D1C-8631-4190-B54C-0B48B999B448}" type="presParOf" srcId="{D231CF24-8AD3-420B-A9C8-B19961F283E0}" destId="{5A69C8A6-0CC7-40E5-A7C0-80F8BA6B5B14}" srcOrd="0" destOrd="0" presId="urn:microsoft.com/office/officeart/2005/8/layout/orgChart1"/>
+    <dgm:cxn modelId="{D9CCDF64-8EE4-4C39-A599-DFE04707E728}" type="presParOf" srcId="{5A69C8A6-0CC7-40E5-A7C0-80F8BA6B5B14}" destId="{D0764E7F-B714-4041-961C-FFDE917CAA56}" srcOrd="0" destOrd="0" presId="urn:microsoft.com/office/officeart/2005/8/layout/orgChart1"/>
+    <dgm:cxn modelId="{CF63768E-E906-42A3-9EAE-C899ACA91B72}" type="presParOf" srcId="{5A69C8A6-0CC7-40E5-A7C0-80F8BA6B5B14}" destId="{48F66A2B-5860-48CD-B435-1C76F6C82D7E}" srcOrd="1" destOrd="0" presId="urn:microsoft.com/office/officeart/2005/8/layout/orgChart1"/>
+    <dgm:cxn modelId="{D063DE31-37D0-42F5-AEF0-423A452203F3}" type="presParOf" srcId="{D231CF24-8AD3-420B-A9C8-B19961F283E0}" destId="{BA1A8A1A-223C-42F1-A1BD-9D77AEF96C95}" srcOrd="1" destOrd="0" presId="urn:microsoft.com/office/officeart/2005/8/layout/orgChart1"/>
+    <dgm:cxn modelId="{666BAD8E-D6CE-4792-9B29-4A46A3C8931B}" type="presParOf" srcId="{D231CF24-8AD3-420B-A9C8-B19961F283E0}" destId="{DA7674E0-4C0D-4017-8452-BA1F876F9EC3}" srcOrd="2" destOrd="0" presId="urn:microsoft.com/office/officeart/2005/8/layout/orgChart1"/>
+    <dgm:cxn modelId="{EE8EF067-B48B-46CB-93E7-E61380BC975B}" type="presParOf" srcId="{1EF9512F-EA21-4C66-8A34-45BD07878727}" destId="{922A53B3-B78D-451A-860D-0FE1067CBCFF}" srcOrd="6" destOrd="0" presId="urn:microsoft.com/office/officeart/2005/8/layout/orgChart1"/>
+    <dgm:cxn modelId="{A277AB26-E465-413A-B7D3-7CAF41F98CB3}" type="presParOf" srcId="{1EF9512F-EA21-4C66-8A34-45BD07878727}" destId="{6FC3A39C-EE25-43FD-A4CD-AF573666D87F}" srcOrd="7" destOrd="0" presId="urn:microsoft.com/office/officeart/2005/8/layout/orgChart1"/>
+    <dgm:cxn modelId="{3EA9F75B-1386-430C-A84A-49C04182C9D2}" type="presParOf" srcId="{6FC3A39C-EE25-43FD-A4CD-AF573666D87F}" destId="{80C1B1E7-939F-4E4A-8B54-CC7D7560A355}" srcOrd="0" destOrd="0" presId="urn:microsoft.com/office/officeart/2005/8/layout/orgChart1"/>
+    <dgm:cxn modelId="{39FDC2D3-048F-4A18-921B-34C26277AD57}" type="presParOf" srcId="{80C1B1E7-939F-4E4A-8B54-CC7D7560A355}" destId="{AD55A587-4DE1-4D2D-85B5-3EB96E572D4E}" srcOrd="0" destOrd="0" presId="urn:microsoft.com/office/officeart/2005/8/layout/orgChart1"/>
+    <dgm:cxn modelId="{DDD3DEE5-1D1F-447D-A4C0-59A7BD3C3748}" type="presParOf" srcId="{80C1B1E7-939F-4E4A-8B54-CC7D7560A355}" destId="{F22C71F1-C429-4323-9BB4-CF1211052A5A}" srcOrd="1" destOrd="0" presId="urn:microsoft.com/office/officeart/2005/8/layout/orgChart1"/>
+    <dgm:cxn modelId="{6593DAAE-2F27-4560-8C17-621DBA236EE9}" type="presParOf" srcId="{6FC3A39C-EE25-43FD-A4CD-AF573666D87F}" destId="{17A89B85-BBBC-4694-8447-2EBCF0379C6B}" srcOrd="1" destOrd="0" presId="urn:microsoft.com/office/officeart/2005/8/layout/orgChart1"/>
+    <dgm:cxn modelId="{FB43716D-3028-466C-BD18-01DCC1825C70}" type="presParOf" srcId="{6FC3A39C-EE25-43FD-A4CD-AF573666D87F}" destId="{CD7B1FF0-3362-4296-9ADA-5B6E5A569900}" srcOrd="2" destOrd="0" presId="urn:microsoft.com/office/officeart/2005/8/layout/orgChart1"/>
+    <dgm:cxn modelId="{A1959083-0106-4FC2-9796-2114E3B3F911}" type="presParOf" srcId="{1EF9512F-EA21-4C66-8A34-45BD07878727}" destId="{29A6B87B-814F-4584-8E15-B14A1DD4D336}" srcOrd="8" destOrd="0" presId="urn:microsoft.com/office/officeart/2005/8/layout/orgChart1"/>
+    <dgm:cxn modelId="{7A3ACC2C-68A4-4C2B-ADE6-D746FEE62AE0}" type="presParOf" srcId="{1EF9512F-EA21-4C66-8A34-45BD07878727}" destId="{9092889A-921E-4CC7-AB7D-17433E9D9D0A}" srcOrd="9" destOrd="0" presId="urn:microsoft.com/office/officeart/2005/8/layout/orgChart1"/>
+    <dgm:cxn modelId="{A1D95EBE-7BC2-408D-8E3F-D1A85BD94007}" type="presParOf" srcId="{9092889A-921E-4CC7-AB7D-17433E9D9D0A}" destId="{288DE8BA-39B5-4976-BB42-CF678E79A4E1}" srcOrd="0" destOrd="0" presId="urn:microsoft.com/office/officeart/2005/8/layout/orgChart1"/>
+    <dgm:cxn modelId="{67861866-2DF9-41D6-9F69-FC73AC4C8032}" type="presParOf" srcId="{288DE8BA-39B5-4976-BB42-CF678E79A4E1}" destId="{F567448A-8B7A-48B3-B5FE-89A5DB4A909A}" srcOrd="0" destOrd="0" presId="urn:microsoft.com/office/officeart/2005/8/layout/orgChart1"/>
+    <dgm:cxn modelId="{4A866C90-05F5-43DB-80D2-4C2D1C2848E8}" type="presParOf" srcId="{288DE8BA-39B5-4976-BB42-CF678E79A4E1}" destId="{02852B04-B225-4662-98E0-CBC75B413B55}" srcOrd="1" destOrd="0" presId="urn:microsoft.com/office/officeart/2005/8/layout/orgChart1"/>
+    <dgm:cxn modelId="{6C160599-BFE8-4D6C-A93E-64FC49727A13}" type="presParOf" srcId="{9092889A-921E-4CC7-AB7D-17433E9D9D0A}" destId="{99179D95-4C3D-4BF2-97A9-6C4FF3B9529D}" srcOrd="1" destOrd="0" presId="urn:microsoft.com/office/officeart/2005/8/layout/orgChart1"/>
+    <dgm:cxn modelId="{E934F8C1-BCEC-4E5E-A001-3C0688572FED}" type="presParOf" srcId="{9092889A-921E-4CC7-AB7D-17433E9D9D0A}" destId="{ABC07976-F526-4E68-901A-31987EB40B61}" srcOrd="2" destOrd="0" presId="urn:microsoft.com/office/officeart/2005/8/layout/orgChart1"/>
+    <dgm:cxn modelId="{9D8D0B07-6AB8-4941-8E89-47A92738DD88}" type="presParOf" srcId="{45043196-EB32-4990-8054-CC9DB4D13E87}" destId="{34F22061-FC8B-4602-9361-FBF1F6E8158E}" srcOrd="2" destOrd="0" presId="urn:microsoft.com/office/officeart/2005/8/layout/orgChart1"/>
+    <dgm:cxn modelId="{B9137DED-6595-4DE7-9D9D-7D31EB7BCEA0}" type="presParOf" srcId="{E95FFFF7-101C-4951-80E1-11D207767D2C}" destId="{59DCAB52-186C-489A-9CD5-4AA99AC35D46}" srcOrd="2" destOrd="0" presId="urn:microsoft.com/office/officeart/2005/8/layout/orgChart1"/>
   </dgm:cxnLst>
   <dgm:bg/>
   <dgm:whole/>
@@ -43930,7 +43860,7 @@
 </file>
 
 <file path=customXml/itemProps1.xml><?xml version="1.0" encoding="utf-8"?>
-<ds:datastoreItem xmlns:ds="http://schemas.openxmlformats.org/officeDocument/2006/customXml" ds:itemID="{273824A4-3461-4E24-A666-7CC33E269121}">
+<ds:datastoreItem xmlns:ds="http://schemas.openxmlformats.org/officeDocument/2006/customXml" ds:itemID="{8C54A184-2BE3-43D5-99DD-5202A9C2C92B}">
   <ds:schemaRefs>
     <ds:schemaRef ds:uri="http://schemas.openxmlformats.org/officeDocument/2006/bibliography"/>
   </ds:schemaRefs>

</xml_diff>

<commit_message>
Editing voor de zoveelste keer...
</commit_message>
<xml_diff>
--- a/Thesis.docx
+++ b/Thesis.docx
@@ -10331,9 +10331,17 @@
         <w:rPr>
           <w:lang w:val="en-US"/>
         </w:rPr>
-        <w:t>ontext diagramma</w:t>
+        <w:t xml:space="preserve">ontext </w:t>
+      </w:r>
+      <w:proofErr w:type="spellStart"/>
+      <w:r>
+        <w:rPr>
+          <w:lang w:val="en-US"/>
+        </w:rPr>
+        <w:t>diagramma</w:t>
       </w:r>
       <w:bookmarkEnd w:id="7"/>
+      <w:proofErr w:type="spellEnd"/>
     </w:p>
     <w:p>
       <w:pPr>
@@ -10537,15 +10545,37 @@
           <w:lang w:val="en-US"/>
         </w:rPr>
         <w:lastRenderedPageBreak/>
-        <w:t>Scope volgens de MoSCoW</w:t>
-      </w:r>
+        <w:t xml:space="preserve">Scope </w:t>
+      </w:r>
+      <w:proofErr w:type="spellStart"/>
       <w:r>
         <w:rPr>
           <w:lang w:val="en-US"/>
         </w:rPr>
+        <w:t>volgens</w:t>
+      </w:r>
+      <w:proofErr w:type="spellEnd"/>
+      <w:r>
+        <w:rPr>
+          <w:lang w:val="en-US"/>
+        </w:rPr>
+        <w:t xml:space="preserve"> de </w:t>
+      </w:r>
+      <w:proofErr w:type="spellStart"/>
+      <w:r>
+        <w:rPr>
+          <w:lang w:val="en-US"/>
+        </w:rPr>
+        <w:t>MoSCoW</w:t>
+      </w:r>
+      <w:r>
+        <w:rPr>
+          <w:lang w:val="en-US"/>
+        </w:rPr>
         <w:t>-methode</w:t>
       </w:r>
       <w:bookmarkEnd w:id="9"/>
+      <w:proofErr w:type="spellEnd"/>
     </w:p>
     <w:p>
       <w:pPr>
@@ -13484,7 +13514,21 @@
         <w:rPr>
           <w:lang w:val="en-US"/>
         </w:rPr>
-        <w:t xml:space="preserve">ISO8601 strings ("YYYY-MM-DD HH:MM:SS.SSS"). </w:t>
+        <w:t>ISO8601 strings ("YYYY-MM-DD HH:MM</w:t>
+      </w:r>
+      <w:proofErr w:type="gramStart"/>
+      <w:r>
+        <w:rPr>
+          <w:lang w:val="en-US"/>
+        </w:rPr>
+        <w:t>:SS.SSS</w:t>
+      </w:r>
+      <w:proofErr w:type="gramEnd"/>
+      <w:r>
+        <w:rPr>
+          <w:lang w:val="en-US"/>
+        </w:rPr>
+        <w:t xml:space="preserve">"). </w:t>
       </w:r>
     </w:p>
     <w:p>
@@ -13520,7 +13564,21 @@
         <w:rPr>
           <w:lang w:val="en-US"/>
         </w:rPr>
-        <w:t xml:space="preserve"> Julian day numbers, the number of days since noon in Greenwich on November 24, 4714 B.C. according to the proleptic Gregorian calendar. </w:t>
+        <w:t xml:space="preserve"> Julian day numbers, the number of days since noon in Greenwich on November 24, 4714 B.C. according to the </w:t>
+      </w:r>
+      <w:proofErr w:type="spellStart"/>
+      <w:r>
+        <w:rPr>
+          <w:lang w:val="en-US"/>
+        </w:rPr>
+        <w:t>proleptic</w:t>
+      </w:r>
+      <w:proofErr w:type="spellEnd"/>
+      <w:r>
+        <w:rPr>
+          <w:lang w:val="en-US"/>
+        </w:rPr>
+        <w:t xml:space="preserve"> Gregorian calendar. </w:t>
       </w:r>
     </w:p>
     <w:p>
@@ -27836,7 +27894,7 @@
           <w:lang w:eastAsia="nl-BE"/>
         </w:rPr>
         <w:drawing>
-          <wp:anchor distT="0" distB="0" distL="114300" distR="114300" simplePos="0" relativeHeight="251657216" behindDoc="0" locked="0" layoutInCell="1" allowOverlap="1" wp14:anchorId="6A3F00B0" wp14:editId="0E0A49F7">
+          <wp:anchor distT="0" distB="0" distL="114300" distR="114300" simplePos="0" relativeHeight="251656192" behindDoc="0" locked="0" layoutInCell="1" allowOverlap="1" wp14:anchorId="6A3F00B0" wp14:editId="0E0A49F7">
             <wp:simplePos x="4105275" y="5105400"/>
             <wp:positionH relativeFrom="margin">
               <wp:align>right</wp:align>
@@ -28015,7 +28073,7 @@
           <w:lang w:eastAsia="nl-BE"/>
         </w:rPr>
         <w:drawing>
-          <wp:anchor distT="0" distB="0" distL="114300" distR="114300" simplePos="0" relativeHeight="251661312" behindDoc="0" locked="0" layoutInCell="1" allowOverlap="1" wp14:anchorId="673DEE96" wp14:editId="4DF6DEDC">
+          <wp:anchor distT="0" distB="0" distL="114300" distR="114300" simplePos="0" relativeHeight="251662336" behindDoc="0" locked="0" layoutInCell="1" allowOverlap="1" wp14:anchorId="673DEE96" wp14:editId="4DF6DEDC">
             <wp:simplePos x="3733800" y="2305050"/>
             <wp:positionH relativeFrom="margin">
               <wp:align>right</wp:align>
@@ -28086,8 +28144,6 @@
       <w:r>
         <w:t>t</w:t>
       </w:r>
-      <w:bookmarkStart w:id="86" w:name="_GoBack"/>
-      <w:bookmarkEnd w:id="86"/>
       <w:r>
         <w:t xml:space="preserve"> een achtergrond activiteit gestart. Dit is een Asynctask die in de achtergrond zijn werk doet. De lezer kan gerust verder bladeren of lezen. Hij/zij zal niet moeten wachten tot de activiteit volledig gedaan heeft. Het onderstaande diagram toont de verchillende  activities die doorlopen worden.</w:t>
       </w:r>
@@ -28141,7 +28197,7 @@
         <w:pStyle w:val="Heading3"/>
         <w:ind w:left="1620"/>
       </w:pPr>
-      <w:bookmarkStart w:id="87" w:name="_Toc356409730"/>
+      <w:bookmarkStart w:id="86" w:name="_Toc356409730"/>
       <w:r>
         <w:t>Statechart diagram activities</w:t>
       </w:r>
@@ -28151,7 +28207,7 @@
         </w:rPr>
         <w:footnoteReference w:id="3"/>
       </w:r>
-      <w:bookmarkEnd w:id="87"/>
+      <w:bookmarkEnd w:id="86"/>
     </w:p>
     <w:p>
       <w:pPr>
@@ -28186,7 +28242,15 @@
         <w:ind w:left="0"/>
       </w:pPr>
       <w:r>
-        <w:t>Tijdens de onCreate method van elke activity word deze toegevoegd in een static lijst van activities. Deze lijst wordt leeggemaakt elke keer de lezer de configuratie van de app aanpast.</w:t>
+        <w:t>Tijdens de onCreate method van elke activity word</w:t>
+      </w:r>
+      <w:r>
+        <w:t>t</w:t>
+      </w:r>
+      <w:bookmarkStart w:id="87" w:name="_GoBack"/>
+      <w:bookmarkEnd w:id="87"/>
+      <w:r>
+        <w:t xml:space="preserve"> deze toegevoegd in een static lijst van activities. Deze lijst wordt leeggemaakt elke keer de lezer de configuratie van de app aanpast.</w:t>
       </w:r>
     </w:p>
     <w:p>
@@ -32319,7 +32383,10 @@
         <w:footnoteRef/>
       </w:r>
       <w:r>
-        <w:t xml:space="preserve"> R</w:t>
+        <w:t xml:space="preserve"> </w:t>
+      </w:r>
+      <w:r>
+        <w:t>R</w:t>
       </w:r>
       <w:r>
         <w:t>ss-feed volgens de officiële standaard. Meer info op: http://cyber.law.harvard.edu/rss/rss.html</w:t>
@@ -32362,7 +32429,10 @@
         <w:footnoteRef/>
       </w:r>
       <w:r>
-        <w:t xml:space="preserve"> Verwijzen naar uitleg backgroundActivity</w:t>
+        <w:t xml:space="preserve"> </w:t>
+      </w:r>
+      <w:r>
+        <w:t>Verwijzen naar uitleg backgroundActivity</w:t>
       </w:r>
     </w:p>
   </w:footnote>
@@ -32378,7 +32448,10 @@
         <w:footnoteRef/>
       </w:r>
       <w:r>
-        <w:t xml:space="preserve"> Zie verder</w:t>
+        <w:t xml:space="preserve"> </w:t>
+      </w:r>
+      <w:r>
+        <w:t>Zie verder</w:t>
       </w:r>
     </w:p>
   </w:footnote>
@@ -32394,7 +32467,10 @@
         <w:footnoteRef/>
       </w:r>
       <w:r>
-        <w:t xml:space="preserve"> Zie topic 1 van dit verslag</w:t>
+        <w:t xml:space="preserve"> </w:t>
+      </w:r>
+      <w:r>
+        <w:t>Zie topic 1 van dit verslag</w:t>
       </w:r>
     </w:p>
   </w:footnote>
@@ -32410,7 +32486,10 @@
         <w:footnoteRef/>
       </w:r>
       <w:r>
-        <w:t xml:space="preserve"> Meer info </w:t>
+        <w:t xml:space="preserve"> </w:t>
+      </w:r>
+      <w:r>
+        <w:t xml:space="preserve">Meer info </w:t>
       </w:r>
       <w:r>
         <w:t>http://www.mantisbt.org/</w:t>
@@ -32429,7 +32508,10 @@
         <w:footnoteRef/>
       </w:r>
       <w:r>
-        <w:t xml:space="preserve"> Meer info </w:t>
+        <w:t xml:space="preserve"> </w:t>
+      </w:r>
+      <w:r>
+        <w:t xml:space="preserve">Meer info </w:t>
       </w:r>
       <w:r>
         <w:t>https://github.com/</w:t>
@@ -36974,49 +37056,49 @@
     </dgm:pt>
   </dgm:ptLst>
   <dgm:cxnLst>
-    <dgm:cxn modelId="{A35DF953-29A4-47DB-846E-BDC0C6FE953E}" type="presOf" srcId="{1A6D5B79-6119-4E6D-8996-6A2ECA9D0764}" destId="{BB943BB1-72E9-4EDD-9934-562F6EDE15F4}" srcOrd="0" destOrd="0" presId="urn:microsoft.com/office/officeart/2005/8/layout/orgChart1"/>
-    <dgm:cxn modelId="{0242B092-C26A-46B1-A423-D61F9695B4C4}" type="presOf" srcId="{793AB9D8-C29A-4335-89EA-8A2436330C5C}" destId="{72D52533-320A-435B-AA2E-36BCA6299B22}" srcOrd="1" destOrd="0" presId="urn:microsoft.com/office/officeart/2005/8/layout/orgChart1"/>
+    <dgm:cxn modelId="{520553F4-B43F-4BF3-9691-FFFA070F0CF6}" srcId="{25BDA8B0-CE82-42F8-99DA-3E919A47A90D}" destId="{1670AE96-3511-4427-9581-D0813ED44F79}" srcOrd="2" destOrd="0" parTransId="{1A6D5B79-6119-4E6D-8996-6A2ECA9D0764}" sibTransId="{291B6600-BCAB-4581-8EFA-7190B524751F}"/>
     <dgm:cxn modelId="{CA286F0B-102D-46F8-9093-8C3DD407D954}" srcId="{FD4D97D3-512D-40DC-B0C7-EC8ED6A68225}" destId="{25BDA8B0-CE82-42F8-99DA-3E919A47A90D}" srcOrd="0" destOrd="0" parTransId="{D6E7F3B4-D328-4C5F-9C86-3F692E8563A5}" sibTransId="{4AA1AD59-1009-4B25-9490-EA1D39581B80}"/>
-    <dgm:cxn modelId="{E6A42896-481B-4F4B-A3A6-40189280CF02}" type="presOf" srcId="{25BDA8B0-CE82-42F8-99DA-3E919A47A90D}" destId="{E2416407-80B8-42AB-A8D6-0CF899227D5D}" srcOrd="0" destOrd="0" presId="urn:microsoft.com/office/officeart/2005/8/layout/orgChart1"/>
-    <dgm:cxn modelId="{86D932ED-D540-4B10-8561-6BDB7BB55227}" type="presOf" srcId="{FD4D97D3-512D-40DC-B0C7-EC8ED6A68225}" destId="{60DFAA10-3BC3-4E4C-AD04-CA533015FF5B}" srcOrd="0" destOrd="0" presId="urn:microsoft.com/office/officeart/2005/8/layout/orgChart1"/>
-    <dgm:cxn modelId="{0252899D-D442-4F7A-9380-D081E18E03F4}" type="presOf" srcId="{25BDA8B0-CE82-42F8-99DA-3E919A47A90D}" destId="{C3C3D0C0-DF93-4E1A-8904-2BC8C1ECC13D}" srcOrd="1" destOrd="0" presId="urn:microsoft.com/office/officeart/2005/8/layout/orgChart1"/>
-    <dgm:cxn modelId="{E4C68E34-B24B-42D0-A4A0-2A4386BD0C27}" type="presOf" srcId="{793AB9D8-C29A-4335-89EA-8A2436330C5C}" destId="{FDC76998-855C-44DD-816C-9DD5EA211B21}" srcOrd="0" destOrd="0" presId="urn:microsoft.com/office/officeart/2005/8/layout/orgChart1"/>
-    <dgm:cxn modelId="{AE31F4AA-266C-479F-A24B-8A1A5B8AEA19}" type="presOf" srcId="{1670AE96-3511-4427-9581-D0813ED44F79}" destId="{3521D9C4-CA67-4321-A186-ABB7BC96A569}" srcOrd="0" destOrd="0" presId="urn:microsoft.com/office/officeart/2005/8/layout/orgChart1"/>
-    <dgm:cxn modelId="{CC9AB416-47E3-4C34-B0E2-B663569B60F2}" type="presOf" srcId="{263F50FA-1265-4745-90CB-5450EDF4B168}" destId="{71A7AA38-D4A0-463D-B738-D2D1849B597F}" srcOrd="0" destOrd="0" presId="urn:microsoft.com/office/officeart/2005/8/layout/orgChart1"/>
+    <dgm:cxn modelId="{3741DCC9-5847-40E9-AE1D-4185FB26FF2B}" type="presOf" srcId="{958326F8-218F-4E3A-981F-5EFF52640B58}" destId="{45C1D29B-DB56-42FD-8C5A-61CF9BADC74D}" srcOrd="0" destOrd="0" presId="urn:microsoft.com/office/officeart/2005/8/layout/orgChart1"/>
+    <dgm:cxn modelId="{AA665B1E-C382-4BE3-86EC-3752DBD18D76}" type="presOf" srcId="{1A6D5B79-6119-4E6D-8996-6A2ECA9D0764}" destId="{BB943BB1-72E9-4EDD-9934-562F6EDE15F4}" srcOrd="0" destOrd="0" presId="urn:microsoft.com/office/officeart/2005/8/layout/orgChart1"/>
+    <dgm:cxn modelId="{FFB42B85-4836-4BFE-8A63-29D896841E40}" type="presOf" srcId="{793AB9D8-C29A-4335-89EA-8A2436330C5C}" destId="{FDC76998-855C-44DD-816C-9DD5EA211B21}" srcOrd="0" destOrd="0" presId="urn:microsoft.com/office/officeart/2005/8/layout/orgChart1"/>
+    <dgm:cxn modelId="{D6B12A20-6232-4135-AC10-B5191F24EB19}" type="presOf" srcId="{1670AE96-3511-4427-9581-D0813ED44F79}" destId="{3521D9C4-CA67-4321-A186-ABB7BC96A569}" srcOrd="0" destOrd="0" presId="urn:microsoft.com/office/officeart/2005/8/layout/orgChart1"/>
+    <dgm:cxn modelId="{240AE62B-023B-44B4-8CEA-471B20F26FD2}" type="presOf" srcId="{263F50FA-1265-4745-90CB-5450EDF4B168}" destId="{D83BFD9A-4436-4D50-B02E-77D1CE930531}" srcOrd="1" destOrd="0" presId="urn:microsoft.com/office/officeart/2005/8/layout/orgChart1"/>
+    <dgm:cxn modelId="{01766921-071B-40CC-857E-B9B957740D61}" type="presOf" srcId="{FD4D97D3-512D-40DC-B0C7-EC8ED6A68225}" destId="{60DFAA10-3BC3-4E4C-AD04-CA533015FF5B}" srcOrd="0" destOrd="0" presId="urn:microsoft.com/office/officeart/2005/8/layout/orgChart1"/>
     <dgm:cxn modelId="{B4D72D0D-EAA9-46DB-82D5-EF9194A97B9B}" srcId="{25BDA8B0-CE82-42F8-99DA-3E919A47A90D}" destId="{793AB9D8-C29A-4335-89EA-8A2436330C5C}" srcOrd="0" destOrd="0" parTransId="{958326F8-218F-4E3A-981F-5EFF52640B58}" sibTransId="{84A8551E-DAA2-453B-9A4B-FDDD192C6765}"/>
-    <dgm:cxn modelId="{4FFC65A8-A8D7-4DEF-AC27-272CA34CAED6}" type="presOf" srcId="{263F50FA-1265-4745-90CB-5450EDF4B168}" destId="{D83BFD9A-4436-4D50-B02E-77D1CE930531}" srcOrd="1" destOrd="0" presId="urn:microsoft.com/office/officeart/2005/8/layout/orgChart1"/>
-    <dgm:cxn modelId="{9EA1C6D2-1866-42CF-8941-63ED95E631BC}" type="presOf" srcId="{1670AE96-3511-4427-9581-D0813ED44F79}" destId="{258B9D38-13D4-4972-B192-C811AB744C70}" srcOrd="1" destOrd="0" presId="urn:microsoft.com/office/officeart/2005/8/layout/orgChart1"/>
-    <dgm:cxn modelId="{B1E51F7B-D19D-411F-A684-84E2573843B4}" type="presOf" srcId="{958326F8-218F-4E3A-981F-5EFF52640B58}" destId="{45C1D29B-DB56-42FD-8C5A-61CF9BADC74D}" srcOrd="0" destOrd="0" presId="urn:microsoft.com/office/officeart/2005/8/layout/orgChart1"/>
-    <dgm:cxn modelId="{4EFF3DED-55A9-44C7-BFBA-82C998BF2303}" type="presOf" srcId="{5785963B-F649-48C7-98B9-DDD8FB102F99}" destId="{29DEEE3F-F42A-46B8-8681-DC07AABCACCA}" srcOrd="0" destOrd="0" presId="urn:microsoft.com/office/officeart/2005/8/layout/orgChart1"/>
+    <dgm:cxn modelId="{98640F3D-1FE9-4489-810C-89288F62A4DA}" type="presOf" srcId="{25BDA8B0-CE82-42F8-99DA-3E919A47A90D}" destId="{E2416407-80B8-42AB-A8D6-0CF899227D5D}" srcOrd="0" destOrd="0" presId="urn:microsoft.com/office/officeart/2005/8/layout/orgChart1"/>
+    <dgm:cxn modelId="{5D6E2394-9D44-43EE-B686-4CB5357029A1}" type="presOf" srcId="{1670AE96-3511-4427-9581-D0813ED44F79}" destId="{258B9D38-13D4-4972-B192-C811AB744C70}" srcOrd="1" destOrd="0" presId="urn:microsoft.com/office/officeart/2005/8/layout/orgChart1"/>
+    <dgm:cxn modelId="{BAAD22FD-353E-4DB5-897F-5CABBFF89998}" type="presOf" srcId="{5785963B-F649-48C7-98B9-DDD8FB102F99}" destId="{29DEEE3F-F42A-46B8-8681-DC07AABCACCA}" srcOrd="0" destOrd="0" presId="urn:microsoft.com/office/officeart/2005/8/layout/orgChart1"/>
+    <dgm:cxn modelId="{6CE5C6F9-335A-4399-BFCB-120F75C771D5}" type="presOf" srcId="{793AB9D8-C29A-4335-89EA-8A2436330C5C}" destId="{72D52533-320A-435B-AA2E-36BCA6299B22}" srcOrd="1" destOrd="0" presId="urn:microsoft.com/office/officeart/2005/8/layout/orgChart1"/>
+    <dgm:cxn modelId="{8918B468-32BB-409F-BEB0-EB267844E24C}" type="presOf" srcId="{263F50FA-1265-4745-90CB-5450EDF4B168}" destId="{71A7AA38-D4A0-463D-B738-D2D1849B597F}" srcOrd="0" destOrd="0" presId="urn:microsoft.com/office/officeart/2005/8/layout/orgChart1"/>
+    <dgm:cxn modelId="{546867C3-4C26-4E49-B665-FCA30269C9B6}" type="presOf" srcId="{25BDA8B0-CE82-42F8-99DA-3E919A47A90D}" destId="{C3C3D0C0-DF93-4E1A-8904-2BC8C1ECC13D}" srcOrd="1" destOrd="0" presId="urn:microsoft.com/office/officeart/2005/8/layout/orgChart1"/>
     <dgm:cxn modelId="{FFCB0119-DFCC-4B57-8061-602C00B9D9E4}" srcId="{25BDA8B0-CE82-42F8-99DA-3E919A47A90D}" destId="{263F50FA-1265-4745-90CB-5450EDF4B168}" srcOrd="1" destOrd="0" parTransId="{5785963B-F649-48C7-98B9-DDD8FB102F99}" sibTransId="{928D63E3-0B97-4381-814E-E1A1E8335168}"/>
-    <dgm:cxn modelId="{520553F4-B43F-4BF3-9691-FFFA070F0CF6}" srcId="{25BDA8B0-CE82-42F8-99DA-3E919A47A90D}" destId="{1670AE96-3511-4427-9581-D0813ED44F79}" srcOrd="2" destOrd="0" parTransId="{1A6D5B79-6119-4E6D-8996-6A2ECA9D0764}" sibTransId="{291B6600-BCAB-4581-8EFA-7190B524751F}"/>
-    <dgm:cxn modelId="{F3EC6618-245A-472F-9491-A769CAECA9B6}" type="presParOf" srcId="{60DFAA10-3BC3-4E4C-AD04-CA533015FF5B}" destId="{5EC10829-76AF-463B-BC1F-DB236C549E3C}" srcOrd="0" destOrd="0" presId="urn:microsoft.com/office/officeart/2005/8/layout/orgChart1"/>
-    <dgm:cxn modelId="{A6E2225B-ED1A-4663-8321-0A7CD9FE31D7}" type="presParOf" srcId="{5EC10829-76AF-463B-BC1F-DB236C549E3C}" destId="{1BFC678F-36E3-477A-9FB5-8EBEBBD7892A}" srcOrd="0" destOrd="0" presId="urn:microsoft.com/office/officeart/2005/8/layout/orgChart1"/>
-    <dgm:cxn modelId="{2B192390-D0A2-4171-8844-8EF388B01A71}" type="presParOf" srcId="{1BFC678F-36E3-477A-9FB5-8EBEBBD7892A}" destId="{E2416407-80B8-42AB-A8D6-0CF899227D5D}" srcOrd="0" destOrd="0" presId="urn:microsoft.com/office/officeart/2005/8/layout/orgChart1"/>
-    <dgm:cxn modelId="{B9959591-3BD0-4C99-8FB4-BADDCF075086}" type="presParOf" srcId="{1BFC678F-36E3-477A-9FB5-8EBEBBD7892A}" destId="{C3C3D0C0-DF93-4E1A-8904-2BC8C1ECC13D}" srcOrd="1" destOrd="0" presId="urn:microsoft.com/office/officeart/2005/8/layout/orgChart1"/>
-    <dgm:cxn modelId="{59229834-F12E-493C-A528-73CEC4F6B780}" type="presParOf" srcId="{5EC10829-76AF-463B-BC1F-DB236C549E3C}" destId="{9441EBF9-4931-47A2-8409-225B01390B17}" srcOrd="1" destOrd="0" presId="urn:microsoft.com/office/officeart/2005/8/layout/orgChart1"/>
-    <dgm:cxn modelId="{AF789037-925D-47CD-9495-BEE29A2DF8D6}" type="presParOf" srcId="{9441EBF9-4931-47A2-8409-225B01390B17}" destId="{29DEEE3F-F42A-46B8-8681-DC07AABCACCA}" srcOrd="0" destOrd="0" presId="urn:microsoft.com/office/officeart/2005/8/layout/orgChart1"/>
-    <dgm:cxn modelId="{11669C0C-5F31-4FBE-B05B-14BBD1E255E2}" type="presParOf" srcId="{9441EBF9-4931-47A2-8409-225B01390B17}" destId="{B65EC7A3-83C1-4262-A190-B43E4FB57A82}" srcOrd="1" destOrd="0" presId="urn:microsoft.com/office/officeart/2005/8/layout/orgChart1"/>
-    <dgm:cxn modelId="{B9D3A164-C07D-4107-9283-2B1ED6108DCB}" type="presParOf" srcId="{B65EC7A3-83C1-4262-A190-B43E4FB57A82}" destId="{7F746CB9-523C-43FA-925D-EC782FF6D1D9}" srcOrd="0" destOrd="0" presId="urn:microsoft.com/office/officeart/2005/8/layout/orgChart1"/>
-    <dgm:cxn modelId="{CFD83631-B668-4FA5-A008-1C85191542DC}" type="presParOf" srcId="{7F746CB9-523C-43FA-925D-EC782FF6D1D9}" destId="{71A7AA38-D4A0-463D-B738-D2D1849B597F}" srcOrd="0" destOrd="0" presId="urn:microsoft.com/office/officeart/2005/8/layout/orgChart1"/>
-    <dgm:cxn modelId="{4CD4E709-CF35-49CD-9933-F66C1B37E68E}" type="presParOf" srcId="{7F746CB9-523C-43FA-925D-EC782FF6D1D9}" destId="{D83BFD9A-4436-4D50-B02E-77D1CE930531}" srcOrd="1" destOrd="0" presId="urn:microsoft.com/office/officeart/2005/8/layout/orgChart1"/>
-    <dgm:cxn modelId="{DEB02CDB-49C4-4B24-B1FC-BE1E3EB54C60}" type="presParOf" srcId="{B65EC7A3-83C1-4262-A190-B43E4FB57A82}" destId="{BC1DB128-534C-45B8-A95B-80813A7D25BD}" srcOrd="1" destOrd="0" presId="urn:microsoft.com/office/officeart/2005/8/layout/orgChart1"/>
-    <dgm:cxn modelId="{AF4FE620-E8C8-4032-A928-1BCF8F24C794}" type="presParOf" srcId="{B65EC7A3-83C1-4262-A190-B43E4FB57A82}" destId="{33BB358A-493B-4839-8241-FC511AE74F99}" srcOrd="2" destOrd="0" presId="urn:microsoft.com/office/officeart/2005/8/layout/orgChart1"/>
-    <dgm:cxn modelId="{B8E48991-9C0B-42A5-8C71-8DED8B622654}" type="presParOf" srcId="{9441EBF9-4931-47A2-8409-225B01390B17}" destId="{BB943BB1-72E9-4EDD-9934-562F6EDE15F4}" srcOrd="2" destOrd="0" presId="urn:microsoft.com/office/officeart/2005/8/layout/orgChart1"/>
-    <dgm:cxn modelId="{DCCEF054-0B68-4C8D-9379-D92D81026D70}" type="presParOf" srcId="{9441EBF9-4931-47A2-8409-225B01390B17}" destId="{0CC8D05A-2061-4104-AB04-C485FC3E7501}" srcOrd="3" destOrd="0" presId="urn:microsoft.com/office/officeart/2005/8/layout/orgChart1"/>
-    <dgm:cxn modelId="{DA282974-F710-41B1-A0BB-9797F0B2B0DA}" type="presParOf" srcId="{0CC8D05A-2061-4104-AB04-C485FC3E7501}" destId="{FD469EB9-1769-4EB3-8DA7-2D0C3454F972}" srcOrd="0" destOrd="0" presId="urn:microsoft.com/office/officeart/2005/8/layout/orgChart1"/>
-    <dgm:cxn modelId="{8C2DA079-389D-4BED-AE2F-1F637FB580B7}" type="presParOf" srcId="{FD469EB9-1769-4EB3-8DA7-2D0C3454F972}" destId="{3521D9C4-CA67-4321-A186-ABB7BC96A569}" srcOrd="0" destOrd="0" presId="urn:microsoft.com/office/officeart/2005/8/layout/orgChart1"/>
-    <dgm:cxn modelId="{A79D8268-0942-4A6F-8DF8-C0227FEEB2D0}" type="presParOf" srcId="{FD469EB9-1769-4EB3-8DA7-2D0C3454F972}" destId="{258B9D38-13D4-4972-B192-C811AB744C70}" srcOrd="1" destOrd="0" presId="urn:microsoft.com/office/officeart/2005/8/layout/orgChart1"/>
-    <dgm:cxn modelId="{71B4E376-5440-4753-A59E-5D195DAE083F}" type="presParOf" srcId="{0CC8D05A-2061-4104-AB04-C485FC3E7501}" destId="{00850621-DE3F-477C-ADE1-81E365580149}" srcOrd="1" destOrd="0" presId="urn:microsoft.com/office/officeart/2005/8/layout/orgChart1"/>
-    <dgm:cxn modelId="{C8139926-70E0-4495-A512-3C5A5E4430B4}" type="presParOf" srcId="{0CC8D05A-2061-4104-AB04-C485FC3E7501}" destId="{47CEB40C-C533-47E9-96D0-1C217E14DE37}" srcOrd="2" destOrd="0" presId="urn:microsoft.com/office/officeart/2005/8/layout/orgChart1"/>
-    <dgm:cxn modelId="{CDC4A258-F68E-4792-83B0-3F57A2B46069}" type="presParOf" srcId="{5EC10829-76AF-463B-BC1F-DB236C549E3C}" destId="{8FC23684-7A55-444C-99DA-FA1298CFBCE0}" srcOrd="2" destOrd="0" presId="urn:microsoft.com/office/officeart/2005/8/layout/orgChart1"/>
-    <dgm:cxn modelId="{BB31B5B0-E28B-49D0-8BC6-55D1E5BEFC4A}" type="presParOf" srcId="{8FC23684-7A55-444C-99DA-FA1298CFBCE0}" destId="{45C1D29B-DB56-42FD-8C5A-61CF9BADC74D}" srcOrd="0" destOrd="0" presId="urn:microsoft.com/office/officeart/2005/8/layout/orgChart1"/>
-    <dgm:cxn modelId="{7CC5722E-6880-4728-9694-DF33EB177805}" type="presParOf" srcId="{8FC23684-7A55-444C-99DA-FA1298CFBCE0}" destId="{E7A56F07-82EE-45FA-A3E8-E1D0A1BC3714}" srcOrd="1" destOrd="0" presId="urn:microsoft.com/office/officeart/2005/8/layout/orgChart1"/>
-    <dgm:cxn modelId="{1F421281-CBEF-4E02-8377-F29ED7A330AD}" type="presParOf" srcId="{E7A56F07-82EE-45FA-A3E8-E1D0A1BC3714}" destId="{08FDB9A4-562C-4972-A0B5-CC933F073F89}" srcOrd="0" destOrd="0" presId="urn:microsoft.com/office/officeart/2005/8/layout/orgChart1"/>
-    <dgm:cxn modelId="{2E2D155D-9A95-4B9E-8936-C9A86DB1A1FC}" type="presParOf" srcId="{08FDB9A4-562C-4972-A0B5-CC933F073F89}" destId="{FDC76998-855C-44DD-816C-9DD5EA211B21}" srcOrd="0" destOrd="0" presId="urn:microsoft.com/office/officeart/2005/8/layout/orgChart1"/>
-    <dgm:cxn modelId="{B5C01907-B32A-44C7-8174-4E6EA7E0FA6A}" type="presParOf" srcId="{08FDB9A4-562C-4972-A0B5-CC933F073F89}" destId="{72D52533-320A-435B-AA2E-36BCA6299B22}" srcOrd="1" destOrd="0" presId="urn:microsoft.com/office/officeart/2005/8/layout/orgChart1"/>
-    <dgm:cxn modelId="{4EF29893-32AE-46F7-ABFC-E202A17B23C2}" type="presParOf" srcId="{E7A56F07-82EE-45FA-A3E8-E1D0A1BC3714}" destId="{EF167000-3751-4D13-B04A-151B4A816969}" srcOrd="1" destOrd="0" presId="urn:microsoft.com/office/officeart/2005/8/layout/orgChart1"/>
-    <dgm:cxn modelId="{223266CA-F685-4005-B1F6-016041F64682}" type="presParOf" srcId="{E7A56F07-82EE-45FA-A3E8-E1D0A1BC3714}" destId="{F4D2B13E-20ED-4C66-816B-F1B454B8F9F1}" srcOrd="2" destOrd="0" presId="urn:microsoft.com/office/officeart/2005/8/layout/orgChart1"/>
+    <dgm:cxn modelId="{5D184962-EB6A-4F48-9696-19528ED86366}" type="presParOf" srcId="{60DFAA10-3BC3-4E4C-AD04-CA533015FF5B}" destId="{5EC10829-76AF-463B-BC1F-DB236C549E3C}" srcOrd="0" destOrd="0" presId="urn:microsoft.com/office/officeart/2005/8/layout/orgChart1"/>
+    <dgm:cxn modelId="{9DCEBFB0-8F31-4CE4-8326-E9160A85855D}" type="presParOf" srcId="{5EC10829-76AF-463B-BC1F-DB236C549E3C}" destId="{1BFC678F-36E3-477A-9FB5-8EBEBBD7892A}" srcOrd="0" destOrd="0" presId="urn:microsoft.com/office/officeart/2005/8/layout/orgChart1"/>
+    <dgm:cxn modelId="{EAD23ED1-B7AD-4AB4-983D-1D1AEDBA9BBC}" type="presParOf" srcId="{1BFC678F-36E3-477A-9FB5-8EBEBBD7892A}" destId="{E2416407-80B8-42AB-A8D6-0CF899227D5D}" srcOrd="0" destOrd="0" presId="urn:microsoft.com/office/officeart/2005/8/layout/orgChart1"/>
+    <dgm:cxn modelId="{F4897C59-11F9-41DF-91C7-5EAEFD7365A1}" type="presParOf" srcId="{1BFC678F-36E3-477A-9FB5-8EBEBBD7892A}" destId="{C3C3D0C0-DF93-4E1A-8904-2BC8C1ECC13D}" srcOrd="1" destOrd="0" presId="urn:microsoft.com/office/officeart/2005/8/layout/orgChart1"/>
+    <dgm:cxn modelId="{2C71B2F0-099B-48A4-B2A2-81BE234B179F}" type="presParOf" srcId="{5EC10829-76AF-463B-BC1F-DB236C549E3C}" destId="{9441EBF9-4931-47A2-8409-225B01390B17}" srcOrd="1" destOrd="0" presId="urn:microsoft.com/office/officeart/2005/8/layout/orgChart1"/>
+    <dgm:cxn modelId="{60A1DB8F-D4D6-4F42-862F-925E1402050F}" type="presParOf" srcId="{9441EBF9-4931-47A2-8409-225B01390B17}" destId="{29DEEE3F-F42A-46B8-8681-DC07AABCACCA}" srcOrd="0" destOrd="0" presId="urn:microsoft.com/office/officeart/2005/8/layout/orgChart1"/>
+    <dgm:cxn modelId="{A37E8BA9-3D17-474F-B224-85C70BE8ADCE}" type="presParOf" srcId="{9441EBF9-4931-47A2-8409-225B01390B17}" destId="{B65EC7A3-83C1-4262-A190-B43E4FB57A82}" srcOrd="1" destOrd="0" presId="urn:microsoft.com/office/officeart/2005/8/layout/orgChart1"/>
+    <dgm:cxn modelId="{83A5CDE5-DBF6-420E-A5E4-F14495DA33FF}" type="presParOf" srcId="{B65EC7A3-83C1-4262-A190-B43E4FB57A82}" destId="{7F746CB9-523C-43FA-925D-EC782FF6D1D9}" srcOrd="0" destOrd="0" presId="urn:microsoft.com/office/officeart/2005/8/layout/orgChart1"/>
+    <dgm:cxn modelId="{4775EF76-B140-4ECE-9080-777B70125EF2}" type="presParOf" srcId="{7F746CB9-523C-43FA-925D-EC782FF6D1D9}" destId="{71A7AA38-D4A0-463D-B738-D2D1849B597F}" srcOrd="0" destOrd="0" presId="urn:microsoft.com/office/officeart/2005/8/layout/orgChart1"/>
+    <dgm:cxn modelId="{EDD49153-7A74-4B83-BB57-B1CE2041BADC}" type="presParOf" srcId="{7F746CB9-523C-43FA-925D-EC782FF6D1D9}" destId="{D83BFD9A-4436-4D50-B02E-77D1CE930531}" srcOrd="1" destOrd="0" presId="urn:microsoft.com/office/officeart/2005/8/layout/orgChart1"/>
+    <dgm:cxn modelId="{1ACEF287-5B41-4A73-9DC9-1642AF312FF2}" type="presParOf" srcId="{B65EC7A3-83C1-4262-A190-B43E4FB57A82}" destId="{BC1DB128-534C-45B8-A95B-80813A7D25BD}" srcOrd="1" destOrd="0" presId="urn:microsoft.com/office/officeart/2005/8/layout/orgChart1"/>
+    <dgm:cxn modelId="{084D79F7-D214-4BD8-862B-FDABAE8F59BE}" type="presParOf" srcId="{B65EC7A3-83C1-4262-A190-B43E4FB57A82}" destId="{33BB358A-493B-4839-8241-FC511AE74F99}" srcOrd="2" destOrd="0" presId="urn:microsoft.com/office/officeart/2005/8/layout/orgChart1"/>
+    <dgm:cxn modelId="{65DCB86C-FBD8-4F3D-97AE-E2607757DEDA}" type="presParOf" srcId="{9441EBF9-4931-47A2-8409-225B01390B17}" destId="{BB943BB1-72E9-4EDD-9934-562F6EDE15F4}" srcOrd="2" destOrd="0" presId="urn:microsoft.com/office/officeart/2005/8/layout/orgChart1"/>
+    <dgm:cxn modelId="{7B82FDE2-5E31-44A2-9FD7-06729CC34C2D}" type="presParOf" srcId="{9441EBF9-4931-47A2-8409-225B01390B17}" destId="{0CC8D05A-2061-4104-AB04-C485FC3E7501}" srcOrd="3" destOrd="0" presId="urn:microsoft.com/office/officeart/2005/8/layout/orgChart1"/>
+    <dgm:cxn modelId="{99EAD472-4EBE-42BC-B4BA-CE910EE8EC3B}" type="presParOf" srcId="{0CC8D05A-2061-4104-AB04-C485FC3E7501}" destId="{FD469EB9-1769-4EB3-8DA7-2D0C3454F972}" srcOrd="0" destOrd="0" presId="urn:microsoft.com/office/officeart/2005/8/layout/orgChart1"/>
+    <dgm:cxn modelId="{FEA43306-95F4-4618-9D84-347278CEABF5}" type="presParOf" srcId="{FD469EB9-1769-4EB3-8DA7-2D0C3454F972}" destId="{3521D9C4-CA67-4321-A186-ABB7BC96A569}" srcOrd="0" destOrd="0" presId="urn:microsoft.com/office/officeart/2005/8/layout/orgChart1"/>
+    <dgm:cxn modelId="{C6197A81-A2FE-467F-B5F9-CA774DB43CEB}" type="presParOf" srcId="{FD469EB9-1769-4EB3-8DA7-2D0C3454F972}" destId="{258B9D38-13D4-4972-B192-C811AB744C70}" srcOrd="1" destOrd="0" presId="urn:microsoft.com/office/officeart/2005/8/layout/orgChart1"/>
+    <dgm:cxn modelId="{DEBA5735-C5D9-4CF2-B48B-B7A81703FFA6}" type="presParOf" srcId="{0CC8D05A-2061-4104-AB04-C485FC3E7501}" destId="{00850621-DE3F-477C-ADE1-81E365580149}" srcOrd="1" destOrd="0" presId="urn:microsoft.com/office/officeart/2005/8/layout/orgChart1"/>
+    <dgm:cxn modelId="{6A6A8DB2-6334-4066-A77A-541FBD1F97A6}" type="presParOf" srcId="{0CC8D05A-2061-4104-AB04-C485FC3E7501}" destId="{47CEB40C-C533-47E9-96D0-1C217E14DE37}" srcOrd="2" destOrd="0" presId="urn:microsoft.com/office/officeart/2005/8/layout/orgChart1"/>
+    <dgm:cxn modelId="{8E0AA5A6-7982-4605-A529-1651691B6F42}" type="presParOf" srcId="{5EC10829-76AF-463B-BC1F-DB236C549E3C}" destId="{8FC23684-7A55-444C-99DA-FA1298CFBCE0}" srcOrd="2" destOrd="0" presId="urn:microsoft.com/office/officeart/2005/8/layout/orgChart1"/>
+    <dgm:cxn modelId="{EA115BF7-BF86-4A4B-B9F5-DA12B5424C30}" type="presParOf" srcId="{8FC23684-7A55-444C-99DA-FA1298CFBCE0}" destId="{45C1D29B-DB56-42FD-8C5A-61CF9BADC74D}" srcOrd="0" destOrd="0" presId="urn:microsoft.com/office/officeart/2005/8/layout/orgChart1"/>
+    <dgm:cxn modelId="{BE069C6F-2DB9-4948-9739-B756FAB08124}" type="presParOf" srcId="{8FC23684-7A55-444C-99DA-FA1298CFBCE0}" destId="{E7A56F07-82EE-45FA-A3E8-E1D0A1BC3714}" srcOrd="1" destOrd="0" presId="urn:microsoft.com/office/officeart/2005/8/layout/orgChart1"/>
+    <dgm:cxn modelId="{FCBA4C15-4EE1-4805-8760-73956BA859AA}" type="presParOf" srcId="{E7A56F07-82EE-45FA-A3E8-E1D0A1BC3714}" destId="{08FDB9A4-562C-4972-A0B5-CC933F073F89}" srcOrd="0" destOrd="0" presId="urn:microsoft.com/office/officeart/2005/8/layout/orgChart1"/>
+    <dgm:cxn modelId="{A7BAD5F0-ECFB-4773-8545-0F3C25708CEE}" type="presParOf" srcId="{08FDB9A4-562C-4972-A0B5-CC933F073F89}" destId="{FDC76998-855C-44DD-816C-9DD5EA211B21}" srcOrd="0" destOrd="0" presId="urn:microsoft.com/office/officeart/2005/8/layout/orgChart1"/>
+    <dgm:cxn modelId="{715A76C4-BB3D-4412-8255-5CA21B34C191}" type="presParOf" srcId="{08FDB9A4-562C-4972-A0B5-CC933F073F89}" destId="{72D52533-320A-435B-AA2E-36BCA6299B22}" srcOrd="1" destOrd="0" presId="urn:microsoft.com/office/officeart/2005/8/layout/orgChart1"/>
+    <dgm:cxn modelId="{D6695845-5A25-4803-A945-F65C678D321A}" type="presParOf" srcId="{E7A56F07-82EE-45FA-A3E8-E1D0A1BC3714}" destId="{EF167000-3751-4D13-B04A-151B4A816969}" srcOrd="1" destOrd="0" presId="urn:microsoft.com/office/officeart/2005/8/layout/orgChart1"/>
+    <dgm:cxn modelId="{A0A8689F-A5A3-4D2F-A72E-CAAF27DC5E42}" type="presParOf" srcId="{E7A56F07-82EE-45FA-A3E8-E1D0A1BC3714}" destId="{F4D2B13E-20ED-4C66-816B-F1B454B8F9F1}" srcOrd="2" destOrd="0" presId="urn:microsoft.com/office/officeart/2005/8/layout/orgChart1"/>
   </dgm:cxnLst>
   <dgm:bg/>
   <dgm:whole/>
@@ -37708,82 +37790,82 @@
     </dgm:pt>
   </dgm:ptLst>
   <dgm:cxnLst>
+    <dgm:cxn modelId="{8DCE3B9B-1753-451C-BB6A-F97A7B9F1133}" type="presOf" srcId="{DE0076FD-2CC6-49D7-B4F1-5DD4BD37B76B}" destId="{48F66A2B-5860-48CD-B435-1C76F6C82D7E}" srcOrd="1" destOrd="0" presId="urn:microsoft.com/office/officeart/2005/8/layout/orgChart1"/>
+    <dgm:cxn modelId="{BF843537-6B20-4935-A0F7-607258E4DF87}" type="presOf" srcId="{2B91E0FE-2FA2-45D0-BB1E-CCCC9C60ACC4}" destId="{F22C71F1-C429-4323-9BB4-CF1211052A5A}" srcOrd="1" destOrd="0" presId="urn:microsoft.com/office/officeart/2005/8/layout/orgChart1"/>
     <dgm:cxn modelId="{FA3391D4-AF3D-49F2-B56F-99685AB27E4A}" srcId="{05E1D22D-C08E-4897-AB52-8A7ABC0F4C1E}" destId="{2B91E0FE-2FA2-45D0-BB1E-CCCC9C60ACC4}" srcOrd="3" destOrd="0" parTransId="{2A53C17E-8F8D-4A10-9119-9A74FC34752C}" sibTransId="{11204D6E-9B82-41B5-AAE5-BF7A6E5E1848}"/>
+    <dgm:cxn modelId="{80618DE7-F075-4C8D-8F38-5351127E574B}" type="presOf" srcId="{972AB47B-A884-4743-AB95-08FB6F491010}" destId="{301C0782-F685-4352-83F6-3AEAE10B7910}" srcOrd="0" destOrd="0" presId="urn:microsoft.com/office/officeart/2005/8/layout/orgChart1"/>
+    <dgm:cxn modelId="{D3370B1B-F37E-4EC8-9077-6A440351CA85}" type="presOf" srcId="{05E1D22D-C08E-4897-AB52-8A7ABC0F4C1E}" destId="{ACBCBBD6-B778-4B13-959D-A138C0C078F9}" srcOrd="0" destOrd="0" presId="urn:microsoft.com/office/officeart/2005/8/layout/orgChart1"/>
     <dgm:cxn modelId="{990FC087-48C5-4A50-9F48-E555322BDFCD}" srcId="{05E1D22D-C08E-4897-AB52-8A7ABC0F4C1E}" destId="{69687A50-5FF8-47DB-85BE-88C96003F9BD}" srcOrd="1" destOrd="0" parTransId="{2ADC735A-D2CF-4724-99C9-382B8516D753}" sibTransId="{11D63770-BAFC-4079-AF39-9681A84A47DB}"/>
-    <dgm:cxn modelId="{05A40339-E550-4181-9561-4AE8BBB22733}" type="presOf" srcId="{BFB22B2E-3E91-424A-836F-2483EF59D8F7}" destId="{29A6B87B-814F-4584-8E15-B14A1DD4D336}" srcOrd="0" destOrd="0" presId="urn:microsoft.com/office/officeart/2005/8/layout/orgChart1"/>
-    <dgm:cxn modelId="{D309910B-CF15-45C2-9CDB-865B1E1265FD}" type="presOf" srcId="{DE0076FD-2CC6-49D7-B4F1-5DD4BD37B76B}" destId="{D0764E7F-B714-4041-961C-FFDE917CAA56}" srcOrd="0" destOrd="0" presId="urn:microsoft.com/office/officeart/2005/8/layout/orgChart1"/>
-    <dgm:cxn modelId="{5E56A755-D4B8-471E-B4D7-68E207DE88D9}" type="presOf" srcId="{DE0076FD-2CC6-49D7-B4F1-5DD4BD37B76B}" destId="{48F66A2B-5860-48CD-B435-1C76F6C82D7E}" srcOrd="1" destOrd="0" presId="urn:microsoft.com/office/officeart/2005/8/layout/orgChart1"/>
-    <dgm:cxn modelId="{B8458F7C-5644-40C7-9F1A-672D8AEC576E}" type="presOf" srcId="{6EF64C25-3660-4860-BF36-24D4D23A43FE}" destId="{02852B04-B225-4662-98E0-CBC75B413B55}" srcOrd="1" destOrd="0" presId="urn:microsoft.com/office/officeart/2005/8/layout/orgChart1"/>
-    <dgm:cxn modelId="{35C492BE-5EA5-4D56-9855-C904C168756D}" type="presOf" srcId="{05E1D22D-C08E-4897-AB52-8A7ABC0F4C1E}" destId="{54B368F1-042C-41EE-8FE3-1047E682C5FF}" srcOrd="1" destOrd="0" presId="urn:microsoft.com/office/officeart/2005/8/layout/orgChart1"/>
-    <dgm:cxn modelId="{1F83A7A9-637B-4EE9-A92A-502F853231EA}" type="presOf" srcId="{2ADC735A-D2CF-4724-99C9-382B8516D753}" destId="{39DFC059-084A-4A73-B234-E1B2C71E6CAB}" srcOrd="0" destOrd="0" presId="urn:microsoft.com/office/officeart/2005/8/layout/orgChart1"/>
-    <dgm:cxn modelId="{EFC2EC94-8C02-4E5F-B2E2-D6D7D5718182}" type="presOf" srcId="{69687A50-5FF8-47DB-85BE-88C96003F9BD}" destId="{4FDE431D-0261-4E81-9751-2EE81C682E79}" srcOrd="1" destOrd="0" presId="urn:microsoft.com/office/officeart/2005/8/layout/orgChart1"/>
-    <dgm:cxn modelId="{8D3C832D-8BEA-44BC-96ED-69B81EE2D95E}" type="presOf" srcId="{69687A50-5FF8-47DB-85BE-88C96003F9BD}" destId="{19B0C4E5-4782-4CAC-8E79-90135A4A69EA}" srcOrd="0" destOrd="0" presId="urn:microsoft.com/office/officeart/2005/8/layout/orgChart1"/>
-    <dgm:cxn modelId="{CDE226DB-BA16-41FC-8C18-32467EC14CFA}" type="presOf" srcId="{C573AA3B-60AA-4302-A61E-4428BA830E8E}" destId="{12AD3F6D-3997-40C7-B387-0A6F109B29CC}" srcOrd="0" destOrd="0" presId="urn:microsoft.com/office/officeart/2005/8/layout/orgChart1"/>
+    <dgm:cxn modelId="{110B6D59-B3F1-492C-B7B4-359A60314907}" type="presOf" srcId="{6EF64C25-3660-4860-BF36-24D4D23A43FE}" destId="{02852B04-B225-4662-98E0-CBC75B413B55}" srcOrd="1" destOrd="0" presId="urn:microsoft.com/office/officeart/2005/8/layout/orgChart1"/>
+    <dgm:cxn modelId="{502C85A9-A66E-43C1-8D6D-9C6690A48464}" type="presOf" srcId="{69687A50-5FF8-47DB-85BE-88C96003F9BD}" destId="{19B0C4E5-4782-4CAC-8E79-90135A4A69EA}" srcOrd="0" destOrd="0" presId="urn:microsoft.com/office/officeart/2005/8/layout/orgChart1"/>
+    <dgm:cxn modelId="{AF204020-721F-477D-B7A3-B88A75D27A9C}" type="presOf" srcId="{C573AA3B-60AA-4302-A61E-4428BA830E8E}" destId="{12AD3F6D-3997-40C7-B387-0A6F109B29CC}" srcOrd="0" destOrd="0" presId="urn:microsoft.com/office/officeart/2005/8/layout/orgChart1"/>
+    <dgm:cxn modelId="{C6AFB075-277E-4921-B5C1-D31B555FC493}" type="presOf" srcId="{6EF64C25-3660-4860-BF36-24D4D23A43FE}" destId="{F567448A-8B7A-48B3-B5FE-89A5DB4A909A}" srcOrd="0" destOrd="0" presId="urn:microsoft.com/office/officeart/2005/8/layout/orgChart1"/>
+    <dgm:cxn modelId="{4B536F2F-5CA5-41A5-B1C3-DE8D2661A931}" type="presOf" srcId="{69687A50-5FF8-47DB-85BE-88C96003F9BD}" destId="{4FDE431D-0261-4E81-9751-2EE81C682E79}" srcOrd="1" destOrd="0" presId="urn:microsoft.com/office/officeart/2005/8/layout/orgChart1"/>
     <dgm:cxn modelId="{0FF778F4-0F9F-486A-BA2D-5342FD1B7242}" srcId="{05E1D22D-C08E-4897-AB52-8A7ABC0F4C1E}" destId="{DE0076FD-2CC6-49D7-B4F1-5DD4BD37B76B}" srcOrd="2" destOrd="0" parTransId="{972AB47B-A884-4743-AB95-08FB6F491010}" sibTransId="{C36397C4-8982-4A4C-A2EB-9BD6F0F7A26D}"/>
-    <dgm:cxn modelId="{DA27B11C-F968-449A-AA1B-996AFFBCD6FF}" type="presOf" srcId="{E12F740F-9226-4341-839D-FFA03B15217F}" destId="{92170D2C-7C24-4EFB-825F-2EDF4962E4F0}" srcOrd="1" destOrd="0" presId="urn:microsoft.com/office/officeart/2005/8/layout/orgChart1"/>
-    <dgm:cxn modelId="{653CFBEE-08F9-4F1E-85AC-168FF2068002}" type="presOf" srcId="{05E1D22D-C08E-4897-AB52-8A7ABC0F4C1E}" destId="{ACBCBBD6-B778-4B13-959D-A138C0C078F9}" srcOrd="0" destOrd="0" presId="urn:microsoft.com/office/officeart/2005/8/layout/orgChart1"/>
-    <dgm:cxn modelId="{EB43DF7E-C989-4DA7-ACE4-B18AE11DBCE0}" type="presOf" srcId="{972AB47B-A884-4743-AB95-08FB6F491010}" destId="{301C0782-F685-4352-83F6-3AEAE10B7910}" srcOrd="0" destOrd="0" presId="urn:microsoft.com/office/officeart/2005/8/layout/orgChart1"/>
-    <dgm:cxn modelId="{5BADE36B-2F2D-4F71-A878-FC9EBFC3758B}" type="presOf" srcId="{6EF64C25-3660-4860-BF36-24D4D23A43FE}" destId="{F567448A-8B7A-48B3-B5FE-89A5DB4A909A}" srcOrd="0" destOrd="0" presId="urn:microsoft.com/office/officeart/2005/8/layout/orgChart1"/>
+    <dgm:cxn modelId="{8DA25835-814E-492C-90EC-0BDCD71D4C46}" type="presOf" srcId="{9A2C1932-0718-4658-B817-E7E9684195C8}" destId="{9004B3B0-762E-4D41-A683-F3F375591920}" srcOrd="0" destOrd="0" presId="urn:microsoft.com/office/officeart/2005/8/layout/orgChart1"/>
+    <dgm:cxn modelId="{6484C883-A636-48BB-9489-47D0CCA51931}" type="presOf" srcId="{63430C27-F2E8-40DF-8D6B-9984260987A0}" destId="{91028010-2663-40C1-BE6E-BB7BC40D2092}" srcOrd="1" destOrd="0" presId="urn:microsoft.com/office/officeart/2005/8/layout/orgChart1"/>
+    <dgm:cxn modelId="{B290FA17-21C2-4B17-82BE-B87C5FEA673B}" type="presOf" srcId="{41CC6CD1-E909-4015-9D0A-245F0E067B57}" destId="{504B74A2-2628-4DAB-9574-9360D1C3B65E}" srcOrd="0" destOrd="0" presId="urn:microsoft.com/office/officeart/2005/8/layout/orgChart1"/>
     <dgm:cxn modelId="{7DEAD103-AB66-4C6F-9793-C3AA84C71D90}" srcId="{9A2C1932-0718-4658-B817-E7E9684195C8}" destId="{E12F740F-9226-4341-839D-FFA03B15217F}" srcOrd="0" destOrd="0" parTransId="{46265698-921C-4DCA-94C4-58A5722CD6A3}" sibTransId="{157FF1A8-71F0-4DEA-B61E-6113D96169B2}"/>
-    <dgm:cxn modelId="{AD1811B4-DD24-4F75-BE47-E8D0BC852688}" type="presOf" srcId="{41CC6CD1-E909-4015-9D0A-245F0E067B57}" destId="{504B74A2-2628-4DAB-9574-9360D1C3B65E}" srcOrd="0" destOrd="0" presId="urn:microsoft.com/office/officeart/2005/8/layout/orgChart1"/>
+    <dgm:cxn modelId="{CB66F9B5-8D27-4C68-90A2-C1C1EEA81B10}" type="presOf" srcId="{DE0076FD-2CC6-49D7-B4F1-5DD4BD37B76B}" destId="{D0764E7F-B714-4041-961C-FFDE917CAA56}" srcOrd="0" destOrd="0" presId="urn:microsoft.com/office/officeart/2005/8/layout/orgChart1"/>
     <dgm:cxn modelId="{A4090714-068E-4FB8-A53B-6885D6E6D148}" srcId="{E12F740F-9226-4341-839D-FFA03B15217F}" destId="{05E1D22D-C08E-4897-AB52-8A7ABC0F4C1E}" srcOrd="0" destOrd="0" parTransId="{C573AA3B-60AA-4302-A61E-4428BA830E8E}" sibTransId="{C2978050-D4A3-415F-BB90-0FBD616D9C67}"/>
-    <dgm:cxn modelId="{B70BF604-6B73-4223-B1FA-BDB250EB5A8E}" type="presOf" srcId="{2A53C17E-8F8D-4A10-9119-9A74FC34752C}" destId="{922A53B3-B78D-451A-860D-0FE1067CBCFF}" srcOrd="0" destOrd="0" presId="urn:microsoft.com/office/officeart/2005/8/layout/orgChart1"/>
-    <dgm:cxn modelId="{85115489-B030-47FE-85F6-1708B576B3EA}" type="presOf" srcId="{63430C27-F2E8-40DF-8D6B-9984260987A0}" destId="{91028010-2663-40C1-BE6E-BB7BC40D2092}" srcOrd="1" destOrd="0" presId="urn:microsoft.com/office/officeart/2005/8/layout/orgChart1"/>
-    <dgm:cxn modelId="{955313CD-F61B-4F33-9102-7843BB3AC400}" type="presOf" srcId="{63430C27-F2E8-40DF-8D6B-9984260987A0}" destId="{1B690B0C-943E-46DE-961F-74BB71F3F4E7}" srcOrd="0" destOrd="0" presId="urn:microsoft.com/office/officeart/2005/8/layout/orgChart1"/>
-    <dgm:cxn modelId="{55A7D214-69BA-444A-9BFD-625534FC3F7C}" type="presOf" srcId="{9A2C1932-0718-4658-B817-E7E9684195C8}" destId="{9004B3B0-762E-4D41-A683-F3F375591920}" srcOrd="0" destOrd="0" presId="urn:microsoft.com/office/officeart/2005/8/layout/orgChart1"/>
+    <dgm:cxn modelId="{B034F51F-333E-4FA5-8D98-2E58E0CF074F}" type="presOf" srcId="{63430C27-F2E8-40DF-8D6B-9984260987A0}" destId="{1B690B0C-943E-46DE-961F-74BB71F3F4E7}" srcOrd="0" destOrd="0" presId="urn:microsoft.com/office/officeart/2005/8/layout/orgChart1"/>
+    <dgm:cxn modelId="{8CD6B9C3-345F-4704-A48E-6D4EF49E49C5}" type="presOf" srcId="{E12F740F-9226-4341-839D-FFA03B15217F}" destId="{92170D2C-7C24-4EFB-825F-2EDF4962E4F0}" srcOrd="1" destOrd="0" presId="urn:microsoft.com/office/officeart/2005/8/layout/orgChart1"/>
+    <dgm:cxn modelId="{D4DBE865-F943-4FDB-90C3-2A896573B23F}" type="presOf" srcId="{05E1D22D-C08E-4897-AB52-8A7ABC0F4C1E}" destId="{54B368F1-042C-41EE-8FE3-1047E682C5FF}" srcOrd="1" destOrd="0" presId="urn:microsoft.com/office/officeart/2005/8/layout/orgChart1"/>
+    <dgm:cxn modelId="{3FB23E9F-9567-4C0B-84B3-5BE20D0400A6}" type="presOf" srcId="{2A53C17E-8F8D-4A10-9119-9A74FC34752C}" destId="{922A53B3-B78D-451A-860D-0FE1067CBCFF}" srcOrd="0" destOrd="0" presId="urn:microsoft.com/office/officeart/2005/8/layout/orgChart1"/>
+    <dgm:cxn modelId="{5DC1146C-DE38-4779-B0E3-8A6CF6A73F8F}" type="presOf" srcId="{BFB22B2E-3E91-424A-836F-2483EF59D8F7}" destId="{29A6B87B-814F-4584-8E15-B14A1DD4D336}" srcOrd="0" destOrd="0" presId="urn:microsoft.com/office/officeart/2005/8/layout/orgChart1"/>
+    <dgm:cxn modelId="{D78EB7A6-7F1D-4326-A4E8-EC9DD8140CB5}" type="presOf" srcId="{2ADC735A-D2CF-4724-99C9-382B8516D753}" destId="{39DFC059-084A-4A73-B234-E1B2C71E6CAB}" srcOrd="0" destOrd="0" presId="urn:microsoft.com/office/officeart/2005/8/layout/orgChart1"/>
+    <dgm:cxn modelId="{D2E5EC86-36E0-470D-A53F-10B38981FE81}" type="presOf" srcId="{E12F740F-9226-4341-839D-FFA03B15217F}" destId="{6709DA7E-4017-43AF-AF4A-4C1E7631F8D9}" srcOrd="0" destOrd="0" presId="urn:microsoft.com/office/officeart/2005/8/layout/orgChart1"/>
+    <dgm:cxn modelId="{77DBBD50-8AE9-42B9-8878-C4712210BBE3}" type="presOf" srcId="{2B91E0FE-2FA2-45D0-BB1E-CCCC9C60ACC4}" destId="{AD55A587-4DE1-4D2D-85B5-3EB96E572D4E}" srcOrd="0" destOrd="0" presId="urn:microsoft.com/office/officeart/2005/8/layout/orgChart1"/>
     <dgm:cxn modelId="{DA621351-09F1-400E-A194-AA412FF51080}" srcId="{05E1D22D-C08E-4897-AB52-8A7ABC0F4C1E}" destId="{63430C27-F2E8-40DF-8D6B-9984260987A0}" srcOrd="0" destOrd="0" parTransId="{41CC6CD1-E909-4015-9D0A-245F0E067B57}" sibTransId="{BF8CA57C-249B-4893-B82C-F93998BC2F1E}"/>
     <dgm:cxn modelId="{E6297DA4-B1BE-4E89-AAF1-884F53745206}" srcId="{05E1D22D-C08E-4897-AB52-8A7ABC0F4C1E}" destId="{6EF64C25-3660-4860-BF36-24D4D23A43FE}" srcOrd="4" destOrd="0" parTransId="{BFB22B2E-3E91-424A-836F-2483EF59D8F7}" sibTransId="{091B89D3-C802-4165-A703-E0BCC1403930}"/>
-    <dgm:cxn modelId="{592E9935-5CF9-4A01-AB12-19F3304D9227}" type="presOf" srcId="{2B91E0FE-2FA2-45D0-BB1E-CCCC9C60ACC4}" destId="{AD55A587-4DE1-4D2D-85B5-3EB96E572D4E}" srcOrd="0" destOrd="0" presId="urn:microsoft.com/office/officeart/2005/8/layout/orgChart1"/>
-    <dgm:cxn modelId="{851A0476-5A20-4F6C-8E52-D965953DE690}" type="presOf" srcId="{2B91E0FE-2FA2-45D0-BB1E-CCCC9C60ACC4}" destId="{F22C71F1-C429-4323-9BB4-CF1211052A5A}" srcOrd="1" destOrd="0" presId="urn:microsoft.com/office/officeart/2005/8/layout/orgChart1"/>
-    <dgm:cxn modelId="{7F5F9548-5132-4385-8E20-EF7FB840BB09}" type="presOf" srcId="{E12F740F-9226-4341-839D-FFA03B15217F}" destId="{6709DA7E-4017-43AF-AF4A-4C1E7631F8D9}" srcOrd="0" destOrd="0" presId="urn:microsoft.com/office/officeart/2005/8/layout/orgChart1"/>
-    <dgm:cxn modelId="{E87F8E86-90A3-4904-B178-F63539350649}" type="presParOf" srcId="{9004B3B0-762E-4D41-A683-F3F375591920}" destId="{E95FFFF7-101C-4951-80E1-11D207767D2C}" srcOrd="0" destOrd="0" presId="urn:microsoft.com/office/officeart/2005/8/layout/orgChart1"/>
-    <dgm:cxn modelId="{BF83193D-A987-4087-83F7-D54B41821507}" type="presParOf" srcId="{E95FFFF7-101C-4951-80E1-11D207767D2C}" destId="{8EC26B2A-1D25-4E48-A689-3BA73F7C616E}" srcOrd="0" destOrd="0" presId="urn:microsoft.com/office/officeart/2005/8/layout/orgChart1"/>
-    <dgm:cxn modelId="{FF79B4A0-5157-410D-A736-9BA6A798306D}" type="presParOf" srcId="{8EC26B2A-1D25-4E48-A689-3BA73F7C616E}" destId="{6709DA7E-4017-43AF-AF4A-4C1E7631F8D9}" srcOrd="0" destOrd="0" presId="urn:microsoft.com/office/officeart/2005/8/layout/orgChart1"/>
-    <dgm:cxn modelId="{C395FE39-69CC-4EE2-834C-A9A8E4002F13}" type="presParOf" srcId="{8EC26B2A-1D25-4E48-A689-3BA73F7C616E}" destId="{92170D2C-7C24-4EFB-825F-2EDF4962E4F0}" srcOrd="1" destOrd="0" presId="urn:microsoft.com/office/officeart/2005/8/layout/orgChart1"/>
-    <dgm:cxn modelId="{2E244470-9629-4AC3-8DB7-FD790FE30F5F}" type="presParOf" srcId="{E95FFFF7-101C-4951-80E1-11D207767D2C}" destId="{B934B915-714A-4ABF-845F-B5CB6FAC58D6}" srcOrd="1" destOrd="0" presId="urn:microsoft.com/office/officeart/2005/8/layout/orgChart1"/>
-    <dgm:cxn modelId="{38A689DD-43CC-43C3-91A6-55B3AE396F7C}" type="presParOf" srcId="{B934B915-714A-4ABF-845F-B5CB6FAC58D6}" destId="{12AD3F6D-3997-40C7-B387-0A6F109B29CC}" srcOrd="0" destOrd="0" presId="urn:microsoft.com/office/officeart/2005/8/layout/orgChart1"/>
-    <dgm:cxn modelId="{CC72F377-97C8-4A9D-8AD0-AA1DF9D64C39}" type="presParOf" srcId="{B934B915-714A-4ABF-845F-B5CB6FAC58D6}" destId="{45043196-EB32-4990-8054-CC9DB4D13E87}" srcOrd="1" destOrd="0" presId="urn:microsoft.com/office/officeart/2005/8/layout/orgChart1"/>
-    <dgm:cxn modelId="{DCBC81A7-8E81-4839-8A62-34C0504ADEBD}" type="presParOf" srcId="{45043196-EB32-4990-8054-CC9DB4D13E87}" destId="{DF24E333-4F25-4066-828D-72B8413D5D9E}" srcOrd="0" destOrd="0" presId="urn:microsoft.com/office/officeart/2005/8/layout/orgChart1"/>
-    <dgm:cxn modelId="{D2EB35DD-6B57-4216-9335-9C8E678D5B0A}" type="presParOf" srcId="{DF24E333-4F25-4066-828D-72B8413D5D9E}" destId="{ACBCBBD6-B778-4B13-959D-A138C0C078F9}" srcOrd="0" destOrd="0" presId="urn:microsoft.com/office/officeart/2005/8/layout/orgChart1"/>
-    <dgm:cxn modelId="{2575C912-4306-416E-8506-BCA8681874AE}" type="presParOf" srcId="{DF24E333-4F25-4066-828D-72B8413D5D9E}" destId="{54B368F1-042C-41EE-8FE3-1047E682C5FF}" srcOrd="1" destOrd="0" presId="urn:microsoft.com/office/officeart/2005/8/layout/orgChart1"/>
-    <dgm:cxn modelId="{FD2B7EA4-6D0D-4F57-9C0C-E2A9089D18ED}" type="presParOf" srcId="{45043196-EB32-4990-8054-CC9DB4D13E87}" destId="{1EF9512F-EA21-4C66-8A34-45BD07878727}" srcOrd="1" destOrd="0" presId="urn:microsoft.com/office/officeart/2005/8/layout/orgChart1"/>
-    <dgm:cxn modelId="{385A4C0C-4D70-4089-910B-7DB1628E5748}" type="presParOf" srcId="{1EF9512F-EA21-4C66-8A34-45BD07878727}" destId="{504B74A2-2628-4DAB-9574-9360D1C3B65E}" srcOrd="0" destOrd="0" presId="urn:microsoft.com/office/officeart/2005/8/layout/orgChart1"/>
-    <dgm:cxn modelId="{B9E94D9E-BF90-4A7B-8350-FFE8905975DA}" type="presParOf" srcId="{1EF9512F-EA21-4C66-8A34-45BD07878727}" destId="{82803465-AE90-4B7E-919A-6C6B2237B101}" srcOrd="1" destOrd="0" presId="urn:microsoft.com/office/officeart/2005/8/layout/orgChart1"/>
-    <dgm:cxn modelId="{4120454A-0515-4999-8EA9-983381681390}" type="presParOf" srcId="{82803465-AE90-4B7E-919A-6C6B2237B101}" destId="{DF9DA897-5686-4205-B8D2-C4C20A682860}" srcOrd="0" destOrd="0" presId="urn:microsoft.com/office/officeart/2005/8/layout/orgChart1"/>
-    <dgm:cxn modelId="{B8A02D37-BB3F-4C40-A081-6978B59BE685}" type="presParOf" srcId="{DF9DA897-5686-4205-B8D2-C4C20A682860}" destId="{1B690B0C-943E-46DE-961F-74BB71F3F4E7}" srcOrd="0" destOrd="0" presId="urn:microsoft.com/office/officeart/2005/8/layout/orgChart1"/>
-    <dgm:cxn modelId="{638A1515-771A-4BCD-8A3A-1B133E838C26}" type="presParOf" srcId="{DF9DA897-5686-4205-B8D2-C4C20A682860}" destId="{91028010-2663-40C1-BE6E-BB7BC40D2092}" srcOrd="1" destOrd="0" presId="urn:microsoft.com/office/officeart/2005/8/layout/orgChart1"/>
-    <dgm:cxn modelId="{8A8CBE65-9C33-433E-AC33-CD191A29348A}" type="presParOf" srcId="{82803465-AE90-4B7E-919A-6C6B2237B101}" destId="{D414F040-F03F-49E7-B8C7-ED28BBB3401E}" srcOrd="1" destOrd="0" presId="urn:microsoft.com/office/officeart/2005/8/layout/orgChart1"/>
-    <dgm:cxn modelId="{9690D10F-B7BF-4AAE-BACD-24322DE349A2}" type="presParOf" srcId="{82803465-AE90-4B7E-919A-6C6B2237B101}" destId="{0BEF4670-6A80-4134-BF93-E6C9CB409B62}" srcOrd="2" destOrd="0" presId="urn:microsoft.com/office/officeart/2005/8/layout/orgChart1"/>
-    <dgm:cxn modelId="{C550FADA-4888-4F29-9479-14CD8F121D3D}" type="presParOf" srcId="{1EF9512F-EA21-4C66-8A34-45BD07878727}" destId="{39DFC059-084A-4A73-B234-E1B2C71E6CAB}" srcOrd="2" destOrd="0" presId="urn:microsoft.com/office/officeart/2005/8/layout/orgChart1"/>
-    <dgm:cxn modelId="{1B5DA9DB-6C9C-49C9-8A0E-D8D10A743BF3}" type="presParOf" srcId="{1EF9512F-EA21-4C66-8A34-45BD07878727}" destId="{2B3DCAB5-BC2A-4D2F-AD1B-75042DD56AE4}" srcOrd="3" destOrd="0" presId="urn:microsoft.com/office/officeart/2005/8/layout/orgChart1"/>
-    <dgm:cxn modelId="{4C61E349-D0B4-4FD2-861D-96E6EAB53EAA}" type="presParOf" srcId="{2B3DCAB5-BC2A-4D2F-AD1B-75042DD56AE4}" destId="{B8097E49-5C1C-4E14-A8A7-48E44BBD1C9E}" srcOrd="0" destOrd="0" presId="urn:microsoft.com/office/officeart/2005/8/layout/orgChart1"/>
-    <dgm:cxn modelId="{4308E63C-7EF0-4F60-9966-FE4E817A0DA8}" type="presParOf" srcId="{B8097E49-5C1C-4E14-A8A7-48E44BBD1C9E}" destId="{19B0C4E5-4782-4CAC-8E79-90135A4A69EA}" srcOrd="0" destOrd="0" presId="urn:microsoft.com/office/officeart/2005/8/layout/orgChart1"/>
-    <dgm:cxn modelId="{D5CDA455-CCCD-435A-BFB0-2F02B2ABBC80}" type="presParOf" srcId="{B8097E49-5C1C-4E14-A8A7-48E44BBD1C9E}" destId="{4FDE431D-0261-4E81-9751-2EE81C682E79}" srcOrd="1" destOrd="0" presId="urn:microsoft.com/office/officeart/2005/8/layout/orgChart1"/>
-    <dgm:cxn modelId="{049E9724-3619-4CB1-8C08-19142F7D97A8}" type="presParOf" srcId="{2B3DCAB5-BC2A-4D2F-AD1B-75042DD56AE4}" destId="{0449545B-C710-4FF0-ACCC-92EB18F4B48C}" srcOrd="1" destOrd="0" presId="urn:microsoft.com/office/officeart/2005/8/layout/orgChart1"/>
-    <dgm:cxn modelId="{5E9CFBEF-04EA-49F8-A763-04BEC2911BAE}" type="presParOf" srcId="{2B3DCAB5-BC2A-4D2F-AD1B-75042DD56AE4}" destId="{8E22F0EC-0364-4AF9-9EC9-F19EF2A9FF14}" srcOrd="2" destOrd="0" presId="urn:microsoft.com/office/officeart/2005/8/layout/orgChart1"/>
-    <dgm:cxn modelId="{116CC50D-B829-4FEF-B641-A4E94E2DDDAF}" type="presParOf" srcId="{1EF9512F-EA21-4C66-8A34-45BD07878727}" destId="{301C0782-F685-4352-83F6-3AEAE10B7910}" srcOrd="4" destOrd="0" presId="urn:microsoft.com/office/officeart/2005/8/layout/orgChart1"/>
-    <dgm:cxn modelId="{8D1AFAD1-7891-4769-B16A-5E6B2ABF2EB6}" type="presParOf" srcId="{1EF9512F-EA21-4C66-8A34-45BD07878727}" destId="{D231CF24-8AD3-420B-A9C8-B19961F283E0}" srcOrd="5" destOrd="0" presId="urn:microsoft.com/office/officeart/2005/8/layout/orgChart1"/>
-    <dgm:cxn modelId="{C01A2D1C-8631-4190-B54C-0B48B999B448}" type="presParOf" srcId="{D231CF24-8AD3-420B-A9C8-B19961F283E0}" destId="{5A69C8A6-0CC7-40E5-A7C0-80F8BA6B5B14}" srcOrd="0" destOrd="0" presId="urn:microsoft.com/office/officeart/2005/8/layout/orgChart1"/>
-    <dgm:cxn modelId="{D9CCDF64-8EE4-4C39-A599-DFE04707E728}" type="presParOf" srcId="{5A69C8A6-0CC7-40E5-A7C0-80F8BA6B5B14}" destId="{D0764E7F-B714-4041-961C-FFDE917CAA56}" srcOrd="0" destOrd="0" presId="urn:microsoft.com/office/officeart/2005/8/layout/orgChart1"/>
-    <dgm:cxn modelId="{CF63768E-E906-42A3-9EAE-C899ACA91B72}" type="presParOf" srcId="{5A69C8A6-0CC7-40E5-A7C0-80F8BA6B5B14}" destId="{48F66A2B-5860-48CD-B435-1C76F6C82D7E}" srcOrd="1" destOrd="0" presId="urn:microsoft.com/office/officeart/2005/8/layout/orgChart1"/>
-    <dgm:cxn modelId="{D063DE31-37D0-42F5-AEF0-423A452203F3}" type="presParOf" srcId="{D231CF24-8AD3-420B-A9C8-B19961F283E0}" destId="{BA1A8A1A-223C-42F1-A1BD-9D77AEF96C95}" srcOrd="1" destOrd="0" presId="urn:microsoft.com/office/officeart/2005/8/layout/orgChart1"/>
-    <dgm:cxn modelId="{666BAD8E-D6CE-4792-9B29-4A46A3C8931B}" type="presParOf" srcId="{D231CF24-8AD3-420B-A9C8-B19961F283E0}" destId="{DA7674E0-4C0D-4017-8452-BA1F876F9EC3}" srcOrd="2" destOrd="0" presId="urn:microsoft.com/office/officeart/2005/8/layout/orgChart1"/>
-    <dgm:cxn modelId="{EE8EF067-B48B-46CB-93E7-E61380BC975B}" type="presParOf" srcId="{1EF9512F-EA21-4C66-8A34-45BD07878727}" destId="{922A53B3-B78D-451A-860D-0FE1067CBCFF}" srcOrd="6" destOrd="0" presId="urn:microsoft.com/office/officeart/2005/8/layout/orgChart1"/>
-    <dgm:cxn modelId="{A277AB26-E465-413A-B7D3-7CAF41F98CB3}" type="presParOf" srcId="{1EF9512F-EA21-4C66-8A34-45BD07878727}" destId="{6FC3A39C-EE25-43FD-A4CD-AF573666D87F}" srcOrd="7" destOrd="0" presId="urn:microsoft.com/office/officeart/2005/8/layout/orgChart1"/>
-    <dgm:cxn modelId="{3EA9F75B-1386-430C-A84A-49C04182C9D2}" type="presParOf" srcId="{6FC3A39C-EE25-43FD-A4CD-AF573666D87F}" destId="{80C1B1E7-939F-4E4A-8B54-CC7D7560A355}" srcOrd="0" destOrd="0" presId="urn:microsoft.com/office/officeart/2005/8/layout/orgChart1"/>
-    <dgm:cxn modelId="{39FDC2D3-048F-4A18-921B-34C26277AD57}" type="presParOf" srcId="{80C1B1E7-939F-4E4A-8B54-CC7D7560A355}" destId="{AD55A587-4DE1-4D2D-85B5-3EB96E572D4E}" srcOrd="0" destOrd="0" presId="urn:microsoft.com/office/officeart/2005/8/layout/orgChart1"/>
-    <dgm:cxn modelId="{DDD3DEE5-1D1F-447D-A4C0-59A7BD3C3748}" type="presParOf" srcId="{80C1B1E7-939F-4E4A-8B54-CC7D7560A355}" destId="{F22C71F1-C429-4323-9BB4-CF1211052A5A}" srcOrd="1" destOrd="0" presId="urn:microsoft.com/office/officeart/2005/8/layout/orgChart1"/>
-    <dgm:cxn modelId="{6593DAAE-2F27-4560-8C17-621DBA236EE9}" type="presParOf" srcId="{6FC3A39C-EE25-43FD-A4CD-AF573666D87F}" destId="{17A89B85-BBBC-4694-8447-2EBCF0379C6B}" srcOrd="1" destOrd="0" presId="urn:microsoft.com/office/officeart/2005/8/layout/orgChart1"/>
-    <dgm:cxn modelId="{FB43716D-3028-466C-BD18-01DCC1825C70}" type="presParOf" srcId="{6FC3A39C-EE25-43FD-A4CD-AF573666D87F}" destId="{CD7B1FF0-3362-4296-9ADA-5B6E5A569900}" srcOrd="2" destOrd="0" presId="urn:microsoft.com/office/officeart/2005/8/layout/orgChart1"/>
-    <dgm:cxn modelId="{A1959083-0106-4FC2-9796-2114E3B3F911}" type="presParOf" srcId="{1EF9512F-EA21-4C66-8A34-45BD07878727}" destId="{29A6B87B-814F-4584-8E15-B14A1DD4D336}" srcOrd="8" destOrd="0" presId="urn:microsoft.com/office/officeart/2005/8/layout/orgChart1"/>
-    <dgm:cxn modelId="{7A3ACC2C-68A4-4C2B-ADE6-D746FEE62AE0}" type="presParOf" srcId="{1EF9512F-EA21-4C66-8A34-45BD07878727}" destId="{9092889A-921E-4CC7-AB7D-17433E9D9D0A}" srcOrd="9" destOrd="0" presId="urn:microsoft.com/office/officeart/2005/8/layout/orgChart1"/>
-    <dgm:cxn modelId="{A1D95EBE-7BC2-408D-8E3F-D1A85BD94007}" type="presParOf" srcId="{9092889A-921E-4CC7-AB7D-17433E9D9D0A}" destId="{288DE8BA-39B5-4976-BB42-CF678E79A4E1}" srcOrd="0" destOrd="0" presId="urn:microsoft.com/office/officeart/2005/8/layout/orgChart1"/>
-    <dgm:cxn modelId="{67861866-2DF9-41D6-9F69-FC73AC4C8032}" type="presParOf" srcId="{288DE8BA-39B5-4976-BB42-CF678E79A4E1}" destId="{F567448A-8B7A-48B3-B5FE-89A5DB4A909A}" srcOrd="0" destOrd="0" presId="urn:microsoft.com/office/officeart/2005/8/layout/orgChart1"/>
-    <dgm:cxn modelId="{4A866C90-05F5-43DB-80D2-4C2D1C2848E8}" type="presParOf" srcId="{288DE8BA-39B5-4976-BB42-CF678E79A4E1}" destId="{02852B04-B225-4662-98E0-CBC75B413B55}" srcOrd="1" destOrd="0" presId="urn:microsoft.com/office/officeart/2005/8/layout/orgChart1"/>
-    <dgm:cxn modelId="{6C160599-BFE8-4D6C-A93E-64FC49727A13}" type="presParOf" srcId="{9092889A-921E-4CC7-AB7D-17433E9D9D0A}" destId="{99179D95-4C3D-4BF2-97A9-6C4FF3B9529D}" srcOrd="1" destOrd="0" presId="urn:microsoft.com/office/officeart/2005/8/layout/orgChart1"/>
-    <dgm:cxn modelId="{E934F8C1-BCEC-4E5E-A001-3C0688572FED}" type="presParOf" srcId="{9092889A-921E-4CC7-AB7D-17433E9D9D0A}" destId="{ABC07976-F526-4E68-901A-31987EB40B61}" srcOrd="2" destOrd="0" presId="urn:microsoft.com/office/officeart/2005/8/layout/orgChart1"/>
-    <dgm:cxn modelId="{9D8D0B07-6AB8-4941-8E89-47A92738DD88}" type="presParOf" srcId="{45043196-EB32-4990-8054-CC9DB4D13E87}" destId="{34F22061-FC8B-4602-9361-FBF1F6E8158E}" srcOrd="2" destOrd="0" presId="urn:microsoft.com/office/officeart/2005/8/layout/orgChart1"/>
-    <dgm:cxn modelId="{B9137DED-6595-4DE7-9D9D-7D31EB7BCEA0}" type="presParOf" srcId="{E95FFFF7-101C-4951-80E1-11D207767D2C}" destId="{59DCAB52-186C-489A-9CD5-4AA99AC35D46}" srcOrd="2" destOrd="0" presId="urn:microsoft.com/office/officeart/2005/8/layout/orgChart1"/>
+    <dgm:cxn modelId="{6B469CCD-199E-4E22-A731-AD3E46C8206F}" type="presParOf" srcId="{9004B3B0-762E-4D41-A683-F3F375591920}" destId="{E95FFFF7-101C-4951-80E1-11D207767D2C}" srcOrd="0" destOrd="0" presId="urn:microsoft.com/office/officeart/2005/8/layout/orgChart1"/>
+    <dgm:cxn modelId="{78ABECBB-A8F7-4ACE-BE5D-76E848D6EE62}" type="presParOf" srcId="{E95FFFF7-101C-4951-80E1-11D207767D2C}" destId="{8EC26B2A-1D25-4E48-A689-3BA73F7C616E}" srcOrd="0" destOrd="0" presId="urn:microsoft.com/office/officeart/2005/8/layout/orgChart1"/>
+    <dgm:cxn modelId="{F5B45A71-97C7-4AC9-87EA-CE4853A032F8}" type="presParOf" srcId="{8EC26B2A-1D25-4E48-A689-3BA73F7C616E}" destId="{6709DA7E-4017-43AF-AF4A-4C1E7631F8D9}" srcOrd="0" destOrd="0" presId="urn:microsoft.com/office/officeart/2005/8/layout/orgChart1"/>
+    <dgm:cxn modelId="{F008DD09-84AB-4AB6-9FFB-25E379032C36}" type="presParOf" srcId="{8EC26B2A-1D25-4E48-A689-3BA73F7C616E}" destId="{92170D2C-7C24-4EFB-825F-2EDF4962E4F0}" srcOrd="1" destOrd="0" presId="urn:microsoft.com/office/officeart/2005/8/layout/orgChart1"/>
+    <dgm:cxn modelId="{0C2F6135-8EE0-4928-9423-7F9B39B8E6DF}" type="presParOf" srcId="{E95FFFF7-101C-4951-80E1-11D207767D2C}" destId="{B934B915-714A-4ABF-845F-B5CB6FAC58D6}" srcOrd="1" destOrd="0" presId="urn:microsoft.com/office/officeart/2005/8/layout/orgChart1"/>
+    <dgm:cxn modelId="{E4D06B1B-157C-459E-AC6A-E97338E12124}" type="presParOf" srcId="{B934B915-714A-4ABF-845F-B5CB6FAC58D6}" destId="{12AD3F6D-3997-40C7-B387-0A6F109B29CC}" srcOrd="0" destOrd="0" presId="urn:microsoft.com/office/officeart/2005/8/layout/orgChart1"/>
+    <dgm:cxn modelId="{2A6182F8-691F-4B06-8A2F-83ED28FCD0FE}" type="presParOf" srcId="{B934B915-714A-4ABF-845F-B5CB6FAC58D6}" destId="{45043196-EB32-4990-8054-CC9DB4D13E87}" srcOrd="1" destOrd="0" presId="urn:microsoft.com/office/officeart/2005/8/layout/orgChart1"/>
+    <dgm:cxn modelId="{C640D376-3B0E-4AE5-968C-F4E9BB245FB4}" type="presParOf" srcId="{45043196-EB32-4990-8054-CC9DB4D13E87}" destId="{DF24E333-4F25-4066-828D-72B8413D5D9E}" srcOrd="0" destOrd="0" presId="urn:microsoft.com/office/officeart/2005/8/layout/orgChart1"/>
+    <dgm:cxn modelId="{61BCB6AC-4399-4706-B6B1-7AA954DF4912}" type="presParOf" srcId="{DF24E333-4F25-4066-828D-72B8413D5D9E}" destId="{ACBCBBD6-B778-4B13-959D-A138C0C078F9}" srcOrd="0" destOrd="0" presId="urn:microsoft.com/office/officeart/2005/8/layout/orgChart1"/>
+    <dgm:cxn modelId="{FB0C4872-EF73-4BC5-AE68-08B83BCFC2C3}" type="presParOf" srcId="{DF24E333-4F25-4066-828D-72B8413D5D9E}" destId="{54B368F1-042C-41EE-8FE3-1047E682C5FF}" srcOrd="1" destOrd="0" presId="urn:microsoft.com/office/officeart/2005/8/layout/orgChart1"/>
+    <dgm:cxn modelId="{B00E4821-BEB3-449C-8C4A-D0C058EAE80E}" type="presParOf" srcId="{45043196-EB32-4990-8054-CC9DB4D13E87}" destId="{1EF9512F-EA21-4C66-8A34-45BD07878727}" srcOrd="1" destOrd="0" presId="urn:microsoft.com/office/officeart/2005/8/layout/orgChart1"/>
+    <dgm:cxn modelId="{73569941-35F9-43BA-8D18-36EC86F599E9}" type="presParOf" srcId="{1EF9512F-EA21-4C66-8A34-45BD07878727}" destId="{504B74A2-2628-4DAB-9574-9360D1C3B65E}" srcOrd="0" destOrd="0" presId="urn:microsoft.com/office/officeart/2005/8/layout/orgChart1"/>
+    <dgm:cxn modelId="{00000C0A-89FB-421C-9D50-CF1FD33947F2}" type="presParOf" srcId="{1EF9512F-EA21-4C66-8A34-45BD07878727}" destId="{82803465-AE90-4B7E-919A-6C6B2237B101}" srcOrd="1" destOrd="0" presId="urn:microsoft.com/office/officeart/2005/8/layout/orgChart1"/>
+    <dgm:cxn modelId="{EA582611-986C-4725-BD59-AF5CC9D67C6D}" type="presParOf" srcId="{82803465-AE90-4B7E-919A-6C6B2237B101}" destId="{DF9DA897-5686-4205-B8D2-C4C20A682860}" srcOrd="0" destOrd="0" presId="urn:microsoft.com/office/officeart/2005/8/layout/orgChart1"/>
+    <dgm:cxn modelId="{9D006F4A-6568-4636-AE99-C194D116355D}" type="presParOf" srcId="{DF9DA897-5686-4205-B8D2-C4C20A682860}" destId="{1B690B0C-943E-46DE-961F-74BB71F3F4E7}" srcOrd="0" destOrd="0" presId="urn:microsoft.com/office/officeart/2005/8/layout/orgChart1"/>
+    <dgm:cxn modelId="{1C928661-8012-48FC-8863-29390406ECD5}" type="presParOf" srcId="{DF9DA897-5686-4205-B8D2-C4C20A682860}" destId="{91028010-2663-40C1-BE6E-BB7BC40D2092}" srcOrd="1" destOrd="0" presId="urn:microsoft.com/office/officeart/2005/8/layout/orgChart1"/>
+    <dgm:cxn modelId="{3B66A591-7E36-4719-AC75-2A06AD657934}" type="presParOf" srcId="{82803465-AE90-4B7E-919A-6C6B2237B101}" destId="{D414F040-F03F-49E7-B8C7-ED28BBB3401E}" srcOrd="1" destOrd="0" presId="urn:microsoft.com/office/officeart/2005/8/layout/orgChart1"/>
+    <dgm:cxn modelId="{82B7CEE9-7F0C-4969-88AF-07F9E345BB38}" type="presParOf" srcId="{82803465-AE90-4B7E-919A-6C6B2237B101}" destId="{0BEF4670-6A80-4134-BF93-E6C9CB409B62}" srcOrd="2" destOrd="0" presId="urn:microsoft.com/office/officeart/2005/8/layout/orgChart1"/>
+    <dgm:cxn modelId="{062676B5-0188-441E-A0C9-3E47C6A0D010}" type="presParOf" srcId="{1EF9512F-EA21-4C66-8A34-45BD07878727}" destId="{39DFC059-084A-4A73-B234-E1B2C71E6CAB}" srcOrd="2" destOrd="0" presId="urn:microsoft.com/office/officeart/2005/8/layout/orgChart1"/>
+    <dgm:cxn modelId="{227A4EAA-59DD-4043-A917-EE0951D08B50}" type="presParOf" srcId="{1EF9512F-EA21-4C66-8A34-45BD07878727}" destId="{2B3DCAB5-BC2A-4D2F-AD1B-75042DD56AE4}" srcOrd="3" destOrd="0" presId="urn:microsoft.com/office/officeart/2005/8/layout/orgChart1"/>
+    <dgm:cxn modelId="{092FCB06-1810-47FC-B299-9B7FD58AA529}" type="presParOf" srcId="{2B3DCAB5-BC2A-4D2F-AD1B-75042DD56AE4}" destId="{B8097E49-5C1C-4E14-A8A7-48E44BBD1C9E}" srcOrd="0" destOrd="0" presId="urn:microsoft.com/office/officeart/2005/8/layout/orgChart1"/>
+    <dgm:cxn modelId="{C5BA544F-E76C-4478-BB5B-2731CF81929D}" type="presParOf" srcId="{B8097E49-5C1C-4E14-A8A7-48E44BBD1C9E}" destId="{19B0C4E5-4782-4CAC-8E79-90135A4A69EA}" srcOrd="0" destOrd="0" presId="urn:microsoft.com/office/officeart/2005/8/layout/orgChart1"/>
+    <dgm:cxn modelId="{42F42FDE-3999-484C-B630-BBFD76A18BF6}" type="presParOf" srcId="{B8097E49-5C1C-4E14-A8A7-48E44BBD1C9E}" destId="{4FDE431D-0261-4E81-9751-2EE81C682E79}" srcOrd="1" destOrd="0" presId="urn:microsoft.com/office/officeart/2005/8/layout/orgChart1"/>
+    <dgm:cxn modelId="{17E63F90-D3BA-4C52-B116-287A7F2D6B17}" type="presParOf" srcId="{2B3DCAB5-BC2A-4D2F-AD1B-75042DD56AE4}" destId="{0449545B-C710-4FF0-ACCC-92EB18F4B48C}" srcOrd="1" destOrd="0" presId="urn:microsoft.com/office/officeart/2005/8/layout/orgChart1"/>
+    <dgm:cxn modelId="{6B677DDC-4B14-4A57-854D-09CEA4A91657}" type="presParOf" srcId="{2B3DCAB5-BC2A-4D2F-AD1B-75042DD56AE4}" destId="{8E22F0EC-0364-4AF9-9EC9-F19EF2A9FF14}" srcOrd="2" destOrd="0" presId="urn:microsoft.com/office/officeart/2005/8/layout/orgChart1"/>
+    <dgm:cxn modelId="{C4B7B554-F165-4513-806A-D17795424663}" type="presParOf" srcId="{1EF9512F-EA21-4C66-8A34-45BD07878727}" destId="{301C0782-F685-4352-83F6-3AEAE10B7910}" srcOrd="4" destOrd="0" presId="urn:microsoft.com/office/officeart/2005/8/layout/orgChart1"/>
+    <dgm:cxn modelId="{CC463F9A-F871-43CD-B3F3-4F6C57DC259B}" type="presParOf" srcId="{1EF9512F-EA21-4C66-8A34-45BD07878727}" destId="{D231CF24-8AD3-420B-A9C8-B19961F283E0}" srcOrd="5" destOrd="0" presId="urn:microsoft.com/office/officeart/2005/8/layout/orgChart1"/>
+    <dgm:cxn modelId="{BBC988C7-BCF8-40CA-B725-881F547E9D00}" type="presParOf" srcId="{D231CF24-8AD3-420B-A9C8-B19961F283E0}" destId="{5A69C8A6-0CC7-40E5-A7C0-80F8BA6B5B14}" srcOrd="0" destOrd="0" presId="urn:microsoft.com/office/officeart/2005/8/layout/orgChart1"/>
+    <dgm:cxn modelId="{C6C3BC2D-CC01-4637-BA68-7C2C43504FB6}" type="presParOf" srcId="{5A69C8A6-0CC7-40E5-A7C0-80F8BA6B5B14}" destId="{D0764E7F-B714-4041-961C-FFDE917CAA56}" srcOrd="0" destOrd="0" presId="urn:microsoft.com/office/officeart/2005/8/layout/orgChart1"/>
+    <dgm:cxn modelId="{0F25A734-F0A5-4E0B-96BF-9B21F569CAED}" type="presParOf" srcId="{5A69C8A6-0CC7-40E5-A7C0-80F8BA6B5B14}" destId="{48F66A2B-5860-48CD-B435-1C76F6C82D7E}" srcOrd="1" destOrd="0" presId="urn:microsoft.com/office/officeart/2005/8/layout/orgChart1"/>
+    <dgm:cxn modelId="{A7831F05-C106-4AA6-86EE-2D6F5E52E95B}" type="presParOf" srcId="{D231CF24-8AD3-420B-A9C8-B19961F283E0}" destId="{BA1A8A1A-223C-42F1-A1BD-9D77AEF96C95}" srcOrd="1" destOrd="0" presId="urn:microsoft.com/office/officeart/2005/8/layout/orgChart1"/>
+    <dgm:cxn modelId="{C4B2024A-DBEB-4D06-A2DC-79D8868365A2}" type="presParOf" srcId="{D231CF24-8AD3-420B-A9C8-B19961F283E0}" destId="{DA7674E0-4C0D-4017-8452-BA1F876F9EC3}" srcOrd="2" destOrd="0" presId="urn:microsoft.com/office/officeart/2005/8/layout/orgChart1"/>
+    <dgm:cxn modelId="{702A78D7-1950-4FF5-8669-173FD5568DC5}" type="presParOf" srcId="{1EF9512F-EA21-4C66-8A34-45BD07878727}" destId="{922A53B3-B78D-451A-860D-0FE1067CBCFF}" srcOrd="6" destOrd="0" presId="urn:microsoft.com/office/officeart/2005/8/layout/orgChart1"/>
+    <dgm:cxn modelId="{309A1F78-F012-4DE0-90B4-59494D022C42}" type="presParOf" srcId="{1EF9512F-EA21-4C66-8A34-45BD07878727}" destId="{6FC3A39C-EE25-43FD-A4CD-AF573666D87F}" srcOrd="7" destOrd="0" presId="urn:microsoft.com/office/officeart/2005/8/layout/orgChart1"/>
+    <dgm:cxn modelId="{E0159FB0-920E-446E-9086-887812FDE3CE}" type="presParOf" srcId="{6FC3A39C-EE25-43FD-A4CD-AF573666D87F}" destId="{80C1B1E7-939F-4E4A-8B54-CC7D7560A355}" srcOrd="0" destOrd="0" presId="urn:microsoft.com/office/officeart/2005/8/layout/orgChart1"/>
+    <dgm:cxn modelId="{CAE97028-0733-4088-92E9-512E21DBBBC1}" type="presParOf" srcId="{80C1B1E7-939F-4E4A-8B54-CC7D7560A355}" destId="{AD55A587-4DE1-4D2D-85B5-3EB96E572D4E}" srcOrd="0" destOrd="0" presId="urn:microsoft.com/office/officeart/2005/8/layout/orgChart1"/>
+    <dgm:cxn modelId="{0026990C-371E-4F7D-9E03-9F03A8222A91}" type="presParOf" srcId="{80C1B1E7-939F-4E4A-8B54-CC7D7560A355}" destId="{F22C71F1-C429-4323-9BB4-CF1211052A5A}" srcOrd="1" destOrd="0" presId="urn:microsoft.com/office/officeart/2005/8/layout/orgChart1"/>
+    <dgm:cxn modelId="{3A525984-F044-4367-B3A2-46820E869CE5}" type="presParOf" srcId="{6FC3A39C-EE25-43FD-A4CD-AF573666D87F}" destId="{17A89B85-BBBC-4694-8447-2EBCF0379C6B}" srcOrd="1" destOrd="0" presId="urn:microsoft.com/office/officeart/2005/8/layout/orgChart1"/>
+    <dgm:cxn modelId="{DE13E226-DA98-429A-A892-FCED3C41FBB7}" type="presParOf" srcId="{6FC3A39C-EE25-43FD-A4CD-AF573666D87F}" destId="{CD7B1FF0-3362-4296-9ADA-5B6E5A569900}" srcOrd="2" destOrd="0" presId="urn:microsoft.com/office/officeart/2005/8/layout/orgChart1"/>
+    <dgm:cxn modelId="{6AF9DFD8-5696-4548-9902-5C4E01B8C3CB}" type="presParOf" srcId="{1EF9512F-EA21-4C66-8A34-45BD07878727}" destId="{29A6B87B-814F-4584-8E15-B14A1DD4D336}" srcOrd="8" destOrd="0" presId="urn:microsoft.com/office/officeart/2005/8/layout/orgChart1"/>
+    <dgm:cxn modelId="{5132048F-E72E-448C-B3D2-84935ED2FCCD}" type="presParOf" srcId="{1EF9512F-EA21-4C66-8A34-45BD07878727}" destId="{9092889A-921E-4CC7-AB7D-17433E9D9D0A}" srcOrd="9" destOrd="0" presId="urn:microsoft.com/office/officeart/2005/8/layout/orgChart1"/>
+    <dgm:cxn modelId="{01680781-99B1-4628-B0EC-47DDA2E8925D}" type="presParOf" srcId="{9092889A-921E-4CC7-AB7D-17433E9D9D0A}" destId="{288DE8BA-39B5-4976-BB42-CF678E79A4E1}" srcOrd="0" destOrd="0" presId="urn:microsoft.com/office/officeart/2005/8/layout/orgChart1"/>
+    <dgm:cxn modelId="{44479A12-A070-4677-8FDA-219D622B95EA}" type="presParOf" srcId="{288DE8BA-39B5-4976-BB42-CF678E79A4E1}" destId="{F567448A-8B7A-48B3-B5FE-89A5DB4A909A}" srcOrd="0" destOrd="0" presId="urn:microsoft.com/office/officeart/2005/8/layout/orgChart1"/>
+    <dgm:cxn modelId="{249FE929-2129-4B17-A8FD-57EAF25AA4C2}" type="presParOf" srcId="{288DE8BA-39B5-4976-BB42-CF678E79A4E1}" destId="{02852B04-B225-4662-98E0-CBC75B413B55}" srcOrd="1" destOrd="0" presId="urn:microsoft.com/office/officeart/2005/8/layout/orgChart1"/>
+    <dgm:cxn modelId="{1C718C07-A005-4792-8836-C26655C974A0}" type="presParOf" srcId="{9092889A-921E-4CC7-AB7D-17433E9D9D0A}" destId="{99179D95-4C3D-4BF2-97A9-6C4FF3B9529D}" srcOrd="1" destOrd="0" presId="urn:microsoft.com/office/officeart/2005/8/layout/orgChart1"/>
+    <dgm:cxn modelId="{5B969076-8055-4725-B6DF-D6BD17DC3D12}" type="presParOf" srcId="{9092889A-921E-4CC7-AB7D-17433E9D9D0A}" destId="{ABC07976-F526-4E68-901A-31987EB40B61}" srcOrd="2" destOrd="0" presId="urn:microsoft.com/office/officeart/2005/8/layout/orgChart1"/>
+    <dgm:cxn modelId="{F65D024E-4564-4369-913B-BB5F6631B11D}" type="presParOf" srcId="{45043196-EB32-4990-8054-CC9DB4D13E87}" destId="{34F22061-FC8B-4602-9361-FBF1F6E8158E}" srcOrd="2" destOrd="0" presId="urn:microsoft.com/office/officeart/2005/8/layout/orgChart1"/>
+    <dgm:cxn modelId="{7B65CCBB-B342-4713-8B20-DD32628F1FA3}" type="presParOf" srcId="{E95FFFF7-101C-4951-80E1-11D207767D2C}" destId="{59DCAB52-186C-489A-9CD5-4AA99AC35D46}" srcOrd="2" destOrd="0" presId="urn:microsoft.com/office/officeart/2005/8/layout/orgChart1"/>
   </dgm:cxnLst>
   <dgm:bg/>
   <dgm:whole/>
@@ -43860,7 +43942,7 @@
 </file>
 
 <file path=customXml/itemProps1.xml><?xml version="1.0" encoding="utf-8"?>
-<ds:datastoreItem xmlns:ds="http://schemas.openxmlformats.org/officeDocument/2006/customXml" ds:itemID="{8C54A184-2BE3-43D5-99DD-5202A9C2C92B}">
+<ds:datastoreItem xmlns:ds="http://schemas.openxmlformats.org/officeDocument/2006/customXml" ds:itemID="{5463CE09-0D0C-47B0-8F8A-A7B4DC82FBEC}">
   <ds:schemaRefs>
     <ds:schemaRef ds:uri="http://schemas.openxmlformats.org/officeDocument/2006/bibliography"/>
   </ds:schemaRefs>

</xml_diff>

<commit_message>
'Hoofdstuk drie voor 99% af'
</commit_message>
<xml_diff>
--- a/Thesis.docx
+++ b/Thesis.docx
@@ -13180,10 +13180,10 @@
           <w:lang w:eastAsia="nl-BE"/>
         </w:rPr>
         <w:drawing>
-          <wp:inline distT="0" distB="0" distL="0" distR="0" wp14:anchorId="498FAE34" wp14:editId="281AD9D5">
-            <wp:extent cx="6896100" cy="4520007"/>
-            <wp:effectExtent l="0" t="0" r="0" b="0"/>
-            <wp:docPr id="14" name="Picture 14"/>
+          <wp:inline distT="0" distB="0" distL="0" distR="0">
+            <wp:extent cx="8772525" cy="4932045"/>
+            <wp:effectExtent l="0" t="0" r="0" b="1905"/>
+            <wp:docPr id="21" name="Picture 21"/>
             <wp:cNvGraphicFramePr>
               <a:graphicFrameLocks xmlns:a="http://schemas.openxmlformats.org/drawingml/2006/main" noChangeAspect="1"/>
             </wp:cNvGraphicFramePr>
@@ -13191,7 +13191,7 @@
               <a:graphicData uri="http://schemas.openxmlformats.org/drawingml/2006/picture">
                 <pic:pic xmlns:pic="http://schemas.openxmlformats.org/drawingml/2006/picture">
                   <pic:nvPicPr>
-                    <pic:cNvPr id="14" name="erd1.jpg"/>
+                    <pic:cNvPr id="21" name="erd1.jpg"/>
                     <pic:cNvPicPr/>
                   </pic:nvPicPr>
                   <pic:blipFill>
@@ -13209,7 +13209,7 @@
                   <pic:spPr>
                     <a:xfrm>
                       <a:off x="0" y="0"/>
-                      <a:ext cx="6908640" cy="4528226"/>
+                      <a:ext cx="8810686" cy="4953500"/>
                     </a:xfrm>
                     <a:prstGeom prst="rect">
                       <a:avLst/>
@@ -13368,7 +13368,7 @@
         <w:t>ysieke database geconstrueerd.  Hierbij zijn de many-to-many relaties wel uitgewerkt tot  associatietabellen.</w:t>
       </w:r>
       <w:r>
-        <w:t xml:space="preserve"> Het gaat hier over een nieuwsblad rss-feed.</w:t>
+        <w:t xml:space="preserve"> </w:t>
       </w:r>
     </w:p>
     <w:p>
@@ -13387,6 +13387,7 @@
       <w:bookmarkEnd w:id="20"/>
     </w:p>
     <w:p>
+      <w:bookmarkStart w:id="21" w:name="_GoBack"/>
       <w:r>
         <w:rPr>
           <w:noProof/>
@@ -13396,7 +13397,7 @@
           <wp:inline distT="0" distB="0" distL="0" distR="0">
             <wp:extent cx="8892540" cy="5214620"/>
             <wp:effectExtent l="0" t="0" r="3810" b="5080"/>
-            <wp:docPr id="20" name="Picture 20"/>
+            <wp:docPr id="22" name="Picture 22"/>
             <wp:cNvGraphicFramePr>
               <a:graphicFrameLocks xmlns:a="http://schemas.openxmlformats.org/drawingml/2006/main" noChangeAspect="1"/>
             </wp:cNvGraphicFramePr>
@@ -13404,7 +13405,7 @@
               <a:graphicData uri="http://schemas.openxmlformats.org/drawingml/2006/picture">
                 <pic:pic xmlns:pic="http://schemas.openxmlformats.org/drawingml/2006/picture">
                   <pic:nvPicPr>
-                    <pic:cNvPr id="20" name="erd-fysiek2.jpg"/>
+                    <pic:cNvPr id="22" name="fysiek-database-model.jpg"/>
                     <pic:cNvPicPr/>
                   </pic:nvPicPr>
                   <pic:blipFill>
@@ -13434,6 +13435,7 @@
           </wp:inline>
         </w:drawing>
       </w:r>
+      <w:bookmarkEnd w:id="21"/>
     </w:p>
     <w:p>
       <w:pPr>
@@ -13450,12 +13452,12 @@
         <w:pStyle w:val="Heading2"/>
         <w:ind w:left="1276"/>
       </w:pPr>
-      <w:bookmarkStart w:id="21" w:name="_Toc356463699"/>
+      <w:bookmarkStart w:id="22" w:name="_Toc356463699"/>
       <w:r>
         <w:lastRenderedPageBreak/>
         <w:t>Database definitie</w:t>
       </w:r>
-      <w:bookmarkEnd w:id="21"/>
+      <w:bookmarkEnd w:id="22"/>
     </w:p>
     <w:p/>
     <w:p>
@@ -13806,12 +13808,12 @@
         <w:pStyle w:val="Heading3"/>
         <w:ind w:left="1985"/>
       </w:pPr>
-      <w:bookmarkStart w:id="22" w:name="_Toc356463700"/>
+      <w:bookmarkStart w:id="23" w:name="_Toc356463700"/>
       <w:r>
         <w:lastRenderedPageBreak/>
         <w:t>Channel</w:t>
       </w:r>
-      <w:bookmarkEnd w:id="22"/>
+      <w:bookmarkEnd w:id="23"/>
     </w:p>
     <w:p/>
     <w:p>
@@ -14816,7 +14818,7 @@
           <w:lang w:val="en-US"/>
         </w:rPr>
       </w:pPr>
-      <w:bookmarkStart w:id="23" w:name="_Toc356463701"/>
+      <w:bookmarkStart w:id="24" w:name="_Toc356463701"/>
       <w:r>
         <w:rPr>
           <w:lang w:val="en-US"/>
@@ -14824,7 +14826,7 @@
         <w:lastRenderedPageBreak/>
         <w:t>Article</w:t>
       </w:r>
-      <w:bookmarkEnd w:id="23"/>
+      <w:bookmarkEnd w:id="24"/>
     </w:p>
     <w:p>
       <w:pPr>
@@ -15591,6 +15593,9 @@
             <w:r>
               <w:t>Link naar het artikel</w:t>
             </w:r>
+            <w:r>
+              <w:t>.</w:t>
+            </w:r>
           </w:p>
         </w:tc>
       </w:tr>
@@ -15804,7 +15809,7 @@
           <w:lang w:val="en-US"/>
         </w:rPr>
       </w:pPr>
-      <w:bookmarkStart w:id="24" w:name="_Toc356463702"/>
+      <w:bookmarkStart w:id="25" w:name="_Toc356463702"/>
       <w:r>
         <w:rPr>
           <w:lang w:val="en-US"/>
@@ -15812,7 +15817,7 @@
         <w:lastRenderedPageBreak/>
         <w:t>Source</w:t>
       </w:r>
-      <w:bookmarkEnd w:id="24"/>
+      <w:bookmarkEnd w:id="25"/>
     </w:p>
     <w:p>
       <w:pPr>
@@ -16432,11 +16437,11 @@
         <w:pStyle w:val="Heading3"/>
         <w:ind w:left="1985"/>
       </w:pPr>
-      <w:bookmarkStart w:id="25" w:name="_Toc356463703"/>
+      <w:bookmarkStart w:id="26" w:name="_Toc356463703"/>
       <w:r>
         <w:t>Enclosure</w:t>
       </w:r>
-      <w:bookmarkEnd w:id="25"/>
+      <w:bookmarkEnd w:id="26"/>
     </w:p>
     <w:p/>
     <w:p>
@@ -16802,6 +16807,9 @@
             <w:r>
               <w:t>Url naar het bestand</w:t>
             </w:r>
+            <w:r>
+              <w:t>.</w:t>
+            </w:r>
           </w:p>
         </w:tc>
       </w:tr>
@@ -17014,6 +17022,12 @@
               </w:rPr>
               <w:t>Het mime-type</w:t>
             </w:r>
+            <w:r>
+              <w:rPr>
+                <w:lang w:val="en-US"/>
+              </w:rPr>
+              <w:t>.</w:t>
+            </w:r>
           </w:p>
         </w:tc>
       </w:tr>
@@ -17132,7 +17146,7 @@
           <w:lang w:val="en-US"/>
         </w:rPr>
       </w:pPr>
-      <w:bookmarkStart w:id="26" w:name="_Toc356463704"/>
+      <w:bookmarkStart w:id="27" w:name="_Toc356463704"/>
       <w:proofErr w:type="spellStart"/>
       <w:r>
         <w:rPr>
@@ -17141,7 +17155,7 @@
         <w:lastRenderedPageBreak/>
         <w:t>GlobalUniqueIdentifier</w:t>
       </w:r>
-      <w:bookmarkEnd w:id="26"/>
+      <w:bookmarkEnd w:id="27"/>
       <w:proofErr w:type="spellEnd"/>
     </w:p>
     <w:p>
@@ -17745,14 +17759,14 @@
           <w:lang w:val="en-US"/>
         </w:rPr>
       </w:pPr>
-      <w:bookmarkStart w:id="27" w:name="_Toc356463705"/>
+      <w:bookmarkStart w:id="28" w:name="_Toc356463705"/>
       <w:r>
         <w:rPr>
           <w:lang w:val="en-US"/>
         </w:rPr>
         <w:t>Cloud</w:t>
       </w:r>
-      <w:bookmarkEnd w:id="27"/>
+      <w:bookmarkEnd w:id="28"/>
     </w:p>
     <w:p>
       <w:pPr>
@@ -18115,6 +18129,9 @@
             <w:r>
               <w:t>Url van de webservice</w:t>
             </w:r>
+            <w:r>
+              <w:t>.</w:t>
+            </w:r>
           </w:p>
         </w:tc>
       </w:tr>
@@ -18205,6 +18222,9 @@
             <w:r>
               <w:t>De port waarbij de webservice hoort</w:t>
             </w:r>
+            <w:r>
+              <w:t>.</w:t>
+            </w:r>
           </w:p>
         </w:tc>
       </w:tr>
@@ -18364,6 +18384,9 @@
             <w:r>
               <w:t>Procedure die opgeroepen wordt</w:t>
             </w:r>
+            <w:r>
+              <w:t>.</w:t>
+            </w:r>
           </w:p>
         </w:tc>
       </w:tr>
@@ -18434,7 +18457,10 @@
               <w:ind w:left="-8"/>
             </w:pPr>
             <w:r>
-              <w:t xml:space="preserve">Protocol </w:t>
+              <w:t>Protocol</w:t>
+            </w:r>
+            <w:r>
+              <w:t>.</w:t>
             </w:r>
           </w:p>
         </w:tc>
@@ -18539,12 +18565,12 @@
         <w:pStyle w:val="Heading3"/>
         <w:ind w:left="1985"/>
       </w:pPr>
-      <w:bookmarkStart w:id="28" w:name="_Toc356463706"/>
+      <w:bookmarkStart w:id="29" w:name="_Toc356463706"/>
       <w:r>
         <w:lastRenderedPageBreak/>
         <w:t>Image</w:t>
       </w:r>
-      <w:bookmarkEnd w:id="28"/>
+      <w:bookmarkEnd w:id="29"/>
     </w:p>
     <w:p/>
     <w:p>
@@ -19381,6 +19407,9 @@
             <w:r>
               <w:t xml:space="preserve"> waarbij het bestand hoort</w:t>
             </w:r>
+            <w:r>
+              <w:t>.</w:t>
+            </w:r>
           </w:p>
         </w:tc>
       </w:tr>
@@ -19390,10 +19419,7 @@
     <w:p/>
     <w:p/>
     <w:p/>
-    <w:p>
-      <w:bookmarkStart w:id="29" w:name="_GoBack"/>
-      <w:bookmarkEnd w:id="29"/>
-    </w:p>
+    <w:p/>
     <w:p>
       <w:pPr>
         <w:pStyle w:val="Heading3"/>
@@ -19407,6 +19433,14 @@
       <w:bookmarkEnd w:id="30"/>
     </w:p>
     <w:p/>
+    <w:p>
+      <w:r>
+        <w:t>Een rss-feed kan optioneel een textInput veld bevatten waarin feedback kan gegeven worden. De bedoeling van dit element is eigenlijk een misterie. Het wordt daarom ook zelden tot nooit gebruikt.</w:t>
+      </w:r>
+      <w:r>
+        <w:t xml:space="preserve"> Alle velden zijn verplicht.</w:t>
+      </w:r>
+    </w:p>
     <w:tbl>
       <w:tblPr>
         <w:tblW w:w="0" w:type="auto"/>
@@ -19714,6 +19748,9 @@
             <w:pPr>
               <w:ind w:left="-8"/>
             </w:pPr>
+            <w:r>
+              <w:t>Label van de submit-button.</w:t>
+            </w:r>
           </w:p>
         </w:tc>
       </w:tr>
@@ -19801,9 +19838,9 @@
             <w:vAlign w:val="center"/>
           </w:tcPr>
           <w:p>
-            <w:pPr>
-              <w:ind w:left="-8"/>
-            </w:pPr>
+            <w:r>
+              <w:t>Omschrijving van het input veld.</w:t>
+            </w:r>
           </w:p>
         </w:tc>
       </w:tr>
@@ -19876,6 +19913,12 @@
             <w:pPr>
               <w:ind w:left="-8"/>
             </w:pPr>
+            <w:r>
+              <w:t>Name van het t</w:t>
+            </w:r>
+            <w:r>
+              <w:t>ekst object in het inputveld.</w:t>
+            </w:r>
           </w:p>
         </w:tc>
       </w:tr>
@@ -19948,6 +19991,9 @@
             <w:pPr>
               <w:ind w:left="-8"/>
             </w:pPr>
+            <w:r>
+              <w:t>Url naar het script dat input verwerkt.</w:t>
+            </w:r>
           </w:p>
         </w:tc>
       </w:tr>
@@ -20041,6 +20087,9 @@
             <w:r>
               <w:t>Foreign key</w:t>
             </w:r>
+            <w:r>
+              <w:t xml:space="preserve"> naar channel.</w:t>
+            </w:r>
           </w:p>
         </w:tc>
       </w:tr>
@@ -20059,6 +20108,11 @@
       <w:bookmarkEnd w:id="31"/>
     </w:p>
     <w:p/>
+    <w:p>
+      <w:r>
+        <w:t>Een xml-element dat de uren beschrijft die kunnen geskipt worden. Indien het element bepaalde uren bevat, wordt de channel op die uren ook niet uitgelezen. Het is een getal tussen 0 en 23.</w:t>
+      </w:r>
+    </w:p>
     <w:tbl>
       <w:tblPr>
         <w:tblW w:w="0" w:type="auto"/>
@@ -20372,6 +20426,8 @@
     </w:tbl>
     <w:p/>
     <w:p/>
+    <w:p/>
+    <w:p/>
     <w:p>
       <w:pPr>
         <w:pStyle w:val="Heading3"/>
@@ -20379,11 +20435,98 @@
       </w:pPr>
       <w:bookmarkStart w:id="32" w:name="_Toc356463709"/>
       <w:r>
+        <w:lastRenderedPageBreak/>
         <w:t>DaysToBeSkipped</w:t>
       </w:r>
       <w:bookmarkEnd w:id="32"/>
     </w:p>
     <w:p/>
+    <w:p>
+      <w:r>
+        <w:t xml:space="preserve">Een xml-element dat zeven mogelijke &lt;day&gt; tags bevat. </w:t>
+      </w:r>
+      <w:r>
+        <w:rPr>
+          <w:lang w:val="en-US"/>
+        </w:rPr>
+        <w:t xml:space="preserve">De </w:t>
+      </w:r>
+      <w:proofErr w:type="spellStart"/>
+      <w:r>
+        <w:rPr>
+          <w:lang w:val="en-US"/>
+        </w:rPr>
+        <w:t>mogelijke</w:t>
+      </w:r>
+      <w:proofErr w:type="spellEnd"/>
+      <w:r>
+        <w:rPr>
+          <w:lang w:val="en-US"/>
+        </w:rPr>
+        <w:t xml:space="preserve"> </w:t>
+      </w:r>
+      <w:r>
+        <w:rPr>
+          <w:lang w:val="en-US"/>
+        </w:rPr>
+        <w:t xml:space="preserve">warden </w:t>
+      </w:r>
+      <w:proofErr w:type="spellStart"/>
+      <w:r>
+        <w:rPr>
+          <w:lang w:val="en-US"/>
+        </w:rPr>
+        <w:t>voor</w:t>
+      </w:r>
+      <w:proofErr w:type="spellEnd"/>
+      <w:r>
+        <w:rPr>
+          <w:lang w:val="en-US"/>
+        </w:rPr>
+        <w:t xml:space="preserve"> de tags</w:t>
+      </w:r>
+      <w:r>
+        <w:rPr>
+          <w:lang w:val="en-US"/>
+        </w:rPr>
+        <w:t xml:space="preserve"> </w:t>
+      </w:r>
+      <w:proofErr w:type="spellStart"/>
+      <w:r>
+        <w:rPr>
+          <w:lang w:val="en-US"/>
+        </w:rPr>
+        <w:t>zijn</w:t>
+      </w:r>
+      <w:proofErr w:type="spellEnd"/>
+      <w:r>
+        <w:rPr>
+          <w:lang w:val="en-US"/>
+        </w:rPr>
+        <w:t xml:space="preserve"> </w:t>
+      </w:r>
+      <w:r>
+        <w:rPr>
+          <w:lang w:val="en-US"/>
+        </w:rPr>
+        <w:t>Monday, Tuesday, Wednesday, Thursday, Friday, Saturday or Sunday</w:t>
+      </w:r>
+      <w:r>
+        <w:rPr>
+          <w:lang w:val="en-US"/>
+        </w:rPr>
+        <w:t xml:space="preserve">. </w:t>
+      </w:r>
+      <w:r>
+        <w:t>De feed wordt voor de dagen die in het element voorkomen, op die dagen niet uitgel</w:t>
+      </w:r>
+      <w:r>
+        <w:t>e</w:t>
+      </w:r>
+      <w:r>
+        <w:t>zen.</w:t>
+      </w:r>
+    </w:p>
     <w:tbl>
       <w:tblPr>
         <w:tblW w:w="0" w:type="auto"/>
@@ -20700,9 +20843,6 @@
     </w:tbl>
     <w:p/>
     <w:p/>
-    <w:p/>
-    <w:p/>
-    <w:p/>
     <w:p>
       <w:pPr>
         <w:pStyle w:val="Heading3"/>
@@ -20710,17 +20850,16 @@
       </w:pPr>
       <w:bookmarkStart w:id="33" w:name="_Toc356463710"/>
       <w:r>
-        <w:lastRenderedPageBreak/>
         <w:t>HoursToBeSkippedForChannel</w:t>
       </w:r>
       <w:bookmarkEnd w:id="33"/>
     </w:p>
+    <w:p/>
     <w:p>
       <w:r>
         <w:t>Associatietabel tussen channel en hoursToBeSkipped.</w:t>
       </w:r>
     </w:p>
-    <w:p/>
     <w:tbl>
       <w:tblPr>
         <w:tblW w:w="0" w:type="auto"/>
@@ -21051,12 +21190,12 @@
       </w:r>
       <w:bookmarkEnd w:id="34"/>
     </w:p>
+    <w:p/>
     <w:p>
       <w:r>
         <w:t>Associatietabel tussen channel en daysToBeSkipped.</w:t>
       </w:r>
     </w:p>
-    <w:p/>
     <w:tbl>
       <w:tblPr>
         <w:tblW w:w="0" w:type="auto"/>
@@ -21374,6 +21513,8 @@
     <w:p/>
     <w:p/>
     <w:p/>
+    <w:p/>
+    <w:p/>
     <w:p>
       <w:pPr>
         <w:pStyle w:val="Heading3"/>
@@ -21381,11 +21522,17 @@
       </w:pPr>
       <w:bookmarkStart w:id="35" w:name="_Toc356463712"/>
       <w:r>
+        <w:lastRenderedPageBreak/>
         <w:t>Category</w:t>
       </w:r>
       <w:bookmarkEnd w:id="35"/>
     </w:p>
     <w:p/>
+    <w:p>
+      <w:r>
+        <w:t>Een categorie waarbij channels en artikels behoren. Zowel channels als artikels kunnen behoren tot meerdere categorieën.</w:t>
+      </w:r>
+    </w:p>
     <w:tbl>
       <w:tblPr>
         <w:tblW w:w="0" w:type="auto"/>
@@ -21690,6 +21837,9 @@
             <w:pPr>
               <w:ind w:left="-8"/>
             </w:pPr>
+            <w:r>
+              <w:t>Benaming van de categorie.</w:t>
+            </w:r>
           </w:p>
         </w:tc>
       </w:tr>
@@ -21759,15 +21909,15 @@
             <w:pPr>
               <w:ind w:left="-8"/>
             </w:pPr>
+            <w:r>
+              <w:t>Url naar een beschrijving.</w:t>
+            </w:r>
           </w:p>
         </w:tc>
       </w:tr>
     </w:tbl>
     <w:p/>
     <w:p/>
-    <w:p/>
-    <w:p/>
-    <w:p/>
     <w:p>
       <w:pPr>
         <w:pStyle w:val="Heading3"/>
@@ -21775,17 +21925,16 @@
       </w:pPr>
       <w:bookmarkStart w:id="36" w:name="_Toc356463713"/>
       <w:r>
-        <w:lastRenderedPageBreak/>
         <w:t>CategoriesPerChannel</w:t>
       </w:r>
       <w:bookmarkEnd w:id="36"/>
     </w:p>
+    <w:p/>
     <w:p>
       <w:r>
         <w:t>Associatietabel tussen category en channel.</w:t>
       </w:r>
     </w:p>
-    <w:p/>
     <w:tbl>
       <w:tblPr>
         <w:tblW w:w="0" w:type="auto"/>
@@ -22113,6 +22262,7 @@
       </w:r>
       <w:bookmarkEnd w:id="37"/>
     </w:p>
+    <w:p/>
     <w:p>
       <w:r>
         <w:t>Associatietabel tussen article en category</w:t>
@@ -22428,6 +22578,8 @@
     </w:tbl>
     <w:p/>
     <w:p/>
+    <w:p/>
+    <w:p/>
     <w:p>
       <w:pPr>
         <w:pStyle w:val="Heading3"/>
@@ -22435,11 +22587,17 @@
       </w:pPr>
       <w:bookmarkStart w:id="38" w:name="_Toc356463715"/>
       <w:r>
+        <w:lastRenderedPageBreak/>
         <w:t>User</w:t>
       </w:r>
       <w:bookmarkEnd w:id="38"/>
     </w:p>
     <w:p/>
+    <w:p>
+      <w:r>
+        <w:t>De gebruikersgegevens van users wanneer de applicatie meerdere users toelaat. Dit is een van de opportuniteiten die we op papier hebben uitgewerkt, maar niet hebben omgezet in broncode.</w:t>
+      </w:r>
+    </w:p>
     <w:tbl>
       <w:tblPr>
         <w:tblW w:w="0" w:type="auto"/>
@@ -22741,6 +22899,9 @@
             <w:pPr>
               <w:ind w:left="-8"/>
             </w:pPr>
+            <w:r>
+              <w:t>Echte naam van de user</w:t>
+            </w:r>
           </w:p>
         </w:tc>
       </w:tr>
@@ -22813,6 +22974,9 @@
             <w:pPr>
               <w:ind w:left="-8"/>
             </w:pPr>
+            <w:r>
+              <w:t>Gebruikersnaam</w:t>
+            </w:r>
           </w:p>
         </w:tc>
       </w:tr>
@@ -22888,6 +23052,9 @@
             <w:pPr>
               <w:ind w:left="-8"/>
             </w:pPr>
+            <w:r>
+              <w:t>Paswoord van de gebruiker.</w:t>
+            </w:r>
           </w:p>
         </w:tc>
       </w:tr>
@@ -22963,15 +23130,15 @@
             <w:r>
               <w:t>Foreign key</w:t>
             </w:r>
+            <w:r>
+              <w:t xml:space="preserve"> naar de instellingen die bij een gebruiker horen.</w:t>
+            </w:r>
           </w:p>
         </w:tc>
       </w:tr>
     </w:tbl>
     <w:p/>
     <w:p/>
-    <w:p/>
-    <w:p/>
-    <w:p/>
     <w:p>
       <w:pPr>
         <w:pStyle w:val="Heading3"/>
@@ -22979,11 +23146,11 @@
       </w:pPr>
       <w:bookmarkStart w:id="39" w:name="_Toc356463716"/>
       <w:r>
-        <w:lastRenderedPageBreak/>
         <w:t>ChannelsPerUser</w:t>
       </w:r>
       <w:bookmarkEnd w:id="39"/>
     </w:p>
+    <w:p/>
     <w:p>
       <w:r>
         <w:t>Associatietabel tussen channel</w:t>
@@ -22991,8 +23158,10 @@
       <w:r>
         <w:t xml:space="preserve"> en user.</w:t>
       </w:r>
-    </w:p>
-    <w:p/>
+      <w:r>
+        <w:t xml:space="preserve"> Default zijn dit de vijf feeds die meegegeven zijn door Twipe. Deze kunnen in de applicatie uit- of aangevinkt worden. Een gebruiker krijgt enkel de channels te zien die zijn aangevinkt.</w:t>
+      </w:r>
+    </w:p>
     <w:tbl>
       <w:tblPr>
         <w:tblW w:w="0" w:type="auto"/>
@@ -23309,6 +23478,10 @@
     </w:tbl>
     <w:p/>
     <w:p/>
+    <w:p/>
+    <w:p/>
+    <w:p/>
+    <w:p/>
     <w:p>
       <w:pPr>
         <w:pStyle w:val="Heading3"/>
@@ -23316,11 +23489,23 @@
       </w:pPr>
       <w:bookmarkStart w:id="40" w:name="_Toc356463717"/>
       <w:r>
+        <w:lastRenderedPageBreak/>
         <w:t>Preference</w:t>
       </w:r>
       <w:bookmarkEnd w:id="40"/>
     </w:p>
     <w:p/>
+    <w:p>
+      <w:r>
+        <w:t>Dit zijn de instellingen die bij een gebruiker horen. Het bevat vijf for</w:t>
+      </w:r>
+      <w:r>
+        <w:t>e</w:t>
+      </w:r>
+      <w:r>
+        <w:t>ign keys die naar de verschillende instellingen en thema’s verwijzen.</w:t>
+      </w:r>
+    </w:p>
     <w:tbl>
       <w:tblPr>
         <w:tblW w:w="0" w:type="auto"/>
@@ -23946,6 +24131,14 @@
       <w:bookmarkEnd w:id="41"/>
     </w:p>
     <w:p/>
+    <w:p>
+      <w:r>
+        <w:t>De layout van een view, scherm.</w:t>
+      </w:r>
+      <w:r>
+        <w:t xml:space="preserve"> Dit is in een later stadium gereduceerd naar responsive design. De schermen passen zich automatisch aan aan de grootte van de display van het apparaat dat de artikels toont.</w:t>
+      </w:r>
+    </w:p>
     <w:tbl>
       <w:tblPr>
         <w:tblW w:w="0" w:type="auto"/>
@@ -24180,6 +24373,75 @@
       </w:tr>
       <w:tr>
         <w:trPr>
+          <w:trHeight w:val="113"/>
+          <w:jc w:val="center"/>
+        </w:trPr>
+        <w:tc>
+          <w:tcPr>
+            <w:tcW w:w="1432" w:type="dxa"/>
+            <w:shd w:val="clear" w:color="auto" w:fill="F2F2F2" w:themeFill="background1" w:themeFillShade="F2"/>
+            <w:vAlign w:val="center"/>
+          </w:tcPr>
+          <w:p>
+            <w:r>
+              <w:t>Name</w:t>
+            </w:r>
+          </w:p>
+        </w:tc>
+        <w:tc>
+          <w:tcPr>
+            <w:tcW w:w="1620" w:type="dxa"/>
+            <w:shd w:val="clear" w:color="auto" w:fill="F2F2F2" w:themeFill="background1" w:themeFillShade="F2"/>
+            <w:vAlign w:val="center"/>
+          </w:tcPr>
+          <w:p>
+            <w:pPr>
+              <w:ind w:left="-8"/>
+            </w:pPr>
+          </w:p>
+        </w:tc>
+        <w:tc>
+          <w:tcPr>
+            <w:tcW w:w="1747" w:type="dxa"/>
+            <w:shd w:val="clear" w:color="auto" w:fill="F2F2F2" w:themeFill="background1" w:themeFillShade="F2"/>
+            <w:vAlign w:val="center"/>
+          </w:tcPr>
+          <w:p>
+            <w:pPr>
+              <w:ind w:left="-8"/>
+            </w:pPr>
+          </w:p>
+        </w:tc>
+        <w:tc>
+          <w:tcPr>
+            <w:tcW w:w="1622" w:type="dxa"/>
+            <w:shd w:val="clear" w:color="auto" w:fill="F2F2F2" w:themeFill="background1" w:themeFillShade="F2"/>
+            <w:vAlign w:val="center"/>
+          </w:tcPr>
+          <w:p>
+            <w:pPr>
+              <w:ind w:left="-8"/>
+            </w:pPr>
+          </w:p>
+        </w:tc>
+        <w:tc>
+          <w:tcPr>
+            <w:tcW w:w="2791" w:type="dxa"/>
+            <w:shd w:val="clear" w:color="auto" w:fill="F2F2F2" w:themeFill="background1" w:themeFillShade="F2"/>
+            <w:vAlign w:val="center"/>
+          </w:tcPr>
+          <w:p>
+            <w:pPr>
+              <w:ind w:left="-8"/>
+            </w:pPr>
+            <w:r>
+              <w:t>Naam van de layout.</w:t>
+            </w:r>
+          </w:p>
+        </w:tc>
+      </w:tr>
+      <w:tr>
+        <w:trPr>
           <w:trHeight w:val="285"/>
           <w:jc w:val="center"/>
         </w:trPr>
@@ -24244,12 +24506,18 @@
             <w:pPr>
               <w:ind w:left="-8"/>
             </w:pPr>
+            <w:r>
+              <w:t xml:space="preserve">Verwijzing naar het bestand, view, layout die gebruikt moet worden. </w:t>
+            </w:r>
           </w:p>
         </w:tc>
       </w:tr>
     </w:tbl>
     <w:p/>
     <w:p/>
+    <w:p/>
+    <w:p/>
+    <w:p/>
     <w:p>
       <w:pPr>
         <w:pStyle w:val="Heading3"/>
@@ -24257,11 +24525,20 @@
       </w:pPr>
       <w:bookmarkStart w:id="42" w:name="_Toc356463719"/>
       <w:r>
+        <w:lastRenderedPageBreak/>
         <w:t>Font</w:t>
       </w:r>
       <w:bookmarkEnd w:id="42"/>
     </w:p>
     <w:p/>
+    <w:p>
+      <w:r>
+        <w:t xml:space="preserve">Het font </w:t>
+      </w:r>
+      <w:r>
+        <w:t>dat gebruikt wordt om de artikels te tonen.</w:t>
+      </w:r>
+    </w:p>
     <w:tbl>
       <w:tblPr>
         <w:tblW w:w="0" w:type="auto"/>
@@ -24314,7 +24591,6 @@
               <w:rPr>
                 <w:color w:val="FFFFFF" w:themeColor="background1"/>
               </w:rPr>
-              <w:lastRenderedPageBreak/>
               <w:t>Veld</w:t>
             </w:r>
           </w:p>
@@ -24663,6 +24939,17 @@
       <w:bookmarkEnd w:id="43"/>
     </w:p>
     <w:p/>
+    <w:p>
+      <w:r>
+        <w:t>Het blader effect tussen verschillende</w:t>
+      </w:r>
+      <w:r>
+        <w:t xml:space="preserve"> artikels.</w:t>
+      </w:r>
+      <w:r>
+        <w:t xml:space="preserve"> </w:t>
+      </w:r>
+    </w:p>
     <w:tbl>
       <w:tblPr>
         <w:tblW w:w="0" w:type="auto"/>
@@ -25039,12 +25326,22 @@
             <w:pPr>
               <w:ind w:left="-8"/>
             </w:pPr>
+            <w:r>
+              <w:t>Verwijzing naar het bestand dat het effect verwezenlijkt.</w:t>
+            </w:r>
           </w:p>
         </w:tc>
       </w:tr>
     </w:tbl>
     <w:p/>
     <w:p/>
+    <w:p/>
+    <w:p/>
+    <w:p/>
+    <w:p/>
+    <w:p/>
+    <w:p/>
+    <w:p/>
     <w:p>
       <w:pPr>
         <w:pStyle w:val="Heading3"/>
@@ -25052,11 +25349,17 @@
       </w:pPr>
       <w:bookmarkStart w:id="44" w:name="_Toc356463721"/>
       <w:r>
+        <w:lastRenderedPageBreak/>
         <w:t>Color</w:t>
       </w:r>
       <w:bookmarkEnd w:id="44"/>
     </w:p>
     <w:p/>
+    <w:p>
+      <w:r>
+        <w:t>De kleuren die gebruikt worden om de artikels weer te geven.</w:t>
+      </w:r>
+    </w:p>
     <w:tbl>
       <w:tblPr>
         <w:tblW w:w="0" w:type="auto"/>
@@ -25370,6 +25673,9 @@
             <w:r>
               <w:t xml:space="preserve"> met kleurenthema’s werken in plaats van echte kleuren</w:t>
             </w:r>
+            <w:r>
+              <w:t>.</w:t>
+            </w:r>
           </w:p>
         </w:tc>
       </w:tr>
@@ -25463,6 +25769,11 @@
       <w:bookmarkEnd w:id="45"/>
     </w:p>
     <w:p/>
+    <w:p>
+      <w:r>
+        <w:t>De tabel die het formaat bijhoudt hoelang artikels bewaard moeten worden.</w:t>
+      </w:r>
+    </w:p>
     <w:tbl>
       <w:tblPr>
         <w:tblW w:w="0" w:type="auto"/>
@@ -25515,7 +25826,6 @@
               <w:rPr>
                 <w:color w:val="FFFFFF" w:themeColor="background1"/>
               </w:rPr>
-              <w:lastRenderedPageBreak/>
               <w:t>Veld</w:t>
             </w:r>
           </w:p>
@@ -25850,13 +26160,23 @@
         </w:tc>
       </w:tr>
     </w:tbl>
-    <w:p/>
+    <w:p>
+      <w:pPr>
+        <w:sectPr>
+          <w:pgSz w:w="11906" w:h="16838"/>
+          <w:pgMar w:top="1417" w:right="1417" w:bottom="1417" w:left="1417" w:header="708" w:footer="708" w:gutter="0"/>
+          <w:cols w:space="708"/>
+          <w:docGrid w:linePitch="360"/>
+        </w:sectPr>
+      </w:pPr>
+    </w:p>
     <w:p>
       <w:pPr>
         <w:pStyle w:val="Heading1"/>
       </w:pPr>
       <w:bookmarkStart w:id="46" w:name="_Toc356463723"/>
       <w:r>
+        <w:lastRenderedPageBreak/>
         <w:t>Requirement analyse</w:t>
       </w:r>
       <w:bookmarkEnd w:id="46"/>
@@ -28690,7 +29010,7 @@
           <w:lang w:eastAsia="nl-BE"/>
         </w:rPr>
         <w:drawing>
-          <wp:anchor distT="0" distB="0" distL="114300" distR="114300" simplePos="0" relativeHeight="251657216" behindDoc="0" locked="0" layoutInCell="1" allowOverlap="1" wp14:anchorId="6A3F00B0" wp14:editId="0E0A49F7">
+          <wp:anchor distT="0" distB="0" distL="114300" distR="114300" simplePos="0" relativeHeight="251656192" behindDoc="0" locked="0" layoutInCell="1" allowOverlap="1" wp14:anchorId="6A3F00B0" wp14:editId="0E0A49F7">
             <wp:simplePos x="4105275" y="5105400"/>
             <wp:positionH relativeFrom="margin">
               <wp:align>right</wp:align>
@@ -28869,7 +29189,7 @@
           <w:lang w:eastAsia="nl-BE"/>
         </w:rPr>
         <w:drawing>
-          <wp:anchor distT="0" distB="0" distL="114300" distR="114300" simplePos="0" relativeHeight="251664384" behindDoc="0" locked="0" layoutInCell="1" allowOverlap="1" wp14:anchorId="673DEE96" wp14:editId="4DF6DEDC">
+          <wp:anchor distT="0" distB="0" distL="114300" distR="114300" simplePos="0" relativeHeight="251665408" behindDoc="0" locked="0" layoutInCell="1" allowOverlap="1" wp14:anchorId="673DEE96" wp14:editId="4DF6DEDC">
             <wp:simplePos x="3733800" y="2305050"/>
             <wp:positionH relativeFrom="margin">
               <wp:align>right</wp:align>
@@ -37926,49 +38246,49 @@
     </dgm:pt>
   </dgm:ptLst>
   <dgm:cxnLst>
+    <dgm:cxn modelId="{520553F4-B43F-4BF3-9691-FFFA070F0CF6}" srcId="{25BDA8B0-CE82-42F8-99DA-3E919A47A90D}" destId="{1670AE96-3511-4427-9581-D0813ED44F79}" srcOrd="2" destOrd="0" parTransId="{1A6D5B79-6119-4E6D-8996-6A2ECA9D0764}" sibTransId="{291B6600-BCAB-4581-8EFA-7190B524751F}"/>
+    <dgm:cxn modelId="{A1D635C4-D300-45FE-A55C-D7973D110F05}" type="presOf" srcId="{1670AE96-3511-4427-9581-D0813ED44F79}" destId="{258B9D38-13D4-4972-B192-C811AB744C70}" srcOrd="1" destOrd="0" presId="urn:microsoft.com/office/officeart/2005/8/layout/orgChart1"/>
+    <dgm:cxn modelId="{CA286F0B-102D-46F8-9093-8C3DD407D954}" srcId="{FD4D97D3-512D-40DC-B0C7-EC8ED6A68225}" destId="{25BDA8B0-CE82-42F8-99DA-3E919A47A90D}" srcOrd="0" destOrd="0" parTransId="{D6E7F3B4-D328-4C5F-9C86-3F692E8563A5}" sibTransId="{4AA1AD59-1009-4B25-9490-EA1D39581B80}"/>
+    <dgm:cxn modelId="{D0B9B533-23D6-40D2-9F3D-7A1295A9A296}" type="presOf" srcId="{1A6D5B79-6119-4E6D-8996-6A2ECA9D0764}" destId="{BB943BB1-72E9-4EDD-9934-562F6EDE15F4}" srcOrd="0" destOrd="0" presId="urn:microsoft.com/office/officeart/2005/8/layout/orgChart1"/>
+    <dgm:cxn modelId="{CA8BF943-CDE9-4252-8575-311143D2908B}" type="presOf" srcId="{263F50FA-1265-4745-90CB-5450EDF4B168}" destId="{71A7AA38-D4A0-463D-B738-D2D1849B597F}" srcOrd="0" destOrd="0" presId="urn:microsoft.com/office/officeart/2005/8/layout/orgChart1"/>
+    <dgm:cxn modelId="{F445EA8E-69AA-4717-88F2-09BDCC25E9C3}" type="presOf" srcId="{FD4D97D3-512D-40DC-B0C7-EC8ED6A68225}" destId="{60DFAA10-3BC3-4E4C-AD04-CA533015FF5B}" srcOrd="0" destOrd="0" presId="urn:microsoft.com/office/officeart/2005/8/layout/orgChart1"/>
+    <dgm:cxn modelId="{DFA022A3-A0FC-4C2F-85AB-FB26FF33ABC1}" type="presOf" srcId="{793AB9D8-C29A-4335-89EA-8A2436330C5C}" destId="{FDC76998-855C-44DD-816C-9DD5EA211B21}" srcOrd="0" destOrd="0" presId="urn:microsoft.com/office/officeart/2005/8/layout/orgChart1"/>
+    <dgm:cxn modelId="{FF0DFB99-07FB-4DD4-87DE-B8AC29B0C00F}" type="presOf" srcId="{25BDA8B0-CE82-42F8-99DA-3E919A47A90D}" destId="{C3C3D0C0-DF93-4E1A-8904-2BC8C1ECC13D}" srcOrd="1" destOrd="0" presId="urn:microsoft.com/office/officeart/2005/8/layout/orgChart1"/>
+    <dgm:cxn modelId="{AFA1BA27-DFE9-4F14-887B-0765FB67213C}" type="presOf" srcId="{793AB9D8-C29A-4335-89EA-8A2436330C5C}" destId="{72D52533-320A-435B-AA2E-36BCA6299B22}" srcOrd="1" destOrd="0" presId="urn:microsoft.com/office/officeart/2005/8/layout/orgChart1"/>
+    <dgm:cxn modelId="{B4D72D0D-EAA9-46DB-82D5-EF9194A97B9B}" srcId="{25BDA8B0-CE82-42F8-99DA-3E919A47A90D}" destId="{793AB9D8-C29A-4335-89EA-8A2436330C5C}" srcOrd="0" destOrd="0" parTransId="{958326F8-218F-4E3A-981F-5EFF52640B58}" sibTransId="{84A8551E-DAA2-453B-9A4B-FDDD192C6765}"/>
+    <dgm:cxn modelId="{D8B1EEF0-70D6-49E3-94BC-CEECCEFD2DEB}" type="presOf" srcId="{5785963B-F649-48C7-98B9-DDD8FB102F99}" destId="{29DEEE3F-F42A-46B8-8681-DC07AABCACCA}" srcOrd="0" destOrd="0" presId="urn:microsoft.com/office/officeart/2005/8/layout/orgChart1"/>
+    <dgm:cxn modelId="{A6B2063D-2B74-4EC5-87EB-301BA9C1FD80}" type="presOf" srcId="{25BDA8B0-CE82-42F8-99DA-3E919A47A90D}" destId="{E2416407-80B8-42AB-A8D6-0CF899227D5D}" srcOrd="0" destOrd="0" presId="urn:microsoft.com/office/officeart/2005/8/layout/orgChart1"/>
+    <dgm:cxn modelId="{CFB0EDAB-B94A-4B23-92B8-11190D2C995B}" type="presOf" srcId="{1670AE96-3511-4427-9581-D0813ED44F79}" destId="{3521D9C4-CA67-4321-A186-ABB7BC96A569}" srcOrd="0" destOrd="0" presId="urn:microsoft.com/office/officeart/2005/8/layout/orgChart1"/>
+    <dgm:cxn modelId="{539ED514-430E-4E85-B9DD-E58E03DE7DCA}" type="presOf" srcId="{263F50FA-1265-4745-90CB-5450EDF4B168}" destId="{D83BFD9A-4436-4D50-B02E-77D1CE930531}" srcOrd="1" destOrd="0" presId="urn:microsoft.com/office/officeart/2005/8/layout/orgChart1"/>
     <dgm:cxn modelId="{FFCB0119-DFCC-4B57-8061-602C00B9D9E4}" srcId="{25BDA8B0-CE82-42F8-99DA-3E919A47A90D}" destId="{263F50FA-1265-4745-90CB-5450EDF4B168}" srcOrd="1" destOrd="0" parTransId="{5785963B-F649-48C7-98B9-DDD8FB102F99}" sibTransId="{928D63E3-0B97-4381-814E-E1A1E8335168}"/>
-    <dgm:cxn modelId="{373A41F8-02D3-486B-B872-19F21C2E1BB0}" type="presOf" srcId="{1A6D5B79-6119-4E6D-8996-6A2ECA9D0764}" destId="{BB943BB1-72E9-4EDD-9934-562F6EDE15F4}" srcOrd="0" destOrd="0" presId="urn:microsoft.com/office/officeart/2005/8/layout/orgChart1"/>
-    <dgm:cxn modelId="{3310BBF8-5DD9-4FC9-BC42-48F05C4B763D}" type="presOf" srcId="{793AB9D8-C29A-4335-89EA-8A2436330C5C}" destId="{72D52533-320A-435B-AA2E-36BCA6299B22}" srcOrd="1" destOrd="0" presId="urn:microsoft.com/office/officeart/2005/8/layout/orgChart1"/>
-    <dgm:cxn modelId="{33D6CFCC-89FD-4D52-804B-E0B53FDAE8DC}" type="presOf" srcId="{5785963B-F649-48C7-98B9-DDD8FB102F99}" destId="{29DEEE3F-F42A-46B8-8681-DC07AABCACCA}" srcOrd="0" destOrd="0" presId="urn:microsoft.com/office/officeart/2005/8/layout/orgChart1"/>
-    <dgm:cxn modelId="{3709A9AE-F4E3-4C29-ABA5-2560C90A0BE8}" type="presOf" srcId="{25BDA8B0-CE82-42F8-99DA-3E919A47A90D}" destId="{C3C3D0C0-DF93-4E1A-8904-2BC8C1ECC13D}" srcOrd="1" destOrd="0" presId="urn:microsoft.com/office/officeart/2005/8/layout/orgChart1"/>
-    <dgm:cxn modelId="{AF88999E-760C-4C91-86C9-95B2CEF621BB}" type="presOf" srcId="{263F50FA-1265-4745-90CB-5450EDF4B168}" destId="{71A7AA38-D4A0-463D-B738-D2D1849B597F}" srcOrd="0" destOrd="0" presId="urn:microsoft.com/office/officeart/2005/8/layout/orgChart1"/>
-    <dgm:cxn modelId="{520553F4-B43F-4BF3-9691-FFFA070F0CF6}" srcId="{25BDA8B0-CE82-42F8-99DA-3E919A47A90D}" destId="{1670AE96-3511-4427-9581-D0813ED44F79}" srcOrd="2" destOrd="0" parTransId="{1A6D5B79-6119-4E6D-8996-6A2ECA9D0764}" sibTransId="{291B6600-BCAB-4581-8EFA-7190B524751F}"/>
-    <dgm:cxn modelId="{EE62E583-EB64-4F09-B01D-0BD550147798}" type="presOf" srcId="{FD4D97D3-512D-40DC-B0C7-EC8ED6A68225}" destId="{60DFAA10-3BC3-4E4C-AD04-CA533015FF5B}" srcOrd="0" destOrd="0" presId="urn:microsoft.com/office/officeart/2005/8/layout/orgChart1"/>
-    <dgm:cxn modelId="{72DE97EA-14E7-4E01-97A5-0708C9254CD9}" type="presOf" srcId="{793AB9D8-C29A-4335-89EA-8A2436330C5C}" destId="{FDC76998-855C-44DD-816C-9DD5EA211B21}" srcOrd="0" destOrd="0" presId="urn:microsoft.com/office/officeart/2005/8/layout/orgChart1"/>
-    <dgm:cxn modelId="{798FD9B9-60FB-4CB1-A5F3-9735F43FACED}" type="presOf" srcId="{1670AE96-3511-4427-9581-D0813ED44F79}" destId="{3521D9C4-CA67-4321-A186-ABB7BC96A569}" srcOrd="0" destOrd="0" presId="urn:microsoft.com/office/officeart/2005/8/layout/orgChart1"/>
-    <dgm:cxn modelId="{B4D72D0D-EAA9-46DB-82D5-EF9194A97B9B}" srcId="{25BDA8B0-CE82-42F8-99DA-3E919A47A90D}" destId="{793AB9D8-C29A-4335-89EA-8A2436330C5C}" srcOrd="0" destOrd="0" parTransId="{958326F8-218F-4E3A-981F-5EFF52640B58}" sibTransId="{84A8551E-DAA2-453B-9A4B-FDDD192C6765}"/>
-    <dgm:cxn modelId="{D63EC4F3-926B-41B7-A846-BF2E16D34488}" type="presOf" srcId="{25BDA8B0-CE82-42F8-99DA-3E919A47A90D}" destId="{E2416407-80B8-42AB-A8D6-0CF899227D5D}" srcOrd="0" destOrd="0" presId="urn:microsoft.com/office/officeart/2005/8/layout/orgChart1"/>
-    <dgm:cxn modelId="{DA76DB1D-08C1-4F5C-9C5D-A80D97415D33}" type="presOf" srcId="{958326F8-218F-4E3A-981F-5EFF52640B58}" destId="{45C1D29B-DB56-42FD-8C5A-61CF9BADC74D}" srcOrd="0" destOrd="0" presId="urn:microsoft.com/office/officeart/2005/8/layout/orgChart1"/>
-    <dgm:cxn modelId="{CA286F0B-102D-46F8-9093-8C3DD407D954}" srcId="{FD4D97D3-512D-40DC-B0C7-EC8ED6A68225}" destId="{25BDA8B0-CE82-42F8-99DA-3E919A47A90D}" srcOrd="0" destOrd="0" parTransId="{D6E7F3B4-D328-4C5F-9C86-3F692E8563A5}" sibTransId="{4AA1AD59-1009-4B25-9490-EA1D39581B80}"/>
-    <dgm:cxn modelId="{424FACFB-9547-4F7D-A9F6-635B0B0F03E4}" type="presOf" srcId="{263F50FA-1265-4745-90CB-5450EDF4B168}" destId="{D83BFD9A-4436-4D50-B02E-77D1CE930531}" srcOrd="1" destOrd="0" presId="urn:microsoft.com/office/officeart/2005/8/layout/orgChart1"/>
-    <dgm:cxn modelId="{5487793E-B3BE-4206-88DB-1C74953C71BB}" type="presOf" srcId="{1670AE96-3511-4427-9581-D0813ED44F79}" destId="{258B9D38-13D4-4972-B192-C811AB744C70}" srcOrd="1" destOrd="0" presId="urn:microsoft.com/office/officeart/2005/8/layout/orgChart1"/>
-    <dgm:cxn modelId="{09D93328-F3C6-41CD-AA68-1CE4D49183E7}" type="presParOf" srcId="{60DFAA10-3BC3-4E4C-AD04-CA533015FF5B}" destId="{5EC10829-76AF-463B-BC1F-DB236C549E3C}" srcOrd="0" destOrd="0" presId="urn:microsoft.com/office/officeart/2005/8/layout/orgChart1"/>
-    <dgm:cxn modelId="{DE9326AE-D677-4B56-A88C-B42CF36ADC2B}" type="presParOf" srcId="{5EC10829-76AF-463B-BC1F-DB236C549E3C}" destId="{1BFC678F-36E3-477A-9FB5-8EBEBBD7892A}" srcOrd="0" destOrd="0" presId="urn:microsoft.com/office/officeart/2005/8/layout/orgChart1"/>
-    <dgm:cxn modelId="{3A8582E2-97F0-49C5-9733-F1A660BA43BB}" type="presParOf" srcId="{1BFC678F-36E3-477A-9FB5-8EBEBBD7892A}" destId="{E2416407-80B8-42AB-A8D6-0CF899227D5D}" srcOrd="0" destOrd="0" presId="urn:microsoft.com/office/officeart/2005/8/layout/orgChart1"/>
-    <dgm:cxn modelId="{F36E4642-6FEA-4C25-AE1F-959E42D65531}" type="presParOf" srcId="{1BFC678F-36E3-477A-9FB5-8EBEBBD7892A}" destId="{C3C3D0C0-DF93-4E1A-8904-2BC8C1ECC13D}" srcOrd="1" destOrd="0" presId="urn:microsoft.com/office/officeart/2005/8/layout/orgChart1"/>
-    <dgm:cxn modelId="{A68B1741-535D-4440-8FF4-3CF9E5DAFC30}" type="presParOf" srcId="{5EC10829-76AF-463B-BC1F-DB236C549E3C}" destId="{9441EBF9-4931-47A2-8409-225B01390B17}" srcOrd="1" destOrd="0" presId="urn:microsoft.com/office/officeart/2005/8/layout/orgChart1"/>
-    <dgm:cxn modelId="{C9345252-A0C7-4866-9193-3C8CD9CCF1E9}" type="presParOf" srcId="{9441EBF9-4931-47A2-8409-225B01390B17}" destId="{29DEEE3F-F42A-46B8-8681-DC07AABCACCA}" srcOrd="0" destOrd="0" presId="urn:microsoft.com/office/officeart/2005/8/layout/orgChart1"/>
-    <dgm:cxn modelId="{ADBCFF7B-DF27-49AD-9BDD-4DEA6B6003B4}" type="presParOf" srcId="{9441EBF9-4931-47A2-8409-225B01390B17}" destId="{B65EC7A3-83C1-4262-A190-B43E4FB57A82}" srcOrd="1" destOrd="0" presId="urn:microsoft.com/office/officeart/2005/8/layout/orgChart1"/>
-    <dgm:cxn modelId="{1801E17A-9F7D-4080-81C7-8E6EE24A402D}" type="presParOf" srcId="{B65EC7A3-83C1-4262-A190-B43E4FB57A82}" destId="{7F746CB9-523C-43FA-925D-EC782FF6D1D9}" srcOrd="0" destOrd="0" presId="urn:microsoft.com/office/officeart/2005/8/layout/orgChart1"/>
-    <dgm:cxn modelId="{255AB7FB-6460-473E-95CC-A9BBA2868D80}" type="presParOf" srcId="{7F746CB9-523C-43FA-925D-EC782FF6D1D9}" destId="{71A7AA38-D4A0-463D-B738-D2D1849B597F}" srcOrd="0" destOrd="0" presId="urn:microsoft.com/office/officeart/2005/8/layout/orgChart1"/>
-    <dgm:cxn modelId="{5A6B2A72-8B25-4DED-96EE-4BAB90E36E6A}" type="presParOf" srcId="{7F746CB9-523C-43FA-925D-EC782FF6D1D9}" destId="{D83BFD9A-4436-4D50-B02E-77D1CE930531}" srcOrd="1" destOrd="0" presId="urn:microsoft.com/office/officeart/2005/8/layout/orgChart1"/>
-    <dgm:cxn modelId="{BEFE3177-8D0C-4DFC-A1A5-D2BB6107306A}" type="presParOf" srcId="{B65EC7A3-83C1-4262-A190-B43E4FB57A82}" destId="{BC1DB128-534C-45B8-A95B-80813A7D25BD}" srcOrd="1" destOrd="0" presId="urn:microsoft.com/office/officeart/2005/8/layout/orgChart1"/>
-    <dgm:cxn modelId="{971AC2CE-2D91-44F0-A1BF-D255FF914259}" type="presParOf" srcId="{B65EC7A3-83C1-4262-A190-B43E4FB57A82}" destId="{33BB358A-493B-4839-8241-FC511AE74F99}" srcOrd="2" destOrd="0" presId="urn:microsoft.com/office/officeart/2005/8/layout/orgChart1"/>
-    <dgm:cxn modelId="{7C2868A0-6185-44E3-BAA6-3C7E641D454B}" type="presParOf" srcId="{9441EBF9-4931-47A2-8409-225B01390B17}" destId="{BB943BB1-72E9-4EDD-9934-562F6EDE15F4}" srcOrd="2" destOrd="0" presId="urn:microsoft.com/office/officeart/2005/8/layout/orgChart1"/>
-    <dgm:cxn modelId="{23501241-2A09-462B-B319-48D4BA6CAC9B}" type="presParOf" srcId="{9441EBF9-4931-47A2-8409-225B01390B17}" destId="{0CC8D05A-2061-4104-AB04-C485FC3E7501}" srcOrd="3" destOrd="0" presId="urn:microsoft.com/office/officeart/2005/8/layout/orgChart1"/>
-    <dgm:cxn modelId="{7438A260-5615-4E54-ADF7-42D0C67752A2}" type="presParOf" srcId="{0CC8D05A-2061-4104-AB04-C485FC3E7501}" destId="{FD469EB9-1769-4EB3-8DA7-2D0C3454F972}" srcOrd="0" destOrd="0" presId="urn:microsoft.com/office/officeart/2005/8/layout/orgChart1"/>
-    <dgm:cxn modelId="{B9469D73-F9F1-4649-9B1B-86F894A5B569}" type="presParOf" srcId="{FD469EB9-1769-4EB3-8DA7-2D0C3454F972}" destId="{3521D9C4-CA67-4321-A186-ABB7BC96A569}" srcOrd="0" destOrd="0" presId="urn:microsoft.com/office/officeart/2005/8/layout/orgChart1"/>
-    <dgm:cxn modelId="{6D3A2245-CDB8-42B5-8AEE-E3E60C566269}" type="presParOf" srcId="{FD469EB9-1769-4EB3-8DA7-2D0C3454F972}" destId="{258B9D38-13D4-4972-B192-C811AB744C70}" srcOrd="1" destOrd="0" presId="urn:microsoft.com/office/officeart/2005/8/layout/orgChart1"/>
-    <dgm:cxn modelId="{D9025CE3-516C-4146-A4AB-7F3B4BD98A6C}" type="presParOf" srcId="{0CC8D05A-2061-4104-AB04-C485FC3E7501}" destId="{00850621-DE3F-477C-ADE1-81E365580149}" srcOrd="1" destOrd="0" presId="urn:microsoft.com/office/officeart/2005/8/layout/orgChart1"/>
-    <dgm:cxn modelId="{55E277A0-49D2-4B4D-9F48-DE7E6C3FA806}" type="presParOf" srcId="{0CC8D05A-2061-4104-AB04-C485FC3E7501}" destId="{47CEB40C-C533-47E9-96D0-1C217E14DE37}" srcOrd="2" destOrd="0" presId="urn:microsoft.com/office/officeart/2005/8/layout/orgChart1"/>
-    <dgm:cxn modelId="{693886A9-5599-40C8-BA5B-F27D15B5A766}" type="presParOf" srcId="{5EC10829-76AF-463B-BC1F-DB236C549E3C}" destId="{8FC23684-7A55-444C-99DA-FA1298CFBCE0}" srcOrd="2" destOrd="0" presId="urn:microsoft.com/office/officeart/2005/8/layout/orgChart1"/>
-    <dgm:cxn modelId="{0A50FE97-56DD-4FFA-97BD-E8E722AA4C59}" type="presParOf" srcId="{8FC23684-7A55-444C-99DA-FA1298CFBCE0}" destId="{45C1D29B-DB56-42FD-8C5A-61CF9BADC74D}" srcOrd="0" destOrd="0" presId="urn:microsoft.com/office/officeart/2005/8/layout/orgChart1"/>
-    <dgm:cxn modelId="{A83A4BBF-4468-4331-ABCF-D8EA405ECC6C}" type="presParOf" srcId="{8FC23684-7A55-444C-99DA-FA1298CFBCE0}" destId="{E7A56F07-82EE-45FA-A3E8-E1D0A1BC3714}" srcOrd="1" destOrd="0" presId="urn:microsoft.com/office/officeart/2005/8/layout/orgChart1"/>
-    <dgm:cxn modelId="{7E8C9AF4-4A21-4F25-98BC-75328491E55C}" type="presParOf" srcId="{E7A56F07-82EE-45FA-A3E8-E1D0A1BC3714}" destId="{08FDB9A4-562C-4972-A0B5-CC933F073F89}" srcOrd="0" destOrd="0" presId="urn:microsoft.com/office/officeart/2005/8/layout/orgChart1"/>
-    <dgm:cxn modelId="{E4521089-29BF-4C99-BB61-29B09AFC951C}" type="presParOf" srcId="{08FDB9A4-562C-4972-A0B5-CC933F073F89}" destId="{FDC76998-855C-44DD-816C-9DD5EA211B21}" srcOrd="0" destOrd="0" presId="urn:microsoft.com/office/officeart/2005/8/layout/orgChart1"/>
-    <dgm:cxn modelId="{63266FD5-80E5-4562-BDB0-02CEBF092445}" type="presParOf" srcId="{08FDB9A4-562C-4972-A0B5-CC933F073F89}" destId="{72D52533-320A-435B-AA2E-36BCA6299B22}" srcOrd="1" destOrd="0" presId="urn:microsoft.com/office/officeart/2005/8/layout/orgChart1"/>
-    <dgm:cxn modelId="{7276F689-5BE6-4F72-8BB1-81039AF13405}" type="presParOf" srcId="{E7A56F07-82EE-45FA-A3E8-E1D0A1BC3714}" destId="{EF167000-3751-4D13-B04A-151B4A816969}" srcOrd="1" destOrd="0" presId="urn:microsoft.com/office/officeart/2005/8/layout/orgChart1"/>
-    <dgm:cxn modelId="{38C7BEF9-8B45-44A9-907F-27C1A48CC338}" type="presParOf" srcId="{E7A56F07-82EE-45FA-A3E8-E1D0A1BC3714}" destId="{F4D2B13E-20ED-4C66-816B-F1B454B8F9F1}" srcOrd="2" destOrd="0" presId="urn:microsoft.com/office/officeart/2005/8/layout/orgChart1"/>
+    <dgm:cxn modelId="{84011262-EE2B-4E14-A68D-4C99F040367B}" type="presOf" srcId="{958326F8-218F-4E3A-981F-5EFF52640B58}" destId="{45C1D29B-DB56-42FD-8C5A-61CF9BADC74D}" srcOrd="0" destOrd="0" presId="urn:microsoft.com/office/officeart/2005/8/layout/orgChart1"/>
+    <dgm:cxn modelId="{D0E16556-9EB5-4949-9789-0C24A18DCF26}" type="presParOf" srcId="{60DFAA10-3BC3-4E4C-AD04-CA533015FF5B}" destId="{5EC10829-76AF-463B-BC1F-DB236C549E3C}" srcOrd="0" destOrd="0" presId="urn:microsoft.com/office/officeart/2005/8/layout/orgChart1"/>
+    <dgm:cxn modelId="{EC0B032D-A7B6-46C5-98E8-3943F3DB9005}" type="presParOf" srcId="{5EC10829-76AF-463B-BC1F-DB236C549E3C}" destId="{1BFC678F-36E3-477A-9FB5-8EBEBBD7892A}" srcOrd="0" destOrd="0" presId="urn:microsoft.com/office/officeart/2005/8/layout/orgChart1"/>
+    <dgm:cxn modelId="{F56525F3-D3C6-4CA7-8AB5-2BB974030A59}" type="presParOf" srcId="{1BFC678F-36E3-477A-9FB5-8EBEBBD7892A}" destId="{E2416407-80B8-42AB-A8D6-0CF899227D5D}" srcOrd="0" destOrd="0" presId="urn:microsoft.com/office/officeart/2005/8/layout/orgChart1"/>
+    <dgm:cxn modelId="{91D8F204-AB84-42CF-8196-08E16BA2258A}" type="presParOf" srcId="{1BFC678F-36E3-477A-9FB5-8EBEBBD7892A}" destId="{C3C3D0C0-DF93-4E1A-8904-2BC8C1ECC13D}" srcOrd="1" destOrd="0" presId="urn:microsoft.com/office/officeart/2005/8/layout/orgChart1"/>
+    <dgm:cxn modelId="{4B7AC339-5E5B-4FD2-9F95-31F153C0C3C6}" type="presParOf" srcId="{5EC10829-76AF-463B-BC1F-DB236C549E3C}" destId="{9441EBF9-4931-47A2-8409-225B01390B17}" srcOrd="1" destOrd="0" presId="urn:microsoft.com/office/officeart/2005/8/layout/orgChart1"/>
+    <dgm:cxn modelId="{77AE4518-1193-42E3-95A4-DFC0FB641C28}" type="presParOf" srcId="{9441EBF9-4931-47A2-8409-225B01390B17}" destId="{29DEEE3F-F42A-46B8-8681-DC07AABCACCA}" srcOrd="0" destOrd="0" presId="urn:microsoft.com/office/officeart/2005/8/layout/orgChart1"/>
+    <dgm:cxn modelId="{4B6D5E9A-F4C3-4182-8356-339B7D496363}" type="presParOf" srcId="{9441EBF9-4931-47A2-8409-225B01390B17}" destId="{B65EC7A3-83C1-4262-A190-B43E4FB57A82}" srcOrd="1" destOrd="0" presId="urn:microsoft.com/office/officeart/2005/8/layout/orgChart1"/>
+    <dgm:cxn modelId="{57121301-16E5-4206-9108-9ED6BE0431A3}" type="presParOf" srcId="{B65EC7A3-83C1-4262-A190-B43E4FB57A82}" destId="{7F746CB9-523C-43FA-925D-EC782FF6D1D9}" srcOrd="0" destOrd="0" presId="urn:microsoft.com/office/officeart/2005/8/layout/orgChart1"/>
+    <dgm:cxn modelId="{384C7682-ED66-4C67-8378-A2AA738053EA}" type="presParOf" srcId="{7F746CB9-523C-43FA-925D-EC782FF6D1D9}" destId="{71A7AA38-D4A0-463D-B738-D2D1849B597F}" srcOrd="0" destOrd="0" presId="urn:microsoft.com/office/officeart/2005/8/layout/orgChart1"/>
+    <dgm:cxn modelId="{C7AE6AA4-2E21-4FA3-B435-D0503E033F71}" type="presParOf" srcId="{7F746CB9-523C-43FA-925D-EC782FF6D1D9}" destId="{D83BFD9A-4436-4D50-B02E-77D1CE930531}" srcOrd="1" destOrd="0" presId="urn:microsoft.com/office/officeart/2005/8/layout/orgChart1"/>
+    <dgm:cxn modelId="{D08E89B8-76B6-4912-932B-28E21C3B6D45}" type="presParOf" srcId="{B65EC7A3-83C1-4262-A190-B43E4FB57A82}" destId="{BC1DB128-534C-45B8-A95B-80813A7D25BD}" srcOrd="1" destOrd="0" presId="urn:microsoft.com/office/officeart/2005/8/layout/orgChart1"/>
+    <dgm:cxn modelId="{10ED856D-2717-4542-B8C1-3CE12842BAB6}" type="presParOf" srcId="{B65EC7A3-83C1-4262-A190-B43E4FB57A82}" destId="{33BB358A-493B-4839-8241-FC511AE74F99}" srcOrd="2" destOrd="0" presId="urn:microsoft.com/office/officeart/2005/8/layout/orgChart1"/>
+    <dgm:cxn modelId="{B44A4579-8958-4DC4-ABF5-B9DBC3EB217C}" type="presParOf" srcId="{9441EBF9-4931-47A2-8409-225B01390B17}" destId="{BB943BB1-72E9-4EDD-9934-562F6EDE15F4}" srcOrd="2" destOrd="0" presId="urn:microsoft.com/office/officeart/2005/8/layout/orgChart1"/>
+    <dgm:cxn modelId="{7CF93775-481B-4108-A1B7-93967D0F04A1}" type="presParOf" srcId="{9441EBF9-4931-47A2-8409-225B01390B17}" destId="{0CC8D05A-2061-4104-AB04-C485FC3E7501}" srcOrd="3" destOrd="0" presId="urn:microsoft.com/office/officeart/2005/8/layout/orgChart1"/>
+    <dgm:cxn modelId="{AA5EE5B6-6894-4B39-93F1-761300B44D1E}" type="presParOf" srcId="{0CC8D05A-2061-4104-AB04-C485FC3E7501}" destId="{FD469EB9-1769-4EB3-8DA7-2D0C3454F972}" srcOrd="0" destOrd="0" presId="urn:microsoft.com/office/officeart/2005/8/layout/orgChart1"/>
+    <dgm:cxn modelId="{E689DA43-CDB0-4ABC-897F-08A955B34312}" type="presParOf" srcId="{FD469EB9-1769-4EB3-8DA7-2D0C3454F972}" destId="{3521D9C4-CA67-4321-A186-ABB7BC96A569}" srcOrd="0" destOrd="0" presId="urn:microsoft.com/office/officeart/2005/8/layout/orgChart1"/>
+    <dgm:cxn modelId="{1F69B1E5-1742-436F-96A1-D1A5B70B75BE}" type="presParOf" srcId="{FD469EB9-1769-4EB3-8DA7-2D0C3454F972}" destId="{258B9D38-13D4-4972-B192-C811AB744C70}" srcOrd="1" destOrd="0" presId="urn:microsoft.com/office/officeart/2005/8/layout/orgChart1"/>
+    <dgm:cxn modelId="{D94EC998-41DA-41A6-AC6D-1A431358F660}" type="presParOf" srcId="{0CC8D05A-2061-4104-AB04-C485FC3E7501}" destId="{00850621-DE3F-477C-ADE1-81E365580149}" srcOrd="1" destOrd="0" presId="urn:microsoft.com/office/officeart/2005/8/layout/orgChart1"/>
+    <dgm:cxn modelId="{3DCF287C-0A26-4099-B87E-AFBA78873068}" type="presParOf" srcId="{0CC8D05A-2061-4104-AB04-C485FC3E7501}" destId="{47CEB40C-C533-47E9-96D0-1C217E14DE37}" srcOrd="2" destOrd="0" presId="urn:microsoft.com/office/officeart/2005/8/layout/orgChart1"/>
+    <dgm:cxn modelId="{1647696B-B5A6-407A-B33D-3ED527995B6D}" type="presParOf" srcId="{5EC10829-76AF-463B-BC1F-DB236C549E3C}" destId="{8FC23684-7A55-444C-99DA-FA1298CFBCE0}" srcOrd="2" destOrd="0" presId="urn:microsoft.com/office/officeart/2005/8/layout/orgChart1"/>
+    <dgm:cxn modelId="{45516574-A2B9-45C6-9C82-0DF24D13240E}" type="presParOf" srcId="{8FC23684-7A55-444C-99DA-FA1298CFBCE0}" destId="{45C1D29B-DB56-42FD-8C5A-61CF9BADC74D}" srcOrd="0" destOrd="0" presId="urn:microsoft.com/office/officeart/2005/8/layout/orgChart1"/>
+    <dgm:cxn modelId="{F888EACE-27B9-497A-AE24-013D772ABDED}" type="presParOf" srcId="{8FC23684-7A55-444C-99DA-FA1298CFBCE0}" destId="{E7A56F07-82EE-45FA-A3E8-E1D0A1BC3714}" srcOrd="1" destOrd="0" presId="urn:microsoft.com/office/officeart/2005/8/layout/orgChart1"/>
+    <dgm:cxn modelId="{758F1E66-47ED-44E1-9882-6557B40C708E}" type="presParOf" srcId="{E7A56F07-82EE-45FA-A3E8-E1D0A1BC3714}" destId="{08FDB9A4-562C-4972-A0B5-CC933F073F89}" srcOrd="0" destOrd="0" presId="urn:microsoft.com/office/officeart/2005/8/layout/orgChart1"/>
+    <dgm:cxn modelId="{10401D1E-2E7A-4F91-BE2C-C9CD36224B60}" type="presParOf" srcId="{08FDB9A4-562C-4972-A0B5-CC933F073F89}" destId="{FDC76998-855C-44DD-816C-9DD5EA211B21}" srcOrd="0" destOrd="0" presId="urn:microsoft.com/office/officeart/2005/8/layout/orgChart1"/>
+    <dgm:cxn modelId="{FB93C07A-B02D-46EF-9496-B9FAA12D3331}" type="presParOf" srcId="{08FDB9A4-562C-4972-A0B5-CC933F073F89}" destId="{72D52533-320A-435B-AA2E-36BCA6299B22}" srcOrd="1" destOrd="0" presId="urn:microsoft.com/office/officeart/2005/8/layout/orgChart1"/>
+    <dgm:cxn modelId="{5F818971-06FE-4045-8B23-D9086564F824}" type="presParOf" srcId="{E7A56F07-82EE-45FA-A3E8-E1D0A1BC3714}" destId="{EF167000-3751-4D13-B04A-151B4A816969}" srcOrd="1" destOrd="0" presId="urn:microsoft.com/office/officeart/2005/8/layout/orgChart1"/>
+    <dgm:cxn modelId="{51E278F6-3FBA-4415-B837-F9031015B57A}" type="presParOf" srcId="{E7A56F07-82EE-45FA-A3E8-E1D0A1BC3714}" destId="{F4D2B13E-20ED-4C66-816B-F1B454B8F9F1}" srcOrd="2" destOrd="0" presId="urn:microsoft.com/office/officeart/2005/8/layout/orgChart1"/>
   </dgm:cxnLst>
   <dgm:bg/>
   <dgm:whole/>
@@ -38660,82 +38980,82 @@
     </dgm:pt>
   </dgm:ptLst>
   <dgm:cxnLst>
-    <dgm:cxn modelId="{D983A4B1-D599-482F-81E9-1BEB0884A4F5}" type="presOf" srcId="{6EF64C25-3660-4860-BF36-24D4D23A43FE}" destId="{F567448A-8B7A-48B3-B5FE-89A5DB4A909A}" srcOrd="0" destOrd="0" presId="urn:microsoft.com/office/officeart/2005/8/layout/orgChart1"/>
-    <dgm:cxn modelId="{E55ABEDF-276F-4387-B8B5-2663B349CEFF}" type="presOf" srcId="{2ADC735A-D2CF-4724-99C9-382B8516D753}" destId="{39DFC059-084A-4A73-B234-E1B2C71E6CAB}" srcOrd="0" destOrd="0" presId="urn:microsoft.com/office/officeart/2005/8/layout/orgChart1"/>
-    <dgm:cxn modelId="{DA9DE27E-84D8-496F-A71F-1EEBE33E9905}" type="presOf" srcId="{69687A50-5FF8-47DB-85BE-88C96003F9BD}" destId="{19B0C4E5-4782-4CAC-8E79-90135A4A69EA}" srcOrd="0" destOrd="0" presId="urn:microsoft.com/office/officeart/2005/8/layout/orgChart1"/>
+    <dgm:cxn modelId="{A4090714-068E-4FB8-A53B-6885D6E6D148}" srcId="{E12F740F-9226-4341-839D-FFA03B15217F}" destId="{05E1D22D-C08E-4897-AB52-8A7ABC0F4C1E}" srcOrd="0" destOrd="0" parTransId="{C573AA3B-60AA-4302-A61E-4428BA830E8E}" sibTransId="{C2978050-D4A3-415F-BB90-0FBD616D9C67}"/>
+    <dgm:cxn modelId="{C0D6ECBC-312C-4849-BF21-0C1F8BA83DB7}" type="presOf" srcId="{972AB47B-A884-4743-AB95-08FB6F491010}" destId="{301C0782-F685-4352-83F6-3AEAE10B7910}" srcOrd="0" destOrd="0" presId="urn:microsoft.com/office/officeart/2005/8/layout/orgChart1"/>
+    <dgm:cxn modelId="{D8975BC7-24CA-4CA5-AD25-FBE928096693}" type="presOf" srcId="{6EF64C25-3660-4860-BF36-24D4D23A43FE}" destId="{02852B04-B225-4662-98E0-CBC75B413B55}" srcOrd="1" destOrd="0" presId="urn:microsoft.com/office/officeart/2005/8/layout/orgChart1"/>
+    <dgm:cxn modelId="{A8207E1F-8D20-4913-96D0-ED420F4EA972}" type="presOf" srcId="{6EF64C25-3660-4860-BF36-24D4D23A43FE}" destId="{F567448A-8B7A-48B3-B5FE-89A5DB4A909A}" srcOrd="0" destOrd="0" presId="urn:microsoft.com/office/officeart/2005/8/layout/orgChart1"/>
+    <dgm:cxn modelId="{B4745F5A-0909-4B1F-969C-FCA632213F40}" type="presOf" srcId="{2ADC735A-D2CF-4724-99C9-382B8516D753}" destId="{39DFC059-084A-4A73-B234-E1B2C71E6CAB}" srcOrd="0" destOrd="0" presId="urn:microsoft.com/office/officeart/2005/8/layout/orgChart1"/>
     <dgm:cxn modelId="{FA3391D4-AF3D-49F2-B56F-99685AB27E4A}" srcId="{05E1D22D-C08E-4897-AB52-8A7ABC0F4C1E}" destId="{2B91E0FE-2FA2-45D0-BB1E-CCCC9C60ACC4}" srcOrd="3" destOrd="0" parTransId="{2A53C17E-8F8D-4A10-9119-9A74FC34752C}" sibTransId="{11204D6E-9B82-41B5-AAE5-BF7A6E5E1848}"/>
-    <dgm:cxn modelId="{853278FC-1BC0-4EF0-BFF7-9E699B5E63C2}" type="presOf" srcId="{9A2C1932-0718-4658-B817-E7E9684195C8}" destId="{9004B3B0-762E-4D41-A683-F3F375591920}" srcOrd="0" destOrd="0" presId="urn:microsoft.com/office/officeart/2005/8/layout/orgChart1"/>
-    <dgm:cxn modelId="{A4D39B47-1FEC-406B-AD69-D43DABC98FF8}" type="presOf" srcId="{E12F740F-9226-4341-839D-FFA03B15217F}" destId="{6709DA7E-4017-43AF-AF4A-4C1E7631F8D9}" srcOrd="0" destOrd="0" presId="urn:microsoft.com/office/officeart/2005/8/layout/orgChart1"/>
     <dgm:cxn modelId="{990FC087-48C5-4A50-9F48-E555322BDFCD}" srcId="{05E1D22D-C08E-4897-AB52-8A7ABC0F4C1E}" destId="{69687A50-5FF8-47DB-85BE-88C96003F9BD}" srcOrd="1" destOrd="0" parTransId="{2ADC735A-D2CF-4724-99C9-382B8516D753}" sibTransId="{11D63770-BAFC-4079-AF39-9681A84A47DB}"/>
-    <dgm:cxn modelId="{4CE0A107-3C6F-49C3-8324-4A337E188600}" type="presOf" srcId="{BFB22B2E-3E91-424A-836F-2483EF59D8F7}" destId="{29A6B87B-814F-4584-8E15-B14A1DD4D336}" srcOrd="0" destOrd="0" presId="urn:microsoft.com/office/officeart/2005/8/layout/orgChart1"/>
-    <dgm:cxn modelId="{938D70B2-3342-47A1-9F50-15D65BDC23F8}" type="presOf" srcId="{05E1D22D-C08E-4897-AB52-8A7ABC0F4C1E}" destId="{ACBCBBD6-B778-4B13-959D-A138C0C078F9}" srcOrd="0" destOrd="0" presId="urn:microsoft.com/office/officeart/2005/8/layout/orgChart1"/>
-    <dgm:cxn modelId="{F2B3C83C-B555-4905-9785-5DBA57DD1EF5}" type="presOf" srcId="{E12F740F-9226-4341-839D-FFA03B15217F}" destId="{92170D2C-7C24-4EFB-825F-2EDF4962E4F0}" srcOrd="1" destOrd="0" presId="urn:microsoft.com/office/officeart/2005/8/layout/orgChart1"/>
-    <dgm:cxn modelId="{5B8F6C28-E086-4D50-ABE2-F5ABFE48B309}" type="presOf" srcId="{69687A50-5FF8-47DB-85BE-88C96003F9BD}" destId="{4FDE431D-0261-4E81-9751-2EE81C682E79}" srcOrd="1" destOrd="0" presId="urn:microsoft.com/office/officeart/2005/8/layout/orgChart1"/>
+    <dgm:cxn modelId="{7DCE2EF3-2244-4AE8-BEEF-80AE4AFF1E3C}" type="presOf" srcId="{E12F740F-9226-4341-839D-FFA03B15217F}" destId="{6709DA7E-4017-43AF-AF4A-4C1E7631F8D9}" srcOrd="0" destOrd="0" presId="urn:microsoft.com/office/officeart/2005/8/layout/orgChart1"/>
+    <dgm:cxn modelId="{BFF2BFBD-7627-4AE9-A345-94C598FF828A}" type="presOf" srcId="{DE0076FD-2CC6-49D7-B4F1-5DD4BD37B76B}" destId="{D0764E7F-B714-4041-961C-FFDE917CAA56}" srcOrd="0" destOrd="0" presId="urn:microsoft.com/office/officeart/2005/8/layout/orgChart1"/>
+    <dgm:cxn modelId="{E645C25E-07BA-4DEC-89DD-123D84331883}" type="presOf" srcId="{BFB22B2E-3E91-424A-836F-2483EF59D8F7}" destId="{29A6B87B-814F-4584-8E15-B14A1DD4D336}" srcOrd="0" destOrd="0" presId="urn:microsoft.com/office/officeart/2005/8/layout/orgChart1"/>
+    <dgm:cxn modelId="{C7632F01-2A4B-4834-8B89-9AC89B705F1E}" type="presOf" srcId="{69687A50-5FF8-47DB-85BE-88C96003F9BD}" destId="{19B0C4E5-4782-4CAC-8E79-90135A4A69EA}" srcOrd="0" destOrd="0" presId="urn:microsoft.com/office/officeart/2005/8/layout/orgChart1"/>
+    <dgm:cxn modelId="{E1955DA4-5CE2-41CD-A184-78F2FD8CC7ED}" type="presOf" srcId="{DE0076FD-2CC6-49D7-B4F1-5DD4BD37B76B}" destId="{48F66A2B-5860-48CD-B435-1C76F6C82D7E}" srcOrd="1" destOrd="0" presId="urn:microsoft.com/office/officeart/2005/8/layout/orgChart1"/>
+    <dgm:cxn modelId="{7DEAD103-AB66-4C6F-9793-C3AA84C71D90}" srcId="{9A2C1932-0718-4658-B817-E7E9684195C8}" destId="{E12F740F-9226-4341-839D-FFA03B15217F}" srcOrd="0" destOrd="0" parTransId="{46265698-921C-4DCA-94C4-58A5722CD6A3}" sibTransId="{157FF1A8-71F0-4DEA-B61E-6113D96169B2}"/>
+    <dgm:cxn modelId="{E2F8DB7D-8B99-4F0B-953B-98C34CC2691A}" type="presOf" srcId="{41CC6CD1-E909-4015-9D0A-245F0E067B57}" destId="{504B74A2-2628-4DAB-9574-9360D1C3B65E}" srcOrd="0" destOrd="0" presId="urn:microsoft.com/office/officeart/2005/8/layout/orgChart1"/>
+    <dgm:cxn modelId="{D57D8CBA-CE7F-422A-847D-18B4B8957D7C}" type="presOf" srcId="{05E1D22D-C08E-4897-AB52-8A7ABC0F4C1E}" destId="{54B368F1-042C-41EE-8FE3-1047E682C5FF}" srcOrd="1" destOrd="0" presId="urn:microsoft.com/office/officeart/2005/8/layout/orgChart1"/>
+    <dgm:cxn modelId="{5B70B250-E05D-4329-939C-D5DAE269FB35}" type="presOf" srcId="{69687A50-5FF8-47DB-85BE-88C96003F9BD}" destId="{4FDE431D-0261-4E81-9751-2EE81C682E79}" srcOrd="1" destOrd="0" presId="urn:microsoft.com/office/officeart/2005/8/layout/orgChart1"/>
+    <dgm:cxn modelId="{B5D905E0-C617-47AA-AD66-0297B6A30B31}" type="presOf" srcId="{E12F740F-9226-4341-839D-FFA03B15217F}" destId="{92170D2C-7C24-4EFB-825F-2EDF4962E4F0}" srcOrd="1" destOrd="0" presId="urn:microsoft.com/office/officeart/2005/8/layout/orgChart1"/>
+    <dgm:cxn modelId="{31E3722B-4613-4462-A1B1-AABA0CF553C5}" type="presOf" srcId="{63430C27-F2E8-40DF-8D6B-9984260987A0}" destId="{91028010-2663-40C1-BE6E-BB7BC40D2092}" srcOrd="1" destOrd="0" presId="urn:microsoft.com/office/officeart/2005/8/layout/orgChart1"/>
+    <dgm:cxn modelId="{06908F12-E6DC-4C43-BE35-EC17B1691CAF}" type="presOf" srcId="{2B91E0FE-2FA2-45D0-BB1E-CCCC9C60ACC4}" destId="{F22C71F1-C429-4323-9BB4-CF1211052A5A}" srcOrd="1" destOrd="0" presId="urn:microsoft.com/office/officeart/2005/8/layout/orgChart1"/>
+    <dgm:cxn modelId="{5A6F48A2-96B5-4D6F-B13E-2BC1F1254C92}" type="presOf" srcId="{9A2C1932-0718-4658-B817-E7E9684195C8}" destId="{9004B3B0-762E-4D41-A683-F3F375591920}" srcOrd="0" destOrd="0" presId="urn:microsoft.com/office/officeart/2005/8/layout/orgChart1"/>
+    <dgm:cxn modelId="{F610FA53-1DA2-471E-8992-6D6D05CB1C46}" type="presOf" srcId="{63430C27-F2E8-40DF-8D6B-9984260987A0}" destId="{1B690B0C-943E-46DE-961F-74BB71F3F4E7}" srcOrd="0" destOrd="0" presId="urn:microsoft.com/office/officeart/2005/8/layout/orgChart1"/>
+    <dgm:cxn modelId="{E6297DA4-B1BE-4E89-AAF1-884F53745206}" srcId="{05E1D22D-C08E-4897-AB52-8A7ABC0F4C1E}" destId="{6EF64C25-3660-4860-BF36-24D4D23A43FE}" srcOrd="4" destOrd="0" parTransId="{BFB22B2E-3E91-424A-836F-2483EF59D8F7}" sibTransId="{091B89D3-C802-4165-A703-E0BCC1403930}"/>
+    <dgm:cxn modelId="{8E1C84FD-9681-4C53-B184-254C98D165ED}" type="presOf" srcId="{C573AA3B-60AA-4302-A61E-4428BA830E8E}" destId="{12AD3F6D-3997-40C7-B387-0A6F109B29CC}" srcOrd="0" destOrd="0" presId="urn:microsoft.com/office/officeart/2005/8/layout/orgChart1"/>
+    <dgm:cxn modelId="{DC56FED2-FA73-43BC-9D0D-D8098993277E}" type="presOf" srcId="{2B91E0FE-2FA2-45D0-BB1E-CCCC9C60ACC4}" destId="{AD55A587-4DE1-4D2D-85B5-3EB96E572D4E}" srcOrd="0" destOrd="0" presId="urn:microsoft.com/office/officeart/2005/8/layout/orgChart1"/>
+    <dgm:cxn modelId="{DA621351-09F1-400E-A194-AA412FF51080}" srcId="{05E1D22D-C08E-4897-AB52-8A7ABC0F4C1E}" destId="{63430C27-F2E8-40DF-8D6B-9984260987A0}" srcOrd="0" destOrd="0" parTransId="{41CC6CD1-E909-4015-9D0A-245F0E067B57}" sibTransId="{BF8CA57C-249B-4893-B82C-F93998BC2F1E}"/>
+    <dgm:cxn modelId="{25CCEA97-03E6-4C09-87E2-098EECD17C80}" type="presOf" srcId="{2A53C17E-8F8D-4A10-9119-9A74FC34752C}" destId="{922A53B3-B78D-451A-860D-0FE1067CBCFF}" srcOrd="0" destOrd="0" presId="urn:microsoft.com/office/officeart/2005/8/layout/orgChart1"/>
+    <dgm:cxn modelId="{22D58C4A-1CBE-4211-A79A-A5030943CD66}" type="presOf" srcId="{05E1D22D-C08E-4897-AB52-8A7ABC0F4C1E}" destId="{ACBCBBD6-B778-4B13-959D-A138C0C078F9}" srcOrd="0" destOrd="0" presId="urn:microsoft.com/office/officeart/2005/8/layout/orgChart1"/>
     <dgm:cxn modelId="{0FF778F4-0F9F-486A-BA2D-5342FD1B7242}" srcId="{05E1D22D-C08E-4897-AB52-8A7ABC0F4C1E}" destId="{DE0076FD-2CC6-49D7-B4F1-5DD4BD37B76B}" srcOrd="2" destOrd="0" parTransId="{972AB47B-A884-4743-AB95-08FB6F491010}" sibTransId="{C36397C4-8982-4A4C-A2EB-9BD6F0F7A26D}"/>
-    <dgm:cxn modelId="{51177D02-8AF2-4647-ABEB-0D67184FB46B}" type="presOf" srcId="{C573AA3B-60AA-4302-A61E-4428BA830E8E}" destId="{12AD3F6D-3997-40C7-B387-0A6F109B29CC}" srcOrd="0" destOrd="0" presId="urn:microsoft.com/office/officeart/2005/8/layout/orgChart1"/>
-    <dgm:cxn modelId="{7C7B63F9-D382-47D6-8110-4D6AF589783F}" type="presOf" srcId="{2B91E0FE-2FA2-45D0-BB1E-CCCC9C60ACC4}" destId="{AD55A587-4DE1-4D2D-85B5-3EB96E572D4E}" srcOrd="0" destOrd="0" presId="urn:microsoft.com/office/officeart/2005/8/layout/orgChart1"/>
-    <dgm:cxn modelId="{7DEAD103-AB66-4C6F-9793-C3AA84C71D90}" srcId="{9A2C1932-0718-4658-B817-E7E9684195C8}" destId="{E12F740F-9226-4341-839D-FFA03B15217F}" srcOrd="0" destOrd="0" parTransId="{46265698-921C-4DCA-94C4-58A5722CD6A3}" sibTransId="{157FF1A8-71F0-4DEA-B61E-6113D96169B2}"/>
-    <dgm:cxn modelId="{A75B4401-6F4E-41AD-8999-959E42E41C79}" type="presOf" srcId="{972AB47B-A884-4743-AB95-08FB6F491010}" destId="{301C0782-F685-4352-83F6-3AEAE10B7910}" srcOrd="0" destOrd="0" presId="urn:microsoft.com/office/officeart/2005/8/layout/orgChart1"/>
-    <dgm:cxn modelId="{201B1727-9052-47FA-8679-9CCA45938080}" type="presOf" srcId="{DE0076FD-2CC6-49D7-B4F1-5DD4BD37B76B}" destId="{D0764E7F-B714-4041-961C-FFDE917CAA56}" srcOrd="0" destOrd="0" presId="urn:microsoft.com/office/officeart/2005/8/layout/orgChart1"/>
-    <dgm:cxn modelId="{A4090714-068E-4FB8-A53B-6885D6E6D148}" srcId="{E12F740F-9226-4341-839D-FFA03B15217F}" destId="{05E1D22D-C08E-4897-AB52-8A7ABC0F4C1E}" srcOrd="0" destOrd="0" parTransId="{C573AA3B-60AA-4302-A61E-4428BA830E8E}" sibTransId="{C2978050-D4A3-415F-BB90-0FBD616D9C67}"/>
-    <dgm:cxn modelId="{E58727FA-DE0F-4851-83B7-DB683EA54D48}" type="presOf" srcId="{2A53C17E-8F8D-4A10-9119-9A74FC34752C}" destId="{922A53B3-B78D-451A-860D-0FE1067CBCFF}" srcOrd="0" destOrd="0" presId="urn:microsoft.com/office/officeart/2005/8/layout/orgChart1"/>
-    <dgm:cxn modelId="{DFE6835D-AEF0-4699-AF02-FB3B2BE57468}" type="presOf" srcId="{2B91E0FE-2FA2-45D0-BB1E-CCCC9C60ACC4}" destId="{F22C71F1-C429-4323-9BB4-CF1211052A5A}" srcOrd="1" destOrd="0" presId="urn:microsoft.com/office/officeart/2005/8/layout/orgChart1"/>
-    <dgm:cxn modelId="{51962FAB-DD17-475B-83A9-6F677F621536}" type="presOf" srcId="{63430C27-F2E8-40DF-8D6B-9984260987A0}" destId="{91028010-2663-40C1-BE6E-BB7BC40D2092}" srcOrd="1" destOrd="0" presId="urn:microsoft.com/office/officeart/2005/8/layout/orgChart1"/>
-    <dgm:cxn modelId="{7CBBA9F1-F7FB-46F1-95DA-04F32E0B3B12}" type="presOf" srcId="{63430C27-F2E8-40DF-8D6B-9984260987A0}" destId="{1B690B0C-943E-46DE-961F-74BB71F3F4E7}" srcOrd="0" destOrd="0" presId="urn:microsoft.com/office/officeart/2005/8/layout/orgChart1"/>
-    <dgm:cxn modelId="{247CE4CB-6772-4470-85C8-5C72131A61CC}" type="presOf" srcId="{05E1D22D-C08E-4897-AB52-8A7ABC0F4C1E}" destId="{54B368F1-042C-41EE-8FE3-1047E682C5FF}" srcOrd="1" destOrd="0" presId="urn:microsoft.com/office/officeart/2005/8/layout/orgChart1"/>
-    <dgm:cxn modelId="{79D338CC-9D69-4FC3-A880-BE1A9F601C47}" type="presOf" srcId="{6EF64C25-3660-4860-BF36-24D4D23A43FE}" destId="{02852B04-B225-4662-98E0-CBC75B413B55}" srcOrd="1" destOrd="0" presId="urn:microsoft.com/office/officeart/2005/8/layout/orgChart1"/>
-    <dgm:cxn modelId="{DA621351-09F1-400E-A194-AA412FF51080}" srcId="{05E1D22D-C08E-4897-AB52-8A7ABC0F4C1E}" destId="{63430C27-F2E8-40DF-8D6B-9984260987A0}" srcOrd="0" destOrd="0" parTransId="{41CC6CD1-E909-4015-9D0A-245F0E067B57}" sibTransId="{BF8CA57C-249B-4893-B82C-F93998BC2F1E}"/>
-    <dgm:cxn modelId="{1257DB66-2D39-4331-911D-1461556A5E1A}" type="presOf" srcId="{DE0076FD-2CC6-49D7-B4F1-5DD4BD37B76B}" destId="{48F66A2B-5860-48CD-B435-1C76F6C82D7E}" srcOrd="1" destOrd="0" presId="urn:microsoft.com/office/officeart/2005/8/layout/orgChart1"/>
-    <dgm:cxn modelId="{E6297DA4-B1BE-4E89-AAF1-884F53745206}" srcId="{05E1D22D-C08E-4897-AB52-8A7ABC0F4C1E}" destId="{6EF64C25-3660-4860-BF36-24D4D23A43FE}" srcOrd="4" destOrd="0" parTransId="{BFB22B2E-3E91-424A-836F-2483EF59D8F7}" sibTransId="{091B89D3-C802-4165-A703-E0BCC1403930}"/>
-    <dgm:cxn modelId="{B0F3EF02-19FA-496A-9534-55A1918FFE3F}" type="presOf" srcId="{41CC6CD1-E909-4015-9D0A-245F0E067B57}" destId="{504B74A2-2628-4DAB-9574-9360D1C3B65E}" srcOrd="0" destOrd="0" presId="urn:microsoft.com/office/officeart/2005/8/layout/orgChart1"/>
-    <dgm:cxn modelId="{CED1F93E-2AD6-49C2-9EEB-69E33EAADE24}" type="presParOf" srcId="{9004B3B0-762E-4D41-A683-F3F375591920}" destId="{E95FFFF7-101C-4951-80E1-11D207767D2C}" srcOrd="0" destOrd="0" presId="urn:microsoft.com/office/officeart/2005/8/layout/orgChart1"/>
-    <dgm:cxn modelId="{26FFE37B-2C80-4459-B0F0-5EA11EEC96DB}" type="presParOf" srcId="{E95FFFF7-101C-4951-80E1-11D207767D2C}" destId="{8EC26B2A-1D25-4E48-A689-3BA73F7C616E}" srcOrd="0" destOrd="0" presId="urn:microsoft.com/office/officeart/2005/8/layout/orgChart1"/>
-    <dgm:cxn modelId="{AEAF78ED-3767-492F-83D4-75DD5B49F66B}" type="presParOf" srcId="{8EC26B2A-1D25-4E48-A689-3BA73F7C616E}" destId="{6709DA7E-4017-43AF-AF4A-4C1E7631F8D9}" srcOrd="0" destOrd="0" presId="urn:microsoft.com/office/officeart/2005/8/layout/orgChart1"/>
-    <dgm:cxn modelId="{3485DED3-A60C-4DEE-8FEC-1CC518D01493}" type="presParOf" srcId="{8EC26B2A-1D25-4E48-A689-3BA73F7C616E}" destId="{92170D2C-7C24-4EFB-825F-2EDF4962E4F0}" srcOrd="1" destOrd="0" presId="urn:microsoft.com/office/officeart/2005/8/layout/orgChart1"/>
-    <dgm:cxn modelId="{91EB9D03-380B-4310-8D24-519B5E2B4EA7}" type="presParOf" srcId="{E95FFFF7-101C-4951-80E1-11D207767D2C}" destId="{B934B915-714A-4ABF-845F-B5CB6FAC58D6}" srcOrd="1" destOrd="0" presId="urn:microsoft.com/office/officeart/2005/8/layout/orgChart1"/>
-    <dgm:cxn modelId="{2CB236B6-F6D1-4025-B535-5943CE5D84D3}" type="presParOf" srcId="{B934B915-714A-4ABF-845F-B5CB6FAC58D6}" destId="{12AD3F6D-3997-40C7-B387-0A6F109B29CC}" srcOrd="0" destOrd="0" presId="urn:microsoft.com/office/officeart/2005/8/layout/orgChart1"/>
-    <dgm:cxn modelId="{21935D4C-7BF9-4A5D-B675-464B4DD92431}" type="presParOf" srcId="{B934B915-714A-4ABF-845F-B5CB6FAC58D6}" destId="{45043196-EB32-4990-8054-CC9DB4D13E87}" srcOrd="1" destOrd="0" presId="urn:microsoft.com/office/officeart/2005/8/layout/orgChart1"/>
-    <dgm:cxn modelId="{E0710BCC-ABB1-472A-9672-16E02C729315}" type="presParOf" srcId="{45043196-EB32-4990-8054-CC9DB4D13E87}" destId="{DF24E333-4F25-4066-828D-72B8413D5D9E}" srcOrd="0" destOrd="0" presId="urn:microsoft.com/office/officeart/2005/8/layout/orgChart1"/>
-    <dgm:cxn modelId="{9C1E2125-3212-4E93-BFB4-54AE80F4A1DD}" type="presParOf" srcId="{DF24E333-4F25-4066-828D-72B8413D5D9E}" destId="{ACBCBBD6-B778-4B13-959D-A138C0C078F9}" srcOrd="0" destOrd="0" presId="urn:microsoft.com/office/officeart/2005/8/layout/orgChart1"/>
-    <dgm:cxn modelId="{3A7071BA-B0CB-4F7D-854A-6AC8F7335013}" type="presParOf" srcId="{DF24E333-4F25-4066-828D-72B8413D5D9E}" destId="{54B368F1-042C-41EE-8FE3-1047E682C5FF}" srcOrd="1" destOrd="0" presId="urn:microsoft.com/office/officeart/2005/8/layout/orgChart1"/>
-    <dgm:cxn modelId="{5D3F60A6-E5A2-4A67-9852-4D41ED53CDF2}" type="presParOf" srcId="{45043196-EB32-4990-8054-CC9DB4D13E87}" destId="{1EF9512F-EA21-4C66-8A34-45BD07878727}" srcOrd="1" destOrd="0" presId="urn:microsoft.com/office/officeart/2005/8/layout/orgChart1"/>
-    <dgm:cxn modelId="{08AB8A11-948A-4980-A064-09B4773C76E9}" type="presParOf" srcId="{1EF9512F-EA21-4C66-8A34-45BD07878727}" destId="{504B74A2-2628-4DAB-9574-9360D1C3B65E}" srcOrd="0" destOrd="0" presId="urn:microsoft.com/office/officeart/2005/8/layout/orgChart1"/>
-    <dgm:cxn modelId="{2B6982B9-0D2D-403D-9618-66EB3B2ABB36}" type="presParOf" srcId="{1EF9512F-EA21-4C66-8A34-45BD07878727}" destId="{82803465-AE90-4B7E-919A-6C6B2237B101}" srcOrd="1" destOrd="0" presId="urn:microsoft.com/office/officeart/2005/8/layout/orgChart1"/>
-    <dgm:cxn modelId="{69BB6408-C67F-47A0-8335-E8F481B67BFC}" type="presParOf" srcId="{82803465-AE90-4B7E-919A-6C6B2237B101}" destId="{DF9DA897-5686-4205-B8D2-C4C20A682860}" srcOrd="0" destOrd="0" presId="urn:microsoft.com/office/officeart/2005/8/layout/orgChart1"/>
-    <dgm:cxn modelId="{B1EE4FAE-B148-4C38-8613-CAA04E56C177}" type="presParOf" srcId="{DF9DA897-5686-4205-B8D2-C4C20A682860}" destId="{1B690B0C-943E-46DE-961F-74BB71F3F4E7}" srcOrd="0" destOrd="0" presId="urn:microsoft.com/office/officeart/2005/8/layout/orgChart1"/>
-    <dgm:cxn modelId="{34F3ABE1-FD8E-4E8D-A649-F3B30F8DFE63}" type="presParOf" srcId="{DF9DA897-5686-4205-B8D2-C4C20A682860}" destId="{91028010-2663-40C1-BE6E-BB7BC40D2092}" srcOrd="1" destOrd="0" presId="urn:microsoft.com/office/officeart/2005/8/layout/orgChart1"/>
-    <dgm:cxn modelId="{A79D679C-E67C-420B-AAB5-539DB8C05AEF}" type="presParOf" srcId="{82803465-AE90-4B7E-919A-6C6B2237B101}" destId="{D414F040-F03F-49E7-B8C7-ED28BBB3401E}" srcOrd="1" destOrd="0" presId="urn:microsoft.com/office/officeart/2005/8/layout/orgChart1"/>
-    <dgm:cxn modelId="{A7BF24DD-01A7-4747-ACF4-9C5B678CA044}" type="presParOf" srcId="{82803465-AE90-4B7E-919A-6C6B2237B101}" destId="{0BEF4670-6A80-4134-BF93-E6C9CB409B62}" srcOrd="2" destOrd="0" presId="urn:microsoft.com/office/officeart/2005/8/layout/orgChart1"/>
-    <dgm:cxn modelId="{FBE71AA2-EC23-4939-9ACD-CB4E40D461BE}" type="presParOf" srcId="{1EF9512F-EA21-4C66-8A34-45BD07878727}" destId="{39DFC059-084A-4A73-B234-E1B2C71E6CAB}" srcOrd="2" destOrd="0" presId="urn:microsoft.com/office/officeart/2005/8/layout/orgChart1"/>
-    <dgm:cxn modelId="{62B24E24-A6FD-40CB-844F-9A59C289EE25}" type="presParOf" srcId="{1EF9512F-EA21-4C66-8A34-45BD07878727}" destId="{2B3DCAB5-BC2A-4D2F-AD1B-75042DD56AE4}" srcOrd="3" destOrd="0" presId="urn:microsoft.com/office/officeart/2005/8/layout/orgChart1"/>
-    <dgm:cxn modelId="{5BC81513-63D7-4CD4-9312-B669B116F4B7}" type="presParOf" srcId="{2B3DCAB5-BC2A-4D2F-AD1B-75042DD56AE4}" destId="{B8097E49-5C1C-4E14-A8A7-48E44BBD1C9E}" srcOrd="0" destOrd="0" presId="urn:microsoft.com/office/officeart/2005/8/layout/orgChart1"/>
-    <dgm:cxn modelId="{6F80C1C4-9494-4684-B57C-FC6B151F2585}" type="presParOf" srcId="{B8097E49-5C1C-4E14-A8A7-48E44BBD1C9E}" destId="{19B0C4E5-4782-4CAC-8E79-90135A4A69EA}" srcOrd="0" destOrd="0" presId="urn:microsoft.com/office/officeart/2005/8/layout/orgChart1"/>
-    <dgm:cxn modelId="{0E9D8782-E9E8-4E6B-BCBA-38C9AA287E44}" type="presParOf" srcId="{B8097E49-5C1C-4E14-A8A7-48E44BBD1C9E}" destId="{4FDE431D-0261-4E81-9751-2EE81C682E79}" srcOrd="1" destOrd="0" presId="urn:microsoft.com/office/officeart/2005/8/layout/orgChart1"/>
-    <dgm:cxn modelId="{CD9E79B4-4CB2-43CF-906B-B8E4A41C59E1}" type="presParOf" srcId="{2B3DCAB5-BC2A-4D2F-AD1B-75042DD56AE4}" destId="{0449545B-C710-4FF0-ACCC-92EB18F4B48C}" srcOrd="1" destOrd="0" presId="urn:microsoft.com/office/officeart/2005/8/layout/orgChart1"/>
-    <dgm:cxn modelId="{18F609F4-A767-4809-A27F-09D2A448248F}" type="presParOf" srcId="{2B3DCAB5-BC2A-4D2F-AD1B-75042DD56AE4}" destId="{8E22F0EC-0364-4AF9-9EC9-F19EF2A9FF14}" srcOrd="2" destOrd="0" presId="urn:microsoft.com/office/officeart/2005/8/layout/orgChart1"/>
-    <dgm:cxn modelId="{BB69D06A-B6E9-49C0-B154-6C63B3AAA153}" type="presParOf" srcId="{1EF9512F-EA21-4C66-8A34-45BD07878727}" destId="{301C0782-F685-4352-83F6-3AEAE10B7910}" srcOrd="4" destOrd="0" presId="urn:microsoft.com/office/officeart/2005/8/layout/orgChart1"/>
-    <dgm:cxn modelId="{6A3F62F0-7F6D-44E1-A9CF-449EB0D5AA3A}" type="presParOf" srcId="{1EF9512F-EA21-4C66-8A34-45BD07878727}" destId="{D231CF24-8AD3-420B-A9C8-B19961F283E0}" srcOrd="5" destOrd="0" presId="urn:microsoft.com/office/officeart/2005/8/layout/orgChart1"/>
-    <dgm:cxn modelId="{8911E020-E0C2-45F2-8E5C-A31447A08218}" type="presParOf" srcId="{D231CF24-8AD3-420B-A9C8-B19961F283E0}" destId="{5A69C8A6-0CC7-40E5-A7C0-80F8BA6B5B14}" srcOrd="0" destOrd="0" presId="urn:microsoft.com/office/officeart/2005/8/layout/orgChart1"/>
-    <dgm:cxn modelId="{108B9E5D-231A-4E35-B6D6-000B33672D83}" type="presParOf" srcId="{5A69C8A6-0CC7-40E5-A7C0-80F8BA6B5B14}" destId="{D0764E7F-B714-4041-961C-FFDE917CAA56}" srcOrd="0" destOrd="0" presId="urn:microsoft.com/office/officeart/2005/8/layout/orgChart1"/>
-    <dgm:cxn modelId="{61CA1BCE-2ECF-4DCD-A62C-D71521F60180}" type="presParOf" srcId="{5A69C8A6-0CC7-40E5-A7C0-80F8BA6B5B14}" destId="{48F66A2B-5860-48CD-B435-1C76F6C82D7E}" srcOrd="1" destOrd="0" presId="urn:microsoft.com/office/officeart/2005/8/layout/orgChart1"/>
-    <dgm:cxn modelId="{06B4C1F1-E1B9-490B-874D-5695A64FD5C5}" type="presParOf" srcId="{D231CF24-8AD3-420B-A9C8-B19961F283E0}" destId="{BA1A8A1A-223C-42F1-A1BD-9D77AEF96C95}" srcOrd="1" destOrd="0" presId="urn:microsoft.com/office/officeart/2005/8/layout/orgChart1"/>
-    <dgm:cxn modelId="{90552983-DBBD-4DE8-9346-D035D29A1949}" type="presParOf" srcId="{D231CF24-8AD3-420B-A9C8-B19961F283E0}" destId="{DA7674E0-4C0D-4017-8452-BA1F876F9EC3}" srcOrd="2" destOrd="0" presId="urn:microsoft.com/office/officeart/2005/8/layout/orgChart1"/>
-    <dgm:cxn modelId="{62D3EBFE-CA69-4D25-896D-9F594C8DA7DE}" type="presParOf" srcId="{1EF9512F-EA21-4C66-8A34-45BD07878727}" destId="{922A53B3-B78D-451A-860D-0FE1067CBCFF}" srcOrd="6" destOrd="0" presId="urn:microsoft.com/office/officeart/2005/8/layout/orgChart1"/>
-    <dgm:cxn modelId="{1DF5ABE6-4888-4132-BC17-62BFE7C0064D}" type="presParOf" srcId="{1EF9512F-EA21-4C66-8A34-45BD07878727}" destId="{6FC3A39C-EE25-43FD-A4CD-AF573666D87F}" srcOrd="7" destOrd="0" presId="urn:microsoft.com/office/officeart/2005/8/layout/orgChart1"/>
-    <dgm:cxn modelId="{2CAF056C-53FF-46CF-9246-BC3088DA7F47}" type="presParOf" srcId="{6FC3A39C-EE25-43FD-A4CD-AF573666D87F}" destId="{80C1B1E7-939F-4E4A-8B54-CC7D7560A355}" srcOrd="0" destOrd="0" presId="urn:microsoft.com/office/officeart/2005/8/layout/orgChart1"/>
-    <dgm:cxn modelId="{99A673E9-99F3-438F-AFF0-25B9CCE73F18}" type="presParOf" srcId="{80C1B1E7-939F-4E4A-8B54-CC7D7560A355}" destId="{AD55A587-4DE1-4D2D-85B5-3EB96E572D4E}" srcOrd="0" destOrd="0" presId="urn:microsoft.com/office/officeart/2005/8/layout/orgChart1"/>
-    <dgm:cxn modelId="{00C61709-89C1-4B8B-AA60-2F96B65791DB}" type="presParOf" srcId="{80C1B1E7-939F-4E4A-8B54-CC7D7560A355}" destId="{F22C71F1-C429-4323-9BB4-CF1211052A5A}" srcOrd="1" destOrd="0" presId="urn:microsoft.com/office/officeart/2005/8/layout/orgChart1"/>
-    <dgm:cxn modelId="{A785060B-3880-456E-8E54-C487D84BC99E}" type="presParOf" srcId="{6FC3A39C-EE25-43FD-A4CD-AF573666D87F}" destId="{17A89B85-BBBC-4694-8447-2EBCF0379C6B}" srcOrd="1" destOrd="0" presId="urn:microsoft.com/office/officeart/2005/8/layout/orgChart1"/>
-    <dgm:cxn modelId="{ECD0FF98-F4AD-4957-BC57-85411DDBE3D4}" type="presParOf" srcId="{6FC3A39C-EE25-43FD-A4CD-AF573666D87F}" destId="{CD7B1FF0-3362-4296-9ADA-5B6E5A569900}" srcOrd="2" destOrd="0" presId="urn:microsoft.com/office/officeart/2005/8/layout/orgChart1"/>
-    <dgm:cxn modelId="{E509E2F1-8CF4-48FE-BBBC-ADE535DC50AF}" type="presParOf" srcId="{1EF9512F-EA21-4C66-8A34-45BD07878727}" destId="{29A6B87B-814F-4584-8E15-B14A1DD4D336}" srcOrd="8" destOrd="0" presId="urn:microsoft.com/office/officeart/2005/8/layout/orgChart1"/>
-    <dgm:cxn modelId="{B976B376-ABDA-4A70-AAE2-62D3B185B22F}" type="presParOf" srcId="{1EF9512F-EA21-4C66-8A34-45BD07878727}" destId="{9092889A-921E-4CC7-AB7D-17433E9D9D0A}" srcOrd="9" destOrd="0" presId="urn:microsoft.com/office/officeart/2005/8/layout/orgChart1"/>
-    <dgm:cxn modelId="{01BD521D-C4AA-4440-8EB1-3ADE1EC4EF74}" type="presParOf" srcId="{9092889A-921E-4CC7-AB7D-17433E9D9D0A}" destId="{288DE8BA-39B5-4976-BB42-CF678E79A4E1}" srcOrd="0" destOrd="0" presId="urn:microsoft.com/office/officeart/2005/8/layout/orgChart1"/>
-    <dgm:cxn modelId="{CE74CC85-358B-4630-A379-152E2ECB7EEE}" type="presParOf" srcId="{288DE8BA-39B5-4976-BB42-CF678E79A4E1}" destId="{F567448A-8B7A-48B3-B5FE-89A5DB4A909A}" srcOrd="0" destOrd="0" presId="urn:microsoft.com/office/officeart/2005/8/layout/orgChart1"/>
-    <dgm:cxn modelId="{D2C3645E-6237-4960-ABAD-AAE9AA51493D}" type="presParOf" srcId="{288DE8BA-39B5-4976-BB42-CF678E79A4E1}" destId="{02852B04-B225-4662-98E0-CBC75B413B55}" srcOrd="1" destOrd="0" presId="urn:microsoft.com/office/officeart/2005/8/layout/orgChart1"/>
-    <dgm:cxn modelId="{514947E5-256E-4DEE-8ADD-25C4C353A58C}" type="presParOf" srcId="{9092889A-921E-4CC7-AB7D-17433E9D9D0A}" destId="{99179D95-4C3D-4BF2-97A9-6C4FF3B9529D}" srcOrd="1" destOrd="0" presId="urn:microsoft.com/office/officeart/2005/8/layout/orgChart1"/>
-    <dgm:cxn modelId="{F07228F0-3B2B-4E06-A2A2-70901DC2499E}" type="presParOf" srcId="{9092889A-921E-4CC7-AB7D-17433E9D9D0A}" destId="{ABC07976-F526-4E68-901A-31987EB40B61}" srcOrd="2" destOrd="0" presId="urn:microsoft.com/office/officeart/2005/8/layout/orgChart1"/>
-    <dgm:cxn modelId="{D67DB3EE-DD29-4818-8EE4-A40A55629E9F}" type="presParOf" srcId="{45043196-EB32-4990-8054-CC9DB4D13E87}" destId="{34F22061-FC8B-4602-9361-FBF1F6E8158E}" srcOrd="2" destOrd="0" presId="urn:microsoft.com/office/officeart/2005/8/layout/orgChart1"/>
-    <dgm:cxn modelId="{142FB876-C86F-4074-8970-B21685B6B968}" type="presParOf" srcId="{E95FFFF7-101C-4951-80E1-11D207767D2C}" destId="{59DCAB52-186C-489A-9CD5-4AA99AC35D46}" srcOrd="2" destOrd="0" presId="urn:microsoft.com/office/officeart/2005/8/layout/orgChart1"/>
+    <dgm:cxn modelId="{8DE77B34-4CC5-4058-9480-760B08A29388}" type="presParOf" srcId="{9004B3B0-762E-4D41-A683-F3F375591920}" destId="{E95FFFF7-101C-4951-80E1-11D207767D2C}" srcOrd="0" destOrd="0" presId="urn:microsoft.com/office/officeart/2005/8/layout/orgChart1"/>
+    <dgm:cxn modelId="{8355A569-7E04-4F78-BDE3-E36DD4E250FE}" type="presParOf" srcId="{E95FFFF7-101C-4951-80E1-11D207767D2C}" destId="{8EC26B2A-1D25-4E48-A689-3BA73F7C616E}" srcOrd="0" destOrd="0" presId="urn:microsoft.com/office/officeart/2005/8/layout/orgChart1"/>
+    <dgm:cxn modelId="{CEFA095C-0481-44B0-9F75-CE3595E401DA}" type="presParOf" srcId="{8EC26B2A-1D25-4E48-A689-3BA73F7C616E}" destId="{6709DA7E-4017-43AF-AF4A-4C1E7631F8D9}" srcOrd="0" destOrd="0" presId="urn:microsoft.com/office/officeart/2005/8/layout/orgChart1"/>
+    <dgm:cxn modelId="{DF464106-A579-47AC-A12C-3C80DFB4A80F}" type="presParOf" srcId="{8EC26B2A-1D25-4E48-A689-3BA73F7C616E}" destId="{92170D2C-7C24-4EFB-825F-2EDF4962E4F0}" srcOrd="1" destOrd="0" presId="urn:microsoft.com/office/officeart/2005/8/layout/orgChart1"/>
+    <dgm:cxn modelId="{7B985133-18A8-4408-9507-FE0F75118281}" type="presParOf" srcId="{E95FFFF7-101C-4951-80E1-11D207767D2C}" destId="{B934B915-714A-4ABF-845F-B5CB6FAC58D6}" srcOrd="1" destOrd="0" presId="urn:microsoft.com/office/officeart/2005/8/layout/orgChart1"/>
+    <dgm:cxn modelId="{94B29EAF-8708-436A-AF48-11CB8A9151CC}" type="presParOf" srcId="{B934B915-714A-4ABF-845F-B5CB6FAC58D6}" destId="{12AD3F6D-3997-40C7-B387-0A6F109B29CC}" srcOrd="0" destOrd="0" presId="urn:microsoft.com/office/officeart/2005/8/layout/orgChart1"/>
+    <dgm:cxn modelId="{BF8DBBD3-1BFE-4C33-AE66-5DDFB21C635C}" type="presParOf" srcId="{B934B915-714A-4ABF-845F-B5CB6FAC58D6}" destId="{45043196-EB32-4990-8054-CC9DB4D13E87}" srcOrd="1" destOrd="0" presId="urn:microsoft.com/office/officeart/2005/8/layout/orgChart1"/>
+    <dgm:cxn modelId="{C43818B6-D86C-4A17-9D9E-B0DE23F89E8B}" type="presParOf" srcId="{45043196-EB32-4990-8054-CC9DB4D13E87}" destId="{DF24E333-4F25-4066-828D-72B8413D5D9E}" srcOrd="0" destOrd="0" presId="urn:microsoft.com/office/officeart/2005/8/layout/orgChart1"/>
+    <dgm:cxn modelId="{65CBA171-5DA8-4C48-94A6-19DC7446BDBE}" type="presParOf" srcId="{DF24E333-4F25-4066-828D-72B8413D5D9E}" destId="{ACBCBBD6-B778-4B13-959D-A138C0C078F9}" srcOrd="0" destOrd="0" presId="urn:microsoft.com/office/officeart/2005/8/layout/orgChart1"/>
+    <dgm:cxn modelId="{D86C0AEA-3C2D-4EDD-9D70-7274E15EEFB9}" type="presParOf" srcId="{DF24E333-4F25-4066-828D-72B8413D5D9E}" destId="{54B368F1-042C-41EE-8FE3-1047E682C5FF}" srcOrd="1" destOrd="0" presId="urn:microsoft.com/office/officeart/2005/8/layout/orgChart1"/>
+    <dgm:cxn modelId="{C6B89B20-3DA9-4ABB-982C-E72B5220E312}" type="presParOf" srcId="{45043196-EB32-4990-8054-CC9DB4D13E87}" destId="{1EF9512F-EA21-4C66-8A34-45BD07878727}" srcOrd="1" destOrd="0" presId="urn:microsoft.com/office/officeart/2005/8/layout/orgChart1"/>
+    <dgm:cxn modelId="{119A14AE-34FD-4B7B-8FD0-3A612AA8BA9E}" type="presParOf" srcId="{1EF9512F-EA21-4C66-8A34-45BD07878727}" destId="{504B74A2-2628-4DAB-9574-9360D1C3B65E}" srcOrd="0" destOrd="0" presId="urn:microsoft.com/office/officeart/2005/8/layout/orgChart1"/>
+    <dgm:cxn modelId="{D460DB38-E779-42C3-912F-8434BE564439}" type="presParOf" srcId="{1EF9512F-EA21-4C66-8A34-45BD07878727}" destId="{82803465-AE90-4B7E-919A-6C6B2237B101}" srcOrd="1" destOrd="0" presId="urn:microsoft.com/office/officeart/2005/8/layout/orgChart1"/>
+    <dgm:cxn modelId="{A59534D8-CA9B-43A4-9BAE-B55063EB2C0A}" type="presParOf" srcId="{82803465-AE90-4B7E-919A-6C6B2237B101}" destId="{DF9DA897-5686-4205-B8D2-C4C20A682860}" srcOrd="0" destOrd="0" presId="urn:microsoft.com/office/officeart/2005/8/layout/orgChart1"/>
+    <dgm:cxn modelId="{0564D9A3-1281-4C80-ACED-AC4B19586807}" type="presParOf" srcId="{DF9DA897-5686-4205-B8D2-C4C20A682860}" destId="{1B690B0C-943E-46DE-961F-74BB71F3F4E7}" srcOrd="0" destOrd="0" presId="urn:microsoft.com/office/officeart/2005/8/layout/orgChart1"/>
+    <dgm:cxn modelId="{A1A172A0-7CDF-4D1D-9C6F-354965E01ACC}" type="presParOf" srcId="{DF9DA897-5686-4205-B8D2-C4C20A682860}" destId="{91028010-2663-40C1-BE6E-BB7BC40D2092}" srcOrd="1" destOrd="0" presId="urn:microsoft.com/office/officeart/2005/8/layout/orgChart1"/>
+    <dgm:cxn modelId="{31289022-B47B-4737-A093-0F3AB18FC733}" type="presParOf" srcId="{82803465-AE90-4B7E-919A-6C6B2237B101}" destId="{D414F040-F03F-49E7-B8C7-ED28BBB3401E}" srcOrd="1" destOrd="0" presId="urn:microsoft.com/office/officeart/2005/8/layout/orgChart1"/>
+    <dgm:cxn modelId="{45EFE6A0-46C5-4C80-BB4D-426544AE4FC8}" type="presParOf" srcId="{82803465-AE90-4B7E-919A-6C6B2237B101}" destId="{0BEF4670-6A80-4134-BF93-E6C9CB409B62}" srcOrd="2" destOrd="0" presId="urn:microsoft.com/office/officeart/2005/8/layout/orgChart1"/>
+    <dgm:cxn modelId="{660ACD8C-40EB-488F-8DBF-0EC12ADCEA7C}" type="presParOf" srcId="{1EF9512F-EA21-4C66-8A34-45BD07878727}" destId="{39DFC059-084A-4A73-B234-E1B2C71E6CAB}" srcOrd="2" destOrd="0" presId="urn:microsoft.com/office/officeart/2005/8/layout/orgChart1"/>
+    <dgm:cxn modelId="{36219A07-5730-4E14-819E-9CFD2FAA0759}" type="presParOf" srcId="{1EF9512F-EA21-4C66-8A34-45BD07878727}" destId="{2B3DCAB5-BC2A-4D2F-AD1B-75042DD56AE4}" srcOrd="3" destOrd="0" presId="urn:microsoft.com/office/officeart/2005/8/layout/orgChart1"/>
+    <dgm:cxn modelId="{5AFD0A35-719C-4DA7-9B9E-81FA01562614}" type="presParOf" srcId="{2B3DCAB5-BC2A-4D2F-AD1B-75042DD56AE4}" destId="{B8097E49-5C1C-4E14-A8A7-48E44BBD1C9E}" srcOrd="0" destOrd="0" presId="urn:microsoft.com/office/officeart/2005/8/layout/orgChart1"/>
+    <dgm:cxn modelId="{51EDF903-FE0D-49FC-966D-3E7BE5D80C49}" type="presParOf" srcId="{B8097E49-5C1C-4E14-A8A7-48E44BBD1C9E}" destId="{19B0C4E5-4782-4CAC-8E79-90135A4A69EA}" srcOrd="0" destOrd="0" presId="urn:microsoft.com/office/officeart/2005/8/layout/orgChart1"/>
+    <dgm:cxn modelId="{D59CC3F4-E444-4E1A-BEBD-15532AC35095}" type="presParOf" srcId="{B8097E49-5C1C-4E14-A8A7-48E44BBD1C9E}" destId="{4FDE431D-0261-4E81-9751-2EE81C682E79}" srcOrd="1" destOrd="0" presId="urn:microsoft.com/office/officeart/2005/8/layout/orgChart1"/>
+    <dgm:cxn modelId="{8EB8C53C-07C9-4104-BEC3-7E4383B033F0}" type="presParOf" srcId="{2B3DCAB5-BC2A-4D2F-AD1B-75042DD56AE4}" destId="{0449545B-C710-4FF0-ACCC-92EB18F4B48C}" srcOrd="1" destOrd="0" presId="urn:microsoft.com/office/officeart/2005/8/layout/orgChart1"/>
+    <dgm:cxn modelId="{E1535D20-A0C1-497A-95A6-75F756310FDF}" type="presParOf" srcId="{2B3DCAB5-BC2A-4D2F-AD1B-75042DD56AE4}" destId="{8E22F0EC-0364-4AF9-9EC9-F19EF2A9FF14}" srcOrd="2" destOrd="0" presId="urn:microsoft.com/office/officeart/2005/8/layout/orgChart1"/>
+    <dgm:cxn modelId="{B7F0A1FD-8D2E-447B-BE88-AFFE2FF994EF}" type="presParOf" srcId="{1EF9512F-EA21-4C66-8A34-45BD07878727}" destId="{301C0782-F685-4352-83F6-3AEAE10B7910}" srcOrd="4" destOrd="0" presId="urn:microsoft.com/office/officeart/2005/8/layout/orgChart1"/>
+    <dgm:cxn modelId="{413B925C-0F3B-405D-8AC5-4D2861D53B47}" type="presParOf" srcId="{1EF9512F-EA21-4C66-8A34-45BD07878727}" destId="{D231CF24-8AD3-420B-A9C8-B19961F283E0}" srcOrd="5" destOrd="0" presId="urn:microsoft.com/office/officeart/2005/8/layout/orgChart1"/>
+    <dgm:cxn modelId="{A35F128E-326A-4065-82BB-4DF765264280}" type="presParOf" srcId="{D231CF24-8AD3-420B-A9C8-B19961F283E0}" destId="{5A69C8A6-0CC7-40E5-A7C0-80F8BA6B5B14}" srcOrd="0" destOrd="0" presId="urn:microsoft.com/office/officeart/2005/8/layout/orgChart1"/>
+    <dgm:cxn modelId="{403EEE06-78D1-4D1D-A9FC-CFB75B6C68ED}" type="presParOf" srcId="{5A69C8A6-0CC7-40E5-A7C0-80F8BA6B5B14}" destId="{D0764E7F-B714-4041-961C-FFDE917CAA56}" srcOrd="0" destOrd="0" presId="urn:microsoft.com/office/officeart/2005/8/layout/orgChart1"/>
+    <dgm:cxn modelId="{FC549323-8BBC-4FDB-94A0-F24F1246AF82}" type="presParOf" srcId="{5A69C8A6-0CC7-40E5-A7C0-80F8BA6B5B14}" destId="{48F66A2B-5860-48CD-B435-1C76F6C82D7E}" srcOrd="1" destOrd="0" presId="urn:microsoft.com/office/officeart/2005/8/layout/orgChart1"/>
+    <dgm:cxn modelId="{B56E5C9C-2B41-4026-9346-C42A14CA140B}" type="presParOf" srcId="{D231CF24-8AD3-420B-A9C8-B19961F283E0}" destId="{BA1A8A1A-223C-42F1-A1BD-9D77AEF96C95}" srcOrd="1" destOrd="0" presId="urn:microsoft.com/office/officeart/2005/8/layout/orgChart1"/>
+    <dgm:cxn modelId="{8612C0CD-B7BD-4CD6-910A-EA71209A5257}" type="presParOf" srcId="{D231CF24-8AD3-420B-A9C8-B19961F283E0}" destId="{DA7674E0-4C0D-4017-8452-BA1F876F9EC3}" srcOrd="2" destOrd="0" presId="urn:microsoft.com/office/officeart/2005/8/layout/orgChart1"/>
+    <dgm:cxn modelId="{3FE21ED3-6F55-42F3-AFC9-8901902CCE5F}" type="presParOf" srcId="{1EF9512F-EA21-4C66-8A34-45BD07878727}" destId="{922A53B3-B78D-451A-860D-0FE1067CBCFF}" srcOrd="6" destOrd="0" presId="urn:microsoft.com/office/officeart/2005/8/layout/orgChart1"/>
+    <dgm:cxn modelId="{AF483ADC-71EF-484B-900A-3962B2ACD206}" type="presParOf" srcId="{1EF9512F-EA21-4C66-8A34-45BD07878727}" destId="{6FC3A39C-EE25-43FD-A4CD-AF573666D87F}" srcOrd="7" destOrd="0" presId="urn:microsoft.com/office/officeart/2005/8/layout/orgChart1"/>
+    <dgm:cxn modelId="{B80A2CE1-CDF9-408C-B564-9DE2E2437A34}" type="presParOf" srcId="{6FC3A39C-EE25-43FD-A4CD-AF573666D87F}" destId="{80C1B1E7-939F-4E4A-8B54-CC7D7560A355}" srcOrd="0" destOrd="0" presId="urn:microsoft.com/office/officeart/2005/8/layout/orgChart1"/>
+    <dgm:cxn modelId="{982679A9-5AA8-4E6B-B37F-CF61D79C8096}" type="presParOf" srcId="{80C1B1E7-939F-4E4A-8B54-CC7D7560A355}" destId="{AD55A587-4DE1-4D2D-85B5-3EB96E572D4E}" srcOrd="0" destOrd="0" presId="urn:microsoft.com/office/officeart/2005/8/layout/orgChart1"/>
+    <dgm:cxn modelId="{BDF4DFF9-0DE0-41AD-972D-660E4F4D7492}" type="presParOf" srcId="{80C1B1E7-939F-4E4A-8B54-CC7D7560A355}" destId="{F22C71F1-C429-4323-9BB4-CF1211052A5A}" srcOrd="1" destOrd="0" presId="urn:microsoft.com/office/officeart/2005/8/layout/orgChart1"/>
+    <dgm:cxn modelId="{8314A24A-8695-47C2-8F8C-A418F7153E40}" type="presParOf" srcId="{6FC3A39C-EE25-43FD-A4CD-AF573666D87F}" destId="{17A89B85-BBBC-4694-8447-2EBCF0379C6B}" srcOrd="1" destOrd="0" presId="urn:microsoft.com/office/officeart/2005/8/layout/orgChart1"/>
+    <dgm:cxn modelId="{278D20FD-1F63-43FA-BF17-242A96F52F19}" type="presParOf" srcId="{6FC3A39C-EE25-43FD-A4CD-AF573666D87F}" destId="{CD7B1FF0-3362-4296-9ADA-5B6E5A569900}" srcOrd="2" destOrd="0" presId="urn:microsoft.com/office/officeart/2005/8/layout/orgChart1"/>
+    <dgm:cxn modelId="{080E5445-3DDF-404F-8F3C-D3800D1FF252}" type="presParOf" srcId="{1EF9512F-EA21-4C66-8A34-45BD07878727}" destId="{29A6B87B-814F-4584-8E15-B14A1DD4D336}" srcOrd="8" destOrd="0" presId="urn:microsoft.com/office/officeart/2005/8/layout/orgChart1"/>
+    <dgm:cxn modelId="{C1EF5537-794C-47DD-A7DD-0C14DD2BEDDA}" type="presParOf" srcId="{1EF9512F-EA21-4C66-8A34-45BD07878727}" destId="{9092889A-921E-4CC7-AB7D-17433E9D9D0A}" srcOrd="9" destOrd="0" presId="urn:microsoft.com/office/officeart/2005/8/layout/orgChart1"/>
+    <dgm:cxn modelId="{ED4D4F0D-2DC6-4FDB-904A-B6C6460EDFF2}" type="presParOf" srcId="{9092889A-921E-4CC7-AB7D-17433E9D9D0A}" destId="{288DE8BA-39B5-4976-BB42-CF678E79A4E1}" srcOrd="0" destOrd="0" presId="urn:microsoft.com/office/officeart/2005/8/layout/orgChart1"/>
+    <dgm:cxn modelId="{3E536ECD-8428-41B1-8036-C84CBB237796}" type="presParOf" srcId="{288DE8BA-39B5-4976-BB42-CF678E79A4E1}" destId="{F567448A-8B7A-48B3-B5FE-89A5DB4A909A}" srcOrd="0" destOrd="0" presId="urn:microsoft.com/office/officeart/2005/8/layout/orgChart1"/>
+    <dgm:cxn modelId="{2F982DDB-5E61-493D-98D3-D5B3BD8F54E5}" type="presParOf" srcId="{288DE8BA-39B5-4976-BB42-CF678E79A4E1}" destId="{02852B04-B225-4662-98E0-CBC75B413B55}" srcOrd="1" destOrd="0" presId="urn:microsoft.com/office/officeart/2005/8/layout/orgChart1"/>
+    <dgm:cxn modelId="{A6EE5E57-6D24-482A-A0E4-68B8CB1A4355}" type="presParOf" srcId="{9092889A-921E-4CC7-AB7D-17433E9D9D0A}" destId="{99179D95-4C3D-4BF2-97A9-6C4FF3B9529D}" srcOrd="1" destOrd="0" presId="urn:microsoft.com/office/officeart/2005/8/layout/orgChart1"/>
+    <dgm:cxn modelId="{FFEA081D-36A3-46A1-82F3-CB60EAC19A2A}" type="presParOf" srcId="{9092889A-921E-4CC7-AB7D-17433E9D9D0A}" destId="{ABC07976-F526-4E68-901A-31987EB40B61}" srcOrd="2" destOrd="0" presId="urn:microsoft.com/office/officeart/2005/8/layout/orgChart1"/>
+    <dgm:cxn modelId="{2AD7A441-FC00-48CB-9C71-3A7960EA9B23}" type="presParOf" srcId="{45043196-EB32-4990-8054-CC9DB4D13E87}" destId="{34F22061-FC8B-4602-9361-FBF1F6E8158E}" srcOrd="2" destOrd="0" presId="urn:microsoft.com/office/officeart/2005/8/layout/orgChart1"/>
+    <dgm:cxn modelId="{DBC95C47-D587-4EA6-95F0-A73A723E510C}" type="presParOf" srcId="{E95FFFF7-101C-4951-80E1-11D207767D2C}" destId="{59DCAB52-186C-489A-9CD5-4AA99AC35D46}" srcOrd="2" destOrd="0" presId="urn:microsoft.com/office/officeart/2005/8/layout/orgChart1"/>
   </dgm:cxnLst>
   <dgm:bg/>
   <dgm:whole/>
@@ -44812,7 +45132,7 @@
 </file>
 
 <file path=customXml/itemProps1.xml><?xml version="1.0" encoding="utf-8"?>
-<ds:datastoreItem xmlns:ds="http://schemas.openxmlformats.org/officeDocument/2006/customXml" ds:itemID="{548F9FEE-599C-4221-BE91-187827286896}">
+<ds:datastoreItem xmlns:ds="http://schemas.openxmlformats.org/officeDocument/2006/customXml" ds:itemID="{277631A5-B52E-4140-9997-293DE52FFE35}">
   <ds:schemaRefs>
     <ds:schemaRef ds:uri="http://schemas.openxmlformats.org/officeDocument/2006/bibliography"/>
   </ds:schemaRefs>

</xml_diff>

<commit_message>
Hoofdstuk 2 en 3 af
</commit_message>
<xml_diff>
--- a/Thesis.docx
+++ b/Thesis.docx
@@ -12475,100 +12475,1048 @@
         </w:tc>
       </w:tr>
     </w:tbl>
-    <w:p>
-      <w:pPr>
-        <w:pStyle w:val="Heading2"/>
-        <w:ind w:left="1276"/>
-      </w:pPr>
-      <w:bookmarkStart w:id="12" w:name="_Toc356463690"/>
-      <w:r>
-        <w:t>Business analyse</w:t>
-      </w:r>
-      <w:bookmarkEnd w:id="12"/>
-    </w:p>
-    <w:p>
-      <w:pPr>
-        <w:pStyle w:val="ListParagraph"/>
-        <w:numPr>
-          <w:ilvl w:val="0"/>
-          <w:numId w:val="2"/>
-        </w:numPr>
-        <w:spacing w:before="240" w:after="240" w:line="276" w:lineRule="auto"/>
-        <w:rPr>
-          <w:sz w:val="24"/>
-          <w:szCs w:val="24"/>
-        </w:rPr>
-      </w:pPr>
-      <w:r>
-        <w:rPr>
-          <w:sz w:val="24"/>
-          <w:szCs w:val="24"/>
-        </w:rPr>
-        <w:t>Oorzaken</w:t>
-      </w:r>
-    </w:p>
-    <w:p>
-      <w:pPr>
-        <w:pStyle w:val="ListParagraph"/>
-        <w:numPr>
-          <w:ilvl w:val="0"/>
-          <w:numId w:val="2"/>
-        </w:numPr>
-        <w:spacing w:before="240" w:after="240" w:line="276" w:lineRule="auto"/>
-        <w:rPr>
-          <w:sz w:val="24"/>
-          <w:szCs w:val="24"/>
-        </w:rPr>
-      </w:pPr>
-      <w:r>
-        <w:rPr>
-          <w:sz w:val="24"/>
-          <w:szCs w:val="24"/>
-        </w:rPr>
-        <w:t>Opportuniteiten</w:t>
-      </w:r>
-    </w:p>
-    <w:p>
-      <w:pPr>
-        <w:pStyle w:val="ListParagraph"/>
-        <w:numPr>
-          <w:ilvl w:val="0"/>
-          <w:numId w:val="2"/>
-        </w:numPr>
-        <w:spacing w:before="240" w:after="240" w:line="276" w:lineRule="auto"/>
-        <w:rPr>
-          <w:sz w:val="32"/>
-          <w:szCs w:val="32"/>
-        </w:rPr>
-      </w:pPr>
-      <w:r>
-        <w:rPr>
-          <w:sz w:val="24"/>
-          <w:szCs w:val="24"/>
-        </w:rPr>
-        <w:t>Doelstelling</w:t>
-      </w:r>
-      <w:r>
-        <w:rPr>
-          <w:sz w:val="24"/>
-          <w:szCs w:val="24"/>
-        </w:rPr>
-        <w:t>en</w:t>
-      </w:r>
-      <w:r>
-        <w:rPr>
-          <w:sz w:val="24"/>
-          <w:szCs w:val="24"/>
-        </w:rPr>
-        <w:t xml:space="preserve"> die we willen bereiken</w:t>
-      </w:r>
-    </w:p>
-    <w:p>
-      <w:pPr>
-        <w:spacing w:before="240" w:after="240" w:line="276" w:lineRule="auto"/>
-        <w:rPr>
-          <w:sz w:val="32"/>
-          <w:szCs w:val="32"/>
+    <w:p/>
+    <w:p/>
+    <w:p>
+      <w:pPr>
+        <w:sectPr>
+          <w:pgSz w:w="11906" w:h="16838"/>
+          <w:pgMar w:top="1417" w:right="1417" w:bottom="1417" w:left="1417" w:header="708" w:footer="708" w:gutter="0"/>
+          <w:cols w:space="708"/>
+          <w:docGrid w:linePitch="360"/>
+        </w:sectPr>
+      </w:pPr>
+    </w:p>
+    <w:p>
+      <w:pPr>
+        <w:pStyle w:val="Heading3"/>
+        <w:ind w:left="1985"/>
+      </w:pPr>
+      <w:r>
+        <w:lastRenderedPageBreak/>
+        <w:t>Cause</w:t>
+      </w:r>
+      <w:r>
+        <w:t xml:space="preserve"> &amp; effect</w:t>
+      </w:r>
+      <w:r>
+        <w:t xml:space="preserve"> analyse</w:t>
+      </w:r>
+      <w:r>
+        <w:t xml:space="preserve"> voor de webcomponent</w:t>
+      </w:r>
+    </w:p>
+    <w:p/>
+    <w:p>
+      <w:r>
+        <w:t>Een andere techniek die bij een probleemanalyse gebruikt wordt is het opstellen van een causes &amp; effects tabel.</w:t>
+      </w:r>
+      <w:r>
+        <w:t xml:space="preserve"> Hierbij </w:t>
+      </w:r>
+      <w:r>
+        <w:t xml:space="preserve">worden </w:t>
+      </w:r>
+      <w:r>
+        <w:t xml:space="preserve">ook onmiddellijk </w:t>
+      </w:r>
+      <w:r>
+        <w:t>de doelstellingen van het nieuwe systeem geschetst, samen</w:t>
+      </w:r>
+      <w:r>
+        <w:t xml:space="preserve"> met de beperkingen de gepaard gaan met de gestelde oplossing.</w:t>
+      </w:r>
+      <w:r>
+        <w:t xml:space="preserve"> In ons geval legt het</w:t>
+      </w:r>
+      <w:r>
+        <w:t xml:space="preserve"> problemen van technische aard bloot.</w:t>
+      </w:r>
+      <w:r>
+        <w:t xml:space="preserve"> Deze tabel is dan ook vooral tijdens het ontwikkelen en het </w:t>
+      </w:r>
+      <w:r>
+        <w:t>testen gegroeid, e</w:t>
+      </w:r>
+      <w:r>
+        <w:t xml:space="preserve">n brengt </w:t>
+      </w:r>
+      <w:r>
+        <w:t>heel wat nieuwe</w:t>
+      </w:r>
+      <w:r>
+        <w:t xml:space="preserve"> termen met zich </w:t>
+      </w:r>
+      <w:r>
+        <w:t>mee</w:t>
+      </w:r>
+      <w:r>
+        <w:t>. We lichten deze voorlopig niet verder toe</w:t>
+      </w:r>
+      <w:r>
+        <w:t>.</w:t>
+      </w:r>
+      <w:r>
+        <w:t xml:space="preserve"> Dit doen we uitgebreid in hoofdstuk vijf</w:t>
+      </w:r>
+      <w:r>
+        <w:t>.</w:t>
+      </w:r>
+    </w:p>
+    <w:p/>
+    <w:tbl>
+      <w:tblPr>
+        <w:tblW w:w="14628" w:type="dxa"/>
+        <w:tblInd w:w="-14" w:type="dxa"/>
+        <w:tblBorders>
+          <w:top w:val="single" w:sz="12" w:space="0" w:color="FFFFFF" w:themeColor="background1"/>
+          <w:left w:val="single" w:sz="12" w:space="0" w:color="FFFFFF" w:themeColor="background1"/>
+          <w:bottom w:val="single" w:sz="12" w:space="0" w:color="FFFFFF" w:themeColor="background1"/>
+          <w:right w:val="single" w:sz="12" w:space="0" w:color="FFFFFF" w:themeColor="background1"/>
+          <w:insideH w:val="single" w:sz="12" w:space="0" w:color="FFFFFF" w:themeColor="background1"/>
+          <w:insideV w:val="single" w:sz="12" w:space="0" w:color="FFFFFF" w:themeColor="background1"/>
+        </w:tblBorders>
+        <w:shd w:val="clear" w:color="auto" w:fill="D9D9D9" w:themeFill="background1" w:themeFillShade="D9"/>
+        <w:tblCellMar>
+          <w:left w:w="70" w:type="dxa"/>
+          <w:right w:w="70" w:type="dxa"/>
+        </w:tblCellMar>
+        <w:tblLook w:val="0000" w:firstRow="0" w:lastRow="0" w:firstColumn="0" w:lastColumn="0" w:noHBand="0" w:noVBand="0"/>
+      </w:tblPr>
+      <w:tblGrid>
+        <w:gridCol w:w="3413"/>
+        <w:gridCol w:w="3461"/>
+        <w:gridCol w:w="4010"/>
+        <w:gridCol w:w="3744"/>
+      </w:tblGrid>
+      <w:tr>
+        <w:trPr>
+          <w:trHeight w:val="465"/>
+        </w:trPr>
+        <w:tc>
+          <w:tcPr>
+            <w:tcW w:w="6874" w:type="dxa"/>
+            <w:gridSpan w:val="2"/>
+            <w:tcBorders>
+              <w:bottom w:val="single" w:sz="12" w:space="0" w:color="FFFFFF" w:themeColor="background1"/>
+            </w:tcBorders>
+            <w:shd w:val="clear" w:color="auto" w:fill="595959" w:themeFill="text1" w:themeFillTint="A6"/>
+            <w:tcMar>
+              <w:top w:w="170" w:type="dxa"/>
+              <w:left w:w="170" w:type="dxa"/>
+              <w:bottom w:w="0" w:type="dxa"/>
+              <w:right w:w="57" w:type="dxa"/>
+            </w:tcMar>
+          </w:tcPr>
+          <w:p>
+            <w:pPr>
+              <w:jc w:val="center"/>
+              <w:rPr>
+                <w:color w:val="FFFFFF" w:themeColor="background1"/>
+                <w:sz w:val="32"/>
+                <w:szCs w:val="32"/>
+                <w:lang w:val="en-US"/>
+              </w:rPr>
+            </w:pPr>
+            <w:r>
+              <w:rPr>
+                <w:color w:val="FFFFFF" w:themeColor="background1"/>
+                <w:sz w:val="32"/>
+                <w:szCs w:val="32"/>
+                <w:lang w:val="en-US"/>
+              </w:rPr>
+              <w:t xml:space="preserve">Cause &amp; effect </w:t>
+            </w:r>
+            <w:proofErr w:type="spellStart"/>
+            <w:r>
+              <w:rPr>
+                <w:color w:val="FFFFFF" w:themeColor="background1"/>
+                <w:sz w:val="32"/>
+                <w:szCs w:val="32"/>
+                <w:lang w:val="en-US"/>
+              </w:rPr>
+              <w:t>analyse</w:t>
+            </w:r>
+            <w:proofErr w:type="spellEnd"/>
+          </w:p>
+        </w:tc>
+        <w:tc>
+          <w:tcPr>
+            <w:tcW w:w="7754" w:type="dxa"/>
+            <w:gridSpan w:val="2"/>
+            <w:tcBorders>
+              <w:bottom w:val="single" w:sz="12" w:space="0" w:color="FFFFFF" w:themeColor="background1"/>
+            </w:tcBorders>
+            <w:shd w:val="clear" w:color="auto" w:fill="595959" w:themeFill="text1" w:themeFillTint="A6"/>
+            <w:tcMar>
+              <w:top w:w="170" w:type="dxa"/>
+              <w:left w:w="170" w:type="dxa"/>
+              <w:bottom w:w="0" w:type="dxa"/>
+              <w:right w:w="57" w:type="dxa"/>
+            </w:tcMar>
+          </w:tcPr>
+          <w:p>
+            <w:pPr>
+              <w:ind w:left="-38"/>
+              <w:jc w:val="center"/>
+              <w:rPr>
+                <w:color w:val="FFFFFF" w:themeColor="background1"/>
+                <w:sz w:val="32"/>
+                <w:szCs w:val="32"/>
+                <w:lang w:val="en-US"/>
+              </w:rPr>
+            </w:pPr>
+            <w:r>
+              <w:rPr>
+                <w:color w:val="FFFFFF" w:themeColor="background1"/>
+                <w:sz w:val="32"/>
+                <w:szCs w:val="32"/>
+                <w:lang w:val="en-US"/>
+              </w:rPr>
+              <w:t>System improvement objectives</w:t>
+            </w:r>
+          </w:p>
+        </w:tc>
+      </w:tr>
+      <w:tr>
+        <w:trPr>
+          <w:trHeight w:val="465"/>
+        </w:trPr>
+        <w:tc>
+          <w:tcPr>
+            <w:tcW w:w="3413" w:type="dxa"/>
+            <w:tcBorders>
+              <w:bottom w:val="single" w:sz="12" w:space="0" w:color="FFFFFF" w:themeColor="background1"/>
+            </w:tcBorders>
+            <w:shd w:val="clear" w:color="auto" w:fill="595959" w:themeFill="text1" w:themeFillTint="A6"/>
+            <w:tcMar>
+              <w:top w:w="170" w:type="dxa"/>
+              <w:left w:w="170" w:type="dxa"/>
+              <w:bottom w:w="0" w:type="dxa"/>
+              <w:right w:w="57" w:type="dxa"/>
+            </w:tcMar>
+          </w:tcPr>
+          <w:p>
+            <w:pPr>
+              <w:ind w:left="-38"/>
+              <w:jc w:val="center"/>
+              <w:rPr>
+                <w:color w:val="FFFFFF" w:themeColor="background1"/>
+                <w:sz w:val="28"/>
+                <w:szCs w:val="28"/>
+                <w:lang w:val="en-US"/>
+              </w:rPr>
+            </w:pPr>
+            <w:proofErr w:type="spellStart"/>
+            <w:r>
+              <w:rPr>
+                <w:color w:val="FFFFFF" w:themeColor="background1"/>
+                <w:sz w:val="28"/>
+                <w:szCs w:val="28"/>
+                <w:lang w:val="en-US"/>
+              </w:rPr>
+              <w:t>Probleem</w:t>
+            </w:r>
+            <w:proofErr w:type="spellEnd"/>
+            <w:r>
+              <w:rPr>
+                <w:color w:val="FFFFFF" w:themeColor="background1"/>
+                <w:sz w:val="28"/>
+                <w:szCs w:val="28"/>
+                <w:lang w:val="en-US"/>
+              </w:rPr>
+              <w:t xml:space="preserve"> of </w:t>
+            </w:r>
+            <w:proofErr w:type="spellStart"/>
+            <w:r>
+              <w:rPr>
+                <w:color w:val="FFFFFF" w:themeColor="background1"/>
+                <w:sz w:val="28"/>
+                <w:szCs w:val="28"/>
+                <w:lang w:val="en-US"/>
+              </w:rPr>
+              <w:t>opportuniteit</w:t>
+            </w:r>
+            <w:proofErr w:type="spellEnd"/>
+          </w:p>
+        </w:tc>
+        <w:tc>
+          <w:tcPr>
+            <w:tcW w:w="3461" w:type="dxa"/>
+            <w:tcBorders>
+              <w:bottom w:val="single" w:sz="12" w:space="0" w:color="FFFFFF" w:themeColor="background1"/>
+            </w:tcBorders>
+            <w:shd w:val="clear" w:color="auto" w:fill="595959" w:themeFill="text1" w:themeFillTint="A6"/>
+            <w:tcMar>
+              <w:top w:w="170" w:type="dxa"/>
+              <w:left w:w="170" w:type="dxa"/>
+              <w:bottom w:w="0" w:type="dxa"/>
+              <w:right w:w="57" w:type="dxa"/>
+            </w:tcMar>
+          </w:tcPr>
+          <w:p>
+            <w:pPr>
+              <w:jc w:val="center"/>
+              <w:rPr>
+                <w:color w:val="FFFFFF" w:themeColor="background1"/>
+                <w:sz w:val="28"/>
+                <w:szCs w:val="28"/>
+                <w:lang w:val="en-US"/>
+              </w:rPr>
+            </w:pPr>
+            <w:r>
+              <w:rPr>
+                <w:color w:val="FFFFFF" w:themeColor="background1"/>
+                <w:sz w:val="28"/>
+                <w:szCs w:val="28"/>
+                <w:lang w:val="en-US"/>
+              </w:rPr>
+              <w:t>Causes &amp; effects</w:t>
+            </w:r>
+          </w:p>
+        </w:tc>
+        <w:tc>
+          <w:tcPr>
+            <w:tcW w:w="4010" w:type="dxa"/>
+            <w:tcBorders>
+              <w:bottom w:val="single" w:sz="12" w:space="0" w:color="FFFFFF" w:themeColor="background1"/>
+            </w:tcBorders>
+            <w:shd w:val="clear" w:color="auto" w:fill="595959" w:themeFill="text1" w:themeFillTint="A6"/>
+            <w:tcMar>
+              <w:top w:w="170" w:type="dxa"/>
+              <w:left w:w="170" w:type="dxa"/>
+              <w:bottom w:w="0" w:type="dxa"/>
+              <w:right w:w="57" w:type="dxa"/>
+            </w:tcMar>
+          </w:tcPr>
+          <w:p>
+            <w:pPr>
+              <w:ind w:left="-38"/>
+              <w:jc w:val="center"/>
+              <w:rPr>
+                <w:color w:val="FFFFFF" w:themeColor="background1"/>
+                <w:sz w:val="28"/>
+                <w:szCs w:val="28"/>
+                <w:lang w:val="en-US"/>
+              </w:rPr>
+            </w:pPr>
+            <w:r>
+              <w:rPr>
+                <w:color w:val="FFFFFF" w:themeColor="background1"/>
+                <w:sz w:val="28"/>
+                <w:szCs w:val="28"/>
+                <w:lang w:val="en-US"/>
+              </w:rPr>
+              <w:t>System objective</w:t>
+            </w:r>
+          </w:p>
+        </w:tc>
+        <w:tc>
+          <w:tcPr>
+            <w:tcW w:w="3744" w:type="dxa"/>
+            <w:tcBorders>
+              <w:bottom w:val="single" w:sz="12" w:space="0" w:color="FFFFFF" w:themeColor="background1"/>
+            </w:tcBorders>
+            <w:shd w:val="clear" w:color="auto" w:fill="595959" w:themeFill="text1" w:themeFillTint="A6"/>
+            <w:tcMar>
+              <w:top w:w="170" w:type="dxa"/>
+              <w:left w:w="170" w:type="dxa"/>
+              <w:bottom w:w="0" w:type="dxa"/>
+              <w:right w:w="57" w:type="dxa"/>
+            </w:tcMar>
+          </w:tcPr>
+          <w:p>
+            <w:pPr>
+              <w:ind w:left="-38"/>
+              <w:jc w:val="center"/>
+              <w:rPr>
+                <w:color w:val="FFFFFF" w:themeColor="background1"/>
+                <w:sz w:val="28"/>
+                <w:szCs w:val="28"/>
+                <w:lang w:val="en-US"/>
+              </w:rPr>
+            </w:pPr>
+            <w:r>
+              <w:rPr>
+                <w:color w:val="FFFFFF" w:themeColor="background1"/>
+                <w:sz w:val="28"/>
+                <w:szCs w:val="28"/>
+                <w:lang w:val="en-US"/>
+              </w:rPr>
+              <w:t>System constraint</w:t>
+            </w:r>
+          </w:p>
+        </w:tc>
+      </w:tr>
+      <w:tr>
+        <w:trPr>
+          <w:trHeight w:val="4248"/>
+        </w:trPr>
+        <w:tc>
+          <w:tcPr>
+            <w:tcW w:w="3413" w:type="dxa"/>
+            <w:shd w:val="clear" w:color="auto" w:fill="F2F2F2" w:themeFill="background1" w:themeFillShade="F2"/>
+            <w:tcMar>
+              <w:top w:w="284" w:type="dxa"/>
+            </w:tcMar>
+          </w:tcPr>
+          <w:p>
+            <w:pPr>
+              <w:pStyle w:val="ListParagraph"/>
+              <w:ind w:left="322"/>
+            </w:pPr>
+            <w:r>
+              <w:t>Uitlezen van xml-feeds</w:t>
+            </w:r>
+          </w:p>
+        </w:tc>
+        <w:tc>
+          <w:tcPr>
+            <w:tcW w:w="3461" w:type="dxa"/>
+            <w:shd w:val="clear" w:color="auto" w:fill="F2F2F2" w:themeFill="background1" w:themeFillShade="F2"/>
+          </w:tcPr>
+          <w:p>
+            <w:pPr>
+              <w:pStyle w:val="ListParagraph"/>
+              <w:numPr>
+                <w:ilvl w:val="0"/>
+                <w:numId w:val="13"/>
+              </w:numPr>
+            </w:pPr>
+            <w:r>
+              <w:t>Cross domain javascript probleem. Javascript kan uit veiligheidsoverwegingen geen files uitlezen die afkomstig zijn van een ander domein. De rss-feeds draaien op een nieuwsblad webserver. Het parsen van deze xml-feeds zou alleen werken als onze javascripts op dezelfde server zou draaien.</w:t>
+            </w:r>
+          </w:p>
+        </w:tc>
+        <w:tc>
+          <w:tcPr>
+            <w:tcW w:w="4010" w:type="dxa"/>
+            <w:shd w:val="clear" w:color="auto" w:fill="F2F2F2" w:themeFill="background1" w:themeFillShade="F2"/>
+            <w:tcMar>
+              <w:top w:w="284" w:type="dxa"/>
+            </w:tcMar>
+          </w:tcPr>
+          <w:p>
+            <w:pPr>
+              <w:ind w:left="-38"/>
+            </w:pPr>
+            <w:r>
+              <w:t>Het systeem moet in staat zijn de externe feeds te kunnen parsen en verwerken.</w:t>
+            </w:r>
+          </w:p>
+        </w:tc>
+        <w:tc>
+          <w:tcPr>
+            <w:tcW w:w="3744" w:type="dxa"/>
+            <w:shd w:val="clear" w:color="auto" w:fill="F2F2F2" w:themeFill="background1" w:themeFillShade="F2"/>
+            <w:tcMar>
+              <w:top w:w="284" w:type="dxa"/>
+            </w:tcMar>
+          </w:tcPr>
+          <w:p>
+            <w:pPr>
+              <w:ind w:left="-38"/>
+            </w:pPr>
+          </w:p>
+        </w:tc>
+      </w:tr>
+      <w:tr>
+        <w:trPr>
+          <w:trHeight w:val="465"/>
+        </w:trPr>
+        <w:tc>
+          <w:tcPr>
+            <w:tcW w:w="3413" w:type="dxa"/>
+            <w:shd w:val="clear" w:color="auto" w:fill="F2F2F2" w:themeFill="background1" w:themeFillShade="F2"/>
+            <w:tcMar>
+              <w:top w:w="284" w:type="dxa"/>
+            </w:tcMar>
+          </w:tcPr>
+          <w:p>
+            <w:pPr>
+              <w:pStyle w:val="ListParagraph"/>
+              <w:ind w:left="322"/>
+            </w:pPr>
+            <w:r>
+              <w:lastRenderedPageBreak/>
+              <w:t>Elk soort feed uitlezen</w:t>
+            </w:r>
+          </w:p>
+        </w:tc>
+        <w:tc>
+          <w:tcPr>
+            <w:tcW w:w="3461" w:type="dxa"/>
+            <w:shd w:val="clear" w:color="auto" w:fill="F2F2F2" w:themeFill="background1" w:themeFillShade="F2"/>
+            <w:tcMar>
+              <w:top w:w="284" w:type="dxa"/>
+            </w:tcMar>
+            <w:vAlign w:val="center"/>
+          </w:tcPr>
+          <w:p>
+            <w:pPr>
+              <w:pStyle w:val="ListParagraph"/>
+              <w:numPr>
+                <w:ilvl w:val="0"/>
+                <w:numId w:val="12"/>
+              </w:numPr>
+            </w:pPr>
+            <w:r>
+              <w:t>Het grote probleem is dat een rss-feed enorm veel optionele elementen kan bevatten. Hierbij weten op voorhand niet wat we zullen parsen.</w:t>
+            </w:r>
+          </w:p>
+          <w:p>
+            <w:pPr>
+              <w:pStyle w:val="ListParagraph"/>
+              <w:numPr>
+                <w:ilvl w:val="0"/>
+                <w:numId w:val="12"/>
+              </w:numPr>
+            </w:pPr>
+            <w:r>
+              <w:t>Veel publishers lappen de officiële rss 2.0 feed aan hun laars.</w:t>
+            </w:r>
+          </w:p>
+          <w:p>
+            <w:pPr>
+              <w:pStyle w:val="ListParagraph"/>
+              <w:numPr>
+                <w:ilvl w:val="0"/>
+                <w:numId w:val="12"/>
+              </w:numPr>
+            </w:pPr>
+            <w:r>
+              <w:t>Veel publishers maken slechts gebruik van een beperkt aantal optionele element</w:t>
+            </w:r>
+            <w:r>
+              <w:t xml:space="preserve"> waardoor er vele lege velden kunnen onstaan.</w:t>
+            </w:r>
+          </w:p>
+          <w:p>
+            <w:pPr>
+              <w:pStyle w:val="ListParagraph"/>
+              <w:numPr>
+                <w:ilvl w:val="0"/>
+                <w:numId w:val="12"/>
+              </w:numPr>
+            </w:pPr>
+            <w:r>
+              <w:t>Soms zijn velden leeg</w:t>
+            </w:r>
+            <w:r>
+              <w:t>, soms niet, wat bij het aanmaken van een initiëel database model problemen kan opleveren.</w:t>
+            </w:r>
+          </w:p>
+        </w:tc>
+        <w:tc>
+          <w:tcPr>
+            <w:tcW w:w="4010" w:type="dxa"/>
+            <w:shd w:val="clear" w:color="auto" w:fill="F2F2F2" w:themeFill="background1" w:themeFillShade="F2"/>
+            <w:tcMar>
+              <w:top w:w="284" w:type="dxa"/>
+            </w:tcMar>
+          </w:tcPr>
+          <w:p>
+            <w:pPr>
+              <w:ind w:left="-38"/>
+            </w:pPr>
+            <w:r>
+              <w:t>Het systeem moet elke feed kunnen verwerken</w:t>
+            </w:r>
+          </w:p>
+        </w:tc>
+        <w:tc>
+          <w:tcPr>
+            <w:tcW w:w="3744" w:type="dxa"/>
+            <w:shd w:val="clear" w:color="auto" w:fill="F2F2F2" w:themeFill="background1" w:themeFillShade="F2"/>
+            <w:tcMar>
+              <w:top w:w="284" w:type="dxa"/>
+            </w:tcMar>
+          </w:tcPr>
+          <w:p>
+            <w:pPr>
+              <w:ind w:left="-38"/>
+            </w:pPr>
+          </w:p>
+        </w:tc>
+      </w:tr>
+      <w:tr>
+        <w:trPr>
+          <w:trHeight w:val="465"/>
+        </w:trPr>
+        <w:tc>
+          <w:tcPr>
+            <w:tcW w:w="3413" w:type="dxa"/>
+            <w:shd w:val="clear" w:color="auto" w:fill="F2F2F2" w:themeFill="background1" w:themeFillShade="F2"/>
+            <w:tcMar>
+              <w:top w:w="284" w:type="dxa"/>
+            </w:tcMar>
+          </w:tcPr>
+          <w:p>
+            <w:pPr>
+              <w:pStyle w:val="ListParagraph"/>
+              <w:ind w:left="322"/>
+            </w:pPr>
+            <w:r>
+              <w:t>Het offline lezen van artikels</w:t>
+            </w:r>
+          </w:p>
+        </w:tc>
+        <w:tc>
+          <w:tcPr>
+            <w:tcW w:w="3461" w:type="dxa"/>
+            <w:shd w:val="clear" w:color="auto" w:fill="F2F2F2" w:themeFill="background1" w:themeFillShade="F2"/>
+            <w:tcMar>
+              <w:top w:w="284" w:type="dxa"/>
+            </w:tcMar>
+            <w:vAlign w:val="center"/>
+          </w:tcPr>
+          <w:p>
+            <w:pPr>
+              <w:pStyle w:val="ListParagraph"/>
+              <w:numPr>
+                <w:ilvl w:val="0"/>
+                <w:numId w:val="12"/>
+              </w:numPr>
+            </w:pPr>
+            <w:r>
+              <w:t>Alles moet clientside worden bijgehouden.</w:t>
+            </w:r>
+          </w:p>
+          <w:p>
+            <w:pPr>
+              <w:pStyle w:val="ListParagraph"/>
+              <w:numPr>
+                <w:ilvl w:val="0"/>
+                <w:numId w:val="12"/>
+              </w:numPr>
+            </w:pPr>
+            <w:r>
+              <w:t>Application cache beperkingen</w:t>
+            </w:r>
+          </w:p>
+          <w:p>
+            <w:pPr>
+              <w:pStyle w:val="ListParagraph"/>
+              <w:numPr>
+                <w:ilvl w:val="0"/>
+                <w:numId w:val="12"/>
+              </w:numPr>
+            </w:pPr>
+            <w:r>
+              <w:t>Asynchrone WebSQl database</w:t>
+            </w:r>
+          </w:p>
+          <w:p>
+            <w:pPr>
+              <w:pStyle w:val="ListParagraph"/>
+              <w:numPr>
+                <w:ilvl w:val="0"/>
+                <w:numId w:val="12"/>
+              </w:numPr>
+            </w:pPr>
+            <w:r>
+              <w:t>WebSQL beperkingen in browsers zoals de pragma queries, database updates.</w:t>
+            </w:r>
+          </w:p>
+          <w:p>
+            <w:pPr>
+              <w:pStyle w:val="ListParagraph"/>
+              <w:numPr>
+                <w:ilvl w:val="0"/>
+                <w:numId w:val="12"/>
+              </w:numPr>
+            </w:pPr>
+            <w:r>
+              <w:t>WebSQL is deprecated en wordt niet langer ondersteund door het W3C</w:t>
+            </w:r>
+            <w:r>
+              <w:t>.</w:t>
+            </w:r>
+            <w:bookmarkStart w:id="12" w:name="_GoBack"/>
+            <w:bookmarkEnd w:id="12"/>
+          </w:p>
+        </w:tc>
+        <w:tc>
+          <w:tcPr>
+            <w:tcW w:w="4010" w:type="dxa"/>
+            <w:shd w:val="clear" w:color="auto" w:fill="F2F2F2" w:themeFill="background1" w:themeFillShade="F2"/>
+            <w:tcMar>
+              <w:top w:w="284" w:type="dxa"/>
+            </w:tcMar>
+          </w:tcPr>
+          <w:p>
+            <w:pPr>
+              <w:ind w:left="-38"/>
+            </w:pPr>
+            <w:r>
+              <w:t>Het systeem moet artikels offline kunnen aanbieden.</w:t>
+            </w:r>
+          </w:p>
+        </w:tc>
+        <w:tc>
+          <w:tcPr>
+            <w:tcW w:w="3744" w:type="dxa"/>
+            <w:shd w:val="clear" w:color="auto" w:fill="F2F2F2" w:themeFill="background1" w:themeFillShade="F2"/>
+            <w:tcMar>
+              <w:top w:w="284" w:type="dxa"/>
+            </w:tcMar>
+          </w:tcPr>
+          <w:p>
+            <w:pPr>
+              <w:ind w:left="-38"/>
+            </w:pPr>
+          </w:p>
+        </w:tc>
+      </w:tr>
+      <w:tr>
+        <w:trPr>
+          <w:trHeight w:val="465"/>
+        </w:trPr>
+        <w:tc>
+          <w:tcPr>
+            <w:tcW w:w="3413" w:type="dxa"/>
+            <w:shd w:val="clear" w:color="auto" w:fill="F2F2F2" w:themeFill="background1" w:themeFillShade="F2"/>
+            <w:tcMar>
+              <w:top w:w="284" w:type="dxa"/>
+            </w:tcMar>
+          </w:tcPr>
+          <w:p>
+            <w:pPr>
+              <w:pStyle w:val="ListParagraph"/>
+              <w:ind w:left="322"/>
+            </w:pPr>
+            <w:r>
+              <w:lastRenderedPageBreak/>
+              <w:t>Het presenteren van de artikels in optimale vorm</w:t>
+            </w:r>
+          </w:p>
+        </w:tc>
+        <w:tc>
+          <w:tcPr>
+            <w:tcW w:w="3461" w:type="dxa"/>
+            <w:shd w:val="clear" w:color="auto" w:fill="F2F2F2" w:themeFill="background1" w:themeFillShade="F2"/>
+            <w:tcMar>
+              <w:top w:w="284" w:type="dxa"/>
+            </w:tcMar>
+          </w:tcPr>
+          <w:p>
+            <w:pPr>
+              <w:pStyle w:val="ListParagraph"/>
+              <w:numPr>
+                <w:ilvl w:val="0"/>
+                <w:numId w:val="12"/>
+              </w:numPr>
+            </w:pPr>
+            <w:r>
+              <w:t>Er is een enorme variëteit in toestellen en resoluties.</w:t>
+            </w:r>
+          </w:p>
+        </w:tc>
+        <w:tc>
+          <w:tcPr>
+            <w:tcW w:w="4010" w:type="dxa"/>
+            <w:shd w:val="clear" w:color="auto" w:fill="F2F2F2" w:themeFill="background1" w:themeFillShade="F2"/>
+            <w:tcMar>
+              <w:top w:w="284" w:type="dxa"/>
+            </w:tcMar>
+          </w:tcPr>
+          <w:p>
+            <w:pPr>
+              <w:ind w:left="-38"/>
+            </w:pPr>
+            <w:r>
+              <w:t>Het systeem moet in staat zijn de artikels in de juiste vorm te presenteren. Responsive design.</w:t>
+            </w:r>
+          </w:p>
+        </w:tc>
+        <w:tc>
+          <w:tcPr>
+            <w:tcW w:w="3744" w:type="dxa"/>
+            <w:shd w:val="clear" w:color="auto" w:fill="F2F2F2" w:themeFill="background1" w:themeFillShade="F2"/>
+            <w:tcMar>
+              <w:top w:w="284" w:type="dxa"/>
+            </w:tcMar>
+          </w:tcPr>
+          <w:p>
+            <w:pPr>
+              <w:ind w:left="-38"/>
+            </w:pPr>
+          </w:p>
+        </w:tc>
+      </w:tr>
+      <w:tr>
+        <w:trPr>
+          <w:trHeight w:val="465"/>
+        </w:trPr>
+        <w:tc>
+          <w:tcPr>
+            <w:tcW w:w="3413" w:type="dxa"/>
+            <w:shd w:val="clear" w:color="auto" w:fill="F2F2F2" w:themeFill="background1" w:themeFillShade="F2"/>
+            <w:tcMar>
+              <w:top w:w="284" w:type="dxa"/>
+            </w:tcMar>
+          </w:tcPr>
+          <w:p>
+            <w:pPr>
+              <w:pStyle w:val="ListParagraph"/>
+              <w:ind w:left="322"/>
+            </w:pPr>
+            <w:r>
+              <w:t>De reader moet kunnen fungeren als blackbox</w:t>
+            </w:r>
+          </w:p>
+        </w:tc>
+        <w:tc>
+          <w:tcPr>
+            <w:tcW w:w="3461" w:type="dxa"/>
+            <w:shd w:val="clear" w:color="auto" w:fill="F2F2F2" w:themeFill="background1" w:themeFillShade="F2"/>
+            <w:tcMar>
+              <w:top w:w="284" w:type="dxa"/>
+            </w:tcMar>
+            <w:vAlign w:val="center"/>
+          </w:tcPr>
+          <w:p>
+            <w:pPr>
+              <w:pStyle w:val="ListParagraph"/>
+              <w:numPr>
+                <w:ilvl w:val="0"/>
+                <w:numId w:val="12"/>
+              </w:numPr>
+            </w:pPr>
+            <w:r>
+              <w:t>De applicatie moet als blackbox in andere androidtoepassingen ingebouwd kunnen worden.</w:t>
+            </w:r>
+          </w:p>
+          <w:p>
+            <w:pPr>
+              <w:pStyle w:val="ListParagraph"/>
+              <w:numPr>
+                <w:ilvl w:val="0"/>
+                <w:numId w:val="12"/>
+              </w:numPr>
+            </w:pPr>
+            <w:r>
+              <w:t>Application cache probleem</w:t>
+            </w:r>
+          </w:p>
+          <w:p>
+            <w:pPr>
+              <w:pStyle w:val="ListParagraph"/>
+              <w:numPr>
+                <w:ilvl w:val="0"/>
+                <w:numId w:val="12"/>
+              </w:numPr>
+            </w:pPr>
+            <w:r>
+              <w:t>Het Mime-type probleem van de application cache.</w:t>
+            </w:r>
+          </w:p>
+        </w:tc>
+        <w:tc>
+          <w:tcPr>
+            <w:tcW w:w="4010" w:type="dxa"/>
+            <w:shd w:val="clear" w:color="auto" w:fill="F2F2F2" w:themeFill="background1" w:themeFillShade="F2"/>
+            <w:tcMar>
+              <w:top w:w="284" w:type="dxa"/>
+            </w:tcMar>
+          </w:tcPr>
+          <w:p>
+            <w:pPr>
+              <w:ind w:left="-38"/>
+            </w:pPr>
+          </w:p>
+        </w:tc>
+        <w:tc>
+          <w:tcPr>
+            <w:tcW w:w="3744" w:type="dxa"/>
+            <w:shd w:val="clear" w:color="auto" w:fill="F2F2F2" w:themeFill="background1" w:themeFillShade="F2"/>
+            <w:tcMar>
+              <w:top w:w="284" w:type="dxa"/>
+            </w:tcMar>
+          </w:tcPr>
+          <w:p>
+            <w:pPr>
+              <w:ind w:left="-38"/>
+            </w:pPr>
+          </w:p>
+        </w:tc>
+      </w:tr>
+      <w:tr>
+        <w:trPr>
+          <w:trHeight w:val="465"/>
+        </w:trPr>
+        <w:tc>
+          <w:tcPr>
+            <w:tcW w:w="3413" w:type="dxa"/>
+            <w:shd w:val="clear" w:color="auto" w:fill="F2F2F2" w:themeFill="background1" w:themeFillShade="F2"/>
+            <w:tcMar>
+              <w:top w:w="284" w:type="dxa"/>
+            </w:tcMar>
+          </w:tcPr>
+          <w:p>
+            <w:pPr>
+              <w:pStyle w:val="ListParagraph"/>
+              <w:ind w:left="322"/>
+            </w:pPr>
+            <w:r>
+              <w:t>Snelheid van het presenteren van de artikels</w:t>
+            </w:r>
+          </w:p>
+        </w:tc>
+        <w:tc>
+          <w:tcPr>
+            <w:tcW w:w="3461" w:type="dxa"/>
+            <w:shd w:val="clear" w:color="auto" w:fill="F2F2F2" w:themeFill="background1" w:themeFillShade="F2"/>
+            <w:tcMar>
+              <w:top w:w="284" w:type="dxa"/>
+            </w:tcMar>
+            <w:vAlign w:val="center"/>
+          </w:tcPr>
+          <w:p>
+            <w:pPr>
+              <w:pStyle w:val="ListParagraph"/>
+              <w:numPr>
+                <w:ilvl w:val="0"/>
+                <w:numId w:val="12"/>
+              </w:numPr>
+            </w:pPr>
+            <w:r>
+              <w:t>WebSQL is soms trager dan het netwerk</w:t>
+            </w:r>
+          </w:p>
+          <w:p>
+            <w:pPr>
+              <w:pStyle w:val="ListParagraph"/>
+              <w:numPr>
+                <w:ilvl w:val="0"/>
+                <w:numId w:val="12"/>
+              </w:numPr>
+            </w:pPr>
+            <w:r>
+              <w:t>Vaak zijn de enclosure, de media objecten die bij een artikel horen enorm groot.</w:t>
+            </w:r>
+          </w:p>
+          <w:p>
+            <w:pPr>
+              <w:pStyle w:val="ListParagraph"/>
+              <w:numPr>
+                <w:ilvl w:val="0"/>
+                <w:numId w:val="12"/>
+              </w:numPr>
+              <w:rPr>
+                <w:lang w:val="en-US"/>
+              </w:rPr>
+            </w:pPr>
+            <w:r>
+              <w:rPr>
+                <w:lang w:val="en-US"/>
+              </w:rPr>
+              <w:t xml:space="preserve">De </w:t>
+            </w:r>
+            <w:proofErr w:type="spellStart"/>
+            <w:r>
+              <w:rPr>
+                <w:lang w:val="en-US"/>
+              </w:rPr>
+              <w:t>asynchrone</w:t>
+            </w:r>
+            <w:proofErr w:type="spellEnd"/>
+            <w:r>
+              <w:rPr>
+                <w:lang w:val="en-US"/>
+              </w:rPr>
+              <w:t xml:space="preserve"> </w:t>
+            </w:r>
+            <w:proofErr w:type="spellStart"/>
+            <w:r>
+              <w:rPr>
+                <w:lang w:val="en-US"/>
+              </w:rPr>
+              <w:t>WebSQL</w:t>
+            </w:r>
+            <w:proofErr w:type="spellEnd"/>
+            <w:r>
+              <w:rPr>
+                <w:lang w:val="en-US"/>
+              </w:rPr>
+              <w:t xml:space="preserve"> </w:t>
+            </w:r>
+            <w:proofErr w:type="spellStart"/>
+            <w:r>
+              <w:rPr>
+                <w:lang w:val="en-US"/>
+              </w:rPr>
+              <w:t>vereist</w:t>
+            </w:r>
+            <w:proofErr w:type="spellEnd"/>
+            <w:r>
+              <w:rPr>
+                <w:lang w:val="en-US"/>
+              </w:rPr>
+              <w:t xml:space="preserve"> callback queries.</w:t>
+            </w:r>
+          </w:p>
+        </w:tc>
+        <w:tc>
+          <w:tcPr>
+            <w:tcW w:w="4010" w:type="dxa"/>
+            <w:shd w:val="clear" w:color="auto" w:fill="F2F2F2" w:themeFill="background1" w:themeFillShade="F2"/>
+            <w:tcMar>
+              <w:top w:w="284" w:type="dxa"/>
+            </w:tcMar>
+          </w:tcPr>
+          <w:p>
+            <w:pPr>
+              <w:ind w:left="-38"/>
+              <w:rPr>
+                <w:lang w:val="en-US"/>
+              </w:rPr>
+            </w:pPr>
+          </w:p>
+        </w:tc>
+        <w:tc>
+          <w:tcPr>
+            <w:tcW w:w="3744" w:type="dxa"/>
+            <w:shd w:val="clear" w:color="auto" w:fill="F2F2F2" w:themeFill="background1" w:themeFillShade="F2"/>
+            <w:tcMar>
+              <w:top w:w="284" w:type="dxa"/>
+            </w:tcMar>
+          </w:tcPr>
+          <w:p>
+            <w:pPr>
+              <w:ind w:left="-38"/>
+              <w:rPr>
+                <w:lang w:val="en-US"/>
+              </w:rPr>
+            </w:pPr>
+          </w:p>
+        </w:tc>
+      </w:tr>
+    </w:tbl>
+    <w:p>
+      <w:pPr>
+        <w:rPr>
+          <w:lang w:val="en-US"/>
+        </w:rPr>
+      </w:pPr>
+    </w:p>
+    <w:p>
+      <w:pPr>
+        <w:rPr>
+          <w:lang w:val="en-US"/>
+        </w:rPr>
+        <w:sectPr>
+          <w:pgSz w:w="16838" w:h="11906" w:orient="landscape"/>
+          <w:pgMar w:top="1417" w:right="1417" w:bottom="1417" w:left="1417" w:header="708" w:footer="708" w:gutter="0"/>
+          <w:cols w:space="708"/>
+          <w:docGrid w:linePitch="360"/>
+        </w:sectPr>
+      </w:pPr>
+    </w:p>
+    <w:p>
+      <w:pPr>
+        <w:rPr>
+          <w:lang w:val="en-US"/>
         </w:rPr>
       </w:pPr>
     </w:p>
@@ -13387,7 +14335,6 @@
       <w:bookmarkEnd w:id="20"/>
     </w:p>
     <w:p>
-      <w:bookmarkStart w:id="21" w:name="_GoBack"/>
       <w:r>
         <w:rPr>
           <w:noProof/>
@@ -13435,7 +14382,6 @@
           </wp:inline>
         </w:drawing>
       </w:r>
-      <w:bookmarkEnd w:id="21"/>
     </w:p>
     <w:p>
       <w:pPr>
@@ -13452,12 +14398,12 @@
         <w:pStyle w:val="Heading2"/>
         <w:ind w:left="1276"/>
       </w:pPr>
-      <w:bookmarkStart w:id="22" w:name="_Toc356463699"/>
+      <w:bookmarkStart w:id="21" w:name="_Toc356463699"/>
       <w:r>
         <w:lastRenderedPageBreak/>
         <w:t>Database definitie</w:t>
       </w:r>
-      <w:bookmarkEnd w:id="22"/>
+      <w:bookmarkEnd w:id="21"/>
     </w:p>
     <w:p/>
     <w:p>
@@ -13808,12 +14754,12 @@
         <w:pStyle w:val="Heading3"/>
         <w:ind w:left="1985"/>
       </w:pPr>
-      <w:bookmarkStart w:id="23" w:name="_Toc356463700"/>
+      <w:bookmarkStart w:id="22" w:name="_Toc356463700"/>
       <w:r>
         <w:lastRenderedPageBreak/>
         <w:t>Channel</w:t>
       </w:r>
-      <w:bookmarkEnd w:id="23"/>
+      <w:bookmarkEnd w:id="22"/>
     </w:p>
     <w:p/>
     <w:p>
@@ -14818,7 +15764,7 @@
           <w:lang w:val="en-US"/>
         </w:rPr>
       </w:pPr>
-      <w:bookmarkStart w:id="24" w:name="_Toc356463701"/>
+      <w:bookmarkStart w:id="23" w:name="_Toc356463701"/>
       <w:r>
         <w:rPr>
           <w:lang w:val="en-US"/>
@@ -14826,7 +15772,7 @@
         <w:lastRenderedPageBreak/>
         <w:t>Article</w:t>
       </w:r>
-      <w:bookmarkEnd w:id="24"/>
+      <w:bookmarkEnd w:id="23"/>
     </w:p>
     <w:p>
       <w:pPr>
@@ -15809,7 +16755,7 @@
           <w:lang w:val="en-US"/>
         </w:rPr>
       </w:pPr>
-      <w:bookmarkStart w:id="25" w:name="_Toc356463702"/>
+      <w:bookmarkStart w:id="24" w:name="_Toc356463702"/>
       <w:r>
         <w:rPr>
           <w:lang w:val="en-US"/>
@@ -15817,7 +16763,7 @@
         <w:lastRenderedPageBreak/>
         <w:t>Source</w:t>
       </w:r>
-      <w:bookmarkEnd w:id="25"/>
+      <w:bookmarkEnd w:id="24"/>
     </w:p>
     <w:p>
       <w:pPr>
@@ -16437,11 +17383,11 @@
         <w:pStyle w:val="Heading3"/>
         <w:ind w:left="1985"/>
       </w:pPr>
-      <w:bookmarkStart w:id="26" w:name="_Toc356463703"/>
+      <w:bookmarkStart w:id="25" w:name="_Toc356463703"/>
       <w:r>
         <w:t>Enclosure</w:t>
       </w:r>
-      <w:bookmarkEnd w:id="26"/>
+      <w:bookmarkEnd w:id="25"/>
     </w:p>
     <w:p/>
     <w:p>
@@ -17146,7 +18092,7 @@
           <w:lang w:val="en-US"/>
         </w:rPr>
       </w:pPr>
-      <w:bookmarkStart w:id="27" w:name="_Toc356463704"/>
+      <w:bookmarkStart w:id="26" w:name="_Toc356463704"/>
       <w:proofErr w:type="spellStart"/>
       <w:r>
         <w:rPr>
@@ -17155,7 +18101,7 @@
         <w:lastRenderedPageBreak/>
         <w:t>GlobalUniqueIdentifier</w:t>
       </w:r>
-      <w:bookmarkEnd w:id="27"/>
+      <w:bookmarkEnd w:id="26"/>
       <w:proofErr w:type="spellEnd"/>
     </w:p>
     <w:p>
@@ -17759,14 +18705,14 @@
           <w:lang w:val="en-US"/>
         </w:rPr>
       </w:pPr>
-      <w:bookmarkStart w:id="28" w:name="_Toc356463705"/>
+      <w:bookmarkStart w:id="27" w:name="_Toc356463705"/>
       <w:r>
         <w:rPr>
           <w:lang w:val="en-US"/>
         </w:rPr>
         <w:t>Cloud</w:t>
       </w:r>
-      <w:bookmarkEnd w:id="28"/>
+      <w:bookmarkEnd w:id="27"/>
     </w:p>
     <w:p>
       <w:pPr>
@@ -18565,12 +19511,12 @@
         <w:pStyle w:val="Heading3"/>
         <w:ind w:left="1985"/>
       </w:pPr>
-      <w:bookmarkStart w:id="29" w:name="_Toc356463706"/>
+      <w:bookmarkStart w:id="28" w:name="_Toc356463706"/>
       <w:r>
         <w:lastRenderedPageBreak/>
         <w:t>Image</w:t>
       </w:r>
-      <w:bookmarkEnd w:id="29"/>
+      <w:bookmarkEnd w:id="28"/>
     </w:p>
     <w:p/>
     <w:p>
@@ -19425,12 +20371,12 @@
         <w:pStyle w:val="Heading3"/>
         <w:ind w:left="1985"/>
       </w:pPr>
-      <w:bookmarkStart w:id="30" w:name="_Toc356463707"/>
+      <w:bookmarkStart w:id="29" w:name="_Toc356463707"/>
       <w:r>
         <w:lastRenderedPageBreak/>
         <w:t>TextInput</w:t>
       </w:r>
-      <w:bookmarkEnd w:id="30"/>
+      <w:bookmarkEnd w:id="29"/>
     </w:p>
     <w:p/>
     <w:p>
@@ -20101,11 +21047,11 @@
         <w:pStyle w:val="Heading3"/>
         <w:ind w:left="1985"/>
       </w:pPr>
-      <w:bookmarkStart w:id="31" w:name="_Toc356463708"/>
+      <w:bookmarkStart w:id="30" w:name="_Toc356463708"/>
       <w:r>
         <w:t>HoursToBeSkipped</w:t>
       </w:r>
-      <w:bookmarkEnd w:id="31"/>
+      <w:bookmarkEnd w:id="30"/>
     </w:p>
     <w:p/>
     <w:p>
@@ -20433,12 +21379,12 @@
         <w:pStyle w:val="Heading3"/>
         <w:ind w:left="1985"/>
       </w:pPr>
-      <w:bookmarkStart w:id="32" w:name="_Toc356463709"/>
+      <w:bookmarkStart w:id="31" w:name="_Toc356463709"/>
       <w:r>
         <w:lastRenderedPageBreak/>
         <w:t>DaysToBeSkipped</w:t>
       </w:r>
-      <w:bookmarkEnd w:id="32"/>
+      <w:bookmarkEnd w:id="31"/>
     </w:p>
     <w:p/>
     <w:p>
@@ -20848,11 +21794,11 @@
         <w:pStyle w:val="Heading3"/>
         <w:ind w:left="1985"/>
       </w:pPr>
-      <w:bookmarkStart w:id="33" w:name="_Toc356463710"/>
+      <w:bookmarkStart w:id="32" w:name="_Toc356463710"/>
       <w:r>
         <w:t>HoursToBeSkippedForChannel</w:t>
       </w:r>
-      <w:bookmarkEnd w:id="33"/>
+      <w:bookmarkEnd w:id="32"/>
     </w:p>
     <w:p/>
     <w:p>
@@ -21184,11 +22130,11 @@
         <w:pStyle w:val="Heading3"/>
         <w:ind w:left="1985"/>
       </w:pPr>
-      <w:bookmarkStart w:id="34" w:name="_Toc356463711"/>
+      <w:bookmarkStart w:id="33" w:name="_Toc356463711"/>
       <w:r>
         <w:t>DaysToBeSkippedForChannel</w:t>
       </w:r>
-      <w:bookmarkEnd w:id="34"/>
+      <w:bookmarkEnd w:id="33"/>
     </w:p>
     <w:p/>
     <w:p>
@@ -21520,12 +22466,12 @@
         <w:pStyle w:val="Heading3"/>
         <w:ind w:left="1985"/>
       </w:pPr>
-      <w:bookmarkStart w:id="35" w:name="_Toc356463712"/>
+      <w:bookmarkStart w:id="34" w:name="_Toc356463712"/>
       <w:r>
         <w:lastRenderedPageBreak/>
         <w:t>Category</w:t>
       </w:r>
-      <w:bookmarkEnd w:id="35"/>
+      <w:bookmarkEnd w:id="34"/>
     </w:p>
     <w:p/>
     <w:p>
@@ -21923,11 +22869,11 @@
         <w:pStyle w:val="Heading3"/>
         <w:ind w:left="1985"/>
       </w:pPr>
-      <w:bookmarkStart w:id="36" w:name="_Toc356463713"/>
+      <w:bookmarkStart w:id="35" w:name="_Toc356463713"/>
       <w:r>
         <w:t>CategoriesPerChannel</w:t>
       </w:r>
-      <w:bookmarkEnd w:id="36"/>
+      <w:bookmarkEnd w:id="35"/>
     </w:p>
     <w:p/>
     <w:p>
@@ -22256,11 +23202,11 @@
         <w:pStyle w:val="Heading3"/>
         <w:ind w:left="1985"/>
       </w:pPr>
-      <w:bookmarkStart w:id="37" w:name="_Toc356463714"/>
+      <w:bookmarkStart w:id="36" w:name="_Toc356463714"/>
       <w:r>
         <w:t>CategoriesPerArticle</w:t>
       </w:r>
-      <w:bookmarkEnd w:id="37"/>
+      <w:bookmarkEnd w:id="36"/>
     </w:p>
     <w:p/>
     <w:p>
@@ -22585,12 +23531,12 @@
         <w:pStyle w:val="Heading3"/>
         <w:ind w:left="1985"/>
       </w:pPr>
-      <w:bookmarkStart w:id="38" w:name="_Toc356463715"/>
+      <w:bookmarkStart w:id="37" w:name="_Toc356463715"/>
       <w:r>
         <w:lastRenderedPageBreak/>
         <w:t>User</w:t>
       </w:r>
-      <w:bookmarkEnd w:id="38"/>
+      <w:bookmarkEnd w:id="37"/>
     </w:p>
     <w:p/>
     <w:p>
@@ -23144,11 +24090,11 @@
         <w:pStyle w:val="Heading3"/>
         <w:ind w:left="1985"/>
       </w:pPr>
-      <w:bookmarkStart w:id="39" w:name="_Toc356463716"/>
+      <w:bookmarkStart w:id="38" w:name="_Toc356463716"/>
       <w:r>
         <w:t>ChannelsPerUser</w:t>
       </w:r>
-      <w:bookmarkEnd w:id="39"/>
+      <w:bookmarkEnd w:id="38"/>
     </w:p>
     <w:p/>
     <w:p>
@@ -23487,12 +24433,12 @@
         <w:pStyle w:val="Heading3"/>
         <w:ind w:left="1985"/>
       </w:pPr>
-      <w:bookmarkStart w:id="40" w:name="_Toc356463717"/>
+      <w:bookmarkStart w:id="39" w:name="_Toc356463717"/>
       <w:r>
         <w:lastRenderedPageBreak/>
         <w:t>Preference</w:t>
       </w:r>
-      <w:bookmarkEnd w:id="40"/>
+      <w:bookmarkEnd w:id="39"/>
     </w:p>
     <w:p/>
     <w:p>
@@ -24124,11 +25070,11 @@
         <w:pStyle w:val="Heading3"/>
         <w:ind w:left="1985"/>
       </w:pPr>
-      <w:bookmarkStart w:id="41" w:name="_Toc356463718"/>
+      <w:bookmarkStart w:id="40" w:name="_Toc356463718"/>
       <w:r>
         <w:t>Layout</w:t>
       </w:r>
-      <w:bookmarkEnd w:id="41"/>
+      <w:bookmarkEnd w:id="40"/>
     </w:p>
     <w:p/>
     <w:p>
@@ -24523,12 +25469,12 @@
         <w:pStyle w:val="Heading3"/>
         <w:ind w:left="1985"/>
       </w:pPr>
-      <w:bookmarkStart w:id="42" w:name="_Toc356463719"/>
+      <w:bookmarkStart w:id="41" w:name="_Toc356463719"/>
       <w:r>
         <w:lastRenderedPageBreak/>
         <w:t>Font</w:t>
       </w:r>
-      <w:bookmarkEnd w:id="42"/>
+      <w:bookmarkEnd w:id="41"/>
     </w:p>
     <w:p/>
     <w:p>
@@ -24932,11 +25878,11 @@
         <w:pStyle w:val="Heading3"/>
         <w:ind w:left="1985"/>
       </w:pPr>
-      <w:bookmarkStart w:id="43" w:name="_Toc356463720"/>
+      <w:bookmarkStart w:id="42" w:name="_Toc356463720"/>
       <w:r>
         <w:t>Effect</w:t>
       </w:r>
-      <w:bookmarkEnd w:id="43"/>
+      <w:bookmarkEnd w:id="42"/>
     </w:p>
     <w:p/>
     <w:p>
@@ -25347,12 +26293,12 @@
         <w:pStyle w:val="Heading3"/>
         <w:ind w:left="1985"/>
       </w:pPr>
-      <w:bookmarkStart w:id="44" w:name="_Toc356463721"/>
+      <w:bookmarkStart w:id="43" w:name="_Toc356463721"/>
       <w:r>
         <w:lastRenderedPageBreak/>
         <w:t>Color</w:t>
       </w:r>
-      <w:bookmarkEnd w:id="44"/>
+      <w:bookmarkEnd w:id="43"/>
     </w:p>
     <w:p/>
     <w:p>
@@ -25762,11 +26708,11 @@
         <w:pStyle w:val="Heading3"/>
         <w:ind w:left="1985"/>
       </w:pPr>
-      <w:bookmarkStart w:id="45" w:name="_Toc356463722"/>
+      <w:bookmarkStart w:id="44" w:name="_Toc356463722"/>
       <w:r>
         <w:t>History</w:t>
       </w:r>
-      <w:bookmarkEnd w:id="45"/>
+      <w:bookmarkEnd w:id="44"/>
     </w:p>
     <w:p/>
     <w:p>
@@ -26174,34 +27120,34 @@
       <w:pPr>
         <w:pStyle w:val="Heading1"/>
       </w:pPr>
-      <w:bookmarkStart w:id="46" w:name="_Toc356463723"/>
+      <w:bookmarkStart w:id="45" w:name="_Toc356463723"/>
       <w:r>
         <w:lastRenderedPageBreak/>
         <w:t>Requirement analyse</w:t>
       </w:r>
-      <w:bookmarkEnd w:id="46"/>
+      <w:bookmarkEnd w:id="45"/>
     </w:p>
     <w:p>
       <w:pPr>
         <w:pStyle w:val="Heading2"/>
         <w:ind w:left="1276"/>
       </w:pPr>
-      <w:bookmarkStart w:id="47" w:name="_Toc356463724"/>
+      <w:bookmarkStart w:id="46" w:name="_Toc356463724"/>
       <w:r>
         <w:t>Use cases en storyboards</w:t>
       </w:r>
-      <w:bookmarkEnd w:id="47"/>
+      <w:bookmarkEnd w:id="46"/>
     </w:p>
     <w:p>
       <w:pPr>
         <w:pStyle w:val="Heading3"/>
         <w:ind w:left="1985" w:hanging="709"/>
       </w:pPr>
-      <w:bookmarkStart w:id="48" w:name="_Toc356463725"/>
+      <w:bookmarkStart w:id="47" w:name="_Toc356463725"/>
       <w:r>
         <w:t>StoryBoards Phones</w:t>
       </w:r>
-      <w:bookmarkEnd w:id="48"/>
+      <w:bookmarkEnd w:id="47"/>
     </w:p>
     <w:p/>
     <w:p>
@@ -27323,22 +28269,22 @@
         <w:pStyle w:val="Heading2"/>
         <w:ind w:left="1276"/>
       </w:pPr>
-      <w:bookmarkStart w:id="49" w:name="_Toc356463726"/>
+      <w:bookmarkStart w:id="48" w:name="_Toc356463726"/>
       <w:r>
         <w:t>Object georiënteerde analyse van de use cases</w:t>
       </w:r>
-      <w:bookmarkEnd w:id="49"/>
+      <w:bookmarkEnd w:id="48"/>
     </w:p>
     <w:p>
       <w:pPr>
         <w:pStyle w:val="Heading2"/>
         <w:ind w:left="1276"/>
       </w:pPr>
-      <w:bookmarkStart w:id="50" w:name="_Toc356463727"/>
+      <w:bookmarkStart w:id="49" w:name="_Toc356463727"/>
       <w:r>
         <w:t>Ontwerp van de use cases</w:t>
       </w:r>
-      <w:bookmarkEnd w:id="50"/>
+      <w:bookmarkEnd w:id="49"/>
     </w:p>
     <w:p/>
     <w:p/>
@@ -27351,23 +28297,23 @@
       <w:pPr>
         <w:pStyle w:val="Heading1"/>
       </w:pPr>
-      <w:bookmarkStart w:id="51" w:name="_Toc356463728"/>
+      <w:bookmarkStart w:id="50" w:name="_Toc356463728"/>
       <w:r>
         <w:lastRenderedPageBreak/>
         <w:t>Decision analyse en Physical design</w:t>
       </w:r>
-      <w:bookmarkEnd w:id="51"/>
+      <w:bookmarkEnd w:id="50"/>
     </w:p>
     <w:p>
       <w:pPr>
         <w:pStyle w:val="Heading2"/>
         <w:ind w:left="1276"/>
       </w:pPr>
-      <w:bookmarkStart w:id="52" w:name="_Toc356463729"/>
+      <w:bookmarkStart w:id="51" w:name="_Toc356463729"/>
       <w:r>
         <w:t>Ontwikkelingsomgeving en tools</w:t>
       </w:r>
-      <w:bookmarkEnd w:id="52"/>
+      <w:bookmarkEnd w:id="51"/>
     </w:p>
     <w:p>
       <w:pPr>
@@ -27377,14 +28323,14 @@
           <w:lang w:val="en-US"/>
         </w:rPr>
       </w:pPr>
-      <w:bookmarkStart w:id="53" w:name="_Toc356463730"/>
+      <w:bookmarkStart w:id="52" w:name="_Toc356463730"/>
       <w:r>
         <w:rPr>
           <w:lang w:val="en-US"/>
         </w:rPr>
         <w:t>Notepad++</w:t>
       </w:r>
-      <w:bookmarkEnd w:id="53"/>
+      <w:bookmarkEnd w:id="52"/>
     </w:p>
     <w:p>
       <w:pPr>
@@ -27531,11 +28477,11 @@
         <w:pStyle w:val="Heading3"/>
         <w:ind w:left="1985"/>
       </w:pPr>
-      <w:bookmarkStart w:id="54" w:name="_Toc356463731"/>
+      <w:bookmarkStart w:id="53" w:name="_Toc356463731"/>
       <w:r>
         <w:t>Eclipse Indigo</w:t>
       </w:r>
-      <w:bookmarkEnd w:id="54"/>
+      <w:bookmarkEnd w:id="53"/>
     </w:p>
     <w:p>
       <w:pPr>
@@ -27558,11 +28504,11 @@
         <w:pStyle w:val="Heading3"/>
         <w:ind w:left="1985"/>
       </w:pPr>
-      <w:bookmarkStart w:id="55" w:name="_Toc356463732"/>
+      <w:bookmarkStart w:id="54" w:name="_Toc356463732"/>
       <w:r>
         <w:t>Visual Paradigm for UML</w:t>
       </w:r>
-      <w:bookmarkEnd w:id="55"/>
+      <w:bookmarkEnd w:id="54"/>
     </w:p>
     <w:p>
       <w:pPr>
@@ -27626,11 +28572,11 @@
         <w:pStyle w:val="Heading3"/>
         <w:ind w:left="1985"/>
       </w:pPr>
-      <w:bookmarkStart w:id="56" w:name="_Toc356463733"/>
+      <w:bookmarkStart w:id="55" w:name="_Toc356463733"/>
       <w:r>
         <w:t>Uml Factory</w:t>
       </w:r>
-      <w:bookmarkEnd w:id="56"/>
+      <w:bookmarkEnd w:id="55"/>
     </w:p>
     <w:p>
       <w:pPr>
@@ -27708,11 +28654,11 @@
         <w:pStyle w:val="Heading3"/>
         <w:ind w:left="1985"/>
       </w:pPr>
-      <w:bookmarkStart w:id="57" w:name="_Toc356463734"/>
+      <w:bookmarkStart w:id="56" w:name="_Toc356463734"/>
       <w:r>
         <w:t>Oracle VM Virtualbox</w:t>
       </w:r>
-      <w:bookmarkEnd w:id="57"/>
+      <w:bookmarkEnd w:id="56"/>
     </w:p>
     <w:p>
       <w:pPr>
@@ -27748,12 +28694,12 @@
         <w:pStyle w:val="Heading3"/>
         <w:ind w:left="1985"/>
       </w:pPr>
-      <w:bookmarkStart w:id="58" w:name="_Toc356463735"/>
+      <w:bookmarkStart w:id="57" w:name="_Toc356463735"/>
       <w:r>
         <w:lastRenderedPageBreak/>
         <w:t>Git &amp; Github</w:t>
       </w:r>
-      <w:bookmarkEnd w:id="58"/>
+      <w:bookmarkEnd w:id="57"/>
     </w:p>
     <w:p/>
     <w:p>
@@ -27761,11 +28707,11 @@
         <w:pStyle w:val="Heading3"/>
         <w:ind w:left="1985"/>
       </w:pPr>
-      <w:bookmarkStart w:id="59" w:name="_Toc356463736"/>
+      <w:bookmarkStart w:id="58" w:name="_Toc356463736"/>
       <w:r>
         <w:t>Excel</w:t>
       </w:r>
-      <w:bookmarkEnd w:id="59"/>
+      <w:bookmarkEnd w:id="58"/>
     </w:p>
     <w:p>
       <w:pPr>
@@ -27806,11 +28752,11 @@
         </w:tabs>
         <w:ind w:left="1985"/>
       </w:pPr>
-      <w:bookmarkStart w:id="60" w:name="_Toc356463737"/>
+      <w:bookmarkStart w:id="59" w:name="_Toc356463737"/>
       <w:r>
         <w:t>Adobe Photoshop</w:t>
       </w:r>
-      <w:bookmarkEnd w:id="60"/>
+      <w:bookmarkEnd w:id="59"/>
     </w:p>
     <w:p>
       <w:pPr>
@@ -27842,11 +28788,11 @@
         <w:pStyle w:val="Heading3"/>
         <w:ind w:left="1985"/>
       </w:pPr>
-      <w:bookmarkStart w:id="61" w:name="_Toc356463738"/>
+      <w:bookmarkStart w:id="60" w:name="_Toc356463738"/>
       <w:r>
         <w:t>Powerpoint Storyboarding</w:t>
       </w:r>
-      <w:bookmarkEnd w:id="61"/>
+      <w:bookmarkEnd w:id="60"/>
     </w:p>
     <w:p>
       <w:pPr>
@@ -27926,11 +28872,11 @@
         <w:pStyle w:val="Heading3"/>
         <w:ind w:left="1985"/>
       </w:pPr>
-      <w:bookmarkStart w:id="62" w:name="_Toc356463739"/>
+      <w:bookmarkStart w:id="61" w:name="_Toc356463739"/>
       <w:r>
         <w:t>Putty</w:t>
       </w:r>
-      <w:bookmarkEnd w:id="62"/>
+      <w:bookmarkEnd w:id="61"/>
     </w:p>
     <w:p>
       <w:pPr>
@@ -28012,12 +28958,12 @@
         <w:pStyle w:val="Heading3"/>
         <w:ind w:left="1985"/>
       </w:pPr>
-      <w:bookmarkStart w:id="63" w:name="_Toc356463740"/>
+      <w:bookmarkStart w:id="62" w:name="_Toc356463740"/>
       <w:r>
         <w:lastRenderedPageBreak/>
         <w:t>Nano</w:t>
       </w:r>
-      <w:bookmarkEnd w:id="63"/>
+      <w:bookmarkEnd w:id="62"/>
     </w:p>
     <w:p>
       <w:pPr>
@@ -28046,14 +28992,14 @@
         <w:pStyle w:val="Heading3"/>
         <w:ind w:left="1985"/>
       </w:pPr>
-      <w:bookmarkStart w:id="64" w:name="_Toc356463741"/>
+      <w:bookmarkStart w:id="63" w:name="_Toc356463741"/>
       <w:r>
         <w:t>ADB</w:t>
       </w:r>
       <w:r>
         <w:t xml:space="preserve"> &amp; ADB wireless</w:t>
       </w:r>
-      <w:bookmarkEnd w:id="64"/>
+      <w:bookmarkEnd w:id="63"/>
     </w:p>
     <w:p>
       <w:pPr>
@@ -28101,11 +29047,11 @@
       <w:r>
         <w:t xml:space="preserve"> </w:t>
       </w:r>
-      <w:bookmarkStart w:id="65" w:name="_Toc356463742"/>
+      <w:bookmarkStart w:id="64" w:name="_Toc356463742"/>
       <w:r>
         <w:t>Google Chrome developer tool</w:t>
       </w:r>
-      <w:bookmarkEnd w:id="65"/>
+      <w:bookmarkEnd w:id="64"/>
     </w:p>
     <w:p>
       <w:pPr>
@@ -28246,91 +29192,91 @@
         <w:pStyle w:val="Heading2"/>
         <w:ind w:left="1276"/>
       </w:pPr>
-      <w:bookmarkStart w:id="66" w:name="_Toc356463743"/>
+      <w:bookmarkStart w:id="65" w:name="_Toc356463743"/>
       <w:r>
         <w:t>Gebruikte technologieën</w:t>
       </w:r>
-      <w:bookmarkEnd w:id="66"/>
+      <w:bookmarkEnd w:id="65"/>
     </w:p>
     <w:p>
       <w:pPr>
         <w:pStyle w:val="Heading3"/>
         <w:ind w:left="1985"/>
       </w:pPr>
-      <w:bookmarkStart w:id="67" w:name="_Toc356463744"/>
+      <w:bookmarkStart w:id="66" w:name="_Toc356463744"/>
       <w:r>
         <w:t>Java</w:t>
       </w:r>
-      <w:bookmarkEnd w:id="67"/>
+      <w:bookmarkEnd w:id="66"/>
     </w:p>
     <w:p>
       <w:pPr>
         <w:pStyle w:val="Heading3"/>
         <w:ind w:left="1985"/>
       </w:pPr>
-      <w:bookmarkStart w:id="68" w:name="_Toc356463745"/>
+      <w:bookmarkStart w:id="67" w:name="_Toc356463745"/>
       <w:r>
         <w:t>Javascript, html5 en CSS3</w:t>
       </w:r>
-      <w:bookmarkEnd w:id="68"/>
+      <w:bookmarkEnd w:id="67"/>
     </w:p>
     <w:p>
       <w:pPr>
         <w:pStyle w:val="Heading3"/>
         <w:ind w:left="1985"/>
       </w:pPr>
-      <w:bookmarkStart w:id="69" w:name="_Toc356463746"/>
+      <w:bookmarkStart w:id="68" w:name="_Toc356463746"/>
       <w:r>
         <w:t>SQLite</w:t>
       </w:r>
-      <w:bookmarkEnd w:id="69"/>
+      <w:bookmarkEnd w:id="68"/>
     </w:p>
     <w:p>
       <w:pPr>
         <w:pStyle w:val="Heading3"/>
         <w:ind w:left="1985"/>
       </w:pPr>
-      <w:bookmarkStart w:id="70" w:name="_Toc356463747"/>
+      <w:bookmarkStart w:id="69" w:name="_Toc356463747"/>
       <w:r>
         <w:t>Web SQL</w:t>
       </w:r>
-      <w:bookmarkEnd w:id="70"/>
+      <w:bookmarkEnd w:id="69"/>
     </w:p>
     <w:p>
       <w:pPr>
         <w:pStyle w:val="Heading3"/>
         <w:ind w:left="1985"/>
       </w:pPr>
-      <w:bookmarkStart w:id="71" w:name="_Toc356463748"/>
+      <w:bookmarkStart w:id="70" w:name="_Toc356463748"/>
       <w:r>
         <w:t>Linux Ubuntu 12.04.1 Server</w:t>
       </w:r>
-      <w:bookmarkEnd w:id="71"/>
+      <w:bookmarkEnd w:id="70"/>
     </w:p>
     <w:p>
       <w:pPr>
         <w:pStyle w:val="Heading3"/>
         <w:ind w:left="1985"/>
       </w:pPr>
-      <w:bookmarkStart w:id="72" w:name="_Toc356463749"/>
+      <w:bookmarkStart w:id="71" w:name="_Toc356463749"/>
       <w:r>
         <w:t>Apache HTTP Server Version 2.2</w:t>
       </w:r>
-      <w:bookmarkEnd w:id="72"/>
+      <w:bookmarkEnd w:id="71"/>
     </w:p>
     <w:p>
       <w:pPr>
         <w:pStyle w:val="Heading3"/>
         <w:ind w:left="1985"/>
       </w:pPr>
-      <w:bookmarkStart w:id="73" w:name="_Toc356463750"/>
+      <w:bookmarkStart w:id="72" w:name="_Toc356463750"/>
       <w:r>
         <w:t>Vsftpd FTP Server</w:t>
       </w:r>
       <w:r>
         <w:t xml:space="preserve"> 3.0.2</w:t>
       </w:r>
-      <w:bookmarkEnd w:id="73"/>
+      <w:bookmarkEnd w:id="72"/>
       <w:r>
         <w:t xml:space="preserve"> </w:t>
       </w:r>
@@ -28344,11 +29290,11 @@
         </w:tabs>
         <w:ind w:left="1276"/>
       </w:pPr>
-      <w:bookmarkStart w:id="74" w:name="_Toc356463751"/>
+      <w:bookmarkStart w:id="73" w:name="_Toc356463751"/>
       <w:r>
         <w:t>Gebruikte patterns</w:t>
       </w:r>
-      <w:bookmarkEnd w:id="74"/>
+      <w:bookmarkEnd w:id="73"/>
     </w:p>
     <w:p>
       <w:pPr>
@@ -28358,7 +29304,7 @@
           <w:lang w:val="en-US"/>
         </w:rPr>
       </w:pPr>
-      <w:bookmarkStart w:id="75" w:name="_Toc356463752"/>
+      <w:bookmarkStart w:id="74" w:name="_Toc356463752"/>
       <w:r>
         <w:rPr>
           <w:lang w:val="en-US"/>
@@ -28383,7 +29329,7 @@
         </w:rPr>
         <w:t>(Native android)</w:t>
       </w:r>
-      <w:bookmarkEnd w:id="75"/>
+      <w:bookmarkEnd w:id="74"/>
     </w:p>
     <w:p>
       <w:pPr>
@@ -28418,7 +29364,7 @@
           <w:lang w:val="en-US"/>
         </w:rPr>
       </w:pPr>
-      <w:bookmarkStart w:id="76" w:name="_Toc356463753"/>
+      <w:bookmarkStart w:id="75" w:name="_Toc356463753"/>
       <w:r>
         <w:rPr>
           <w:lang w:val="en-US"/>
@@ -28437,7 +29383,7 @@
         </w:rPr>
         <w:t xml:space="preserve"> (Native android)</w:t>
       </w:r>
-      <w:bookmarkEnd w:id="76"/>
+      <w:bookmarkEnd w:id="75"/>
     </w:p>
     <w:p>
       <w:pPr>
@@ -28624,22 +29570,22 @@
         <w:pStyle w:val="Heading2"/>
         <w:ind w:left="1276"/>
       </w:pPr>
-      <w:bookmarkStart w:id="77" w:name="_Toc356463754"/>
+      <w:bookmarkStart w:id="76" w:name="_Toc356463754"/>
       <w:r>
         <w:t>Eigen gemaakte Listeners (Native android)</w:t>
       </w:r>
-      <w:bookmarkEnd w:id="77"/>
+      <w:bookmarkEnd w:id="76"/>
     </w:p>
     <w:p>
       <w:pPr>
         <w:pStyle w:val="Heading3"/>
         <w:ind w:left="1980"/>
       </w:pPr>
-      <w:bookmarkStart w:id="78" w:name="_Toc356463755"/>
+      <w:bookmarkStart w:id="77" w:name="_Toc356463755"/>
       <w:r>
         <w:t>ArticleListener</w:t>
       </w:r>
-      <w:bookmarkEnd w:id="78"/>
+      <w:bookmarkEnd w:id="77"/>
     </w:p>
     <w:p>
       <w:pPr>
@@ -28654,11 +29600,11 @@
         <w:pStyle w:val="Heading3"/>
         <w:ind w:left="1980"/>
       </w:pPr>
-      <w:bookmarkStart w:id="79" w:name="_Toc356463756"/>
+      <w:bookmarkStart w:id="78" w:name="_Toc356463756"/>
       <w:r>
         <w:t>ImageListener</w:t>
       </w:r>
-      <w:bookmarkEnd w:id="79"/>
+      <w:bookmarkEnd w:id="78"/>
     </w:p>
     <w:p>
       <w:pPr>
@@ -28682,11 +29628,11 @@
         <w:pStyle w:val="Heading3"/>
         <w:ind w:left="1980"/>
       </w:pPr>
-      <w:bookmarkStart w:id="80" w:name="_Toc356463757"/>
+      <w:bookmarkStart w:id="79" w:name="_Toc356463757"/>
       <w:r>
         <w:t>Swipe gesture</w:t>
       </w:r>
-      <w:bookmarkEnd w:id="80"/>
+      <w:bookmarkEnd w:id="79"/>
       <w:r>
         <w:t xml:space="preserve"> </w:t>
       </w:r>
@@ -28744,7 +29690,7 @@
         <w:pStyle w:val="Heading2"/>
         <w:ind w:left="1260"/>
       </w:pPr>
-      <w:bookmarkStart w:id="81" w:name="_Toc356463758"/>
+      <w:bookmarkStart w:id="80" w:name="_Toc356463758"/>
       <w:r>
         <w:t xml:space="preserve">Eigen gemaakte </w:t>
       </w:r>
@@ -28754,7 +29700,7 @@
       <w:r>
         <w:t xml:space="preserve"> (Native android)</w:t>
       </w:r>
-      <w:bookmarkEnd w:id="81"/>
+      <w:bookmarkEnd w:id="80"/>
     </w:p>
     <w:p>
       <w:pPr>
@@ -28773,11 +29719,11 @@
         <w:pStyle w:val="Heading2"/>
         <w:ind w:left="1276"/>
       </w:pPr>
-      <w:bookmarkStart w:id="82" w:name="_Toc356463759"/>
+      <w:bookmarkStart w:id="81" w:name="_Toc356463759"/>
       <w:r>
         <w:t>Database in Native android</w:t>
       </w:r>
-      <w:bookmarkEnd w:id="82"/>
+      <w:bookmarkEnd w:id="81"/>
     </w:p>
     <w:p>
       <w:pPr>
@@ -28813,11 +29759,11 @@
         <w:pStyle w:val="Heading3"/>
         <w:ind w:left="1620"/>
       </w:pPr>
-      <w:bookmarkStart w:id="83" w:name="_Toc356463760"/>
+      <w:bookmarkStart w:id="82" w:name="_Toc356463760"/>
       <w:r>
         <w:t>Update database</w:t>
       </w:r>
-      <w:bookmarkEnd w:id="83"/>
+      <w:bookmarkEnd w:id="82"/>
     </w:p>
     <w:p>
       <w:pPr>
@@ -28883,11 +29829,11 @@
         <w:pStyle w:val="Heading3"/>
         <w:ind w:left="1620"/>
       </w:pPr>
-      <w:bookmarkStart w:id="84" w:name="_Toc356463761"/>
+      <w:bookmarkStart w:id="83" w:name="_Toc356463761"/>
       <w:r>
         <w:t>Uitlezen van de feeds</w:t>
       </w:r>
-      <w:bookmarkEnd w:id="84"/>
+      <w:bookmarkEnd w:id="83"/>
     </w:p>
     <w:p>
       <w:pPr>
@@ -28918,14 +29864,14 @@
         <w:pStyle w:val="Heading2"/>
         <w:ind w:left="1276"/>
       </w:pPr>
-      <w:bookmarkStart w:id="85" w:name="_Toc356463762"/>
+      <w:bookmarkStart w:id="84" w:name="_Toc356463762"/>
       <w:r>
         <w:t>Project struct</w:t>
       </w:r>
       <w:r>
         <w:t>uur</w:t>
       </w:r>
-      <w:bookmarkEnd w:id="85"/>
+      <w:bookmarkEnd w:id="84"/>
     </w:p>
     <w:p>
       <w:pPr>
@@ -29247,11 +30193,11 @@
       <w:r>
         <w:t xml:space="preserve"> </w:t>
       </w:r>
-      <w:bookmarkStart w:id="86" w:name="_Toc356463763"/>
+      <w:bookmarkStart w:id="85" w:name="_Toc356463763"/>
       <w:r>
         <w:t>BackgroundActivity</w:t>
       </w:r>
-      <w:bookmarkEnd w:id="86"/>
+      <w:bookmarkEnd w:id="85"/>
     </w:p>
     <w:p>
       <w:r>
@@ -29313,7 +30259,7 @@
         <w:pStyle w:val="Heading3"/>
         <w:ind w:left="1620"/>
       </w:pPr>
-      <w:bookmarkStart w:id="87" w:name="_Toc356463764"/>
+      <w:bookmarkStart w:id="86" w:name="_Toc356463764"/>
       <w:r>
         <w:t>Statechart diagram activities</w:t>
       </w:r>
@@ -29323,7 +30269,7 @@
         </w:rPr>
         <w:footnoteReference w:id="6"/>
       </w:r>
-      <w:bookmarkEnd w:id="87"/>
+      <w:bookmarkEnd w:id="86"/>
     </w:p>
     <w:p>
       <w:pPr>
@@ -29466,22 +30412,22 @@
       <w:pPr>
         <w:pStyle w:val="Heading1"/>
       </w:pPr>
-      <w:bookmarkStart w:id="88" w:name="_Toc356463765"/>
+      <w:bookmarkStart w:id="87" w:name="_Toc356463765"/>
       <w:r>
         <w:lastRenderedPageBreak/>
         <w:t>Testen</w:t>
       </w:r>
+      <w:bookmarkEnd w:id="87"/>
+    </w:p>
+    <w:p>
+      <w:pPr>
+        <w:pStyle w:val="Heading2"/>
+      </w:pPr>
+      <w:bookmarkStart w:id="88" w:name="_Toc356463766"/>
+      <w:r>
+        <w:t>Native Android app</w:t>
+      </w:r>
       <w:bookmarkEnd w:id="88"/>
-    </w:p>
-    <w:p>
-      <w:pPr>
-        <w:pStyle w:val="Heading2"/>
-      </w:pPr>
-      <w:bookmarkStart w:id="89" w:name="_Toc356463766"/>
-      <w:r>
-        <w:t>Native Android app</w:t>
-      </w:r>
-      <w:bookmarkEnd w:id="89"/>
     </w:p>
     <w:p>
       <w:pPr>
@@ -29532,12 +30478,12 @@
       <w:pPr>
         <w:pStyle w:val="Heading1"/>
       </w:pPr>
-      <w:bookmarkStart w:id="90" w:name="_Toc356463767"/>
+      <w:bookmarkStart w:id="89" w:name="_Toc356463767"/>
       <w:r>
         <w:lastRenderedPageBreak/>
         <w:t>Conclusie</w:t>
       </w:r>
-      <w:bookmarkEnd w:id="90"/>
+      <w:bookmarkEnd w:id="89"/>
     </w:p>
     <w:p/>
     <w:p>
@@ -29549,22 +30495,22 @@
       <w:pPr>
         <w:pStyle w:val="Heading1"/>
       </w:pPr>
-      <w:bookmarkStart w:id="91" w:name="_Toc356463768"/>
+      <w:bookmarkStart w:id="90" w:name="_Toc356463768"/>
       <w:r>
         <w:lastRenderedPageBreak/>
         <w:t>Appendix</w:t>
       </w:r>
+      <w:bookmarkEnd w:id="90"/>
+    </w:p>
+    <w:p>
+      <w:pPr>
+        <w:pStyle w:val="Heading2"/>
+      </w:pPr>
+      <w:bookmarkStart w:id="91" w:name="_Toc356463769"/>
+      <w:r>
+        <w:t>Work breakdown structure</w:t>
+      </w:r>
       <w:bookmarkEnd w:id="91"/>
-    </w:p>
-    <w:p>
-      <w:pPr>
-        <w:pStyle w:val="Heading2"/>
-      </w:pPr>
-      <w:bookmarkStart w:id="92" w:name="_Toc356463769"/>
-      <w:r>
-        <w:t>Work breakdown structure</w:t>
-      </w:r>
-      <w:bookmarkEnd w:id="92"/>
     </w:p>
     <w:p>
       <w:pPr>
@@ -30695,11 +31641,11 @@
       <w:pPr>
         <w:pStyle w:val="Heading2"/>
       </w:pPr>
-      <w:bookmarkStart w:id="93" w:name="_Toc356463770"/>
+      <w:bookmarkStart w:id="92" w:name="_Toc356463770"/>
       <w:r>
         <w:t>Gantt chart</w:t>
       </w:r>
-      <w:bookmarkEnd w:id="93"/>
+      <w:bookmarkEnd w:id="92"/>
     </w:p>
     <w:p>
       <w:r>
@@ -30750,11 +31696,11 @@
       <w:pPr>
         <w:pStyle w:val="Heading2"/>
       </w:pPr>
-      <w:bookmarkStart w:id="94" w:name="_Toc356463771"/>
+      <w:bookmarkStart w:id="93" w:name="_Toc356463771"/>
       <w:r>
         <w:t>Verslagen meetings</w:t>
       </w:r>
-      <w:bookmarkEnd w:id="94"/>
+      <w:bookmarkEnd w:id="93"/>
     </w:p>
     <w:p>
       <w:pPr>
@@ -33522,7 +34468,10 @@
         <w:t xml:space="preserve"> </w:t>
       </w:r>
       <w:r>
-        <w:t xml:space="preserve">RFC 822 en andere datum formaten: </w:t>
+        <w:t xml:space="preserve">RFC </w:t>
+      </w:r>
+      <w:r>
+        <w:t xml:space="preserve">822 en andere datum formaten: </w:t>
       </w:r>
       <w:r>
         <w:t>http://en.wikipedia.org/wiki/Date_%28Unix%29</w:t>
@@ -34584,6 +35533,230 @@
     </w:lvl>
   </w:abstractNum>
   <w:abstractNum w:abstractNumId="8">
+    <w:nsid w:val="69ED6760"/>
+    <w:multiLevelType w:val="hybridMultilevel"/>
+    <w:tmpl w:val="7E0ADC7A"/>
+    <w:lvl w:ilvl="0" w:tplc="1F149598">
+      <w:numFmt w:val="bullet"/>
+      <w:lvlText w:val="-"/>
+      <w:lvlJc w:val="left"/>
+      <w:pPr>
+        <w:ind w:left="322" w:hanging="360"/>
+      </w:pPr>
+      <w:rPr>
+        <w:rFonts w:ascii="Calibri" w:eastAsiaTheme="minorHAnsi" w:hAnsi="Calibri" w:cstheme="minorBidi" w:hint="default"/>
+      </w:rPr>
+    </w:lvl>
+    <w:lvl w:ilvl="1" w:tplc="08130003" w:tentative="1">
+      <w:start w:val="1"/>
+      <w:numFmt w:val="bullet"/>
+      <w:lvlText w:val="o"/>
+      <w:lvlJc w:val="left"/>
+      <w:pPr>
+        <w:ind w:left="1042" w:hanging="360"/>
+      </w:pPr>
+      <w:rPr>
+        <w:rFonts w:ascii="Courier New" w:hAnsi="Courier New" w:cs="Courier New" w:hint="default"/>
+      </w:rPr>
+    </w:lvl>
+    <w:lvl w:ilvl="2" w:tplc="08130005" w:tentative="1">
+      <w:start w:val="1"/>
+      <w:numFmt w:val="bullet"/>
+      <w:lvlText w:val=""/>
+      <w:lvlJc w:val="left"/>
+      <w:pPr>
+        <w:ind w:left="1762" w:hanging="360"/>
+      </w:pPr>
+      <w:rPr>
+        <w:rFonts w:ascii="Wingdings" w:hAnsi="Wingdings" w:hint="default"/>
+      </w:rPr>
+    </w:lvl>
+    <w:lvl w:ilvl="3" w:tplc="08130001" w:tentative="1">
+      <w:start w:val="1"/>
+      <w:numFmt w:val="bullet"/>
+      <w:lvlText w:val=""/>
+      <w:lvlJc w:val="left"/>
+      <w:pPr>
+        <w:ind w:left="2482" w:hanging="360"/>
+      </w:pPr>
+      <w:rPr>
+        <w:rFonts w:ascii="Symbol" w:hAnsi="Symbol" w:hint="default"/>
+      </w:rPr>
+    </w:lvl>
+    <w:lvl w:ilvl="4" w:tplc="08130003" w:tentative="1">
+      <w:start w:val="1"/>
+      <w:numFmt w:val="bullet"/>
+      <w:lvlText w:val="o"/>
+      <w:lvlJc w:val="left"/>
+      <w:pPr>
+        <w:ind w:left="3202" w:hanging="360"/>
+      </w:pPr>
+      <w:rPr>
+        <w:rFonts w:ascii="Courier New" w:hAnsi="Courier New" w:cs="Courier New" w:hint="default"/>
+      </w:rPr>
+    </w:lvl>
+    <w:lvl w:ilvl="5" w:tplc="08130005" w:tentative="1">
+      <w:start w:val="1"/>
+      <w:numFmt w:val="bullet"/>
+      <w:lvlText w:val=""/>
+      <w:lvlJc w:val="left"/>
+      <w:pPr>
+        <w:ind w:left="3922" w:hanging="360"/>
+      </w:pPr>
+      <w:rPr>
+        <w:rFonts w:ascii="Wingdings" w:hAnsi="Wingdings" w:hint="default"/>
+      </w:rPr>
+    </w:lvl>
+    <w:lvl w:ilvl="6" w:tplc="08130001" w:tentative="1">
+      <w:start w:val="1"/>
+      <w:numFmt w:val="bullet"/>
+      <w:lvlText w:val=""/>
+      <w:lvlJc w:val="left"/>
+      <w:pPr>
+        <w:ind w:left="4642" w:hanging="360"/>
+      </w:pPr>
+      <w:rPr>
+        <w:rFonts w:ascii="Symbol" w:hAnsi="Symbol" w:hint="default"/>
+      </w:rPr>
+    </w:lvl>
+    <w:lvl w:ilvl="7" w:tplc="08130003" w:tentative="1">
+      <w:start w:val="1"/>
+      <w:numFmt w:val="bullet"/>
+      <w:lvlText w:val="o"/>
+      <w:lvlJc w:val="left"/>
+      <w:pPr>
+        <w:ind w:left="5362" w:hanging="360"/>
+      </w:pPr>
+      <w:rPr>
+        <w:rFonts w:ascii="Courier New" w:hAnsi="Courier New" w:cs="Courier New" w:hint="default"/>
+      </w:rPr>
+    </w:lvl>
+    <w:lvl w:ilvl="8" w:tplc="08130005" w:tentative="1">
+      <w:start w:val="1"/>
+      <w:numFmt w:val="bullet"/>
+      <w:lvlText w:val=""/>
+      <w:lvlJc w:val="left"/>
+      <w:pPr>
+        <w:ind w:left="6082" w:hanging="360"/>
+      </w:pPr>
+      <w:rPr>
+        <w:rFonts w:ascii="Wingdings" w:hAnsi="Wingdings" w:hint="default"/>
+      </w:rPr>
+    </w:lvl>
+  </w:abstractNum>
+  <w:abstractNum w:abstractNumId="9">
+    <w:nsid w:val="6EC95D3C"/>
+    <w:multiLevelType w:val="hybridMultilevel"/>
+    <w:tmpl w:val="FC8E7614"/>
+    <w:lvl w:ilvl="0" w:tplc="FB22EEF6">
+      <w:numFmt w:val="bullet"/>
+      <w:lvlText w:val="-"/>
+      <w:lvlJc w:val="left"/>
+      <w:pPr>
+        <w:ind w:left="322" w:hanging="360"/>
+      </w:pPr>
+      <w:rPr>
+        <w:rFonts w:ascii="Calibri" w:eastAsiaTheme="minorHAnsi" w:hAnsi="Calibri" w:cstheme="minorBidi" w:hint="default"/>
+      </w:rPr>
+    </w:lvl>
+    <w:lvl w:ilvl="1" w:tplc="08130003" w:tentative="1">
+      <w:start w:val="1"/>
+      <w:numFmt w:val="bullet"/>
+      <w:lvlText w:val="o"/>
+      <w:lvlJc w:val="left"/>
+      <w:pPr>
+        <w:ind w:left="1042" w:hanging="360"/>
+      </w:pPr>
+      <w:rPr>
+        <w:rFonts w:ascii="Courier New" w:hAnsi="Courier New" w:cs="Courier New" w:hint="default"/>
+      </w:rPr>
+    </w:lvl>
+    <w:lvl w:ilvl="2" w:tplc="08130005" w:tentative="1">
+      <w:start w:val="1"/>
+      <w:numFmt w:val="bullet"/>
+      <w:lvlText w:val=""/>
+      <w:lvlJc w:val="left"/>
+      <w:pPr>
+        <w:ind w:left="1762" w:hanging="360"/>
+      </w:pPr>
+      <w:rPr>
+        <w:rFonts w:ascii="Wingdings" w:hAnsi="Wingdings" w:hint="default"/>
+      </w:rPr>
+    </w:lvl>
+    <w:lvl w:ilvl="3" w:tplc="08130001" w:tentative="1">
+      <w:start w:val="1"/>
+      <w:numFmt w:val="bullet"/>
+      <w:lvlText w:val=""/>
+      <w:lvlJc w:val="left"/>
+      <w:pPr>
+        <w:ind w:left="2482" w:hanging="360"/>
+      </w:pPr>
+      <w:rPr>
+        <w:rFonts w:ascii="Symbol" w:hAnsi="Symbol" w:hint="default"/>
+      </w:rPr>
+    </w:lvl>
+    <w:lvl w:ilvl="4" w:tplc="08130003" w:tentative="1">
+      <w:start w:val="1"/>
+      <w:numFmt w:val="bullet"/>
+      <w:lvlText w:val="o"/>
+      <w:lvlJc w:val="left"/>
+      <w:pPr>
+        <w:ind w:left="3202" w:hanging="360"/>
+      </w:pPr>
+      <w:rPr>
+        <w:rFonts w:ascii="Courier New" w:hAnsi="Courier New" w:cs="Courier New" w:hint="default"/>
+      </w:rPr>
+    </w:lvl>
+    <w:lvl w:ilvl="5" w:tplc="08130005" w:tentative="1">
+      <w:start w:val="1"/>
+      <w:numFmt w:val="bullet"/>
+      <w:lvlText w:val=""/>
+      <w:lvlJc w:val="left"/>
+      <w:pPr>
+        <w:ind w:left="3922" w:hanging="360"/>
+      </w:pPr>
+      <w:rPr>
+        <w:rFonts w:ascii="Wingdings" w:hAnsi="Wingdings" w:hint="default"/>
+      </w:rPr>
+    </w:lvl>
+    <w:lvl w:ilvl="6" w:tplc="08130001" w:tentative="1">
+      <w:start w:val="1"/>
+      <w:numFmt w:val="bullet"/>
+      <w:lvlText w:val=""/>
+      <w:lvlJc w:val="left"/>
+      <w:pPr>
+        <w:ind w:left="4642" w:hanging="360"/>
+      </w:pPr>
+      <w:rPr>
+        <w:rFonts w:ascii="Symbol" w:hAnsi="Symbol" w:hint="default"/>
+      </w:rPr>
+    </w:lvl>
+    <w:lvl w:ilvl="7" w:tplc="08130003" w:tentative="1">
+      <w:start w:val="1"/>
+      <w:numFmt w:val="bullet"/>
+      <w:lvlText w:val="o"/>
+      <w:lvlJc w:val="left"/>
+      <w:pPr>
+        <w:ind w:left="5362" w:hanging="360"/>
+      </w:pPr>
+      <w:rPr>
+        <w:rFonts w:ascii="Courier New" w:hAnsi="Courier New" w:cs="Courier New" w:hint="default"/>
+      </w:rPr>
+    </w:lvl>
+    <w:lvl w:ilvl="8" w:tplc="08130005" w:tentative="1">
+      <w:start w:val="1"/>
+      <w:numFmt w:val="bullet"/>
+      <w:lvlText w:val=""/>
+      <w:lvlJc w:val="left"/>
+      <w:pPr>
+        <w:ind w:left="6082" w:hanging="360"/>
+      </w:pPr>
+      <w:rPr>
+        <w:rFonts w:ascii="Wingdings" w:hAnsi="Wingdings" w:hint="default"/>
+      </w:rPr>
+    </w:lvl>
+  </w:abstractNum>
+  <w:abstractNum w:abstractNumId="10">
     <w:nsid w:val="757F6810"/>
     <w:multiLevelType w:val="multilevel"/>
     <w:tmpl w:val="0813001F"/>
@@ -34669,7 +35842,7 @@
       </w:pPr>
     </w:lvl>
   </w:abstractNum>
-  <w:abstractNum w:abstractNumId="9">
+  <w:abstractNum w:abstractNumId="11">
     <w:nsid w:val="7B5F2ED8"/>
     <w:multiLevelType w:val="multilevel"/>
     <w:tmpl w:val="96E69680"/>
@@ -34828,7 +36001,7 @@
     <w:abstractNumId w:val="6"/>
   </w:num>
   <w:num w:numId="4">
-    <w:abstractNumId w:val="8"/>
+    <w:abstractNumId w:val="10"/>
   </w:num>
   <w:num w:numId="5">
     <w:abstractNumId w:val="0"/>
@@ -34873,10 +36046,16 @@
     <w:abstractNumId w:val="2"/>
   </w:num>
   <w:num w:numId="10">
-    <w:abstractNumId w:val="9"/>
+    <w:abstractNumId w:val="11"/>
   </w:num>
   <w:num w:numId="11">
     <w:abstractNumId w:val="4"/>
+  </w:num>
+  <w:num w:numId="12">
+    <w:abstractNumId w:val="8"/>
+  </w:num>
+  <w:num w:numId="13">
+    <w:abstractNumId w:val="9"/>
   </w:num>
 </w:numbering>
 </file>
@@ -35274,7 +36453,7 @@
   <w:style w:type="paragraph" w:default="1" w:styleId="Normal">
     <w:name w:val="Normal"/>
     <w:qFormat/>
-    <w:rsid w:val="00A41B62"/>
+    <w:rsid w:val="00E61BA2"/>
     <w:rPr>
       <w:sz w:val="24"/>
     </w:rPr>
@@ -38247,48 +39426,48 @@
   </dgm:ptLst>
   <dgm:cxnLst>
     <dgm:cxn modelId="{520553F4-B43F-4BF3-9691-FFFA070F0CF6}" srcId="{25BDA8B0-CE82-42F8-99DA-3E919A47A90D}" destId="{1670AE96-3511-4427-9581-D0813ED44F79}" srcOrd="2" destOrd="0" parTransId="{1A6D5B79-6119-4E6D-8996-6A2ECA9D0764}" sibTransId="{291B6600-BCAB-4581-8EFA-7190B524751F}"/>
-    <dgm:cxn modelId="{A1D635C4-D300-45FE-A55C-D7973D110F05}" type="presOf" srcId="{1670AE96-3511-4427-9581-D0813ED44F79}" destId="{258B9D38-13D4-4972-B192-C811AB744C70}" srcOrd="1" destOrd="0" presId="urn:microsoft.com/office/officeart/2005/8/layout/orgChart1"/>
+    <dgm:cxn modelId="{0F231E7F-027A-43B8-995C-F970AA7B6CDD}" type="presOf" srcId="{5785963B-F649-48C7-98B9-DDD8FB102F99}" destId="{29DEEE3F-F42A-46B8-8681-DC07AABCACCA}" srcOrd="0" destOrd="0" presId="urn:microsoft.com/office/officeart/2005/8/layout/orgChart1"/>
+    <dgm:cxn modelId="{82DA3F7C-F16D-4253-A7C3-57A6DD7320F5}" type="presOf" srcId="{25BDA8B0-CE82-42F8-99DA-3E919A47A90D}" destId="{C3C3D0C0-DF93-4E1A-8904-2BC8C1ECC13D}" srcOrd="1" destOrd="0" presId="urn:microsoft.com/office/officeart/2005/8/layout/orgChart1"/>
+    <dgm:cxn modelId="{6F5C0FD1-BA88-4C39-986A-6B230400D38C}" type="presOf" srcId="{263F50FA-1265-4745-90CB-5450EDF4B168}" destId="{71A7AA38-D4A0-463D-B738-D2D1849B597F}" srcOrd="0" destOrd="0" presId="urn:microsoft.com/office/officeart/2005/8/layout/orgChart1"/>
+    <dgm:cxn modelId="{4252735E-B5CD-4C16-ABE3-89C5420D34CC}" type="presOf" srcId="{263F50FA-1265-4745-90CB-5450EDF4B168}" destId="{D83BFD9A-4436-4D50-B02E-77D1CE930531}" srcOrd="1" destOrd="0" presId="urn:microsoft.com/office/officeart/2005/8/layout/orgChart1"/>
+    <dgm:cxn modelId="{A4E128C8-B4B5-4D79-B888-881C4F86E996}" type="presOf" srcId="{1670AE96-3511-4427-9581-D0813ED44F79}" destId="{3521D9C4-CA67-4321-A186-ABB7BC96A569}" srcOrd="0" destOrd="0" presId="urn:microsoft.com/office/officeart/2005/8/layout/orgChart1"/>
     <dgm:cxn modelId="{CA286F0B-102D-46F8-9093-8C3DD407D954}" srcId="{FD4D97D3-512D-40DC-B0C7-EC8ED6A68225}" destId="{25BDA8B0-CE82-42F8-99DA-3E919A47A90D}" srcOrd="0" destOrd="0" parTransId="{D6E7F3B4-D328-4C5F-9C86-3F692E8563A5}" sibTransId="{4AA1AD59-1009-4B25-9490-EA1D39581B80}"/>
-    <dgm:cxn modelId="{D0B9B533-23D6-40D2-9F3D-7A1295A9A296}" type="presOf" srcId="{1A6D5B79-6119-4E6D-8996-6A2ECA9D0764}" destId="{BB943BB1-72E9-4EDD-9934-562F6EDE15F4}" srcOrd="0" destOrd="0" presId="urn:microsoft.com/office/officeart/2005/8/layout/orgChart1"/>
-    <dgm:cxn modelId="{CA8BF943-CDE9-4252-8575-311143D2908B}" type="presOf" srcId="{263F50FA-1265-4745-90CB-5450EDF4B168}" destId="{71A7AA38-D4A0-463D-B738-D2D1849B597F}" srcOrd="0" destOrd="0" presId="urn:microsoft.com/office/officeart/2005/8/layout/orgChart1"/>
-    <dgm:cxn modelId="{F445EA8E-69AA-4717-88F2-09BDCC25E9C3}" type="presOf" srcId="{FD4D97D3-512D-40DC-B0C7-EC8ED6A68225}" destId="{60DFAA10-3BC3-4E4C-AD04-CA533015FF5B}" srcOrd="0" destOrd="0" presId="urn:microsoft.com/office/officeart/2005/8/layout/orgChart1"/>
-    <dgm:cxn modelId="{DFA022A3-A0FC-4C2F-85AB-FB26FF33ABC1}" type="presOf" srcId="{793AB9D8-C29A-4335-89EA-8A2436330C5C}" destId="{FDC76998-855C-44DD-816C-9DD5EA211B21}" srcOrd="0" destOrd="0" presId="urn:microsoft.com/office/officeart/2005/8/layout/orgChart1"/>
-    <dgm:cxn modelId="{FF0DFB99-07FB-4DD4-87DE-B8AC29B0C00F}" type="presOf" srcId="{25BDA8B0-CE82-42F8-99DA-3E919A47A90D}" destId="{C3C3D0C0-DF93-4E1A-8904-2BC8C1ECC13D}" srcOrd="1" destOrd="0" presId="urn:microsoft.com/office/officeart/2005/8/layout/orgChart1"/>
-    <dgm:cxn modelId="{AFA1BA27-DFE9-4F14-887B-0765FB67213C}" type="presOf" srcId="{793AB9D8-C29A-4335-89EA-8A2436330C5C}" destId="{72D52533-320A-435B-AA2E-36BCA6299B22}" srcOrd="1" destOrd="0" presId="urn:microsoft.com/office/officeart/2005/8/layout/orgChart1"/>
+    <dgm:cxn modelId="{52D11F1F-43E4-48F9-9CE3-F8A3672691D6}" type="presOf" srcId="{958326F8-218F-4E3A-981F-5EFF52640B58}" destId="{45C1D29B-DB56-42FD-8C5A-61CF9BADC74D}" srcOrd="0" destOrd="0" presId="urn:microsoft.com/office/officeart/2005/8/layout/orgChart1"/>
+    <dgm:cxn modelId="{F6715018-5F7C-4F47-8686-7E8AB6C4885E}" type="presOf" srcId="{793AB9D8-C29A-4335-89EA-8A2436330C5C}" destId="{72D52533-320A-435B-AA2E-36BCA6299B22}" srcOrd="1" destOrd="0" presId="urn:microsoft.com/office/officeart/2005/8/layout/orgChart1"/>
+    <dgm:cxn modelId="{A94BE1ED-C41C-436B-9F9D-1F00A3C7D956}" type="presOf" srcId="{FD4D97D3-512D-40DC-B0C7-EC8ED6A68225}" destId="{60DFAA10-3BC3-4E4C-AD04-CA533015FF5B}" srcOrd="0" destOrd="0" presId="urn:microsoft.com/office/officeart/2005/8/layout/orgChart1"/>
+    <dgm:cxn modelId="{6A650D19-7E5E-49C1-8748-F5E57B52CA1E}" type="presOf" srcId="{1A6D5B79-6119-4E6D-8996-6A2ECA9D0764}" destId="{BB943BB1-72E9-4EDD-9934-562F6EDE15F4}" srcOrd="0" destOrd="0" presId="urn:microsoft.com/office/officeart/2005/8/layout/orgChart1"/>
     <dgm:cxn modelId="{B4D72D0D-EAA9-46DB-82D5-EF9194A97B9B}" srcId="{25BDA8B0-CE82-42F8-99DA-3E919A47A90D}" destId="{793AB9D8-C29A-4335-89EA-8A2436330C5C}" srcOrd="0" destOrd="0" parTransId="{958326F8-218F-4E3A-981F-5EFF52640B58}" sibTransId="{84A8551E-DAA2-453B-9A4B-FDDD192C6765}"/>
-    <dgm:cxn modelId="{D8B1EEF0-70D6-49E3-94BC-CEECCEFD2DEB}" type="presOf" srcId="{5785963B-F649-48C7-98B9-DDD8FB102F99}" destId="{29DEEE3F-F42A-46B8-8681-DC07AABCACCA}" srcOrd="0" destOrd="0" presId="urn:microsoft.com/office/officeart/2005/8/layout/orgChart1"/>
-    <dgm:cxn modelId="{A6B2063D-2B74-4EC5-87EB-301BA9C1FD80}" type="presOf" srcId="{25BDA8B0-CE82-42F8-99DA-3E919A47A90D}" destId="{E2416407-80B8-42AB-A8D6-0CF899227D5D}" srcOrd="0" destOrd="0" presId="urn:microsoft.com/office/officeart/2005/8/layout/orgChart1"/>
-    <dgm:cxn modelId="{CFB0EDAB-B94A-4B23-92B8-11190D2C995B}" type="presOf" srcId="{1670AE96-3511-4427-9581-D0813ED44F79}" destId="{3521D9C4-CA67-4321-A186-ABB7BC96A569}" srcOrd="0" destOrd="0" presId="urn:microsoft.com/office/officeart/2005/8/layout/orgChart1"/>
-    <dgm:cxn modelId="{539ED514-430E-4E85-B9DD-E58E03DE7DCA}" type="presOf" srcId="{263F50FA-1265-4745-90CB-5450EDF4B168}" destId="{D83BFD9A-4436-4D50-B02E-77D1CE930531}" srcOrd="1" destOrd="0" presId="urn:microsoft.com/office/officeart/2005/8/layout/orgChart1"/>
+    <dgm:cxn modelId="{6E0E8D97-72E1-49BC-93EA-AE020A46270F}" type="presOf" srcId="{1670AE96-3511-4427-9581-D0813ED44F79}" destId="{258B9D38-13D4-4972-B192-C811AB744C70}" srcOrd="1" destOrd="0" presId="urn:microsoft.com/office/officeart/2005/8/layout/orgChart1"/>
+    <dgm:cxn modelId="{68AB647D-9BFF-43C4-8A5B-DABD648C0875}" type="presOf" srcId="{793AB9D8-C29A-4335-89EA-8A2436330C5C}" destId="{FDC76998-855C-44DD-816C-9DD5EA211B21}" srcOrd="0" destOrd="0" presId="urn:microsoft.com/office/officeart/2005/8/layout/orgChart1"/>
+    <dgm:cxn modelId="{3C6D1BDC-D3BA-4708-B443-89A27B6A7F42}" type="presOf" srcId="{25BDA8B0-CE82-42F8-99DA-3E919A47A90D}" destId="{E2416407-80B8-42AB-A8D6-0CF899227D5D}" srcOrd="0" destOrd="0" presId="urn:microsoft.com/office/officeart/2005/8/layout/orgChart1"/>
     <dgm:cxn modelId="{FFCB0119-DFCC-4B57-8061-602C00B9D9E4}" srcId="{25BDA8B0-CE82-42F8-99DA-3E919A47A90D}" destId="{263F50FA-1265-4745-90CB-5450EDF4B168}" srcOrd="1" destOrd="0" parTransId="{5785963B-F649-48C7-98B9-DDD8FB102F99}" sibTransId="{928D63E3-0B97-4381-814E-E1A1E8335168}"/>
-    <dgm:cxn modelId="{84011262-EE2B-4E14-A68D-4C99F040367B}" type="presOf" srcId="{958326F8-218F-4E3A-981F-5EFF52640B58}" destId="{45C1D29B-DB56-42FD-8C5A-61CF9BADC74D}" srcOrd="0" destOrd="0" presId="urn:microsoft.com/office/officeart/2005/8/layout/orgChart1"/>
-    <dgm:cxn modelId="{D0E16556-9EB5-4949-9789-0C24A18DCF26}" type="presParOf" srcId="{60DFAA10-3BC3-4E4C-AD04-CA533015FF5B}" destId="{5EC10829-76AF-463B-BC1F-DB236C549E3C}" srcOrd="0" destOrd="0" presId="urn:microsoft.com/office/officeart/2005/8/layout/orgChart1"/>
-    <dgm:cxn modelId="{EC0B032D-A7B6-46C5-98E8-3943F3DB9005}" type="presParOf" srcId="{5EC10829-76AF-463B-BC1F-DB236C549E3C}" destId="{1BFC678F-36E3-477A-9FB5-8EBEBBD7892A}" srcOrd="0" destOrd="0" presId="urn:microsoft.com/office/officeart/2005/8/layout/orgChart1"/>
-    <dgm:cxn modelId="{F56525F3-D3C6-4CA7-8AB5-2BB974030A59}" type="presParOf" srcId="{1BFC678F-36E3-477A-9FB5-8EBEBBD7892A}" destId="{E2416407-80B8-42AB-A8D6-0CF899227D5D}" srcOrd="0" destOrd="0" presId="urn:microsoft.com/office/officeart/2005/8/layout/orgChart1"/>
-    <dgm:cxn modelId="{91D8F204-AB84-42CF-8196-08E16BA2258A}" type="presParOf" srcId="{1BFC678F-36E3-477A-9FB5-8EBEBBD7892A}" destId="{C3C3D0C0-DF93-4E1A-8904-2BC8C1ECC13D}" srcOrd="1" destOrd="0" presId="urn:microsoft.com/office/officeart/2005/8/layout/orgChart1"/>
-    <dgm:cxn modelId="{4B7AC339-5E5B-4FD2-9F95-31F153C0C3C6}" type="presParOf" srcId="{5EC10829-76AF-463B-BC1F-DB236C549E3C}" destId="{9441EBF9-4931-47A2-8409-225B01390B17}" srcOrd="1" destOrd="0" presId="urn:microsoft.com/office/officeart/2005/8/layout/orgChart1"/>
-    <dgm:cxn modelId="{77AE4518-1193-42E3-95A4-DFC0FB641C28}" type="presParOf" srcId="{9441EBF9-4931-47A2-8409-225B01390B17}" destId="{29DEEE3F-F42A-46B8-8681-DC07AABCACCA}" srcOrd="0" destOrd="0" presId="urn:microsoft.com/office/officeart/2005/8/layout/orgChart1"/>
-    <dgm:cxn modelId="{4B6D5E9A-F4C3-4182-8356-339B7D496363}" type="presParOf" srcId="{9441EBF9-4931-47A2-8409-225B01390B17}" destId="{B65EC7A3-83C1-4262-A190-B43E4FB57A82}" srcOrd="1" destOrd="0" presId="urn:microsoft.com/office/officeart/2005/8/layout/orgChart1"/>
-    <dgm:cxn modelId="{57121301-16E5-4206-9108-9ED6BE0431A3}" type="presParOf" srcId="{B65EC7A3-83C1-4262-A190-B43E4FB57A82}" destId="{7F746CB9-523C-43FA-925D-EC782FF6D1D9}" srcOrd="0" destOrd="0" presId="urn:microsoft.com/office/officeart/2005/8/layout/orgChart1"/>
-    <dgm:cxn modelId="{384C7682-ED66-4C67-8378-A2AA738053EA}" type="presParOf" srcId="{7F746CB9-523C-43FA-925D-EC782FF6D1D9}" destId="{71A7AA38-D4A0-463D-B738-D2D1849B597F}" srcOrd="0" destOrd="0" presId="urn:microsoft.com/office/officeart/2005/8/layout/orgChart1"/>
-    <dgm:cxn modelId="{C7AE6AA4-2E21-4FA3-B435-D0503E033F71}" type="presParOf" srcId="{7F746CB9-523C-43FA-925D-EC782FF6D1D9}" destId="{D83BFD9A-4436-4D50-B02E-77D1CE930531}" srcOrd="1" destOrd="0" presId="urn:microsoft.com/office/officeart/2005/8/layout/orgChart1"/>
-    <dgm:cxn modelId="{D08E89B8-76B6-4912-932B-28E21C3B6D45}" type="presParOf" srcId="{B65EC7A3-83C1-4262-A190-B43E4FB57A82}" destId="{BC1DB128-534C-45B8-A95B-80813A7D25BD}" srcOrd="1" destOrd="0" presId="urn:microsoft.com/office/officeart/2005/8/layout/orgChart1"/>
-    <dgm:cxn modelId="{10ED856D-2717-4542-B8C1-3CE12842BAB6}" type="presParOf" srcId="{B65EC7A3-83C1-4262-A190-B43E4FB57A82}" destId="{33BB358A-493B-4839-8241-FC511AE74F99}" srcOrd="2" destOrd="0" presId="urn:microsoft.com/office/officeart/2005/8/layout/orgChart1"/>
-    <dgm:cxn modelId="{B44A4579-8958-4DC4-ABF5-B9DBC3EB217C}" type="presParOf" srcId="{9441EBF9-4931-47A2-8409-225B01390B17}" destId="{BB943BB1-72E9-4EDD-9934-562F6EDE15F4}" srcOrd="2" destOrd="0" presId="urn:microsoft.com/office/officeart/2005/8/layout/orgChart1"/>
-    <dgm:cxn modelId="{7CF93775-481B-4108-A1B7-93967D0F04A1}" type="presParOf" srcId="{9441EBF9-4931-47A2-8409-225B01390B17}" destId="{0CC8D05A-2061-4104-AB04-C485FC3E7501}" srcOrd="3" destOrd="0" presId="urn:microsoft.com/office/officeart/2005/8/layout/orgChart1"/>
-    <dgm:cxn modelId="{AA5EE5B6-6894-4B39-93F1-761300B44D1E}" type="presParOf" srcId="{0CC8D05A-2061-4104-AB04-C485FC3E7501}" destId="{FD469EB9-1769-4EB3-8DA7-2D0C3454F972}" srcOrd="0" destOrd="0" presId="urn:microsoft.com/office/officeart/2005/8/layout/orgChart1"/>
-    <dgm:cxn modelId="{E689DA43-CDB0-4ABC-897F-08A955B34312}" type="presParOf" srcId="{FD469EB9-1769-4EB3-8DA7-2D0C3454F972}" destId="{3521D9C4-CA67-4321-A186-ABB7BC96A569}" srcOrd="0" destOrd="0" presId="urn:microsoft.com/office/officeart/2005/8/layout/orgChart1"/>
-    <dgm:cxn modelId="{1F69B1E5-1742-436F-96A1-D1A5B70B75BE}" type="presParOf" srcId="{FD469EB9-1769-4EB3-8DA7-2D0C3454F972}" destId="{258B9D38-13D4-4972-B192-C811AB744C70}" srcOrd="1" destOrd="0" presId="urn:microsoft.com/office/officeart/2005/8/layout/orgChart1"/>
-    <dgm:cxn modelId="{D94EC998-41DA-41A6-AC6D-1A431358F660}" type="presParOf" srcId="{0CC8D05A-2061-4104-AB04-C485FC3E7501}" destId="{00850621-DE3F-477C-ADE1-81E365580149}" srcOrd="1" destOrd="0" presId="urn:microsoft.com/office/officeart/2005/8/layout/orgChart1"/>
-    <dgm:cxn modelId="{3DCF287C-0A26-4099-B87E-AFBA78873068}" type="presParOf" srcId="{0CC8D05A-2061-4104-AB04-C485FC3E7501}" destId="{47CEB40C-C533-47E9-96D0-1C217E14DE37}" srcOrd="2" destOrd="0" presId="urn:microsoft.com/office/officeart/2005/8/layout/orgChart1"/>
-    <dgm:cxn modelId="{1647696B-B5A6-407A-B33D-3ED527995B6D}" type="presParOf" srcId="{5EC10829-76AF-463B-BC1F-DB236C549E3C}" destId="{8FC23684-7A55-444C-99DA-FA1298CFBCE0}" srcOrd="2" destOrd="0" presId="urn:microsoft.com/office/officeart/2005/8/layout/orgChart1"/>
-    <dgm:cxn modelId="{45516574-A2B9-45C6-9C82-0DF24D13240E}" type="presParOf" srcId="{8FC23684-7A55-444C-99DA-FA1298CFBCE0}" destId="{45C1D29B-DB56-42FD-8C5A-61CF9BADC74D}" srcOrd="0" destOrd="0" presId="urn:microsoft.com/office/officeart/2005/8/layout/orgChart1"/>
-    <dgm:cxn modelId="{F888EACE-27B9-497A-AE24-013D772ABDED}" type="presParOf" srcId="{8FC23684-7A55-444C-99DA-FA1298CFBCE0}" destId="{E7A56F07-82EE-45FA-A3E8-E1D0A1BC3714}" srcOrd="1" destOrd="0" presId="urn:microsoft.com/office/officeart/2005/8/layout/orgChart1"/>
-    <dgm:cxn modelId="{758F1E66-47ED-44E1-9882-6557B40C708E}" type="presParOf" srcId="{E7A56F07-82EE-45FA-A3E8-E1D0A1BC3714}" destId="{08FDB9A4-562C-4972-A0B5-CC933F073F89}" srcOrd="0" destOrd="0" presId="urn:microsoft.com/office/officeart/2005/8/layout/orgChart1"/>
-    <dgm:cxn modelId="{10401D1E-2E7A-4F91-BE2C-C9CD36224B60}" type="presParOf" srcId="{08FDB9A4-562C-4972-A0B5-CC933F073F89}" destId="{FDC76998-855C-44DD-816C-9DD5EA211B21}" srcOrd="0" destOrd="0" presId="urn:microsoft.com/office/officeart/2005/8/layout/orgChart1"/>
-    <dgm:cxn modelId="{FB93C07A-B02D-46EF-9496-B9FAA12D3331}" type="presParOf" srcId="{08FDB9A4-562C-4972-A0B5-CC933F073F89}" destId="{72D52533-320A-435B-AA2E-36BCA6299B22}" srcOrd="1" destOrd="0" presId="urn:microsoft.com/office/officeart/2005/8/layout/orgChart1"/>
-    <dgm:cxn modelId="{5F818971-06FE-4045-8B23-D9086564F824}" type="presParOf" srcId="{E7A56F07-82EE-45FA-A3E8-E1D0A1BC3714}" destId="{EF167000-3751-4D13-B04A-151B4A816969}" srcOrd="1" destOrd="0" presId="urn:microsoft.com/office/officeart/2005/8/layout/orgChart1"/>
-    <dgm:cxn modelId="{51E278F6-3FBA-4415-B837-F9031015B57A}" type="presParOf" srcId="{E7A56F07-82EE-45FA-A3E8-E1D0A1BC3714}" destId="{F4D2B13E-20ED-4C66-816B-F1B454B8F9F1}" srcOrd="2" destOrd="0" presId="urn:microsoft.com/office/officeart/2005/8/layout/orgChart1"/>
+    <dgm:cxn modelId="{5E277B14-C76D-4B36-9971-3D1BF64C991F}" type="presParOf" srcId="{60DFAA10-3BC3-4E4C-AD04-CA533015FF5B}" destId="{5EC10829-76AF-463B-BC1F-DB236C549E3C}" srcOrd="0" destOrd="0" presId="urn:microsoft.com/office/officeart/2005/8/layout/orgChart1"/>
+    <dgm:cxn modelId="{18F2C27A-101B-412E-852D-026387D63428}" type="presParOf" srcId="{5EC10829-76AF-463B-BC1F-DB236C549E3C}" destId="{1BFC678F-36E3-477A-9FB5-8EBEBBD7892A}" srcOrd="0" destOrd="0" presId="urn:microsoft.com/office/officeart/2005/8/layout/orgChart1"/>
+    <dgm:cxn modelId="{8A61BB2E-3EF9-4FEA-A117-2F45789091C8}" type="presParOf" srcId="{1BFC678F-36E3-477A-9FB5-8EBEBBD7892A}" destId="{E2416407-80B8-42AB-A8D6-0CF899227D5D}" srcOrd="0" destOrd="0" presId="urn:microsoft.com/office/officeart/2005/8/layout/orgChart1"/>
+    <dgm:cxn modelId="{788E4000-672B-4195-A6D0-902A44FC350E}" type="presParOf" srcId="{1BFC678F-36E3-477A-9FB5-8EBEBBD7892A}" destId="{C3C3D0C0-DF93-4E1A-8904-2BC8C1ECC13D}" srcOrd="1" destOrd="0" presId="urn:microsoft.com/office/officeart/2005/8/layout/orgChart1"/>
+    <dgm:cxn modelId="{61423A8A-ECD3-45EB-A18C-53D24EDEC818}" type="presParOf" srcId="{5EC10829-76AF-463B-BC1F-DB236C549E3C}" destId="{9441EBF9-4931-47A2-8409-225B01390B17}" srcOrd="1" destOrd="0" presId="urn:microsoft.com/office/officeart/2005/8/layout/orgChart1"/>
+    <dgm:cxn modelId="{A52CCB52-718F-4B16-9879-CF259F96EAFF}" type="presParOf" srcId="{9441EBF9-4931-47A2-8409-225B01390B17}" destId="{29DEEE3F-F42A-46B8-8681-DC07AABCACCA}" srcOrd="0" destOrd="0" presId="urn:microsoft.com/office/officeart/2005/8/layout/orgChart1"/>
+    <dgm:cxn modelId="{5B347F43-0B19-4DFF-820D-7B547778DE17}" type="presParOf" srcId="{9441EBF9-4931-47A2-8409-225B01390B17}" destId="{B65EC7A3-83C1-4262-A190-B43E4FB57A82}" srcOrd="1" destOrd="0" presId="urn:microsoft.com/office/officeart/2005/8/layout/orgChart1"/>
+    <dgm:cxn modelId="{09096BEC-48D0-4966-968D-75FD00CC69E2}" type="presParOf" srcId="{B65EC7A3-83C1-4262-A190-B43E4FB57A82}" destId="{7F746CB9-523C-43FA-925D-EC782FF6D1D9}" srcOrd="0" destOrd="0" presId="urn:microsoft.com/office/officeart/2005/8/layout/orgChart1"/>
+    <dgm:cxn modelId="{86AE9F60-415F-47A3-A76F-642A676FC32F}" type="presParOf" srcId="{7F746CB9-523C-43FA-925D-EC782FF6D1D9}" destId="{71A7AA38-D4A0-463D-B738-D2D1849B597F}" srcOrd="0" destOrd="0" presId="urn:microsoft.com/office/officeart/2005/8/layout/orgChart1"/>
+    <dgm:cxn modelId="{A0FE5420-3A3A-41B4-BAAC-926FA064C0B4}" type="presParOf" srcId="{7F746CB9-523C-43FA-925D-EC782FF6D1D9}" destId="{D83BFD9A-4436-4D50-B02E-77D1CE930531}" srcOrd="1" destOrd="0" presId="urn:microsoft.com/office/officeart/2005/8/layout/orgChart1"/>
+    <dgm:cxn modelId="{2FE89284-AA3B-47E4-8056-A25631C85863}" type="presParOf" srcId="{B65EC7A3-83C1-4262-A190-B43E4FB57A82}" destId="{BC1DB128-534C-45B8-A95B-80813A7D25BD}" srcOrd="1" destOrd="0" presId="urn:microsoft.com/office/officeart/2005/8/layout/orgChart1"/>
+    <dgm:cxn modelId="{B2A37D4A-AD67-4D08-9177-ACA9E1EC46C0}" type="presParOf" srcId="{B65EC7A3-83C1-4262-A190-B43E4FB57A82}" destId="{33BB358A-493B-4839-8241-FC511AE74F99}" srcOrd="2" destOrd="0" presId="urn:microsoft.com/office/officeart/2005/8/layout/orgChart1"/>
+    <dgm:cxn modelId="{DD7FD172-F102-401A-A06F-305BFA091E31}" type="presParOf" srcId="{9441EBF9-4931-47A2-8409-225B01390B17}" destId="{BB943BB1-72E9-4EDD-9934-562F6EDE15F4}" srcOrd="2" destOrd="0" presId="urn:microsoft.com/office/officeart/2005/8/layout/orgChart1"/>
+    <dgm:cxn modelId="{916F978F-38C4-4426-BE5B-06EFDCEB6FF8}" type="presParOf" srcId="{9441EBF9-4931-47A2-8409-225B01390B17}" destId="{0CC8D05A-2061-4104-AB04-C485FC3E7501}" srcOrd="3" destOrd="0" presId="urn:microsoft.com/office/officeart/2005/8/layout/orgChart1"/>
+    <dgm:cxn modelId="{8848FC6A-5AAA-401C-B3A9-D09E355E25F4}" type="presParOf" srcId="{0CC8D05A-2061-4104-AB04-C485FC3E7501}" destId="{FD469EB9-1769-4EB3-8DA7-2D0C3454F972}" srcOrd="0" destOrd="0" presId="urn:microsoft.com/office/officeart/2005/8/layout/orgChart1"/>
+    <dgm:cxn modelId="{AD5EF352-B5DB-4C36-A3CA-709AE00AD177}" type="presParOf" srcId="{FD469EB9-1769-4EB3-8DA7-2D0C3454F972}" destId="{3521D9C4-CA67-4321-A186-ABB7BC96A569}" srcOrd="0" destOrd="0" presId="urn:microsoft.com/office/officeart/2005/8/layout/orgChart1"/>
+    <dgm:cxn modelId="{7BEDBED2-0557-4491-8509-8FA5F77B2A29}" type="presParOf" srcId="{FD469EB9-1769-4EB3-8DA7-2D0C3454F972}" destId="{258B9D38-13D4-4972-B192-C811AB744C70}" srcOrd="1" destOrd="0" presId="urn:microsoft.com/office/officeart/2005/8/layout/orgChart1"/>
+    <dgm:cxn modelId="{09E79123-BC5E-4DE7-B554-1C11B5F98FE8}" type="presParOf" srcId="{0CC8D05A-2061-4104-AB04-C485FC3E7501}" destId="{00850621-DE3F-477C-ADE1-81E365580149}" srcOrd="1" destOrd="0" presId="urn:microsoft.com/office/officeart/2005/8/layout/orgChart1"/>
+    <dgm:cxn modelId="{5FF17EF9-D5E4-4871-A9C9-FE7F0B455569}" type="presParOf" srcId="{0CC8D05A-2061-4104-AB04-C485FC3E7501}" destId="{47CEB40C-C533-47E9-96D0-1C217E14DE37}" srcOrd="2" destOrd="0" presId="urn:microsoft.com/office/officeart/2005/8/layout/orgChart1"/>
+    <dgm:cxn modelId="{B7B1C50F-B857-4786-B5F1-337A3B8F2311}" type="presParOf" srcId="{5EC10829-76AF-463B-BC1F-DB236C549E3C}" destId="{8FC23684-7A55-444C-99DA-FA1298CFBCE0}" srcOrd="2" destOrd="0" presId="urn:microsoft.com/office/officeart/2005/8/layout/orgChart1"/>
+    <dgm:cxn modelId="{A651066E-2B92-4F0C-A41B-8994C1494C79}" type="presParOf" srcId="{8FC23684-7A55-444C-99DA-FA1298CFBCE0}" destId="{45C1D29B-DB56-42FD-8C5A-61CF9BADC74D}" srcOrd="0" destOrd="0" presId="urn:microsoft.com/office/officeart/2005/8/layout/orgChart1"/>
+    <dgm:cxn modelId="{B79D96B6-DF2A-4DA5-8FED-A3FDBBA47EAE}" type="presParOf" srcId="{8FC23684-7A55-444C-99DA-FA1298CFBCE0}" destId="{E7A56F07-82EE-45FA-A3E8-E1D0A1BC3714}" srcOrd="1" destOrd="0" presId="urn:microsoft.com/office/officeart/2005/8/layout/orgChart1"/>
+    <dgm:cxn modelId="{7B3A2CB5-DE1C-4F9E-87B0-88A110EE12AB}" type="presParOf" srcId="{E7A56F07-82EE-45FA-A3E8-E1D0A1BC3714}" destId="{08FDB9A4-562C-4972-A0B5-CC933F073F89}" srcOrd="0" destOrd="0" presId="urn:microsoft.com/office/officeart/2005/8/layout/orgChart1"/>
+    <dgm:cxn modelId="{58890512-7551-4A17-BE88-6258ACA5C312}" type="presParOf" srcId="{08FDB9A4-562C-4972-A0B5-CC933F073F89}" destId="{FDC76998-855C-44DD-816C-9DD5EA211B21}" srcOrd="0" destOrd="0" presId="urn:microsoft.com/office/officeart/2005/8/layout/orgChart1"/>
+    <dgm:cxn modelId="{F6EE108B-9C48-4090-81FD-52FE521F99FF}" type="presParOf" srcId="{08FDB9A4-562C-4972-A0B5-CC933F073F89}" destId="{72D52533-320A-435B-AA2E-36BCA6299B22}" srcOrd="1" destOrd="0" presId="urn:microsoft.com/office/officeart/2005/8/layout/orgChart1"/>
+    <dgm:cxn modelId="{C0A1F382-4269-4A2B-8B34-23B52C826FBC}" type="presParOf" srcId="{E7A56F07-82EE-45FA-A3E8-E1D0A1BC3714}" destId="{EF167000-3751-4D13-B04A-151B4A816969}" srcOrd="1" destOrd="0" presId="urn:microsoft.com/office/officeart/2005/8/layout/orgChart1"/>
+    <dgm:cxn modelId="{E7953C5F-93BD-4350-9222-1BD5529295DB}" type="presParOf" srcId="{E7A56F07-82EE-45FA-A3E8-E1D0A1BC3714}" destId="{F4D2B13E-20ED-4C66-816B-F1B454B8F9F1}" srcOrd="2" destOrd="0" presId="urn:microsoft.com/office/officeart/2005/8/layout/orgChart1"/>
   </dgm:cxnLst>
   <dgm:bg/>
   <dgm:whole/>
@@ -38980,82 +40159,82 @@
     </dgm:pt>
   </dgm:ptLst>
   <dgm:cxnLst>
-    <dgm:cxn modelId="{A4090714-068E-4FB8-A53B-6885D6E6D148}" srcId="{E12F740F-9226-4341-839D-FFA03B15217F}" destId="{05E1D22D-C08E-4897-AB52-8A7ABC0F4C1E}" srcOrd="0" destOrd="0" parTransId="{C573AA3B-60AA-4302-A61E-4428BA830E8E}" sibTransId="{C2978050-D4A3-415F-BB90-0FBD616D9C67}"/>
-    <dgm:cxn modelId="{C0D6ECBC-312C-4849-BF21-0C1F8BA83DB7}" type="presOf" srcId="{972AB47B-A884-4743-AB95-08FB6F491010}" destId="{301C0782-F685-4352-83F6-3AEAE10B7910}" srcOrd="0" destOrd="0" presId="urn:microsoft.com/office/officeart/2005/8/layout/orgChart1"/>
-    <dgm:cxn modelId="{D8975BC7-24CA-4CA5-AD25-FBE928096693}" type="presOf" srcId="{6EF64C25-3660-4860-BF36-24D4D23A43FE}" destId="{02852B04-B225-4662-98E0-CBC75B413B55}" srcOrd="1" destOrd="0" presId="urn:microsoft.com/office/officeart/2005/8/layout/orgChart1"/>
-    <dgm:cxn modelId="{A8207E1F-8D20-4913-96D0-ED420F4EA972}" type="presOf" srcId="{6EF64C25-3660-4860-BF36-24D4D23A43FE}" destId="{F567448A-8B7A-48B3-B5FE-89A5DB4A909A}" srcOrd="0" destOrd="0" presId="urn:microsoft.com/office/officeart/2005/8/layout/orgChart1"/>
-    <dgm:cxn modelId="{B4745F5A-0909-4B1F-969C-FCA632213F40}" type="presOf" srcId="{2ADC735A-D2CF-4724-99C9-382B8516D753}" destId="{39DFC059-084A-4A73-B234-E1B2C71E6CAB}" srcOrd="0" destOrd="0" presId="urn:microsoft.com/office/officeart/2005/8/layout/orgChart1"/>
+    <dgm:cxn modelId="{44D975D5-7A4C-4786-934B-595099FAE638}" type="presOf" srcId="{DE0076FD-2CC6-49D7-B4F1-5DD4BD37B76B}" destId="{48F66A2B-5860-48CD-B435-1C76F6C82D7E}" srcOrd="1" destOrd="0" presId="urn:microsoft.com/office/officeart/2005/8/layout/orgChart1"/>
+    <dgm:cxn modelId="{52654D1E-BCDF-4473-9281-E8DB34206F5E}" type="presOf" srcId="{6EF64C25-3660-4860-BF36-24D4D23A43FE}" destId="{02852B04-B225-4662-98E0-CBC75B413B55}" srcOrd="1" destOrd="0" presId="urn:microsoft.com/office/officeart/2005/8/layout/orgChart1"/>
     <dgm:cxn modelId="{FA3391D4-AF3D-49F2-B56F-99685AB27E4A}" srcId="{05E1D22D-C08E-4897-AB52-8A7ABC0F4C1E}" destId="{2B91E0FE-2FA2-45D0-BB1E-CCCC9C60ACC4}" srcOrd="3" destOrd="0" parTransId="{2A53C17E-8F8D-4A10-9119-9A74FC34752C}" sibTransId="{11204D6E-9B82-41B5-AAE5-BF7A6E5E1848}"/>
     <dgm:cxn modelId="{990FC087-48C5-4A50-9F48-E555322BDFCD}" srcId="{05E1D22D-C08E-4897-AB52-8A7ABC0F4C1E}" destId="{69687A50-5FF8-47DB-85BE-88C96003F9BD}" srcOrd="1" destOrd="0" parTransId="{2ADC735A-D2CF-4724-99C9-382B8516D753}" sibTransId="{11D63770-BAFC-4079-AF39-9681A84A47DB}"/>
-    <dgm:cxn modelId="{7DCE2EF3-2244-4AE8-BEEF-80AE4AFF1E3C}" type="presOf" srcId="{E12F740F-9226-4341-839D-FFA03B15217F}" destId="{6709DA7E-4017-43AF-AF4A-4C1E7631F8D9}" srcOrd="0" destOrd="0" presId="urn:microsoft.com/office/officeart/2005/8/layout/orgChart1"/>
-    <dgm:cxn modelId="{BFF2BFBD-7627-4AE9-A345-94C598FF828A}" type="presOf" srcId="{DE0076FD-2CC6-49D7-B4F1-5DD4BD37B76B}" destId="{D0764E7F-B714-4041-961C-FFDE917CAA56}" srcOrd="0" destOrd="0" presId="urn:microsoft.com/office/officeart/2005/8/layout/orgChart1"/>
-    <dgm:cxn modelId="{E645C25E-07BA-4DEC-89DD-123D84331883}" type="presOf" srcId="{BFB22B2E-3E91-424A-836F-2483EF59D8F7}" destId="{29A6B87B-814F-4584-8E15-B14A1DD4D336}" srcOrd="0" destOrd="0" presId="urn:microsoft.com/office/officeart/2005/8/layout/orgChart1"/>
-    <dgm:cxn modelId="{C7632F01-2A4B-4834-8B89-9AC89B705F1E}" type="presOf" srcId="{69687A50-5FF8-47DB-85BE-88C96003F9BD}" destId="{19B0C4E5-4782-4CAC-8E79-90135A4A69EA}" srcOrd="0" destOrd="0" presId="urn:microsoft.com/office/officeart/2005/8/layout/orgChart1"/>
-    <dgm:cxn modelId="{E1955DA4-5CE2-41CD-A184-78F2FD8CC7ED}" type="presOf" srcId="{DE0076FD-2CC6-49D7-B4F1-5DD4BD37B76B}" destId="{48F66A2B-5860-48CD-B435-1C76F6C82D7E}" srcOrd="1" destOrd="0" presId="urn:microsoft.com/office/officeart/2005/8/layout/orgChart1"/>
+    <dgm:cxn modelId="{8B329BA0-73AA-425F-B0BD-2765C8039D73}" type="presOf" srcId="{6EF64C25-3660-4860-BF36-24D4D23A43FE}" destId="{F567448A-8B7A-48B3-B5FE-89A5DB4A909A}" srcOrd="0" destOrd="0" presId="urn:microsoft.com/office/officeart/2005/8/layout/orgChart1"/>
+    <dgm:cxn modelId="{FCAA786D-F795-4C7A-9361-9BA1669E89A1}" type="presOf" srcId="{2B91E0FE-2FA2-45D0-BB1E-CCCC9C60ACC4}" destId="{F22C71F1-C429-4323-9BB4-CF1211052A5A}" srcOrd="1" destOrd="0" presId="urn:microsoft.com/office/officeart/2005/8/layout/orgChart1"/>
+    <dgm:cxn modelId="{ADC3E96D-7875-4CB1-A5C1-643C65B2B0F1}" type="presOf" srcId="{63430C27-F2E8-40DF-8D6B-9984260987A0}" destId="{1B690B0C-943E-46DE-961F-74BB71F3F4E7}" srcOrd="0" destOrd="0" presId="urn:microsoft.com/office/officeart/2005/8/layout/orgChart1"/>
+    <dgm:cxn modelId="{0FF778F4-0F9F-486A-BA2D-5342FD1B7242}" srcId="{05E1D22D-C08E-4897-AB52-8A7ABC0F4C1E}" destId="{DE0076FD-2CC6-49D7-B4F1-5DD4BD37B76B}" srcOrd="2" destOrd="0" parTransId="{972AB47B-A884-4743-AB95-08FB6F491010}" sibTransId="{C36397C4-8982-4A4C-A2EB-9BD6F0F7A26D}"/>
+    <dgm:cxn modelId="{ABF3EFEE-CF10-48E3-A57E-62BAA723C5D8}" type="presOf" srcId="{C573AA3B-60AA-4302-A61E-4428BA830E8E}" destId="{12AD3F6D-3997-40C7-B387-0A6F109B29CC}" srcOrd="0" destOrd="0" presId="urn:microsoft.com/office/officeart/2005/8/layout/orgChart1"/>
+    <dgm:cxn modelId="{15A3B13C-352E-4CC0-B910-6BBB3C68EC9D}" type="presOf" srcId="{DE0076FD-2CC6-49D7-B4F1-5DD4BD37B76B}" destId="{D0764E7F-B714-4041-961C-FFDE917CAA56}" srcOrd="0" destOrd="0" presId="urn:microsoft.com/office/officeart/2005/8/layout/orgChart1"/>
     <dgm:cxn modelId="{7DEAD103-AB66-4C6F-9793-C3AA84C71D90}" srcId="{9A2C1932-0718-4658-B817-E7E9684195C8}" destId="{E12F740F-9226-4341-839D-FFA03B15217F}" srcOrd="0" destOrd="0" parTransId="{46265698-921C-4DCA-94C4-58A5722CD6A3}" sibTransId="{157FF1A8-71F0-4DEA-B61E-6113D96169B2}"/>
-    <dgm:cxn modelId="{E2F8DB7D-8B99-4F0B-953B-98C34CC2691A}" type="presOf" srcId="{41CC6CD1-E909-4015-9D0A-245F0E067B57}" destId="{504B74A2-2628-4DAB-9574-9360D1C3B65E}" srcOrd="0" destOrd="0" presId="urn:microsoft.com/office/officeart/2005/8/layout/orgChart1"/>
-    <dgm:cxn modelId="{D57D8CBA-CE7F-422A-847D-18B4B8957D7C}" type="presOf" srcId="{05E1D22D-C08E-4897-AB52-8A7ABC0F4C1E}" destId="{54B368F1-042C-41EE-8FE3-1047E682C5FF}" srcOrd="1" destOrd="0" presId="urn:microsoft.com/office/officeart/2005/8/layout/orgChart1"/>
-    <dgm:cxn modelId="{5B70B250-E05D-4329-939C-D5DAE269FB35}" type="presOf" srcId="{69687A50-5FF8-47DB-85BE-88C96003F9BD}" destId="{4FDE431D-0261-4E81-9751-2EE81C682E79}" srcOrd="1" destOrd="0" presId="urn:microsoft.com/office/officeart/2005/8/layout/orgChart1"/>
-    <dgm:cxn modelId="{B5D905E0-C617-47AA-AD66-0297B6A30B31}" type="presOf" srcId="{E12F740F-9226-4341-839D-FFA03B15217F}" destId="{92170D2C-7C24-4EFB-825F-2EDF4962E4F0}" srcOrd="1" destOrd="0" presId="urn:microsoft.com/office/officeart/2005/8/layout/orgChart1"/>
-    <dgm:cxn modelId="{31E3722B-4613-4462-A1B1-AABA0CF553C5}" type="presOf" srcId="{63430C27-F2E8-40DF-8D6B-9984260987A0}" destId="{91028010-2663-40C1-BE6E-BB7BC40D2092}" srcOrd="1" destOrd="0" presId="urn:microsoft.com/office/officeart/2005/8/layout/orgChart1"/>
-    <dgm:cxn modelId="{06908F12-E6DC-4C43-BE35-EC17B1691CAF}" type="presOf" srcId="{2B91E0FE-2FA2-45D0-BB1E-CCCC9C60ACC4}" destId="{F22C71F1-C429-4323-9BB4-CF1211052A5A}" srcOrd="1" destOrd="0" presId="urn:microsoft.com/office/officeart/2005/8/layout/orgChart1"/>
-    <dgm:cxn modelId="{5A6F48A2-96B5-4D6F-B13E-2BC1F1254C92}" type="presOf" srcId="{9A2C1932-0718-4658-B817-E7E9684195C8}" destId="{9004B3B0-762E-4D41-A683-F3F375591920}" srcOrd="0" destOrd="0" presId="urn:microsoft.com/office/officeart/2005/8/layout/orgChart1"/>
-    <dgm:cxn modelId="{F610FA53-1DA2-471E-8992-6D6D05CB1C46}" type="presOf" srcId="{63430C27-F2E8-40DF-8D6B-9984260987A0}" destId="{1B690B0C-943E-46DE-961F-74BB71F3F4E7}" srcOrd="0" destOrd="0" presId="urn:microsoft.com/office/officeart/2005/8/layout/orgChart1"/>
+    <dgm:cxn modelId="{8BE3D4D4-C78B-4C0B-A2A2-ED794A342430}" type="presOf" srcId="{41CC6CD1-E909-4015-9D0A-245F0E067B57}" destId="{504B74A2-2628-4DAB-9574-9360D1C3B65E}" srcOrd="0" destOrd="0" presId="urn:microsoft.com/office/officeart/2005/8/layout/orgChart1"/>
+    <dgm:cxn modelId="{02A69732-D69A-459C-AEDB-3C2DB0D85C38}" type="presOf" srcId="{E12F740F-9226-4341-839D-FFA03B15217F}" destId="{92170D2C-7C24-4EFB-825F-2EDF4962E4F0}" srcOrd="1" destOrd="0" presId="urn:microsoft.com/office/officeart/2005/8/layout/orgChart1"/>
+    <dgm:cxn modelId="{A4090714-068E-4FB8-A53B-6885D6E6D148}" srcId="{E12F740F-9226-4341-839D-FFA03B15217F}" destId="{05E1D22D-C08E-4897-AB52-8A7ABC0F4C1E}" srcOrd="0" destOrd="0" parTransId="{C573AA3B-60AA-4302-A61E-4428BA830E8E}" sibTransId="{C2978050-D4A3-415F-BB90-0FBD616D9C67}"/>
+    <dgm:cxn modelId="{E68988B1-5E1A-4AB9-B6EF-0BB948B45B24}" type="presOf" srcId="{E12F740F-9226-4341-839D-FFA03B15217F}" destId="{6709DA7E-4017-43AF-AF4A-4C1E7631F8D9}" srcOrd="0" destOrd="0" presId="urn:microsoft.com/office/officeart/2005/8/layout/orgChart1"/>
+    <dgm:cxn modelId="{8D04C2DC-CD68-4255-9914-74725B851123}" type="presOf" srcId="{2A53C17E-8F8D-4A10-9119-9A74FC34752C}" destId="{922A53B3-B78D-451A-860D-0FE1067CBCFF}" srcOrd="0" destOrd="0" presId="urn:microsoft.com/office/officeart/2005/8/layout/orgChart1"/>
+    <dgm:cxn modelId="{E8563DCF-6F9E-4705-89C3-4746EBAEF1D4}" type="presOf" srcId="{BFB22B2E-3E91-424A-836F-2483EF59D8F7}" destId="{29A6B87B-814F-4584-8E15-B14A1DD4D336}" srcOrd="0" destOrd="0" presId="urn:microsoft.com/office/officeart/2005/8/layout/orgChart1"/>
+    <dgm:cxn modelId="{6A6280BC-CC45-45B4-ADD1-9D93B1451163}" type="presOf" srcId="{05E1D22D-C08E-4897-AB52-8A7ABC0F4C1E}" destId="{54B368F1-042C-41EE-8FE3-1047E682C5FF}" srcOrd="1" destOrd="0" presId="urn:microsoft.com/office/officeart/2005/8/layout/orgChart1"/>
+    <dgm:cxn modelId="{4828D4FB-8266-43F9-83FD-32F0140802E3}" type="presOf" srcId="{9A2C1932-0718-4658-B817-E7E9684195C8}" destId="{9004B3B0-762E-4D41-A683-F3F375591920}" srcOrd="0" destOrd="0" presId="urn:microsoft.com/office/officeart/2005/8/layout/orgChart1"/>
+    <dgm:cxn modelId="{3B244F4A-C1F4-481D-BD74-67FFEBB72ED8}" type="presOf" srcId="{2B91E0FE-2FA2-45D0-BB1E-CCCC9C60ACC4}" destId="{AD55A587-4DE1-4D2D-85B5-3EB96E572D4E}" srcOrd="0" destOrd="0" presId="urn:microsoft.com/office/officeart/2005/8/layout/orgChart1"/>
+    <dgm:cxn modelId="{ABE7DF23-DB13-4C50-BFE2-707CEA0B0BC8}" type="presOf" srcId="{69687A50-5FF8-47DB-85BE-88C96003F9BD}" destId="{4FDE431D-0261-4E81-9751-2EE81C682E79}" srcOrd="1" destOrd="0" presId="urn:microsoft.com/office/officeart/2005/8/layout/orgChart1"/>
+    <dgm:cxn modelId="{DA621351-09F1-400E-A194-AA412FF51080}" srcId="{05E1D22D-C08E-4897-AB52-8A7ABC0F4C1E}" destId="{63430C27-F2E8-40DF-8D6B-9984260987A0}" srcOrd="0" destOrd="0" parTransId="{41CC6CD1-E909-4015-9D0A-245F0E067B57}" sibTransId="{BF8CA57C-249B-4893-B82C-F93998BC2F1E}"/>
+    <dgm:cxn modelId="{B82AC59E-21B0-4688-A290-07C06A1AD48E}" type="presOf" srcId="{2ADC735A-D2CF-4724-99C9-382B8516D753}" destId="{39DFC059-084A-4A73-B234-E1B2C71E6CAB}" srcOrd="0" destOrd="0" presId="urn:microsoft.com/office/officeart/2005/8/layout/orgChart1"/>
+    <dgm:cxn modelId="{FC2DDA83-808F-4D56-B4D3-C0E3A8850A77}" type="presOf" srcId="{972AB47B-A884-4743-AB95-08FB6F491010}" destId="{301C0782-F685-4352-83F6-3AEAE10B7910}" srcOrd="0" destOrd="0" presId="urn:microsoft.com/office/officeart/2005/8/layout/orgChart1"/>
+    <dgm:cxn modelId="{A44C97BC-6014-461D-BB88-ED5227E5CE4C}" type="presOf" srcId="{63430C27-F2E8-40DF-8D6B-9984260987A0}" destId="{91028010-2663-40C1-BE6E-BB7BC40D2092}" srcOrd="1" destOrd="0" presId="urn:microsoft.com/office/officeart/2005/8/layout/orgChart1"/>
+    <dgm:cxn modelId="{9185AAA9-5F07-4CC0-8D3D-F57F61F7588A}" type="presOf" srcId="{05E1D22D-C08E-4897-AB52-8A7ABC0F4C1E}" destId="{ACBCBBD6-B778-4B13-959D-A138C0C078F9}" srcOrd="0" destOrd="0" presId="urn:microsoft.com/office/officeart/2005/8/layout/orgChart1"/>
     <dgm:cxn modelId="{E6297DA4-B1BE-4E89-AAF1-884F53745206}" srcId="{05E1D22D-C08E-4897-AB52-8A7ABC0F4C1E}" destId="{6EF64C25-3660-4860-BF36-24D4D23A43FE}" srcOrd="4" destOrd="0" parTransId="{BFB22B2E-3E91-424A-836F-2483EF59D8F7}" sibTransId="{091B89D3-C802-4165-A703-E0BCC1403930}"/>
-    <dgm:cxn modelId="{8E1C84FD-9681-4C53-B184-254C98D165ED}" type="presOf" srcId="{C573AA3B-60AA-4302-A61E-4428BA830E8E}" destId="{12AD3F6D-3997-40C7-B387-0A6F109B29CC}" srcOrd="0" destOrd="0" presId="urn:microsoft.com/office/officeart/2005/8/layout/orgChart1"/>
-    <dgm:cxn modelId="{DC56FED2-FA73-43BC-9D0D-D8098993277E}" type="presOf" srcId="{2B91E0FE-2FA2-45D0-BB1E-CCCC9C60ACC4}" destId="{AD55A587-4DE1-4D2D-85B5-3EB96E572D4E}" srcOrd="0" destOrd="0" presId="urn:microsoft.com/office/officeart/2005/8/layout/orgChart1"/>
-    <dgm:cxn modelId="{DA621351-09F1-400E-A194-AA412FF51080}" srcId="{05E1D22D-C08E-4897-AB52-8A7ABC0F4C1E}" destId="{63430C27-F2E8-40DF-8D6B-9984260987A0}" srcOrd="0" destOrd="0" parTransId="{41CC6CD1-E909-4015-9D0A-245F0E067B57}" sibTransId="{BF8CA57C-249B-4893-B82C-F93998BC2F1E}"/>
-    <dgm:cxn modelId="{25CCEA97-03E6-4C09-87E2-098EECD17C80}" type="presOf" srcId="{2A53C17E-8F8D-4A10-9119-9A74FC34752C}" destId="{922A53B3-B78D-451A-860D-0FE1067CBCFF}" srcOrd="0" destOrd="0" presId="urn:microsoft.com/office/officeart/2005/8/layout/orgChart1"/>
-    <dgm:cxn modelId="{22D58C4A-1CBE-4211-A79A-A5030943CD66}" type="presOf" srcId="{05E1D22D-C08E-4897-AB52-8A7ABC0F4C1E}" destId="{ACBCBBD6-B778-4B13-959D-A138C0C078F9}" srcOrd="0" destOrd="0" presId="urn:microsoft.com/office/officeart/2005/8/layout/orgChart1"/>
-    <dgm:cxn modelId="{0FF778F4-0F9F-486A-BA2D-5342FD1B7242}" srcId="{05E1D22D-C08E-4897-AB52-8A7ABC0F4C1E}" destId="{DE0076FD-2CC6-49D7-B4F1-5DD4BD37B76B}" srcOrd="2" destOrd="0" parTransId="{972AB47B-A884-4743-AB95-08FB6F491010}" sibTransId="{C36397C4-8982-4A4C-A2EB-9BD6F0F7A26D}"/>
-    <dgm:cxn modelId="{8DE77B34-4CC5-4058-9480-760B08A29388}" type="presParOf" srcId="{9004B3B0-762E-4D41-A683-F3F375591920}" destId="{E95FFFF7-101C-4951-80E1-11D207767D2C}" srcOrd="0" destOrd="0" presId="urn:microsoft.com/office/officeart/2005/8/layout/orgChart1"/>
-    <dgm:cxn modelId="{8355A569-7E04-4F78-BDE3-E36DD4E250FE}" type="presParOf" srcId="{E95FFFF7-101C-4951-80E1-11D207767D2C}" destId="{8EC26B2A-1D25-4E48-A689-3BA73F7C616E}" srcOrd="0" destOrd="0" presId="urn:microsoft.com/office/officeart/2005/8/layout/orgChart1"/>
-    <dgm:cxn modelId="{CEFA095C-0481-44B0-9F75-CE3595E401DA}" type="presParOf" srcId="{8EC26B2A-1D25-4E48-A689-3BA73F7C616E}" destId="{6709DA7E-4017-43AF-AF4A-4C1E7631F8D9}" srcOrd="0" destOrd="0" presId="urn:microsoft.com/office/officeart/2005/8/layout/orgChart1"/>
-    <dgm:cxn modelId="{DF464106-A579-47AC-A12C-3C80DFB4A80F}" type="presParOf" srcId="{8EC26B2A-1D25-4E48-A689-3BA73F7C616E}" destId="{92170D2C-7C24-4EFB-825F-2EDF4962E4F0}" srcOrd="1" destOrd="0" presId="urn:microsoft.com/office/officeart/2005/8/layout/orgChart1"/>
-    <dgm:cxn modelId="{7B985133-18A8-4408-9507-FE0F75118281}" type="presParOf" srcId="{E95FFFF7-101C-4951-80E1-11D207767D2C}" destId="{B934B915-714A-4ABF-845F-B5CB6FAC58D6}" srcOrd="1" destOrd="0" presId="urn:microsoft.com/office/officeart/2005/8/layout/orgChart1"/>
-    <dgm:cxn modelId="{94B29EAF-8708-436A-AF48-11CB8A9151CC}" type="presParOf" srcId="{B934B915-714A-4ABF-845F-B5CB6FAC58D6}" destId="{12AD3F6D-3997-40C7-B387-0A6F109B29CC}" srcOrd="0" destOrd="0" presId="urn:microsoft.com/office/officeart/2005/8/layout/orgChart1"/>
-    <dgm:cxn modelId="{BF8DBBD3-1BFE-4C33-AE66-5DDFB21C635C}" type="presParOf" srcId="{B934B915-714A-4ABF-845F-B5CB6FAC58D6}" destId="{45043196-EB32-4990-8054-CC9DB4D13E87}" srcOrd="1" destOrd="0" presId="urn:microsoft.com/office/officeart/2005/8/layout/orgChart1"/>
-    <dgm:cxn modelId="{C43818B6-D86C-4A17-9D9E-B0DE23F89E8B}" type="presParOf" srcId="{45043196-EB32-4990-8054-CC9DB4D13E87}" destId="{DF24E333-4F25-4066-828D-72B8413D5D9E}" srcOrd="0" destOrd="0" presId="urn:microsoft.com/office/officeart/2005/8/layout/orgChart1"/>
-    <dgm:cxn modelId="{65CBA171-5DA8-4C48-94A6-19DC7446BDBE}" type="presParOf" srcId="{DF24E333-4F25-4066-828D-72B8413D5D9E}" destId="{ACBCBBD6-B778-4B13-959D-A138C0C078F9}" srcOrd="0" destOrd="0" presId="urn:microsoft.com/office/officeart/2005/8/layout/orgChart1"/>
-    <dgm:cxn modelId="{D86C0AEA-3C2D-4EDD-9D70-7274E15EEFB9}" type="presParOf" srcId="{DF24E333-4F25-4066-828D-72B8413D5D9E}" destId="{54B368F1-042C-41EE-8FE3-1047E682C5FF}" srcOrd="1" destOrd="0" presId="urn:microsoft.com/office/officeart/2005/8/layout/orgChart1"/>
-    <dgm:cxn modelId="{C6B89B20-3DA9-4ABB-982C-E72B5220E312}" type="presParOf" srcId="{45043196-EB32-4990-8054-CC9DB4D13E87}" destId="{1EF9512F-EA21-4C66-8A34-45BD07878727}" srcOrd="1" destOrd="0" presId="urn:microsoft.com/office/officeart/2005/8/layout/orgChart1"/>
-    <dgm:cxn modelId="{119A14AE-34FD-4B7B-8FD0-3A612AA8BA9E}" type="presParOf" srcId="{1EF9512F-EA21-4C66-8A34-45BD07878727}" destId="{504B74A2-2628-4DAB-9574-9360D1C3B65E}" srcOrd="0" destOrd="0" presId="urn:microsoft.com/office/officeart/2005/8/layout/orgChart1"/>
-    <dgm:cxn modelId="{D460DB38-E779-42C3-912F-8434BE564439}" type="presParOf" srcId="{1EF9512F-EA21-4C66-8A34-45BD07878727}" destId="{82803465-AE90-4B7E-919A-6C6B2237B101}" srcOrd="1" destOrd="0" presId="urn:microsoft.com/office/officeart/2005/8/layout/orgChart1"/>
-    <dgm:cxn modelId="{A59534D8-CA9B-43A4-9BAE-B55063EB2C0A}" type="presParOf" srcId="{82803465-AE90-4B7E-919A-6C6B2237B101}" destId="{DF9DA897-5686-4205-B8D2-C4C20A682860}" srcOrd="0" destOrd="0" presId="urn:microsoft.com/office/officeart/2005/8/layout/orgChart1"/>
-    <dgm:cxn modelId="{0564D9A3-1281-4C80-ACED-AC4B19586807}" type="presParOf" srcId="{DF9DA897-5686-4205-B8D2-C4C20A682860}" destId="{1B690B0C-943E-46DE-961F-74BB71F3F4E7}" srcOrd="0" destOrd="0" presId="urn:microsoft.com/office/officeart/2005/8/layout/orgChart1"/>
-    <dgm:cxn modelId="{A1A172A0-7CDF-4D1D-9C6F-354965E01ACC}" type="presParOf" srcId="{DF9DA897-5686-4205-B8D2-C4C20A682860}" destId="{91028010-2663-40C1-BE6E-BB7BC40D2092}" srcOrd="1" destOrd="0" presId="urn:microsoft.com/office/officeart/2005/8/layout/orgChart1"/>
-    <dgm:cxn modelId="{31289022-B47B-4737-A093-0F3AB18FC733}" type="presParOf" srcId="{82803465-AE90-4B7E-919A-6C6B2237B101}" destId="{D414F040-F03F-49E7-B8C7-ED28BBB3401E}" srcOrd="1" destOrd="0" presId="urn:microsoft.com/office/officeart/2005/8/layout/orgChart1"/>
-    <dgm:cxn modelId="{45EFE6A0-46C5-4C80-BB4D-426544AE4FC8}" type="presParOf" srcId="{82803465-AE90-4B7E-919A-6C6B2237B101}" destId="{0BEF4670-6A80-4134-BF93-E6C9CB409B62}" srcOrd="2" destOrd="0" presId="urn:microsoft.com/office/officeart/2005/8/layout/orgChart1"/>
-    <dgm:cxn modelId="{660ACD8C-40EB-488F-8DBF-0EC12ADCEA7C}" type="presParOf" srcId="{1EF9512F-EA21-4C66-8A34-45BD07878727}" destId="{39DFC059-084A-4A73-B234-E1B2C71E6CAB}" srcOrd="2" destOrd="0" presId="urn:microsoft.com/office/officeart/2005/8/layout/orgChart1"/>
-    <dgm:cxn modelId="{36219A07-5730-4E14-819E-9CFD2FAA0759}" type="presParOf" srcId="{1EF9512F-EA21-4C66-8A34-45BD07878727}" destId="{2B3DCAB5-BC2A-4D2F-AD1B-75042DD56AE4}" srcOrd="3" destOrd="0" presId="urn:microsoft.com/office/officeart/2005/8/layout/orgChart1"/>
-    <dgm:cxn modelId="{5AFD0A35-719C-4DA7-9B9E-81FA01562614}" type="presParOf" srcId="{2B3DCAB5-BC2A-4D2F-AD1B-75042DD56AE4}" destId="{B8097E49-5C1C-4E14-A8A7-48E44BBD1C9E}" srcOrd="0" destOrd="0" presId="urn:microsoft.com/office/officeart/2005/8/layout/orgChart1"/>
-    <dgm:cxn modelId="{51EDF903-FE0D-49FC-966D-3E7BE5D80C49}" type="presParOf" srcId="{B8097E49-5C1C-4E14-A8A7-48E44BBD1C9E}" destId="{19B0C4E5-4782-4CAC-8E79-90135A4A69EA}" srcOrd="0" destOrd="0" presId="urn:microsoft.com/office/officeart/2005/8/layout/orgChart1"/>
-    <dgm:cxn modelId="{D59CC3F4-E444-4E1A-BEBD-15532AC35095}" type="presParOf" srcId="{B8097E49-5C1C-4E14-A8A7-48E44BBD1C9E}" destId="{4FDE431D-0261-4E81-9751-2EE81C682E79}" srcOrd="1" destOrd="0" presId="urn:microsoft.com/office/officeart/2005/8/layout/orgChart1"/>
-    <dgm:cxn modelId="{8EB8C53C-07C9-4104-BEC3-7E4383B033F0}" type="presParOf" srcId="{2B3DCAB5-BC2A-4D2F-AD1B-75042DD56AE4}" destId="{0449545B-C710-4FF0-ACCC-92EB18F4B48C}" srcOrd="1" destOrd="0" presId="urn:microsoft.com/office/officeart/2005/8/layout/orgChart1"/>
-    <dgm:cxn modelId="{E1535D20-A0C1-497A-95A6-75F756310FDF}" type="presParOf" srcId="{2B3DCAB5-BC2A-4D2F-AD1B-75042DD56AE4}" destId="{8E22F0EC-0364-4AF9-9EC9-F19EF2A9FF14}" srcOrd="2" destOrd="0" presId="urn:microsoft.com/office/officeart/2005/8/layout/orgChart1"/>
-    <dgm:cxn modelId="{B7F0A1FD-8D2E-447B-BE88-AFFE2FF994EF}" type="presParOf" srcId="{1EF9512F-EA21-4C66-8A34-45BD07878727}" destId="{301C0782-F685-4352-83F6-3AEAE10B7910}" srcOrd="4" destOrd="0" presId="urn:microsoft.com/office/officeart/2005/8/layout/orgChart1"/>
-    <dgm:cxn modelId="{413B925C-0F3B-405D-8AC5-4D2861D53B47}" type="presParOf" srcId="{1EF9512F-EA21-4C66-8A34-45BD07878727}" destId="{D231CF24-8AD3-420B-A9C8-B19961F283E0}" srcOrd="5" destOrd="0" presId="urn:microsoft.com/office/officeart/2005/8/layout/orgChart1"/>
-    <dgm:cxn modelId="{A35F128E-326A-4065-82BB-4DF765264280}" type="presParOf" srcId="{D231CF24-8AD3-420B-A9C8-B19961F283E0}" destId="{5A69C8A6-0CC7-40E5-A7C0-80F8BA6B5B14}" srcOrd="0" destOrd="0" presId="urn:microsoft.com/office/officeart/2005/8/layout/orgChart1"/>
-    <dgm:cxn modelId="{403EEE06-78D1-4D1D-A9FC-CFB75B6C68ED}" type="presParOf" srcId="{5A69C8A6-0CC7-40E5-A7C0-80F8BA6B5B14}" destId="{D0764E7F-B714-4041-961C-FFDE917CAA56}" srcOrd="0" destOrd="0" presId="urn:microsoft.com/office/officeart/2005/8/layout/orgChart1"/>
-    <dgm:cxn modelId="{FC549323-8BBC-4FDB-94A0-F24F1246AF82}" type="presParOf" srcId="{5A69C8A6-0CC7-40E5-A7C0-80F8BA6B5B14}" destId="{48F66A2B-5860-48CD-B435-1C76F6C82D7E}" srcOrd="1" destOrd="0" presId="urn:microsoft.com/office/officeart/2005/8/layout/orgChart1"/>
-    <dgm:cxn modelId="{B56E5C9C-2B41-4026-9346-C42A14CA140B}" type="presParOf" srcId="{D231CF24-8AD3-420B-A9C8-B19961F283E0}" destId="{BA1A8A1A-223C-42F1-A1BD-9D77AEF96C95}" srcOrd="1" destOrd="0" presId="urn:microsoft.com/office/officeart/2005/8/layout/orgChart1"/>
-    <dgm:cxn modelId="{8612C0CD-B7BD-4CD6-910A-EA71209A5257}" type="presParOf" srcId="{D231CF24-8AD3-420B-A9C8-B19961F283E0}" destId="{DA7674E0-4C0D-4017-8452-BA1F876F9EC3}" srcOrd="2" destOrd="0" presId="urn:microsoft.com/office/officeart/2005/8/layout/orgChart1"/>
-    <dgm:cxn modelId="{3FE21ED3-6F55-42F3-AFC9-8901902CCE5F}" type="presParOf" srcId="{1EF9512F-EA21-4C66-8A34-45BD07878727}" destId="{922A53B3-B78D-451A-860D-0FE1067CBCFF}" srcOrd="6" destOrd="0" presId="urn:microsoft.com/office/officeart/2005/8/layout/orgChart1"/>
-    <dgm:cxn modelId="{AF483ADC-71EF-484B-900A-3962B2ACD206}" type="presParOf" srcId="{1EF9512F-EA21-4C66-8A34-45BD07878727}" destId="{6FC3A39C-EE25-43FD-A4CD-AF573666D87F}" srcOrd="7" destOrd="0" presId="urn:microsoft.com/office/officeart/2005/8/layout/orgChart1"/>
-    <dgm:cxn modelId="{B80A2CE1-CDF9-408C-B564-9DE2E2437A34}" type="presParOf" srcId="{6FC3A39C-EE25-43FD-A4CD-AF573666D87F}" destId="{80C1B1E7-939F-4E4A-8B54-CC7D7560A355}" srcOrd="0" destOrd="0" presId="urn:microsoft.com/office/officeart/2005/8/layout/orgChart1"/>
-    <dgm:cxn modelId="{982679A9-5AA8-4E6B-B37F-CF61D79C8096}" type="presParOf" srcId="{80C1B1E7-939F-4E4A-8B54-CC7D7560A355}" destId="{AD55A587-4DE1-4D2D-85B5-3EB96E572D4E}" srcOrd="0" destOrd="0" presId="urn:microsoft.com/office/officeart/2005/8/layout/orgChart1"/>
-    <dgm:cxn modelId="{BDF4DFF9-0DE0-41AD-972D-660E4F4D7492}" type="presParOf" srcId="{80C1B1E7-939F-4E4A-8B54-CC7D7560A355}" destId="{F22C71F1-C429-4323-9BB4-CF1211052A5A}" srcOrd="1" destOrd="0" presId="urn:microsoft.com/office/officeart/2005/8/layout/orgChart1"/>
-    <dgm:cxn modelId="{8314A24A-8695-47C2-8F8C-A418F7153E40}" type="presParOf" srcId="{6FC3A39C-EE25-43FD-A4CD-AF573666D87F}" destId="{17A89B85-BBBC-4694-8447-2EBCF0379C6B}" srcOrd="1" destOrd="0" presId="urn:microsoft.com/office/officeart/2005/8/layout/orgChart1"/>
-    <dgm:cxn modelId="{278D20FD-1F63-43FA-BF17-242A96F52F19}" type="presParOf" srcId="{6FC3A39C-EE25-43FD-A4CD-AF573666D87F}" destId="{CD7B1FF0-3362-4296-9ADA-5B6E5A569900}" srcOrd="2" destOrd="0" presId="urn:microsoft.com/office/officeart/2005/8/layout/orgChart1"/>
-    <dgm:cxn modelId="{080E5445-3DDF-404F-8F3C-D3800D1FF252}" type="presParOf" srcId="{1EF9512F-EA21-4C66-8A34-45BD07878727}" destId="{29A6B87B-814F-4584-8E15-B14A1DD4D336}" srcOrd="8" destOrd="0" presId="urn:microsoft.com/office/officeart/2005/8/layout/orgChart1"/>
-    <dgm:cxn modelId="{C1EF5537-794C-47DD-A7DD-0C14DD2BEDDA}" type="presParOf" srcId="{1EF9512F-EA21-4C66-8A34-45BD07878727}" destId="{9092889A-921E-4CC7-AB7D-17433E9D9D0A}" srcOrd="9" destOrd="0" presId="urn:microsoft.com/office/officeart/2005/8/layout/orgChart1"/>
-    <dgm:cxn modelId="{ED4D4F0D-2DC6-4FDB-904A-B6C6460EDFF2}" type="presParOf" srcId="{9092889A-921E-4CC7-AB7D-17433E9D9D0A}" destId="{288DE8BA-39B5-4976-BB42-CF678E79A4E1}" srcOrd="0" destOrd="0" presId="urn:microsoft.com/office/officeart/2005/8/layout/orgChart1"/>
-    <dgm:cxn modelId="{3E536ECD-8428-41B1-8036-C84CBB237796}" type="presParOf" srcId="{288DE8BA-39B5-4976-BB42-CF678E79A4E1}" destId="{F567448A-8B7A-48B3-B5FE-89A5DB4A909A}" srcOrd="0" destOrd="0" presId="urn:microsoft.com/office/officeart/2005/8/layout/orgChart1"/>
-    <dgm:cxn modelId="{2F982DDB-5E61-493D-98D3-D5B3BD8F54E5}" type="presParOf" srcId="{288DE8BA-39B5-4976-BB42-CF678E79A4E1}" destId="{02852B04-B225-4662-98E0-CBC75B413B55}" srcOrd="1" destOrd="0" presId="urn:microsoft.com/office/officeart/2005/8/layout/orgChart1"/>
-    <dgm:cxn modelId="{A6EE5E57-6D24-482A-A0E4-68B8CB1A4355}" type="presParOf" srcId="{9092889A-921E-4CC7-AB7D-17433E9D9D0A}" destId="{99179D95-4C3D-4BF2-97A9-6C4FF3B9529D}" srcOrd="1" destOrd="0" presId="urn:microsoft.com/office/officeart/2005/8/layout/orgChart1"/>
-    <dgm:cxn modelId="{FFEA081D-36A3-46A1-82F3-CB60EAC19A2A}" type="presParOf" srcId="{9092889A-921E-4CC7-AB7D-17433E9D9D0A}" destId="{ABC07976-F526-4E68-901A-31987EB40B61}" srcOrd="2" destOrd="0" presId="urn:microsoft.com/office/officeart/2005/8/layout/orgChart1"/>
-    <dgm:cxn modelId="{2AD7A441-FC00-48CB-9C71-3A7960EA9B23}" type="presParOf" srcId="{45043196-EB32-4990-8054-CC9DB4D13E87}" destId="{34F22061-FC8B-4602-9361-FBF1F6E8158E}" srcOrd="2" destOrd="0" presId="urn:microsoft.com/office/officeart/2005/8/layout/orgChart1"/>
-    <dgm:cxn modelId="{DBC95C47-D587-4EA6-95F0-A73A723E510C}" type="presParOf" srcId="{E95FFFF7-101C-4951-80E1-11D207767D2C}" destId="{59DCAB52-186C-489A-9CD5-4AA99AC35D46}" srcOrd="2" destOrd="0" presId="urn:microsoft.com/office/officeart/2005/8/layout/orgChart1"/>
+    <dgm:cxn modelId="{E8D2A177-66B5-4F49-A51C-8DA9518A3227}" type="presOf" srcId="{69687A50-5FF8-47DB-85BE-88C96003F9BD}" destId="{19B0C4E5-4782-4CAC-8E79-90135A4A69EA}" srcOrd="0" destOrd="0" presId="urn:microsoft.com/office/officeart/2005/8/layout/orgChart1"/>
+    <dgm:cxn modelId="{E4DBCDF8-6E65-4687-99A1-0F6F7CB04074}" type="presParOf" srcId="{9004B3B0-762E-4D41-A683-F3F375591920}" destId="{E95FFFF7-101C-4951-80E1-11D207767D2C}" srcOrd="0" destOrd="0" presId="urn:microsoft.com/office/officeart/2005/8/layout/orgChart1"/>
+    <dgm:cxn modelId="{F8722E9C-6993-4B86-97D0-E6C37D4B527D}" type="presParOf" srcId="{E95FFFF7-101C-4951-80E1-11D207767D2C}" destId="{8EC26B2A-1D25-4E48-A689-3BA73F7C616E}" srcOrd="0" destOrd="0" presId="urn:microsoft.com/office/officeart/2005/8/layout/orgChart1"/>
+    <dgm:cxn modelId="{9E0020E0-8F0D-486D-987C-38FE3084044E}" type="presParOf" srcId="{8EC26B2A-1D25-4E48-A689-3BA73F7C616E}" destId="{6709DA7E-4017-43AF-AF4A-4C1E7631F8D9}" srcOrd="0" destOrd="0" presId="urn:microsoft.com/office/officeart/2005/8/layout/orgChart1"/>
+    <dgm:cxn modelId="{8A4C587A-2823-4EA5-A482-3274B4C92937}" type="presParOf" srcId="{8EC26B2A-1D25-4E48-A689-3BA73F7C616E}" destId="{92170D2C-7C24-4EFB-825F-2EDF4962E4F0}" srcOrd="1" destOrd="0" presId="urn:microsoft.com/office/officeart/2005/8/layout/orgChart1"/>
+    <dgm:cxn modelId="{B81B7AC9-EF0F-4A85-91A2-316035A00382}" type="presParOf" srcId="{E95FFFF7-101C-4951-80E1-11D207767D2C}" destId="{B934B915-714A-4ABF-845F-B5CB6FAC58D6}" srcOrd="1" destOrd="0" presId="urn:microsoft.com/office/officeart/2005/8/layout/orgChart1"/>
+    <dgm:cxn modelId="{F684921C-B653-4272-A5BE-DC53135A63CE}" type="presParOf" srcId="{B934B915-714A-4ABF-845F-B5CB6FAC58D6}" destId="{12AD3F6D-3997-40C7-B387-0A6F109B29CC}" srcOrd="0" destOrd="0" presId="urn:microsoft.com/office/officeart/2005/8/layout/orgChart1"/>
+    <dgm:cxn modelId="{1BB20B28-A0DA-493E-ADCA-91DADFBA92D5}" type="presParOf" srcId="{B934B915-714A-4ABF-845F-B5CB6FAC58D6}" destId="{45043196-EB32-4990-8054-CC9DB4D13E87}" srcOrd="1" destOrd="0" presId="urn:microsoft.com/office/officeart/2005/8/layout/orgChart1"/>
+    <dgm:cxn modelId="{8DBBFDBC-229B-48B9-B1EF-AEC2D9880BBC}" type="presParOf" srcId="{45043196-EB32-4990-8054-CC9DB4D13E87}" destId="{DF24E333-4F25-4066-828D-72B8413D5D9E}" srcOrd="0" destOrd="0" presId="urn:microsoft.com/office/officeart/2005/8/layout/orgChart1"/>
+    <dgm:cxn modelId="{8E18154D-E37E-4300-9988-B4129D83FA20}" type="presParOf" srcId="{DF24E333-4F25-4066-828D-72B8413D5D9E}" destId="{ACBCBBD6-B778-4B13-959D-A138C0C078F9}" srcOrd="0" destOrd="0" presId="urn:microsoft.com/office/officeart/2005/8/layout/orgChart1"/>
+    <dgm:cxn modelId="{889FFC1E-C787-4DF6-9E53-91FE70F01B88}" type="presParOf" srcId="{DF24E333-4F25-4066-828D-72B8413D5D9E}" destId="{54B368F1-042C-41EE-8FE3-1047E682C5FF}" srcOrd="1" destOrd="0" presId="urn:microsoft.com/office/officeart/2005/8/layout/orgChart1"/>
+    <dgm:cxn modelId="{F1BFBA63-FA6F-4E6E-BCD0-92E587B894DE}" type="presParOf" srcId="{45043196-EB32-4990-8054-CC9DB4D13E87}" destId="{1EF9512F-EA21-4C66-8A34-45BD07878727}" srcOrd="1" destOrd="0" presId="urn:microsoft.com/office/officeart/2005/8/layout/orgChart1"/>
+    <dgm:cxn modelId="{54741D0D-F26D-49A6-858C-3B561C774BAD}" type="presParOf" srcId="{1EF9512F-EA21-4C66-8A34-45BD07878727}" destId="{504B74A2-2628-4DAB-9574-9360D1C3B65E}" srcOrd="0" destOrd="0" presId="urn:microsoft.com/office/officeart/2005/8/layout/orgChart1"/>
+    <dgm:cxn modelId="{7EA363AD-2C2E-490B-9FE2-6A0AAF42E528}" type="presParOf" srcId="{1EF9512F-EA21-4C66-8A34-45BD07878727}" destId="{82803465-AE90-4B7E-919A-6C6B2237B101}" srcOrd="1" destOrd="0" presId="urn:microsoft.com/office/officeart/2005/8/layout/orgChart1"/>
+    <dgm:cxn modelId="{3B39DF0C-13F6-4CD3-93E2-110EC8452B45}" type="presParOf" srcId="{82803465-AE90-4B7E-919A-6C6B2237B101}" destId="{DF9DA897-5686-4205-B8D2-C4C20A682860}" srcOrd="0" destOrd="0" presId="urn:microsoft.com/office/officeart/2005/8/layout/orgChart1"/>
+    <dgm:cxn modelId="{252E0A6E-489E-404B-8546-EF038E9F74C8}" type="presParOf" srcId="{DF9DA897-5686-4205-B8D2-C4C20A682860}" destId="{1B690B0C-943E-46DE-961F-74BB71F3F4E7}" srcOrd="0" destOrd="0" presId="urn:microsoft.com/office/officeart/2005/8/layout/orgChart1"/>
+    <dgm:cxn modelId="{D182E0AB-223B-4B0F-AD62-37C65218A01D}" type="presParOf" srcId="{DF9DA897-5686-4205-B8D2-C4C20A682860}" destId="{91028010-2663-40C1-BE6E-BB7BC40D2092}" srcOrd="1" destOrd="0" presId="urn:microsoft.com/office/officeart/2005/8/layout/orgChart1"/>
+    <dgm:cxn modelId="{77D9C05D-DC5C-4A66-B63A-39A1842A866A}" type="presParOf" srcId="{82803465-AE90-4B7E-919A-6C6B2237B101}" destId="{D414F040-F03F-49E7-B8C7-ED28BBB3401E}" srcOrd="1" destOrd="0" presId="urn:microsoft.com/office/officeart/2005/8/layout/orgChart1"/>
+    <dgm:cxn modelId="{3C3D4686-C294-40A7-8D1F-FC71C95CE267}" type="presParOf" srcId="{82803465-AE90-4B7E-919A-6C6B2237B101}" destId="{0BEF4670-6A80-4134-BF93-E6C9CB409B62}" srcOrd="2" destOrd="0" presId="urn:microsoft.com/office/officeart/2005/8/layout/orgChart1"/>
+    <dgm:cxn modelId="{E983AEA4-8E98-46F5-A349-C345CD11CAD1}" type="presParOf" srcId="{1EF9512F-EA21-4C66-8A34-45BD07878727}" destId="{39DFC059-084A-4A73-B234-E1B2C71E6CAB}" srcOrd="2" destOrd="0" presId="urn:microsoft.com/office/officeart/2005/8/layout/orgChart1"/>
+    <dgm:cxn modelId="{32D18A56-E274-441B-9837-45BFCA90F2ED}" type="presParOf" srcId="{1EF9512F-EA21-4C66-8A34-45BD07878727}" destId="{2B3DCAB5-BC2A-4D2F-AD1B-75042DD56AE4}" srcOrd="3" destOrd="0" presId="urn:microsoft.com/office/officeart/2005/8/layout/orgChart1"/>
+    <dgm:cxn modelId="{666ACC62-29AA-4DBF-9DB4-02BE17EDB6BF}" type="presParOf" srcId="{2B3DCAB5-BC2A-4D2F-AD1B-75042DD56AE4}" destId="{B8097E49-5C1C-4E14-A8A7-48E44BBD1C9E}" srcOrd="0" destOrd="0" presId="urn:microsoft.com/office/officeart/2005/8/layout/orgChart1"/>
+    <dgm:cxn modelId="{F581B2E2-906F-4F39-A0D9-C0FDF7408A70}" type="presParOf" srcId="{B8097E49-5C1C-4E14-A8A7-48E44BBD1C9E}" destId="{19B0C4E5-4782-4CAC-8E79-90135A4A69EA}" srcOrd="0" destOrd="0" presId="urn:microsoft.com/office/officeart/2005/8/layout/orgChart1"/>
+    <dgm:cxn modelId="{8919957D-7F37-4DD2-889A-A8819DEB8031}" type="presParOf" srcId="{B8097E49-5C1C-4E14-A8A7-48E44BBD1C9E}" destId="{4FDE431D-0261-4E81-9751-2EE81C682E79}" srcOrd="1" destOrd="0" presId="urn:microsoft.com/office/officeart/2005/8/layout/orgChart1"/>
+    <dgm:cxn modelId="{D6E930E5-EB45-4D70-B279-799D7CBE668C}" type="presParOf" srcId="{2B3DCAB5-BC2A-4D2F-AD1B-75042DD56AE4}" destId="{0449545B-C710-4FF0-ACCC-92EB18F4B48C}" srcOrd="1" destOrd="0" presId="urn:microsoft.com/office/officeart/2005/8/layout/orgChart1"/>
+    <dgm:cxn modelId="{8652994E-0E19-4382-A0C6-65A18FE21B19}" type="presParOf" srcId="{2B3DCAB5-BC2A-4D2F-AD1B-75042DD56AE4}" destId="{8E22F0EC-0364-4AF9-9EC9-F19EF2A9FF14}" srcOrd="2" destOrd="0" presId="urn:microsoft.com/office/officeart/2005/8/layout/orgChart1"/>
+    <dgm:cxn modelId="{47744620-7D5B-454F-9847-FB7F19E18C5B}" type="presParOf" srcId="{1EF9512F-EA21-4C66-8A34-45BD07878727}" destId="{301C0782-F685-4352-83F6-3AEAE10B7910}" srcOrd="4" destOrd="0" presId="urn:microsoft.com/office/officeart/2005/8/layout/orgChart1"/>
+    <dgm:cxn modelId="{1761F6D3-502C-426E-961C-3C2F60D7B16C}" type="presParOf" srcId="{1EF9512F-EA21-4C66-8A34-45BD07878727}" destId="{D231CF24-8AD3-420B-A9C8-B19961F283E0}" srcOrd="5" destOrd="0" presId="urn:microsoft.com/office/officeart/2005/8/layout/orgChart1"/>
+    <dgm:cxn modelId="{A2C16DA8-39B7-4FEC-80A7-0DC940BDEA9A}" type="presParOf" srcId="{D231CF24-8AD3-420B-A9C8-B19961F283E0}" destId="{5A69C8A6-0CC7-40E5-A7C0-80F8BA6B5B14}" srcOrd="0" destOrd="0" presId="urn:microsoft.com/office/officeart/2005/8/layout/orgChart1"/>
+    <dgm:cxn modelId="{B6C700DD-1262-44DC-8577-23E3A14C5C12}" type="presParOf" srcId="{5A69C8A6-0CC7-40E5-A7C0-80F8BA6B5B14}" destId="{D0764E7F-B714-4041-961C-FFDE917CAA56}" srcOrd="0" destOrd="0" presId="urn:microsoft.com/office/officeart/2005/8/layout/orgChart1"/>
+    <dgm:cxn modelId="{EB65FBAC-6F01-4ECA-8E00-3B054BE3A3FC}" type="presParOf" srcId="{5A69C8A6-0CC7-40E5-A7C0-80F8BA6B5B14}" destId="{48F66A2B-5860-48CD-B435-1C76F6C82D7E}" srcOrd="1" destOrd="0" presId="urn:microsoft.com/office/officeart/2005/8/layout/orgChart1"/>
+    <dgm:cxn modelId="{0E743194-21EE-4076-9726-72A52A794686}" type="presParOf" srcId="{D231CF24-8AD3-420B-A9C8-B19961F283E0}" destId="{BA1A8A1A-223C-42F1-A1BD-9D77AEF96C95}" srcOrd="1" destOrd="0" presId="urn:microsoft.com/office/officeart/2005/8/layout/orgChart1"/>
+    <dgm:cxn modelId="{CAA75F46-C268-4810-85CC-2C66394BB931}" type="presParOf" srcId="{D231CF24-8AD3-420B-A9C8-B19961F283E0}" destId="{DA7674E0-4C0D-4017-8452-BA1F876F9EC3}" srcOrd="2" destOrd="0" presId="urn:microsoft.com/office/officeart/2005/8/layout/orgChart1"/>
+    <dgm:cxn modelId="{7AF0CBA0-EEFE-4986-BE24-77E86CA2ACB0}" type="presParOf" srcId="{1EF9512F-EA21-4C66-8A34-45BD07878727}" destId="{922A53B3-B78D-451A-860D-0FE1067CBCFF}" srcOrd="6" destOrd="0" presId="urn:microsoft.com/office/officeart/2005/8/layout/orgChart1"/>
+    <dgm:cxn modelId="{806EAAD1-4ABE-4FBE-8A5C-52BE1924F2FF}" type="presParOf" srcId="{1EF9512F-EA21-4C66-8A34-45BD07878727}" destId="{6FC3A39C-EE25-43FD-A4CD-AF573666D87F}" srcOrd="7" destOrd="0" presId="urn:microsoft.com/office/officeart/2005/8/layout/orgChart1"/>
+    <dgm:cxn modelId="{E412301E-DBBF-4353-B2AF-D082310FCFA1}" type="presParOf" srcId="{6FC3A39C-EE25-43FD-A4CD-AF573666D87F}" destId="{80C1B1E7-939F-4E4A-8B54-CC7D7560A355}" srcOrd="0" destOrd="0" presId="urn:microsoft.com/office/officeart/2005/8/layout/orgChart1"/>
+    <dgm:cxn modelId="{C9FA9928-644B-4FAB-99EE-DF094874E26C}" type="presParOf" srcId="{80C1B1E7-939F-4E4A-8B54-CC7D7560A355}" destId="{AD55A587-4DE1-4D2D-85B5-3EB96E572D4E}" srcOrd="0" destOrd="0" presId="urn:microsoft.com/office/officeart/2005/8/layout/orgChart1"/>
+    <dgm:cxn modelId="{049611FF-FBB6-4BE8-95B1-5BAC0D2BEB23}" type="presParOf" srcId="{80C1B1E7-939F-4E4A-8B54-CC7D7560A355}" destId="{F22C71F1-C429-4323-9BB4-CF1211052A5A}" srcOrd="1" destOrd="0" presId="urn:microsoft.com/office/officeart/2005/8/layout/orgChart1"/>
+    <dgm:cxn modelId="{022F62C8-9591-4E29-8466-E6132CA878CE}" type="presParOf" srcId="{6FC3A39C-EE25-43FD-A4CD-AF573666D87F}" destId="{17A89B85-BBBC-4694-8447-2EBCF0379C6B}" srcOrd="1" destOrd="0" presId="urn:microsoft.com/office/officeart/2005/8/layout/orgChart1"/>
+    <dgm:cxn modelId="{1AFC7516-5F71-422F-8FE7-FCC12E619AB3}" type="presParOf" srcId="{6FC3A39C-EE25-43FD-A4CD-AF573666D87F}" destId="{CD7B1FF0-3362-4296-9ADA-5B6E5A569900}" srcOrd="2" destOrd="0" presId="urn:microsoft.com/office/officeart/2005/8/layout/orgChart1"/>
+    <dgm:cxn modelId="{714A7CC4-F33C-4E92-8760-989D794A6C10}" type="presParOf" srcId="{1EF9512F-EA21-4C66-8A34-45BD07878727}" destId="{29A6B87B-814F-4584-8E15-B14A1DD4D336}" srcOrd="8" destOrd="0" presId="urn:microsoft.com/office/officeart/2005/8/layout/orgChart1"/>
+    <dgm:cxn modelId="{45E6CF1A-E999-4BD7-B437-B696659542D5}" type="presParOf" srcId="{1EF9512F-EA21-4C66-8A34-45BD07878727}" destId="{9092889A-921E-4CC7-AB7D-17433E9D9D0A}" srcOrd="9" destOrd="0" presId="urn:microsoft.com/office/officeart/2005/8/layout/orgChart1"/>
+    <dgm:cxn modelId="{2C96EA81-00FC-4077-91F1-1372A076AC81}" type="presParOf" srcId="{9092889A-921E-4CC7-AB7D-17433E9D9D0A}" destId="{288DE8BA-39B5-4976-BB42-CF678E79A4E1}" srcOrd="0" destOrd="0" presId="urn:microsoft.com/office/officeart/2005/8/layout/orgChart1"/>
+    <dgm:cxn modelId="{3311BA70-37C7-48E5-82C6-D7A06EEB75B9}" type="presParOf" srcId="{288DE8BA-39B5-4976-BB42-CF678E79A4E1}" destId="{F567448A-8B7A-48B3-B5FE-89A5DB4A909A}" srcOrd="0" destOrd="0" presId="urn:microsoft.com/office/officeart/2005/8/layout/orgChart1"/>
+    <dgm:cxn modelId="{D048C24A-003E-4A2C-AAFD-DA7034B307CB}" type="presParOf" srcId="{288DE8BA-39B5-4976-BB42-CF678E79A4E1}" destId="{02852B04-B225-4662-98E0-CBC75B413B55}" srcOrd="1" destOrd="0" presId="urn:microsoft.com/office/officeart/2005/8/layout/orgChart1"/>
+    <dgm:cxn modelId="{F9AD48F6-6065-417B-8D89-8949BDCF6479}" type="presParOf" srcId="{9092889A-921E-4CC7-AB7D-17433E9D9D0A}" destId="{99179D95-4C3D-4BF2-97A9-6C4FF3B9529D}" srcOrd="1" destOrd="0" presId="urn:microsoft.com/office/officeart/2005/8/layout/orgChart1"/>
+    <dgm:cxn modelId="{E2060F08-FFC3-4F0F-BE35-1EC10BB22D15}" type="presParOf" srcId="{9092889A-921E-4CC7-AB7D-17433E9D9D0A}" destId="{ABC07976-F526-4E68-901A-31987EB40B61}" srcOrd="2" destOrd="0" presId="urn:microsoft.com/office/officeart/2005/8/layout/orgChart1"/>
+    <dgm:cxn modelId="{B7DC2B20-4DDE-43FD-AFA9-775E3E436BA9}" type="presParOf" srcId="{45043196-EB32-4990-8054-CC9DB4D13E87}" destId="{34F22061-FC8B-4602-9361-FBF1F6E8158E}" srcOrd="2" destOrd="0" presId="urn:microsoft.com/office/officeart/2005/8/layout/orgChart1"/>
+    <dgm:cxn modelId="{798A8D0D-E488-4B7F-AAC6-94B9322A84E4}" type="presParOf" srcId="{E95FFFF7-101C-4951-80E1-11D207767D2C}" destId="{59DCAB52-186C-489A-9CD5-4AA99AC35D46}" srcOrd="2" destOrd="0" presId="urn:microsoft.com/office/officeart/2005/8/layout/orgChart1"/>
   </dgm:cxnLst>
   <dgm:bg/>
   <dgm:whole/>
@@ -45132,7 +46311,7 @@
 </file>
 
 <file path=customXml/itemProps1.xml><?xml version="1.0" encoding="utf-8"?>
-<ds:datastoreItem xmlns:ds="http://schemas.openxmlformats.org/officeDocument/2006/customXml" ds:itemID="{277631A5-B52E-4140-9997-293DE52FFE35}">
+<ds:datastoreItem xmlns:ds="http://schemas.openxmlformats.org/officeDocument/2006/customXml" ds:itemID="{7A748C0F-0CB4-4560-8450-873733C256CF}">
   <ds:schemaRefs>
     <ds:schemaRef ds:uri="http://schemas.openxmlformats.org/officeDocument/2006/bibliography"/>
   </ds:schemaRefs>

</xml_diff>

<commit_message>
Chuchichästli, it's a new dawn , it's a new day
</commit_message>
<xml_diff>
--- a/Thesis.docx
+++ b/Thesis.docx
@@ -31587,7 +31587,7 @@
           <w:lang w:eastAsia="nl-BE"/>
         </w:rPr>
         <w:drawing>
-          <wp:anchor distT="0" distB="0" distL="114300" distR="114300" simplePos="0" relativeHeight="251656192" behindDoc="0" locked="0" layoutInCell="1" allowOverlap="1" wp14:anchorId="01B74AFC" wp14:editId="6FC45220">
+          <wp:anchor distT="0" distB="0" distL="114300" distR="114300" simplePos="0" relativeHeight="251657216" behindDoc="0" locked="0" layoutInCell="1" allowOverlap="1" wp14:anchorId="01B74AFC" wp14:editId="6FC45220">
             <wp:simplePos x="4105275" y="5105400"/>
             <wp:positionH relativeFrom="margin">
               <wp:align>right</wp:align>
@@ -31766,7 +31766,7 @@
           <w:lang w:eastAsia="nl-BE"/>
         </w:rPr>
         <w:drawing>
-          <wp:anchor distT="0" distB="0" distL="114300" distR="114300" simplePos="0" relativeHeight="251673600" behindDoc="0" locked="0" layoutInCell="1" allowOverlap="1" wp14:anchorId="02A73A9F" wp14:editId="6480A945">
+          <wp:anchor distT="0" distB="0" distL="114300" distR="114300" simplePos="0" relativeHeight="251672576" behindDoc="0" locked="0" layoutInCell="1" allowOverlap="1" wp14:anchorId="02A73A9F" wp14:editId="6480A945">
             <wp:simplePos x="3733800" y="2305050"/>
             <wp:positionH relativeFrom="margin">
               <wp:align>right</wp:align>
@@ -32244,14 +32244,17 @@
       <w:r>
         <w:t xml:space="preserve"> en is hier niet op zijn plaats, moet ergens dieper genest worden, </w:t>
       </w:r>
+      <w:r>
+        <w:t xml:space="preserve"> maar ik wil dit stukske en zeker dat </w:t>
+      </w:r>
+      <w:r>
+        <w:t xml:space="preserve">woord er in. </w:t>
+      </w:r>
+    </w:p>
+    <w:p/>
+    <w:p>
       <w:bookmarkStart w:id="98" w:name="_GoBack"/>
       <w:bookmarkEnd w:id="98"/>
-      <w:r>
-        <w:t xml:space="preserve"> maar ik wil dit stukske en zeker dat </w:t>
-      </w:r>
-      <w:r>
-        <w:t xml:space="preserve">woord er in. </w:t>
-      </w:r>
     </w:p>
     <w:p>
       <w:r>
@@ -41372,49 +41375,49 @@
     </dgm:pt>
   </dgm:ptLst>
   <dgm:cxnLst>
+    <dgm:cxn modelId="{39CB5B7E-E173-4396-9B34-2BDA776B4AE1}" type="presOf" srcId="{1A6D5B79-6119-4E6D-8996-6A2ECA9D0764}" destId="{BB943BB1-72E9-4EDD-9934-562F6EDE15F4}" srcOrd="0" destOrd="0" presId="urn:microsoft.com/office/officeart/2005/8/layout/orgChart1"/>
+    <dgm:cxn modelId="{B4907BAE-DDAD-4264-958D-D1318ABDF6A0}" type="presOf" srcId="{1670AE96-3511-4427-9581-D0813ED44F79}" destId="{3521D9C4-CA67-4321-A186-ABB7BC96A569}" srcOrd="0" destOrd="0" presId="urn:microsoft.com/office/officeart/2005/8/layout/orgChart1"/>
+    <dgm:cxn modelId="{CA286F0B-102D-46F8-9093-8C3DD407D954}" srcId="{FD4D97D3-512D-40DC-B0C7-EC8ED6A68225}" destId="{25BDA8B0-CE82-42F8-99DA-3E919A47A90D}" srcOrd="0" destOrd="0" parTransId="{D6E7F3B4-D328-4C5F-9C86-3F692E8563A5}" sibTransId="{4AA1AD59-1009-4B25-9490-EA1D39581B80}"/>
+    <dgm:cxn modelId="{73385AA1-9BD1-4AD1-9401-27445C313077}" type="presOf" srcId="{5785963B-F649-48C7-98B9-DDD8FB102F99}" destId="{29DEEE3F-F42A-46B8-8681-DC07AABCACCA}" srcOrd="0" destOrd="0" presId="urn:microsoft.com/office/officeart/2005/8/layout/orgChart1"/>
+    <dgm:cxn modelId="{29C0E811-CAAB-4A4C-95B4-5925A7B53C2E}" type="presOf" srcId="{25BDA8B0-CE82-42F8-99DA-3E919A47A90D}" destId="{E2416407-80B8-42AB-A8D6-0CF899227D5D}" srcOrd="0" destOrd="0" presId="urn:microsoft.com/office/officeart/2005/8/layout/orgChart1"/>
+    <dgm:cxn modelId="{9022DFA1-AC88-4907-B0AE-0CB4E182A83E}" type="presOf" srcId="{FD4D97D3-512D-40DC-B0C7-EC8ED6A68225}" destId="{60DFAA10-3BC3-4E4C-AD04-CA533015FF5B}" srcOrd="0" destOrd="0" presId="urn:microsoft.com/office/officeart/2005/8/layout/orgChart1"/>
+    <dgm:cxn modelId="{67CB6334-DA0B-4F33-8862-2FCCD9FED6B0}" type="presOf" srcId="{1670AE96-3511-4427-9581-D0813ED44F79}" destId="{258B9D38-13D4-4972-B192-C811AB744C70}" srcOrd="1" destOrd="0" presId="urn:microsoft.com/office/officeart/2005/8/layout/orgChart1"/>
+    <dgm:cxn modelId="{B4D72D0D-EAA9-46DB-82D5-EF9194A97B9B}" srcId="{25BDA8B0-CE82-42F8-99DA-3E919A47A90D}" destId="{793AB9D8-C29A-4335-89EA-8A2436330C5C}" srcOrd="0" destOrd="0" parTransId="{958326F8-218F-4E3A-981F-5EFF52640B58}" sibTransId="{84A8551E-DAA2-453B-9A4B-FDDD192C6765}"/>
+    <dgm:cxn modelId="{D0AEECAD-EA8E-4103-B495-4BEE14E7FBB8}" type="presOf" srcId="{958326F8-218F-4E3A-981F-5EFF52640B58}" destId="{45C1D29B-DB56-42FD-8C5A-61CF9BADC74D}" srcOrd="0" destOrd="0" presId="urn:microsoft.com/office/officeart/2005/8/layout/orgChart1"/>
+    <dgm:cxn modelId="{C09A49DD-CE89-4EE8-904F-36B5ECBBD85C}" type="presOf" srcId="{263F50FA-1265-4745-90CB-5450EDF4B168}" destId="{D83BFD9A-4436-4D50-B02E-77D1CE930531}" srcOrd="1" destOrd="0" presId="urn:microsoft.com/office/officeart/2005/8/layout/orgChart1"/>
+    <dgm:cxn modelId="{1B2DB930-9DAF-4E0D-8631-7A1EA20701B4}" type="presOf" srcId="{25BDA8B0-CE82-42F8-99DA-3E919A47A90D}" destId="{C3C3D0C0-DF93-4E1A-8904-2BC8C1ECC13D}" srcOrd="1" destOrd="0" presId="urn:microsoft.com/office/officeart/2005/8/layout/orgChart1"/>
+    <dgm:cxn modelId="{50E419BC-1F6D-4210-9337-566C606A71A2}" type="presOf" srcId="{263F50FA-1265-4745-90CB-5450EDF4B168}" destId="{71A7AA38-D4A0-463D-B738-D2D1849B597F}" srcOrd="0" destOrd="0" presId="urn:microsoft.com/office/officeart/2005/8/layout/orgChart1"/>
+    <dgm:cxn modelId="{0B8158DC-236C-49FB-8D76-B4DED3640924}" type="presOf" srcId="{793AB9D8-C29A-4335-89EA-8A2436330C5C}" destId="{FDC76998-855C-44DD-816C-9DD5EA211B21}" srcOrd="0" destOrd="0" presId="urn:microsoft.com/office/officeart/2005/8/layout/orgChart1"/>
+    <dgm:cxn modelId="{FFCB0119-DFCC-4B57-8061-602C00B9D9E4}" srcId="{25BDA8B0-CE82-42F8-99DA-3E919A47A90D}" destId="{263F50FA-1265-4745-90CB-5450EDF4B168}" srcOrd="1" destOrd="0" parTransId="{5785963B-F649-48C7-98B9-DDD8FB102F99}" sibTransId="{928D63E3-0B97-4381-814E-E1A1E8335168}"/>
     <dgm:cxn modelId="{520553F4-B43F-4BF3-9691-FFFA070F0CF6}" srcId="{25BDA8B0-CE82-42F8-99DA-3E919A47A90D}" destId="{1670AE96-3511-4427-9581-D0813ED44F79}" srcOrd="2" destOrd="0" parTransId="{1A6D5B79-6119-4E6D-8996-6A2ECA9D0764}" sibTransId="{291B6600-BCAB-4581-8EFA-7190B524751F}"/>
-    <dgm:cxn modelId="{CA286F0B-102D-46F8-9093-8C3DD407D954}" srcId="{FD4D97D3-512D-40DC-B0C7-EC8ED6A68225}" destId="{25BDA8B0-CE82-42F8-99DA-3E919A47A90D}" srcOrd="0" destOrd="0" parTransId="{D6E7F3B4-D328-4C5F-9C86-3F692E8563A5}" sibTransId="{4AA1AD59-1009-4B25-9490-EA1D39581B80}"/>
-    <dgm:cxn modelId="{869D9211-C8C3-4478-90DF-B23ADE3CC546}" type="presOf" srcId="{1A6D5B79-6119-4E6D-8996-6A2ECA9D0764}" destId="{BB943BB1-72E9-4EDD-9934-562F6EDE15F4}" srcOrd="0" destOrd="0" presId="urn:microsoft.com/office/officeart/2005/8/layout/orgChart1"/>
-    <dgm:cxn modelId="{009061EA-67A5-450A-87CD-12B01B1ABA19}" type="presOf" srcId="{958326F8-218F-4E3A-981F-5EFF52640B58}" destId="{45C1D29B-DB56-42FD-8C5A-61CF9BADC74D}" srcOrd="0" destOrd="0" presId="urn:microsoft.com/office/officeart/2005/8/layout/orgChart1"/>
-    <dgm:cxn modelId="{C5CA68D9-6B90-4F05-835A-1FBB15DD6E18}" type="presOf" srcId="{5785963B-F649-48C7-98B9-DDD8FB102F99}" destId="{29DEEE3F-F42A-46B8-8681-DC07AABCACCA}" srcOrd="0" destOrd="0" presId="urn:microsoft.com/office/officeart/2005/8/layout/orgChart1"/>
-    <dgm:cxn modelId="{7C42B371-1A42-4C42-8CFC-8D0E5F6165CB}" type="presOf" srcId="{FD4D97D3-512D-40DC-B0C7-EC8ED6A68225}" destId="{60DFAA10-3BC3-4E4C-AD04-CA533015FF5B}" srcOrd="0" destOrd="0" presId="urn:microsoft.com/office/officeart/2005/8/layout/orgChart1"/>
-    <dgm:cxn modelId="{7C766B95-30FB-47CC-B05C-ED2C0DE175F6}" type="presOf" srcId="{263F50FA-1265-4745-90CB-5450EDF4B168}" destId="{71A7AA38-D4A0-463D-B738-D2D1849B597F}" srcOrd="0" destOrd="0" presId="urn:microsoft.com/office/officeart/2005/8/layout/orgChart1"/>
-    <dgm:cxn modelId="{1F4964DD-1459-44CB-9892-72B3260EC802}" type="presOf" srcId="{793AB9D8-C29A-4335-89EA-8A2436330C5C}" destId="{72D52533-320A-435B-AA2E-36BCA6299B22}" srcOrd="1" destOrd="0" presId="urn:microsoft.com/office/officeart/2005/8/layout/orgChart1"/>
-    <dgm:cxn modelId="{1694890A-C3F8-4092-9A52-D84FA26EFB64}" type="presOf" srcId="{1670AE96-3511-4427-9581-D0813ED44F79}" destId="{258B9D38-13D4-4972-B192-C811AB744C70}" srcOrd="1" destOrd="0" presId="urn:microsoft.com/office/officeart/2005/8/layout/orgChart1"/>
-    <dgm:cxn modelId="{8F3B7404-6278-40F7-B71E-0F206E3CADA9}" type="presOf" srcId="{1670AE96-3511-4427-9581-D0813ED44F79}" destId="{3521D9C4-CA67-4321-A186-ABB7BC96A569}" srcOrd="0" destOrd="0" presId="urn:microsoft.com/office/officeart/2005/8/layout/orgChart1"/>
-    <dgm:cxn modelId="{341C0B09-0D3C-45C6-BAE0-BBD4FFD862C1}" type="presOf" srcId="{793AB9D8-C29A-4335-89EA-8A2436330C5C}" destId="{FDC76998-855C-44DD-816C-9DD5EA211B21}" srcOrd="0" destOrd="0" presId="urn:microsoft.com/office/officeart/2005/8/layout/orgChart1"/>
-    <dgm:cxn modelId="{E815B869-D916-460E-A710-02FC28ABD1C9}" type="presOf" srcId="{25BDA8B0-CE82-42F8-99DA-3E919A47A90D}" destId="{E2416407-80B8-42AB-A8D6-0CF899227D5D}" srcOrd="0" destOrd="0" presId="urn:microsoft.com/office/officeart/2005/8/layout/orgChart1"/>
-    <dgm:cxn modelId="{B4D72D0D-EAA9-46DB-82D5-EF9194A97B9B}" srcId="{25BDA8B0-CE82-42F8-99DA-3E919A47A90D}" destId="{793AB9D8-C29A-4335-89EA-8A2436330C5C}" srcOrd="0" destOrd="0" parTransId="{958326F8-218F-4E3A-981F-5EFF52640B58}" sibTransId="{84A8551E-DAA2-453B-9A4B-FDDD192C6765}"/>
-    <dgm:cxn modelId="{390C4744-DB14-439B-9177-A190D87B7638}" type="presOf" srcId="{263F50FA-1265-4745-90CB-5450EDF4B168}" destId="{D83BFD9A-4436-4D50-B02E-77D1CE930531}" srcOrd="1" destOrd="0" presId="urn:microsoft.com/office/officeart/2005/8/layout/orgChart1"/>
-    <dgm:cxn modelId="{51AFBBE8-ACF3-4C77-9804-1145D7032AAD}" type="presOf" srcId="{25BDA8B0-CE82-42F8-99DA-3E919A47A90D}" destId="{C3C3D0C0-DF93-4E1A-8904-2BC8C1ECC13D}" srcOrd="1" destOrd="0" presId="urn:microsoft.com/office/officeart/2005/8/layout/orgChart1"/>
-    <dgm:cxn modelId="{FFCB0119-DFCC-4B57-8061-602C00B9D9E4}" srcId="{25BDA8B0-CE82-42F8-99DA-3E919A47A90D}" destId="{263F50FA-1265-4745-90CB-5450EDF4B168}" srcOrd="1" destOrd="0" parTransId="{5785963B-F649-48C7-98B9-DDD8FB102F99}" sibTransId="{928D63E3-0B97-4381-814E-E1A1E8335168}"/>
-    <dgm:cxn modelId="{83A66939-A074-4648-A794-B9660F511E35}" type="presParOf" srcId="{60DFAA10-3BC3-4E4C-AD04-CA533015FF5B}" destId="{5EC10829-76AF-463B-BC1F-DB236C549E3C}" srcOrd="0" destOrd="0" presId="urn:microsoft.com/office/officeart/2005/8/layout/orgChart1"/>
-    <dgm:cxn modelId="{711A10BD-3BD2-48A7-A26F-BA447FD12BBD}" type="presParOf" srcId="{5EC10829-76AF-463B-BC1F-DB236C549E3C}" destId="{1BFC678F-36E3-477A-9FB5-8EBEBBD7892A}" srcOrd="0" destOrd="0" presId="urn:microsoft.com/office/officeart/2005/8/layout/orgChart1"/>
-    <dgm:cxn modelId="{F19FE804-2227-4CF3-BCC0-54DEB02ADD1A}" type="presParOf" srcId="{1BFC678F-36E3-477A-9FB5-8EBEBBD7892A}" destId="{E2416407-80B8-42AB-A8D6-0CF899227D5D}" srcOrd="0" destOrd="0" presId="urn:microsoft.com/office/officeart/2005/8/layout/orgChart1"/>
-    <dgm:cxn modelId="{B74A0890-819D-4ADC-B62C-9050C487AE90}" type="presParOf" srcId="{1BFC678F-36E3-477A-9FB5-8EBEBBD7892A}" destId="{C3C3D0C0-DF93-4E1A-8904-2BC8C1ECC13D}" srcOrd="1" destOrd="0" presId="urn:microsoft.com/office/officeart/2005/8/layout/orgChart1"/>
-    <dgm:cxn modelId="{BBC45A6F-9726-457E-8104-E22C8ECF9EE9}" type="presParOf" srcId="{5EC10829-76AF-463B-BC1F-DB236C549E3C}" destId="{9441EBF9-4931-47A2-8409-225B01390B17}" srcOrd="1" destOrd="0" presId="urn:microsoft.com/office/officeart/2005/8/layout/orgChart1"/>
-    <dgm:cxn modelId="{34F08E8E-2B89-48B5-BE6C-3F9C92794891}" type="presParOf" srcId="{9441EBF9-4931-47A2-8409-225B01390B17}" destId="{29DEEE3F-F42A-46B8-8681-DC07AABCACCA}" srcOrd="0" destOrd="0" presId="urn:microsoft.com/office/officeart/2005/8/layout/orgChart1"/>
-    <dgm:cxn modelId="{245EC190-C980-434E-8FCD-D7ADB48A23CC}" type="presParOf" srcId="{9441EBF9-4931-47A2-8409-225B01390B17}" destId="{B65EC7A3-83C1-4262-A190-B43E4FB57A82}" srcOrd="1" destOrd="0" presId="urn:microsoft.com/office/officeart/2005/8/layout/orgChart1"/>
-    <dgm:cxn modelId="{BB107D7D-5458-4DC8-8C2B-1DEBCF1BBDBC}" type="presParOf" srcId="{B65EC7A3-83C1-4262-A190-B43E4FB57A82}" destId="{7F746CB9-523C-43FA-925D-EC782FF6D1D9}" srcOrd="0" destOrd="0" presId="urn:microsoft.com/office/officeart/2005/8/layout/orgChart1"/>
-    <dgm:cxn modelId="{35978A0B-15CF-4225-99F4-B56E153EB894}" type="presParOf" srcId="{7F746CB9-523C-43FA-925D-EC782FF6D1D9}" destId="{71A7AA38-D4A0-463D-B738-D2D1849B597F}" srcOrd="0" destOrd="0" presId="urn:microsoft.com/office/officeart/2005/8/layout/orgChart1"/>
-    <dgm:cxn modelId="{00E219ED-3A8F-4618-9E4F-2C50AB78F72C}" type="presParOf" srcId="{7F746CB9-523C-43FA-925D-EC782FF6D1D9}" destId="{D83BFD9A-4436-4D50-B02E-77D1CE930531}" srcOrd="1" destOrd="0" presId="urn:microsoft.com/office/officeart/2005/8/layout/orgChart1"/>
-    <dgm:cxn modelId="{997E1FB8-1110-4980-B833-21B417AE0583}" type="presParOf" srcId="{B65EC7A3-83C1-4262-A190-B43E4FB57A82}" destId="{BC1DB128-534C-45B8-A95B-80813A7D25BD}" srcOrd="1" destOrd="0" presId="urn:microsoft.com/office/officeart/2005/8/layout/orgChart1"/>
-    <dgm:cxn modelId="{F42F8CEE-C118-4729-BD38-85F7D1563551}" type="presParOf" srcId="{B65EC7A3-83C1-4262-A190-B43E4FB57A82}" destId="{33BB358A-493B-4839-8241-FC511AE74F99}" srcOrd="2" destOrd="0" presId="urn:microsoft.com/office/officeart/2005/8/layout/orgChart1"/>
-    <dgm:cxn modelId="{14520FDD-1E8B-4903-A836-FE251F262BDB}" type="presParOf" srcId="{9441EBF9-4931-47A2-8409-225B01390B17}" destId="{BB943BB1-72E9-4EDD-9934-562F6EDE15F4}" srcOrd="2" destOrd="0" presId="urn:microsoft.com/office/officeart/2005/8/layout/orgChart1"/>
-    <dgm:cxn modelId="{0CA7B402-3587-47E0-B0B9-EA5D7108607C}" type="presParOf" srcId="{9441EBF9-4931-47A2-8409-225B01390B17}" destId="{0CC8D05A-2061-4104-AB04-C485FC3E7501}" srcOrd="3" destOrd="0" presId="urn:microsoft.com/office/officeart/2005/8/layout/orgChart1"/>
-    <dgm:cxn modelId="{8AD5E98C-82A3-4972-9975-F86DFBBF6ABC}" type="presParOf" srcId="{0CC8D05A-2061-4104-AB04-C485FC3E7501}" destId="{FD469EB9-1769-4EB3-8DA7-2D0C3454F972}" srcOrd="0" destOrd="0" presId="urn:microsoft.com/office/officeart/2005/8/layout/orgChart1"/>
-    <dgm:cxn modelId="{4C7DFFF5-03FD-4DB0-93A1-8774DD2AB5D7}" type="presParOf" srcId="{FD469EB9-1769-4EB3-8DA7-2D0C3454F972}" destId="{3521D9C4-CA67-4321-A186-ABB7BC96A569}" srcOrd="0" destOrd="0" presId="urn:microsoft.com/office/officeart/2005/8/layout/orgChart1"/>
-    <dgm:cxn modelId="{9379BA74-E7F7-418E-AA70-3DD3323BD6E0}" type="presParOf" srcId="{FD469EB9-1769-4EB3-8DA7-2D0C3454F972}" destId="{258B9D38-13D4-4972-B192-C811AB744C70}" srcOrd="1" destOrd="0" presId="urn:microsoft.com/office/officeart/2005/8/layout/orgChart1"/>
-    <dgm:cxn modelId="{E6CB33A9-8D3F-40E1-8E1E-D325967DF74A}" type="presParOf" srcId="{0CC8D05A-2061-4104-AB04-C485FC3E7501}" destId="{00850621-DE3F-477C-ADE1-81E365580149}" srcOrd="1" destOrd="0" presId="urn:microsoft.com/office/officeart/2005/8/layout/orgChart1"/>
-    <dgm:cxn modelId="{801558D4-FD57-4705-AFC0-B05EB795CB50}" type="presParOf" srcId="{0CC8D05A-2061-4104-AB04-C485FC3E7501}" destId="{47CEB40C-C533-47E9-96D0-1C217E14DE37}" srcOrd="2" destOrd="0" presId="urn:microsoft.com/office/officeart/2005/8/layout/orgChart1"/>
-    <dgm:cxn modelId="{5ACA921E-7CD9-4D46-B7C0-396FDA694932}" type="presParOf" srcId="{5EC10829-76AF-463B-BC1F-DB236C549E3C}" destId="{8FC23684-7A55-444C-99DA-FA1298CFBCE0}" srcOrd="2" destOrd="0" presId="urn:microsoft.com/office/officeart/2005/8/layout/orgChart1"/>
-    <dgm:cxn modelId="{2A7824A5-46F4-4FFE-9961-99227D4B24CD}" type="presParOf" srcId="{8FC23684-7A55-444C-99DA-FA1298CFBCE0}" destId="{45C1D29B-DB56-42FD-8C5A-61CF9BADC74D}" srcOrd="0" destOrd="0" presId="urn:microsoft.com/office/officeart/2005/8/layout/orgChart1"/>
-    <dgm:cxn modelId="{73F0AEA9-F8EF-4A05-91B5-2EF0B7166750}" type="presParOf" srcId="{8FC23684-7A55-444C-99DA-FA1298CFBCE0}" destId="{E7A56F07-82EE-45FA-A3E8-E1D0A1BC3714}" srcOrd="1" destOrd="0" presId="urn:microsoft.com/office/officeart/2005/8/layout/orgChart1"/>
-    <dgm:cxn modelId="{FE61D3DA-F378-4DEE-B104-106763575FBD}" type="presParOf" srcId="{E7A56F07-82EE-45FA-A3E8-E1D0A1BC3714}" destId="{08FDB9A4-562C-4972-A0B5-CC933F073F89}" srcOrd="0" destOrd="0" presId="urn:microsoft.com/office/officeart/2005/8/layout/orgChart1"/>
-    <dgm:cxn modelId="{99331DA8-DE64-48D0-B705-3A23699456AA}" type="presParOf" srcId="{08FDB9A4-562C-4972-A0B5-CC933F073F89}" destId="{FDC76998-855C-44DD-816C-9DD5EA211B21}" srcOrd="0" destOrd="0" presId="urn:microsoft.com/office/officeart/2005/8/layout/orgChart1"/>
-    <dgm:cxn modelId="{E844CF8A-B77A-4A22-B71D-B9BF127817F9}" type="presParOf" srcId="{08FDB9A4-562C-4972-A0B5-CC933F073F89}" destId="{72D52533-320A-435B-AA2E-36BCA6299B22}" srcOrd="1" destOrd="0" presId="urn:microsoft.com/office/officeart/2005/8/layout/orgChart1"/>
-    <dgm:cxn modelId="{67423F7C-FC1D-45EF-9C81-97471D3CC2CC}" type="presParOf" srcId="{E7A56F07-82EE-45FA-A3E8-E1D0A1BC3714}" destId="{EF167000-3751-4D13-B04A-151B4A816969}" srcOrd="1" destOrd="0" presId="urn:microsoft.com/office/officeart/2005/8/layout/orgChart1"/>
-    <dgm:cxn modelId="{3FD9C04F-CE54-479A-A0D2-652535F9316B}" type="presParOf" srcId="{E7A56F07-82EE-45FA-A3E8-E1D0A1BC3714}" destId="{F4D2B13E-20ED-4C66-816B-F1B454B8F9F1}" srcOrd="2" destOrd="0" presId="urn:microsoft.com/office/officeart/2005/8/layout/orgChart1"/>
+    <dgm:cxn modelId="{171C3969-719C-4EF3-A278-7AB5107354AA}" type="presOf" srcId="{793AB9D8-C29A-4335-89EA-8A2436330C5C}" destId="{72D52533-320A-435B-AA2E-36BCA6299B22}" srcOrd="1" destOrd="0" presId="urn:microsoft.com/office/officeart/2005/8/layout/orgChart1"/>
+    <dgm:cxn modelId="{519F25BB-C9B6-4329-8B58-834ED0D3D35F}" type="presParOf" srcId="{60DFAA10-3BC3-4E4C-AD04-CA533015FF5B}" destId="{5EC10829-76AF-463B-BC1F-DB236C549E3C}" srcOrd="0" destOrd="0" presId="urn:microsoft.com/office/officeart/2005/8/layout/orgChart1"/>
+    <dgm:cxn modelId="{7DF2CB71-9F71-4525-B3B9-079F6DC62961}" type="presParOf" srcId="{5EC10829-76AF-463B-BC1F-DB236C549E3C}" destId="{1BFC678F-36E3-477A-9FB5-8EBEBBD7892A}" srcOrd="0" destOrd="0" presId="urn:microsoft.com/office/officeart/2005/8/layout/orgChart1"/>
+    <dgm:cxn modelId="{1E154970-A123-48E6-BDB1-2EB86B0C00B4}" type="presParOf" srcId="{1BFC678F-36E3-477A-9FB5-8EBEBBD7892A}" destId="{E2416407-80B8-42AB-A8D6-0CF899227D5D}" srcOrd="0" destOrd="0" presId="urn:microsoft.com/office/officeart/2005/8/layout/orgChart1"/>
+    <dgm:cxn modelId="{D658C309-5446-4092-A1D2-3862EE603A4A}" type="presParOf" srcId="{1BFC678F-36E3-477A-9FB5-8EBEBBD7892A}" destId="{C3C3D0C0-DF93-4E1A-8904-2BC8C1ECC13D}" srcOrd="1" destOrd="0" presId="urn:microsoft.com/office/officeart/2005/8/layout/orgChart1"/>
+    <dgm:cxn modelId="{6B943668-7D61-44C5-88DA-C6A3E6DE0025}" type="presParOf" srcId="{5EC10829-76AF-463B-BC1F-DB236C549E3C}" destId="{9441EBF9-4931-47A2-8409-225B01390B17}" srcOrd="1" destOrd="0" presId="urn:microsoft.com/office/officeart/2005/8/layout/orgChart1"/>
+    <dgm:cxn modelId="{B6C55FF7-7388-414F-A895-62A7413AC76D}" type="presParOf" srcId="{9441EBF9-4931-47A2-8409-225B01390B17}" destId="{29DEEE3F-F42A-46B8-8681-DC07AABCACCA}" srcOrd="0" destOrd="0" presId="urn:microsoft.com/office/officeart/2005/8/layout/orgChart1"/>
+    <dgm:cxn modelId="{DA0A429F-547A-4351-B556-3B7762403A7E}" type="presParOf" srcId="{9441EBF9-4931-47A2-8409-225B01390B17}" destId="{B65EC7A3-83C1-4262-A190-B43E4FB57A82}" srcOrd="1" destOrd="0" presId="urn:microsoft.com/office/officeart/2005/8/layout/orgChart1"/>
+    <dgm:cxn modelId="{D8E27A65-23DB-42E9-BCF6-C1E64D591253}" type="presParOf" srcId="{B65EC7A3-83C1-4262-A190-B43E4FB57A82}" destId="{7F746CB9-523C-43FA-925D-EC782FF6D1D9}" srcOrd="0" destOrd="0" presId="urn:microsoft.com/office/officeart/2005/8/layout/orgChart1"/>
+    <dgm:cxn modelId="{14D45E5E-099D-4E5F-BBEB-AC3F51331665}" type="presParOf" srcId="{7F746CB9-523C-43FA-925D-EC782FF6D1D9}" destId="{71A7AA38-D4A0-463D-B738-D2D1849B597F}" srcOrd="0" destOrd="0" presId="urn:microsoft.com/office/officeart/2005/8/layout/orgChart1"/>
+    <dgm:cxn modelId="{6917B49C-0ACF-4C80-9FEE-9E2F2E619652}" type="presParOf" srcId="{7F746CB9-523C-43FA-925D-EC782FF6D1D9}" destId="{D83BFD9A-4436-4D50-B02E-77D1CE930531}" srcOrd="1" destOrd="0" presId="urn:microsoft.com/office/officeart/2005/8/layout/orgChart1"/>
+    <dgm:cxn modelId="{03E0708D-FF73-417F-B126-4551BCCAA940}" type="presParOf" srcId="{B65EC7A3-83C1-4262-A190-B43E4FB57A82}" destId="{BC1DB128-534C-45B8-A95B-80813A7D25BD}" srcOrd="1" destOrd="0" presId="urn:microsoft.com/office/officeart/2005/8/layout/orgChart1"/>
+    <dgm:cxn modelId="{1AA337BF-C7E5-4D7B-AFDC-AF97349544FD}" type="presParOf" srcId="{B65EC7A3-83C1-4262-A190-B43E4FB57A82}" destId="{33BB358A-493B-4839-8241-FC511AE74F99}" srcOrd="2" destOrd="0" presId="urn:microsoft.com/office/officeart/2005/8/layout/orgChart1"/>
+    <dgm:cxn modelId="{779962B5-CC61-4B91-951F-5B50BC5F2A80}" type="presParOf" srcId="{9441EBF9-4931-47A2-8409-225B01390B17}" destId="{BB943BB1-72E9-4EDD-9934-562F6EDE15F4}" srcOrd="2" destOrd="0" presId="urn:microsoft.com/office/officeart/2005/8/layout/orgChart1"/>
+    <dgm:cxn modelId="{BC80AC0D-1983-4BAD-B693-F25E8F87CB34}" type="presParOf" srcId="{9441EBF9-4931-47A2-8409-225B01390B17}" destId="{0CC8D05A-2061-4104-AB04-C485FC3E7501}" srcOrd="3" destOrd="0" presId="urn:microsoft.com/office/officeart/2005/8/layout/orgChart1"/>
+    <dgm:cxn modelId="{64F5C7C7-EFAD-44B8-8690-EE31FF2E4DD9}" type="presParOf" srcId="{0CC8D05A-2061-4104-AB04-C485FC3E7501}" destId="{FD469EB9-1769-4EB3-8DA7-2D0C3454F972}" srcOrd="0" destOrd="0" presId="urn:microsoft.com/office/officeart/2005/8/layout/orgChart1"/>
+    <dgm:cxn modelId="{7AEF29E4-8819-44C5-B869-3FE8C815B68C}" type="presParOf" srcId="{FD469EB9-1769-4EB3-8DA7-2D0C3454F972}" destId="{3521D9C4-CA67-4321-A186-ABB7BC96A569}" srcOrd="0" destOrd="0" presId="urn:microsoft.com/office/officeart/2005/8/layout/orgChart1"/>
+    <dgm:cxn modelId="{0DEF07DF-A33F-4DE9-B3D9-3461A560AC2E}" type="presParOf" srcId="{FD469EB9-1769-4EB3-8DA7-2D0C3454F972}" destId="{258B9D38-13D4-4972-B192-C811AB744C70}" srcOrd="1" destOrd="0" presId="urn:microsoft.com/office/officeart/2005/8/layout/orgChart1"/>
+    <dgm:cxn modelId="{12295C47-4252-42EF-8E25-122F8EAF37D1}" type="presParOf" srcId="{0CC8D05A-2061-4104-AB04-C485FC3E7501}" destId="{00850621-DE3F-477C-ADE1-81E365580149}" srcOrd="1" destOrd="0" presId="urn:microsoft.com/office/officeart/2005/8/layout/orgChart1"/>
+    <dgm:cxn modelId="{FAA5A228-B112-47BB-9D59-BB7359474094}" type="presParOf" srcId="{0CC8D05A-2061-4104-AB04-C485FC3E7501}" destId="{47CEB40C-C533-47E9-96D0-1C217E14DE37}" srcOrd="2" destOrd="0" presId="urn:microsoft.com/office/officeart/2005/8/layout/orgChart1"/>
+    <dgm:cxn modelId="{B2B224FB-A8F5-4242-8287-395BAAF16077}" type="presParOf" srcId="{5EC10829-76AF-463B-BC1F-DB236C549E3C}" destId="{8FC23684-7A55-444C-99DA-FA1298CFBCE0}" srcOrd="2" destOrd="0" presId="urn:microsoft.com/office/officeart/2005/8/layout/orgChart1"/>
+    <dgm:cxn modelId="{97E7C6C1-62A2-4D26-98E7-3628101AD8F0}" type="presParOf" srcId="{8FC23684-7A55-444C-99DA-FA1298CFBCE0}" destId="{45C1D29B-DB56-42FD-8C5A-61CF9BADC74D}" srcOrd="0" destOrd="0" presId="urn:microsoft.com/office/officeart/2005/8/layout/orgChart1"/>
+    <dgm:cxn modelId="{6F2EF9FE-05A1-45D1-AC9A-16884C94B6D8}" type="presParOf" srcId="{8FC23684-7A55-444C-99DA-FA1298CFBCE0}" destId="{E7A56F07-82EE-45FA-A3E8-E1D0A1BC3714}" srcOrd="1" destOrd="0" presId="urn:microsoft.com/office/officeart/2005/8/layout/orgChart1"/>
+    <dgm:cxn modelId="{381A287B-2EF4-4641-8A0F-01E9B4AB439B}" type="presParOf" srcId="{E7A56F07-82EE-45FA-A3E8-E1D0A1BC3714}" destId="{08FDB9A4-562C-4972-A0B5-CC933F073F89}" srcOrd="0" destOrd="0" presId="urn:microsoft.com/office/officeart/2005/8/layout/orgChart1"/>
+    <dgm:cxn modelId="{89DAD2B3-0F4E-450A-8003-4252D84244AC}" type="presParOf" srcId="{08FDB9A4-562C-4972-A0B5-CC933F073F89}" destId="{FDC76998-855C-44DD-816C-9DD5EA211B21}" srcOrd="0" destOrd="0" presId="urn:microsoft.com/office/officeart/2005/8/layout/orgChart1"/>
+    <dgm:cxn modelId="{2F4A9A82-F4C3-4CCE-9212-D02AA9AB2CA6}" type="presParOf" srcId="{08FDB9A4-562C-4972-A0B5-CC933F073F89}" destId="{72D52533-320A-435B-AA2E-36BCA6299B22}" srcOrd="1" destOrd="0" presId="urn:microsoft.com/office/officeart/2005/8/layout/orgChart1"/>
+    <dgm:cxn modelId="{684C66CF-53B0-47D4-A2BD-B784C5CBF3E8}" type="presParOf" srcId="{E7A56F07-82EE-45FA-A3E8-E1D0A1BC3714}" destId="{EF167000-3751-4D13-B04A-151B4A816969}" srcOrd="1" destOrd="0" presId="urn:microsoft.com/office/officeart/2005/8/layout/orgChart1"/>
+    <dgm:cxn modelId="{8AA512EE-6D50-482E-A66B-A950892D76B0}" type="presParOf" srcId="{E7A56F07-82EE-45FA-A3E8-E1D0A1BC3714}" destId="{F4D2B13E-20ED-4C66-816B-F1B454B8F9F1}" srcOrd="2" destOrd="0" presId="urn:microsoft.com/office/officeart/2005/8/layout/orgChart1"/>
   </dgm:cxnLst>
   <dgm:bg/>
   <dgm:whole/>
@@ -42106,82 +42109,82 @@
     </dgm:pt>
   </dgm:ptLst>
   <dgm:cxnLst>
+    <dgm:cxn modelId="{A4090714-068E-4FB8-A53B-6885D6E6D148}" srcId="{E12F740F-9226-4341-839D-FFA03B15217F}" destId="{05E1D22D-C08E-4897-AB52-8A7ABC0F4C1E}" srcOrd="0" destOrd="0" parTransId="{C573AA3B-60AA-4302-A61E-4428BA830E8E}" sibTransId="{C2978050-D4A3-415F-BB90-0FBD616D9C67}"/>
+    <dgm:cxn modelId="{49DF3DB1-C7D8-4155-A00C-233C9AA79D94}" type="presOf" srcId="{63430C27-F2E8-40DF-8D6B-9984260987A0}" destId="{1B690B0C-943E-46DE-961F-74BB71F3F4E7}" srcOrd="0" destOrd="0" presId="urn:microsoft.com/office/officeart/2005/8/layout/orgChart1"/>
+    <dgm:cxn modelId="{8697D6B5-0024-4151-9DD9-626C44129F7A}" type="presOf" srcId="{2B91E0FE-2FA2-45D0-BB1E-CCCC9C60ACC4}" destId="{AD55A587-4DE1-4D2D-85B5-3EB96E572D4E}" srcOrd="0" destOrd="0" presId="urn:microsoft.com/office/officeart/2005/8/layout/orgChart1"/>
+    <dgm:cxn modelId="{4DC4D80D-5410-4823-BBDE-3E654D173F09}" type="presOf" srcId="{9A2C1932-0718-4658-B817-E7E9684195C8}" destId="{9004B3B0-762E-4D41-A683-F3F375591920}" srcOrd="0" destOrd="0" presId="urn:microsoft.com/office/officeart/2005/8/layout/orgChart1"/>
+    <dgm:cxn modelId="{1063D836-E8E3-4286-8DF8-A90F0DE3BB28}" type="presOf" srcId="{DE0076FD-2CC6-49D7-B4F1-5DD4BD37B76B}" destId="{48F66A2B-5860-48CD-B435-1C76F6C82D7E}" srcOrd="1" destOrd="0" presId="urn:microsoft.com/office/officeart/2005/8/layout/orgChart1"/>
+    <dgm:cxn modelId="{F82A8E05-BDFB-4320-AA86-45652589C4FB}" type="presOf" srcId="{6EF64C25-3660-4860-BF36-24D4D23A43FE}" destId="{F567448A-8B7A-48B3-B5FE-89A5DB4A909A}" srcOrd="0" destOrd="0" presId="urn:microsoft.com/office/officeart/2005/8/layout/orgChart1"/>
+    <dgm:cxn modelId="{5FD5A469-282A-48E7-BE33-B20E514D6F2E}" type="presOf" srcId="{E12F740F-9226-4341-839D-FFA03B15217F}" destId="{6709DA7E-4017-43AF-AF4A-4C1E7631F8D9}" srcOrd="0" destOrd="0" presId="urn:microsoft.com/office/officeart/2005/8/layout/orgChart1"/>
     <dgm:cxn modelId="{FA3391D4-AF3D-49F2-B56F-99685AB27E4A}" srcId="{05E1D22D-C08E-4897-AB52-8A7ABC0F4C1E}" destId="{2B91E0FE-2FA2-45D0-BB1E-CCCC9C60ACC4}" srcOrd="3" destOrd="0" parTransId="{2A53C17E-8F8D-4A10-9119-9A74FC34752C}" sibTransId="{11204D6E-9B82-41B5-AAE5-BF7A6E5E1848}"/>
-    <dgm:cxn modelId="{DD999863-0C29-48B8-91BE-277CC5E99AB0}" type="presOf" srcId="{63430C27-F2E8-40DF-8D6B-9984260987A0}" destId="{1B690B0C-943E-46DE-961F-74BB71F3F4E7}" srcOrd="0" destOrd="0" presId="urn:microsoft.com/office/officeart/2005/8/layout/orgChart1"/>
     <dgm:cxn modelId="{990FC087-48C5-4A50-9F48-E555322BDFCD}" srcId="{05E1D22D-C08E-4897-AB52-8A7ABC0F4C1E}" destId="{69687A50-5FF8-47DB-85BE-88C96003F9BD}" srcOrd="1" destOrd="0" parTransId="{2ADC735A-D2CF-4724-99C9-382B8516D753}" sibTransId="{11D63770-BAFC-4079-AF39-9681A84A47DB}"/>
-    <dgm:cxn modelId="{BD096B58-A73F-43A0-9445-6A28E949E6B7}" type="presOf" srcId="{6EF64C25-3660-4860-BF36-24D4D23A43FE}" destId="{F567448A-8B7A-48B3-B5FE-89A5DB4A909A}" srcOrd="0" destOrd="0" presId="urn:microsoft.com/office/officeart/2005/8/layout/orgChart1"/>
-    <dgm:cxn modelId="{AB185493-C3EA-45AB-8151-A6B77D206FDC}" type="presOf" srcId="{972AB47B-A884-4743-AB95-08FB6F491010}" destId="{301C0782-F685-4352-83F6-3AEAE10B7910}" srcOrd="0" destOrd="0" presId="urn:microsoft.com/office/officeart/2005/8/layout/orgChart1"/>
-    <dgm:cxn modelId="{2F06F832-DF88-428F-95B8-0B5A172527A3}" type="presOf" srcId="{E12F740F-9226-4341-839D-FFA03B15217F}" destId="{92170D2C-7C24-4EFB-825F-2EDF4962E4F0}" srcOrd="1" destOrd="0" presId="urn:microsoft.com/office/officeart/2005/8/layout/orgChart1"/>
-    <dgm:cxn modelId="{51011783-73EC-45AE-981B-FB44BC1B98EA}" type="presOf" srcId="{DE0076FD-2CC6-49D7-B4F1-5DD4BD37B76B}" destId="{D0764E7F-B714-4041-961C-FFDE917CAA56}" srcOrd="0" destOrd="0" presId="urn:microsoft.com/office/officeart/2005/8/layout/orgChart1"/>
-    <dgm:cxn modelId="{BD9868C5-811C-48AF-8D89-2016E2DFD38F}" type="presOf" srcId="{2ADC735A-D2CF-4724-99C9-382B8516D753}" destId="{39DFC059-084A-4A73-B234-E1B2C71E6CAB}" srcOrd="0" destOrd="0" presId="urn:microsoft.com/office/officeart/2005/8/layout/orgChart1"/>
-    <dgm:cxn modelId="{BCBF65D3-D287-49AB-8034-07F7F6111A15}" type="presOf" srcId="{DE0076FD-2CC6-49D7-B4F1-5DD4BD37B76B}" destId="{48F66A2B-5860-48CD-B435-1C76F6C82D7E}" srcOrd="1" destOrd="0" presId="urn:microsoft.com/office/officeart/2005/8/layout/orgChart1"/>
-    <dgm:cxn modelId="{07A347BA-7C95-43E9-8589-9CA1FC179BC4}" type="presOf" srcId="{41CC6CD1-E909-4015-9D0A-245F0E067B57}" destId="{504B74A2-2628-4DAB-9574-9360D1C3B65E}" srcOrd="0" destOrd="0" presId="urn:microsoft.com/office/officeart/2005/8/layout/orgChart1"/>
-    <dgm:cxn modelId="{719B9120-63B1-4F25-A56F-7FE01BABF4BC}" type="presOf" srcId="{63430C27-F2E8-40DF-8D6B-9984260987A0}" destId="{91028010-2663-40C1-BE6E-BB7BC40D2092}" srcOrd="1" destOrd="0" presId="urn:microsoft.com/office/officeart/2005/8/layout/orgChart1"/>
-    <dgm:cxn modelId="{64DC1472-2A10-47E7-AE3E-AE10D4E3EE20}" type="presOf" srcId="{2B91E0FE-2FA2-45D0-BB1E-CCCC9C60ACC4}" destId="{AD55A587-4DE1-4D2D-85B5-3EB96E572D4E}" srcOrd="0" destOrd="0" presId="urn:microsoft.com/office/officeart/2005/8/layout/orgChart1"/>
-    <dgm:cxn modelId="{539C44DD-BE5B-4B2F-9ABA-CD1016D9AEEB}" type="presOf" srcId="{2B91E0FE-2FA2-45D0-BB1E-CCCC9C60ACC4}" destId="{F22C71F1-C429-4323-9BB4-CF1211052A5A}" srcOrd="1" destOrd="0" presId="urn:microsoft.com/office/officeart/2005/8/layout/orgChart1"/>
+    <dgm:cxn modelId="{80DEEFA7-A48D-4ADC-8310-B6106C008BE9}" type="presOf" srcId="{05E1D22D-C08E-4897-AB52-8A7ABC0F4C1E}" destId="{ACBCBBD6-B778-4B13-959D-A138C0C078F9}" srcOrd="0" destOrd="0" presId="urn:microsoft.com/office/officeart/2005/8/layout/orgChart1"/>
+    <dgm:cxn modelId="{7DEAD103-AB66-4C6F-9793-C3AA84C71D90}" srcId="{9A2C1932-0718-4658-B817-E7E9684195C8}" destId="{E12F740F-9226-4341-839D-FFA03B15217F}" srcOrd="0" destOrd="0" parTransId="{46265698-921C-4DCA-94C4-58A5722CD6A3}" sibTransId="{157FF1A8-71F0-4DEA-B61E-6113D96169B2}"/>
+    <dgm:cxn modelId="{FB895FA3-9088-468B-AB5E-F3046C806E64}" type="presOf" srcId="{2B91E0FE-2FA2-45D0-BB1E-CCCC9C60ACC4}" destId="{F22C71F1-C429-4323-9BB4-CF1211052A5A}" srcOrd="1" destOrd="0" presId="urn:microsoft.com/office/officeart/2005/8/layout/orgChart1"/>
+    <dgm:cxn modelId="{27B94526-8771-4A64-BFAD-86F9E112F1F3}" type="presOf" srcId="{E12F740F-9226-4341-839D-FFA03B15217F}" destId="{92170D2C-7C24-4EFB-825F-2EDF4962E4F0}" srcOrd="1" destOrd="0" presId="urn:microsoft.com/office/officeart/2005/8/layout/orgChart1"/>
+    <dgm:cxn modelId="{F055385F-F483-4A34-8861-2D0DC97CBBAB}" type="presOf" srcId="{DE0076FD-2CC6-49D7-B4F1-5DD4BD37B76B}" destId="{D0764E7F-B714-4041-961C-FFDE917CAA56}" srcOrd="0" destOrd="0" presId="urn:microsoft.com/office/officeart/2005/8/layout/orgChart1"/>
+    <dgm:cxn modelId="{49FBBA8E-9063-47B3-980C-B2F2D0B4EB59}" type="presOf" srcId="{41CC6CD1-E909-4015-9D0A-245F0E067B57}" destId="{504B74A2-2628-4DAB-9574-9360D1C3B65E}" srcOrd="0" destOrd="0" presId="urn:microsoft.com/office/officeart/2005/8/layout/orgChart1"/>
+    <dgm:cxn modelId="{6703924F-0A3D-4DD5-8531-3145BA0A7D9E}" type="presOf" srcId="{BFB22B2E-3E91-424A-836F-2483EF59D8F7}" destId="{29A6B87B-814F-4584-8E15-B14A1DD4D336}" srcOrd="0" destOrd="0" presId="urn:microsoft.com/office/officeart/2005/8/layout/orgChart1"/>
+    <dgm:cxn modelId="{4529243E-1625-4F1D-BD7F-10BD46549421}" type="presOf" srcId="{C573AA3B-60AA-4302-A61E-4428BA830E8E}" destId="{12AD3F6D-3997-40C7-B387-0A6F109B29CC}" srcOrd="0" destOrd="0" presId="urn:microsoft.com/office/officeart/2005/8/layout/orgChart1"/>
+    <dgm:cxn modelId="{B4033D5B-C5BA-41F8-9A27-A0B458023366}" type="presOf" srcId="{63430C27-F2E8-40DF-8D6B-9984260987A0}" destId="{91028010-2663-40C1-BE6E-BB7BC40D2092}" srcOrd="1" destOrd="0" presId="urn:microsoft.com/office/officeart/2005/8/layout/orgChart1"/>
+    <dgm:cxn modelId="{6B1239D5-51FB-4646-87EF-CCCFAD9AB919}" type="presOf" srcId="{69687A50-5FF8-47DB-85BE-88C96003F9BD}" destId="{4FDE431D-0261-4E81-9751-2EE81C682E79}" srcOrd="1" destOrd="0" presId="urn:microsoft.com/office/officeart/2005/8/layout/orgChart1"/>
+    <dgm:cxn modelId="{E6297DA4-B1BE-4E89-AAF1-884F53745206}" srcId="{05E1D22D-C08E-4897-AB52-8A7ABC0F4C1E}" destId="{6EF64C25-3660-4860-BF36-24D4D23A43FE}" srcOrd="4" destOrd="0" parTransId="{BFB22B2E-3E91-424A-836F-2483EF59D8F7}" sibTransId="{091B89D3-C802-4165-A703-E0BCC1403930}"/>
+    <dgm:cxn modelId="{DA621351-09F1-400E-A194-AA412FF51080}" srcId="{05E1D22D-C08E-4897-AB52-8A7ABC0F4C1E}" destId="{63430C27-F2E8-40DF-8D6B-9984260987A0}" srcOrd="0" destOrd="0" parTransId="{41CC6CD1-E909-4015-9D0A-245F0E067B57}" sibTransId="{BF8CA57C-249B-4893-B82C-F93998BC2F1E}"/>
+    <dgm:cxn modelId="{67509447-3DEA-4958-BBCC-929EF9A2875F}" type="presOf" srcId="{2ADC735A-D2CF-4724-99C9-382B8516D753}" destId="{39DFC059-084A-4A73-B234-E1B2C71E6CAB}" srcOrd="0" destOrd="0" presId="urn:microsoft.com/office/officeart/2005/8/layout/orgChart1"/>
+    <dgm:cxn modelId="{8C430A0A-0E45-4089-A3B1-4872AACAD9B3}" type="presOf" srcId="{05E1D22D-C08E-4897-AB52-8A7ABC0F4C1E}" destId="{54B368F1-042C-41EE-8FE3-1047E682C5FF}" srcOrd="1" destOrd="0" presId="urn:microsoft.com/office/officeart/2005/8/layout/orgChart1"/>
+    <dgm:cxn modelId="{3A5E9451-8A56-45F8-81DB-48C57F2EB5A6}" type="presOf" srcId="{69687A50-5FF8-47DB-85BE-88C96003F9BD}" destId="{19B0C4E5-4782-4CAC-8E79-90135A4A69EA}" srcOrd="0" destOrd="0" presId="urn:microsoft.com/office/officeart/2005/8/layout/orgChart1"/>
+    <dgm:cxn modelId="{E7C61DA8-7DAB-4040-9F75-AF2CE6ADC25C}" type="presOf" srcId="{972AB47B-A884-4743-AB95-08FB6F491010}" destId="{301C0782-F685-4352-83F6-3AEAE10B7910}" srcOrd="0" destOrd="0" presId="urn:microsoft.com/office/officeart/2005/8/layout/orgChart1"/>
+    <dgm:cxn modelId="{C8E3B265-A422-4EA6-B81B-8E7B3A667E8C}" type="presOf" srcId="{2A53C17E-8F8D-4A10-9119-9A74FC34752C}" destId="{922A53B3-B78D-451A-860D-0FE1067CBCFF}" srcOrd="0" destOrd="0" presId="urn:microsoft.com/office/officeart/2005/8/layout/orgChart1"/>
+    <dgm:cxn modelId="{75EB6C94-4FFD-4F60-B05D-8855205B223F}" type="presOf" srcId="{6EF64C25-3660-4860-BF36-24D4D23A43FE}" destId="{02852B04-B225-4662-98E0-CBC75B413B55}" srcOrd="1" destOrd="0" presId="urn:microsoft.com/office/officeart/2005/8/layout/orgChart1"/>
     <dgm:cxn modelId="{0FF778F4-0F9F-486A-BA2D-5342FD1B7242}" srcId="{05E1D22D-C08E-4897-AB52-8A7ABC0F4C1E}" destId="{DE0076FD-2CC6-49D7-B4F1-5DD4BD37B76B}" srcOrd="2" destOrd="0" parTransId="{972AB47B-A884-4743-AB95-08FB6F491010}" sibTransId="{C36397C4-8982-4A4C-A2EB-9BD6F0F7A26D}"/>
-    <dgm:cxn modelId="{01A496A7-944D-4948-8091-C87FBD97A98C}" type="presOf" srcId="{69687A50-5FF8-47DB-85BE-88C96003F9BD}" destId="{4FDE431D-0261-4E81-9751-2EE81C682E79}" srcOrd="1" destOrd="0" presId="urn:microsoft.com/office/officeart/2005/8/layout/orgChart1"/>
-    <dgm:cxn modelId="{7DEAD103-AB66-4C6F-9793-C3AA84C71D90}" srcId="{9A2C1932-0718-4658-B817-E7E9684195C8}" destId="{E12F740F-9226-4341-839D-FFA03B15217F}" srcOrd="0" destOrd="0" parTransId="{46265698-921C-4DCA-94C4-58A5722CD6A3}" sibTransId="{157FF1A8-71F0-4DEA-B61E-6113D96169B2}"/>
-    <dgm:cxn modelId="{08A9A18E-555E-459A-82C1-0161A789CCDE}" type="presOf" srcId="{2A53C17E-8F8D-4A10-9119-9A74FC34752C}" destId="{922A53B3-B78D-451A-860D-0FE1067CBCFF}" srcOrd="0" destOrd="0" presId="urn:microsoft.com/office/officeart/2005/8/layout/orgChart1"/>
-    <dgm:cxn modelId="{743262A6-86BB-4E29-9936-C25B25C2CA47}" type="presOf" srcId="{9A2C1932-0718-4658-B817-E7E9684195C8}" destId="{9004B3B0-762E-4D41-A683-F3F375591920}" srcOrd="0" destOrd="0" presId="urn:microsoft.com/office/officeart/2005/8/layout/orgChart1"/>
-    <dgm:cxn modelId="{929785B7-AF95-494F-A487-CADFE8E43F7C}" type="presOf" srcId="{BFB22B2E-3E91-424A-836F-2483EF59D8F7}" destId="{29A6B87B-814F-4584-8E15-B14A1DD4D336}" srcOrd="0" destOrd="0" presId="urn:microsoft.com/office/officeart/2005/8/layout/orgChart1"/>
-    <dgm:cxn modelId="{A4090714-068E-4FB8-A53B-6885D6E6D148}" srcId="{E12F740F-9226-4341-839D-FFA03B15217F}" destId="{05E1D22D-C08E-4897-AB52-8A7ABC0F4C1E}" srcOrd="0" destOrd="0" parTransId="{C573AA3B-60AA-4302-A61E-4428BA830E8E}" sibTransId="{C2978050-D4A3-415F-BB90-0FBD616D9C67}"/>
-    <dgm:cxn modelId="{DB2D9514-47F5-4447-8918-820CE3010914}" type="presOf" srcId="{6EF64C25-3660-4860-BF36-24D4D23A43FE}" destId="{02852B04-B225-4662-98E0-CBC75B413B55}" srcOrd="1" destOrd="0" presId="urn:microsoft.com/office/officeart/2005/8/layout/orgChart1"/>
-    <dgm:cxn modelId="{0715805F-02EC-41D8-B73D-AACB1E4FAE7F}" type="presOf" srcId="{05E1D22D-C08E-4897-AB52-8A7ABC0F4C1E}" destId="{ACBCBBD6-B778-4B13-959D-A138C0C078F9}" srcOrd="0" destOrd="0" presId="urn:microsoft.com/office/officeart/2005/8/layout/orgChart1"/>
-    <dgm:cxn modelId="{DA621351-09F1-400E-A194-AA412FF51080}" srcId="{05E1D22D-C08E-4897-AB52-8A7ABC0F4C1E}" destId="{63430C27-F2E8-40DF-8D6B-9984260987A0}" srcOrd="0" destOrd="0" parTransId="{41CC6CD1-E909-4015-9D0A-245F0E067B57}" sibTransId="{BF8CA57C-249B-4893-B82C-F93998BC2F1E}"/>
-    <dgm:cxn modelId="{FD5C87DE-9B55-47F7-BCCB-D823865CC72B}" type="presOf" srcId="{69687A50-5FF8-47DB-85BE-88C96003F9BD}" destId="{19B0C4E5-4782-4CAC-8E79-90135A4A69EA}" srcOrd="0" destOrd="0" presId="urn:microsoft.com/office/officeart/2005/8/layout/orgChart1"/>
-    <dgm:cxn modelId="{12CE9719-45E6-406B-919D-D1CC364F210E}" type="presOf" srcId="{C573AA3B-60AA-4302-A61E-4428BA830E8E}" destId="{12AD3F6D-3997-40C7-B387-0A6F109B29CC}" srcOrd="0" destOrd="0" presId="urn:microsoft.com/office/officeart/2005/8/layout/orgChart1"/>
-    <dgm:cxn modelId="{3A82A594-B6CF-4286-86F6-61FDB1C683D2}" type="presOf" srcId="{E12F740F-9226-4341-839D-FFA03B15217F}" destId="{6709DA7E-4017-43AF-AF4A-4C1E7631F8D9}" srcOrd="0" destOrd="0" presId="urn:microsoft.com/office/officeart/2005/8/layout/orgChart1"/>
-    <dgm:cxn modelId="{038D4F80-A736-4172-BF3D-853E148D8E7F}" type="presOf" srcId="{05E1D22D-C08E-4897-AB52-8A7ABC0F4C1E}" destId="{54B368F1-042C-41EE-8FE3-1047E682C5FF}" srcOrd="1" destOrd="0" presId="urn:microsoft.com/office/officeart/2005/8/layout/orgChart1"/>
-    <dgm:cxn modelId="{E6297DA4-B1BE-4E89-AAF1-884F53745206}" srcId="{05E1D22D-C08E-4897-AB52-8A7ABC0F4C1E}" destId="{6EF64C25-3660-4860-BF36-24D4D23A43FE}" srcOrd="4" destOrd="0" parTransId="{BFB22B2E-3E91-424A-836F-2483EF59D8F7}" sibTransId="{091B89D3-C802-4165-A703-E0BCC1403930}"/>
-    <dgm:cxn modelId="{983998B2-B40B-42DE-B8B6-68E012BD7F9A}" type="presParOf" srcId="{9004B3B0-762E-4D41-A683-F3F375591920}" destId="{E95FFFF7-101C-4951-80E1-11D207767D2C}" srcOrd="0" destOrd="0" presId="urn:microsoft.com/office/officeart/2005/8/layout/orgChart1"/>
-    <dgm:cxn modelId="{8AC82C35-603C-487A-902F-C56DC1DAD32F}" type="presParOf" srcId="{E95FFFF7-101C-4951-80E1-11D207767D2C}" destId="{8EC26B2A-1D25-4E48-A689-3BA73F7C616E}" srcOrd="0" destOrd="0" presId="urn:microsoft.com/office/officeart/2005/8/layout/orgChart1"/>
-    <dgm:cxn modelId="{5640DFB7-166F-4A89-AC98-D884D18B71E9}" type="presParOf" srcId="{8EC26B2A-1D25-4E48-A689-3BA73F7C616E}" destId="{6709DA7E-4017-43AF-AF4A-4C1E7631F8D9}" srcOrd="0" destOrd="0" presId="urn:microsoft.com/office/officeart/2005/8/layout/orgChart1"/>
-    <dgm:cxn modelId="{E4FE102F-613F-49AA-BD32-DD9F8CD5EDDA}" type="presParOf" srcId="{8EC26B2A-1D25-4E48-A689-3BA73F7C616E}" destId="{92170D2C-7C24-4EFB-825F-2EDF4962E4F0}" srcOrd="1" destOrd="0" presId="urn:microsoft.com/office/officeart/2005/8/layout/orgChart1"/>
-    <dgm:cxn modelId="{5FCF30E1-BF49-4F36-AAD9-CEDB3658B527}" type="presParOf" srcId="{E95FFFF7-101C-4951-80E1-11D207767D2C}" destId="{B934B915-714A-4ABF-845F-B5CB6FAC58D6}" srcOrd="1" destOrd="0" presId="urn:microsoft.com/office/officeart/2005/8/layout/orgChart1"/>
-    <dgm:cxn modelId="{5661EE98-FB52-41B4-8DD3-7B1FC5E571A8}" type="presParOf" srcId="{B934B915-714A-4ABF-845F-B5CB6FAC58D6}" destId="{12AD3F6D-3997-40C7-B387-0A6F109B29CC}" srcOrd="0" destOrd="0" presId="urn:microsoft.com/office/officeart/2005/8/layout/orgChart1"/>
-    <dgm:cxn modelId="{26E6D349-9016-4854-8035-68DED5EE0AB4}" type="presParOf" srcId="{B934B915-714A-4ABF-845F-B5CB6FAC58D6}" destId="{45043196-EB32-4990-8054-CC9DB4D13E87}" srcOrd="1" destOrd="0" presId="urn:microsoft.com/office/officeart/2005/8/layout/orgChart1"/>
-    <dgm:cxn modelId="{F53C0F92-170E-42DA-B536-132A9097B84C}" type="presParOf" srcId="{45043196-EB32-4990-8054-CC9DB4D13E87}" destId="{DF24E333-4F25-4066-828D-72B8413D5D9E}" srcOrd="0" destOrd="0" presId="urn:microsoft.com/office/officeart/2005/8/layout/orgChart1"/>
-    <dgm:cxn modelId="{1B80EA47-2EEF-4583-8157-E64355EC0A6F}" type="presParOf" srcId="{DF24E333-4F25-4066-828D-72B8413D5D9E}" destId="{ACBCBBD6-B778-4B13-959D-A138C0C078F9}" srcOrd="0" destOrd="0" presId="urn:microsoft.com/office/officeart/2005/8/layout/orgChart1"/>
-    <dgm:cxn modelId="{3A508F81-8052-4681-87E3-C3D2431FED52}" type="presParOf" srcId="{DF24E333-4F25-4066-828D-72B8413D5D9E}" destId="{54B368F1-042C-41EE-8FE3-1047E682C5FF}" srcOrd="1" destOrd="0" presId="urn:microsoft.com/office/officeart/2005/8/layout/orgChart1"/>
-    <dgm:cxn modelId="{21DB9576-6FBB-4130-A0B3-8FEE6DE69F3A}" type="presParOf" srcId="{45043196-EB32-4990-8054-CC9DB4D13E87}" destId="{1EF9512F-EA21-4C66-8A34-45BD07878727}" srcOrd="1" destOrd="0" presId="urn:microsoft.com/office/officeart/2005/8/layout/orgChart1"/>
-    <dgm:cxn modelId="{15F6ABFC-A27E-438C-8909-68BDA7D9EC52}" type="presParOf" srcId="{1EF9512F-EA21-4C66-8A34-45BD07878727}" destId="{504B74A2-2628-4DAB-9574-9360D1C3B65E}" srcOrd="0" destOrd="0" presId="urn:microsoft.com/office/officeart/2005/8/layout/orgChart1"/>
-    <dgm:cxn modelId="{06094B56-7014-4753-8896-87F3CD688DA2}" type="presParOf" srcId="{1EF9512F-EA21-4C66-8A34-45BD07878727}" destId="{82803465-AE90-4B7E-919A-6C6B2237B101}" srcOrd="1" destOrd="0" presId="urn:microsoft.com/office/officeart/2005/8/layout/orgChart1"/>
-    <dgm:cxn modelId="{79C67B48-2505-4FD3-AECE-A508BFD0CA49}" type="presParOf" srcId="{82803465-AE90-4B7E-919A-6C6B2237B101}" destId="{DF9DA897-5686-4205-B8D2-C4C20A682860}" srcOrd="0" destOrd="0" presId="urn:microsoft.com/office/officeart/2005/8/layout/orgChart1"/>
-    <dgm:cxn modelId="{C894B2D4-0BB0-46E2-B85F-0C9A49B3F2FA}" type="presParOf" srcId="{DF9DA897-5686-4205-B8D2-C4C20A682860}" destId="{1B690B0C-943E-46DE-961F-74BB71F3F4E7}" srcOrd="0" destOrd="0" presId="urn:microsoft.com/office/officeart/2005/8/layout/orgChart1"/>
-    <dgm:cxn modelId="{08DE469C-C1D5-4456-9B5B-4F919F399110}" type="presParOf" srcId="{DF9DA897-5686-4205-B8D2-C4C20A682860}" destId="{91028010-2663-40C1-BE6E-BB7BC40D2092}" srcOrd="1" destOrd="0" presId="urn:microsoft.com/office/officeart/2005/8/layout/orgChart1"/>
-    <dgm:cxn modelId="{6ACD9644-21A6-406A-AFE1-21588E848AB5}" type="presParOf" srcId="{82803465-AE90-4B7E-919A-6C6B2237B101}" destId="{D414F040-F03F-49E7-B8C7-ED28BBB3401E}" srcOrd="1" destOrd="0" presId="urn:microsoft.com/office/officeart/2005/8/layout/orgChart1"/>
-    <dgm:cxn modelId="{5F3159C5-552F-43E6-90FC-5AF00B5B78EF}" type="presParOf" srcId="{82803465-AE90-4B7E-919A-6C6B2237B101}" destId="{0BEF4670-6A80-4134-BF93-E6C9CB409B62}" srcOrd="2" destOrd="0" presId="urn:microsoft.com/office/officeart/2005/8/layout/orgChart1"/>
-    <dgm:cxn modelId="{9B538BD3-D411-4B45-B01E-2DF7CFAE455B}" type="presParOf" srcId="{1EF9512F-EA21-4C66-8A34-45BD07878727}" destId="{39DFC059-084A-4A73-B234-E1B2C71E6CAB}" srcOrd="2" destOrd="0" presId="urn:microsoft.com/office/officeart/2005/8/layout/orgChart1"/>
-    <dgm:cxn modelId="{AD942E7A-C8B2-4656-BCCA-1F541CA38845}" type="presParOf" srcId="{1EF9512F-EA21-4C66-8A34-45BD07878727}" destId="{2B3DCAB5-BC2A-4D2F-AD1B-75042DD56AE4}" srcOrd="3" destOrd="0" presId="urn:microsoft.com/office/officeart/2005/8/layout/orgChart1"/>
-    <dgm:cxn modelId="{F981BD0D-6452-4338-8976-A414082D98B1}" type="presParOf" srcId="{2B3DCAB5-BC2A-4D2F-AD1B-75042DD56AE4}" destId="{B8097E49-5C1C-4E14-A8A7-48E44BBD1C9E}" srcOrd="0" destOrd="0" presId="urn:microsoft.com/office/officeart/2005/8/layout/orgChart1"/>
-    <dgm:cxn modelId="{883A7BE7-7315-4831-AE78-FB68D3E10F84}" type="presParOf" srcId="{B8097E49-5C1C-4E14-A8A7-48E44BBD1C9E}" destId="{19B0C4E5-4782-4CAC-8E79-90135A4A69EA}" srcOrd="0" destOrd="0" presId="urn:microsoft.com/office/officeart/2005/8/layout/orgChart1"/>
-    <dgm:cxn modelId="{4FE3DB79-6791-488E-8BDD-CE3CDDD2BA97}" type="presParOf" srcId="{B8097E49-5C1C-4E14-A8A7-48E44BBD1C9E}" destId="{4FDE431D-0261-4E81-9751-2EE81C682E79}" srcOrd="1" destOrd="0" presId="urn:microsoft.com/office/officeart/2005/8/layout/orgChart1"/>
-    <dgm:cxn modelId="{5BE9B504-40E8-4D95-9988-E5564597906A}" type="presParOf" srcId="{2B3DCAB5-BC2A-4D2F-AD1B-75042DD56AE4}" destId="{0449545B-C710-4FF0-ACCC-92EB18F4B48C}" srcOrd="1" destOrd="0" presId="urn:microsoft.com/office/officeart/2005/8/layout/orgChart1"/>
-    <dgm:cxn modelId="{4D133C28-1B70-409B-9055-44F79EFC7C09}" type="presParOf" srcId="{2B3DCAB5-BC2A-4D2F-AD1B-75042DD56AE4}" destId="{8E22F0EC-0364-4AF9-9EC9-F19EF2A9FF14}" srcOrd="2" destOrd="0" presId="urn:microsoft.com/office/officeart/2005/8/layout/orgChart1"/>
-    <dgm:cxn modelId="{8536B1AE-67F8-4408-8257-0F989E3C540A}" type="presParOf" srcId="{1EF9512F-EA21-4C66-8A34-45BD07878727}" destId="{301C0782-F685-4352-83F6-3AEAE10B7910}" srcOrd="4" destOrd="0" presId="urn:microsoft.com/office/officeart/2005/8/layout/orgChart1"/>
-    <dgm:cxn modelId="{A33B39B1-B66D-4BCE-A20B-D35E1DD46F00}" type="presParOf" srcId="{1EF9512F-EA21-4C66-8A34-45BD07878727}" destId="{D231CF24-8AD3-420B-A9C8-B19961F283E0}" srcOrd="5" destOrd="0" presId="urn:microsoft.com/office/officeart/2005/8/layout/orgChart1"/>
-    <dgm:cxn modelId="{4F511C07-D578-43F5-A3D9-92C3DC24A980}" type="presParOf" srcId="{D231CF24-8AD3-420B-A9C8-B19961F283E0}" destId="{5A69C8A6-0CC7-40E5-A7C0-80F8BA6B5B14}" srcOrd="0" destOrd="0" presId="urn:microsoft.com/office/officeart/2005/8/layout/orgChart1"/>
-    <dgm:cxn modelId="{84B5B6D7-ED92-4023-B4CB-9A9159057CFB}" type="presParOf" srcId="{5A69C8A6-0CC7-40E5-A7C0-80F8BA6B5B14}" destId="{D0764E7F-B714-4041-961C-FFDE917CAA56}" srcOrd="0" destOrd="0" presId="urn:microsoft.com/office/officeart/2005/8/layout/orgChart1"/>
-    <dgm:cxn modelId="{B7CCCF85-381A-431E-9EB8-4145F4C87E6E}" type="presParOf" srcId="{5A69C8A6-0CC7-40E5-A7C0-80F8BA6B5B14}" destId="{48F66A2B-5860-48CD-B435-1C76F6C82D7E}" srcOrd="1" destOrd="0" presId="urn:microsoft.com/office/officeart/2005/8/layout/orgChart1"/>
-    <dgm:cxn modelId="{94ADC27D-EB9C-4ADE-867F-ABB4621958DF}" type="presParOf" srcId="{D231CF24-8AD3-420B-A9C8-B19961F283E0}" destId="{BA1A8A1A-223C-42F1-A1BD-9D77AEF96C95}" srcOrd="1" destOrd="0" presId="urn:microsoft.com/office/officeart/2005/8/layout/orgChart1"/>
-    <dgm:cxn modelId="{514EB1D1-6E5B-4DC1-82E5-139A570AAE60}" type="presParOf" srcId="{D231CF24-8AD3-420B-A9C8-B19961F283E0}" destId="{DA7674E0-4C0D-4017-8452-BA1F876F9EC3}" srcOrd="2" destOrd="0" presId="urn:microsoft.com/office/officeart/2005/8/layout/orgChart1"/>
-    <dgm:cxn modelId="{862EF3B8-C8B2-46D7-BE69-C0208368090A}" type="presParOf" srcId="{1EF9512F-EA21-4C66-8A34-45BD07878727}" destId="{922A53B3-B78D-451A-860D-0FE1067CBCFF}" srcOrd="6" destOrd="0" presId="urn:microsoft.com/office/officeart/2005/8/layout/orgChart1"/>
-    <dgm:cxn modelId="{996F5532-EAD5-4343-96F5-63A852E1CDA1}" type="presParOf" srcId="{1EF9512F-EA21-4C66-8A34-45BD07878727}" destId="{6FC3A39C-EE25-43FD-A4CD-AF573666D87F}" srcOrd="7" destOrd="0" presId="urn:microsoft.com/office/officeart/2005/8/layout/orgChart1"/>
-    <dgm:cxn modelId="{85CF6CC6-38FD-40F4-9BCF-513D18267607}" type="presParOf" srcId="{6FC3A39C-EE25-43FD-A4CD-AF573666D87F}" destId="{80C1B1E7-939F-4E4A-8B54-CC7D7560A355}" srcOrd="0" destOrd="0" presId="urn:microsoft.com/office/officeart/2005/8/layout/orgChart1"/>
-    <dgm:cxn modelId="{4A755F1D-2B4E-4762-8BC7-AF6D246A2FEC}" type="presParOf" srcId="{80C1B1E7-939F-4E4A-8B54-CC7D7560A355}" destId="{AD55A587-4DE1-4D2D-85B5-3EB96E572D4E}" srcOrd="0" destOrd="0" presId="urn:microsoft.com/office/officeart/2005/8/layout/orgChart1"/>
-    <dgm:cxn modelId="{FA96CCC5-1D19-4B76-9693-E2FC587EB6BF}" type="presParOf" srcId="{80C1B1E7-939F-4E4A-8B54-CC7D7560A355}" destId="{F22C71F1-C429-4323-9BB4-CF1211052A5A}" srcOrd="1" destOrd="0" presId="urn:microsoft.com/office/officeart/2005/8/layout/orgChart1"/>
-    <dgm:cxn modelId="{B774280F-9E83-40E7-80BB-11ABEAC916CE}" type="presParOf" srcId="{6FC3A39C-EE25-43FD-A4CD-AF573666D87F}" destId="{17A89B85-BBBC-4694-8447-2EBCF0379C6B}" srcOrd="1" destOrd="0" presId="urn:microsoft.com/office/officeart/2005/8/layout/orgChart1"/>
-    <dgm:cxn modelId="{9F6FAAA4-8BC7-496B-B034-D61351ECA131}" type="presParOf" srcId="{6FC3A39C-EE25-43FD-A4CD-AF573666D87F}" destId="{CD7B1FF0-3362-4296-9ADA-5B6E5A569900}" srcOrd="2" destOrd="0" presId="urn:microsoft.com/office/officeart/2005/8/layout/orgChart1"/>
-    <dgm:cxn modelId="{0DCC45A3-9107-42C9-9417-EF63A9C570C5}" type="presParOf" srcId="{1EF9512F-EA21-4C66-8A34-45BD07878727}" destId="{29A6B87B-814F-4584-8E15-B14A1DD4D336}" srcOrd="8" destOrd="0" presId="urn:microsoft.com/office/officeart/2005/8/layout/orgChart1"/>
-    <dgm:cxn modelId="{1090B401-A073-43DE-BD39-747435563D31}" type="presParOf" srcId="{1EF9512F-EA21-4C66-8A34-45BD07878727}" destId="{9092889A-921E-4CC7-AB7D-17433E9D9D0A}" srcOrd="9" destOrd="0" presId="urn:microsoft.com/office/officeart/2005/8/layout/orgChart1"/>
-    <dgm:cxn modelId="{A9D4BA27-9D32-491A-8476-A77F6F8AD393}" type="presParOf" srcId="{9092889A-921E-4CC7-AB7D-17433E9D9D0A}" destId="{288DE8BA-39B5-4976-BB42-CF678E79A4E1}" srcOrd="0" destOrd="0" presId="urn:microsoft.com/office/officeart/2005/8/layout/orgChart1"/>
-    <dgm:cxn modelId="{941BD5E1-7D63-4386-80AD-2C5D7D477637}" type="presParOf" srcId="{288DE8BA-39B5-4976-BB42-CF678E79A4E1}" destId="{F567448A-8B7A-48B3-B5FE-89A5DB4A909A}" srcOrd="0" destOrd="0" presId="urn:microsoft.com/office/officeart/2005/8/layout/orgChart1"/>
-    <dgm:cxn modelId="{D34FB575-C156-44CF-9DE4-294BE4944342}" type="presParOf" srcId="{288DE8BA-39B5-4976-BB42-CF678E79A4E1}" destId="{02852B04-B225-4662-98E0-CBC75B413B55}" srcOrd="1" destOrd="0" presId="urn:microsoft.com/office/officeart/2005/8/layout/orgChart1"/>
-    <dgm:cxn modelId="{763231E9-3284-448E-8123-234535C2BB80}" type="presParOf" srcId="{9092889A-921E-4CC7-AB7D-17433E9D9D0A}" destId="{99179D95-4C3D-4BF2-97A9-6C4FF3B9529D}" srcOrd="1" destOrd="0" presId="urn:microsoft.com/office/officeart/2005/8/layout/orgChart1"/>
-    <dgm:cxn modelId="{2C09A2D1-7779-41D6-933A-0E09CB85FAD2}" type="presParOf" srcId="{9092889A-921E-4CC7-AB7D-17433E9D9D0A}" destId="{ABC07976-F526-4E68-901A-31987EB40B61}" srcOrd="2" destOrd="0" presId="urn:microsoft.com/office/officeart/2005/8/layout/orgChart1"/>
-    <dgm:cxn modelId="{B56C40DA-E236-4035-A357-573FA369EAE4}" type="presParOf" srcId="{45043196-EB32-4990-8054-CC9DB4D13E87}" destId="{34F22061-FC8B-4602-9361-FBF1F6E8158E}" srcOrd="2" destOrd="0" presId="urn:microsoft.com/office/officeart/2005/8/layout/orgChart1"/>
-    <dgm:cxn modelId="{1154D1B6-DF32-4AC3-B50E-E06F90C937A3}" type="presParOf" srcId="{E95FFFF7-101C-4951-80E1-11D207767D2C}" destId="{59DCAB52-186C-489A-9CD5-4AA99AC35D46}" srcOrd="2" destOrd="0" presId="urn:microsoft.com/office/officeart/2005/8/layout/orgChart1"/>
+    <dgm:cxn modelId="{53370E1C-2191-4FFE-B840-E776ADF519B8}" type="presParOf" srcId="{9004B3B0-762E-4D41-A683-F3F375591920}" destId="{E95FFFF7-101C-4951-80E1-11D207767D2C}" srcOrd="0" destOrd="0" presId="urn:microsoft.com/office/officeart/2005/8/layout/orgChart1"/>
+    <dgm:cxn modelId="{1813B8C6-EF0E-4166-8CEC-69D1B31E82B6}" type="presParOf" srcId="{E95FFFF7-101C-4951-80E1-11D207767D2C}" destId="{8EC26B2A-1D25-4E48-A689-3BA73F7C616E}" srcOrd="0" destOrd="0" presId="urn:microsoft.com/office/officeart/2005/8/layout/orgChart1"/>
+    <dgm:cxn modelId="{42F8440D-EFD7-4555-BDED-CB85C3620D9D}" type="presParOf" srcId="{8EC26B2A-1D25-4E48-A689-3BA73F7C616E}" destId="{6709DA7E-4017-43AF-AF4A-4C1E7631F8D9}" srcOrd="0" destOrd="0" presId="urn:microsoft.com/office/officeart/2005/8/layout/orgChart1"/>
+    <dgm:cxn modelId="{6BC91A90-4B6A-4810-A399-423F14E7686F}" type="presParOf" srcId="{8EC26B2A-1D25-4E48-A689-3BA73F7C616E}" destId="{92170D2C-7C24-4EFB-825F-2EDF4962E4F0}" srcOrd="1" destOrd="0" presId="urn:microsoft.com/office/officeart/2005/8/layout/orgChart1"/>
+    <dgm:cxn modelId="{80EA05CE-0C98-4992-A5FB-B535341541BC}" type="presParOf" srcId="{E95FFFF7-101C-4951-80E1-11D207767D2C}" destId="{B934B915-714A-4ABF-845F-B5CB6FAC58D6}" srcOrd="1" destOrd="0" presId="urn:microsoft.com/office/officeart/2005/8/layout/orgChart1"/>
+    <dgm:cxn modelId="{991FCCC0-07A0-4976-A909-8AEBD0345836}" type="presParOf" srcId="{B934B915-714A-4ABF-845F-B5CB6FAC58D6}" destId="{12AD3F6D-3997-40C7-B387-0A6F109B29CC}" srcOrd="0" destOrd="0" presId="urn:microsoft.com/office/officeart/2005/8/layout/orgChart1"/>
+    <dgm:cxn modelId="{B41B6DE7-4119-477B-9A4A-2BB52C9BCC36}" type="presParOf" srcId="{B934B915-714A-4ABF-845F-B5CB6FAC58D6}" destId="{45043196-EB32-4990-8054-CC9DB4D13E87}" srcOrd="1" destOrd="0" presId="urn:microsoft.com/office/officeart/2005/8/layout/orgChart1"/>
+    <dgm:cxn modelId="{8E19EFA0-140B-4EDC-A12E-B21D956B6F62}" type="presParOf" srcId="{45043196-EB32-4990-8054-CC9DB4D13E87}" destId="{DF24E333-4F25-4066-828D-72B8413D5D9E}" srcOrd="0" destOrd="0" presId="urn:microsoft.com/office/officeart/2005/8/layout/orgChart1"/>
+    <dgm:cxn modelId="{61534297-7457-4F70-923E-35C68CAE0BEE}" type="presParOf" srcId="{DF24E333-4F25-4066-828D-72B8413D5D9E}" destId="{ACBCBBD6-B778-4B13-959D-A138C0C078F9}" srcOrd="0" destOrd="0" presId="urn:microsoft.com/office/officeart/2005/8/layout/orgChart1"/>
+    <dgm:cxn modelId="{99FA7F31-921D-429C-8CA8-EC103F7D4F5D}" type="presParOf" srcId="{DF24E333-4F25-4066-828D-72B8413D5D9E}" destId="{54B368F1-042C-41EE-8FE3-1047E682C5FF}" srcOrd="1" destOrd="0" presId="urn:microsoft.com/office/officeart/2005/8/layout/orgChart1"/>
+    <dgm:cxn modelId="{5E0D3FED-C02B-452E-B149-A21C0E606976}" type="presParOf" srcId="{45043196-EB32-4990-8054-CC9DB4D13E87}" destId="{1EF9512F-EA21-4C66-8A34-45BD07878727}" srcOrd="1" destOrd="0" presId="urn:microsoft.com/office/officeart/2005/8/layout/orgChart1"/>
+    <dgm:cxn modelId="{05EE3EE9-C938-4B37-A012-AF9E4C7D871F}" type="presParOf" srcId="{1EF9512F-EA21-4C66-8A34-45BD07878727}" destId="{504B74A2-2628-4DAB-9574-9360D1C3B65E}" srcOrd="0" destOrd="0" presId="urn:microsoft.com/office/officeart/2005/8/layout/orgChart1"/>
+    <dgm:cxn modelId="{891A4A98-64C2-4ABC-B464-FABC8A188894}" type="presParOf" srcId="{1EF9512F-EA21-4C66-8A34-45BD07878727}" destId="{82803465-AE90-4B7E-919A-6C6B2237B101}" srcOrd="1" destOrd="0" presId="urn:microsoft.com/office/officeart/2005/8/layout/orgChart1"/>
+    <dgm:cxn modelId="{6E8DB396-222D-4A16-882F-6C5DB58B4AB8}" type="presParOf" srcId="{82803465-AE90-4B7E-919A-6C6B2237B101}" destId="{DF9DA897-5686-4205-B8D2-C4C20A682860}" srcOrd="0" destOrd="0" presId="urn:microsoft.com/office/officeart/2005/8/layout/orgChart1"/>
+    <dgm:cxn modelId="{2213182D-4CA5-4F41-A288-07BD60231569}" type="presParOf" srcId="{DF9DA897-5686-4205-B8D2-C4C20A682860}" destId="{1B690B0C-943E-46DE-961F-74BB71F3F4E7}" srcOrd="0" destOrd="0" presId="urn:microsoft.com/office/officeart/2005/8/layout/orgChart1"/>
+    <dgm:cxn modelId="{72F48D46-7133-4750-9A67-87E9CF362D53}" type="presParOf" srcId="{DF9DA897-5686-4205-B8D2-C4C20A682860}" destId="{91028010-2663-40C1-BE6E-BB7BC40D2092}" srcOrd="1" destOrd="0" presId="urn:microsoft.com/office/officeart/2005/8/layout/orgChart1"/>
+    <dgm:cxn modelId="{BE5B8B74-25CC-40AB-91E7-854FB2FF77BA}" type="presParOf" srcId="{82803465-AE90-4B7E-919A-6C6B2237B101}" destId="{D414F040-F03F-49E7-B8C7-ED28BBB3401E}" srcOrd="1" destOrd="0" presId="urn:microsoft.com/office/officeart/2005/8/layout/orgChart1"/>
+    <dgm:cxn modelId="{A3E41EB7-FB56-4506-A20F-652AA1E76C21}" type="presParOf" srcId="{82803465-AE90-4B7E-919A-6C6B2237B101}" destId="{0BEF4670-6A80-4134-BF93-E6C9CB409B62}" srcOrd="2" destOrd="0" presId="urn:microsoft.com/office/officeart/2005/8/layout/orgChart1"/>
+    <dgm:cxn modelId="{34460633-C66B-426D-82C0-A11B76D2BEA5}" type="presParOf" srcId="{1EF9512F-EA21-4C66-8A34-45BD07878727}" destId="{39DFC059-084A-4A73-B234-E1B2C71E6CAB}" srcOrd="2" destOrd="0" presId="urn:microsoft.com/office/officeart/2005/8/layout/orgChart1"/>
+    <dgm:cxn modelId="{F5E87E76-F459-4DA3-ACF6-49589ED46CC5}" type="presParOf" srcId="{1EF9512F-EA21-4C66-8A34-45BD07878727}" destId="{2B3DCAB5-BC2A-4D2F-AD1B-75042DD56AE4}" srcOrd="3" destOrd="0" presId="urn:microsoft.com/office/officeart/2005/8/layout/orgChart1"/>
+    <dgm:cxn modelId="{D24DFC03-5B4D-4AA8-BFC4-A02F8318A3DB}" type="presParOf" srcId="{2B3DCAB5-BC2A-4D2F-AD1B-75042DD56AE4}" destId="{B8097E49-5C1C-4E14-A8A7-48E44BBD1C9E}" srcOrd="0" destOrd="0" presId="urn:microsoft.com/office/officeart/2005/8/layout/orgChart1"/>
+    <dgm:cxn modelId="{C1D5410D-6B22-43C6-9E06-78A7F6C0C1A7}" type="presParOf" srcId="{B8097E49-5C1C-4E14-A8A7-48E44BBD1C9E}" destId="{19B0C4E5-4782-4CAC-8E79-90135A4A69EA}" srcOrd="0" destOrd="0" presId="urn:microsoft.com/office/officeart/2005/8/layout/orgChart1"/>
+    <dgm:cxn modelId="{F7337C29-46E1-405C-81B6-F777A42A50D9}" type="presParOf" srcId="{B8097E49-5C1C-4E14-A8A7-48E44BBD1C9E}" destId="{4FDE431D-0261-4E81-9751-2EE81C682E79}" srcOrd="1" destOrd="0" presId="urn:microsoft.com/office/officeart/2005/8/layout/orgChart1"/>
+    <dgm:cxn modelId="{7D454842-324A-418A-8A1F-920B7F8D3196}" type="presParOf" srcId="{2B3DCAB5-BC2A-4D2F-AD1B-75042DD56AE4}" destId="{0449545B-C710-4FF0-ACCC-92EB18F4B48C}" srcOrd="1" destOrd="0" presId="urn:microsoft.com/office/officeart/2005/8/layout/orgChart1"/>
+    <dgm:cxn modelId="{6A807BA9-1BDD-4F35-85C4-652DE9A1751C}" type="presParOf" srcId="{2B3DCAB5-BC2A-4D2F-AD1B-75042DD56AE4}" destId="{8E22F0EC-0364-4AF9-9EC9-F19EF2A9FF14}" srcOrd="2" destOrd="0" presId="urn:microsoft.com/office/officeart/2005/8/layout/orgChart1"/>
+    <dgm:cxn modelId="{CEDE96A1-CEC7-4C44-8310-A174201CEE73}" type="presParOf" srcId="{1EF9512F-EA21-4C66-8A34-45BD07878727}" destId="{301C0782-F685-4352-83F6-3AEAE10B7910}" srcOrd="4" destOrd="0" presId="urn:microsoft.com/office/officeart/2005/8/layout/orgChart1"/>
+    <dgm:cxn modelId="{B65FF7EC-CE83-4164-973C-DA8F534A673D}" type="presParOf" srcId="{1EF9512F-EA21-4C66-8A34-45BD07878727}" destId="{D231CF24-8AD3-420B-A9C8-B19961F283E0}" srcOrd="5" destOrd="0" presId="urn:microsoft.com/office/officeart/2005/8/layout/orgChart1"/>
+    <dgm:cxn modelId="{CD4DB68E-227D-490D-8750-555E074C64CD}" type="presParOf" srcId="{D231CF24-8AD3-420B-A9C8-B19961F283E0}" destId="{5A69C8A6-0CC7-40E5-A7C0-80F8BA6B5B14}" srcOrd="0" destOrd="0" presId="urn:microsoft.com/office/officeart/2005/8/layout/orgChart1"/>
+    <dgm:cxn modelId="{A3FB75F2-A691-4EC7-9511-FF08875A1639}" type="presParOf" srcId="{5A69C8A6-0CC7-40E5-A7C0-80F8BA6B5B14}" destId="{D0764E7F-B714-4041-961C-FFDE917CAA56}" srcOrd="0" destOrd="0" presId="urn:microsoft.com/office/officeart/2005/8/layout/orgChart1"/>
+    <dgm:cxn modelId="{6288A7C5-67F1-4D12-B70B-81506DFCA427}" type="presParOf" srcId="{5A69C8A6-0CC7-40E5-A7C0-80F8BA6B5B14}" destId="{48F66A2B-5860-48CD-B435-1C76F6C82D7E}" srcOrd="1" destOrd="0" presId="urn:microsoft.com/office/officeart/2005/8/layout/orgChart1"/>
+    <dgm:cxn modelId="{EEF23601-EDB4-4954-AD47-C1048C79144F}" type="presParOf" srcId="{D231CF24-8AD3-420B-A9C8-B19961F283E0}" destId="{BA1A8A1A-223C-42F1-A1BD-9D77AEF96C95}" srcOrd="1" destOrd="0" presId="urn:microsoft.com/office/officeart/2005/8/layout/orgChart1"/>
+    <dgm:cxn modelId="{EF72032C-ABDC-4C08-B4C3-2E91BBE5D1AC}" type="presParOf" srcId="{D231CF24-8AD3-420B-A9C8-B19961F283E0}" destId="{DA7674E0-4C0D-4017-8452-BA1F876F9EC3}" srcOrd="2" destOrd="0" presId="urn:microsoft.com/office/officeart/2005/8/layout/orgChart1"/>
+    <dgm:cxn modelId="{D02105A9-3ABC-4F48-ACE2-295389FF4F36}" type="presParOf" srcId="{1EF9512F-EA21-4C66-8A34-45BD07878727}" destId="{922A53B3-B78D-451A-860D-0FE1067CBCFF}" srcOrd="6" destOrd="0" presId="urn:microsoft.com/office/officeart/2005/8/layout/orgChart1"/>
+    <dgm:cxn modelId="{FCA5CEFA-89F4-47C7-BA7E-D9A1825BBBBC}" type="presParOf" srcId="{1EF9512F-EA21-4C66-8A34-45BD07878727}" destId="{6FC3A39C-EE25-43FD-A4CD-AF573666D87F}" srcOrd="7" destOrd="0" presId="urn:microsoft.com/office/officeart/2005/8/layout/orgChart1"/>
+    <dgm:cxn modelId="{8F46C12C-42EF-43DD-A473-E141BCC47398}" type="presParOf" srcId="{6FC3A39C-EE25-43FD-A4CD-AF573666D87F}" destId="{80C1B1E7-939F-4E4A-8B54-CC7D7560A355}" srcOrd="0" destOrd="0" presId="urn:microsoft.com/office/officeart/2005/8/layout/orgChart1"/>
+    <dgm:cxn modelId="{29F5CEB4-6877-4231-A1C2-2CE43D1675B6}" type="presParOf" srcId="{80C1B1E7-939F-4E4A-8B54-CC7D7560A355}" destId="{AD55A587-4DE1-4D2D-85B5-3EB96E572D4E}" srcOrd="0" destOrd="0" presId="urn:microsoft.com/office/officeart/2005/8/layout/orgChart1"/>
+    <dgm:cxn modelId="{7A20E72F-F848-4A89-B58E-00DF7B5D4D47}" type="presParOf" srcId="{80C1B1E7-939F-4E4A-8B54-CC7D7560A355}" destId="{F22C71F1-C429-4323-9BB4-CF1211052A5A}" srcOrd="1" destOrd="0" presId="urn:microsoft.com/office/officeart/2005/8/layout/orgChart1"/>
+    <dgm:cxn modelId="{C7D0AB8E-9432-4E9D-BAB1-7185954C6DE3}" type="presParOf" srcId="{6FC3A39C-EE25-43FD-A4CD-AF573666D87F}" destId="{17A89B85-BBBC-4694-8447-2EBCF0379C6B}" srcOrd="1" destOrd="0" presId="urn:microsoft.com/office/officeart/2005/8/layout/orgChart1"/>
+    <dgm:cxn modelId="{8353020B-6DF4-4162-BC8C-E48BBF578785}" type="presParOf" srcId="{6FC3A39C-EE25-43FD-A4CD-AF573666D87F}" destId="{CD7B1FF0-3362-4296-9ADA-5B6E5A569900}" srcOrd="2" destOrd="0" presId="urn:microsoft.com/office/officeart/2005/8/layout/orgChart1"/>
+    <dgm:cxn modelId="{FDD28AA4-30F7-4BF1-A6CF-52173D39DEBC}" type="presParOf" srcId="{1EF9512F-EA21-4C66-8A34-45BD07878727}" destId="{29A6B87B-814F-4584-8E15-B14A1DD4D336}" srcOrd="8" destOrd="0" presId="urn:microsoft.com/office/officeart/2005/8/layout/orgChart1"/>
+    <dgm:cxn modelId="{2DCEE605-193C-438A-9790-F8D8C09DF7E3}" type="presParOf" srcId="{1EF9512F-EA21-4C66-8A34-45BD07878727}" destId="{9092889A-921E-4CC7-AB7D-17433E9D9D0A}" srcOrd="9" destOrd="0" presId="urn:microsoft.com/office/officeart/2005/8/layout/orgChart1"/>
+    <dgm:cxn modelId="{38D79665-FAEC-4EAA-BDCF-3660A25A4C99}" type="presParOf" srcId="{9092889A-921E-4CC7-AB7D-17433E9D9D0A}" destId="{288DE8BA-39B5-4976-BB42-CF678E79A4E1}" srcOrd="0" destOrd="0" presId="urn:microsoft.com/office/officeart/2005/8/layout/orgChart1"/>
+    <dgm:cxn modelId="{8BF6A39B-FBAC-465C-8A07-F0FC7F3A6393}" type="presParOf" srcId="{288DE8BA-39B5-4976-BB42-CF678E79A4E1}" destId="{F567448A-8B7A-48B3-B5FE-89A5DB4A909A}" srcOrd="0" destOrd="0" presId="urn:microsoft.com/office/officeart/2005/8/layout/orgChart1"/>
+    <dgm:cxn modelId="{21CD145B-32C5-4C16-8943-6C8BD9D51460}" type="presParOf" srcId="{288DE8BA-39B5-4976-BB42-CF678E79A4E1}" destId="{02852B04-B225-4662-98E0-CBC75B413B55}" srcOrd="1" destOrd="0" presId="urn:microsoft.com/office/officeart/2005/8/layout/orgChart1"/>
+    <dgm:cxn modelId="{A891E23E-7D29-4626-9451-DC46DFBE323A}" type="presParOf" srcId="{9092889A-921E-4CC7-AB7D-17433E9D9D0A}" destId="{99179D95-4C3D-4BF2-97A9-6C4FF3B9529D}" srcOrd="1" destOrd="0" presId="urn:microsoft.com/office/officeart/2005/8/layout/orgChart1"/>
+    <dgm:cxn modelId="{E3D724F3-BEDC-46B8-B513-7B281F041E74}" type="presParOf" srcId="{9092889A-921E-4CC7-AB7D-17433E9D9D0A}" destId="{ABC07976-F526-4E68-901A-31987EB40B61}" srcOrd="2" destOrd="0" presId="urn:microsoft.com/office/officeart/2005/8/layout/orgChart1"/>
+    <dgm:cxn modelId="{1D0F9D32-5048-4994-9680-52D5149A11B7}" type="presParOf" srcId="{45043196-EB32-4990-8054-CC9DB4D13E87}" destId="{34F22061-FC8B-4602-9361-FBF1F6E8158E}" srcOrd="2" destOrd="0" presId="urn:microsoft.com/office/officeart/2005/8/layout/orgChart1"/>
+    <dgm:cxn modelId="{684668D4-2451-45CF-A9F7-ABC558279913}" type="presParOf" srcId="{E95FFFF7-101C-4951-80E1-11D207767D2C}" destId="{59DCAB52-186C-489A-9CD5-4AA99AC35D46}" srcOrd="2" destOrd="0" presId="urn:microsoft.com/office/officeart/2005/8/layout/orgChart1"/>
   </dgm:cxnLst>
   <dgm:bg/>
   <dgm:whole/>
@@ -48258,7 +48261,7 @@
 </file>
 
 <file path=customXml/itemProps1.xml><?xml version="1.0" encoding="utf-8"?>
-<ds:datastoreItem xmlns:ds="http://schemas.openxmlformats.org/officeDocument/2006/customXml" ds:itemID="{788FFE75-AB51-4C3D-82F5-30BE5B0A22C3}">
+<ds:datastoreItem xmlns:ds="http://schemas.openxmlformats.org/officeDocument/2006/customXml" ds:itemID="{5149099D-6F99-475E-AB73-709B43B399DD}">
   <ds:schemaRefs>
     <ds:schemaRef ds:uri="http://schemas.openxmlformats.org/officeDocument/2006/bibliography"/>
   </ds:schemaRefs>

</xml_diff>

<commit_message>
Vervangen ik door Raf + deleten van Moscow in hoofdstuk 1.3 (nog maar eens)
</commit_message>
<xml_diff>
--- a/Thesis.docx
+++ b/Thesis.docx
@@ -9708,70 +9708,36 @@
           <w:szCs w:val="24"/>
         </w:rPr>
       </w:pPr>
-    </w:p>
-    <w:p>
-      <w:pPr>
-        <w:pStyle w:val="Standard"/>
-        <w:spacing w:after="0"/>
-      </w:pPr>
-      <w:r>
-        <w:rPr>
-          <w:sz w:val="24"/>
-          <w:szCs w:val="24"/>
-        </w:rPr>
-        <w:t>Onze taken binnen de scope hebben we ingedeeld volgens het MoSCoW principe</w:t>
-      </w:r>
-      <w:r>
-        <w:rPr>
-          <w:rStyle w:val="Voetnootmarkering"/>
-          <w:sz w:val="24"/>
-          <w:szCs w:val="24"/>
-        </w:rPr>
-        <w:footnoteReference w:id="1"/>
-      </w:r>
-      <w:r>
-        <w:rPr>
-          <w:sz w:val="24"/>
-          <w:szCs w:val="24"/>
-        </w:rPr>
-        <w:t xml:space="preserve">. De Must haves zijn hoofdzakelijk de vereisten van Twipe Mobile Solutions. De andere functionaliteiten </w:t>
-      </w:r>
-      <w:r>
-        <w:rPr>
-          <w:sz w:val="24"/>
-          <w:szCs w:val="24"/>
-        </w:rPr>
-        <w:t>lijken ons interessant en boeiend om uit te werken</w:t>
-      </w:r>
-      <w:r>
-        <w:rPr>
-          <w:sz w:val="24"/>
-          <w:szCs w:val="24"/>
-        </w:rPr>
-        <w:t>.</w:t>
-      </w:r>
+      <w:bookmarkStart w:id="4" w:name="_GoBack"/>
+      <w:bookmarkEnd w:id="4"/>
     </w:p>
     <w:p>
       <w:pPr>
         <w:pStyle w:val="Kop1"/>
-      </w:pPr>
-      <w:bookmarkStart w:id="4" w:name="_Toc356589833"/>
-      <w:r>
+        <w:rPr>
+          <w:lang w:val="en-US"/>
+        </w:rPr>
+      </w:pPr>
+      <w:bookmarkStart w:id="5" w:name="_Toc356589833"/>
+      <w:r>
+        <w:rPr>
+          <w:lang w:val="en-US"/>
+        </w:rPr>
         <w:lastRenderedPageBreak/>
         <w:t>Scope – Probleem analyse – Business analyse</w:t>
       </w:r>
-      <w:bookmarkEnd w:id="4"/>
+      <w:bookmarkEnd w:id="5"/>
     </w:p>
     <w:p>
       <w:pPr>
         <w:pStyle w:val="Kop2"/>
         <w:ind w:left="1276"/>
       </w:pPr>
-      <w:bookmarkStart w:id="5" w:name="_Toc356589834"/>
+      <w:bookmarkStart w:id="6" w:name="_Toc356589834"/>
       <w:r>
         <w:t>Scope</w:t>
       </w:r>
-      <w:bookmarkEnd w:id="5"/>
+      <w:bookmarkEnd w:id="6"/>
     </w:p>
     <w:p>
       <w:r>
@@ -9817,7 +9783,7 @@
           <w:lang w:val="en-US"/>
         </w:rPr>
       </w:pPr>
-      <w:bookmarkStart w:id="6" w:name="_Toc356589835"/>
+      <w:bookmarkStart w:id="7" w:name="_Toc356589835"/>
       <w:r>
         <w:rPr>
           <w:lang w:val="en-US"/>
@@ -9830,7 +9796,7 @@
         </w:rPr>
         <w:t>vent – response list</w:t>
       </w:r>
-      <w:bookmarkEnd w:id="6"/>
+      <w:bookmarkEnd w:id="7"/>
     </w:p>
     <w:p>
       <w:pPr>
@@ -11228,7 +11194,7 @@
           <w:lang w:val="en-US"/>
         </w:rPr>
       </w:pPr>
-      <w:bookmarkStart w:id="7" w:name="_Toc356589836"/>
+      <w:bookmarkStart w:id="8" w:name="_Toc356589836"/>
       <w:r>
         <w:rPr>
           <w:lang w:val="en-US"/>
@@ -11242,7 +11208,7 @@
         </w:rPr>
         <w:t>ontext diagramma</w:t>
       </w:r>
-      <w:bookmarkEnd w:id="7"/>
+      <w:bookmarkEnd w:id="8"/>
     </w:p>
     <w:p>
       <w:pPr>
@@ -11336,7 +11302,7 @@
           <w:lang w:val="en-US"/>
         </w:rPr>
       </w:pPr>
-      <w:bookmarkStart w:id="8" w:name="_Toc356589837"/>
+      <w:bookmarkStart w:id="9" w:name="_Toc356589837"/>
       <w:r>
         <w:rPr>
           <w:lang w:val="en-US"/>
@@ -11344,7 +11310,7 @@
         <w:lastRenderedPageBreak/>
         <w:t>High level functional decomposition diagram</w:t>
       </w:r>
-      <w:bookmarkEnd w:id="8"/>
+      <w:bookmarkEnd w:id="9"/>
     </w:p>
     <w:p>
       <w:pPr>
@@ -11440,7 +11406,7 @@
           <w:lang w:val="en-US"/>
         </w:rPr>
       </w:pPr>
-      <w:bookmarkStart w:id="9" w:name="_Toc356589838"/>
+      <w:bookmarkStart w:id="10" w:name="_Toc356589838"/>
       <w:r>
         <w:rPr>
           <w:lang w:val="en-US"/>
@@ -11454,7 +11420,7 @@
         </w:rPr>
         <w:t>-methode</w:t>
       </w:r>
-      <w:bookmarkEnd w:id="9"/>
+      <w:bookmarkEnd w:id="10"/>
     </w:p>
     <w:p>
       <w:pPr>
@@ -12404,7 +12370,7 @@
         <w:pStyle w:val="Kop2"/>
         <w:ind w:left="1276"/>
       </w:pPr>
-      <w:bookmarkStart w:id="10" w:name="_Toc356589839"/>
+      <w:bookmarkStart w:id="11" w:name="_Toc356589839"/>
       <w:r>
         <w:lastRenderedPageBreak/>
         <w:t>Probleem analyse</w:t>
@@ -12412,7 +12378,7 @@
       <w:r>
         <w:t xml:space="preserve"> &amp; business analyse</w:t>
       </w:r>
-      <w:bookmarkEnd w:id="10"/>
+      <w:bookmarkEnd w:id="11"/>
     </w:p>
     <w:p/>
     <w:p>
@@ -12423,14 +12389,14 @@
           <w:lang w:val="en-US"/>
         </w:rPr>
       </w:pPr>
-      <w:bookmarkStart w:id="11" w:name="_Toc356589840"/>
+      <w:bookmarkStart w:id="12" w:name="_Toc356589840"/>
       <w:r>
         <w:rPr>
           <w:lang w:val="en-US"/>
         </w:rPr>
         <w:t>Problem statement table</w:t>
       </w:r>
-      <w:bookmarkEnd w:id="11"/>
+      <w:bookmarkEnd w:id="12"/>
     </w:p>
     <w:p>
       <w:pPr>
@@ -13363,7 +13329,7 @@
         <w:pStyle w:val="Kop3"/>
         <w:ind w:left="1985"/>
       </w:pPr>
-      <w:bookmarkStart w:id="12" w:name="_Toc356589841"/>
+      <w:bookmarkStart w:id="13" w:name="_Toc356589841"/>
       <w:r>
         <w:lastRenderedPageBreak/>
         <w:t>Cause</w:t>
@@ -13377,7 +13343,7 @@
       <w:r>
         <w:t xml:space="preserve"> voor de webcomponent</w:t>
       </w:r>
-      <w:bookmarkEnd w:id="12"/>
+      <w:bookmarkEnd w:id="13"/>
     </w:p>
     <w:p/>
     <w:p>
@@ -14306,14 +14272,14 @@
         <w:pStyle w:val="Kop2"/>
         <w:ind w:left="1276"/>
       </w:pPr>
-      <w:bookmarkStart w:id="13" w:name="_Toc356589842"/>
+      <w:bookmarkStart w:id="14" w:name="_Toc356589842"/>
       <w:r>
         <w:t>Uiteindelijke w</w:t>
       </w:r>
       <w:r>
         <w:t>erkwijze</w:t>
       </w:r>
-      <w:bookmarkEnd w:id="13"/>
+      <w:bookmarkEnd w:id="14"/>
     </w:p>
     <w:p/>
     <w:p>
@@ -14448,23 +14414,23 @@
       <w:pPr>
         <w:pStyle w:val="Kop1"/>
       </w:pPr>
-      <w:bookmarkStart w:id="14" w:name="_Toc356589843"/>
+      <w:bookmarkStart w:id="15" w:name="_Toc356589843"/>
       <w:r>
         <w:lastRenderedPageBreak/>
         <w:t>Analyse en ontwerp database</w:t>
       </w:r>
-      <w:bookmarkEnd w:id="14"/>
+      <w:bookmarkEnd w:id="15"/>
     </w:p>
     <w:p>
       <w:pPr>
         <w:pStyle w:val="Kop2"/>
         <w:ind w:left="1276"/>
       </w:pPr>
-      <w:bookmarkStart w:id="15" w:name="_Toc356589844"/>
+      <w:bookmarkStart w:id="16" w:name="_Toc356589844"/>
       <w:r>
         <w:t>Entity – Relationship Diagram</w:t>
       </w:r>
-      <w:bookmarkEnd w:id="15"/>
+      <w:bookmarkEnd w:id="16"/>
     </w:p>
     <w:p>
       <w:r>
@@ -14624,11 +14590,11 @@
         <w:pStyle w:val="Kop2"/>
         <w:ind w:left="1276"/>
       </w:pPr>
-      <w:bookmarkStart w:id="16" w:name="_Toc356589845"/>
+      <w:bookmarkStart w:id="17" w:name="_Toc356589845"/>
       <w:r>
         <w:t>Logisch ERD model</w:t>
       </w:r>
-      <w:bookmarkEnd w:id="16"/>
+      <w:bookmarkEnd w:id="17"/>
     </w:p>
     <w:p>
       <w:r>
@@ -14691,7 +14657,7 @@
         <w:pStyle w:val="Kop3"/>
         <w:ind w:left="1985"/>
       </w:pPr>
-      <w:bookmarkStart w:id="17" w:name="_Toc356589846"/>
+      <w:bookmarkStart w:id="18" w:name="_Toc356589846"/>
       <w:r>
         <w:lastRenderedPageBreak/>
         <w:t>RSS</w:t>
@@ -14706,9 +14672,9 @@
         <w:rPr>
           <w:rStyle w:val="Voetnootmarkering"/>
         </w:rPr>
-        <w:footnoteReference w:id="2"/>
-      </w:r>
-      <w:bookmarkEnd w:id="17"/>
+        <w:footnoteReference w:id="1"/>
+      </w:r>
+      <w:bookmarkEnd w:id="18"/>
     </w:p>
     <w:p/>
     <w:p>
@@ -14886,7 +14852,7 @@
         <w:pStyle w:val="Kop3"/>
         <w:ind w:left="1985"/>
       </w:pPr>
-      <w:bookmarkStart w:id="18" w:name="_Toc356589847"/>
+      <w:bookmarkStart w:id="19" w:name="_Toc356589847"/>
       <w:r>
         <w:lastRenderedPageBreak/>
         <w:t>Eerste Logisch ERD mode</w:t>
@@ -14894,7 +14860,7 @@
       <w:r>
         <w:t>l</w:t>
       </w:r>
-      <w:bookmarkEnd w:id="18"/>
+      <w:bookmarkEnd w:id="19"/>
     </w:p>
     <w:p/>
     <w:p>
@@ -14970,7 +14936,7 @@
           <w:lang w:eastAsia="nl-BE"/>
         </w:rPr>
       </w:pPr>
-      <w:bookmarkStart w:id="19" w:name="_Toc356589848"/>
+      <w:bookmarkStart w:id="20" w:name="_Toc356589848"/>
       <w:r>
         <w:rPr>
           <w:noProof/>
@@ -14979,7 +14945,7 @@
         <w:lastRenderedPageBreak/>
         <w:t>Tweede Logisch ERD model</w:t>
       </w:r>
-      <w:bookmarkEnd w:id="19"/>
+      <w:bookmarkEnd w:id="20"/>
     </w:p>
     <w:p>
       <w:pPr>
@@ -15105,7 +15071,7 @@
         <w:pStyle w:val="Kop2"/>
         <w:ind w:left="1276"/>
       </w:pPr>
-      <w:bookmarkStart w:id="20" w:name="_Toc356589849"/>
+      <w:bookmarkStart w:id="21" w:name="_Toc356589849"/>
       <w:r>
         <w:lastRenderedPageBreak/>
         <w:t>Fysiek database model</w:t>
@@ -15113,7 +15079,7 @@
       <w:r>
         <w:t xml:space="preserve"> van een nieuwsblad rss-feed</w:t>
       </w:r>
-      <w:bookmarkEnd w:id="20"/>
+      <w:bookmarkEnd w:id="21"/>
     </w:p>
     <w:p>
       <w:r>
@@ -15179,12 +15145,12 @@
         <w:pStyle w:val="Kop2"/>
         <w:ind w:left="1276"/>
       </w:pPr>
-      <w:bookmarkStart w:id="21" w:name="_Toc356589850"/>
+      <w:bookmarkStart w:id="22" w:name="_Toc356589850"/>
       <w:r>
         <w:lastRenderedPageBreak/>
         <w:t>Database definitie</w:t>
       </w:r>
-      <w:bookmarkEnd w:id="21"/>
+      <w:bookmarkEnd w:id="22"/>
     </w:p>
     <w:p/>
     <w:p>
@@ -15507,12 +15473,12 @@
         <w:pStyle w:val="Kop3"/>
         <w:ind w:left="1985"/>
       </w:pPr>
-      <w:bookmarkStart w:id="22" w:name="_Toc356589851"/>
+      <w:bookmarkStart w:id="23" w:name="_Toc356589851"/>
       <w:r>
         <w:lastRenderedPageBreak/>
         <w:t>Channel</w:t>
       </w:r>
-      <w:bookmarkEnd w:id="22"/>
+      <w:bookmarkEnd w:id="23"/>
     </w:p>
     <w:p/>
     <w:p>
@@ -16394,7 +16360,7 @@
                 <w:rStyle w:val="Voetnootmarkering"/>
                 <w:lang w:val="en-US"/>
               </w:rPr>
-              <w:footnoteReference w:id="3"/>
+              <w:footnoteReference w:id="2"/>
             </w:r>
             <w:r>
               <w:t xml:space="preserve"> formaat.</w:t>
@@ -16513,7 +16479,7 @@
           <w:lang w:val="en-US"/>
         </w:rPr>
       </w:pPr>
-      <w:bookmarkStart w:id="23" w:name="_Toc356589852"/>
+      <w:bookmarkStart w:id="24" w:name="_Toc356589852"/>
       <w:r>
         <w:rPr>
           <w:lang w:val="en-US"/>
@@ -16521,7 +16487,7 @@
         <w:lastRenderedPageBreak/>
         <w:t>Article</w:t>
       </w:r>
-      <w:bookmarkEnd w:id="23"/>
+      <w:bookmarkEnd w:id="24"/>
     </w:p>
     <w:p>
       <w:pPr>
@@ -16556,7 +16522,7 @@
         <w:rPr>
           <w:rStyle w:val="Voetnootmarkering"/>
         </w:rPr>
-        <w:footnoteReference w:id="4"/>
+        <w:footnoteReference w:id="3"/>
       </w:r>
       <w:r>
         <w:t xml:space="preserve"> gemaakt.</w:t>
@@ -17500,7 +17466,7 @@
           <w:lang w:val="en-US"/>
         </w:rPr>
       </w:pPr>
-      <w:bookmarkStart w:id="24" w:name="_Toc356589853"/>
+      <w:bookmarkStart w:id="25" w:name="_Toc356589853"/>
       <w:r>
         <w:rPr>
           <w:lang w:val="en-US"/>
@@ -17508,7 +17474,7 @@
         <w:lastRenderedPageBreak/>
         <w:t>Source</w:t>
       </w:r>
-      <w:bookmarkEnd w:id="24"/>
+      <w:bookmarkEnd w:id="25"/>
     </w:p>
     <w:p>
       <w:pPr>
@@ -18126,11 +18092,11 @@
         <w:pStyle w:val="Kop3"/>
         <w:ind w:left="1985"/>
       </w:pPr>
-      <w:bookmarkStart w:id="25" w:name="_Toc356589854"/>
+      <w:bookmarkStart w:id="26" w:name="_Toc356589854"/>
       <w:r>
         <w:t>Enclosure</w:t>
       </w:r>
-      <w:bookmarkEnd w:id="25"/>
+      <w:bookmarkEnd w:id="26"/>
     </w:p>
     <w:p/>
     <w:p>
@@ -18141,7 +18107,7 @@
         <w:rPr>
           <w:rStyle w:val="Voetnootmarkering"/>
         </w:rPr>
-        <w:footnoteReference w:id="5"/>
+        <w:footnoteReference w:id="4"/>
       </w:r>
       <w:r>
         <w:t xml:space="preserve"> zijn. Doorgaans zijn dit images die bij een artikel horen.</w:t>
@@ -18833,7 +18799,7 @@
           <w:lang w:val="en-US"/>
         </w:rPr>
       </w:pPr>
-      <w:bookmarkStart w:id="26" w:name="_Toc356589855"/>
+      <w:bookmarkStart w:id="27" w:name="_Toc356589855"/>
       <w:r>
         <w:rPr>
           <w:lang w:val="en-US"/>
@@ -18841,7 +18807,7 @@
         <w:lastRenderedPageBreak/>
         <w:t>GlobalUniqueIdentifier</w:t>
       </w:r>
-      <w:bookmarkEnd w:id="26"/>
+      <w:bookmarkEnd w:id="27"/>
     </w:p>
     <w:p>
       <w:pPr>
@@ -19442,14 +19408,14 @@
           <w:lang w:val="en-US"/>
         </w:rPr>
       </w:pPr>
-      <w:bookmarkStart w:id="27" w:name="_Toc356589856"/>
+      <w:bookmarkStart w:id="28" w:name="_Toc356589856"/>
       <w:r>
         <w:rPr>
           <w:lang w:val="en-US"/>
         </w:rPr>
         <w:t>Cloud</w:t>
       </w:r>
-      <w:bookmarkEnd w:id="27"/>
+      <w:bookmarkEnd w:id="28"/>
     </w:p>
     <w:p>
       <w:pPr>
@@ -20246,12 +20212,12 @@
         <w:pStyle w:val="Kop3"/>
         <w:ind w:left="1985"/>
       </w:pPr>
-      <w:bookmarkStart w:id="28" w:name="_Toc356589857"/>
+      <w:bookmarkStart w:id="29" w:name="_Toc356589857"/>
       <w:r>
         <w:lastRenderedPageBreak/>
         <w:t>Image</w:t>
       </w:r>
-      <w:bookmarkEnd w:id="28"/>
+      <w:bookmarkEnd w:id="29"/>
     </w:p>
     <w:p/>
     <w:p>
@@ -21106,12 +21072,12 @@
         <w:pStyle w:val="Kop3"/>
         <w:ind w:left="1985"/>
       </w:pPr>
-      <w:bookmarkStart w:id="29" w:name="_Toc356589858"/>
+      <w:bookmarkStart w:id="30" w:name="_Toc356589858"/>
       <w:r>
         <w:lastRenderedPageBreak/>
         <w:t>TextInput</w:t>
       </w:r>
-      <w:bookmarkEnd w:id="29"/>
+      <w:bookmarkEnd w:id="30"/>
     </w:p>
     <w:p/>
     <w:p>
@@ -21782,11 +21748,11 @@
         <w:pStyle w:val="Kop3"/>
         <w:ind w:left="1985"/>
       </w:pPr>
-      <w:bookmarkStart w:id="30" w:name="_Toc356589859"/>
+      <w:bookmarkStart w:id="31" w:name="_Toc356589859"/>
       <w:r>
         <w:t>HoursToBeSkipped</w:t>
       </w:r>
-      <w:bookmarkEnd w:id="30"/>
+      <w:bookmarkEnd w:id="31"/>
     </w:p>
     <w:p/>
     <w:p>
@@ -22114,12 +22080,12 @@
         <w:pStyle w:val="Kop3"/>
         <w:ind w:left="1985"/>
       </w:pPr>
-      <w:bookmarkStart w:id="31" w:name="_Toc356589860"/>
+      <w:bookmarkStart w:id="32" w:name="_Toc356589860"/>
       <w:r>
         <w:lastRenderedPageBreak/>
         <w:t>DaysToBeSkipped</w:t>
       </w:r>
-      <w:bookmarkEnd w:id="31"/>
+      <w:bookmarkEnd w:id="32"/>
     </w:p>
     <w:p/>
     <w:p>
@@ -22481,11 +22447,11 @@
         <w:pStyle w:val="Kop3"/>
         <w:ind w:left="1985"/>
       </w:pPr>
-      <w:bookmarkStart w:id="32" w:name="_Toc356589861"/>
+      <w:bookmarkStart w:id="33" w:name="_Toc356589861"/>
       <w:r>
         <w:t>HoursToBeSkippedForChannel</w:t>
       </w:r>
-      <w:bookmarkEnd w:id="32"/>
+      <w:bookmarkEnd w:id="33"/>
     </w:p>
     <w:p/>
     <w:p>
@@ -22817,11 +22783,11 @@
         <w:pStyle w:val="Kop3"/>
         <w:ind w:left="1985"/>
       </w:pPr>
-      <w:bookmarkStart w:id="33" w:name="_Toc356589862"/>
+      <w:bookmarkStart w:id="34" w:name="_Toc356589862"/>
       <w:r>
         <w:t>DaysToBeSkippedForChannel</w:t>
       </w:r>
-      <w:bookmarkEnd w:id="33"/>
+      <w:bookmarkEnd w:id="34"/>
     </w:p>
     <w:p/>
     <w:p>
@@ -23153,12 +23119,12 @@
         <w:pStyle w:val="Kop3"/>
         <w:ind w:left="1985"/>
       </w:pPr>
-      <w:bookmarkStart w:id="34" w:name="_Toc356589863"/>
+      <w:bookmarkStart w:id="35" w:name="_Toc356589863"/>
       <w:r>
         <w:lastRenderedPageBreak/>
         <w:t>Category</w:t>
       </w:r>
-      <w:bookmarkEnd w:id="34"/>
+      <w:bookmarkEnd w:id="35"/>
     </w:p>
     <w:p/>
     <w:p>
@@ -23556,11 +23522,11 @@
         <w:pStyle w:val="Kop3"/>
         <w:ind w:left="1985"/>
       </w:pPr>
-      <w:bookmarkStart w:id="35" w:name="_Toc356589864"/>
+      <w:bookmarkStart w:id="36" w:name="_Toc356589864"/>
       <w:r>
         <w:t>CategoriesPerChannel</w:t>
       </w:r>
-      <w:bookmarkEnd w:id="35"/>
+      <w:bookmarkEnd w:id="36"/>
     </w:p>
     <w:p/>
     <w:p>
@@ -23889,11 +23855,11 @@
         <w:pStyle w:val="Kop3"/>
         <w:ind w:left="1985"/>
       </w:pPr>
-      <w:bookmarkStart w:id="36" w:name="_Toc356589865"/>
+      <w:bookmarkStart w:id="37" w:name="_Toc356589865"/>
       <w:r>
         <w:t>CategoriesPerArticle</w:t>
       </w:r>
-      <w:bookmarkEnd w:id="36"/>
+      <w:bookmarkEnd w:id="37"/>
     </w:p>
     <w:p/>
     <w:p>
@@ -24218,12 +24184,12 @@
         <w:pStyle w:val="Kop3"/>
         <w:ind w:left="1985"/>
       </w:pPr>
-      <w:bookmarkStart w:id="37" w:name="_Toc356589866"/>
+      <w:bookmarkStart w:id="38" w:name="_Toc356589866"/>
       <w:r>
         <w:lastRenderedPageBreak/>
         <w:t>User</w:t>
       </w:r>
-      <w:bookmarkEnd w:id="37"/>
+      <w:bookmarkEnd w:id="38"/>
     </w:p>
     <w:p/>
     <w:p>
@@ -24777,11 +24743,11 @@
         <w:pStyle w:val="Kop3"/>
         <w:ind w:left="1985"/>
       </w:pPr>
-      <w:bookmarkStart w:id="38" w:name="_Toc356589867"/>
+      <w:bookmarkStart w:id="39" w:name="_Toc356589867"/>
       <w:r>
         <w:t>ChannelsPerUser</w:t>
       </w:r>
-      <w:bookmarkEnd w:id="38"/>
+      <w:bookmarkEnd w:id="39"/>
     </w:p>
     <w:p/>
     <w:p>
@@ -25120,12 +25086,12 @@
         <w:pStyle w:val="Kop3"/>
         <w:ind w:left="1985"/>
       </w:pPr>
-      <w:bookmarkStart w:id="39" w:name="_Toc356589868"/>
+      <w:bookmarkStart w:id="40" w:name="_Toc356589868"/>
       <w:r>
         <w:lastRenderedPageBreak/>
         <w:t>Preference</w:t>
       </w:r>
-      <w:bookmarkEnd w:id="39"/>
+      <w:bookmarkEnd w:id="40"/>
     </w:p>
     <w:p/>
     <w:p>
@@ -25757,11 +25723,11 @@
         <w:pStyle w:val="Kop3"/>
         <w:ind w:left="1985"/>
       </w:pPr>
-      <w:bookmarkStart w:id="40" w:name="_Toc356589869"/>
+      <w:bookmarkStart w:id="41" w:name="_Toc356589869"/>
       <w:r>
         <w:t>Layout</w:t>
       </w:r>
-      <w:bookmarkEnd w:id="40"/>
+      <w:bookmarkEnd w:id="41"/>
     </w:p>
     <w:p/>
     <w:p>
@@ -26156,12 +26122,12 @@
         <w:pStyle w:val="Kop3"/>
         <w:ind w:left="1985"/>
       </w:pPr>
-      <w:bookmarkStart w:id="41" w:name="_Toc356589870"/>
+      <w:bookmarkStart w:id="42" w:name="_Toc356589870"/>
       <w:r>
         <w:lastRenderedPageBreak/>
         <w:t>Font</w:t>
       </w:r>
-      <w:bookmarkEnd w:id="41"/>
+      <w:bookmarkEnd w:id="42"/>
     </w:p>
     <w:p/>
     <w:p>
@@ -26565,11 +26531,11 @@
         <w:pStyle w:val="Kop3"/>
         <w:ind w:left="1985"/>
       </w:pPr>
-      <w:bookmarkStart w:id="42" w:name="_Toc356589871"/>
+      <w:bookmarkStart w:id="43" w:name="_Toc356589871"/>
       <w:r>
         <w:t>Effect</w:t>
       </w:r>
-      <w:bookmarkEnd w:id="42"/>
+      <w:bookmarkEnd w:id="43"/>
     </w:p>
     <w:p/>
     <w:p>
@@ -26980,12 +26946,12 @@
         <w:pStyle w:val="Kop3"/>
         <w:ind w:left="1985"/>
       </w:pPr>
-      <w:bookmarkStart w:id="43" w:name="_Toc356589872"/>
+      <w:bookmarkStart w:id="44" w:name="_Toc356589872"/>
       <w:r>
         <w:lastRenderedPageBreak/>
         <w:t>Color</w:t>
       </w:r>
-      <w:bookmarkEnd w:id="43"/>
+      <w:bookmarkEnd w:id="44"/>
     </w:p>
     <w:p/>
     <w:p>
@@ -27395,11 +27361,11 @@
         <w:pStyle w:val="Kop3"/>
         <w:ind w:left="1985"/>
       </w:pPr>
-      <w:bookmarkStart w:id="44" w:name="_Toc356589873"/>
+      <w:bookmarkStart w:id="45" w:name="_Toc356589873"/>
       <w:r>
         <w:t>History</w:t>
       </w:r>
-      <w:bookmarkEnd w:id="44"/>
+      <w:bookmarkEnd w:id="45"/>
     </w:p>
     <w:p/>
     <w:p>
@@ -27807,23 +27773,23 @@
       <w:pPr>
         <w:pStyle w:val="Kop1"/>
       </w:pPr>
-      <w:bookmarkStart w:id="45" w:name="_Toc356589874"/>
+      <w:bookmarkStart w:id="46" w:name="_Toc356589874"/>
       <w:r>
         <w:lastRenderedPageBreak/>
         <w:t>Requirement analyse</w:t>
       </w:r>
-      <w:bookmarkEnd w:id="45"/>
+      <w:bookmarkEnd w:id="46"/>
     </w:p>
     <w:p>
       <w:pPr>
         <w:pStyle w:val="Kop2"/>
         <w:ind w:left="1276"/>
       </w:pPr>
-      <w:bookmarkStart w:id="46" w:name="_Toc356589875"/>
+      <w:bookmarkStart w:id="47" w:name="_Toc356589875"/>
       <w:r>
         <w:t>Use cases en storyboards</w:t>
       </w:r>
-      <w:bookmarkEnd w:id="46"/>
+      <w:bookmarkEnd w:id="47"/>
     </w:p>
     <w:p>
       <w:r>
@@ -27858,11 +27824,11 @@
         <w:pStyle w:val="Kop3"/>
         <w:ind w:left="1985" w:hanging="709"/>
       </w:pPr>
-      <w:bookmarkStart w:id="47" w:name="_Toc356589876"/>
+      <w:bookmarkStart w:id="48" w:name="_Toc356589876"/>
       <w:r>
         <w:t>StoryBoards Phones</w:t>
       </w:r>
-      <w:bookmarkEnd w:id="47"/>
+      <w:bookmarkEnd w:id="48"/>
     </w:p>
     <w:p/>
     <w:p>
@@ -28984,22 +28950,22 @@
         <w:pStyle w:val="Kop2"/>
         <w:ind w:left="1276"/>
       </w:pPr>
-      <w:bookmarkStart w:id="48" w:name="_Toc356589877"/>
+      <w:bookmarkStart w:id="49" w:name="_Toc356589877"/>
       <w:r>
         <w:t>Object georiënteerde analyse van de use cases</w:t>
       </w:r>
-      <w:bookmarkEnd w:id="48"/>
+      <w:bookmarkEnd w:id="49"/>
     </w:p>
     <w:p>
       <w:pPr>
         <w:pStyle w:val="Kop2"/>
         <w:ind w:left="1276"/>
       </w:pPr>
-      <w:bookmarkStart w:id="49" w:name="_Toc356589878"/>
+      <w:bookmarkStart w:id="50" w:name="_Toc356589878"/>
       <w:r>
         <w:t>Ontwerp van de use cases</w:t>
       </w:r>
-      <w:bookmarkEnd w:id="49"/>
+      <w:bookmarkEnd w:id="50"/>
     </w:p>
     <w:p/>
     <w:p/>
@@ -29015,7 +28981,7 @@
           <w:lang w:val="en-US"/>
         </w:rPr>
       </w:pPr>
-      <w:bookmarkStart w:id="50" w:name="_Toc356589879"/>
+      <w:bookmarkStart w:id="51" w:name="_Toc356589879"/>
       <w:r>
         <w:rPr>
           <w:lang w:val="en-US"/>
@@ -29029,7 +28995,7 @@
         </w:rPr>
         <w:t>hysical design</w:t>
       </w:r>
-      <w:bookmarkEnd w:id="50"/>
+      <w:bookmarkEnd w:id="51"/>
     </w:p>
     <w:p>
       <w:pPr>
@@ -29043,11 +29009,11 @@
         <w:pStyle w:val="Kop2"/>
         <w:ind w:left="1276"/>
       </w:pPr>
-      <w:bookmarkStart w:id="51" w:name="_Toc356589880"/>
+      <w:bookmarkStart w:id="52" w:name="_Toc356589880"/>
       <w:r>
         <w:t>The meaning of offline</w:t>
       </w:r>
-      <w:bookmarkEnd w:id="51"/>
+      <w:bookmarkEnd w:id="52"/>
     </w:p>
     <w:p/>
     <w:p>
@@ -29188,7 +29154,7 @@
         <w:pStyle w:val="Kop3"/>
         <w:ind w:left="1985"/>
       </w:pPr>
-      <w:bookmarkStart w:id="52" w:name="_Toc356589881"/>
+      <w:bookmarkStart w:id="53" w:name="_Toc356589881"/>
       <w:r>
         <w:t>Android en</w:t>
       </w:r>
@@ -29198,7 +29164,7 @@
       <w:r>
         <w:t>SQLite</w:t>
       </w:r>
-      <w:bookmarkEnd w:id="52"/>
+      <w:bookmarkEnd w:id="53"/>
     </w:p>
     <w:p/>
     <w:p>
@@ -29271,12 +29237,12 @@
         <w:pStyle w:val="Kop3"/>
         <w:ind w:left="1985"/>
       </w:pPr>
-      <w:bookmarkStart w:id="53" w:name="_Toc356589882"/>
+      <w:bookmarkStart w:id="54" w:name="_Toc356589882"/>
       <w:r>
         <w:lastRenderedPageBreak/>
         <w:t>Browser persistence</w:t>
       </w:r>
-      <w:bookmarkEnd w:id="53"/>
+      <w:bookmarkEnd w:id="54"/>
     </w:p>
     <w:p/>
     <w:p>
@@ -29414,14 +29380,14 @@
           <w:lang w:val="en-US"/>
         </w:rPr>
       </w:pPr>
-      <w:bookmarkStart w:id="54" w:name="_Toc356589883"/>
+      <w:bookmarkStart w:id="55" w:name="_Toc356589883"/>
       <w:r>
         <w:rPr>
           <w:lang w:val="en-US"/>
         </w:rPr>
         <w:t>WebStorage</w:t>
       </w:r>
-      <w:bookmarkEnd w:id="54"/>
+      <w:bookmarkEnd w:id="55"/>
     </w:p>
     <w:p>
       <w:pPr>
@@ -29470,11 +29436,11 @@
         <w:pStyle w:val="Kop4"/>
         <w:ind w:left="2268"/>
       </w:pPr>
-      <w:bookmarkStart w:id="55" w:name="_Toc356589884"/>
+      <w:bookmarkStart w:id="56" w:name="_Toc356589884"/>
       <w:r>
         <w:t>WebSQL &amp; IndexedDB</w:t>
       </w:r>
-      <w:bookmarkEnd w:id="55"/>
+      <w:bookmarkEnd w:id="56"/>
     </w:p>
     <w:p/>
     <w:p>
@@ -29485,7 +29451,7 @@
         <w:rPr>
           <w:rStyle w:val="Voetnootmarkering"/>
         </w:rPr>
-        <w:footnoteReference w:id="6"/>
+        <w:footnoteReference w:id="5"/>
       </w:r>
       <w:r>
         <w:t xml:space="preserve"> is een lightweight SQLite database die we terug vinden in de Google Chrome en Apple Safari browser. Dit zijn ook de browsers die respectievelijk gesupporteerd worden door Android en IOs, de twee belangrijkste besturingssystemen die we terug vinden in de wereld van tablets en smartphones. </w:t>
@@ -30295,11 +30261,11 @@
         <w:pStyle w:val="Kop4"/>
         <w:ind w:left="2268"/>
       </w:pPr>
-      <w:bookmarkStart w:id="56" w:name="_Toc356589885"/>
+      <w:bookmarkStart w:id="57" w:name="_Toc356589885"/>
       <w:r>
         <w:t>Application cache</w:t>
       </w:r>
-      <w:bookmarkEnd w:id="56"/>
+      <w:bookmarkEnd w:id="57"/>
     </w:p>
     <w:p/>
     <w:p>
@@ -30405,7 +30371,7 @@
         <w:rPr>
           <w:rStyle w:val="Voetnootmarkering"/>
         </w:rPr>
-        <w:footnoteReference w:id="7"/>
+        <w:footnoteReference w:id="6"/>
       </w:r>
       <w:r>
         <w:t xml:space="preserve"> , een zeer toonaangevende website op gebied van webdesign &amp; webdevelopment vonden we onderstaande quote terug die de eerste aanzet is geweest om het offline gedeelte voor de webcomponent </w:t>
@@ -30764,7 +30730,7 @@
           <w:lang w:val="en-US"/>
         </w:rPr>
       </w:pPr>
-      <w:bookmarkStart w:id="57" w:name="_Toc356589886"/>
+      <w:bookmarkStart w:id="58" w:name="_Toc356589886"/>
       <w:r>
         <w:rPr>
           <w:lang w:val="en-US"/>
@@ -30772,7 +30738,7 @@
         <w:lastRenderedPageBreak/>
         <w:t>De bootstrap startup procedure</w:t>
       </w:r>
-      <w:bookmarkEnd w:id="57"/>
+      <w:bookmarkEnd w:id="58"/>
     </w:p>
     <w:p>
       <w:pPr>
@@ -31354,23 +31320,23 @@
         <w:pStyle w:val="Kop2"/>
         <w:ind w:left="1276"/>
       </w:pPr>
-      <w:bookmarkStart w:id="58" w:name="_Toc356589887"/>
+      <w:bookmarkStart w:id="59" w:name="_Toc356589887"/>
       <w:r>
         <w:lastRenderedPageBreak/>
         <w:t>Ontwikkelingsomgeving en tools</w:t>
       </w:r>
-      <w:bookmarkEnd w:id="58"/>
+      <w:bookmarkEnd w:id="59"/>
     </w:p>
     <w:p>
       <w:pPr>
         <w:pStyle w:val="Kop3"/>
         <w:ind w:left="1985"/>
       </w:pPr>
-      <w:bookmarkStart w:id="59" w:name="_Toc356589888"/>
+      <w:bookmarkStart w:id="60" w:name="_Toc356589888"/>
       <w:r>
         <w:t>Notepad++</w:t>
       </w:r>
-      <w:bookmarkEnd w:id="59"/>
+      <w:bookmarkEnd w:id="60"/>
     </w:p>
     <w:p/>
     <w:p>
@@ -31518,11 +31484,11 @@
         <w:pStyle w:val="Kop3"/>
         <w:ind w:left="1985"/>
       </w:pPr>
-      <w:bookmarkStart w:id="60" w:name="_Toc356589889"/>
+      <w:bookmarkStart w:id="61" w:name="_Toc356589889"/>
       <w:r>
         <w:t>Eclipse Indigo</w:t>
       </w:r>
-      <w:bookmarkEnd w:id="60"/>
+      <w:bookmarkEnd w:id="61"/>
     </w:p>
     <w:p/>
     <w:p>
@@ -31533,7 +31499,13 @@
         <w:tab/>
       </w:r>
       <w:r>
-        <w:t>Voor de ontwikkeling van de native app heb ik gebruik gemaakt van de ontwikkelingsomgeving Eclipse Indigo (versie 3.7.0). De app is gebouwd, getest en gedebugged   in de Android Software Development Kit (SDK) versie 2.3.3 (API 10).</w:t>
+        <w:t>Voor de ontwi</w:t>
+      </w:r>
+      <w:r>
+        <w:t>kkeling van de native app heeft Raf</w:t>
+      </w:r>
+      <w:r>
+        <w:t xml:space="preserve"> gebruik gemaakt van de ontwikkelingsomgeving Eclipse Indigo (versie 3.7.0). De app is gebouwd, getest en gedebugged   in de Android Software Development Kit (SDK) versie 2.3.3 (API 10).</w:t>
       </w:r>
     </w:p>
     <w:p>
@@ -31546,11 +31518,11 @@
         <w:pStyle w:val="Kop3"/>
         <w:ind w:left="1985"/>
       </w:pPr>
-      <w:bookmarkStart w:id="61" w:name="_Toc356589890"/>
+      <w:bookmarkStart w:id="62" w:name="_Toc356589890"/>
       <w:r>
         <w:t>Visual Paradigm for UML</w:t>
       </w:r>
-      <w:bookmarkEnd w:id="61"/>
+      <w:bookmarkEnd w:id="62"/>
     </w:p>
     <w:p/>
     <w:p>
@@ -31615,11 +31587,11 @@
         <w:pStyle w:val="Kop3"/>
         <w:ind w:left="1985"/>
       </w:pPr>
-      <w:bookmarkStart w:id="62" w:name="_Toc356589891"/>
+      <w:bookmarkStart w:id="63" w:name="_Toc356589891"/>
       <w:r>
         <w:t>Uml Factory</w:t>
       </w:r>
-      <w:bookmarkEnd w:id="62"/>
+      <w:bookmarkEnd w:id="63"/>
     </w:p>
     <w:p/>
     <w:p>
@@ -31698,11 +31670,11 @@
         <w:pStyle w:val="Kop3"/>
         <w:ind w:left="1985"/>
       </w:pPr>
-      <w:bookmarkStart w:id="63" w:name="_Toc356589892"/>
+      <w:bookmarkStart w:id="64" w:name="_Toc356589892"/>
       <w:r>
         <w:t>Oracle VM Virtualbox</w:t>
       </w:r>
-      <w:bookmarkEnd w:id="63"/>
+      <w:bookmarkEnd w:id="64"/>
     </w:p>
     <w:p/>
     <w:p>
@@ -31717,7 +31689,16 @@
         <w:t xml:space="preserve">(versie 4.2.2) </w:t>
       </w:r>
       <w:r>
-        <w:t xml:space="preserve">heb ik een tablet omgeving nagebootst. Zo kan ik testen of mijn gemaakte app ook in tablet formaat werkt. </w:t>
+        <w:t>heeft Raf</w:t>
+      </w:r>
+      <w:r>
+        <w:t xml:space="preserve"> een table</w:t>
+      </w:r>
+      <w:r>
+        <w:t>t omgeving nagebootst. Zo kan hij testen of z</w:t>
+      </w:r>
+      <w:r>
+        <w:t xml:space="preserve">ijn gemaakte app ook in tablet formaat werkt. </w:t>
       </w:r>
     </w:p>
     <w:p>
@@ -31746,11 +31727,11 @@
         <w:pStyle w:val="Kop3"/>
         <w:ind w:left="1985"/>
       </w:pPr>
-      <w:bookmarkStart w:id="64" w:name="_Toc356589893"/>
+      <w:bookmarkStart w:id="65" w:name="_Toc356589893"/>
       <w:r>
         <w:t>Github</w:t>
       </w:r>
-      <w:bookmarkEnd w:id="64"/>
+      <w:bookmarkEnd w:id="65"/>
     </w:p>
     <w:p/>
     <w:p>
@@ -31787,11 +31768,11 @@
         <w:pStyle w:val="Kop3"/>
         <w:ind w:left="1985"/>
       </w:pPr>
-      <w:bookmarkStart w:id="65" w:name="_Toc356589894"/>
+      <w:bookmarkStart w:id="66" w:name="_Toc356589894"/>
       <w:r>
         <w:t>Excel</w:t>
       </w:r>
-      <w:bookmarkEnd w:id="65"/>
+      <w:bookmarkEnd w:id="66"/>
     </w:p>
     <w:p/>
     <w:p>
@@ -31833,11 +31814,11 @@
         </w:tabs>
         <w:ind w:left="1985"/>
       </w:pPr>
-      <w:bookmarkStart w:id="66" w:name="_Toc356589895"/>
+      <w:bookmarkStart w:id="67" w:name="_Toc356589895"/>
       <w:r>
         <w:t>Adobe Photoshop</w:t>
       </w:r>
-      <w:bookmarkEnd w:id="66"/>
+      <w:bookmarkEnd w:id="67"/>
     </w:p>
     <w:p/>
     <w:p>
@@ -31862,8 +31843,6 @@
       <w:r>
         <w:t>r</w:t>
       </w:r>
-      <w:bookmarkStart w:id="67" w:name="_GoBack"/>
-      <w:bookmarkEnd w:id="67"/>
       <w:r>
         <w:t>ds uit te tekenen waren Axure, MockFlow, Balsamic</w:t>
       </w:r>
@@ -33003,7 +32982,10 @@
         <w:ind w:left="270"/>
       </w:pPr>
       <w:r>
-        <w:t>Ik heb een eigen articleListener gemaakt. Deze wordt opgeroepen in de activities van Phone 3 en tablet. Deze listener kijkt wanneer de lezer op een artikel klikt en zal een nieuwe activity starten. Deze nieuwe opgestarte activity toont één enkel artikel op het scherm.</w:t>
+        <w:t>Raf heeft</w:t>
+      </w:r>
+      <w:r>
+        <w:t xml:space="preserve"> een eigen articleListener gemaakt. Deze wordt opgeroepen in de activities van Phone 3 en tablet. Deze listener kijkt wanneer de lezer op een artikel klikt en zal een nieuwe activity starten. Deze nieuwe opgestarte activity toont één enkel artikel op het scherm.</w:t>
       </w:r>
     </w:p>
     <w:p>
@@ -33028,7 +33010,16 @@
         <w:ind w:left="270"/>
       </w:pPr>
       <w:r>
-        <w:t xml:space="preserve">Ik heb een eigen imageListener gemaakt. Deze Listener erft over van de OnClickListener. Zo kan de gebruiker na een klik op een foto, de foto op full screen bekijken. Met de klik wordt een volgende activity gestart (FullScreenImageActivity) en wordt het pad van de foto meegegeven. Ik heb geprobeerd om de ganse Bitmap mee te geven maar voor sommige foto’s gaf dit de volgende foutmelding “FAILED BINDER TRANSACTION”. Foto’s die te groot zijn kunnen niet doorgegeven worden tussen activities. </w:t>
+        <w:t>Raf heeft</w:t>
+      </w:r>
+      <w:r>
+        <w:t xml:space="preserve"> een eigen imageListener gemaakt. Deze Listener erft over van de OnClickListener. Zo kan de gebruiker na een klik op een foto, de foto op full screen bekijken. Met de klik wordt een volgende activity gestart (FullScreenImageActivity) en wordt het pa</w:t>
+      </w:r>
+      <w:r>
+        <w:t>d van de foto meegegeven. Raf heeft</w:t>
+      </w:r>
+      <w:r>
+        <w:t xml:space="preserve"> geprobeerd om de ganse Bitmap mee te geven maar voor sommige foto’s gaf dit de volgende foutmelding “FAILED BINDER TRANSACTION”. Foto’s die te groot zijn kunnen niet doorgegeven worden tussen activities. </w:t>
       </w:r>
     </w:p>
     <w:p>
@@ -33126,7 +33117,13 @@
         <w:ind w:left="270"/>
       </w:pPr>
       <w:r>
-        <w:t>Voor de artikels en de channels heb ik eigen scrollers gemaakt. Deze worden in de tablet versies gebruikt en staan aan de rand van en onderaan het scherm. Voor de artikelscroller haalt een lijst van de beschikbare artikels, rekening houdend met het actieve channel, uit de database en toont vervolgens de verschillende artikels. De Channelscroller haalt op zijn beurt een lijst van de geactiveerde channels uit de database.</w:t>
+        <w:t>Voor d</w:t>
+      </w:r>
+      <w:r>
+        <w:t xml:space="preserve">e artikels en de channels heeft Raf </w:t>
+      </w:r>
+      <w:r>
+        <w:t>eigen scrollers gemaakt. Deze worden in de tablet versies gebruikt en staan aan de rand van en onderaan het scherm. Voor de artikelscroller haalt een lijst van de beschikbare artikels, rekening houdend met het actieve channel, uit de database en toont vervolgens de verschillende artikels. De Channelscroller haalt op zijn beurt een lijst van de geactiveerde channels uit de database.</w:t>
       </w:r>
     </w:p>
     <w:p>
@@ -33233,7 +33230,21 @@
           <w:sz w:val="24"/>
           <w:szCs w:val="24"/>
         </w:rPr>
-        <w:t>De artikels moeten ook offline te lezen zijn. Daarom heb ik geopteerd om de artikels bij te houden in een SQLite database. Tijdens de eerste opstart van de app worden de verschillende tabellen aangemaakt. Dit gebeurt in de onCreate methode van de DatabaseHandler klasse. In deze klasse staan ook de verschillende queries. Verder staan er in de DatabaseHandler klasse methodes die door de DAO’s (Data Access Object) gebruikt worden  om info uit de database (vb. lijst van artikels) naar de views te sturen.</w:t>
+        <w:t>De artikels moeten ook offl</w:t>
+      </w:r>
+      <w:r>
+        <w:rPr>
+          <w:sz w:val="24"/>
+          <w:szCs w:val="24"/>
+        </w:rPr>
+        <w:t>ine te lezen zijn. Daarom heeft Raf</w:t>
+      </w:r>
+      <w:r>
+        <w:rPr>
+          <w:sz w:val="24"/>
+          <w:szCs w:val="24"/>
+        </w:rPr>
+        <w:t xml:space="preserve"> geopteerd om de artikels bij te houden in een SQLite database. Tijdens de eerste opstart van de app worden de verschillende tabellen aangemaakt. Dit gebeurt in de onCreate methode van de DatabaseHandler klasse. In deze klasse staan ook de verschillende queries. Verder staan er in de DatabaseHandler klasse methodes die door de DAO’s (Data Access Object) gebruikt worden  om info uit de database (vb. lijst van artikels) naar de views te sturen.</w:t>
       </w:r>
     </w:p>
     <w:p>
@@ -33762,7 +33773,7 @@
         <w:rPr>
           <w:rStyle w:val="Voetnootmarkering"/>
         </w:rPr>
-        <w:footnoteReference w:id="8"/>
+        <w:footnoteReference w:id="7"/>
       </w:r>
       <w:bookmarkEnd w:id="97"/>
     </w:p>
@@ -33772,7 +33783,10 @@
         <w:ind w:left="0"/>
       </w:pPr>
       <w:r>
-        <w:t>Voor deze app heb ik enkel de states onCreate en onRestart gebruikt. In de specifieke activity kan je deze methodes overriden.</w:t>
+        <w:t>Voor deze app heeft Raf</w:t>
+      </w:r>
+      <w:r>
+        <w:t xml:space="preserve"> enkel de states onCreate en onRestart gebruikt. In de specifieke activity kan je deze methodes overriden.</w:t>
       </w:r>
     </w:p>
     <w:p>
@@ -33787,7 +33801,7 @@
         <w:rPr>
           <w:rStyle w:val="Voetnootmarkering"/>
         </w:rPr>
-        <w:footnoteReference w:id="9"/>
+        <w:footnoteReference w:id="8"/>
       </w:r>
       <w:r>
         <w:t xml:space="preserve"> wordt gestart. Na het voltooien van de onCreate wordt het scherm aan de gebruiker getoond.</w:t>
@@ -33820,7 +33834,7 @@
         <w:rPr>
           <w:rStyle w:val="Voetnootmarkering"/>
         </w:rPr>
-        <w:footnoteReference w:id="10"/>
+        <w:footnoteReference w:id="9"/>
       </w:r>
     </w:p>
     <w:p>
@@ -33944,7 +33958,35 @@
           <w:sz w:val="24"/>
           <w:szCs w:val="24"/>
         </w:rPr>
-        <w:t xml:space="preserve">De sdk voorziet de mogelijkheid om de de app te testen in een eigen aangemaakte emulator. ‘ook de aanmaak van een virtual machine’ bracht geen soelaas. Na vele pogingen ben ik er niet in geslaagd om de snelheid van uitvoering op een deftig niveau te brengen. Daarom heb ik geopteerd om de app te testen op mijn eigen device. </w:t>
+        <w:t xml:space="preserve">De sdk voorziet de mogelijkheid om de de app te testen in een eigen aangemaakte emulator. ‘ook de aanmaak van een virtual machine’ bracht geen </w:t>
+      </w:r>
+      <w:r>
+        <w:rPr>
+          <w:sz w:val="24"/>
+          <w:szCs w:val="24"/>
+        </w:rPr>
+        <w:t>soelaas. Na vele pogingen is Raf</w:t>
+      </w:r>
+      <w:r>
+        <w:rPr>
+          <w:sz w:val="24"/>
+          <w:szCs w:val="24"/>
+        </w:rPr>
+        <w:t xml:space="preserve"> er niet in geslaagd om de snelheid van uitvoering op een deftig niveau te brenge</w:t>
+      </w:r>
+      <w:r>
+        <w:rPr>
+          <w:sz w:val="24"/>
+          <w:szCs w:val="24"/>
+        </w:rPr>
+        <w:t>n. Daarom heeft Raf</w:t>
+      </w:r>
+      <w:r>
+        <w:rPr>
+          <w:sz w:val="24"/>
+          <w:szCs w:val="24"/>
+        </w:rPr>
+        <w:t xml:space="preserve"> geopteerd om de app te testen op mijn eigen device. </w:t>
       </w:r>
     </w:p>
     <w:p>
@@ -35864,7 +35906,7 @@
         <w:rPr>
           <w:rStyle w:val="Voetnootmarkering"/>
         </w:rPr>
-        <w:footnoteReference w:id="11"/>
+        <w:footnoteReference w:id="10"/>
       </w:r>
       <w:r>
         <w:t xml:space="preserve"> scope gaan we een planning uitwerken. Met de informatie uit de </w:t>
@@ -36432,7 +36474,7 @@
         <w:rPr>
           <w:rStyle w:val="Voetnootmarkering"/>
         </w:rPr>
-        <w:footnoteReference w:id="12"/>
+        <w:footnoteReference w:id="11"/>
       </w:r>
       <w:r>
         <w:t xml:space="preserve">. Door gebruik te maken van versienummering binnen Mantis en de </w:t>
@@ -36483,7 +36525,7 @@
         <w:rPr>
           <w:rStyle w:val="Voetnootmarkering"/>
         </w:rPr>
-        <w:footnoteReference w:id="13"/>
+        <w:footnoteReference w:id="12"/>
       </w:r>
       <w:r>
         <w:t xml:space="preserve">. Zo zullen we beide </w:t>
@@ -38138,13 +38180,11 @@
         <w:footnoteRef/>
       </w:r>
       <w:r>
-        <w:t>Voor meer info http://nl.wikipedia.org/wiki/MoSCoW-methode</w:t>
-      </w:r>
-    </w:p>
-    <w:p>
-      <w:pPr>
-        <w:pStyle w:val="Footnote"/>
-      </w:pPr>
+        <w:t xml:space="preserve"> R</w:t>
+      </w:r>
+      <w:r>
+        <w:t>ss-feed volgens de officiële standaard. Meer info op: http://cyber.law.harvard.edu/rss/rss.html</w:t>
+      </w:r>
     </w:p>
   </w:footnote>
   <w:footnote w:id="2">
@@ -38159,10 +38199,10 @@
         <w:footnoteRef/>
       </w:r>
       <w:r>
-        <w:t xml:space="preserve"> R</w:t>
-      </w:r>
-      <w:r>
-        <w:t>ss-feed volgens de officiële standaard. Meer info op: http://cyber.law.harvard.edu/rss/rss.html</w:t>
+        <w:t xml:space="preserve"> RFC 822 en andere datum formaten: </w:t>
+      </w:r>
+      <w:r>
+        <w:t>http://en.wikipedia.org/wiki/Date_%28Unix%29</w:t>
       </w:r>
     </w:p>
   </w:footnote>
@@ -38178,10 +38218,7 @@
         <w:footnoteRef/>
       </w:r>
       <w:r>
-        <w:t xml:space="preserve"> RFC 822 en andere datum formaten: </w:t>
-      </w:r>
-      <w:r>
-        <w:t>http://en.wikipedia.org/wiki/Date_%28Unix%29</w:t>
+        <w:t xml:space="preserve"> Mandatory: Verplicht</w:t>
       </w:r>
     </w:p>
   </w:footnote>
@@ -38197,7 +38234,10 @@
         <w:footnoteRef/>
       </w:r>
       <w:r>
-        <w:t xml:space="preserve"> Mandatory: Verplicht</w:t>
+        <w:t xml:space="preserve"> MIME-type: </w:t>
+      </w:r>
+      <w:r>
+        <w:t>http://en.wikipedia.org/wiki/MIME</w:t>
       </w:r>
     </w:p>
   </w:footnote>
@@ -38205,6 +38245,9 @@
     <w:p>
       <w:pPr>
         <w:pStyle w:val="Voetnoottekst"/>
+        <w:rPr>
+          <w:lang w:val="en-US"/>
+        </w:rPr>
       </w:pPr>
       <w:r>
         <w:rPr>
@@ -38213,10 +38256,10 @@
         <w:footnoteRef/>
       </w:r>
       <w:r>
-        <w:t xml:space="preserve"> MIME-type: </w:t>
-      </w:r>
-      <w:r>
-        <w:t>http://en.wikipedia.org/wiki/MIME</w:t>
+        <w:rPr>
+          <w:lang w:val="en-US"/>
+        </w:rPr>
+        <w:t xml:space="preserve"> WebSQL: http://www.w3.org/TR/webdatabase/</w:t>
       </w:r>
     </w:p>
   </w:footnote>
@@ -38224,9 +38267,6 @@
     <w:p>
       <w:pPr>
         <w:pStyle w:val="Voetnoottekst"/>
-        <w:rPr>
-          <w:lang w:val="en-US"/>
-        </w:rPr>
       </w:pPr>
       <w:r>
         <w:rPr>
@@ -38235,30 +38275,11 @@
         <w:footnoteRef/>
       </w:r>
       <w:r>
-        <w:rPr>
-          <w:lang w:val="en-US"/>
-        </w:rPr>
-        <w:t xml:space="preserve"> WebSQL: http://www.w3.org/TR/webdatabase/</w:t>
+        <w:t xml:space="preserve"> A list Apart, het volledige artikel: http://alistapart.com/article/application-cache-is-a-douchebag</w:t>
       </w:r>
     </w:p>
   </w:footnote>
   <w:footnote w:id="7">
-    <w:p>
-      <w:pPr>
-        <w:pStyle w:val="Voetnoottekst"/>
-      </w:pPr>
-      <w:r>
-        <w:rPr>
-          <w:rStyle w:val="Voetnootmarkering"/>
-        </w:rPr>
-        <w:footnoteRef/>
-      </w:r>
-      <w:r>
-        <w:t xml:space="preserve"> A list Apart, het volledige artikel: http://alistapart.com/article/application-cache-is-a-douchebag</w:t>
-      </w:r>
-    </w:p>
-  </w:footnote>
-  <w:footnote w:id="8">
     <w:p>
       <w:pPr>
         <w:pStyle w:val="Voetnoottekst"/>
@@ -38282,6 +38303,22 @@
       </w:hyperlink>
     </w:p>
   </w:footnote>
+  <w:footnote w:id="8">
+    <w:p>
+      <w:pPr>
+        <w:pStyle w:val="Voetnoottekst"/>
+      </w:pPr>
+      <w:r>
+        <w:rPr>
+          <w:rStyle w:val="Voetnootmarkering"/>
+        </w:rPr>
+        <w:footnoteRef/>
+      </w:r>
+      <w:r>
+        <w:t xml:space="preserve"> Verwijzen naar uitleg backgroundActivity</w:t>
+      </w:r>
+    </w:p>
+  </w:footnote>
   <w:footnote w:id="9">
     <w:p>
       <w:pPr>
@@ -38294,7 +38331,7 @@
         <w:footnoteRef/>
       </w:r>
       <w:r>
-        <w:t xml:space="preserve"> Verwijzen naar uitleg backgroundActivity</w:t>
+        <w:t xml:space="preserve"> Zie verder</w:t>
       </w:r>
     </w:p>
   </w:footnote>
@@ -38310,7 +38347,7 @@
         <w:footnoteRef/>
       </w:r>
       <w:r>
-        <w:t xml:space="preserve"> Zie verder</w:t>
+        <w:t xml:space="preserve"> Zie topic 1 van dit verslag</w:t>
       </w:r>
     </w:p>
   </w:footnote>
@@ -38326,30 +38363,14 @@
         <w:footnoteRef/>
       </w:r>
       <w:r>
-        <w:t xml:space="preserve"> Zie topic 1 van dit verslag</w:t>
+        <w:t xml:space="preserve"> Meer info </w:t>
+      </w:r>
+      <w:r>
+        <w:t>http://www.mantisbt.org/</w:t>
       </w:r>
     </w:p>
   </w:footnote>
   <w:footnote w:id="12">
-    <w:p>
-      <w:pPr>
-        <w:pStyle w:val="Voetnoottekst"/>
-      </w:pPr>
-      <w:r>
-        <w:rPr>
-          <w:rStyle w:val="Voetnootmarkering"/>
-        </w:rPr>
-        <w:footnoteRef/>
-      </w:r>
-      <w:r>
-        <w:t xml:space="preserve"> Meer info </w:t>
-      </w:r>
-      <w:r>
-        <w:t>http://www.mantisbt.org/</w:t>
-      </w:r>
-    </w:p>
-  </w:footnote>
-  <w:footnote w:id="13">
     <w:p>
       <w:pPr>
         <w:pStyle w:val="Voetnoottekst"/>
@@ -44455,48 +44476,48 @@
   </dgm:ptLst>
   <dgm:cxnLst>
     <dgm:cxn modelId="{520553F4-B43F-4BF3-9691-FFFA070F0CF6}" srcId="{25BDA8B0-CE82-42F8-99DA-3E919A47A90D}" destId="{1670AE96-3511-4427-9581-D0813ED44F79}" srcOrd="2" destOrd="0" parTransId="{1A6D5B79-6119-4E6D-8996-6A2ECA9D0764}" sibTransId="{291B6600-BCAB-4581-8EFA-7190B524751F}"/>
-    <dgm:cxn modelId="{CFAB09DD-DD73-4A95-93F3-B1DFB3CCD26A}" type="presOf" srcId="{793AB9D8-C29A-4335-89EA-8A2436330C5C}" destId="{72D52533-320A-435B-AA2E-36BCA6299B22}" srcOrd="1" destOrd="0" presId="urn:microsoft.com/office/officeart/2005/8/layout/orgChart1"/>
-    <dgm:cxn modelId="{AE54B45A-9214-4A2B-9C97-D685FD0C0393}" type="presOf" srcId="{25BDA8B0-CE82-42F8-99DA-3E919A47A90D}" destId="{E2416407-80B8-42AB-A8D6-0CF899227D5D}" srcOrd="0" destOrd="0" presId="urn:microsoft.com/office/officeart/2005/8/layout/orgChart1"/>
+    <dgm:cxn modelId="{27BAD1A3-F3C1-48D0-AD55-39C4D5D076FA}" type="presOf" srcId="{263F50FA-1265-4745-90CB-5450EDF4B168}" destId="{71A7AA38-D4A0-463D-B738-D2D1849B597F}" srcOrd="0" destOrd="0" presId="urn:microsoft.com/office/officeart/2005/8/layout/orgChart1"/>
+    <dgm:cxn modelId="{06733683-94FC-41FB-9F2C-365EF3E4D176}" type="presOf" srcId="{1670AE96-3511-4427-9581-D0813ED44F79}" destId="{258B9D38-13D4-4972-B192-C811AB744C70}" srcOrd="1" destOrd="0" presId="urn:microsoft.com/office/officeart/2005/8/layout/orgChart1"/>
+    <dgm:cxn modelId="{9AC7A62B-AA0D-4340-B47E-9AC9ECAC9E9F}" type="presOf" srcId="{1A6D5B79-6119-4E6D-8996-6A2ECA9D0764}" destId="{BB943BB1-72E9-4EDD-9934-562F6EDE15F4}" srcOrd="0" destOrd="0" presId="urn:microsoft.com/office/officeart/2005/8/layout/orgChart1"/>
     <dgm:cxn modelId="{CA286F0B-102D-46F8-9093-8C3DD407D954}" srcId="{FD4D97D3-512D-40DC-B0C7-EC8ED6A68225}" destId="{25BDA8B0-CE82-42F8-99DA-3E919A47A90D}" srcOrd="0" destOrd="0" parTransId="{D6E7F3B4-D328-4C5F-9C86-3F692E8563A5}" sibTransId="{4AA1AD59-1009-4B25-9490-EA1D39581B80}"/>
-    <dgm:cxn modelId="{DD008C7E-DA65-415A-8CD0-0E45E4A8632B}" type="presOf" srcId="{263F50FA-1265-4745-90CB-5450EDF4B168}" destId="{D83BFD9A-4436-4D50-B02E-77D1CE930531}" srcOrd="1" destOrd="0" presId="urn:microsoft.com/office/officeart/2005/8/layout/orgChart1"/>
-    <dgm:cxn modelId="{BB6F730B-4F10-40AB-8C58-2E46D8C3DD35}" type="presOf" srcId="{793AB9D8-C29A-4335-89EA-8A2436330C5C}" destId="{FDC76998-855C-44DD-816C-9DD5EA211B21}" srcOrd="0" destOrd="0" presId="urn:microsoft.com/office/officeart/2005/8/layout/orgChart1"/>
-    <dgm:cxn modelId="{92D57769-C770-41E0-934D-ABA3D0B5714E}" type="presOf" srcId="{263F50FA-1265-4745-90CB-5450EDF4B168}" destId="{71A7AA38-D4A0-463D-B738-D2D1849B597F}" srcOrd="0" destOrd="0" presId="urn:microsoft.com/office/officeart/2005/8/layout/orgChart1"/>
-    <dgm:cxn modelId="{9F141CA0-7C46-48FA-93CF-AE7360557CF9}" type="presOf" srcId="{958326F8-218F-4E3A-981F-5EFF52640B58}" destId="{45C1D29B-DB56-42FD-8C5A-61CF9BADC74D}" srcOrd="0" destOrd="0" presId="urn:microsoft.com/office/officeart/2005/8/layout/orgChart1"/>
+    <dgm:cxn modelId="{856BFD7D-D3C2-4298-96B2-9F923DE69F83}" type="presOf" srcId="{958326F8-218F-4E3A-981F-5EFF52640B58}" destId="{45C1D29B-DB56-42FD-8C5A-61CF9BADC74D}" srcOrd="0" destOrd="0" presId="urn:microsoft.com/office/officeart/2005/8/layout/orgChart1"/>
+    <dgm:cxn modelId="{C2ED596E-D3EE-42B9-AAF1-AF885E996CAA}" type="presOf" srcId="{5785963B-F649-48C7-98B9-DDD8FB102F99}" destId="{29DEEE3F-F42A-46B8-8681-DC07AABCACCA}" srcOrd="0" destOrd="0" presId="urn:microsoft.com/office/officeart/2005/8/layout/orgChart1"/>
+    <dgm:cxn modelId="{C879EC6B-7AA9-4C10-9D49-A8D8CDA6D6CF}" type="presOf" srcId="{FD4D97D3-512D-40DC-B0C7-EC8ED6A68225}" destId="{60DFAA10-3BC3-4E4C-AD04-CA533015FF5B}" srcOrd="0" destOrd="0" presId="urn:microsoft.com/office/officeart/2005/8/layout/orgChart1"/>
+    <dgm:cxn modelId="{FDFAD364-EE7F-4863-8687-FED218994EB1}" type="presOf" srcId="{793AB9D8-C29A-4335-89EA-8A2436330C5C}" destId="{FDC76998-855C-44DD-816C-9DD5EA211B21}" srcOrd="0" destOrd="0" presId="urn:microsoft.com/office/officeart/2005/8/layout/orgChart1"/>
     <dgm:cxn modelId="{B4D72D0D-EAA9-46DB-82D5-EF9194A97B9B}" srcId="{25BDA8B0-CE82-42F8-99DA-3E919A47A90D}" destId="{793AB9D8-C29A-4335-89EA-8A2436330C5C}" srcOrd="0" destOrd="0" parTransId="{958326F8-218F-4E3A-981F-5EFF52640B58}" sibTransId="{84A8551E-DAA2-453B-9A4B-FDDD192C6765}"/>
-    <dgm:cxn modelId="{1446FCC8-3D49-4EE8-A5EB-240F269B74B6}" type="presOf" srcId="{1670AE96-3511-4427-9581-D0813ED44F79}" destId="{3521D9C4-CA67-4321-A186-ABB7BC96A569}" srcOrd="0" destOrd="0" presId="urn:microsoft.com/office/officeart/2005/8/layout/orgChart1"/>
-    <dgm:cxn modelId="{DE7A414A-D389-467D-958B-E163FBA4A105}" type="presOf" srcId="{5785963B-F649-48C7-98B9-DDD8FB102F99}" destId="{29DEEE3F-F42A-46B8-8681-DC07AABCACCA}" srcOrd="0" destOrd="0" presId="urn:microsoft.com/office/officeart/2005/8/layout/orgChart1"/>
-    <dgm:cxn modelId="{78A249EA-C81B-4B91-9183-9895F6551694}" type="presOf" srcId="{1670AE96-3511-4427-9581-D0813ED44F79}" destId="{258B9D38-13D4-4972-B192-C811AB744C70}" srcOrd="1" destOrd="0" presId="urn:microsoft.com/office/officeart/2005/8/layout/orgChart1"/>
-    <dgm:cxn modelId="{3A899DE3-12B3-4248-B482-260E7102246B}" type="presOf" srcId="{1A6D5B79-6119-4E6D-8996-6A2ECA9D0764}" destId="{BB943BB1-72E9-4EDD-9934-562F6EDE15F4}" srcOrd="0" destOrd="0" presId="urn:microsoft.com/office/officeart/2005/8/layout/orgChart1"/>
-    <dgm:cxn modelId="{8502CE85-2344-468C-A9D3-4AB8B9D86AAB}" type="presOf" srcId="{25BDA8B0-CE82-42F8-99DA-3E919A47A90D}" destId="{C3C3D0C0-DF93-4E1A-8904-2BC8C1ECC13D}" srcOrd="1" destOrd="0" presId="urn:microsoft.com/office/officeart/2005/8/layout/orgChart1"/>
-    <dgm:cxn modelId="{549798C7-18C2-45EE-8E43-DA536538CCFB}" type="presOf" srcId="{FD4D97D3-512D-40DC-B0C7-EC8ED6A68225}" destId="{60DFAA10-3BC3-4E4C-AD04-CA533015FF5B}" srcOrd="0" destOrd="0" presId="urn:microsoft.com/office/officeart/2005/8/layout/orgChart1"/>
+    <dgm:cxn modelId="{BF4AED94-0BD7-4C45-A890-7A39A1040ECA}" type="presOf" srcId="{25BDA8B0-CE82-42F8-99DA-3E919A47A90D}" destId="{C3C3D0C0-DF93-4E1A-8904-2BC8C1ECC13D}" srcOrd="1" destOrd="0" presId="urn:microsoft.com/office/officeart/2005/8/layout/orgChart1"/>
+    <dgm:cxn modelId="{51E70316-394F-45C2-841A-694CD3A461B1}" type="presOf" srcId="{793AB9D8-C29A-4335-89EA-8A2436330C5C}" destId="{72D52533-320A-435B-AA2E-36BCA6299B22}" srcOrd="1" destOrd="0" presId="urn:microsoft.com/office/officeart/2005/8/layout/orgChart1"/>
+    <dgm:cxn modelId="{FF9B8D12-FECE-4F36-A99E-AB8A7245932A}" type="presOf" srcId="{1670AE96-3511-4427-9581-D0813ED44F79}" destId="{3521D9C4-CA67-4321-A186-ABB7BC96A569}" srcOrd="0" destOrd="0" presId="urn:microsoft.com/office/officeart/2005/8/layout/orgChart1"/>
+    <dgm:cxn modelId="{C0E98406-9953-4AA6-A6E7-135E75115914}" type="presOf" srcId="{25BDA8B0-CE82-42F8-99DA-3E919A47A90D}" destId="{E2416407-80B8-42AB-A8D6-0CF899227D5D}" srcOrd="0" destOrd="0" presId="urn:microsoft.com/office/officeart/2005/8/layout/orgChart1"/>
     <dgm:cxn modelId="{FFCB0119-DFCC-4B57-8061-602C00B9D9E4}" srcId="{25BDA8B0-CE82-42F8-99DA-3E919A47A90D}" destId="{263F50FA-1265-4745-90CB-5450EDF4B168}" srcOrd="1" destOrd="0" parTransId="{5785963B-F649-48C7-98B9-DDD8FB102F99}" sibTransId="{928D63E3-0B97-4381-814E-E1A1E8335168}"/>
-    <dgm:cxn modelId="{9AC70C6C-F7A2-4F80-9947-07B6963EA164}" type="presParOf" srcId="{60DFAA10-3BC3-4E4C-AD04-CA533015FF5B}" destId="{5EC10829-76AF-463B-BC1F-DB236C549E3C}" srcOrd="0" destOrd="0" presId="urn:microsoft.com/office/officeart/2005/8/layout/orgChart1"/>
-    <dgm:cxn modelId="{1152E73D-F2DF-45AD-BC23-2920B7594526}" type="presParOf" srcId="{5EC10829-76AF-463B-BC1F-DB236C549E3C}" destId="{1BFC678F-36E3-477A-9FB5-8EBEBBD7892A}" srcOrd="0" destOrd="0" presId="urn:microsoft.com/office/officeart/2005/8/layout/orgChart1"/>
-    <dgm:cxn modelId="{C11CEE63-17D0-4ECB-B58A-AF1C80DC3D40}" type="presParOf" srcId="{1BFC678F-36E3-477A-9FB5-8EBEBBD7892A}" destId="{E2416407-80B8-42AB-A8D6-0CF899227D5D}" srcOrd="0" destOrd="0" presId="urn:microsoft.com/office/officeart/2005/8/layout/orgChart1"/>
-    <dgm:cxn modelId="{D6099F5C-8302-4711-B105-2F11B6085B14}" type="presParOf" srcId="{1BFC678F-36E3-477A-9FB5-8EBEBBD7892A}" destId="{C3C3D0C0-DF93-4E1A-8904-2BC8C1ECC13D}" srcOrd="1" destOrd="0" presId="urn:microsoft.com/office/officeart/2005/8/layout/orgChart1"/>
-    <dgm:cxn modelId="{9EFB1A0A-000B-410F-9F95-FD9266D5E1EA}" type="presParOf" srcId="{5EC10829-76AF-463B-BC1F-DB236C549E3C}" destId="{9441EBF9-4931-47A2-8409-225B01390B17}" srcOrd="1" destOrd="0" presId="urn:microsoft.com/office/officeart/2005/8/layout/orgChart1"/>
-    <dgm:cxn modelId="{E60DCF9C-73E4-4549-AE28-1DA269316473}" type="presParOf" srcId="{9441EBF9-4931-47A2-8409-225B01390B17}" destId="{29DEEE3F-F42A-46B8-8681-DC07AABCACCA}" srcOrd="0" destOrd="0" presId="urn:microsoft.com/office/officeart/2005/8/layout/orgChart1"/>
-    <dgm:cxn modelId="{655BB39B-CE84-4D82-A8F1-332BA91F738C}" type="presParOf" srcId="{9441EBF9-4931-47A2-8409-225B01390B17}" destId="{B65EC7A3-83C1-4262-A190-B43E4FB57A82}" srcOrd="1" destOrd="0" presId="urn:microsoft.com/office/officeart/2005/8/layout/orgChart1"/>
-    <dgm:cxn modelId="{C856AA80-0DA5-43CB-B6EA-A87EA381F89F}" type="presParOf" srcId="{B65EC7A3-83C1-4262-A190-B43E4FB57A82}" destId="{7F746CB9-523C-43FA-925D-EC782FF6D1D9}" srcOrd="0" destOrd="0" presId="urn:microsoft.com/office/officeart/2005/8/layout/orgChart1"/>
-    <dgm:cxn modelId="{CFB009DB-A2B7-4BEA-8FAC-F6E75A026C08}" type="presParOf" srcId="{7F746CB9-523C-43FA-925D-EC782FF6D1D9}" destId="{71A7AA38-D4A0-463D-B738-D2D1849B597F}" srcOrd="0" destOrd="0" presId="urn:microsoft.com/office/officeart/2005/8/layout/orgChart1"/>
-    <dgm:cxn modelId="{FCB2F2E4-A17E-4C5D-B947-FE2540C7870C}" type="presParOf" srcId="{7F746CB9-523C-43FA-925D-EC782FF6D1D9}" destId="{D83BFD9A-4436-4D50-B02E-77D1CE930531}" srcOrd="1" destOrd="0" presId="urn:microsoft.com/office/officeart/2005/8/layout/orgChart1"/>
-    <dgm:cxn modelId="{8885DC08-6D6A-4C50-8843-F25F39254F53}" type="presParOf" srcId="{B65EC7A3-83C1-4262-A190-B43E4FB57A82}" destId="{BC1DB128-534C-45B8-A95B-80813A7D25BD}" srcOrd="1" destOrd="0" presId="urn:microsoft.com/office/officeart/2005/8/layout/orgChart1"/>
-    <dgm:cxn modelId="{7C52269F-D401-42C1-8E70-D3C6A0013086}" type="presParOf" srcId="{B65EC7A3-83C1-4262-A190-B43E4FB57A82}" destId="{33BB358A-493B-4839-8241-FC511AE74F99}" srcOrd="2" destOrd="0" presId="urn:microsoft.com/office/officeart/2005/8/layout/orgChart1"/>
-    <dgm:cxn modelId="{04ED12BA-FB28-4A8D-877B-54811C699E51}" type="presParOf" srcId="{9441EBF9-4931-47A2-8409-225B01390B17}" destId="{BB943BB1-72E9-4EDD-9934-562F6EDE15F4}" srcOrd="2" destOrd="0" presId="urn:microsoft.com/office/officeart/2005/8/layout/orgChart1"/>
-    <dgm:cxn modelId="{1555CAF8-830D-4390-A061-A756F28379FA}" type="presParOf" srcId="{9441EBF9-4931-47A2-8409-225B01390B17}" destId="{0CC8D05A-2061-4104-AB04-C485FC3E7501}" srcOrd="3" destOrd="0" presId="urn:microsoft.com/office/officeart/2005/8/layout/orgChart1"/>
-    <dgm:cxn modelId="{A9F3F78B-4EBA-4995-8F72-7C434654FA9C}" type="presParOf" srcId="{0CC8D05A-2061-4104-AB04-C485FC3E7501}" destId="{FD469EB9-1769-4EB3-8DA7-2D0C3454F972}" srcOrd="0" destOrd="0" presId="urn:microsoft.com/office/officeart/2005/8/layout/orgChart1"/>
-    <dgm:cxn modelId="{1971FE89-A420-4385-8FCA-E2803E51D712}" type="presParOf" srcId="{FD469EB9-1769-4EB3-8DA7-2D0C3454F972}" destId="{3521D9C4-CA67-4321-A186-ABB7BC96A569}" srcOrd="0" destOrd="0" presId="urn:microsoft.com/office/officeart/2005/8/layout/orgChart1"/>
-    <dgm:cxn modelId="{C817E030-DE6F-4488-B2B6-BB2EC7FAF7FB}" type="presParOf" srcId="{FD469EB9-1769-4EB3-8DA7-2D0C3454F972}" destId="{258B9D38-13D4-4972-B192-C811AB744C70}" srcOrd="1" destOrd="0" presId="urn:microsoft.com/office/officeart/2005/8/layout/orgChart1"/>
-    <dgm:cxn modelId="{8F5A5482-AF96-49A2-873B-DBB3A4A6ABB4}" type="presParOf" srcId="{0CC8D05A-2061-4104-AB04-C485FC3E7501}" destId="{00850621-DE3F-477C-ADE1-81E365580149}" srcOrd="1" destOrd="0" presId="urn:microsoft.com/office/officeart/2005/8/layout/orgChart1"/>
-    <dgm:cxn modelId="{7DD0E413-A69A-404E-B2C6-13FB5C1DF3D6}" type="presParOf" srcId="{0CC8D05A-2061-4104-AB04-C485FC3E7501}" destId="{47CEB40C-C533-47E9-96D0-1C217E14DE37}" srcOrd="2" destOrd="0" presId="urn:microsoft.com/office/officeart/2005/8/layout/orgChart1"/>
-    <dgm:cxn modelId="{89DC3780-C177-47F4-A2C5-F9F5E87C32E9}" type="presParOf" srcId="{5EC10829-76AF-463B-BC1F-DB236C549E3C}" destId="{8FC23684-7A55-444C-99DA-FA1298CFBCE0}" srcOrd="2" destOrd="0" presId="urn:microsoft.com/office/officeart/2005/8/layout/orgChart1"/>
-    <dgm:cxn modelId="{B47B751C-C9D3-4313-8F92-975664FC21E0}" type="presParOf" srcId="{8FC23684-7A55-444C-99DA-FA1298CFBCE0}" destId="{45C1D29B-DB56-42FD-8C5A-61CF9BADC74D}" srcOrd="0" destOrd="0" presId="urn:microsoft.com/office/officeart/2005/8/layout/orgChart1"/>
-    <dgm:cxn modelId="{876D7B29-1E00-4FA6-BBD3-A5FA2A0E3518}" type="presParOf" srcId="{8FC23684-7A55-444C-99DA-FA1298CFBCE0}" destId="{E7A56F07-82EE-45FA-A3E8-E1D0A1BC3714}" srcOrd="1" destOrd="0" presId="urn:microsoft.com/office/officeart/2005/8/layout/orgChart1"/>
-    <dgm:cxn modelId="{953EBCE3-8993-4202-8DB6-CFA0A64B69EF}" type="presParOf" srcId="{E7A56F07-82EE-45FA-A3E8-E1D0A1BC3714}" destId="{08FDB9A4-562C-4972-A0B5-CC933F073F89}" srcOrd="0" destOrd="0" presId="urn:microsoft.com/office/officeart/2005/8/layout/orgChart1"/>
-    <dgm:cxn modelId="{86CF08B0-C186-4167-8121-C4BBC1BC830F}" type="presParOf" srcId="{08FDB9A4-562C-4972-A0B5-CC933F073F89}" destId="{FDC76998-855C-44DD-816C-9DD5EA211B21}" srcOrd="0" destOrd="0" presId="urn:microsoft.com/office/officeart/2005/8/layout/orgChart1"/>
-    <dgm:cxn modelId="{4E8EADA9-F879-4671-B195-2C030DA6678B}" type="presParOf" srcId="{08FDB9A4-562C-4972-A0B5-CC933F073F89}" destId="{72D52533-320A-435B-AA2E-36BCA6299B22}" srcOrd="1" destOrd="0" presId="urn:microsoft.com/office/officeart/2005/8/layout/orgChart1"/>
-    <dgm:cxn modelId="{75B8D910-80D3-4517-8243-B5973026A821}" type="presParOf" srcId="{E7A56F07-82EE-45FA-A3E8-E1D0A1BC3714}" destId="{EF167000-3751-4D13-B04A-151B4A816969}" srcOrd="1" destOrd="0" presId="urn:microsoft.com/office/officeart/2005/8/layout/orgChart1"/>
-    <dgm:cxn modelId="{D2979976-9F45-452C-98E2-900CEE4C1183}" type="presParOf" srcId="{E7A56F07-82EE-45FA-A3E8-E1D0A1BC3714}" destId="{F4D2B13E-20ED-4C66-816B-F1B454B8F9F1}" srcOrd="2" destOrd="0" presId="urn:microsoft.com/office/officeart/2005/8/layout/orgChart1"/>
+    <dgm:cxn modelId="{83CA0F0B-CECD-49BD-9C48-DECE1E705189}" type="presOf" srcId="{263F50FA-1265-4745-90CB-5450EDF4B168}" destId="{D83BFD9A-4436-4D50-B02E-77D1CE930531}" srcOrd="1" destOrd="0" presId="urn:microsoft.com/office/officeart/2005/8/layout/orgChart1"/>
+    <dgm:cxn modelId="{72FA2C1D-3AAA-48AF-892A-8E68B76216A3}" type="presParOf" srcId="{60DFAA10-3BC3-4E4C-AD04-CA533015FF5B}" destId="{5EC10829-76AF-463B-BC1F-DB236C549E3C}" srcOrd="0" destOrd="0" presId="urn:microsoft.com/office/officeart/2005/8/layout/orgChart1"/>
+    <dgm:cxn modelId="{C97599F6-2669-4E6E-9323-A9ECF5E3DBC9}" type="presParOf" srcId="{5EC10829-76AF-463B-BC1F-DB236C549E3C}" destId="{1BFC678F-36E3-477A-9FB5-8EBEBBD7892A}" srcOrd="0" destOrd="0" presId="urn:microsoft.com/office/officeart/2005/8/layout/orgChart1"/>
+    <dgm:cxn modelId="{0D8D6B93-91D7-472F-B2D0-0ABDE89F6F6F}" type="presParOf" srcId="{1BFC678F-36E3-477A-9FB5-8EBEBBD7892A}" destId="{E2416407-80B8-42AB-A8D6-0CF899227D5D}" srcOrd="0" destOrd="0" presId="urn:microsoft.com/office/officeart/2005/8/layout/orgChart1"/>
+    <dgm:cxn modelId="{57402A50-832B-4BB4-87B4-7FE17EA049F9}" type="presParOf" srcId="{1BFC678F-36E3-477A-9FB5-8EBEBBD7892A}" destId="{C3C3D0C0-DF93-4E1A-8904-2BC8C1ECC13D}" srcOrd="1" destOrd="0" presId="urn:microsoft.com/office/officeart/2005/8/layout/orgChart1"/>
+    <dgm:cxn modelId="{F1431B06-25F0-4F96-94C5-76FD6338D1B2}" type="presParOf" srcId="{5EC10829-76AF-463B-BC1F-DB236C549E3C}" destId="{9441EBF9-4931-47A2-8409-225B01390B17}" srcOrd="1" destOrd="0" presId="urn:microsoft.com/office/officeart/2005/8/layout/orgChart1"/>
+    <dgm:cxn modelId="{22ACA042-D292-4269-9C23-C7D412EDE35F}" type="presParOf" srcId="{9441EBF9-4931-47A2-8409-225B01390B17}" destId="{29DEEE3F-F42A-46B8-8681-DC07AABCACCA}" srcOrd="0" destOrd="0" presId="urn:microsoft.com/office/officeart/2005/8/layout/orgChart1"/>
+    <dgm:cxn modelId="{3A03A21D-E237-47EE-929C-91E0DE72518E}" type="presParOf" srcId="{9441EBF9-4931-47A2-8409-225B01390B17}" destId="{B65EC7A3-83C1-4262-A190-B43E4FB57A82}" srcOrd="1" destOrd="0" presId="urn:microsoft.com/office/officeart/2005/8/layout/orgChart1"/>
+    <dgm:cxn modelId="{BC774850-86BE-48DB-8787-BE39E0AC8C57}" type="presParOf" srcId="{B65EC7A3-83C1-4262-A190-B43E4FB57A82}" destId="{7F746CB9-523C-43FA-925D-EC782FF6D1D9}" srcOrd="0" destOrd="0" presId="urn:microsoft.com/office/officeart/2005/8/layout/orgChart1"/>
+    <dgm:cxn modelId="{BDBAF852-84EA-4611-B1CD-F9CE5C70B827}" type="presParOf" srcId="{7F746CB9-523C-43FA-925D-EC782FF6D1D9}" destId="{71A7AA38-D4A0-463D-B738-D2D1849B597F}" srcOrd="0" destOrd="0" presId="urn:microsoft.com/office/officeart/2005/8/layout/orgChart1"/>
+    <dgm:cxn modelId="{11EA4185-51B9-4097-A49A-4CD55149846A}" type="presParOf" srcId="{7F746CB9-523C-43FA-925D-EC782FF6D1D9}" destId="{D83BFD9A-4436-4D50-B02E-77D1CE930531}" srcOrd="1" destOrd="0" presId="urn:microsoft.com/office/officeart/2005/8/layout/orgChart1"/>
+    <dgm:cxn modelId="{C0D3688C-EF1D-4278-B6F1-8BDE613210CD}" type="presParOf" srcId="{B65EC7A3-83C1-4262-A190-B43E4FB57A82}" destId="{BC1DB128-534C-45B8-A95B-80813A7D25BD}" srcOrd="1" destOrd="0" presId="urn:microsoft.com/office/officeart/2005/8/layout/orgChart1"/>
+    <dgm:cxn modelId="{D51EE725-0CCA-4502-87D6-CFB1E9C28E11}" type="presParOf" srcId="{B65EC7A3-83C1-4262-A190-B43E4FB57A82}" destId="{33BB358A-493B-4839-8241-FC511AE74F99}" srcOrd="2" destOrd="0" presId="urn:microsoft.com/office/officeart/2005/8/layout/orgChart1"/>
+    <dgm:cxn modelId="{671B8CD8-2873-4502-8559-562EE9166F46}" type="presParOf" srcId="{9441EBF9-4931-47A2-8409-225B01390B17}" destId="{BB943BB1-72E9-4EDD-9934-562F6EDE15F4}" srcOrd="2" destOrd="0" presId="urn:microsoft.com/office/officeart/2005/8/layout/orgChart1"/>
+    <dgm:cxn modelId="{DA2B12FE-14D7-4101-ACB1-245F794A7EE6}" type="presParOf" srcId="{9441EBF9-4931-47A2-8409-225B01390B17}" destId="{0CC8D05A-2061-4104-AB04-C485FC3E7501}" srcOrd="3" destOrd="0" presId="urn:microsoft.com/office/officeart/2005/8/layout/orgChart1"/>
+    <dgm:cxn modelId="{73DFD682-2E98-4F15-B0F6-03C165BC3FAD}" type="presParOf" srcId="{0CC8D05A-2061-4104-AB04-C485FC3E7501}" destId="{FD469EB9-1769-4EB3-8DA7-2D0C3454F972}" srcOrd="0" destOrd="0" presId="urn:microsoft.com/office/officeart/2005/8/layout/orgChart1"/>
+    <dgm:cxn modelId="{52B602AA-9F87-4925-83E9-F6BF71124585}" type="presParOf" srcId="{FD469EB9-1769-4EB3-8DA7-2D0C3454F972}" destId="{3521D9C4-CA67-4321-A186-ABB7BC96A569}" srcOrd="0" destOrd="0" presId="urn:microsoft.com/office/officeart/2005/8/layout/orgChart1"/>
+    <dgm:cxn modelId="{90429754-3355-48AE-A134-AB06D3DCBF7A}" type="presParOf" srcId="{FD469EB9-1769-4EB3-8DA7-2D0C3454F972}" destId="{258B9D38-13D4-4972-B192-C811AB744C70}" srcOrd="1" destOrd="0" presId="urn:microsoft.com/office/officeart/2005/8/layout/orgChart1"/>
+    <dgm:cxn modelId="{D68AD8EB-06D6-418C-89D1-F33DE8309A6C}" type="presParOf" srcId="{0CC8D05A-2061-4104-AB04-C485FC3E7501}" destId="{00850621-DE3F-477C-ADE1-81E365580149}" srcOrd="1" destOrd="0" presId="urn:microsoft.com/office/officeart/2005/8/layout/orgChart1"/>
+    <dgm:cxn modelId="{1533D109-1EE4-46CD-BBC3-F71FD3410E72}" type="presParOf" srcId="{0CC8D05A-2061-4104-AB04-C485FC3E7501}" destId="{47CEB40C-C533-47E9-96D0-1C217E14DE37}" srcOrd="2" destOrd="0" presId="urn:microsoft.com/office/officeart/2005/8/layout/orgChart1"/>
+    <dgm:cxn modelId="{AAA8639B-13A4-4235-861C-368529774DBF}" type="presParOf" srcId="{5EC10829-76AF-463B-BC1F-DB236C549E3C}" destId="{8FC23684-7A55-444C-99DA-FA1298CFBCE0}" srcOrd="2" destOrd="0" presId="urn:microsoft.com/office/officeart/2005/8/layout/orgChart1"/>
+    <dgm:cxn modelId="{A8CA8DB9-88A0-4E05-BDC4-3E3CEB366862}" type="presParOf" srcId="{8FC23684-7A55-444C-99DA-FA1298CFBCE0}" destId="{45C1D29B-DB56-42FD-8C5A-61CF9BADC74D}" srcOrd="0" destOrd="0" presId="urn:microsoft.com/office/officeart/2005/8/layout/orgChart1"/>
+    <dgm:cxn modelId="{00115494-0132-4D5B-8D25-9C1262FC53CA}" type="presParOf" srcId="{8FC23684-7A55-444C-99DA-FA1298CFBCE0}" destId="{E7A56F07-82EE-45FA-A3E8-E1D0A1BC3714}" srcOrd="1" destOrd="0" presId="urn:microsoft.com/office/officeart/2005/8/layout/orgChart1"/>
+    <dgm:cxn modelId="{C9DE7AC2-A92C-4E1E-B724-D702BFC0B6C7}" type="presParOf" srcId="{E7A56F07-82EE-45FA-A3E8-E1D0A1BC3714}" destId="{08FDB9A4-562C-4972-A0B5-CC933F073F89}" srcOrd="0" destOrd="0" presId="urn:microsoft.com/office/officeart/2005/8/layout/orgChart1"/>
+    <dgm:cxn modelId="{51A47903-2138-4321-8054-4A0BA6211626}" type="presParOf" srcId="{08FDB9A4-562C-4972-A0B5-CC933F073F89}" destId="{FDC76998-855C-44DD-816C-9DD5EA211B21}" srcOrd="0" destOrd="0" presId="urn:microsoft.com/office/officeart/2005/8/layout/orgChart1"/>
+    <dgm:cxn modelId="{8CBD1D0D-057B-49F4-ACB6-17C28713526A}" type="presParOf" srcId="{08FDB9A4-562C-4972-A0B5-CC933F073F89}" destId="{72D52533-320A-435B-AA2E-36BCA6299B22}" srcOrd="1" destOrd="0" presId="urn:microsoft.com/office/officeart/2005/8/layout/orgChart1"/>
+    <dgm:cxn modelId="{88FA9AFA-3AD7-41EF-ADAA-3D756471ED13}" type="presParOf" srcId="{E7A56F07-82EE-45FA-A3E8-E1D0A1BC3714}" destId="{EF167000-3751-4D13-B04A-151B4A816969}" srcOrd="1" destOrd="0" presId="urn:microsoft.com/office/officeart/2005/8/layout/orgChart1"/>
+    <dgm:cxn modelId="{B20920F0-3ED7-4A2C-BDBE-DA0753F8496D}" type="presParOf" srcId="{E7A56F07-82EE-45FA-A3E8-E1D0A1BC3714}" destId="{F4D2B13E-20ED-4C66-816B-F1B454B8F9F1}" srcOrd="2" destOrd="0" presId="urn:microsoft.com/office/officeart/2005/8/layout/orgChart1"/>
   </dgm:cxnLst>
   <dgm:bg/>
   <dgm:whole/>
@@ -45188,82 +45209,82 @@
     </dgm:pt>
   </dgm:ptLst>
   <dgm:cxnLst>
-    <dgm:cxn modelId="{A59E79C1-7BED-4943-A57B-DE8BF64133DC}" type="presOf" srcId="{63430C27-F2E8-40DF-8D6B-9984260987A0}" destId="{91028010-2663-40C1-BE6E-BB7BC40D2092}" srcOrd="1" destOrd="0" presId="urn:microsoft.com/office/officeart/2005/8/layout/orgChart1"/>
+    <dgm:cxn modelId="{50D9E086-8AF5-4363-B64D-3FB0807CD38C}" type="presOf" srcId="{972AB47B-A884-4743-AB95-08FB6F491010}" destId="{301C0782-F685-4352-83F6-3AEAE10B7910}" srcOrd="0" destOrd="0" presId="urn:microsoft.com/office/officeart/2005/8/layout/orgChart1"/>
+    <dgm:cxn modelId="{13249254-980C-401C-9348-98D0531BE1AF}" type="presOf" srcId="{2ADC735A-D2CF-4724-99C9-382B8516D753}" destId="{39DFC059-084A-4A73-B234-E1B2C71E6CAB}" srcOrd="0" destOrd="0" presId="urn:microsoft.com/office/officeart/2005/8/layout/orgChart1"/>
     <dgm:cxn modelId="{FA3391D4-AF3D-49F2-B56F-99685AB27E4A}" srcId="{05E1D22D-C08E-4897-AB52-8A7ABC0F4C1E}" destId="{2B91E0FE-2FA2-45D0-BB1E-CCCC9C60ACC4}" srcOrd="3" destOrd="0" parTransId="{2A53C17E-8F8D-4A10-9119-9A74FC34752C}" sibTransId="{11204D6E-9B82-41B5-AAE5-BF7A6E5E1848}"/>
-    <dgm:cxn modelId="{786E84A0-4B74-44CE-B118-554FE2411781}" type="presOf" srcId="{972AB47B-A884-4743-AB95-08FB6F491010}" destId="{301C0782-F685-4352-83F6-3AEAE10B7910}" srcOrd="0" destOrd="0" presId="urn:microsoft.com/office/officeart/2005/8/layout/orgChart1"/>
-    <dgm:cxn modelId="{C168738C-6C5B-425B-9AC8-32184EF2A5D5}" type="presOf" srcId="{05E1D22D-C08E-4897-AB52-8A7ABC0F4C1E}" destId="{54B368F1-042C-41EE-8FE3-1047E682C5FF}" srcOrd="1" destOrd="0" presId="urn:microsoft.com/office/officeart/2005/8/layout/orgChart1"/>
+    <dgm:cxn modelId="{068E14F8-F578-4BF3-9404-20019C4235EE}" type="presOf" srcId="{2B91E0FE-2FA2-45D0-BB1E-CCCC9C60ACC4}" destId="{F22C71F1-C429-4323-9BB4-CF1211052A5A}" srcOrd="1" destOrd="0" presId="urn:microsoft.com/office/officeart/2005/8/layout/orgChart1"/>
     <dgm:cxn modelId="{990FC087-48C5-4A50-9F48-E555322BDFCD}" srcId="{05E1D22D-C08E-4897-AB52-8A7ABC0F4C1E}" destId="{69687A50-5FF8-47DB-85BE-88C96003F9BD}" srcOrd="1" destOrd="0" parTransId="{2ADC735A-D2CF-4724-99C9-382B8516D753}" sibTransId="{11D63770-BAFC-4079-AF39-9681A84A47DB}"/>
-    <dgm:cxn modelId="{19CA3793-0FBC-470C-A531-2DEDC5818E57}" type="presOf" srcId="{9A2C1932-0718-4658-B817-E7E9684195C8}" destId="{9004B3B0-762E-4D41-A683-F3F375591920}" srcOrd="0" destOrd="0" presId="urn:microsoft.com/office/officeart/2005/8/layout/orgChart1"/>
-    <dgm:cxn modelId="{3179D490-28A5-4361-8F62-76257410B024}" type="presOf" srcId="{BFB22B2E-3E91-424A-836F-2483EF59D8F7}" destId="{29A6B87B-814F-4584-8E15-B14A1DD4D336}" srcOrd="0" destOrd="0" presId="urn:microsoft.com/office/officeart/2005/8/layout/orgChart1"/>
-    <dgm:cxn modelId="{F3B35428-035C-41D5-BE06-8E59417FA149}" type="presOf" srcId="{DE0076FD-2CC6-49D7-B4F1-5DD4BD37B76B}" destId="{D0764E7F-B714-4041-961C-FFDE917CAA56}" srcOrd="0" destOrd="0" presId="urn:microsoft.com/office/officeart/2005/8/layout/orgChart1"/>
-    <dgm:cxn modelId="{D790B548-4BA2-49B9-B0FC-1B6910761A76}" type="presOf" srcId="{41CC6CD1-E909-4015-9D0A-245F0E067B57}" destId="{504B74A2-2628-4DAB-9574-9360D1C3B65E}" srcOrd="0" destOrd="0" presId="urn:microsoft.com/office/officeart/2005/8/layout/orgChart1"/>
-    <dgm:cxn modelId="{A51B9B94-7A9F-49DA-92BC-183C5023ECF7}" type="presOf" srcId="{63430C27-F2E8-40DF-8D6B-9984260987A0}" destId="{1B690B0C-943E-46DE-961F-74BB71F3F4E7}" srcOrd="0" destOrd="0" presId="urn:microsoft.com/office/officeart/2005/8/layout/orgChart1"/>
-    <dgm:cxn modelId="{FF5C3198-89DD-455A-B556-6555D1D8695E}" type="presOf" srcId="{E12F740F-9226-4341-839D-FFA03B15217F}" destId="{92170D2C-7C24-4EFB-825F-2EDF4962E4F0}" srcOrd="1" destOrd="0" presId="urn:microsoft.com/office/officeart/2005/8/layout/orgChart1"/>
-    <dgm:cxn modelId="{3A2C20E1-6AD7-4D37-AA65-BCB04DC7BA6D}" type="presOf" srcId="{2B91E0FE-2FA2-45D0-BB1E-CCCC9C60ACC4}" destId="{F22C71F1-C429-4323-9BB4-CF1211052A5A}" srcOrd="1" destOrd="0" presId="urn:microsoft.com/office/officeart/2005/8/layout/orgChart1"/>
-    <dgm:cxn modelId="{2124DFA4-F692-4453-8B03-8AA3E93C8D56}" type="presOf" srcId="{6EF64C25-3660-4860-BF36-24D4D23A43FE}" destId="{F567448A-8B7A-48B3-B5FE-89A5DB4A909A}" srcOrd="0" destOrd="0" presId="urn:microsoft.com/office/officeart/2005/8/layout/orgChart1"/>
+    <dgm:cxn modelId="{69B083F9-4B83-4838-9CF6-EF6A9D6CB7BA}" type="presOf" srcId="{63430C27-F2E8-40DF-8D6B-9984260987A0}" destId="{91028010-2663-40C1-BE6E-BB7BC40D2092}" srcOrd="1" destOrd="0" presId="urn:microsoft.com/office/officeart/2005/8/layout/orgChart1"/>
+    <dgm:cxn modelId="{BDF5D2D6-BC44-4C3D-B919-917F3E1CBC90}" type="presOf" srcId="{63430C27-F2E8-40DF-8D6B-9984260987A0}" destId="{1B690B0C-943E-46DE-961F-74BB71F3F4E7}" srcOrd="0" destOrd="0" presId="urn:microsoft.com/office/officeart/2005/8/layout/orgChart1"/>
     <dgm:cxn modelId="{0FF778F4-0F9F-486A-BA2D-5342FD1B7242}" srcId="{05E1D22D-C08E-4897-AB52-8A7ABC0F4C1E}" destId="{DE0076FD-2CC6-49D7-B4F1-5DD4BD37B76B}" srcOrd="2" destOrd="0" parTransId="{972AB47B-A884-4743-AB95-08FB6F491010}" sibTransId="{C36397C4-8982-4A4C-A2EB-9BD6F0F7A26D}"/>
-    <dgm:cxn modelId="{1AD016A9-96FD-49A0-9FAC-31AD868CDBA4}" type="presOf" srcId="{05E1D22D-C08E-4897-AB52-8A7ABC0F4C1E}" destId="{ACBCBBD6-B778-4B13-959D-A138C0C078F9}" srcOrd="0" destOrd="0" presId="urn:microsoft.com/office/officeart/2005/8/layout/orgChart1"/>
-    <dgm:cxn modelId="{6B880228-4F78-4B1E-A7C1-7B54967E5EF3}" type="presOf" srcId="{C573AA3B-60AA-4302-A61E-4428BA830E8E}" destId="{12AD3F6D-3997-40C7-B387-0A6F109B29CC}" srcOrd="0" destOrd="0" presId="urn:microsoft.com/office/officeart/2005/8/layout/orgChart1"/>
+    <dgm:cxn modelId="{FA791A1B-74FE-423C-987C-EAB1D1655DB9}" type="presOf" srcId="{6EF64C25-3660-4860-BF36-24D4D23A43FE}" destId="{02852B04-B225-4662-98E0-CBC75B413B55}" srcOrd="1" destOrd="0" presId="urn:microsoft.com/office/officeart/2005/8/layout/orgChart1"/>
+    <dgm:cxn modelId="{F45ABE95-34AC-4461-95B9-F5F90DCD813A}" type="presOf" srcId="{69687A50-5FF8-47DB-85BE-88C96003F9BD}" destId="{4FDE431D-0261-4E81-9751-2EE81C682E79}" srcOrd="1" destOrd="0" presId="urn:microsoft.com/office/officeart/2005/8/layout/orgChart1"/>
     <dgm:cxn modelId="{7DEAD103-AB66-4C6F-9793-C3AA84C71D90}" srcId="{9A2C1932-0718-4658-B817-E7E9684195C8}" destId="{E12F740F-9226-4341-839D-FFA03B15217F}" srcOrd="0" destOrd="0" parTransId="{46265698-921C-4DCA-94C4-58A5722CD6A3}" sibTransId="{157FF1A8-71F0-4DEA-B61E-6113D96169B2}"/>
-    <dgm:cxn modelId="{C3450864-A95C-4FD6-948B-6905A5D73554}" type="presOf" srcId="{2ADC735A-D2CF-4724-99C9-382B8516D753}" destId="{39DFC059-084A-4A73-B234-E1B2C71E6CAB}" srcOrd="0" destOrd="0" presId="urn:microsoft.com/office/officeart/2005/8/layout/orgChart1"/>
-    <dgm:cxn modelId="{20F50084-EF91-49D9-B7BA-D1B9D8B31965}" type="presOf" srcId="{DE0076FD-2CC6-49D7-B4F1-5DD4BD37B76B}" destId="{48F66A2B-5860-48CD-B435-1C76F6C82D7E}" srcOrd="1" destOrd="0" presId="urn:microsoft.com/office/officeart/2005/8/layout/orgChart1"/>
-    <dgm:cxn modelId="{31868A4D-49CC-4E57-8C55-E8F3BC711DED}" type="presOf" srcId="{2A53C17E-8F8D-4A10-9119-9A74FC34752C}" destId="{922A53B3-B78D-451A-860D-0FE1067CBCFF}" srcOrd="0" destOrd="0" presId="urn:microsoft.com/office/officeart/2005/8/layout/orgChart1"/>
+    <dgm:cxn modelId="{126F1095-3418-4B32-849F-55130B1F8F40}" type="presOf" srcId="{C573AA3B-60AA-4302-A61E-4428BA830E8E}" destId="{12AD3F6D-3997-40C7-B387-0A6F109B29CC}" srcOrd="0" destOrd="0" presId="urn:microsoft.com/office/officeart/2005/8/layout/orgChart1"/>
     <dgm:cxn modelId="{A4090714-068E-4FB8-A53B-6885D6E6D148}" srcId="{E12F740F-9226-4341-839D-FFA03B15217F}" destId="{05E1D22D-C08E-4897-AB52-8A7ABC0F4C1E}" srcOrd="0" destOrd="0" parTransId="{C573AA3B-60AA-4302-A61E-4428BA830E8E}" sibTransId="{C2978050-D4A3-415F-BB90-0FBD616D9C67}"/>
-    <dgm:cxn modelId="{EAE8B912-2298-4461-B82E-FF81FE653A96}" type="presOf" srcId="{2B91E0FE-2FA2-45D0-BB1E-CCCC9C60ACC4}" destId="{AD55A587-4DE1-4D2D-85B5-3EB96E572D4E}" srcOrd="0" destOrd="0" presId="urn:microsoft.com/office/officeart/2005/8/layout/orgChart1"/>
-    <dgm:cxn modelId="{18847B7A-EC7A-4643-9387-B501E0B8A135}" type="presOf" srcId="{6EF64C25-3660-4860-BF36-24D4D23A43FE}" destId="{02852B04-B225-4662-98E0-CBC75B413B55}" srcOrd="1" destOrd="0" presId="urn:microsoft.com/office/officeart/2005/8/layout/orgChart1"/>
-    <dgm:cxn modelId="{47A9F33D-CC4A-4440-BD0F-499587F66C10}" type="presOf" srcId="{69687A50-5FF8-47DB-85BE-88C96003F9BD}" destId="{19B0C4E5-4782-4CAC-8E79-90135A4A69EA}" srcOrd="0" destOrd="0" presId="urn:microsoft.com/office/officeart/2005/8/layout/orgChart1"/>
+    <dgm:cxn modelId="{69478FBC-88D0-468D-84CA-8EC5F2935128}" type="presOf" srcId="{DE0076FD-2CC6-49D7-B4F1-5DD4BD37B76B}" destId="{D0764E7F-B714-4041-961C-FFDE917CAA56}" srcOrd="0" destOrd="0" presId="urn:microsoft.com/office/officeart/2005/8/layout/orgChart1"/>
+    <dgm:cxn modelId="{C2928375-AEEA-4A29-AC24-95DC4656A995}" type="presOf" srcId="{05E1D22D-C08E-4897-AB52-8A7ABC0F4C1E}" destId="{54B368F1-042C-41EE-8FE3-1047E682C5FF}" srcOrd="1" destOrd="0" presId="urn:microsoft.com/office/officeart/2005/8/layout/orgChart1"/>
+    <dgm:cxn modelId="{CEF9EB5D-A143-48D8-946A-8267A838866A}" type="presOf" srcId="{BFB22B2E-3E91-424A-836F-2483EF59D8F7}" destId="{29A6B87B-814F-4584-8E15-B14A1DD4D336}" srcOrd="0" destOrd="0" presId="urn:microsoft.com/office/officeart/2005/8/layout/orgChart1"/>
+    <dgm:cxn modelId="{E0A9874E-B52D-44E3-9152-43559AB6C539}" type="presOf" srcId="{E12F740F-9226-4341-839D-FFA03B15217F}" destId="{92170D2C-7C24-4EFB-825F-2EDF4962E4F0}" srcOrd="1" destOrd="0" presId="urn:microsoft.com/office/officeart/2005/8/layout/orgChart1"/>
+    <dgm:cxn modelId="{62E8DA7A-FF4F-47BC-87C8-29E4C2E67F36}" type="presOf" srcId="{41CC6CD1-E909-4015-9D0A-245F0E067B57}" destId="{504B74A2-2628-4DAB-9574-9360D1C3B65E}" srcOrd="0" destOrd="0" presId="urn:microsoft.com/office/officeart/2005/8/layout/orgChart1"/>
+    <dgm:cxn modelId="{DBA732D6-10F9-4617-925F-6CC0DFFCA3F2}" type="presOf" srcId="{E12F740F-9226-4341-839D-FFA03B15217F}" destId="{6709DA7E-4017-43AF-AF4A-4C1E7631F8D9}" srcOrd="0" destOrd="0" presId="urn:microsoft.com/office/officeart/2005/8/layout/orgChart1"/>
+    <dgm:cxn modelId="{41E7983D-B2CD-4270-A84B-97EB4A76F17F}" type="presOf" srcId="{DE0076FD-2CC6-49D7-B4F1-5DD4BD37B76B}" destId="{48F66A2B-5860-48CD-B435-1C76F6C82D7E}" srcOrd="1" destOrd="0" presId="urn:microsoft.com/office/officeart/2005/8/layout/orgChart1"/>
+    <dgm:cxn modelId="{CBF46431-8B53-4209-ADCA-13189F5180E2}" type="presOf" srcId="{69687A50-5FF8-47DB-85BE-88C96003F9BD}" destId="{19B0C4E5-4782-4CAC-8E79-90135A4A69EA}" srcOrd="0" destOrd="0" presId="urn:microsoft.com/office/officeart/2005/8/layout/orgChart1"/>
     <dgm:cxn modelId="{DA621351-09F1-400E-A194-AA412FF51080}" srcId="{05E1D22D-C08E-4897-AB52-8A7ABC0F4C1E}" destId="{63430C27-F2E8-40DF-8D6B-9984260987A0}" srcOrd="0" destOrd="0" parTransId="{41CC6CD1-E909-4015-9D0A-245F0E067B57}" sibTransId="{BF8CA57C-249B-4893-B82C-F93998BC2F1E}"/>
-    <dgm:cxn modelId="{D8987A18-441F-481F-B870-021BF2365F89}" type="presOf" srcId="{69687A50-5FF8-47DB-85BE-88C96003F9BD}" destId="{4FDE431D-0261-4E81-9751-2EE81C682E79}" srcOrd="1" destOrd="0" presId="urn:microsoft.com/office/officeart/2005/8/layout/orgChart1"/>
-    <dgm:cxn modelId="{D49FB068-C9A7-477C-99E8-9D5F73D21890}" type="presOf" srcId="{E12F740F-9226-4341-839D-FFA03B15217F}" destId="{6709DA7E-4017-43AF-AF4A-4C1E7631F8D9}" srcOrd="0" destOrd="0" presId="urn:microsoft.com/office/officeart/2005/8/layout/orgChart1"/>
+    <dgm:cxn modelId="{DD2D6D81-5512-4CD9-9EAF-64885F75D91D}" type="presOf" srcId="{2B91E0FE-2FA2-45D0-BB1E-CCCC9C60ACC4}" destId="{AD55A587-4DE1-4D2D-85B5-3EB96E572D4E}" srcOrd="0" destOrd="0" presId="urn:microsoft.com/office/officeart/2005/8/layout/orgChart1"/>
+    <dgm:cxn modelId="{19E38EC1-161E-4F4E-A66D-CE76B9DCEC61}" type="presOf" srcId="{9A2C1932-0718-4658-B817-E7E9684195C8}" destId="{9004B3B0-762E-4D41-A683-F3F375591920}" srcOrd="0" destOrd="0" presId="urn:microsoft.com/office/officeart/2005/8/layout/orgChart1"/>
+    <dgm:cxn modelId="{313EFF9A-C0C6-42F6-BAC6-193D4B6832E5}" type="presOf" srcId="{2A53C17E-8F8D-4A10-9119-9A74FC34752C}" destId="{922A53B3-B78D-451A-860D-0FE1067CBCFF}" srcOrd="0" destOrd="0" presId="urn:microsoft.com/office/officeart/2005/8/layout/orgChart1"/>
     <dgm:cxn modelId="{E6297DA4-B1BE-4E89-AAF1-884F53745206}" srcId="{05E1D22D-C08E-4897-AB52-8A7ABC0F4C1E}" destId="{6EF64C25-3660-4860-BF36-24D4D23A43FE}" srcOrd="4" destOrd="0" parTransId="{BFB22B2E-3E91-424A-836F-2483EF59D8F7}" sibTransId="{091B89D3-C802-4165-A703-E0BCC1403930}"/>
-    <dgm:cxn modelId="{B66B8AC9-7F7A-4614-ACC4-D7C8BDDA9BA6}" type="presParOf" srcId="{9004B3B0-762E-4D41-A683-F3F375591920}" destId="{E95FFFF7-101C-4951-80E1-11D207767D2C}" srcOrd="0" destOrd="0" presId="urn:microsoft.com/office/officeart/2005/8/layout/orgChart1"/>
-    <dgm:cxn modelId="{9322DC28-0081-41CF-969A-05B31BF4786C}" type="presParOf" srcId="{E95FFFF7-101C-4951-80E1-11D207767D2C}" destId="{8EC26B2A-1D25-4E48-A689-3BA73F7C616E}" srcOrd="0" destOrd="0" presId="urn:microsoft.com/office/officeart/2005/8/layout/orgChart1"/>
-    <dgm:cxn modelId="{9E316FFC-9299-46AD-8217-67193511C30D}" type="presParOf" srcId="{8EC26B2A-1D25-4E48-A689-3BA73F7C616E}" destId="{6709DA7E-4017-43AF-AF4A-4C1E7631F8D9}" srcOrd="0" destOrd="0" presId="urn:microsoft.com/office/officeart/2005/8/layout/orgChart1"/>
-    <dgm:cxn modelId="{B290EFD9-2D4D-4655-96C1-B59880D44E08}" type="presParOf" srcId="{8EC26B2A-1D25-4E48-A689-3BA73F7C616E}" destId="{92170D2C-7C24-4EFB-825F-2EDF4962E4F0}" srcOrd="1" destOrd="0" presId="urn:microsoft.com/office/officeart/2005/8/layout/orgChart1"/>
-    <dgm:cxn modelId="{2844712F-C86E-4C70-A215-AFD931A6E2C4}" type="presParOf" srcId="{E95FFFF7-101C-4951-80E1-11D207767D2C}" destId="{B934B915-714A-4ABF-845F-B5CB6FAC58D6}" srcOrd="1" destOrd="0" presId="urn:microsoft.com/office/officeart/2005/8/layout/orgChart1"/>
-    <dgm:cxn modelId="{18B54910-4495-4A83-822D-AA3C3F7FE97B}" type="presParOf" srcId="{B934B915-714A-4ABF-845F-B5CB6FAC58D6}" destId="{12AD3F6D-3997-40C7-B387-0A6F109B29CC}" srcOrd="0" destOrd="0" presId="urn:microsoft.com/office/officeart/2005/8/layout/orgChart1"/>
-    <dgm:cxn modelId="{017F0764-4A90-40E9-946E-C4E2716E29A7}" type="presParOf" srcId="{B934B915-714A-4ABF-845F-B5CB6FAC58D6}" destId="{45043196-EB32-4990-8054-CC9DB4D13E87}" srcOrd="1" destOrd="0" presId="urn:microsoft.com/office/officeart/2005/8/layout/orgChart1"/>
-    <dgm:cxn modelId="{7A699D4E-1947-4D1D-B523-D81FF845EF65}" type="presParOf" srcId="{45043196-EB32-4990-8054-CC9DB4D13E87}" destId="{DF24E333-4F25-4066-828D-72B8413D5D9E}" srcOrd="0" destOrd="0" presId="urn:microsoft.com/office/officeart/2005/8/layout/orgChart1"/>
-    <dgm:cxn modelId="{B254CE8E-7CE2-4197-BECA-923CF2E10BF1}" type="presParOf" srcId="{DF24E333-4F25-4066-828D-72B8413D5D9E}" destId="{ACBCBBD6-B778-4B13-959D-A138C0C078F9}" srcOrd="0" destOrd="0" presId="urn:microsoft.com/office/officeart/2005/8/layout/orgChart1"/>
-    <dgm:cxn modelId="{242B49CA-0245-4643-B071-EA8CAAB76A20}" type="presParOf" srcId="{DF24E333-4F25-4066-828D-72B8413D5D9E}" destId="{54B368F1-042C-41EE-8FE3-1047E682C5FF}" srcOrd="1" destOrd="0" presId="urn:microsoft.com/office/officeart/2005/8/layout/orgChart1"/>
-    <dgm:cxn modelId="{3E997B42-A588-4D27-B432-6B327817EB45}" type="presParOf" srcId="{45043196-EB32-4990-8054-CC9DB4D13E87}" destId="{1EF9512F-EA21-4C66-8A34-45BD07878727}" srcOrd="1" destOrd="0" presId="urn:microsoft.com/office/officeart/2005/8/layout/orgChart1"/>
-    <dgm:cxn modelId="{FF1B8694-0F62-4B1D-B6A1-C719A38BCCCF}" type="presParOf" srcId="{1EF9512F-EA21-4C66-8A34-45BD07878727}" destId="{504B74A2-2628-4DAB-9574-9360D1C3B65E}" srcOrd="0" destOrd="0" presId="urn:microsoft.com/office/officeart/2005/8/layout/orgChart1"/>
-    <dgm:cxn modelId="{DD2D5463-D3AE-4288-B677-C4705DF8D8BF}" type="presParOf" srcId="{1EF9512F-EA21-4C66-8A34-45BD07878727}" destId="{82803465-AE90-4B7E-919A-6C6B2237B101}" srcOrd="1" destOrd="0" presId="urn:microsoft.com/office/officeart/2005/8/layout/orgChart1"/>
-    <dgm:cxn modelId="{CDA69FD3-2D4E-4191-8379-4D97BD2E031C}" type="presParOf" srcId="{82803465-AE90-4B7E-919A-6C6B2237B101}" destId="{DF9DA897-5686-4205-B8D2-C4C20A682860}" srcOrd="0" destOrd="0" presId="urn:microsoft.com/office/officeart/2005/8/layout/orgChart1"/>
-    <dgm:cxn modelId="{DA856561-7F9C-4357-8A81-EA685335C723}" type="presParOf" srcId="{DF9DA897-5686-4205-B8D2-C4C20A682860}" destId="{1B690B0C-943E-46DE-961F-74BB71F3F4E7}" srcOrd="0" destOrd="0" presId="urn:microsoft.com/office/officeart/2005/8/layout/orgChart1"/>
-    <dgm:cxn modelId="{AF8A1C3A-5107-4EAF-A378-AF79467851E6}" type="presParOf" srcId="{DF9DA897-5686-4205-B8D2-C4C20A682860}" destId="{91028010-2663-40C1-BE6E-BB7BC40D2092}" srcOrd="1" destOrd="0" presId="urn:microsoft.com/office/officeart/2005/8/layout/orgChart1"/>
-    <dgm:cxn modelId="{5A5DF117-BA19-466E-BC05-B60B94BB65E5}" type="presParOf" srcId="{82803465-AE90-4B7E-919A-6C6B2237B101}" destId="{D414F040-F03F-49E7-B8C7-ED28BBB3401E}" srcOrd="1" destOrd="0" presId="urn:microsoft.com/office/officeart/2005/8/layout/orgChart1"/>
-    <dgm:cxn modelId="{63783C17-2C2D-4273-8378-91723F9281EE}" type="presParOf" srcId="{82803465-AE90-4B7E-919A-6C6B2237B101}" destId="{0BEF4670-6A80-4134-BF93-E6C9CB409B62}" srcOrd="2" destOrd="0" presId="urn:microsoft.com/office/officeart/2005/8/layout/orgChart1"/>
-    <dgm:cxn modelId="{ACA44C0B-D269-4E3C-9113-B951FB4398C3}" type="presParOf" srcId="{1EF9512F-EA21-4C66-8A34-45BD07878727}" destId="{39DFC059-084A-4A73-B234-E1B2C71E6CAB}" srcOrd="2" destOrd="0" presId="urn:microsoft.com/office/officeart/2005/8/layout/orgChart1"/>
-    <dgm:cxn modelId="{3E8AED1B-6D52-46D6-89AE-840CCA6379F7}" type="presParOf" srcId="{1EF9512F-EA21-4C66-8A34-45BD07878727}" destId="{2B3DCAB5-BC2A-4D2F-AD1B-75042DD56AE4}" srcOrd="3" destOrd="0" presId="urn:microsoft.com/office/officeart/2005/8/layout/orgChart1"/>
-    <dgm:cxn modelId="{0CA96E59-C40E-4B44-89F4-C9247BD263E7}" type="presParOf" srcId="{2B3DCAB5-BC2A-4D2F-AD1B-75042DD56AE4}" destId="{B8097E49-5C1C-4E14-A8A7-48E44BBD1C9E}" srcOrd="0" destOrd="0" presId="urn:microsoft.com/office/officeart/2005/8/layout/orgChart1"/>
-    <dgm:cxn modelId="{199080C2-B71A-47C3-87D2-D300D5B60B22}" type="presParOf" srcId="{B8097E49-5C1C-4E14-A8A7-48E44BBD1C9E}" destId="{19B0C4E5-4782-4CAC-8E79-90135A4A69EA}" srcOrd="0" destOrd="0" presId="urn:microsoft.com/office/officeart/2005/8/layout/orgChart1"/>
-    <dgm:cxn modelId="{4800BF51-C51D-4A7F-84DF-1605F686DA84}" type="presParOf" srcId="{B8097E49-5C1C-4E14-A8A7-48E44BBD1C9E}" destId="{4FDE431D-0261-4E81-9751-2EE81C682E79}" srcOrd="1" destOrd="0" presId="urn:microsoft.com/office/officeart/2005/8/layout/orgChart1"/>
-    <dgm:cxn modelId="{E7687BCF-BA8E-4A0A-AE90-3C8700B4E05E}" type="presParOf" srcId="{2B3DCAB5-BC2A-4D2F-AD1B-75042DD56AE4}" destId="{0449545B-C710-4FF0-ACCC-92EB18F4B48C}" srcOrd="1" destOrd="0" presId="urn:microsoft.com/office/officeart/2005/8/layout/orgChart1"/>
-    <dgm:cxn modelId="{E58DC539-D79F-4BD7-B482-BC9636B08F9A}" type="presParOf" srcId="{2B3DCAB5-BC2A-4D2F-AD1B-75042DD56AE4}" destId="{8E22F0EC-0364-4AF9-9EC9-F19EF2A9FF14}" srcOrd="2" destOrd="0" presId="urn:microsoft.com/office/officeart/2005/8/layout/orgChart1"/>
-    <dgm:cxn modelId="{AA3F212B-E011-4533-9269-239ED7CD526D}" type="presParOf" srcId="{1EF9512F-EA21-4C66-8A34-45BD07878727}" destId="{301C0782-F685-4352-83F6-3AEAE10B7910}" srcOrd="4" destOrd="0" presId="urn:microsoft.com/office/officeart/2005/8/layout/orgChart1"/>
-    <dgm:cxn modelId="{95B9863C-A0CA-43B9-99DA-207A98793399}" type="presParOf" srcId="{1EF9512F-EA21-4C66-8A34-45BD07878727}" destId="{D231CF24-8AD3-420B-A9C8-B19961F283E0}" srcOrd="5" destOrd="0" presId="urn:microsoft.com/office/officeart/2005/8/layout/orgChart1"/>
-    <dgm:cxn modelId="{72E0951D-F6D2-40C1-80AF-F90C3432688C}" type="presParOf" srcId="{D231CF24-8AD3-420B-A9C8-B19961F283E0}" destId="{5A69C8A6-0CC7-40E5-A7C0-80F8BA6B5B14}" srcOrd="0" destOrd="0" presId="urn:microsoft.com/office/officeart/2005/8/layout/orgChart1"/>
-    <dgm:cxn modelId="{825E53C9-272C-4B4C-BD2B-8CC256A9C24A}" type="presParOf" srcId="{5A69C8A6-0CC7-40E5-A7C0-80F8BA6B5B14}" destId="{D0764E7F-B714-4041-961C-FFDE917CAA56}" srcOrd="0" destOrd="0" presId="urn:microsoft.com/office/officeart/2005/8/layout/orgChart1"/>
-    <dgm:cxn modelId="{EC4ABD1B-0CAC-4BA4-BD69-E0902E43B384}" type="presParOf" srcId="{5A69C8A6-0CC7-40E5-A7C0-80F8BA6B5B14}" destId="{48F66A2B-5860-48CD-B435-1C76F6C82D7E}" srcOrd="1" destOrd="0" presId="urn:microsoft.com/office/officeart/2005/8/layout/orgChart1"/>
-    <dgm:cxn modelId="{526D0E7A-B13A-42DB-98A4-21380B0EFF40}" type="presParOf" srcId="{D231CF24-8AD3-420B-A9C8-B19961F283E0}" destId="{BA1A8A1A-223C-42F1-A1BD-9D77AEF96C95}" srcOrd="1" destOrd="0" presId="urn:microsoft.com/office/officeart/2005/8/layout/orgChart1"/>
-    <dgm:cxn modelId="{1D5C9145-4280-4F78-896F-9E3C4A610287}" type="presParOf" srcId="{D231CF24-8AD3-420B-A9C8-B19961F283E0}" destId="{DA7674E0-4C0D-4017-8452-BA1F876F9EC3}" srcOrd="2" destOrd="0" presId="urn:microsoft.com/office/officeart/2005/8/layout/orgChart1"/>
-    <dgm:cxn modelId="{64D29F36-A371-4748-A99C-29BED3ABFF81}" type="presParOf" srcId="{1EF9512F-EA21-4C66-8A34-45BD07878727}" destId="{922A53B3-B78D-451A-860D-0FE1067CBCFF}" srcOrd="6" destOrd="0" presId="urn:microsoft.com/office/officeart/2005/8/layout/orgChart1"/>
-    <dgm:cxn modelId="{FDFA6134-7AF6-4C15-9CBE-486E9F7160AB}" type="presParOf" srcId="{1EF9512F-EA21-4C66-8A34-45BD07878727}" destId="{6FC3A39C-EE25-43FD-A4CD-AF573666D87F}" srcOrd="7" destOrd="0" presId="urn:microsoft.com/office/officeart/2005/8/layout/orgChart1"/>
-    <dgm:cxn modelId="{B15DFDD9-BDB5-4F0B-91AA-AD46E8467655}" type="presParOf" srcId="{6FC3A39C-EE25-43FD-A4CD-AF573666D87F}" destId="{80C1B1E7-939F-4E4A-8B54-CC7D7560A355}" srcOrd="0" destOrd="0" presId="urn:microsoft.com/office/officeart/2005/8/layout/orgChart1"/>
-    <dgm:cxn modelId="{02A8A3EF-4B44-4F05-8791-0445D1E51258}" type="presParOf" srcId="{80C1B1E7-939F-4E4A-8B54-CC7D7560A355}" destId="{AD55A587-4DE1-4D2D-85B5-3EB96E572D4E}" srcOrd="0" destOrd="0" presId="urn:microsoft.com/office/officeart/2005/8/layout/orgChart1"/>
-    <dgm:cxn modelId="{E339C266-0CAE-493F-A826-36195FAAF297}" type="presParOf" srcId="{80C1B1E7-939F-4E4A-8B54-CC7D7560A355}" destId="{F22C71F1-C429-4323-9BB4-CF1211052A5A}" srcOrd="1" destOrd="0" presId="urn:microsoft.com/office/officeart/2005/8/layout/orgChart1"/>
-    <dgm:cxn modelId="{F1EE9424-C916-42A5-B4F5-83914290C11B}" type="presParOf" srcId="{6FC3A39C-EE25-43FD-A4CD-AF573666D87F}" destId="{17A89B85-BBBC-4694-8447-2EBCF0379C6B}" srcOrd="1" destOrd="0" presId="urn:microsoft.com/office/officeart/2005/8/layout/orgChart1"/>
-    <dgm:cxn modelId="{FA6EC056-1E09-4D97-B307-E89A98ED8EE0}" type="presParOf" srcId="{6FC3A39C-EE25-43FD-A4CD-AF573666D87F}" destId="{CD7B1FF0-3362-4296-9ADA-5B6E5A569900}" srcOrd="2" destOrd="0" presId="urn:microsoft.com/office/officeart/2005/8/layout/orgChart1"/>
-    <dgm:cxn modelId="{5C96E42D-7785-4F02-A194-DEDA46042E6F}" type="presParOf" srcId="{1EF9512F-EA21-4C66-8A34-45BD07878727}" destId="{29A6B87B-814F-4584-8E15-B14A1DD4D336}" srcOrd="8" destOrd="0" presId="urn:microsoft.com/office/officeart/2005/8/layout/orgChart1"/>
-    <dgm:cxn modelId="{58509EA9-1176-452F-A7A3-09BCA9718566}" type="presParOf" srcId="{1EF9512F-EA21-4C66-8A34-45BD07878727}" destId="{9092889A-921E-4CC7-AB7D-17433E9D9D0A}" srcOrd="9" destOrd="0" presId="urn:microsoft.com/office/officeart/2005/8/layout/orgChart1"/>
-    <dgm:cxn modelId="{54F92167-5491-4981-9D2C-09A1C66C8B4C}" type="presParOf" srcId="{9092889A-921E-4CC7-AB7D-17433E9D9D0A}" destId="{288DE8BA-39B5-4976-BB42-CF678E79A4E1}" srcOrd="0" destOrd="0" presId="urn:microsoft.com/office/officeart/2005/8/layout/orgChart1"/>
-    <dgm:cxn modelId="{C937E9AF-D9A2-4ADA-9E07-4B86E7FBE48A}" type="presParOf" srcId="{288DE8BA-39B5-4976-BB42-CF678E79A4E1}" destId="{F567448A-8B7A-48B3-B5FE-89A5DB4A909A}" srcOrd="0" destOrd="0" presId="urn:microsoft.com/office/officeart/2005/8/layout/orgChart1"/>
-    <dgm:cxn modelId="{A43661D0-8D4A-47F0-AE1B-28A9BE9FBEBD}" type="presParOf" srcId="{288DE8BA-39B5-4976-BB42-CF678E79A4E1}" destId="{02852B04-B225-4662-98E0-CBC75B413B55}" srcOrd="1" destOrd="0" presId="urn:microsoft.com/office/officeart/2005/8/layout/orgChart1"/>
-    <dgm:cxn modelId="{714971BC-85C3-4DE5-8FDB-C2B174432002}" type="presParOf" srcId="{9092889A-921E-4CC7-AB7D-17433E9D9D0A}" destId="{99179D95-4C3D-4BF2-97A9-6C4FF3B9529D}" srcOrd="1" destOrd="0" presId="urn:microsoft.com/office/officeart/2005/8/layout/orgChart1"/>
-    <dgm:cxn modelId="{612DF823-E2E8-4C66-B604-41CC5D94C836}" type="presParOf" srcId="{9092889A-921E-4CC7-AB7D-17433E9D9D0A}" destId="{ABC07976-F526-4E68-901A-31987EB40B61}" srcOrd="2" destOrd="0" presId="urn:microsoft.com/office/officeart/2005/8/layout/orgChart1"/>
-    <dgm:cxn modelId="{E5A30EF2-DA98-448D-B955-5E57C4F560E1}" type="presParOf" srcId="{45043196-EB32-4990-8054-CC9DB4D13E87}" destId="{34F22061-FC8B-4602-9361-FBF1F6E8158E}" srcOrd="2" destOrd="0" presId="urn:microsoft.com/office/officeart/2005/8/layout/orgChart1"/>
-    <dgm:cxn modelId="{2A3F22F8-476E-4A8B-85DD-978F2109B125}" type="presParOf" srcId="{E95FFFF7-101C-4951-80E1-11D207767D2C}" destId="{59DCAB52-186C-489A-9CD5-4AA99AC35D46}" srcOrd="2" destOrd="0" presId="urn:microsoft.com/office/officeart/2005/8/layout/orgChart1"/>
+    <dgm:cxn modelId="{366ED7F1-3A70-4141-A611-4A236C3D8EF7}" type="presOf" srcId="{6EF64C25-3660-4860-BF36-24D4D23A43FE}" destId="{F567448A-8B7A-48B3-B5FE-89A5DB4A909A}" srcOrd="0" destOrd="0" presId="urn:microsoft.com/office/officeart/2005/8/layout/orgChart1"/>
+    <dgm:cxn modelId="{69214D8A-357C-4C8E-B094-0231AA6C636C}" type="presOf" srcId="{05E1D22D-C08E-4897-AB52-8A7ABC0F4C1E}" destId="{ACBCBBD6-B778-4B13-959D-A138C0C078F9}" srcOrd="0" destOrd="0" presId="urn:microsoft.com/office/officeart/2005/8/layout/orgChart1"/>
+    <dgm:cxn modelId="{1D1C11AB-A98A-4FF0-A501-273082DE8269}" type="presParOf" srcId="{9004B3B0-762E-4D41-A683-F3F375591920}" destId="{E95FFFF7-101C-4951-80E1-11D207767D2C}" srcOrd="0" destOrd="0" presId="urn:microsoft.com/office/officeart/2005/8/layout/orgChart1"/>
+    <dgm:cxn modelId="{5A85E804-31B5-4A77-938F-56E3E428C8E9}" type="presParOf" srcId="{E95FFFF7-101C-4951-80E1-11D207767D2C}" destId="{8EC26B2A-1D25-4E48-A689-3BA73F7C616E}" srcOrd="0" destOrd="0" presId="urn:microsoft.com/office/officeart/2005/8/layout/orgChart1"/>
+    <dgm:cxn modelId="{F69A2DA3-E3A5-4212-96E5-6CF6A6D1FC89}" type="presParOf" srcId="{8EC26B2A-1D25-4E48-A689-3BA73F7C616E}" destId="{6709DA7E-4017-43AF-AF4A-4C1E7631F8D9}" srcOrd="0" destOrd="0" presId="urn:microsoft.com/office/officeart/2005/8/layout/orgChart1"/>
+    <dgm:cxn modelId="{EEFA19C9-D2A6-4FCA-BB29-40B7B7CE1D47}" type="presParOf" srcId="{8EC26B2A-1D25-4E48-A689-3BA73F7C616E}" destId="{92170D2C-7C24-4EFB-825F-2EDF4962E4F0}" srcOrd="1" destOrd="0" presId="urn:microsoft.com/office/officeart/2005/8/layout/orgChart1"/>
+    <dgm:cxn modelId="{B0353754-27E2-4970-8349-2000E1915874}" type="presParOf" srcId="{E95FFFF7-101C-4951-80E1-11D207767D2C}" destId="{B934B915-714A-4ABF-845F-B5CB6FAC58D6}" srcOrd="1" destOrd="0" presId="urn:microsoft.com/office/officeart/2005/8/layout/orgChart1"/>
+    <dgm:cxn modelId="{6C256C94-92F7-4059-B611-8337B6132D93}" type="presParOf" srcId="{B934B915-714A-4ABF-845F-B5CB6FAC58D6}" destId="{12AD3F6D-3997-40C7-B387-0A6F109B29CC}" srcOrd="0" destOrd="0" presId="urn:microsoft.com/office/officeart/2005/8/layout/orgChart1"/>
+    <dgm:cxn modelId="{142BD481-AA46-461A-B726-4D2730F06F30}" type="presParOf" srcId="{B934B915-714A-4ABF-845F-B5CB6FAC58D6}" destId="{45043196-EB32-4990-8054-CC9DB4D13E87}" srcOrd="1" destOrd="0" presId="urn:microsoft.com/office/officeart/2005/8/layout/orgChart1"/>
+    <dgm:cxn modelId="{358127F0-7393-4CF2-9019-A54157855794}" type="presParOf" srcId="{45043196-EB32-4990-8054-CC9DB4D13E87}" destId="{DF24E333-4F25-4066-828D-72B8413D5D9E}" srcOrd="0" destOrd="0" presId="urn:microsoft.com/office/officeart/2005/8/layout/orgChart1"/>
+    <dgm:cxn modelId="{42FEC891-F731-4A3F-8FCD-86D4C665F8E1}" type="presParOf" srcId="{DF24E333-4F25-4066-828D-72B8413D5D9E}" destId="{ACBCBBD6-B778-4B13-959D-A138C0C078F9}" srcOrd="0" destOrd="0" presId="urn:microsoft.com/office/officeart/2005/8/layout/orgChart1"/>
+    <dgm:cxn modelId="{2DEC3F64-4D33-4CFF-BC55-9EFB009EED86}" type="presParOf" srcId="{DF24E333-4F25-4066-828D-72B8413D5D9E}" destId="{54B368F1-042C-41EE-8FE3-1047E682C5FF}" srcOrd="1" destOrd="0" presId="urn:microsoft.com/office/officeart/2005/8/layout/orgChart1"/>
+    <dgm:cxn modelId="{C5C2FF4E-D68A-418B-9589-28B52E9131EF}" type="presParOf" srcId="{45043196-EB32-4990-8054-CC9DB4D13E87}" destId="{1EF9512F-EA21-4C66-8A34-45BD07878727}" srcOrd="1" destOrd="0" presId="urn:microsoft.com/office/officeart/2005/8/layout/orgChart1"/>
+    <dgm:cxn modelId="{2186EBC3-3B71-49D3-8180-11070F50ACDB}" type="presParOf" srcId="{1EF9512F-EA21-4C66-8A34-45BD07878727}" destId="{504B74A2-2628-4DAB-9574-9360D1C3B65E}" srcOrd="0" destOrd="0" presId="urn:microsoft.com/office/officeart/2005/8/layout/orgChart1"/>
+    <dgm:cxn modelId="{E2563917-16C5-4860-8514-17BFB3226342}" type="presParOf" srcId="{1EF9512F-EA21-4C66-8A34-45BD07878727}" destId="{82803465-AE90-4B7E-919A-6C6B2237B101}" srcOrd="1" destOrd="0" presId="urn:microsoft.com/office/officeart/2005/8/layout/orgChart1"/>
+    <dgm:cxn modelId="{BE7FEF32-7034-42A2-A59A-7875ABD3E99D}" type="presParOf" srcId="{82803465-AE90-4B7E-919A-6C6B2237B101}" destId="{DF9DA897-5686-4205-B8D2-C4C20A682860}" srcOrd="0" destOrd="0" presId="urn:microsoft.com/office/officeart/2005/8/layout/orgChart1"/>
+    <dgm:cxn modelId="{ED2D1D8C-040D-4A62-93F3-07189E0F46A2}" type="presParOf" srcId="{DF9DA897-5686-4205-B8D2-C4C20A682860}" destId="{1B690B0C-943E-46DE-961F-74BB71F3F4E7}" srcOrd="0" destOrd="0" presId="urn:microsoft.com/office/officeart/2005/8/layout/orgChart1"/>
+    <dgm:cxn modelId="{B3DA9A13-8102-44CC-9E69-35D2CF312AC4}" type="presParOf" srcId="{DF9DA897-5686-4205-B8D2-C4C20A682860}" destId="{91028010-2663-40C1-BE6E-BB7BC40D2092}" srcOrd="1" destOrd="0" presId="urn:microsoft.com/office/officeart/2005/8/layout/orgChart1"/>
+    <dgm:cxn modelId="{50EB6986-64FD-4766-8A12-CEE22CAAA422}" type="presParOf" srcId="{82803465-AE90-4B7E-919A-6C6B2237B101}" destId="{D414F040-F03F-49E7-B8C7-ED28BBB3401E}" srcOrd="1" destOrd="0" presId="urn:microsoft.com/office/officeart/2005/8/layout/orgChart1"/>
+    <dgm:cxn modelId="{A7E9BBE0-D508-4FD0-AC0C-635CC963A720}" type="presParOf" srcId="{82803465-AE90-4B7E-919A-6C6B2237B101}" destId="{0BEF4670-6A80-4134-BF93-E6C9CB409B62}" srcOrd="2" destOrd="0" presId="urn:microsoft.com/office/officeart/2005/8/layout/orgChart1"/>
+    <dgm:cxn modelId="{3353B631-46CC-486A-8918-9503DE99CE58}" type="presParOf" srcId="{1EF9512F-EA21-4C66-8A34-45BD07878727}" destId="{39DFC059-084A-4A73-B234-E1B2C71E6CAB}" srcOrd="2" destOrd="0" presId="urn:microsoft.com/office/officeart/2005/8/layout/orgChart1"/>
+    <dgm:cxn modelId="{F698A9FC-924F-4F8C-8BF9-7CC5C2D8BF19}" type="presParOf" srcId="{1EF9512F-EA21-4C66-8A34-45BD07878727}" destId="{2B3DCAB5-BC2A-4D2F-AD1B-75042DD56AE4}" srcOrd="3" destOrd="0" presId="urn:microsoft.com/office/officeart/2005/8/layout/orgChart1"/>
+    <dgm:cxn modelId="{8031F07C-A87E-4993-9354-EE80EF94B1FD}" type="presParOf" srcId="{2B3DCAB5-BC2A-4D2F-AD1B-75042DD56AE4}" destId="{B8097E49-5C1C-4E14-A8A7-48E44BBD1C9E}" srcOrd="0" destOrd="0" presId="urn:microsoft.com/office/officeart/2005/8/layout/orgChart1"/>
+    <dgm:cxn modelId="{990B6AA5-1E1E-4740-99C7-99E1CB386CD2}" type="presParOf" srcId="{B8097E49-5C1C-4E14-A8A7-48E44BBD1C9E}" destId="{19B0C4E5-4782-4CAC-8E79-90135A4A69EA}" srcOrd="0" destOrd="0" presId="urn:microsoft.com/office/officeart/2005/8/layout/orgChart1"/>
+    <dgm:cxn modelId="{8C0E83EF-59DE-4CE4-8AA3-2E828F7D6DA1}" type="presParOf" srcId="{B8097E49-5C1C-4E14-A8A7-48E44BBD1C9E}" destId="{4FDE431D-0261-4E81-9751-2EE81C682E79}" srcOrd="1" destOrd="0" presId="urn:microsoft.com/office/officeart/2005/8/layout/orgChart1"/>
+    <dgm:cxn modelId="{50FDC480-D4DD-45AB-95E3-BF15FEF3AF58}" type="presParOf" srcId="{2B3DCAB5-BC2A-4D2F-AD1B-75042DD56AE4}" destId="{0449545B-C710-4FF0-ACCC-92EB18F4B48C}" srcOrd="1" destOrd="0" presId="urn:microsoft.com/office/officeart/2005/8/layout/orgChart1"/>
+    <dgm:cxn modelId="{1BA63D59-8829-478A-A414-ECCBEBF4CE3D}" type="presParOf" srcId="{2B3DCAB5-BC2A-4D2F-AD1B-75042DD56AE4}" destId="{8E22F0EC-0364-4AF9-9EC9-F19EF2A9FF14}" srcOrd="2" destOrd="0" presId="urn:microsoft.com/office/officeart/2005/8/layout/orgChart1"/>
+    <dgm:cxn modelId="{3430FDE4-AB40-42C9-85B6-B7B8D11EAA4A}" type="presParOf" srcId="{1EF9512F-EA21-4C66-8A34-45BD07878727}" destId="{301C0782-F685-4352-83F6-3AEAE10B7910}" srcOrd="4" destOrd="0" presId="urn:microsoft.com/office/officeart/2005/8/layout/orgChart1"/>
+    <dgm:cxn modelId="{8AA8DD80-42DA-4E34-B7C6-156A5D6E356C}" type="presParOf" srcId="{1EF9512F-EA21-4C66-8A34-45BD07878727}" destId="{D231CF24-8AD3-420B-A9C8-B19961F283E0}" srcOrd="5" destOrd="0" presId="urn:microsoft.com/office/officeart/2005/8/layout/orgChart1"/>
+    <dgm:cxn modelId="{17FCE5A8-C202-4BD5-8835-E7CE6C9DA20C}" type="presParOf" srcId="{D231CF24-8AD3-420B-A9C8-B19961F283E0}" destId="{5A69C8A6-0CC7-40E5-A7C0-80F8BA6B5B14}" srcOrd="0" destOrd="0" presId="urn:microsoft.com/office/officeart/2005/8/layout/orgChart1"/>
+    <dgm:cxn modelId="{8C1FE2EF-99F3-4156-9339-73503DDFDF2D}" type="presParOf" srcId="{5A69C8A6-0CC7-40E5-A7C0-80F8BA6B5B14}" destId="{D0764E7F-B714-4041-961C-FFDE917CAA56}" srcOrd="0" destOrd="0" presId="urn:microsoft.com/office/officeart/2005/8/layout/orgChart1"/>
+    <dgm:cxn modelId="{21C4915D-2AE4-47D1-B9BE-217114084B16}" type="presParOf" srcId="{5A69C8A6-0CC7-40E5-A7C0-80F8BA6B5B14}" destId="{48F66A2B-5860-48CD-B435-1C76F6C82D7E}" srcOrd="1" destOrd="0" presId="urn:microsoft.com/office/officeart/2005/8/layout/orgChart1"/>
+    <dgm:cxn modelId="{FC770E9B-01B8-4731-B455-84FE51980925}" type="presParOf" srcId="{D231CF24-8AD3-420B-A9C8-B19961F283E0}" destId="{BA1A8A1A-223C-42F1-A1BD-9D77AEF96C95}" srcOrd="1" destOrd="0" presId="urn:microsoft.com/office/officeart/2005/8/layout/orgChart1"/>
+    <dgm:cxn modelId="{48620A08-203D-4199-9729-36FA41DC833B}" type="presParOf" srcId="{D231CF24-8AD3-420B-A9C8-B19961F283E0}" destId="{DA7674E0-4C0D-4017-8452-BA1F876F9EC3}" srcOrd="2" destOrd="0" presId="urn:microsoft.com/office/officeart/2005/8/layout/orgChart1"/>
+    <dgm:cxn modelId="{E3B3E6D6-01CD-4D53-81E4-F21F3657E5E1}" type="presParOf" srcId="{1EF9512F-EA21-4C66-8A34-45BD07878727}" destId="{922A53B3-B78D-451A-860D-0FE1067CBCFF}" srcOrd="6" destOrd="0" presId="urn:microsoft.com/office/officeart/2005/8/layout/orgChart1"/>
+    <dgm:cxn modelId="{D1F194C6-614A-4465-A93D-95F7A737447B}" type="presParOf" srcId="{1EF9512F-EA21-4C66-8A34-45BD07878727}" destId="{6FC3A39C-EE25-43FD-A4CD-AF573666D87F}" srcOrd="7" destOrd="0" presId="urn:microsoft.com/office/officeart/2005/8/layout/orgChart1"/>
+    <dgm:cxn modelId="{0EB93FA1-A949-4550-A233-EB1B7E79E387}" type="presParOf" srcId="{6FC3A39C-EE25-43FD-A4CD-AF573666D87F}" destId="{80C1B1E7-939F-4E4A-8B54-CC7D7560A355}" srcOrd="0" destOrd="0" presId="urn:microsoft.com/office/officeart/2005/8/layout/orgChart1"/>
+    <dgm:cxn modelId="{48C4C9EA-9B14-48FD-8F77-586CFBF6557C}" type="presParOf" srcId="{80C1B1E7-939F-4E4A-8B54-CC7D7560A355}" destId="{AD55A587-4DE1-4D2D-85B5-3EB96E572D4E}" srcOrd="0" destOrd="0" presId="urn:microsoft.com/office/officeart/2005/8/layout/orgChart1"/>
+    <dgm:cxn modelId="{130ACB2A-2147-48C2-A7C3-505343C6F842}" type="presParOf" srcId="{80C1B1E7-939F-4E4A-8B54-CC7D7560A355}" destId="{F22C71F1-C429-4323-9BB4-CF1211052A5A}" srcOrd="1" destOrd="0" presId="urn:microsoft.com/office/officeart/2005/8/layout/orgChart1"/>
+    <dgm:cxn modelId="{0EB1BD68-8E42-4EFE-94B1-A02E2F675B22}" type="presParOf" srcId="{6FC3A39C-EE25-43FD-A4CD-AF573666D87F}" destId="{17A89B85-BBBC-4694-8447-2EBCF0379C6B}" srcOrd="1" destOrd="0" presId="urn:microsoft.com/office/officeart/2005/8/layout/orgChart1"/>
+    <dgm:cxn modelId="{DD293BBD-8429-4BFA-82A9-26E52E40DC9D}" type="presParOf" srcId="{6FC3A39C-EE25-43FD-A4CD-AF573666D87F}" destId="{CD7B1FF0-3362-4296-9ADA-5B6E5A569900}" srcOrd="2" destOrd="0" presId="urn:microsoft.com/office/officeart/2005/8/layout/orgChart1"/>
+    <dgm:cxn modelId="{5ED0DF9A-2874-4A72-AFC2-DB81208299E8}" type="presParOf" srcId="{1EF9512F-EA21-4C66-8A34-45BD07878727}" destId="{29A6B87B-814F-4584-8E15-B14A1DD4D336}" srcOrd="8" destOrd="0" presId="urn:microsoft.com/office/officeart/2005/8/layout/orgChart1"/>
+    <dgm:cxn modelId="{D3F013D0-00FB-460C-8531-403E591C922C}" type="presParOf" srcId="{1EF9512F-EA21-4C66-8A34-45BD07878727}" destId="{9092889A-921E-4CC7-AB7D-17433E9D9D0A}" srcOrd="9" destOrd="0" presId="urn:microsoft.com/office/officeart/2005/8/layout/orgChart1"/>
+    <dgm:cxn modelId="{738DC0B8-6F42-4A38-B721-8D0F356D8F17}" type="presParOf" srcId="{9092889A-921E-4CC7-AB7D-17433E9D9D0A}" destId="{288DE8BA-39B5-4976-BB42-CF678E79A4E1}" srcOrd="0" destOrd="0" presId="urn:microsoft.com/office/officeart/2005/8/layout/orgChart1"/>
+    <dgm:cxn modelId="{B227599D-5267-422E-BDE7-DE71156BC77B}" type="presParOf" srcId="{288DE8BA-39B5-4976-BB42-CF678E79A4E1}" destId="{F567448A-8B7A-48B3-B5FE-89A5DB4A909A}" srcOrd="0" destOrd="0" presId="urn:microsoft.com/office/officeart/2005/8/layout/orgChart1"/>
+    <dgm:cxn modelId="{AA27D978-1800-40B8-A28D-5C51C852063F}" type="presParOf" srcId="{288DE8BA-39B5-4976-BB42-CF678E79A4E1}" destId="{02852B04-B225-4662-98E0-CBC75B413B55}" srcOrd="1" destOrd="0" presId="urn:microsoft.com/office/officeart/2005/8/layout/orgChart1"/>
+    <dgm:cxn modelId="{B595280E-A933-4659-9302-F7F04CB9E8B7}" type="presParOf" srcId="{9092889A-921E-4CC7-AB7D-17433E9D9D0A}" destId="{99179D95-4C3D-4BF2-97A9-6C4FF3B9529D}" srcOrd="1" destOrd="0" presId="urn:microsoft.com/office/officeart/2005/8/layout/orgChart1"/>
+    <dgm:cxn modelId="{1E71104D-DC1A-413E-A375-8594F96C9306}" type="presParOf" srcId="{9092889A-921E-4CC7-AB7D-17433E9D9D0A}" destId="{ABC07976-F526-4E68-901A-31987EB40B61}" srcOrd="2" destOrd="0" presId="urn:microsoft.com/office/officeart/2005/8/layout/orgChart1"/>
+    <dgm:cxn modelId="{707366A9-7DE2-4827-A59F-D7AA144A7032}" type="presParOf" srcId="{45043196-EB32-4990-8054-CC9DB4D13E87}" destId="{34F22061-FC8B-4602-9361-FBF1F6E8158E}" srcOrd="2" destOrd="0" presId="urn:microsoft.com/office/officeart/2005/8/layout/orgChart1"/>
+    <dgm:cxn modelId="{EF793EAD-3217-43C4-9683-681321C40203}" type="presParOf" srcId="{E95FFFF7-101C-4951-80E1-11D207767D2C}" destId="{59DCAB52-186C-489A-9CD5-4AA99AC35D46}" srcOrd="2" destOrd="0" presId="urn:microsoft.com/office/officeart/2005/8/layout/orgChart1"/>
   </dgm:cxnLst>
   <dgm:bg/>
   <dgm:whole/>
@@ -51329,7 +51350,7 @@
   <a:extraClrSchemeLst/>
   <a:extLst>
     <a:ext uri="{05A4C25C-085E-4340-85A3-A5531E510DB2}">
-      <thm15:themeFamily xmlns="" xmlns:thm15="http://schemas.microsoft.com/office/thememl/2012/main" name="Office Theme" id="{62F939B6-93AF-4DB8-9C6B-D6C7DFDC589F}" vid="{4A3C46E8-61CC-4603-A589-7422A47A8E4A}"/>
+      <thm15:themeFamily xmlns:thm15="http://schemas.microsoft.com/office/thememl/2012/main" xmlns="" name="Office Theme" id="{62F939B6-93AF-4DB8-9C6B-D6C7DFDC589F}" vid="{4A3C46E8-61CC-4603-A589-7422A47A8E4A}"/>
     </a:ext>
   </a:extLst>
 </a:theme>
@@ -51340,7 +51361,7 @@
 </file>
 
 <file path=customXml/itemProps1.xml><?xml version="1.0" encoding="utf-8"?>
-<ds:datastoreItem xmlns:ds="http://schemas.openxmlformats.org/officeDocument/2006/customXml" ds:itemID="{C537885A-D1C8-430D-A00C-E41C49699CFD}">
+<ds:datastoreItem xmlns:ds="http://schemas.openxmlformats.org/officeDocument/2006/customXml" ds:itemID="{4BD4F0D5-A049-4C32-B513-0F794D4093C9}">
   <ds:schemaRefs>
     <ds:schemaRef ds:uri="http://schemas.openxmlformats.org/officeDocument/2006/bibliography"/>
   </ds:schemaRefs>

</xml_diff>

<commit_message>
Toevoegen 5.3.2 info intro Android
</commit_message>
<xml_diff>
--- a/Thesis.docx
+++ b/Thesis.docx
@@ -32426,22 +32426,49 @@
       <w:r>
         <w:t xml:space="preserve"> voor touchscreen devices zoals tablets en smartphones. Voordat het in 2005 opgekocht werd door Google, werd het door datzelfde Google al financieel gesteund. Android heeft wereldwijd een marktaandeel van 75%  op gebied van smartphones.</w:t>
       </w:r>
+      <w:r>
+        <w:t xml:space="preserve"> Omdat we nog nooit gewerkt hadden met Android, hebben we eerst een online cursus doorgeworsteld. De meest interessante kan je terugvinden op </w:t>
+      </w:r>
+      <w:hyperlink r:id="rId51" w:history="1">
+        <w:r>
+          <w:rPr>
+            <w:rStyle w:val="Hyperlink"/>
+          </w:rPr>
+          <w:t>http://developer.android.com/training/index.html</w:t>
+        </w:r>
+      </w:hyperlink>
+      <w:r>
+        <w:t xml:space="preserve"> en </w:t>
+      </w:r>
+      <w:hyperlink r:id="rId52" w:history="1">
+        <w:r>
+          <w:rPr>
+            <w:rStyle w:val="Hyperlink"/>
+          </w:rPr>
+          <w:t>http://thenewboston.org/list.php?cat=6</w:t>
+        </w:r>
+      </w:hyperlink>
+      <w:r>
+        <w:t>.</w:t>
+      </w:r>
     </w:p>
     <w:p>
       <w:pPr>
         <w:ind w:left="-1276"/>
       </w:pPr>
+      <w:bookmarkStart w:id="75" w:name="_GoBack"/>
+      <w:bookmarkEnd w:id="75"/>
     </w:p>
     <w:p>
       <w:pPr>
         <w:pStyle w:val="Kop3"/>
         <w:ind w:left="1985"/>
       </w:pPr>
-      <w:bookmarkStart w:id="75" w:name="_Toc356819149"/>
+      <w:bookmarkStart w:id="76" w:name="_Toc356819149"/>
       <w:r>
         <w:t>SQLite</w:t>
       </w:r>
-      <w:bookmarkEnd w:id="75"/>
+      <w:bookmarkEnd w:id="76"/>
     </w:p>
     <w:p/>
     <w:p>
@@ -32461,11 +32488,11 @@
         <w:pStyle w:val="Kop3"/>
         <w:ind w:left="1985"/>
       </w:pPr>
-      <w:bookmarkStart w:id="76" w:name="_Toc356819150"/>
+      <w:bookmarkStart w:id="77" w:name="_Toc356819150"/>
       <w:r>
         <w:t>WebSQL &amp; IndexedDB</w:t>
       </w:r>
-      <w:bookmarkEnd w:id="76"/>
+      <w:bookmarkEnd w:id="77"/>
     </w:p>
     <w:p/>
     <w:p>
@@ -32538,22 +32565,22 @@
         <w:pStyle w:val="Kop3"/>
         <w:ind w:left="1985"/>
       </w:pPr>
-      <w:bookmarkStart w:id="77" w:name="_Toc356819151"/>
+      <w:bookmarkStart w:id="78" w:name="_Toc356819151"/>
       <w:r>
         <w:t>Javascript</w:t>
       </w:r>
-      <w:bookmarkEnd w:id="77"/>
+      <w:bookmarkEnd w:id="78"/>
     </w:p>
     <w:p>
       <w:pPr>
         <w:pStyle w:val="Kop4"/>
         <w:ind w:left="2268"/>
       </w:pPr>
-      <w:bookmarkStart w:id="78" w:name="_Toc356819152"/>
+      <w:bookmarkStart w:id="79" w:name="_Toc356819152"/>
       <w:r>
         <w:t>De javascript jungle</w:t>
       </w:r>
-      <w:bookmarkEnd w:id="78"/>
+      <w:bookmarkEnd w:id="79"/>
     </w:p>
     <w:p/>
     <w:p>
@@ -32564,14 +32591,14 @@
           <w:lang w:val="en-US"/>
         </w:rPr>
       </w:pPr>
-      <w:bookmarkStart w:id="79" w:name="_Toc356819153"/>
+      <w:bookmarkStart w:id="80" w:name="_Toc356819153"/>
       <w:r>
         <w:rPr>
           <w:lang w:val="en-US"/>
         </w:rPr>
         <w:t>Javascript: The difference of the language</w:t>
       </w:r>
-      <w:bookmarkEnd w:id="79"/>
+      <w:bookmarkEnd w:id="80"/>
     </w:p>
     <w:p>
       <w:pPr>
@@ -32594,11 +32621,11 @@
         <w:pStyle w:val="Kop3"/>
         <w:ind w:left="1985"/>
       </w:pPr>
-      <w:bookmarkStart w:id="80" w:name="_Toc356819154"/>
+      <w:bookmarkStart w:id="81" w:name="_Toc356819154"/>
       <w:r>
         <w:t>Linux Ubuntu 12.04.1 Server</w:t>
       </w:r>
-      <w:bookmarkEnd w:id="80"/>
+      <w:bookmarkEnd w:id="81"/>
     </w:p>
     <w:p/>
     <w:p>
@@ -32629,11 +32656,11 @@
         <w:pStyle w:val="Kop3"/>
         <w:ind w:left="1985"/>
       </w:pPr>
-      <w:bookmarkStart w:id="81" w:name="_Toc356819155"/>
+      <w:bookmarkStart w:id="82" w:name="_Toc356819155"/>
       <w:r>
         <w:t>Apache HTTP Server Version 2.2</w:t>
       </w:r>
-      <w:bookmarkEnd w:id="81"/>
+      <w:bookmarkEnd w:id="82"/>
     </w:p>
     <w:p/>
     <w:p>
@@ -32703,14 +32730,14 @@
         <w:pStyle w:val="Kop3"/>
         <w:ind w:left="1985"/>
       </w:pPr>
-      <w:bookmarkStart w:id="82" w:name="_Toc356819156"/>
+      <w:bookmarkStart w:id="83" w:name="_Toc356819156"/>
       <w:r>
         <w:t>Vsftpd FTP Server</w:t>
       </w:r>
       <w:r>
         <w:t xml:space="preserve"> 3.0.2</w:t>
       </w:r>
-      <w:bookmarkEnd w:id="82"/>
+      <w:bookmarkEnd w:id="83"/>
       <w:r>
         <w:t xml:space="preserve"> </w:t>
       </w:r>
@@ -32727,7 +32754,11 @@
         <w:t xml:space="preserve">den en te uploaden. </w:t>
       </w:r>
       <w:r>
-        <w:t xml:space="preserve">FTP werkt volgens het client/server model.. Het server gedeelte wordt een FTP daemon genoemd en draait in de achtergrond </w:t>
+        <w:t xml:space="preserve">FTP werkt volgens het client/server model.. </w:t>
+      </w:r>
+      <w:r>
+        <w:lastRenderedPageBreak/>
+        <w:t xml:space="preserve">Het server gedeelte wordt een FTP daemon genoemd en draait in de achtergrond </w:t>
       </w:r>
       <w:r>
         <w:t>al</w:t>
@@ -32748,11 +32779,7 @@
         <w:t xml:space="preserve"> server.</w:t>
       </w:r>
       <w:r>
-        <w:t xml:space="preserve"> De daemon luistert constant naar ftp requests van </w:t>
-      </w:r>
-      <w:r>
-        <w:lastRenderedPageBreak/>
-        <w:t>clients. Wanneer een request wordt ontvangen wordt er een sessie geopend. De client kan vanaf dan, naargelang de nodige rechten, files beginnen te downloaden, uploaden, deleten...</w:t>
+        <w:t xml:space="preserve"> De daemon luistert constant naar ftp requests van clients. Wanneer een request wordt ontvangen wordt er een sessie geopend. De client kan vanaf dan, naargelang de nodige rechten, files beginnen te downloaden, uploaden, deleten...</w:t>
       </w:r>
     </w:p>
     <w:p>
@@ -32772,11 +32799,11 @@
         </w:tabs>
         <w:ind w:left="1276"/>
       </w:pPr>
-      <w:bookmarkStart w:id="83" w:name="_Toc356819157"/>
+      <w:bookmarkStart w:id="84" w:name="_Toc356819157"/>
       <w:r>
         <w:t>Gebruikte patterns</w:t>
       </w:r>
-      <w:bookmarkEnd w:id="83"/>
+      <w:bookmarkEnd w:id="84"/>
     </w:p>
     <w:p/>
     <w:p>
@@ -32787,7 +32814,7 @@
           <w:lang w:val="en-US"/>
         </w:rPr>
       </w:pPr>
-      <w:bookmarkStart w:id="84" w:name="_Toc356819158"/>
+      <w:bookmarkStart w:id="85" w:name="_Toc356819158"/>
       <w:r>
         <w:rPr>
           <w:lang w:val="en-US"/>
@@ -32812,7 +32839,7 @@
         </w:rPr>
         <w:t>e android)</w:t>
       </w:r>
-      <w:bookmarkEnd w:id="84"/>
+      <w:bookmarkEnd w:id="85"/>
     </w:p>
     <w:p>
       <w:pPr>
@@ -32868,7 +32895,7 @@
           <w:lang w:val="en-US"/>
         </w:rPr>
       </w:pPr>
-      <w:bookmarkStart w:id="85" w:name="_Toc356819159"/>
+      <w:bookmarkStart w:id="86" w:name="_Toc356819159"/>
       <w:r>
         <w:rPr>
           <w:lang w:val="en-US"/>
@@ -32887,7 +32914,7 @@
         </w:rPr>
         <w:t xml:space="preserve"> (Native android)</w:t>
       </w:r>
-      <w:bookmarkEnd w:id="85"/>
+      <w:bookmarkEnd w:id="86"/>
     </w:p>
     <w:p>
       <w:pPr>
@@ -32980,7 +33007,7 @@
                   <wp:cNvGraphicFramePr/>
                   <a:graphic xmlns:a="http://schemas.openxmlformats.org/drawingml/2006/main">
                     <a:graphicData uri="http://schemas.openxmlformats.org/drawingml/2006/diagram">
-                      <dgm:relIds xmlns:dgm="http://schemas.openxmlformats.org/drawingml/2006/diagram" xmlns:r="http://schemas.openxmlformats.org/officeDocument/2006/relationships" r:dm="rId51" r:lo="rId52" r:qs="rId53" r:cs="rId54"/>
+                      <dgm:relIds xmlns:dgm="http://schemas.openxmlformats.org/drawingml/2006/diagram" xmlns:r="http://schemas.openxmlformats.org/officeDocument/2006/relationships" r:dm="rId53" r:lo="rId54" r:qs="rId55" r:cs="rId56"/>
                     </a:graphicData>
                   </a:graphic>
                 </wp:inline>
@@ -33073,12 +33100,12 @@
         <w:pStyle w:val="Kop2"/>
         <w:ind w:left="1276"/>
       </w:pPr>
-      <w:bookmarkStart w:id="86" w:name="_Toc356819160"/>
+      <w:bookmarkStart w:id="87" w:name="_Toc356819160"/>
       <w:r>
         <w:lastRenderedPageBreak/>
         <w:t>Eigen gemaakte Listeners (Native android)</w:t>
       </w:r>
-      <w:bookmarkEnd w:id="86"/>
+      <w:bookmarkEnd w:id="87"/>
     </w:p>
     <w:p/>
     <w:p>
@@ -33086,11 +33113,11 @@
         <w:pStyle w:val="Kop3"/>
         <w:ind w:left="1980"/>
       </w:pPr>
-      <w:bookmarkStart w:id="87" w:name="_Toc356819161"/>
+      <w:bookmarkStart w:id="88" w:name="_Toc356819161"/>
       <w:r>
         <w:t>ArticleListener</w:t>
       </w:r>
-      <w:bookmarkEnd w:id="87"/>
+      <w:bookmarkEnd w:id="88"/>
     </w:p>
     <w:p/>
     <w:p>
@@ -33114,11 +33141,11 @@
         <w:pStyle w:val="Kop3"/>
         <w:ind w:left="1980"/>
       </w:pPr>
-      <w:bookmarkStart w:id="88" w:name="_Toc356819162"/>
+      <w:bookmarkStart w:id="89" w:name="_Toc356819162"/>
       <w:r>
         <w:t>ImageListener</w:t>
       </w:r>
-      <w:bookmarkEnd w:id="88"/>
+      <w:bookmarkEnd w:id="89"/>
     </w:p>
     <w:p/>
     <w:p>
@@ -33152,11 +33179,11 @@
         <w:pStyle w:val="Kop3"/>
         <w:ind w:left="1980"/>
       </w:pPr>
-      <w:bookmarkStart w:id="89" w:name="_Toc356819163"/>
+      <w:bookmarkStart w:id="90" w:name="_Toc356819163"/>
       <w:r>
         <w:t>Swipe gesture</w:t>
       </w:r>
-      <w:bookmarkEnd w:id="89"/>
+      <w:bookmarkEnd w:id="90"/>
       <w:r>
         <w:t xml:space="preserve"> </w:t>
       </w:r>
@@ -33215,7 +33242,7 @@
         <w:pStyle w:val="Kop2"/>
         <w:ind w:left="1260"/>
       </w:pPr>
-      <w:bookmarkStart w:id="90" w:name="_Toc356819164"/>
+      <w:bookmarkStart w:id="91" w:name="_Toc356819164"/>
       <w:r>
         <w:lastRenderedPageBreak/>
         <w:t xml:space="preserve">Eigen gemaakte </w:t>
@@ -33226,7 +33253,7 @@
       <w:r>
         <w:t xml:space="preserve"> (Native android)</w:t>
       </w:r>
-      <w:bookmarkEnd w:id="90"/>
+      <w:bookmarkEnd w:id="91"/>
     </w:p>
     <w:p>
       <w:pPr>
@@ -33247,11 +33274,11 @@
         <w:pStyle w:val="Kop2"/>
         <w:ind w:left="1276"/>
       </w:pPr>
-      <w:bookmarkStart w:id="91" w:name="_Toc356819165"/>
+      <w:bookmarkStart w:id="92" w:name="_Toc356819165"/>
       <w:r>
         <w:t>Dynamische layout (Native android)</w:t>
       </w:r>
-      <w:bookmarkEnd w:id="91"/>
+      <w:bookmarkEnd w:id="92"/>
     </w:p>
     <w:p>
       <w:pPr>
@@ -33328,11 +33355,11 @@
         <w:pStyle w:val="Kop2"/>
         <w:ind w:left="1276"/>
       </w:pPr>
-      <w:bookmarkStart w:id="92" w:name="_Toc356819166"/>
+      <w:bookmarkStart w:id="93" w:name="_Toc356819166"/>
       <w:r>
         <w:t>Database in Native android</w:t>
       </w:r>
-      <w:bookmarkEnd w:id="92"/>
+      <w:bookmarkEnd w:id="93"/>
     </w:p>
     <w:p>
       <w:pPr>
@@ -33382,11 +33409,11 @@
         <w:pStyle w:val="Kop3"/>
         <w:ind w:left="1620"/>
       </w:pPr>
-      <w:bookmarkStart w:id="93" w:name="_Toc356819167"/>
+      <w:bookmarkStart w:id="94" w:name="_Toc356819167"/>
       <w:r>
         <w:t>Update database</w:t>
       </w:r>
-      <w:bookmarkEnd w:id="93"/>
+      <w:bookmarkEnd w:id="94"/>
     </w:p>
     <w:p>
       <w:pPr>
@@ -33421,7 +33448,7 @@
                     <pic:cNvPicPr/>
                   </pic:nvPicPr>
                   <pic:blipFill>
-                    <a:blip r:embed="rId56"/>
+                    <a:blip r:embed="rId58"/>
                     <a:stretch>
                       <a:fillRect/>
                     </a:stretch>
@@ -33453,11 +33480,11 @@
         <w:pStyle w:val="Kop3"/>
         <w:ind w:left="1620"/>
       </w:pPr>
-      <w:bookmarkStart w:id="94" w:name="_Toc356819168"/>
+      <w:bookmarkStart w:id="95" w:name="_Toc356819168"/>
       <w:r>
         <w:t>Uitlezen van de feeds</w:t>
       </w:r>
-      <w:bookmarkEnd w:id="94"/>
+      <w:bookmarkEnd w:id="95"/>
     </w:p>
     <w:p>
       <w:pPr>
@@ -33488,14 +33515,14 @@
         <w:pStyle w:val="Kop2"/>
         <w:ind w:left="1276"/>
       </w:pPr>
-      <w:bookmarkStart w:id="95" w:name="_Toc356819169"/>
+      <w:bookmarkStart w:id="96" w:name="_Toc356819169"/>
       <w:r>
         <w:t>Project struct</w:t>
       </w:r>
       <w:r>
         <w:t>uur</w:t>
       </w:r>
-      <w:bookmarkEnd w:id="95"/>
+      <w:bookmarkEnd w:id="96"/>
     </w:p>
     <w:p>
       <w:pPr>
@@ -33547,7 +33574,7 @@
                     <pic:cNvPicPr/>
                   </pic:nvPicPr>
                   <pic:blipFill>
-                    <a:blip r:embed="rId57"/>
+                    <a:blip r:embed="rId59"/>
                     <a:stretch>
                       <a:fillRect/>
                     </a:stretch>
@@ -33603,7 +33630,7 @@
                     <pic:cNvPicPr/>
                   </pic:nvPicPr>
                   <pic:blipFill>
-                    <a:blip r:embed="rId58">
+                    <a:blip r:embed="rId60">
                       <a:extLst>
                         <a:ext uri="{28A0092B-C50C-407E-A947-70E740481C1C}">
                           <a14:useLocalDpi xmlns:a14="http://schemas.microsoft.com/office/drawing/2010/main" val="0"/>
@@ -33673,7 +33700,7 @@
                     <pic:cNvPicPr/>
                   </pic:nvPicPr>
                   <pic:blipFill>
-                    <a:blip r:embed="rId59"/>
+                    <a:blip r:embed="rId61"/>
                     <a:stretch>
                       <a:fillRect/>
                     </a:stretch>
@@ -33727,7 +33754,7 @@
                     <pic:cNvPicPr/>
                   </pic:nvPicPr>
                   <pic:blipFill>
-                    <a:blip r:embed="rId60"/>
+                    <a:blip r:embed="rId62"/>
                     <a:stretch>
                       <a:fillRect/>
                     </a:stretch>
@@ -33782,7 +33809,7 @@
                     <pic:cNvPicPr/>
                   </pic:nvPicPr>
                   <pic:blipFill>
-                    <a:blip r:embed="rId61">
+                    <a:blip r:embed="rId63">
                       <a:extLst>
                         <a:ext uri="{28A0092B-C50C-407E-A947-70E740481C1C}">
                           <a14:useLocalDpi xmlns:a14="http://schemas.microsoft.com/office/drawing/2010/main" val="0"/>
@@ -33817,11 +33844,11 @@
       <w:r>
         <w:t xml:space="preserve"> </w:t>
       </w:r>
-      <w:bookmarkStart w:id="96" w:name="_Toc356819170"/>
+      <w:bookmarkStart w:id="97" w:name="_Toc356819170"/>
       <w:r>
         <w:t>BackgroundActivity</w:t>
       </w:r>
-      <w:bookmarkEnd w:id="96"/>
+      <w:bookmarkEnd w:id="97"/>
     </w:p>
     <w:p>
       <w:r>
@@ -33857,7 +33884,7 @@
                     <pic:cNvPicPr/>
                   </pic:nvPicPr>
                   <pic:blipFill>
-                    <a:blip r:embed="rId62"/>
+                    <a:blip r:embed="rId64"/>
                     <a:stretch>
                       <a:fillRect/>
                     </a:stretch>
@@ -33883,7 +33910,7 @@
         <w:pStyle w:val="Kop3"/>
         <w:ind w:left="1620"/>
       </w:pPr>
-      <w:bookmarkStart w:id="97" w:name="_Toc356819171"/>
+      <w:bookmarkStart w:id="98" w:name="_Toc356819171"/>
       <w:r>
         <w:t>Statechart diagram activities</w:t>
       </w:r>
@@ -33893,7 +33920,7 @@
         </w:rPr>
         <w:footnoteReference w:id="7"/>
       </w:r>
-      <w:bookmarkEnd w:id="97"/>
+      <w:bookmarkEnd w:id="98"/>
     </w:p>
     <w:p>
       <w:pPr>
@@ -33992,7 +34019,7 @@
                     </pic:cNvPicPr>
                   </pic:nvPicPr>
                   <pic:blipFill>
-                    <a:blip r:embed="rId63">
+                    <a:blip r:embed="rId65">
                       <a:extLst>
                         <a:ext uri="{28A0092B-C50C-407E-A947-70E740481C1C}">
                           <a14:useLocalDpi xmlns:a14="http://schemas.microsoft.com/office/drawing/2010/main" val="0"/>
@@ -34039,22 +34066,22 @@
       <w:pPr>
         <w:pStyle w:val="Kop1"/>
       </w:pPr>
-      <w:bookmarkStart w:id="98" w:name="_Toc356819172"/>
+      <w:bookmarkStart w:id="99" w:name="_Toc356819172"/>
       <w:r>
         <w:lastRenderedPageBreak/>
         <w:t>Testen</w:t>
       </w:r>
-      <w:bookmarkEnd w:id="98"/>
+      <w:bookmarkEnd w:id="99"/>
     </w:p>
     <w:p>
       <w:pPr>
         <w:pStyle w:val="Kop2"/>
       </w:pPr>
-      <w:bookmarkStart w:id="99" w:name="_Toc356819173"/>
+      <w:bookmarkStart w:id="100" w:name="_Toc356819173"/>
       <w:r>
         <w:t>Native Android app</w:t>
       </w:r>
-      <w:bookmarkEnd w:id="99"/>
+      <w:bookmarkEnd w:id="100"/>
     </w:p>
     <w:p>
       <w:pPr>
@@ -34133,12 +34160,12 @@
       <w:pPr>
         <w:pStyle w:val="Kop1"/>
       </w:pPr>
-      <w:bookmarkStart w:id="100" w:name="_Toc356819174"/>
+      <w:bookmarkStart w:id="101" w:name="_Toc356819174"/>
       <w:r>
         <w:lastRenderedPageBreak/>
         <w:t>Conclusie</w:t>
       </w:r>
-      <w:bookmarkEnd w:id="100"/>
+      <w:bookmarkEnd w:id="101"/>
     </w:p>
     <w:p/>
     <w:p>
@@ -34356,25 +34383,25 @@
       <w:pPr>
         <w:pStyle w:val="Kop1"/>
       </w:pPr>
-      <w:bookmarkStart w:id="101" w:name="_Toc356819175"/>
+      <w:bookmarkStart w:id="102" w:name="_Toc356819175"/>
       <w:r>
         <w:lastRenderedPageBreak/>
         <w:t>Appendix</w:t>
       </w:r>
-      <w:bookmarkEnd w:id="101"/>
+      <w:bookmarkEnd w:id="102"/>
     </w:p>
     <w:p>
       <w:pPr>
         <w:pStyle w:val="Kop2"/>
       </w:pPr>
-      <w:bookmarkStart w:id="102" w:name="_Toc356819176"/>
+      <w:bookmarkStart w:id="103" w:name="_Toc356819176"/>
       <w:r>
         <w:t>Work breakdo</w:t>
       </w:r>
       <w:r>
         <w:t>wn structure</w:t>
       </w:r>
-      <w:bookmarkEnd w:id="102"/>
+      <w:bookmarkEnd w:id="103"/>
     </w:p>
     <w:p>
       <w:pPr>
@@ -35514,11 +35541,11 @@
       <w:pPr>
         <w:pStyle w:val="Kop2"/>
       </w:pPr>
-      <w:bookmarkStart w:id="103" w:name="_Toc356819177"/>
+      <w:bookmarkStart w:id="104" w:name="_Toc356819177"/>
       <w:r>
         <w:t>Gantt chart</w:t>
       </w:r>
-      <w:bookmarkEnd w:id="103"/>
+      <w:bookmarkEnd w:id="104"/>
     </w:p>
     <w:p>
       <w:r>
@@ -35544,7 +35571,7 @@
                     </pic:cNvPicPr>
                   </pic:nvPicPr>
                   <pic:blipFill>
-                    <a:blip r:embed="rId64"/>
+                    <a:blip r:embed="rId66"/>
                     <a:stretch>
                       <a:fillRect/>
                     </a:stretch>
@@ -35569,11 +35596,11 @@
       <w:pPr>
         <w:pStyle w:val="Kop2"/>
       </w:pPr>
-      <w:bookmarkStart w:id="104" w:name="_Toc356819178"/>
+      <w:bookmarkStart w:id="105" w:name="_Toc356819178"/>
       <w:r>
         <w:t>Verslagen meetings</w:t>
       </w:r>
-      <w:bookmarkEnd w:id="104"/>
+      <w:bookmarkEnd w:id="105"/>
     </w:p>
     <w:p>
       <w:pPr>
@@ -37624,8 +37651,6 @@
         <w:tab/>
         <w:t xml:space="preserve">opdrachtgever maar </w:t>
       </w:r>
-      <w:bookmarkStart w:id="105" w:name="_GoBack"/>
-      <w:bookmarkEnd w:id="105"/>
       <w:r>
         <w:t>wij willen dit toch graag uitwerken.</w:t>
       </w:r>
@@ -44757,49 +44782,49 @@
     </dgm:pt>
   </dgm:ptLst>
   <dgm:cxnLst>
+    <dgm:cxn modelId="{520553F4-B43F-4BF3-9691-FFFA070F0CF6}" srcId="{25BDA8B0-CE82-42F8-99DA-3E919A47A90D}" destId="{1670AE96-3511-4427-9581-D0813ED44F79}" srcOrd="2" destOrd="0" parTransId="{1A6D5B79-6119-4E6D-8996-6A2ECA9D0764}" sibTransId="{291B6600-BCAB-4581-8EFA-7190B524751F}"/>
+    <dgm:cxn modelId="{F13D48EF-701E-44FB-96CF-58E17EC19911}" type="presOf" srcId="{25BDA8B0-CE82-42F8-99DA-3E919A47A90D}" destId="{C3C3D0C0-DF93-4E1A-8904-2BC8C1ECC13D}" srcOrd="1" destOrd="0" presId="urn:microsoft.com/office/officeart/2005/8/layout/orgChart1"/>
     <dgm:cxn modelId="{CA286F0B-102D-46F8-9093-8C3DD407D954}" srcId="{FD4D97D3-512D-40DC-B0C7-EC8ED6A68225}" destId="{25BDA8B0-CE82-42F8-99DA-3E919A47A90D}" srcOrd="0" destOrd="0" parTransId="{D6E7F3B4-D328-4C5F-9C86-3F692E8563A5}" sibTransId="{4AA1AD59-1009-4B25-9490-EA1D39581B80}"/>
-    <dgm:cxn modelId="{9C7F20D4-9941-4121-B845-E18342632897}" type="presOf" srcId="{5785963B-F649-48C7-98B9-DDD8FB102F99}" destId="{29DEEE3F-F42A-46B8-8681-DC07AABCACCA}" srcOrd="0" destOrd="0" presId="urn:microsoft.com/office/officeart/2005/8/layout/orgChart1"/>
-    <dgm:cxn modelId="{113D3458-0BB5-44F8-9CB8-836F9C4415A2}" type="presOf" srcId="{25BDA8B0-CE82-42F8-99DA-3E919A47A90D}" destId="{E2416407-80B8-42AB-A8D6-0CF899227D5D}" srcOrd="0" destOrd="0" presId="urn:microsoft.com/office/officeart/2005/8/layout/orgChart1"/>
-    <dgm:cxn modelId="{66669FA2-110E-4CA2-9BBE-4680E22BC17C}" type="presOf" srcId="{25BDA8B0-CE82-42F8-99DA-3E919A47A90D}" destId="{C3C3D0C0-DF93-4E1A-8904-2BC8C1ECC13D}" srcOrd="1" destOrd="0" presId="urn:microsoft.com/office/officeart/2005/8/layout/orgChart1"/>
-    <dgm:cxn modelId="{5A74FD2A-30CB-44E7-9AD9-290C8A83D255}" type="presOf" srcId="{263F50FA-1265-4745-90CB-5450EDF4B168}" destId="{D83BFD9A-4436-4D50-B02E-77D1CE930531}" srcOrd="1" destOrd="0" presId="urn:microsoft.com/office/officeart/2005/8/layout/orgChart1"/>
-    <dgm:cxn modelId="{9887FD59-8AAF-4CD1-B19A-24AAFD719AE6}" type="presOf" srcId="{793AB9D8-C29A-4335-89EA-8A2436330C5C}" destId="{FDC76998-855C-44DD-816C-9DD5EA211B21}" srcOrd="0" destOrd="0" presId="urn:microsoft.com/office/officeart/2005/8/layout/orgChart1"/>
-    <dgm:cxn modelId="{760B9207-5BF5-4ADD-8B55-A0D6DDDF5D96}" type="presOf" srcId="{1670AE96-3511-4427-9581-D0813ED44F79}" destId="{3521D9C4-CA67-4321-A186-ABB7BC96A569}" srcOrd="0" destOrd="0" presId="urn:microsoft.com/office/officeart/2005/8/layout/orgChart1"/>
-    <dgm:cxn modelId="{FECA9BB1-405A-4185-AE8A-40D5BAA8C207}" type="presOf" srcId="{1670AE96-3511-4427-9581-D0813ED44F79}" destId="{258B9D38-13D4-4972-B192-C811AB744C70}" srcOrd="1" destOrd="0" presId="urn:microsoft.com/office/officeart/2005/8/layout/orgChart1"/>
-    <dgm:cxn modelId="{62B42020-882C-4145-9613-4E52942826C2}" type="presOf" srcId="{958326F8-218F-4E3A-981F-5EFF52640B58}" destId="{45C1D29B-DB56-42FD-8C5A-61CF9BADC74D}" srcOrd="0" destOrd="0" presId="urn:microsoft.com/office/officeart/2005/8/layout/orgChart1"/>
-    <dgm:cxn modelId="{B360CE23-3C20-464A-B3A7-605706DBD5F1}" type="presOf" srcId="{793AB9D8-C29A-4335-89EA-8A2436330C5C}" destId="{72D52533-320A-435B-AA2E-36BCA6299B22}" srcOrd="1" destOrd="0" presId="urn:microsoft.com/office/officeart/2005/8/layout/orgChart1"/>
+    <dgm:cxn modelId="{40C3EE5B-7623-42C5-B655-950FBF0FCECC}" type="presOf" srcId="{1670AE96-3511-4427-9581-D0813ED44F79}" destId="{3521D9C4-CA67-4321-A186-ABB7BC96A569}" srcOrd="0" destOrd="0" presId="urn:microsoft.com/office/officeart/2005/8/layout/orgChart1"/>
+    <dgm:cxn modelId="{127555A1-460E-4E04-BCAB-56F2F4BE9E78}" type="presOf" srcId="{263F50FA-1265-4745-90CB-5450EDF4B168}" destId="{71A7AA38-D4A0-463D-B738-D2D1849B597F}" srcOrd="0" destOrd="0" presId="urn:microsoft.com/office/officeart/2005/8/layout/orgChart1"/>
+    <dgm:cxn modelId="{151E8242-CEF6-409B-B3FA-E9EC4983D4C0}" type="presOf" srcId="{1670AE96-3511-4427-9581-D0813ED44F79}" destId="{258B9D38-13D4-4972-B192-C811AB744C70}" srcOrd="1" destOrd="0" presId="urn:microsoft.com/office/officeart/2005/8/layout/orgChart1"/>
+    <dgm:cxn modelId="{FF203841-AFE8-4C0F-B160-38927A7F8C83}" type="presOf" srcId="{793AB9D8-C29A-4335-89EA-8A2436330C5C}" destId="{FDC76998-855C-44DD-816C-9DD5EA211B21}" srcOrd="0" destOrd="0" presId="urn:microsoft.com/office/officeart/2005/8/layout/orgChart1"/>
+    <dgm:cxn modelId="{FA67031C-2BD2-4961-A691-D57E6986D12B}" type="presOf" srcId="{793AB9D8-C29A-4335-89EA-8A2436330C5C}" destId="{72D52533-320A-435B-AA2E-36BCA6299B22}" srcOrd="1" destOrd="0" presId="urn:microsoft.com/office/officeart/2005/8/layout/orgChart1"/>
+    <dgm:cxn modelId="{E67CD041-5138-4899-87C1-FF02F7A5D1CD}" type="presOf" srcId="{958326F8-218F-4E3A-981F-5EFF52640B58}" destId="{45C1D29B-DB56-42FD-8C5A-61CF9BADC74D}" srcOrd="0" destOrd="0" presId="urn:microsoft.com/office/officeart/2005/8/layout/orgChart1"/>
+    <dgm:cxn modelId="{8745891D-0785-4E11-900C-FC7F632C1818}" type="presOf" srcId="{5785963B-F649-48C7-98B9-DDD8FB102F99}" destId="{29DEEE3F-F42A-46B8-8681-DC07AABCACCA}" srcOrd="0" destOrd="0" presId="urn:microsoft.com/office/officeart/2005/8/layout/orgChart1"/>
     <dgm:cxn modelId="{B4D72D0D-EAA9-46DB-82D5-EF9194A97B9B}" srcId="{25BDA8B0-CE82-42F8-99DA-3E919A47A90D}" destId="{793AB9D8-C29A-4335-89EA-8A2436330C5C}" srcOrd="0" destOrd="0" parTransId="{958326F8-218F-4E3A-981F-5EFF52640B58}" sibTransId="{84A8551E-DAA2-453B-9A4B-FDDD192C6765}"/>
-    <dgm:cxn modelId="{B07266A5-D533-4A12-83DF-B5293C267E30}" type="presOf" srcId="{1A6D5B79-6119-4E6D-8996-6A2ECA9D0764}" destId="{BB943BB1-72E9-4EDD-9934-562F6EDE15F4}" srcOrd="0" destOrd="0" presId="urn:microsoft.com/office/officeart/2005/8/layout/orgChart1"/>
+    <dgm:cxn modelId="{053F3B9B-6986-454A-8821-3FF852A5BC6A}" type="presOf" srcId="{25BDA8B0-CE82-42F8-99DA-3E919A47A90D}" destId="{E2416407-80B8-42AB-A8D6-0CF899227D5D}" srcOrd="0" destOrd="0" presId="urn:microsoft.com/office/officeart/2005/8/layout/orgChart1"/>
+    <dgm:cxn modelId="{3DBF8FAD-8A73-4246-A57D-FBA0FF6E9E2E}" type="presOf" srcId="{FD4D97D3-512D-40DC-B0C7-EC8ED6A68225}" destId="{60DFAA10-3BC3-4E4C-AD04-CA533015FF5B}" srcOrd="0" destOrd="0" presId="urn:microsoft.com/office/officeart/2005/8/layout/orgChart1"/>
+    <dgm:cxn modelId="{2B8B22EF-BF80-456C-8C75-981CE90C4F5F}" type="presOf" srcId="{263F50FA-1265-4745-90CB-5450EDF4B168}" destId="{D83BFD9A-4436-4D50-B02E-77D1CE930531}" srcOrd="1" destOrd="0" presId="urn:microsoft.com/office/officeart/2005/8/layout/orgChart1"/>
+    <dgm:cxn modelId="{711101E8-3439-4AB0-A39A-9B9038687AE5}" type="presOf" srcId="{1A6D5B79-6119-4E6D-8996-6A2ECA9D0764}" destId="{BB943BB1-72E9-4EDD-9934-562F6EDE15F4}" srcOrd="0" destOrd="0" presId="urn:microsoft.com/office/officeart/2005/8/layout/orgChart1"/>
     <dgm:cxn modelId="{FFCB0119-DFCC-4B57-8061-602C00B9D9E4}" srcId="{25BDA8B0-CE82-42F8-99DA-3E919A47A90D}" destId="{263F50FA-1265-4745-90CB-5450EDF4B168}" srcOrd="1" destOrd="0" parTransId="{5785963B-F649-48C7-98B9-DDD8FB102F99}" sibTransId="{928D63E3-0B97-4381-814E-E1A1E8335168}"/>
-    <dgm:cxn modelId="{AD536B9D-3BBB-45F9-A0EA-EDD697C570ED}" type="presOf" srcId="{FD4D97D3-512D-40DC-B0C7-EC8ED6A68225}" destId="{60DFAA10-3BC3-4E4C-AD04-CA533015FF5B}" srcOrd="0" destOrd="0" presId="urn:microsoft.com/office/officeart/2005/8/layout/orgChart1"/>
-    <dgm:cxn modelId="{01E08DE2-7E89-4075-A3D0-CACD5772C7CF}" type="presOf" srcId="{263F50FA-1265-4745-90CB-5450EDF4B168}" destId="{71A7AA38-D4A0-463D-B738-D2D1849B597F}" srcOrd="0" destOrd="0" presId="urn:microsoft.com/office/officeart/2005/8/layout/orgChart1"/>
-    <dgm:cxn modelId="{520553F4-B43F-4BF3-9691-FFFA070F0CF6}" srcId="{25BDA8B0-CE82-42F8-99DA-3E919A47A90D}" destId="{1670AE96-3511-4427-9581-D0813ED44F79}" srcOrd="2" destOrd="0" parTransId="{1A6D5B79-6119-4E6D-8996-6A2ECA9D0764}" sibTransId="{291B6600-BCAB-4581-8EFA-7190B524751F}"/>
-    <dgm:cxn modelId="{1C6F7A9C-683E-4ACA-A84E-81CBF70624FA}" type="presParOf" srcId="{60DFAA10-3BC3-4E4C-AD04-CA533015FF5B}" destId="{5EC10829-76AF-463B-BC1F-DB236C549E3C}" srcOrd="0" destOrd="0" presId="urn:microsoft.com/office/officeart/2005/8/layout/orgChart1"/>
-    <dgm:cxn modelId="{6B7D2490-0FC0-4A0B-A580-3D9E421E0834}" type="presParOf" srcId="{5EC10829-76AF-463B-BC1F-DB236C549E3C}" destId="{1BFC678F-36E3-477A-9FB5-8EBEBBD7892A}" srcOrd="0" destOrd="0" presId="urn:microsoft.com/office/officeart/2005/8/layout/orgChart1"/>
-    <dgm:cxn modelId="{064B280B-3FD6-4E6E-A1FA-9220A1AF3A95}" type="presParOf" srcId="{1BFC678F-36E3-477A-9FB5-8EBEBBD7892A}" destId="{E2416407-80B8-42AB-A8D6-0CF899227D5D}" srcOrd="0" destOrd="0" presId="urn:microsoft.com/office/officeart/2005/8/layout/orgChart1"/>
-    <dgm:cxn modelId="{2D80DB05-20EB-4D1D-8447-CE86F1C1925B}" type="presParOf" srcId="{1BFC678F-36E3-477A-9FB5-8EBEBBD7892A}" destId="{C3C3D0C0-DF93-4E1A-8904-2BC8C1ECC13D}" srcOrd="1" destOrd="0" presId="urn:microsoft.com/office/officeart/2005/8/layout/orgChart1"/>
-    <dgm:cxn modelId="{B0293DA0-255A-4E94-8675-3F466B996299}" type="presParOf" srcId="{5EC10829-76AF-463B-BC1F-DB236C549E3C}" destId="{9441EBF9-4931-47A2-8409-225B01390B17}" srcOrd="1" destOrd="0" presId="urn:microsoft.com/office/officeart/2005/8/layout/orgChart1"/>
-    <dgm:cxn modelId="{1FB7AD4C-BFF1-468A-9B69-1431D6ED0542}" type="presParOf" srcId="{9441EBF9-4931-47A2-8409-225B01390B17}" destId="{29DEEE3F-F42A-46B8-8681-DC07AABCACCA}" srcOrd="0" destOrd="0" presId="urn:microsoft.com/office/officeart/2005/8/layout/orgChart1"/>
-    <dgm:cxn modelId="{30B5872C-B333-4A5A-AB3B-024992E4F949}" type="presParOf" srcId="{9441EBF9-4931-47A2-8409-225B01390B17}" destId="{B65EC7A3-83C1-4262-A190-B43E4FB57A82}" srcOrd="1" destOrd="0" presId="urn:microsoft.com/office/officeart/2005/8/layout/orgChart1"/>
-    <dgm:cxn modelId="{89CABD09-F7DB-4273-AB7E-8A8034E943F9}" type="presParOf" srcId="{B65EC7A3-83C1-4262-A190-B43E4FB57A82}" destId="{7F746CB9-523C-43FA-925D-EC782FF6D1D9}" srcOrd="0" destOrd="0" presId="urn:microsoft.com/office/officeart/2005/8/layout/orgChart1"/>
-    <dgm:cxn modelId="{3D7DC655-06E8-4916-861B-632D42FE0A6D}" type="presParOf" srcId="{7F746CB9-523C-43FA-925D-EC782FF6D1D9}" destId="{71A7AA38-D4A0-463D-B738-D2D1849B597F}" srcOrd="0" destOrd="0" presId="urn:microsoft.com/office/officeart/2005/8/layout/orgChart1"/>
-    <dgm:cxn modelId="{921C3A50-B3F1-4371-AC1A-EBE068508B7A}" type="presParOf" srcId="{7F746CB9-523C-43FA-925D-EC782FF6D1D9}" destId="{D83BFD9A-4436-4D50-B02E-77D1CE930531}" srcOrd="1" destOrd="0" presId="urn:microsoft.com/office/officeart/2005/8/layout/orgChart1"/>
-    <dgm:cxn modelId="{D0BE625E-DE12-487D-9D86-F9AC274CCD8E}" type="presParOf" srcId="{B65EC7A3-83C1-4262-A190-B43E4FB57A82}" destId="{BC1DB128-534C-45B8-A95B-80813A7D25BD}" srcOrd="1" destOrd="0" presId="urn:microsoft.com/office/officeart/2005/8/layout/orgChart1"/>
-    <dgm:cxn modelId="{CA57A749-F9E7-47E8-BF04-FC6B6DA9CD92}" type="presParOf" srcId="{B65EC7A3-83C1-4262-A190-B43E4FB57A82}" destId="{33BB358A-493B-4839-8241-FC511AE74F99}" srcOrd="2" destOrd="0" presId="urn:microsoft.com/office/officeart/2005/8/layout/orgChart1"/>
-    <dgm:cxn modelId="{E3B8CAFA-893A-4DFE-A780-055D0E99935E}" type="presParOf" srcId="{9441EBF9-4931-47A2-8409-225B01390B17}" destId="{BB943BB1-72E9-4EDD-9934-562F6EDE15F4}" srcOrd="2" destOrd="0" presId="urn:microsoft.com/office/officeart/2005/8/layout/orgChart1"/>
-    <dgm:cxn modelId="{5F26B2B7-513F-41E7-BCF2-4F4343C620B6}" type="presParOf" srcId="{9441EBF9-4931-47A2-8409-225B01390B17}" destId="{0CC8D05A-2061-4104-AB04-C485FC3E7501}" srcOrd="3" destOrd="0" presId="urn:microsoft.com/office/officeart/2005/8/layout/orgChart1"/>
-    <dgm:cxn modelId="{DB624A75-6C1C-4F0A-8311-9647E584B923}" type="presParOf" srcId="{0CC8D05A-2061-4104-AB04-C485FC3E7501}" destId="{FD469EB9-1769-4EB3-8DA7-2D0C3454F972}" srcOrd="0" destOrd="0" presId="urn:microsoft.com/office/officeart/2005/8/layout/orgChart1"/>
-    <dgm:cxn modelId="{4A845AB9-E461-4F1F-B7C4-162B8376DD45}" type="presParOf" srcId="{FD469EB9-1769-4EB3-8DA7-2D0C3454F972}" destId="{3521D9C4-CA67-4321-A186-ABB7BC96A569}" srcOrd="0" destOrd="0" presId="urn:microsoft.com/office/officeart/2005/8/layout/orgChart1"/>
-    <dgm:cxn modelId="{7BC223A9-38A7-4401-A673-FF7EA0ACA2B0}" type="presParOf" srcId="{FD469EB9-1769-4EB3-8DA7-2D0C3454F972}" destId="{258B9D38-13D4-4972-B192-C811AB744C70}" srcOrd="1" destOrd="0" presId="urn:microsoft.com/office/officeart/2005/8/layout/orgChart1"/>
-    <dgm:cxn modelId="{919206C0-2FA8-4FAE-97BA-A159BA1F5B53}" type="presParOf" srcId="{0CC8D05A-2061-4104-AB04-C485FC3E7501}" destId="{00850621-DE3F-477C-ADE1-81E365580149}" srcOrd="1" destOrd="0" presId="urn:microsoft.com/office/officeart/2005/8/layout/orgChart1"/>
-    <dgm:cxn modelId="{7A1F1B1F-7289-4989-8EF4-CFB28CAAB3A6}" type="presParOf" srcId="{0CC8D05A-2061-4104-AB04-C485FC3E7501}" destId="{47CEB40C-C533-47E9-96D0-1C217E14DE37}" srcOrd="2" destOrd="0" presId="urn:microsoft.com/office/officeart/2005/8/layout/orgChart1"/>
-    <dgm:cxn modelId="{2FBA41F7-0D77-4D2F-88A7-95578669ACC8}" type="presParOf" srcId="{5EC10829-76AF-463B-BC1F-DB236C549E3C}" destId="{8FC23684-7A55-444C-99DA-FA1298CFBCE0}" srcOrd="2" destOrd="0" presId="urn:microsoft.com/office/officeart/2005/8/layout/orgChart1"/>
-    <dgm:cxn modelId="{E7E4BA9C-45D0-4161-BB2A-09D858E3B4EA}" type="presParOf" srcId="{8FC23684-7A55-444C-99DA-FA1298CFBCE0}" destId="{45C1D29B-DB56-42FD-8C5A-61CF9BADC74D}" srcOrd="0" destOrd="0" presId="urn:microsoft.com/office/officeart/2005/8/layout/orgChart1"/>
-    <dgm:cxn modelId="{DBB22633-C4DE-4C2D-8087-9BFF45C198AB}" type="presParOf" srcId="{8FC23684-7A55-444C-99DA-FA1298CFBCE0}" destId="{E7A56F07-82EE-45FA-A3E8-E1D0A1BC3714}" srcOrd="1" destOrd="0" presId="urn:microsoft.com/office/officeart/2005/8/layout/orgChart1"/>
-    <dgm:cxn modelId="{63B006E3-8972-4824-B45B-41EEFF23EF4A}" type="presParOf" srcId="{E7A56F07-82EE-45FA-A3E8-E1D0A1BC3714}" destId="{08FDB9A4-562C-4972-A0B5-CC933F073F89}" srcOrd="0" destOrd="0" presId="urn:microsoft.com/office/officeart/2005/8/layout/orgChart1"/>
-    <dgm:cxn modelId="{B92AAC31-6931-4168-B8AC-5C1DF7AFF3C4}" type="presParOf" srcId="{08FDB9A4-562C-4972-A0B5-CC933F073F89}" destId="{FDC76998-855C-44DD-816C-9DD5EA211B21}" srcOrd="0" destOrd="0" presId="urn:microsoft.com/office/officeart/2005/8/layout/orgChart1"/>
-    <dgm:cxn modelId="{B7CFC75F-D3EA-44D0-86F7-A498DB3FDE49}" type="presParOf" srcId="{08FDB9A4-562C-4972-A0B5-CC933F073F89}" destId="{72D52533-320A-435B-AA2E-36BCA6299B22}" srcOrd="1" destOrd="0" presId="urn:microsoft.com/office/officeart/2005/8/layout/orgChart1"/>
-    <dgm:cxn modelId="{7CAAC417-1DB7-45E2-9EF5-C01375CB4CDF}" type="presParOf" srcId="{E7A56F07-82EE-45FA-A3E8-E1D0A1BC3714}" destId="{EF167000-3751-4D13-B04A-151B4A816969}" srcOrd="1" destOrd="0" presId="urn:microsoft.com/office/officeart/2005/8/layout/orgChart1"/>
-    <dgm:cxn modelId="{50FCD812-E7DE-4797-85DD-2F85403861B8}" type="presParOf" srcId="{E7A56F07-82EE-45FA-A3E8-E1D0A1BC3714}" destId="{F4D2B13E-20ED-4C66-816B-F1B454B8F9F1}" srcOrd="2" destOrd="0" presId="urn:microsoft.com/office/officeart/2005/8/layout/orgChart1"/>
+    <dgm:cxn modelId="{CECA53D9-1FD9-4795-B5A0-7DB6A9AEFE01}" type="presParOf" srcId="{60DFAA10-3BC3-4E4C-AD04-CA533015FF5B}" destId="{5EC10829-76AF-463B-BC1F-DB236C549E3C}" srcOrd="0" destOrd="0" presId="urn:microsoft.com/office/officeart/2005/8/layout/orgChart1"/>
+    <dgm:cxn modelId="{B29D57BD-680C-4AE6-A0D1-77E4FA9E5938}" type="presParOf" srcId="{5EC10829-76AF-463B-BC1F-DB236C549E3C}" destId="{1BFC678F-36E3-477A-9FB5-8EBEBBD7892A}" srcOrd="0" destOrd="0" presId="urn:microsoft.com/office/officeart/2005/8/layout/orgChart1"/>
+    <dgm:cxn modelId="{1BBE21E1-E9E2-4BA6-845B-734033FB4715}" type="presParOf" srcId="{1BFC678F-36E3-477A-9FB5-8EBEBBD7892A}" destId="{E2416407-80B8-42AB-A8D6-0CF899227D5D}" srcOrd="0" destOrd="0" presId="urn:microsoft.com/office/officeart/2005/8/layout/orgChart1"/>
+    <dgm:cxn modelId="{851DA797-033F-413C-9446-69818940E0E8}" type="presParOf" srcId="{1BFC678F-36E3-477A-9FB5-8EBEBBD7892A}" destId="{C3C3D0C0-DF93-4E1A-8904-2BC8C1ECC13D}" srcOrd="1" destOrd="0" presId="urn:microsoft.com/office/officeart/2005/8/layout/orgChart1"/>
+    <dgm:cxn modelId="{5B5F835D-5448-43B2-A039-62BB909B3371}" type="presParOf" srcId="{5EC10829-76AF-463B-BC1F-DB236C549E3C}" destId="{9441EBF9-4931-47A2-8409-225B01390B17}" srcOrd="1" destOrd="0" presId="urn:microsoft.com/office/officeart/2005/8/layout/orgChart1"/>
+    <dgm:cxn modelId="{3D604E6E-A4F9-4E26-B95A-6DCAD3D5A9C4}" type="presParOf" srcId="{9441EBF9-4931-47A2-8409-225B01390B17}" destId="{29DEEE3F-F42A-46B8-8681-DC07AABCACCA}" srcOrd="0" destOrd="0" presId="urn:microsoft.com/office/officeart/2005/8/layout/orgChart1"/>
+    <dgm:cxn modelId="{4EBAC3C0-0ACD-4143-BA5E-FEFCD51E4F01}" type="presParOf" srcId="{9441EBF9-4931-47A2-8409-225B01390B17}" destId="{B65EC7A3-83C1-4262-A190-B43E4FB57A82}" srcOrd="1" destOrd="0" presId="urn:microsoft.com/office/officeart/2005/8/layout/orgChart1"/>
+    <dgm:cxn modelId="{1394B598-4303-4BD7-A30D-DD00C466D0E0}" type="presParOf" srcId="{B65EC7A3-83C1-4262-A190-B43E4FB57A82}" destId="{7F746CB9-523C-43FA-925D-EC782FF6D1D9}" srcOrd="0" destOrd="0" presId="urn:microsoft.com/office/officeart/2005/8/layout/orgChart1"/>
+    <dgm:cxn modelId="{8E4EE45C-F807-4A67-92D0-7D4662B37F9C}" type="presParOf" srcId="{7F746CB9-523C-43FA-925D-EC782FF6D1D9}" destId="{71A7AA38-D4A0-463D-B738-D2D1849B597F}" srcOrd="0" destOrd="0" presId="urn:microsoft.com/office/officeart/2005/8/layout/orgChart1"/>
+    <dgm:cxn modelId="{48A4E10D-A5E7-4B61-BE5E-1F0EF94D56EF}" type="presParOf" srcId="{7F746CB9-523C-43FA-925D-EC782FF6D1D9}" destId="{D83BFD9A-4436-4D50-B02E-77D1CE930531}" srcOrd="1" destOrd="0" presId="urn:microsoft.com/office/officeart/2005/8/layout/orgChart1"/>
+    <dgm:cxn modelId="{9FBD0749-C32E-47E1-8991-CC579D8BCB11}" type="presParOf" srcId="{B65EC7A3-83C1-4262-A190-B43E4FB57A82}" destId="{BC1DB128-534C-45B8-A95B-80813A7D25BD}" srcOrd="1" destOrd="0" presId="urn:microsoft.com/office/officeart/2005/8/layout/orgChart1"/>
+    <dgm:cxn modelId="{EEF69CEE-219B-48D2-A9B1-CF9B951567E4}" type="presParOf" srcId="{B65EC7A3-83C1-4262-A190-B43E4FB57A82}" destId="{33BB358A-493B-4839-8241-FC511AE74F99}" srcOrd="2" destOrd="0" presId="urn:microsoft.com/office/officeart/2005/8/layout/orgChart1"/>
+    <dgm:cxn modelId="{AC10FD34-ACEE-4837-A5C3-E62DA1A9A298}" type="presParOf" srcId="{9441EBF9-4931-47A2-8409-225B01390B17}" destId="{BB943BB1-72E9-4EDD-9934-562F6EDE15F4}" srcOrd="2" destOrd="0" presId="urn:microsoft.com/office/officeart/2005/8/layout/orgChart1"/>
+    <dgm:cxn modelId="{0B96B647-6767-460E-93A3-4F65C1BDB7A9}" type="presParOf" srcId="{9441EBF9-4931-47A2-8409-225B01390B17}" destId="{0CC8D05A-2061-4104-AB04-C485FC3E7501}" srcOrd="3" destOrd="0" presId="urn:microsoft.com/office/officeart/2005/8/layout/orgChart1"/>
+    <dgm:cxn modelId="{7E36A939-CFC2-49C4-8740-337D84A75D36}" type="presParOf" srcId="{0CC8D05A-2061-4104-AB04-C485FC3E7501}" destId="{FD469EB9-1769-4EB3-8DA7-2D0C3454F972}" srcOrd="0" destOrd="0" presId="urn:microsoft.com/office/officeart/2005/8/layout/orgChart1"/>
+    <dgm:cxn modelId="{820998D2-C72E-4029-A93E-7B77C1D472F3}" type="presParOf" srcId="{FD469EB9-1769-4EB3-8DA7-2D0C3454F972}" destId="{3521D9C4-CA67-4321-A186-ABB7BC96A569}" srcOrd="0" destOrd="0" presId="urn:microsoft.com/office/officeart/2005/8/layout/orgChart1"/>
+    <dgm:cxn modelId="{FDF8DD86-F54F-4B86-9D8B-66F437F944B1}" type="presParOf" srcId="{FD469EB9-1769-4EB3-8DA7-2D0C3454F972}" destId="{258B9D38-13D4-4972-B192-C811AB744C70}" srcOrd="1" destOrd="0" presId="urn:microsoft.com/office/officeart/2005/8/layout/orgChart1"/>
+    <dgm:cxn modelId="{FB834461-4CBF-48F1-B513-551C3059E24D}" type="presParOf" srcId="{0CC8D05A-2061-4104-AB04-C485FC3E7501}" destId="{00850621-DE3F-477C-ADE1-81E365580149}" srcOrd="1" destOrd="0" presId="urn:microsoft.com/office/officeart/2005/8/layout/orgChart1"/>
+    <dgm:cxn modelId="{3884FDFC-3917-48FF-BF38-7998B5B3BDC2}" type="presParOf" srcId="{0CC8D05A-2061-4104-AB04-C485FC3E7501}" destId="{47CEB40C-C533-47E9-96D0-1C217E14DE37}" srcOrd="2" destOrd="0" presId="urn:microsoft.com/office/officeart/2005/8/layout/orgChart1"/>
+    <dgm:cxn modelId="{B130104C-9622-42F4-83BF-A8D2219F7D58}" type="presParOf" srcId="{5EC10829-76AF-463B-BC1F-DB236C549E3C}" destId="{8FC23684-7A55-444C-99DA-FA1298CFBCE0}" srcOrd="2" destOrd="0" presId="urn:microsoft.com/office/officeart/2005/8/layout/orgChart1"/>
+    <dgm:cxn modelId="{ACF7D6A3-B200-403F-AA11-70624F11F53E}" type="presParOf" srcId="{8FC23684-7A55-444C-99DA-FA1298CFBCE0}" destId="{45C1D29B-DB56-42FD-8C5A-61CF9BADC74D}" srcOrd="0" destOrd="0" presId="urn:microsoft.com/office/officeart/2005/8/layout/orgChart1"/>
+    <dgm:cxn modelId="{B3B87DC6-8401-41EE-A6D8-CEE8A62BB101}" type="presParOf" srcId="{8FC23684-7A55-444C-99DA-FA1298CFBCE0}" destId="{E7A56F07-82EE-45FA-A3E8-E1D0A1BC3714}" srcOrd="1" destOrd="0" presId="urn:microsoft.com/office/officeart/2005/8/layout/orgChart1"/>
+    <dgm:cxn modelId="{715EFB00-9AED-488A-9394-7E364AB910FB}" type="presParOf" srcId="{E7A56F07-82EE-45FA-A3E8-E1D0A1BC3714}" destId="{08FDB9A4-562C-4972-A0B5-CC933F073F89}" srcOrd="0" destOrd="0" presId="urn:microsoft.com/office/officeart/2005/8/layout/orgChart1"/>
+    <dgm:cxn modelId="{95875075-89EC-4FEF-A185-54B8CFCCE3CD}" type="presParOf" srcId="{08FDB9A4-562C-4972-A0B5-CC933F073F89}" destId="{FDC76998-855C-44DD-816C-9DD5EA211B21}" srcOrd="0" destOrd="0" presId="urn:microsoft.com/office/officeart/2005/8/layout/orgChart1"/>
+    <dgm:cxn modelId="{9688491A-A34F-4B7B-A842-8A0041F39BF1}" type="presParOf" srcId="{08FDB9A4-562C-4972-A0B5-CC933F073F89}" destId="{72D52533-320A-435B-AA2E-36BCA6299B22}" srcOrd="1" destOrd="0" presId="urn:microsoft.com/office/officeart/2005/8/layout/orgChart1"/>
+    <dgm:cxn modelId="{1C372146-6CDA-428E-ACC9-4E5395CA6375}" type="presParOf" srcId="{E7A56F07-82EE-45FA-A3E8-E1D0A1BC3714}" destId="{EF167000-3751-4D13-B04A-151B4A816969}" srcOrd="1" destOrd="0" presId="urn:microsoft.com/office/officeart/2005/8/layout/orgChart1"/>
+    <dgm:cxn modelId="{DA83A663-17C7-4075-8D72-2F92FCB892BE}" type="presParOf" srcId="{E7A56F07-82EE-45FA-A3E8-E1D0A1BC3714}" destId="{F4D2B13E-20ED-4C66-816B-F1B454B8F9F1}" srcOrd="2" destOrd="0" presId="urn:microsoft.com/office/officeart/2005/8/layout/orgChart1"/>
   </dgm:cxnLst>
   <dgm:bg/>
   <dgm:whole/>
@@ -45491,88 +45516,88 @@
     </dgm:pt>
   </dgm:ptLst>
   <dgm:cxnLst>
-    <dgm:cxn modelId="{8A208927-363E-457F-AC95-716FBE15EE15}" type="presOf" srcId="{63430C27-F2E8-40DF-8D6B-9984260987A0}" destId="{91028010-2663-40C1-BE6E-BB7BC40D2092}" srcOrd="1" destOrd="0" presId="urn:microsoft.com/office/officeart/2005/8/layout/orgChart1"/>
+    <dgm:cxn modelId="{CF0E0C14-7837-4987-965A-A41FA6FE734E}" type="presOf" srcId="{63430C27-F2E8-40DF-8D6B-9984260987A0}" destId="{91028010-2663-40C1-BE6E-BB7BC40D2092}" srcOrd="1" destOrd="0" presId="urn:microsoft.com/office/officeart/2005/8/layout/orgChart1"/>
     <dgm:cxn modelId="{FA3391D4-AF3D-49F2-B56F-99685AB27E4A}" srcId="{05E1D22D-C08E-4897-AB52-8A7ABC0F4C1E}" destId="{2B91E0FE-2FA2-45D0-BB1E-CCCC9C60ACC4}" srcOrd="3" destOrd="0" parTransId="{2A53C17E-8F8D-4A10-9119-9A74FC34752C}" sibTransId="{11204D6E-9B82-41B5-AAE5-BF7A6E5E1848}"/>
-    <dgm:cxn modelId="{84060514-2FB6-4EBF-B2EC-9E07C98BFF00}" type="presOf" srcId="{2ADC735A-D2CF-4724-99C9-382B8516D753}" destId="{39DFC059-084A-4A73-B234-E1B2C71E6CAB}" srcOrd="0" destOrd="0" presId="urn:microsoft.com/office/officeart/2005/8/layout/orgChart1"/>
-    <dgm:cxn modelId="{FB9EFD0C-70CA-427A-B12A-20367AA068BB}" type="presOf" srcId="{05E1D22D-C08E-4897-AB52-8A7ABC0F4C1E}" destId="{54B368F1-042C-41EE-8FE3-1047E682C5FF}" srcOrd="1" destOrd="0" presId="urn:microsoft.com/office/officeart/2005/8/layout/orgChart1"/>
     <dgm:cxn modelId="{990FC087-48C5-4A50-9F48-E555322BDFCD}" srcId="{05E1D22D-C08E-4897-AB52-8A7ABC0F4C1E}" destId="{69687A50-5FF8-47DB-85BE-88C96003F9BD}" srcOrd="1" destOrd="0" parTransId="{2ADC735A-D2CF-4724-99C9-382B8516D753}" sibTransId="{11D63770-BAFC-4079-AF39-9681A84A47DB}"/>
-    <dgm:cxn modelId="{08D3F6D8-E1D1-4184-9766-7B413BCF4FAC}" type="presOf" srcId="{C573AA3B-60AA-4302-A61E-4428BA830E8E}" destId="{12AD3F6D-3997-40C7-B387-0A6F109B29CC}" srcOrd="0" destOrd="0" presId="urn:microsoft.com/office/officeart/2005/8/layout/orgChart1"/>
-    <dgm:cxn modelId="{D7A2ABD9-1BCC-44F2-B1E4-957067C7C359}" type="presOf" srcId="{63430C27-F2E8-40DF-8D6B-9984260987A0}" destId="{1B690B0C-943E-46DE-961F-74BB71F3F4E7}" srcOrd="0" destOrd="0" presId="urn:microsoft.com/office/officeart/2005/8/layout/orgChart1"/>
+    <dgm:cxn modelId="{BE84FDA3-8E4E-4AA7-9873-7D683E34BA3D}" type="presOf" srcId="{41CC6CD1-E909-4015-9D0A-245F0E067B57}" destId="{504B74A2-2628-4DAB-9574-9360D1C3B65E}" srcOrd="0" destOrd="0" presId="urn:microsoft.com/office/officeart/2005/8/layout/orgChart1"/>
+    <dgm:cxn modelId="{81A07AA6-A8A6-43E8-96F0-EFF8ECCBF821}" type="presOf" srcId="{2A53C17E-8F8D-4A10-9119-9A74FC34752C}" destId="{922A53B3-B78D-451A-860D-0FE1067CBCFF}" srcOrd="0" destOrd="0" presId="urn:microsoft.com/office/officeart/2005/8/layout/orgChart1"/>
+    <dgm:cxn modelId="{6A87AFED-0344-4998-B32E-910EC24EC0CA}" type="presOf" srcId="{972AB47B-A884-4743-AB95-08FB6F491010}" destId="{301C0782-F685-4352-83F6-3AEAE10B7910}" srcOrd="0" destOrd="0" presId="urn:microsoft.com/office/officeart/2005/8/layout/orgChart1"/>
     <dgm:cxn modelId="{0FF778F4-0F9F-486A-BA2D-5342FD1B7242}" srcId="{05E1D22D-C08E-4897-AB52-8A7ABC0F4C1E}" destId="{DE0076FD-2CC6-49D7-B4F1-5DD4BD37B76B}" srcOrd="2" destOrd="0" parTransId="{972AB47B-A884-4743-AB95-08FB6F491010}" sibTransId="{C36397C4-8982-4A4C-A2EB-9BD6F0F7A26D}"/>
-    <dgm:cxn modelId="{7E33674B-1715-4F13-AA4B-6363A1967DA5}" type="presOf" srcId="{69687A50-5FF8-47DB-85BE-88C96003F9BD}" destId="{4FDE431D-0261-4E81-9751-2EE81C682E79}" srcOrd="1" destOrd="0" presId="urn:microsoft.com/office/officeart/2005/8/layout/orgChart1"/>
-    <dgm:cxn modelId="{0975EE68-E852-4EE5-AE93-F451CF2F9773}" type="presOf" srcId="{41CC6CD1-E909-4015-9D0A-245F0E067B57}" destId="{504B74A2-2628-4DAB-9574-9360D1C3B65E}" srcOrd="0" destOrd="0" presId="urn:microsoft.com/office/officeart/2005/8/layout/orgChart1"/>
-    <dgm:cxn modelId="{870CF189-53FD-4344-A7F5-155F85FE4956}" type="presOf" srcId="{DE0076FD-2CC6-49D7-B4F1-5DD4BD37B76B}" destId="{D0764E7F-B714-4041-961C-FFDE917CAA56}" srcOrd="0" destOrd="0" presId="urn:microsoft.com/office/officeart/2005/8/layout/orgChart1"/>
-    <dgm:cxn modelId="{D6B6A599-1A77-49DB-9DA1-CE9DC7928362}" type="presOf" srcId="{2B91E0FE-2FA2-45D0-BB1E-CCCC9C60ACC4}" destId="{F22C71F1-C429-4323-9BB4-CF1211052A5A}" srcOrd="1" destOrd="0" presId="urn:microsoft.com/office/officeart/2005/8/layout/orgChart1"/>
+    <dgm:cxn modelId="{27BDE1C3-E689-4630-805C-198CC883E303}" type="presOf" srcId="{6EF64C25-3660-4860-BF36-24D4D23A43FE}" destId="{02852B04-B225-4662-98E0-CBC75B413B55}" srcOrd="1" destOrd="0" presId="urn:microsoft.com/office/officeart/2005/8/layout/orgChart1"/>
+    <dgm:cxn modelId="{C6142E86-0A91-452F-9635-CFA75DD785E3}" type="presOf" srcId="{6EF64C25-3660-4860-BF36-24D4D23A43FE}" destId="{F567448A-8B7A-48B3-B5FE-89A5DB4A909A}" srcOrd="0" destOrd="0" presId="urn:microsoft.com/office/officeart/2005/8/layout/orgChart1"/>
+    <dgm:cxn modelId="{5A6BE02A-4F69-40C8-818E-C0403D426860}" type="presOf" srcId="{69687A50-5FF8-47DB-85BE-88C96003F9BD}" destId="{4FDE431D-0261-4E81-9751-2EE81C682E79}" srcOrd="1" destOrd="0" presId="urn:microsoft.com/office/officeart/2005/8/layout/orgChart1"/>
     <dgm:cxn modelId="{7DEAD103-AB66-4C6F-9793-C3AA84C71D90}" srcId="{9A2C1932-0718-4658-B817-E7E9684195C8}" destId="{E12F740F-9226-4341-839D-FFA03B15217F}" srcOrd="0" destOrd="0" parTransId="{46265698-921C-4DCA-94C4-58A5722CD6A3}" sibTransId="{157FF1A8-71F0-4DEA-B61E-6113D96169B2}"/>
-    <dgm:cxn modelId="{56CD9A15-B6B0-495E-BDE2-949BDC86002D}" type="presOf" srcId="{2A53C17E-8F8D-4A10-9119-9A74FC34752C}" destId="{922A53B3-B78D-451A-860D-0FE1067CBCFF}" srcOrd="0" destOrd="0" presId="urn:microsoft.com/office/officeart/2005/8/layout/orgChart1"/>
-    <dgm:cxn modelId="{8D5D2C5E-C3A1-404C-85A4-10E81C25BC64}" type="presOf" srcId="{6EF64C25-3660-4860-BF36-24D4D23A43FE}" destId="{02852B04-B225-4662-98E0-CBC75B413B55}" srcOrd="1" destOrd="0" presId="urn:microsoft.com/office/officeart/2005/8/layout/orgChart1"/>
+    <dgm:cxn modelId="{15ED0DC9-F120-4A15-9D34-EC5C3EF59AE8}" type="presOf" srcId="{2ADC735A-D2CF-4724-99C9-382B8516D753}" destId="{39DFC059-084A-4A73-B234-E1B2C71E6CAB}" srcOrd="0" destOrd="0" presId="urn:microsoft.com/office/officeart/2005/8/layout/orgChart1"/>
+    <dgm:cxn modelId="{65ABB00F-DC4F-41EE-9143-ED26BFA456A3}" type="presOf" srcId="{C573AA3B-60AA-4302-A61E-4428BA830E8E}" destId="{12AD3F6D-3997-40C7-B387-0A6F109B29CC}" srcOrd="0" destOrd="0" presId="urn:microsoft.com/office/officeart/2005/8/layout/orgChart1"/>
     <dgm:cxn modelId="{A4090714-068E-4FB8-A53B-6885D6E6D148}" srcId="{E12F740F-9226-4341-839D-FFA03B15217F}" destId="{05E1D22D-C08E-4897-AB52-8A7ABC0F4C1E}" srcOrd="0" destOrd="0" parTransId="{C573AA3B-60AA-4302-A61E-4428BA830E8E}" sibTransId="{C2978050-D4A3-415F-BB90-0FBD616D9C67}"/>
-    <dgm:cxn modelId="{373AF025-EAFB-4B12-9BE2-2D4C5CE8B4D5}" type="presOf" srcId="{972AB47B-A884-4743-AB95-08FB6F491010}" destId="{301C0782-F685-4352-83F6-3AEAE10B7910}" srcOrd="0" destOrd="0" presId="urn:microsoft.com/office/officeart/2005/8/layout/orgChart1"/>
-    <dgm:cxn modelId="{F8B92B7B-4442-4A7A-9875-B7EB0398781A}" type="presOf" srcId="{69687A50-5FF8-47DB-85BE-88C96003F9BD}" destId="{19B0C4E5-4782-4CAC-8E79-90135A4A69EA}" srcOrd="0" destOrd="0" presId="urn:microsoft.com/office/officeart/2005/8/layout/orgChart1"/>
-    <dgm:cxn modelId="{BA125517-556E-40A8-A8D9-A237EAEC0BEC}" type="presOf" srcId="{2B91E0FE-2FA2-45D0-BB1E-CCCC9C60ACC4}" destId="{AD55A587-4DE1-4D2D-85B5-3EB96E572D4E}" srcOrd="0" destOrd="0" presId="urn:microsoft.com/office/officeart/2005/8/layout/orgChart1"/>
-    <dgm:cxn modelId="{E6B41F09-5BB1-432D-9FD1-78F4DDB820F5}" type="presOf" srcId="{E12F740F-9226-4341-839D-FFA03B15217F}" destId="{6709DA7E-4017-43AF-AF4A-4C1E7631F8D9}" srcOrd="0" destOrd="0" presId="urn:microsoft.com/office/officeart/2005/8/layout/orgChart1"/>
-    <dgm:cxn modelId="{E655C155-E13E-47C9-A14C-1A8FEFD639DE}" type="presOf" srcId="{05E1D22D-C08E-4897-AB52-8A7ABC0F4C1E}" destId="{ACBCBBD6-B778-4B13-959D-A138C0C078F9}" srcOrd="0" destOrd="0" presId="urn:microsoft.com/office/officeart/2005/8/layout/orgChart1"/>
-    <dgm:cxn modelId="{93D15631-4A6E-4018-B747-694A43764C40}" type="presOf" srcId="{E12F740F-9226-4341-839D-FFA03B15217F}" destId="{92170D2C-7C24-4EFB-825F-2EDF4962E4F0}" srcOrd="1" destOrd="0" presId="urn:microsoft.com/office/officeart/2005/8/layout/orgChart1"/>
-    <dgm:cxn modelId="{EC1083F7-27E0-4D55-B65E-B90A3FF168DD}" type="presOf" srcId="{9A2C1932-0718-4658-B817-E7E9684195C8}" destId="{9004B3B0-762E-4D41-A683-F3F375591920}" srcOrd="0" destOrd="0" presId="urn:microsoft.com/office/officeart/2005/8/layout/orgChart1"/>
+    <dgm:cxn modelId="{58567EB5-A915-46BC-ADBB-674625FFAD73}" type="presOf" srcId="{69687A50-5FF8-47DB-85BE-88C96003F9BD}" destId="{19B0C4E5-4782-4CAC-8E79-90135A4A69EA}" srcOrd="0" destOrd="0" presId="urn:microsoft.com/office/officeart/2005/8/layout/orgChart1"/>
+    <dgm:cxn modelId="{61B2F4EE-56B0-451E-8084-F23963E8FF09}" type="presOf" srcId="{DE0076FD-2CC6-49D7-B4F1-5DD4BD37B76B}" destId="{D0764E7F-B714-4041-961C-FFDE917CAA56}" srcOrd="0" destOrd="0" presId="urn:microsoft.com/office/officeart/2005/8/layout/orgChart1"/>
+    <dgm:cxn modelId="{BC0DD270-4C39-4B6E-A7CA-C2F0AD6E5EDC}" type="presOf" srcId="{E12F740F-9226-4341-839D-FFA03B15217F}" destId="{92170D2C-7C24-4EFB-825F-2EDF4962E4F0}" srcOrd="1" destOrd="0" presId="urn:microsoft.com/office/officeart/2005/8/layout/orgChart1"/>
+    <dgm:cxn modelId="{B04A2D89-AC3A-47B3-85A0-CB370DA0F7D2}" type="presOf" srcId="{9A2C1932-0718-4658-B817-E7E9684195C8}" destId="{9004B3B0-762E-4D41-A683-F3F375591920}" srcOrd="0" destOrd="0" presId="urn:microsoft.com/office/officeart/2005/8/layout/orgChart1"/>
+    <dgm:cxn modelId="{7D99F0EB-0911-4D72-B2CF-9EC9609ECD49}" type="presOf" srcId="{BFB22B2E-3E91-424A-836F-2483EF59D8F7}" destId="{29A6B87B-814F-4584-8E15-B14A1DD4D336}" srcOrd="0" destOrd="0" presId="urn:microsoft.com/office/officeart/2005/8/layout/orgChart1"/>
+    <dgm:cxn modelId="{E97E784D-2674-4F55-9AC7-CADB62821460}" type="presOf" srcId="{2B91E0FE-2FA2-45D0-BB1E-CCCC9C60ACC4}" destId="{F22C71F1-C429-4323-9BB4-CF1211052A5A}" srcOrd="1" destOrd="0" presId="urn:microsoft.com/office/officeart/2005/8/layout/orgChart1"/>
+    <dgm:cxn modelId="{14615FEF-80D5-4FB8-A540-C5CF9039B253}" type="presOf" srcId="{2B91E0FE-2FA2-45D0-BB1E-CCCC9C60ACC4}" destId="{AD55A587-4DE1-4D2D-85B5-3EB96E572D4E}" srcOrd="0" destOrd="0" presId="urn:microsoft.com/office/officeart/2005/8/layout/orgChart1"/>
+    <dgm:cxn modelId="{0E4BB3BE-2550-4CA2-998C-EB3F21405512}" type="presOf" srcId="{E12F740F-9226-4341-839D-FFA03B15217F}" destId="{6709DA7E-4017-43AF-AF4A-4C1E7631F8D9}" srcOrd="0" destOrd="0" presId="urn:microsoft.com/office/officeart/2005/8/layout/orgChart1"/>
     <dgm:cxn modelId="{DA621351-09F1-400E-A194-AA412FF51080}" srcId="{05E1D22D-C08E-4897-AB52-8A7ABC0F4C1E}" destId="{63430C27-F2E8-40DF-8D6B-9984260987A0}" srcOrd="0" destOrd="0" parTransId="{41CC6CD1-E909-4015-9D0A-245F0E067B57}" sibTransId="{BF8CA57C-249B-4893-B82C-F93998BC2F1E}"/>
-    <dgm:cxn modelId="{B964F801-2A16-41E0-A0E6-6362110FCC1C}" type="presOf" srcId="{BFB22B2E-3E91-424A-836F-2483EF59D8F7}" destId="{29A6B87B-814F-4584-8E15-B14A1DD4D336}" srcOrd="0" destOrd="0" presId="urn:microsoft.com/office/officeart/2005/8/layout/orgChart1"/>
-    <dgm:cxn modelId="{D32EE1D1-F2F7-47E0-B89A-7BC7CE876C07}" type="presOf" srcId="{DE0076FD-2CC6-49D7-B4F1-5DD4BD37B76B}" destId="{48F66A2B-5860-48CD-B435-1C76F6C82D7E}" srcOrd="1" destOrd="0" presId="urn:microsoft.com/office/officeart/2005/8/layout/orgChart1"/>
-    <dgm:cxn modelId="{06AD3596-678F-4CF3-8C46-5CC15879553C}" type="presOf" srcId="{6EF64C25-3660-4860-BF36-24D4D23A43FE}" destId="{F567448A-8B7A-48B3-B5FE-89A5DB4A909A}" srcOrd="0" destOrd="0" presId="urn:microsoft.com/office/officeart/2005/8/layout/orgChart1"/>
+    <dgm:cxn modelId="{ADBBA7CB-3D7F-4A00-8562-4E9DC06FEF0D}" type="presOf" srcId="{05E1D22D-C08E-4897-AB52-8A7ABC0F4C1E}" destId="{ACBCBBD6-B778-4B13-959D-A138C0C078F9}" srcOrd="0" destOrd="0" presId="urn:microsoft.com/office/officeart/2005/8/layout/orgChart1"/>
+    <dgm:cxn modelId="{20CF0E34-5B21-43DD-93CB-8EC9635A7931}" type="presOf" srcId="{DE0076FD-2CC6-49D7-B4F1-5DD4BD37B76B}" destId="{48F66A2B-5860-48CD-B435-1C76F6C82D7E}" srcOrd="1" destOrd="0" presId="urn:microsoft.com/office/officeart/2005/8/layout/orgChart1"/>
     <dgm:cxn modelId="{E6297DA4-B1BE-4E89-AAF1-884F53745206}" srcId="{05E1D22D-C08E-4897-AB52-8A7ABC0F4C1E}" destId="{6EF64C25-3660-4860-BF36-24D4D23A43FE}" srcOrd="4" destOrd="0" parTransId="{BFB22B2E-3E91-424A-836F-2483EF59D8F7}" sibTransId="{091B89D3-C802-4165-A703-E0BCC1403930}"/>
-    <dgm:cxn modelId="{8AF52B01-A9C9-4712-BBD1-DF2450D745E0}" type="presParOf" srcId="{9004B3B0-762E-4D41-A683-F3F375591920}" destId="{E95FFFF7-101C-4951-80E1-11D207767D2C}" srcOrd="0" destOrd="0" presId="urn:microsoft.com/office/officeart/2005/8/layout/orgChart1"/>
-    <dgm:cxn modelId="{4F3100A3-4CF4-45B1-BB3A-D96DBC8C0ABD}" type="presParOf" srcId="{E95FFFF7-101C-4951-80E1-11D207767D2C}" destId="{8EC26B2A-1D25-4E48-A689-3BA73F7C616E}" srcOrd="0" destOrd="0" presId="urn:microsoft.com/office/officeart/2005/8/layout/orgChart1"/>
-    <dgm:cxn modelId="{91546652-7743-4187-9346-815A9B5C6BD8}" type="presParOf" srcId="{8EC26B2A-1D25-4E48-A689-3BA73F7C616E}" destId="{6709DA7E-4017-43AF-AF4A-4C1E7631F8D9}" srcOrd="0" destOrd="0" presId="urn:microsoft.com/office/officeart/2005/8/layout/orgChart1"/>
-    <dgm:cxn modelId="{F622D8E3-0595-476B-BE73-67AD97903276}" type="presParOf" srcId="{8EC26B2A-1D25-4E48-A689-3BA73F7C616E}" destId="{92170D2C-7C24-4EFB-825F-2EDF4962E4F0}" srcOrd="1" destOrd="0" presId="urn:microsoft.com/office/officeart/2005/8/layout/orgChart1"/>
-    <dgm:cxn modelId="{9759D2BB-EF81-4334-A637-A8C60EA90BFB}" type="presParOf" srcId="{E95FFFF7-101C-4951-80E1-11D207767D2C}" destId="{B934B915-714A-4ABF-845F-B5CB6FAC58D6}" srcOrd="1" destOrd="0" presId="urn:microsoft.com/office/officeart/2005/8/layout/orgChart1"/>
-    <dgm:cxn modelId="{DC9C7C30-2948-473F-892A-C17F95B6E34F}" type="presParOf" srcId="{B934B915-714A-4ABF-845F-B5CB6FAC58D6}" destId="{12AD3F6D-3997-40C7-B387-0A6F109B29CC}" srcOrd="0" destOrd="0" presId="urn:microsoft.com/office/officeart/2005/8/layout/orgChart1"/>
-    <dgm:cxn modelId="{EF5723C0-D5AD-4274-87AD-ED2D9050447C}" type="presParOf" srcId="{B934B915-714A-4ABF-845F-B5CB6FAC58D6}" destId="{45043196-EB32-4990-8054-CC9DB4D13E87}" srcOrd="1" destOrd="0" presId="urn:microsoft.com/office/officeart/2005/8/layout/orgChart1"/>
-    <dgm:cxn modelId="{E6538F4F-501A-420B-808D-D66E0A230A5C}" type="presParOf" srcId="{45043196-EB32-4990-8054-CC9DB4D13E87}" destId="{DF24E333-4F25-4066-828D-72B8413D5D9E}" srcOrd="0" destOrd="0" presId="urn:microsoft.com/office/officeart/2005/8/layout/orgChart1"/>
-    <dgm:cxn modelId="{410146AD-E6CB-497A-ADAC-8241D687D8C2}" type="presParOf" srcId="{DF24E333-4F25-4066-828D-72B8413D5D9E}" destId="{ACBCBBD6-B778-4B13-959D-A138C0C078F9}" srcOrd="0" destOrd="0" presId="urn:microsoft.com/office/officeart/2005/8/layout/orgChart1"/>
-    <dgm:cxn modelId="{9C3F98F9-FFFD-469B-88A4-3E652CB9FFCC}" type="presParOf" srcId="{DF24E333-4F25-4066-828D-72B8413D5D9E}" destId="{54B368F1-042C-41EE-8FE3-1047E682C5FF}" srcOrd="1" destOrd="0" presId="urn:microsoft.com/office/officeart/2005/8/layout/orgChart1"/>
-    <dgm:cxn modelId="{A5B2C775-19A6-4F7B-928F-E234F18C2667}" type="presParOf" srcId="{45043196-EB32-4990-8054-CC9DB4D13E87}" destId="{1EF9512F-EA21-4C66-8A34-45BD07878727}" srcOrd="1" destOrd="0" presId="urn:microsoft.com/office/officeart/2005/8/layout/orgChart1"/>
-    <dgm:cxn modelId="{BD3ED74A-BEEE-48F3-A435-6BFDA02B93F1}" type="presParOf" srcId="{1EF9512F-EA21-4C66-8A34-45BD07878727}" destId="{504B74A2-2628-4DAB-9574-9360D1C3B65E}" srcOrd="0" destOrd="0" presId="urn:microsoft.com/office/officeart/2005/8/layout/orgChart1"/>
-    <dgm:cxn modelId="{ACAFAAE6-2ECE-4044-AA5B-FEB69A810421}" type="presParOf" srcId="{1EF9512F-EA21-4C66-8A34-45BD07878727}" destId="{82803465-AE90-4B7E-919A-6C6B2237B101}" srcOrd="1" destOrd="0" presId="urn:microsoft.com/office/officeart/2005/8/layout/orgChart1"/>
-    <dgm:cxn modelId="{9A7C5A2B-13EB-4E06-A053-DC8EB570B1C8}" type="presParOf" srcId="{82803465-AE90-4B7E-919A-6C6B2237B101}" destId="{DF9DA897-5686-4205-B8D2-C4C20A682860}" srcOrd="0" destOrd="0" presId="urn:microsoft.com/office/officeart/2005/8/layout/orgChart1"/>
-    <dgm:cxn modelId="{1408DA11-F539-4AB6-9998-540950ADCDCC}" type="presParOf" srcId="{DF9DA897-5686-4205-B8D2-C4C20A682860}" destId="{1B690B0C-943E-46DE-961F-74BB71F3F4E7}" srcOrd="0" destOrd="0" presId="urn:microsoft.com/office/officeart/2005/8/layout/orgChart1"/>
-    <dgm:cxn modelId="{04B05D59-02BA-4AE8-9125-026F3E944ABA}" type="presParOf" srcId="{DF9DA897-5686-4205-B8D2-C4C20A682860}" destId="{91028010-2663-40C1-BE6E-BB7BC40D2092}" srcOrd="1" destOrd="0" presId="urn:microsoft.com/office/officeart/2005/8/layout/orgChart1"/>
-    <dgm:cxn modelId="{6F5D83BA-3704-4E1C-AFA6-D1E3EF5C30C4}" type="presParOf" srcId="{82803465-AE90-4B7E-919A-6C6B2237B101}" destId="{D414F040-F03F-49E7-B8C7-ED28BBB3401E}" srcOrd="1" destOrd="0" presId="urn:microsoft.com/office/officeart/2005/8/layout/orgChart1"/>
-    <dgm:cxn modelId="{F4CB6D8D-FB2D-4658-BB40-9CE67E2FC4BF}" type="presParOf" srcId="{82803465-AE90-4B7E-919A-6C6B2237B101}" destId="{0BEF4670-6A80-4134-BF93-E6C9CB409B62}" srcOrd="2" destOrd="0" presId="urn:microsoft.com/office/officeart/2005/8/layout/orgChart1"/>
-    <dgm:cxn modelId="{D53A52EE-6B64-47FD-8BC5-95FC457D6DAF}" type="presParOf" srcId="{1EF9512F-EA21-4C66-8A34-45BD07878727}" destId="{39DFC059-084A-4A73-B234-E1B2C71E6CAB}" srcOrd="2" destOrd="0" presId="urn:microsoft.com/office/officeart/2005/8/layout/orgChart1"/>
-    <dgm:cxn modelId="{BD8B201F-E143-4758-A9C9-99AAD2620D95}" type="presParOf" srcId="{1EF9512F-EA21-4C66-8A34-45BD07878727}" destId="{2B3DCAB5-BC2A-4D2F-AD1B-75042DD56AE4}" srcOrd="3" destOrd="0" presId="urn:microsoft.com/office/officeart/2005/8/layout/orgChart1"/>
-    <dgm:cxn modelId="{7A276646-0C5F-4652-9A16-67316A9EFBBF}" type="presParOf" srcId="{2B3DCAB5-BC2A-4D2F-AD1B-75042DD56AE4}" destId="{B8097E49-5C1C-4E14-A8A7-48E44BBD1C9E}" srcOrd="0" destOrd="0" presId="urn:microsoft.com/office/officeart/2005/8/layout/orgChart1"/>
-    <dgm:cxn modelId="{6A720F8A-AC44-4EC9-93C8-661F13F86832}" type="presParOf" srcId="{B8097E49-5C1C-4E14-A8A7-48E44BBD1C9E}" destId="{19B0C4E5-4782-4CAC-8E79-90135A4A69EA}" srcOrd="0" destOrd="0" presId="urn:microsoft.com/office/officeart/2005/8/layout/orgChart1"/>
-    <dgm:cxn modelId="{D190EE4D-C533-40A3-B3F3-B74EC8EC48B6}" type="presParOf" srcId="{B8097E49-5C1C-4E14-A8A7-48E44BBD1C9E}" destId="{4FDE431D-0261-4E81-9751-2EE81C682E79}" srcOrd="1" destOrd="0" presId="urn:microsoft.com/office/officeart/2005/8/layout/orgChart1"/>
-    <dgm:cxn modelId="{16E36699-B123-419A-8BD7-BCF681906C6C}" type="presParOf" srcId="{2B3DCAB5-BC2A-4D2F-AD1B-75042DD56AE4}" destId="{0449545B-C710-4FF0-ACCC-92EB18F4B48C}" srcOrd="1" destOrd="0" presId="urn:microsoft.com/office/officeart/2005/8/layout/orgChart1"/>
-    <dgm:cxn modelId="{FCE655F4-80B1-4ACD-824E-C664467DCBCA}" type="presParOf" srcId="{2B3DCAB5-BC2A-4D2F-AD1B-75042DD56AE4}" destId="{8E22F0EC-0364-4AF9-9EC9-F19EF2A9FF14}" srcOrd="2" destOrd="0" presId="urn:microsoft.com/office/officeart/2005/8/layout/orgChart1"/>
-    <dgm:cxn modelId="{F900DC23-AE91-475F-8B0D-71902651039C}" type="presParOf" srcId="{1EF9512F-EA21-4C66-8A34-45BD07878727}" destId="{301C0782-F685-4352-83F6-3AEAE10B7910}" srcOrd="4" destOrd="0" presId="urn:microsoft.com/office/officeart/2005/8/layout/orgChart1"/>
-    <dgm:cxn modelId="{4FD137D6-EFD1-49CA-B5A4-20DC40B65308}" type="presParOf" srcId="{1EF9512F-EA21-4C66-8A34-45BD07878727}" destId="{D231CF24-8AD3-420B-A9C8-B19961F283E0}" srcOrd="5" destOrd="0" presId="urn:microsoft.com/office/officeart/2005/8/layout/orgChart1"/>
-    <dgm:cxn modelId="{BD4D2AA1-79A4-4C5B-80D0-447EB1DB7F1D}" type="presParOf" srcId="{D231CF24-8AD3-420B-A9C8-B19961F283E0}" destId="{5A69C8A6-0CC7-40E5-A7C0-80F8BA6B5B14}" srcOrd="0" destOrd="0" presId="urn:microsoft.com/office/officeart/2005/8/layout/orgChart1"/>
-    <dgm:cxn modelId="{FD2CF83A-2D4C-4553-A048-817C99C9F447}" type="presParOf" srcId="{5A69C8A6-0CC7-40E5-A7C0-80F8BA6B5B14}" destId="{D0764E7F-B714-4041-961C-FFDE917CAA56}" srcOrd="0" destOrd="0" presId="urn:microsoft.com/office/officeart/2005/8/layout/orgChart1"/>
-    <dgm:cxn modelId="{9A968157-74FC-4708-A502-2BAA8E9D22FE}" type="presParOf" srcId="{5A69C8A6-0CC7-40E5-A7C0-80F8BA6B5B14}" destId="{48F66A2B-5860-48CD-B435-1C76F6C82D7E}" srcOrd="1" destOrd="0" presId="urn:microsoft.com/office/officeart/2005/8/layout/orgChart1"/>
-    <dgm:cxn modelId="{7922849B-4AE1-4A01-9F64-51341D5CC88B}" type="presParOf" srcId="{D231CF24-8AD3-420B-A9C8-B19961F283E0}" destId="{BA1A8A1A-223C-42F1-A1BD-9D77AEF96C95}" srcOrd="1" destOrd="0" presId="urn:microsoft.com/office/officeart/2005/8/layout/orgChart1"/>
-    <dgm:cxn modelId="{70A6F5B2-35A4-4380-BF33-1CDD94C63595}" type="presParOf" srcId="{D231CF24-8AD3-420B-A9C8-B19961F283E0}" destId="{DA7674E0-4C0D-4017-8452-BA1F876F9EC3}" srcOrd="2" destOrd="0" presId="urn:microsoft.com/office/officeart/2005/8/layout/orgChart1"/>
-    <dgm:cxn modelId="{09CB94F9-2381-446A-9724-AF9B9C7685BF}" type="presParOf" srcId="{1EF9512F-EA21-4C66-8A34-45BD07878727}" destId="{922A53B3-B78D-451A-860D-0FE1067CBCFF}" srcOrd="6" destOrd="0" presId="urn:microsoft.com/office/officeart/2005/8/layout/orgChart1"/>
-    <dgm:cxn modelId="{01451648-A364-470F-A2A5-8C6D804F24B2}" type="presParOf" srcId="{1EF9512F-EA21-4C66-8A34-45BD07878727}" destId="{6FC3A39C-EE25-43FD-A4CD-AF573666D87F}" srcOrd="7" destOrd="0" presId="urn:microsoft.com/office/officeart/2005/8/layout/orgChart1"/>
-    <dgm:cxn modelId="{D4C0A4AD-E86D-449B-9E27-09F1251BEF98}" type="presParOf" srcId="{6FC3A39C-EE25-43FD-A4CD-AF573666D87F}" destId="{80C1B1E7-939F-4E4A-8B54-CC7D7560A355}" srcOrd="0" destOrd="0" presId="urn:microsoft.com/office/officeart/2005/8/layout/orgChart1"/>
-    <dgm:cxn modelId="{6F463004-45AC-49A1-BD27-60BE16EB1087}" type="presParOf" srcId="{80C1B1E7-939F-4E4A-8B54-CC7D7560A355}" destId="{AD55A587-4DE1-4D2D-85B5-3EB96E572D4E}" srcOrd="0" destOrd="0" presId="urn:microsoft.com/office/officeart/2005/8/layout/orgChart1"/>
-    <dgm:cxn modelId="{6FD4D709-74F1-4200-905C-CD08EA8E8C57}" type="presParOf" srcId="{80C1B1E7-939F-4E4A-8B54-CC7D7560A355}" destId="{F22C71F1-C429-4323-9BB4-CF1211052A5A}" srcOrd="1" destOrd="0" presId="urn:microsoft.com/office/officeart/2005/8/layout/orgChart1"/>
-    <dgm:cxn modelId="{5938FD1D-1755-4627-9752-934A5611A3A2}" type="presParOf" srcId="{6FC3A39C-EE25-43FD-A4CD-AF573666D87F}" destId="{17A89B85-BBBC-4694-8447-2EBCF0379C6B}" srcOrd="1" destOrd="0" presId="urn:microsoft.com/office/officeart/2005/8/layout/orgChart1"/>
-    <dgm:cxn modelId="{28088613-81E9-432C-832B-4051EE2A7495}" type="presParOf" srcId="{6FC3A39C-EE25-43FD-A4CD-AF573666D87F}" destId="{CD7B1FF0-3362-4296-9ADA-5B6E5A569900}" srcOrd="2" destOrd="0" presId="urn:microsoft.com/office/officeart/2005/8/layout/orgChart1"/>
-    <dgm:cxn modelId="{1E1892DA-A544-48D0-A55A-12136620AB16}" type="presParOf" srcId="{1EF9512F-EA21-4C66-8A34-45BD07878727}" destId="{29A6B87B-814F-4584-8E15-B14A1DD4D336}" srcOrd="8" destOrd="0" presId="urn:microsoft.com/office/officeart/2005/8/layout/orgChart1"/>
-    <dgm:cxn modelId="{E26F8896-5217-424B-8F1C-D275C3EC6A1F}" type="presParOf" srcId="{1EF9512F-EA21-4C66-8A34-45BD07878727}" destId="{9092889A-921E-4CC7-AB7D-17433E9D9D0A}" srcOrd="9" destOrd="0" presId="urn:microsoft.com/office/officeart/2005/8/layout/orgChart1"/>
-    <dgm:cxn modelId="{A8A75B52-C2EC-4D20-813E-FCD4600967AB}" type="presParOf" srcId="{9092889A-921E-4CC7-AB7D-17433E9D9D0A}" destId="{288DE8BA-39B5-4976-BB42-CF678E79A4E1}" srcOrd="0" destOrd="0" presId="urn:microsoft.com/office/officeart/2005/8/layout/orgChart1"/>
-    <dgm:cxn modelId="{AA38077B-92A9-4917-9AE0-7A68EA9A2DC4}" type="presParOf" srcId="{288DE8BA-39B5-4976-BB42-CF678E79A4E1}" destId="{F567448A-8B7A-48B3-B5FE-89A5DB4A909A}" srcOrd="0" destOrd="0" presId="urn:microsoft.com/office/officeart/2005/8/layout/orgChart1"/>
-    <dgm:cxn modelId="{6C7DA2E3-4AE4-4F91-B571-D08BE85F4DDA}" type="presParOf" srcId="{288DE8BA-39B5-4976-BB42-CF678E79A4E1}" destId="{02852B04-B225-4662-98E0-CBC75B413B55}" srcOrd="1" destOrd="0" presId="urn:microsoft.com/office/officeart/2005/8/layout/orgChart1"/>
-    <dgm:cxn modelId="{02B36F7B-9F74-4769-8AEA-3BADFF80CE77}" type="presParOf" srcId="{9092889A-921E-4CC7-AB7D-17433E9D9D0A}" destId="{99179D95-4C3D-4BF2-97A9-6C4FF3B9529D}" srcOrd="1" destOrd="0" presId="urn:microsoft.com/office/officeart/2005/8/layout/orgChart1"/>
-    <dgm:cxn modelId="{949EB9FA-D76C-4C0D-B560-FEC65BF5AA63}" type="presParOf" srcId="{9092889A-921E-4CC7-AB7D-17433E9D9D0A}" destId="{ABC07976-F526-4E68-901A-31987EB40B61}" srcOrd="2" destOrd="0" presId="urn:microsoft.com/office/officeart/2005/8/layout/orgChart1"/>
-    <dgm:cxn modelId="{D149FEE3-3BDB-4265-924D-163274264F62}" type="presParOf" srcId="{45043196-EB32-4990-8054-CC9DB4D13E87}" destId="{34F22061-FC8B-4602-9361-FBF1F6E8158E}" srcOrd="2" destOrd="0" presId="urn:microsoft.com/office/officeart/2005/8/layout/orgChart1"/>
-    <dgm:cxn modelId="{D33B8BCB-246E-4A6B-B5A6-26DD38074AAE}" type="presParOf" srcId="{E95FFFF7-101C-4951-80E1-11D207767D2C}" destId="{59DCAB52-186C-489A-9CD5-4AA99AC35D46}" srcOrd="2" destOrd="0" presId="urn:microsoft.com/office/officeart/2005/8/layout/orgChart1"/>
+    <dgm:cxn modelId="{9884968B-EADF-43F2-94A7-CAC4D1ED20E2}" type="presOf" srcId="{63430C27-F2E8-40DF-8D6B-9984260987A0}" destId="{1B690B0C-943E-46DE-961F-74BB71F3F4E7}" srcOrd="0" destOrd="0" presId="urn:microsoft.com/office/officeart/2005/8/layout/orgChart1"/>
+    <dgm:cxn modelId="{280803DD-58AB-40D4-AF78-64B943F0EAEB}" type="presOf" srcId="{05E1D22D-C08E-4897-AB52-8A7ABC0F4C1E}" destId="{54B368F1-042C-41EE-8FE3-1047E682C5FF}" srcOrd="1" destOrd="0" presId="urn:microsoft.com/office/officeart/2005/8/layout/orgChart1"/>
+    <dgm:cxn modelId="{81977CF6-61E3-4613-AF0B-4D47763561AF}" type="presParOf" srcId="{9004B3B0-762E-4D41-A683-F3F375591920}" destId="{E95FFFF7-101C-4951-80E1-11D207767D2C}" srcOrd="0" destOrd="0" presId="urn:microsoft.com/office/officeart/2005/8/layout/orgChart1"/>
+    <dgm:cxn modelId="{7EA87105-9457-4513-B666-662A6B2FF12D}" type="presParOf" srcId="{E95FFFF7-101C-4951-80E1-11D207767D2C}" destId="{8EC26B2A-1D25-4E48-A689-3BA73F7C616E}" srcOrd="0" destOrd="0" presId="urn:microsoft.com/office/officeart/2005/8/layout/orgChart1"/>
+    <dgm:cxn modelId="{AB8E1D17-2862-4BCB-95F8-A2CB0F3FED02}" type="presParOf" srcId="{8EC26B2A-1D25-4E48-A689-3BA73F7C616E}" destId="{6709DA7E-4017-43AF-AF4A-4C1E7631F8D9}" srcOrd="0" destOrd="0" presId="urn:microsoft.com/office/officeart/2005/8/layout/orgChart1"/>
+    <dgm:cxn modelId="{4C1E96CE-A7C6-49EB-9AE2-1D1E169915B8}" type="presParOf" srcId="{8EC26B2A-1D25-4E48-A689-3BA73F7C616E}" destId="{92170D2C-7C24-4EFB-825F-2EDF4962E4F0}" srcOrd="1" destOrd="0" presId="urn:microsoft.com/office/officeart/2005/8/layout/orgChart1"/>
+    <dgm:cxn modelId="{9C082B41-F4E3-4C95-8E1B-243689BB9CF8}" type="presParOf" srcId="{E95FFFF7-101C-4951-80E1-11D207767D2C}" destId="{B934B915-714A-4ABF-845F-B5CB6FAC58D6}" srcOrd="1" destOrd="0" presId="urn:microsoft.com/office/officeart/2005/8/layout/orgChart1"/>
+    <dgm:cxn modelId="{1FCB72D2-B74D-4109-A94E-7E6B5E5416F9}" type="presParOf" srcId="{B934B915-714A-4ABF-845F-B5CB6FAC58D6}" destId="{12AD3F6D-3997-40C7-B387-0A6F109B29CC}" srcOrd="0" destOrd="0" presId="urn:microsoft.com/office/officeart/2005/8/layout/orgChart1"/>
+    <dgm:cxn modelId="{0775A2AE-ECCE-46C5-8939-84DC4F84BC32}" type="presParOf" srcId="{B934B915-714A-4ABF-845F-B5CB6FAC58D6}" destId="{45043196-EB32-4990-8054-CC9DB4D13E87}" srcOrd="1" destOrd="0" presId="urn:microsoft.com/office/officeart/2005/8/layout/orgChart1"/>
+    <dgm:cxn modelId="{DF7D6835-946B-4261-BBFD-4E0C7B843775}" type="presParOf" srcId="{45043196-EB32-4990-8054-CC9DB4D13E87}" destId="{DF24E333-4F25-4066-828D-72B8413D5D9E}" srcOrd="0" destOrd="0" presId="urn:microsoft.com/office/officeart/2005/8/layout/orgChart1"/>
+    <dgm:cxn modelId="{B6917419-3387-4095-86B9-54EC813458B0}" type="presParOf" srcId="{DF24E333-4F25-4066-828D-72B8413D5D9E}" destId="{ACBCBBD6-B778-4B13-959D-A138C0C078F9}" srcOrd="0" destOrd="0" presId="urn:microsoft.com/office/officeart/2005/8/layout/orgChart1"/>
+    <dgm:cxn modelId="{85150038-055F-4451-8D84-2378FEB2760C}" type="presParOf" srcId="{DF24E333-4F25-4066-828D-72B8413D5D9E}" destId="{54B368F1-042C-41EE-8FE3-1047E682C5FF}" srcOrd="1" destOrd="0" presId="urn:microsoft.com/office/officeart/2005/8/layout/orgChart1"/>
+    <dgm:cxn modelId="{7D0F8C61-D4E2-42C0-98C3-42F8AFED8729}" type="presParOf" srcId="{45043196-EB32-4990-8054-CC9DB4D13E87}" destId="{1EF9512F-EA21-4C66-8A34-45BD07878727}" srcOrd="1" destOrd="0" presId="urn:microsoft.com/office/officeart/2005/8/layout/orgChart1"/>
+    <dgm:cxn modelId="{195F211D-FA56-4C36-B17F-21ADA51A661D}" type="presParOf" srcId="{1EF9512F-EA21-4C66-8A34-45BD07878727}" destId="{504B74A2-2628-4DAB-9574-9360D1C3B65E}" srcOrd="0" destOrd="0" presId="urn:microsoft.com/office/officeart/2005/8/layout/orgChart1"/>
+    <dgm:cxn modelId="{97B34465-AE67-4B0E-B606-7BF85C324B95}" type="presParOf" srcId="{1EF9512F-EA21-4C66-8A34-45BD07878727}" destId="{82803465-AE90-4B7E-919A-6C6B2237B101}" srcOrd="1" destOrd="0" presId="urn:microsoft.com/office/officeart/2005/8/layout/orgChart1"/>
+    <dgm:cxn modelId="{B52AB16F-95E1-4367-AB5E-A122CB2ED3D7}" type="presParOf" srcId="{82803465-AE90-4B7E-919A-6C6B2237B101}" destId="{DF9DA897-5686-4205-B8D2-C4C20A682860}" srcOrd="0" destOrd="0" presId="urn:microsoft.com/office/officeart/2005/8/layout/orgChart1"/>
+    <dgm:cxn modelId="{43E00C7B-B17C-47AB-BD9A-4F196392BC95}" type="presParOf" srcId="{DF9DA897-5686-4205-B8D2-C4C20A682860}" destId="{1B690B0C-943E-46DE-961F-74BB71F3F4E7}" srcOrd="0" destOrd="0" presId="urn:microsoft.com/office/officeart/2005/8/layout/orgChart1"/>
+    <dgm:cxn modelId="{8B28CF39-146D-4D36-A1A6-ADB3A27802CB}" type="presParOf" srcId="{DF9DA897-5686-4205-B8D2-C4C20A682860}" destId="{91028010-2663-40C1-BE6E-BB7BC40D2092}" srcOrd="1" destOrd="0" presId="urn:microsoft.com/office/officeart/2005/8/layout/orgChart1"/>
+    <dgm:cxn modelId="{22FBE3FA-866F-4F07-9184-5726BDC26E1B}" type="presParOf" srcId="{82803465-AE90-4B7E-919A-6C6B2237B101}" destId="{D414F040-F03F-49E7-B8C7-ED28BBB3401E}" srcOrd="1" destOrd="0" presId="urn:microsoft.com/office/officeart/2005/8/layout/orgChart1"/>
+    <dgm:cxn modelId="{57ECEDB4-2C29-47E8-9392-F98D47CA1C52}" type="presParOf" srcId="{82803465-AE90-4B7E-919A-6C6B2237B101}" destId="{0BEF4670-6A80-4134-BF93-E6C9CB409B62}" srcOrd="2" destOrd="0" presId="urn:microsoft.com/office/officeart/2005/8/layout/orgChart1"/>
+    <dgm:cxn modelId="{E4D5DC49-1C58-4EBF-8CF0-FBAE719E1180}" type="presParOf" srcId="{1EF9512F-EA21-4C66-8A34-45BD07878727}" destId="{39DFC059-084A-4A73-B234-E1B2C71E6CAB}" srcOrd="2" destOrd="0" presId="urn:microsoft.com/office/officeart/2005/8/layout/orgChart1"/>
+    <dgm:cxn modelId="{EBE2D5B2-16A4-488A-BFD7-FA051C9E4ACF}" type="presParOf" srcId="{1EF9512F-EA21-4C66-8A34-45BD07878727}" destId="{2B3DCAB5-BC2A-4D2F-AD1B-75042DD56AE4}" srcOrd="3" destOrd="0" presId="urn:microsoft.com/office/officeart/2005/8/layout/orgChart1"/>
+    <dgm:cxn modelId="{F5DF4AA3-023B-4ACC-ACD1-19DD575FE917}" type="presParOf" srcId="{2B3DCAB5-BC2A-4D2F-AD1B-75042DD56AE4}" destId="{B8097E49-5C1C-4E14-A8A7-48E44BBD1C9E}" srcOrd="0" destOrd="0" presId="urn:microsoft.com/office/officeart/2005/8/layout/orgChart1"/>
+    <dgm:cxn modelId="{2D6FBD7F-7C37-438D-821A-968963C7ADC2}" type="presParOf" srcId="{B8097E49-5C1C-4E14-A8A7-48E44BBD1C9E}" destId="{19B0C4E5-4782-4CAC-8E79-90135A4A69EA}" srcOrd="0" destOrd="0" presId="urn:microsoft.com/office/officeart/2005/8/layout/orgChart1"/>
+    <dgm:cxn modelId="{A6F895EA-303A-48A2-815D-9C39A9763978}" type="presParOf" srcId="{B8097E49-5C1C-4E14-A8A7-48E44BBD1C9E}" destId="{4FDE431D-0261-4E81-9751-2EE81C682E79}" srcOrd="1" destOrd="0" presId="urn:microsoft.com/office/officeart/2005/8/layout/orgChart1"/>
+    <dgm:cxn modelId="{7E418726-6B9B-4C47-BA7B-421CFCD03616}" type="presParOf" srcId="{2B3DCAB5-BC2A-4D2F-AD1B-75042DD56AE4}" destId="{0449545B-C710-4FF0-ACCC-92EB18F4B48C}" srcOrd="1" destOrd="0" presId="urn:microsoft.com/office/officeart/2005/8/layout/orgChart1"/>
+    <dgm:cxn modelId="{A7904A0A-3A14-43A3-8D39-B36667AF208E}" type="presParOf" srcId="{2B3DCAB5-BC2A-4D2F-AD1B-75042DD56AE4}" destId="{8E22F0EC-0364-4AF9-9EC9-F19EF2A9FF14}" srcOrd="2" destOrd="0" presId="urn:microsoft.com/office/officeart/2005/8/layout/orgChart1"/>
+    <dgm:cxn modelId="{448E36AE-0969-4BD7-8966-2E2EB03F3B39}" type="presParOf" srcId="{1EF9512F-EA21-4C66-8A34-45BD07878727}" destId="{301C0782-F685-4352-83F6-3AEAE10B7910}" srcOrd="4" destOrd="0" presId="urn:microsoft.com/office/officeart/2005/8/layout/orgChart1"/>
+    <dgm:cxn modelId="{EF88B179-06E0-4633-9EC6-FD8CAF1A601D}" type="presParOf" srcId="{1EF9512F-EA21-4C66-8A34-45BD07878727}" destId="{D231CF24-8AD3-420B-A9C8-B19961F283E0}" srcOrd="5" destOrd="0" presId="urn:microsoft.com/office/officeart/2005/8/layout/orgChart1"/>
+    <dgm:cxn modelId="{0A523FA1-80AB-4777-9BA7-CB7007F9C973}" type="presParOf" srcId="{D231CF24-8AD3-420B-A9C8-B19961F283E0}" destId="{5A69C8A6-0CC7-40E5-A7C0-80F8BA6B5B14}" srcOrd="0" destOrd="0" presId="urn:microsoft.com/office/officeart/2005/8/layout/orgChart1"/>
+    <dgm:cxn modelId="{FF163A43-1DC9-4B11-BE44-94830C3D3012}" type="presParOf" srcId="{5A69C8A6-0CC7-40E5-A7C0-80F8BA6B5B14}" destId="{D0764E7F-B714-4041-961C-FFDE917CAA56}" srcOrd="0" destOrd="0" presId="urn:microsoft.com/office/officeart/2005/8/layout/orgChart1"/>
+    <dgm:cxn modelId="{2991DCA0-7F2F-4487-9EC4-51846A7C547B}" type="presParOf" srcId="{5A69C8A6-0CC7-40E5-A7C0-80F8BA6B5B14}" destId="{48F66A2B-5860-48CD-B435-1C76F6C82D7E}" srcOrd="1" destOrd="0" presId="urn:microsoft.com/office/officeart/2005/8/layout/orgChart1"/>
+    <dgm:cxn modelId="{3EB7D75A-7395-478E-B76A-96D4807739AE}" type="presParOf" srcId="{D231CF24-8AD3-420B-A9C8-B19961F283E0}" destId="{BA1A8A1A-223C-42F1-A1BD-9D77AEF96C95}" srcOrd="1" destOrd="0" presId="urn:microsoft.com/office/officeart/2005/8/layout/orgChart1"/>
+    <dgm:cxn modelId="{0282392E-A651-4695-99C0-EFB1E5332F8A}" type="presParOf" srcId="{D231CF24-8AD3-420B-A9C8-B19961F283E0}" destId="{DA7674E0-4C0D-4017-8452-BA1F876F9EC3}" srcOrd="2" destOrd="0" presId="urn:microsoft.com/office/officeart/2005/8/layout/orgChart1"/>
+    <dgm:cxn modelId="{EF78B685-24A2-47AC-9F76-4B24DAA5EE37}" type="presParOf" srcId="{1EF9512F-EA21-4C66-8A34-45BD07878727}" destId="{922A53B3-B78D-451A-860D-0FE1067CBCFF}" srcOrd="6" destOrd="0" presId="urn:microsoft.com/office/officeart/2005/8/layout/orgChart1"/>
+    <dgm:cxn modelId="{F1F83396-AF9B-4DDC-A4F6-581466C46859}" type="presParOf" srcId="{1EF9512F-EA21-4C66-8A34-45BD07878727}" destId="{6FC3A39C-EE25-43FD-A4CD-AF573666D87F}" srcOrd="7" destOrd="0" presId="urn:microsoft.com/office/officeart/2005/8/layout/orgChart1"/>
+    <dgm:cxn modelId="{38D1EC82-5FFA-46E8-8ADA-71340E39F9FA}" type="presParOf" srcId="{6FC3A39C-EE25-43FD-A4CD-AF573666D87F}" destId="{80C1B1E7-939F-4E4A-8B54-CC7D7560A355}" srcOrd="0" destOrd="0" presId="urn:microsoft.com/office/officeart/2005/8/layout/orgChart1"/>
+    <dgm:cxn modelId="{130CEB7D-C9E3-461D-A525-6DAEE01E5FA3}" type="presParOf" srcId="{80C1B1E7-939F-4E4A-8B54-CC7D7560A355}" destId="{AD55A587-4DE1-4D2D-85B5-3EB96E572D4E}" srcOrd="0" destOrd="0" presId="urn:microsoft.com/office/officeart/2005/8/layout/orgChart1"/>
+    <dgm:cxn modelId="{24C4AF34-9D9E-48C7-B77B-97025F903DA3}" type="presParOf" srcId="{80C1B1E7-939F-4E4A-8B54-CC7D7560A355}" destId="{F22C71F1-C429-4323-9BB4-CF1211052A5A}" srcOrd="1" destOrd="0" presId="urn:microsoft.com/office/officeart/2005/8/layout/orgChart1"/>
+    <dgm:cxn modelId="{2834F9CA-56CE-4145-9549-9683BA7CD0EE}" type="presParOf" srcId="{6FC3A39C-EE25-43FD-A4CD-AF573666D87F}" destId="{17A89B85-BBBC-4694-8447-2EBCF0379C6B}" srcOrd="1" destOrd="0" presId="urn:microsoft.com/office/officeart/2005/8/layout/orgChart1"/>
+    <dgm:cxn modelId="{310E2686-1DCA-4B88-98C3-51E07AF4F9D7}" type="presParOf" srcId="{6FC3A39C-EE25-43FD-A4CD-AF573666D87F}" destId="{CD7B1FF0-3362-4296-9ADA-5B6E5A569900}" srcOrd="2" destOrd="0" presId="urn:microsoft.com/office/officeart/2005/8/layout/orgChart1"/>
+    <dgm:cxn modelId="{67810B7F-AA6C-4FCE-ACC4-8A3FB3C5722B}" type="presParOf" srcId="{1EF9512F-EA21-4C66-8A34-45BD07878727}" destId="{29A6B87B-814F-4584-8E15-B14A1DD4D336}" srcOrd="8" destOrd="0" presId="urn:microsoft.com/office/officeart/2005/8/layout/orgChart1"/>
+    <dgm:cxn modelId="{2B835FE2-4BFC-49F2-82CC-185BF59BB729}" type="presParOf" srcId="{1EF9512F-EA21-4C66-8A34-45BD07878727}" destId="{9092889A-921E-4CC7-AB7D-17433E9D9D0A}" srcOrd="9" destOrd="0" presId="urn:microsoft.com/office/officeart/2005/8/layout/orgChart1"/>
+    <dgm:cxn modelId="{D170AB71-AC73-49E9-89E0-472B3AA7ED3E}" type="presParOf" srcId="{9092889A-921E-4CC7-AB7D-17433E9D9D0A}" destId="{288DE8BA-39B5-4976-BB42-CF678E79A4E1}" srcOrd="0" destOrd="0" presId="urn:microsoft.com/office/officeart/2005/8/layout/orgChart1"/>
+    <dgm:cxn modelId="{09FCBB71-08E0-4B3B-BB79-71EE45AE0CCA}" type="presParOf" srcId="{288DE8BA-39B5-4976-BB42-CF678E79A4E1}" destId="{F567448A-8B7A-48B3-B5FE-89A5DB4A909A}" srcOrd="0" destOrd="0" presId="urn:microsoft.com/office/officeart/2005/8/layout/orgChart1"/>
+    <dgm:cxn modelId="{1AEE26EB-F9C2-4CAC-84B5-EB4F41DD5A84}" type="presParOf" srcId="{288DE8BA-39B5-4976-BB42-CF678E79A4E1}" destId="{02852B04-B225-4662-98E0-CBC75B413B55}" srcOrd="1" destOrd="0" presId="urn:microsoft.com/office/officeart/2005/8/layout/orgChart1"/>
+    <dgm:cxn modelId="{6449EB44-D489-44C7-8AB1-6E04626936F5}" type="presParOf" srcId="{9092889A-921E-4CC7-AB7D-17433E9D9D0A}" destId="{99179D95-4C3D-4BF2-97A9-6C4FF3B9529D}" srcOrd="1" destOrd="0" presId="urn:microsoft.com/office/officeart/2005/8/layout/orgChart1"/>
+    <dgm:cxn modelId="{2FC5E8D1-8F09-414C-938E-6DF86229CBD3}" type="presParOf" srcId="{9092889A-921E-4CC7-AB7D-17433E9D9D0A}" destId="{ABC07976-F526-4E68-901A-31987EB40B61}" srcOrd="2" destOrd="0" presId="urn:microsoft.com/office/officeart/2005/8/layout/orgChart1"/>
+    <dgm:cxn modelId="{FA342862-E83F-47C6-BF9A-6DC918A3DE71}" type="presParOf" srcId="{45043196-EB32-4990-8054-CC9DB4D13E87}" destId="{34F22061-FC8B-4602-9361-FBF1F6E8158E}" srcOrd="2" destOrd="0" presId="urn:microsoft.com/office/officeart/2005/8/layout/orgChart1"/>
+    <dgm:cxn modelId="{07FCA511-80B8-4B0A-A0F0-FD7456CAF88D}" type="presParOf" srcId="{E95FFFF7-101C-4951-80E1-11D207767D2C}" destId="{59DCAB52-186C-489A-9CD5-4AA99AC35D46}" srcOrd="2" destOrd="0" presId="urn:microsoft.com/office/officeart/2005/8/layout/orgChart1"/>
   </dgm:cxnLst>
   <dgm:bg/>
   <dgm:whole/>
   <dgm:extLst>
     <a:ext uri="http://schemas.microsoft.com/office/drawing/2008/diagram">
-      <dsp:dataModelExt xmlns:dsp="http://schemas.microsoft.com/office/drawing/2008/diagram" relId="rId55" minVer="http://schemas.openxmlformats.org/drawingml/2006/diagram"/>
+      <dsp:dataModelExt xmlns:dsp="http://schemas.microsoft.com/office/drawing/2008/diagram" relId="rId57" minVer="http://schemas.openxmlformats.org/drawingml/2006/diagram"/>
     </a:ext>
   </dgm:extLst>
 </dgm:dataModel>
@@ -51632,7 +51657,7 @@
   <a:extraClrSchemeLst/>
   <a:extLst>
     <a:ext uri="{05A4C25C-085E-4340-85A3-A5531E510DB2}">
-      <thm15:themeFamily xmlns="" xmlns:thm15="http://schemas.microsoft.com/office/thememl/2012/main" name="Office Theme" id="{62F939B6-93AF-4DB8-9C6B-D6C7DFDC589F}" vid="{4A3C46E8-61CC-4603-A589-7422A47A8E4A}"/>
+      <thm15:themeFamily xmlns:thm15="http://schemas.microsoft.com/office/thememl/2012/main" xmlns="" name="Office Theme" id="{62F939B6-93AF-4DB8-9C6B-D6C7DFDC589F}" vid="{4A3C46E8-61CC-4603-A589-7422A47A8E4A}"/>
     </a:ext>
   </a:extLst>
 </a:theme>
@@ -51643,7 +51668,7 @@
 </file>
 
 <file path=customXml/itemProps1.xml><?xml version="1.0" encoding="utf-8"?>
-<ds:datastoreItem xmlns:ds="http://schemas.openxmlformats.org/officeDocument/2006/customXml" ds:itemID="{FA8EDEE2-EFBA-471D-B9CD-4D81501843AB}">
+<ds:datastoreItem xmlns:ds="http://schemas.openxmlformats.org/officeDocument/2006/customXml" ds:itemID="{20884037-B6A8-499F-8989-FD94D48324FE}">
   <ds:schemaRefs>
     <ds:schemaRef ds:uri="http://schemas.openxmlformats.org/officeDocument/2006/bibliography"/>
   </ds:schemaRefs>

</xml_diff>

<commit_message>
Nummering verslagen klopte niet meer
</commit_message>
<xml_diff>
--- a/Thesis.docx
+++ b/Thesis.docx
@@ -3,11 +3,11 @@
 <w:document xmlns:wpc="http://schemas.microsoft.com/office/word/2010/wordprocessingCanvas" xmlns:mc="http://schemas.openxmlformats.org/markup-compatibility/2006" xmlns:o="urn:schemas-microsoft-com:office:office" xmlns:r="http://schemas.openxmlformats.org/officeDocument/2006/relationships" xmlns:m="http://schemas.openxmlformats.org/officeDocument/2006/math" xmlns:v="urn:schemas-microsoft-com:vml" xmlns:wp14="http://schemas.microsoft.com/office/word/2010/wordprocessingDrawing" xmlns:wp="http://schemas.openxmlformats.org/drawingml/2006/wordprocessingDrawing" xmlns:w10="urn:schemas-microsoft-com:office:word" xmlns:w="http://schemas.openxmlformats.org/wordprocessingml/2006/main" xmlns:w14="http://schemas.microsoft.com/office/word/2010/wordml" xmlns:wpg="http://schemas.microsoft.com/office/word/2010/wordprocessingGroup" xmlns:wpi="http://schemas.microsoft.com/office/word/2010/wordprocessingInk" xmlns:wne="http://schemas.microsoft.com/office/word/2006/wordml" xmlns:wps="http://schemas.microsoft.com/office/word/2010/wordprocessingShape" mc:Ignorable="w14 wp14">
   <w:body>
     <w:p>
-      <w:r>
-        <w:t>Titelblad</w:t>
-      </w:r>
       <w:bookmarkStart w:id="0" w:name="_GoBack"/>
       <w:bookmarkEnd w:id="0"/>
+      <w:r>
+        <w:t>Titelblad</w:t>
+      </w:r>
     </w:p>
     <w:p>
       <w:r>
@@ -37488,13 +37488,16 @@
       </w:r>
       <w:r>
         <w:tab/>
-        <w:t xml:space="preserve">De lezer zal kunnen kiezen tussen 3 verschillende lettergroottes, lettertypes, kleur, </w:t>
+        <w:t xml:space="preserve">De lezer zal kunnen kiezen tussen 3 verschillende lettergroottes, lettertypes, </w:t>
       </w:r>
       <w:r>
         <w:tab/>
       </w:r>
       <w:r>
         <w:tab/>
+        <w:t xml:space="preserve">kleur, </w:t>
+      </w:r>
+      <w:r>
         <w:t>bold en italic. Zo kan de lezer de look van de artikels aanpassen.</w:t>
       </w:r>
     </w:p>
@@ -37968,30 +37971,81 @@
         <w:pStyle w:val="Lijstalinea"/>
         <w:numPr>
           <w:ilvl w:val="0"/>
-          <w:numId w:val="3"/>
+          <w:numId w:val="21"/>
+        </w:numPr>
+        <w:spacing w:after="0" w:line="276" w:lineRule="auto"/>
+      </w:pPr>
+      <w:r>
+        <w:t xml:space="preserve">Tegen de volgende vergadering, die gepland is voor 16 april 2013, zullen er </w:t>
+      </w:r>
+      <w:r>
+        <w:tab/>
+      </w:r>
+      <w:r>
+        <w:tab/>
+      </w:r>
+      <w:r>
+        <w:tab/>
+        <w:t xml:space="preserve">deliverables getoond worden voor het onderdeel blackbox reader en download </w:t>
+      </w:r>
+      <w:r>
+        <w:tab/>
+      </w:r>
+      <w:r>
+        <w:tab/>
+        <w:t>module.</w:t>
+      </w:r>
+    </w:p>
+    <w:p>
+      <w:pPr>
+        <w:pStyle w:val="Lijstalinea"/>
+        <w:numPr>
+          <w:ilvl w:val="0"/>
+          <w:numId w:val="21"/>
         </w:numPr>
         <w:spacing w:after="0" w:line="276" w:lineRule="auto"/>
         <w:ind w:left="0" w:firstLine="0"/>
       </w:pPr>
       <w:r>
-        <w:t xml:space="preserve">Tegen de volgende vergadering, die gepland is voor 16 april 2013, zullen er </w:t>
+        <w:t>Wijziging planning</w:t>
+      </w:r>
+    </w:p>
+    <w:p>
+      <w:pPr>
+        <w:pStyle w:val="Lijstalinea"/>
+        <w:numPr>
+          <w:ilvl w:val="1"/>
+          <w:numId w:val="21"/>
+        </w:numPr>
+        <w:spacing w:after="0" w:line="276" w:lineRule="auto"/>
+      </w:pPr>
+      <w:r>
+        <w:t xml:space="preserve">Tegen midden april zullen de te testen applicaties aan Gilles Van Mol worden </w:t>
       </w:r>
       <w:r>
         <w:tab/>
+        <w:t xml:space="preserve">overhandigd. Zo kan hij deze testen. Raf zal de webcomponent testen en Kurt zal de </w:t>
       </w:r>
       <w:r>
         <w:tab/>
+        <w:t xml:space="preserve">native applicatie testen. </w:t>
+      </w:r>
+    </w:p>
+    <w:p>
+      <w:pPr>
+        <w:pStyle w:val="Lijstalinea"/>
+        <w:numPr>
+          <w:ilvl w:val="1"/>
+          <w:numId w:val="21"/>
+        </w:numPr>
+        <w:spacing w:after="0" w:line="276" w:lineRule="auto"/>
+      </w:pPr>
+      <w:r>
+        <w:t xml:space="preserve">Vanaf midden april zullen we beginnen aan het uitschrijven van de bundel voor het </w:t>
       </w:r>
       <w:r>
         <w:tab/>
-        <w:t xml:space="preserve">deliverables getoond worden voor het onderdeel blackbox reader en download </w:t>
-      </w:r>
-      <w:r>
-        <w:tab/>
-      </w:r>
-      <w:r>
-        <w:tab/>
-        <w:t>module.</w:t>
+        <w:t>eindproject. Deze bundel moet begin mei 2013 klaar zijn.</w:t>
       </w:r>
     </w:p>
     <w:p>
@@ -37999,59 +38053,7 @@
         <w:pStyle w:val="Lijstalinea"/>
         <w:numPr>
           <w:ilvl w:val="0"/>
-          <w:numId w:val="3"/>
-        </w:numPr>
-        <w:spacing w:after="0" w:line="276" w:lineRule="auto"/>
-        <w:ind w:left="0" w:firstLine="0"/>
-      </w:pPr>
-      <w:r>
-        <w:t>Wijziging planning</w:t>
-      </w:r>
-    </w:p>
-    <w:p>
-      <w:pPr>
-        <w:pStyle w:val="Lijstalinea"/>
-        <w:numPr>
-          <w:ilvl w:val="1"/>
-          <w:numId w:val="3"/>
-        </w:numPr>
-        <w:spacing w:after="0" w:line="276" w:lineRule="auto"/>
-      </w:pPr>
-      <w:r>
-        <w:t xml:space="preserve">Tegen midden april zullen de te testen applicaties aan Gilles Van Mol worden </w:t>
-      </w:r>
-      <w:r>
-        <w:tab/>
-        <w:t xml:space="preserve">overhandigd. Zo kan hij deze testen. Raf zal de webcomponent testen en Kurt zal de </w:t>
-      </w:r>
-      <w:r>
-        <w:tab/>
-        <w:t xml:space="preserve">native applicatie testen. </w:t>
-      </w:r>
-    </w:p>
-    <w:p>
-      <w:pPr>
-        <w:pStyle w:val="Lijstalinea"/>
-        <w:numPr>
-          <w:ilvl w:val="1"/>
-          <w:numId w:val="3"/>
-        </w:numPr>
-        <w:spacing w:after="0" w:line="276" w:lineRule="auto"/>
-      </w:pPr>
-      <w:r>
-        <w:t xml:space="preserve">Vanaf midden april zullen we beginnen aan het uitschrijven van de bundel voor het </w:t>
-      </w:r>
-      <w:r>
-        <w:tab/>
-        <w:t>eindproject. Deze bundel moet begin mei 2013 klaar zijn.</w:t>
-      </w:r>
-    </w:p>
-    <w:p>
-      <w:pPr>
-        <w:pStyle w:val="Lijstalinea"/>
-        <w:numPr>
-          <w:ilvl w:val="0"/>
-          <w:numId w:val="3"/>
+          <w:numId w:val="21"/>
         </w:numPr>
         <w:spacing w:after="0" w:line="276" w:lineRule="auto"/>
       </w:pPr>
@@ -38327,13 +38329,56 @@
         <w:pStyle w:val="Lijstalinea"/>
         <w:numPr>
           <w:ilvl w:val="0"/>
-          <w:numId w:val="3"/>
+          <w:numId w:val="22"/>
+        </w:numPr>
+        <w:spacing w:after="0" w:line="276" w:lineRule="auto"/>
+      </w:pPr>
+      <w:r>
+        <w:t>Deadlines bundel eindproject:</w:t>
+      </w:r>
+    </w:p>
+    <w:p>
+      <w:pPr>
+        <w:pStyle w:val="Lijstalinea"/>
+        <w:spacing w:after="0"/>
+        <w:ind w:left="1416"/>
+      </w:pPr>
+      <w:r>
+        <w:t>Tegen 07 mei 2013 moet een voorlopige bundel worden doorgestuurd naar Johan Geybels.</w:t>
+      </w:r>
+    </w:p>
+    <w:p>
+      <w:pPr>
+        <w:pStyle w:val="Lijstalinea"/>
+        <w:spacing w:after="0"/>
+        <w:ind w:left="1416"/>
+      </w:pPr>
+      <w:r>
+        <w:t>Tegen 14 mei 2013 moet de bundel af zijn en doorgestuurd worden naar Johan Geybels. Hij zal deze dan nalezen en zijn opmerkingen naar ons doorsturen op 17 mei 2013. We zullen zelf elkaars delen nalezen.</w:t>
+      </w:r>
+    </w:p>
+    <w:p>
+      <w:pPr>
+        <w:pStyle w:val="Lijstalinea"/>
+        <w:spacing w:after="0"/>
+        <w:ind w:left="1416"/>
+      </w:pPr>
+      <w:r>
+        <w:t>Tegen 21 mei 2013 moet de bundel (in 5 exemplaren en ingebonden) ingediend worden bij de Studentenadministratie. Eén exemplaar moet in .pdf formaat naar Johan Geybels worden doorgestuurd.</w:t>
+      </w:r>
+    </w:p>
+    <w:p>
+      <w:pPr>
+        <w:pStyle w:val="Lijstalinea"/>
+        <w:numPr>
+          <w:ilvl w:val="0"/>
+          <w:numId w:val="22"/>
         </w:numPr>
         <w:spacing w:after="0" w:line="276" w:lineRule="auto"/>
         <w:ind w:left="0" w:firstLine="0"/>
       </w:pPr>
       <w:r>
-        <w:t>Deadlines bundel eindproject:</w:t>
+        <w:t xml:space="preserve">Presentatie </w:t>
       </w:r>
     </w:p>
     <w:p>
@@ -38343,7 +38388,7 @@
         <w:ind w:left="1416"/>
       </w:pPr>
       <w:r>
-        <w:t>Tegen 07 mei 2013 moet een voorlopige bundel worden doorgestuurd naar Johan Geybels.</w:t>
+        <w:t>Op 28 mei 2013 is er een testpresentatie gepland. Daarvoor zullen een aantal slides worden voorzien.</w:t>
       </w:r>
     </w:p>
     <w:p>
@@ -38353,17 +38398,7 @@
         <w:ind w:left="1416"/>
       </w:pPr>
       <w:r>
-        <w:t>Tegen 14 mei 2013 moet de bundel af zijn en doorgestuurd worden naar Johan Geybels. Hij zal deze dan nalezen en zijn opmerkingen naar ons doorsturen op 17 mei 2013. We zullen zelf elkaars delen nalezen.</w:t>
-      </w:r>
-    </w:p>
-    <w:p>
-      <w:pPr>
-        <w:pStyle w:val="Lijstalinea"/>
-        <w:spacing w:after="0"/>
-        <w:ind w:left="1416"/>
-      </w:pPr>
-      <w:r>
-        <w:t>Tegen 21 mei 2013 moet de bundel (in 5 exemplaren en ingebonden) ingediend worden bij de Studentenadministratie. Eén exemplaar moet in .pdf formaat naar Johan Geybels worden doorgestuurd.</w:t>
+        <w:t xml:space="preserve">Op 4 juni 2013 is de finale presentatie gepland. </w:t>
       </w:r>
     </w:p>
     <w:p>
@@ -38371,33 +38406,18 @@
         <w:pStyle w:val="Lijstalinea"/>
         <w:numPr>
           <w:ilvl w:val="0"/>
-          <w:numId w:val="3"/>
+          <w:numId w:val="22"/>
         </w:numPr>
         <w:spacing w:after="0" w:line="276" w:lineRule="auto"/>
-        <w:ind w:left="0" w:firstLine="0"/>
-      </w:pPr>
-      <w:r>
-        <w:t xml:space="preserve">Presentatie </w:t>
-      </w:r>
-    </w:p>
-    <w:p>
-      <w:pPr>
-        <w:pStyle w:val="Lijstalinea"/>
-        <w:spacing w:after="0"/>
-        <w:ind w:left="1416"/>
-      </w:pPr>
-      <w:r>
-        <w:t>Op 28 mei 2013 is er een testpresentatie gepland. Daarvoor zullen een aantal slides worden voorzien.</w:t>
-      </w:r>
-    </w:p>
-    <w:p>
-      <w:pPr>
-        <w:pStyle w:val="Lijstalinea"/>
-        <w:spacing w:after="0"/>
-        <w:ind w:left="1416"/>
-      </w:pPr>
-      <w:r>
-        <w:t xml:space="preserve">Op 4 juni 2013 is de finale presentatie gepland. </w:t>
+      </w:pPr>
+      <w:r>
+        <w:t xml:space="preserve">Op </w:t>
+      </w:r>
+      <w:r>
+        <w:t>8 mei 2013</w:t>
+      </w:r>
+      <w:r>
+        <w:t xml:space="preserve"> is een meeting gepland met Gilles Van Mol.</w:t>
       </w:r>
     </w:p>
     <w:p>
@@ -38405,26 +38425,7 @@
         <w:pStyle w:val="Lijstalinea"/>
         <w:numPr>
           <w:ilvl w:val="0"/>
-          <w:numId w:val="3"/>
-        </w:numPr>
-        <w:spacing w:after="0" w:line="276" w:lineRule="auto"/>
-      </w:pPr>
-      <w:r>
-        <w:t xml:space="preserve">Op </w:t>
-      </w:r>
-      <w:r>
-        <w:t>8 mei 2013</w:t>
-      </w:r>
-      <w:r>
-        <w:t xml:space="preserve"> is een meeting gepland met Gilles Van Mol.</w:t>
-      </w:r>
-    </w:p>
-    <w:p>
-      <w:pPr>
-        <w:pStyle w:val="Lijstalinea"/>
-        <w:numPr>
-          <w:ilvl w:val="0"/>
-          <w:numId w:val="3"/>
+          <w:numId w:val="22"/>
         </w:numPr>
         <w:spacing w:after="0" w:line="276" w:lineRule="auto"/>
       </w:pPr>
@@ -40564,7 +40565,7 @@
     </w:lvl>
   </w:abstractNum>
   <w:abstractNum w:abstractNumId="11">
-    <w:nsid w:val="504066E9"/>
+    <w:nsid w:val="487E49ED"/>
     <w:multiLevelType w:val="multilevel"/>
     <w:tmpl w:val="21145A14"/>
     <w:lvl w:ilvl="0">
@@ -40681,6 +40682,123 @@
     </w:lvl>
   </w:abstractNum>
   <w:abstractNum w:abstractNumId="12">
+    <w:nsid w:val="504066E9"/>
+    <w:multiLevelType w:val="multilevel"/>
+    <w:tmpl w:val="21145A14"/>
+    <w:lvl w:ilvl="0">
+      <w:start w:val="1"/>
+      <w:numFmt w:val="decimal"/>
+      <w:lvlText w:val="Topic %1:"/>
+      <w:lvlJc w:val="left"/>
+      <w:pPr>
+        <w:ind w:left="360" w:hanging="360"/>
+      </w:pPr>
+      <w:rPr>
+        <w:rFonts w:hint="default"/>
+        <w:b/>
+        <w:i w:val="0"/>
+      </w:rPr>
+    </w:lvl>
+    <w:lvl w:ilvl="1">
+      <w:start w:val="1"/>
+      <w:numFmt w:val="decimal"/>
+      <w:lvlText w:val="Topic %1.%2:"/>
+      <w:lvlJc w:val="left"/>
+      <w:pPr>
+        <w:ind w:left="720" w:hanging="360"/>
+      </w:pPr>
+      <w:rPr>
+        <w:rFonts w:hint="default"/>
+        <w:b/>
+        <w:i w:val="0"/>
+      </w:rPr>
+    </w:lvl>
+    <w:lvl w:ilvl="2">
+      <w:start w:val="1"/>
+      <w:numFmt w:val="lowerRoman"/>
+      <w:lvlText w:val="%3)"/>
+      <w:lvlJc w:val="left"/>
+      <w:pPr>
+        <w:ind w:left="1080" w:hanging="360"/>
+      </w:pPr>
+      <w:rPr>
+        <w:rFonts w:hint="default"/>
+      </w:rPr>
+    </w:lvl>
+    <w:lvl w:ilvl="3">
+      <w:start w:val="1"/>
+      <w:numFmt w:val="decimal"/>
+      <w:lvlText w:val="(%4)"/>
+      <w:lvlJc w:val="left"/>
+      <w:pPr>
+        <w:ind w:left="1440" w:hanging="360"/>
+      </w:pPr>
+      <w:rPr>
+        <w:rFonts w:hint="default"/>
+      </w:rPr>
+    </w:lvl>
+    <w:lvl w:ilvl="4">
+      <w:start w:val="1"/>
+      <w:numFmt w:val="lowerLetter"/>
+      <w:lvlText w:val="(%5)"/>
+      <w:lvlJc w:val="left"/>
+      <w:pPr>
+        <w:ind w:left="1800" w:hanging="360"/>
+      </w:pPr>
+      <w:rPr>
+        <w:rFonts w:hint="default"/>
+      </w:rPr>
+    </w:lvl>
+    <w:lvl w:ilvl="5">
+      <w:start w:val="1"/>
+      <w:numFmt w:val="lowerRoman"/>
+      <w:lvlText w:val="(%6)"/>
+      <w:lvlJc w:val="left"/>
+      <w:pPr>
+        <w:ind w:left="2160" w:hanging="360"/>
+      </w:pPr>
+      <w:rPr>
+        <w:rFonts w:hint="default"/>
+      </w:rPr>
+    </w:lvl>
+    <w:lvl w:ilvl="6">
+      <w:start w:val="1"/>
+      <w:numFmt w:val="decimal"/>
+      <w:lvlText w:val="%7."/>
+      <w:lvlJc w:val="left"/>
+      <w:pPr>
+        <w:ind w:left="2520" w:hanging="360"/>
+      </w:pPr>
+      <w:rPr>
+        <w:rFonts w:hint="default"/>
+      </w:rPr>
+    </w:lvl>
+    <w:lvl w:ilvl="7">
+      <w:start w:val="1"/>
+      <w:numFmt w:val="lowerLetter"/>
+      <w:lvlText w:val="%8."/>
+      <w:lvlJc w:val="left"/>
+      <w:pPr>
+        <w:ind w:left="2880" w:hanging="360"/>
+      </w:pPr>
+      <w:rPr>
+        <w:rFonts w:hint="default"/>
+      </w:rPr>
+    </w:lvl>
+    <w:lvl w:ilvl="8">
+      <w:start w:val="1"/>
+      <w:numFmt w:val="lowerRoman"/>
+      <w:lvlText w:val="%9."/>
+      <w:lvlJc w:val="left"/>
+      <w:pPr>
+        <w:ind w:left="3240" w:hanging="360"/>
+      </w:pPr>
+      <w:rPr>
+        <w:rFonts w:hint="default"/>
+      </w:rPr>
+    </w:lvl>
+  </w:abstractNum>
+  <w:abstractNum w:abstractNumId="13">
     <w:nsid w:val="54D12946"/>
     <w:multiLevelType w:val="multilevel"/>
     <w:tmpl w:val="95BA83F2"/>
@@ -40775,7 +40893,124 @@
       </w:pPr>
     </w:lvl>
   </w:abstractNum>
-  <w:abstractNum w:abstractNumId="13">
+  <w:abstractNum w:abstractNumId="14">
+    <w:nsid w:val="5B9B1E0F"/>
+    <w:multiLevelType w:val="multilevel"/>
+    <w:tmpl w:val="21145A14"/>
+    <w:lvl w:ilvl="0">
+      <w:start w:val="1"/>
+      <w:numFmt w:val="decimal"/>
+      <w:lvlText w:val="Topic %1:"/>
+      <w:lvlJc w:val="left"/>
+      <w:pPr>
+        <w:ind w:left="360" w:hanging="360"/>
+      </w:pPr>
+      <w:rPr>
+        <w:rFonts w:hint="default"/>
+        <w:b/>
+        <w:i w:val="0"/>
+      </w:rPr>
+    </w:lvl>
+    <w:lvl w:ilvl="1">
+      <w:start w:val="1"/>
+      <w:numFmt w:val="decimal"/>
+      <w:lvlText w:val="Topic %1.%2:"/>
+      <w:lvlJc w:val="left"/>
+      <w:pPr>
+        <w:ind w:left="720" w:hanging="360"/>
+      </w:pPr>
+      <w:rPr>
+        <w:rFonts w:hint="default"/>
+        <w:b/>
+        <w:i w:val="0"/>
+      </w:rPr>
+    </w:lvl>
+    <w:lvl w:ilvl="2">
+      <w:start w:val="1"/>
+      <w:numFmt w:val="lowerRoman"/>
+      <w:lvlText w:val="%3)"/>
+      <w:lvlJc w:val="left"/>
+      <w:pPr>
+        <w:ind w:left="1080" w:hanging="360"/>
+      </w:pPr>
+      <w:rPr>
+        <w:rFonts w:hint="default"/>
+      </w:rPr>
+    </w:lvl>
+    <w:lvl w:ilvl="3">
+      <w:start w:val="1"/>
+      <w:numFmt w:val="decimal"/>
+      <w:lvlText w:val="(%4)"/>
+      <w:lvlJc w:val="left"/>
+      <w:pPr>
+        <w:ind w:left="1440" w:hanging="360"/>
+      </w:pPr>
+      <w:rPr>
+        <w:rFonts w:hint="default"/>
+      </w:rPr>
+    </w:lvl>
+    <w:lvl w:ilvl="4">
+      <w:start w:val="1"/>
+      <w:numFmt w:val="lowerLetter"/>
+      <w:lvlText w:val="(%5)"/>
+      <w:lvlJc w:val="left"/>
+      <w:pPr>
+        <w:ind w:left="1800" w:hanging="360"/>
+      </w:pPr>
+      <w:rPr>
+        <w:rFonts w:hint="default"/>
+      </w:rPr>
+    </w:lvl>
+    <w:lvl w:ilvl="5">
+      <w:start w:val="1"/>
+      <w:numFmt w:val="lowerRoman"/>
+      <w:lvlText w:val="(%6)"/>
+      <w:lvlJc w:val="left"/>
+      <w:pPr>
+        <w:ind w:left="2160" w:hanging="360"/>
+      </w:pPr>
+      <w:rPr>
+        <w:rFonts w:hint="default"/>
+      </w:rPr>
+    </w:lvl>
+    <w:lvl w:ilvl="6">
+      <w:start w:val="1"/>
+      <w:numFmt w:val="decimal"/>
+      <w:lvlText w:val="%7."/>
+      <w:lvlJc w:val="left"/>
+      <w:pPr>
+        <w:ind w:left="2520" w:hanging="360"/>
+      </w:pPr>
+      <w:rPr>
+        <w:rFonts w:hint="default"/>
+      </w:rPr>
+    </w:lvl>
+    <w:lvl w:ilvl="7">
+      <w:start w:val="1"/>
+      <w:numFmt w:val="lowerLetter"/>
+      <w:lvlText w:val="%8."/>
+      <w:lvlJc w:val="left"/>
+      <w:pPr>
+        <w:ind w:left="2880" w:hanging="360"/>
+      </w:pPr>
+      <w:rPr>
+        <w:rFonts w:hint="default"/>
+      </w:rPr>
+    </w:lvl>
+    <w:lvl w:ilvl="8">
+      <w:start w:val="1"/>
+      <w:numFmt w:val="lowerRoman"/>
+      <w:lvlText w:val="%9."/>
+      <w:lvlJc w:val="left"/>
+      <w:pPr>
+        <w:ind w:left="3240" w:hanging="360"/>
+      </w:pPr>
+      <w:rPr>
+        <w:rFonts w:hint="default"/>
+      </w:rPr>
+    </w:lvl>
+  </w:abstractNum>
+  <w:abstractNum w:abstractNumId="15">
     <w:nsid w:val="69ED6760"/>
     <w:multiLevelType w:val="hybridMultilevel"/>
     <w:tmpl w:val="7E0ADC7A"/>
@@ -40887,7 +41122,7 @@
       </w:rPr>
     </w:lvl>
   </w:abstractNum>
-  <w:abstractNum w:abstractNumId="14">
+  <w:abstractNum w:abstractNumId="16">
     <w:nsid w:val="6EC95D3C"/>
     <w:multiLevelType w:val="hybridMultilevel"/>
     <w:tmpl w:val="FC8E7614"/>
@@ -40999,7 +41234,7 @@
       </w:rPr>
     </w:lvl>
   </w:abstractNum>
-  <w:abstractNum w:abstractNumId="15">
+  <w:abstractNum w:abstractNumId="17">
     <w:nsid w:val="757F6810"/>
     <w:multiLevelType w:val="multilevel"/>
     <w:tmpl w:val="0813001F"/>
@@ -41085,7 +41320,7 @@
       </w:pPr>
     </w:lvl>
   </w:abstractNum>
-  <w:abstractNum w:abstractNumId="16">
+  <w:abstractNum w:abstractNumId="18">
     <w:nsid w:val="7B5F2ED8"/>
     <w:multiLevelType w:val="multilevel"/>
     <w:tmpl w:val="96E69680"/>
@@ -41235,16 +41470,16 @@
     </w:lvl>
   </w:abstractNum>
   <w:num w:numId="1">
-    <w:abstractNumId w:val="12"/>
+    <w:abstractNumId w:val="13"/>
   </w:num>
   <w:num w:numId="2">
     <w:abstractNumId w:val="7"/>
   </w:num>
   <w:num w:numId="3">
-    <w:abstractNumId w:val="11"/>
+    <w:abstractNumId w:val="12"/>
   </w:num>
   <w:num w:numId="4">
-    <w:abstractNumId w:val="15"/>
+    <w:abstractNumId w:val="17"/>
   </w:num>
   <w:num w:numId="5">
     <w:abstractNumId w:val="0"/>
@@ -41256,7 +41491,7 @@
     <w:abstractNumId w:val="1"/>
   </w:num>
   <w:num w:numId="8">
-    <w:abstractNumId w:val="12"/>
+    <w:abstractNumId w:val="13"/>
     <w:lvlOverride w:ilvl="0">
       <w:startOverride w:val="1"/>
     </w:lvlOverride>
@@ -41289,16 +41524,16 @@
     <w:abstractNumId w:val="3"/>
   </w:num>
   <w:num w:numId="10">
-    <w:abstractNumId w:val="16"/>
+    <w:abstractNumId w:val="18"/>
   </w:num>
   <w:num w:numId="11">
     <w:abstractNumId w:val="6"/>
   </w:num>
   <w:num w:numId="12">
-    <w:abstractNumId w:val="13"/>
+    <w:abstractNumId w:val="15"/>
   </w:num>
   <w:num w:numId="13">
-    <w:abstractNumId w:val="14"/>
+    <w:abstractNumId w:val="16"/>
   </w:num>
   <w:num w:numId="14">
     <w:abstractNumId w:val="10"/>
@@ -41307,7 +41542,7 @@
     <w:abstractNumId w:val="5"/>
   </w:num>
   <w:num w:numId="16">
-    <w:abstractNumId w:val="12"/>
+    <w:abstractNumId w:val="13"/>
     <w:lvlOverride w:ilvl="0">
       <w:startOverride w:val="1"/>
     </w:lvlOverride>
@@ -41337,7 +41572,7 @@
     </w:lvlOverride>
   </w:num>
   <w:num w:numId="17">
-    <w:abstractNumId w:val="12"/>
+    <w:abstractNumId w:val="13"/>
     <w:lvlOverride w:ilvl="0">
       <w:startOverride w:val="1"/>
     </w:lvlOverride>
@@ -41374,6 +41609,12 @@
   </w:num>
   <w:num w:numId="20">
     <w:abstractNumId w:val="8"/>
+  </w:num>
+  <w:num w:numId="21">
+    <w:abstractNumId w:val="11"/>
+  </w:num>
+  <w:num w:numId="22">
+    <w:abstractNumId w:val="14"/>
   </w:num>
 </w:numbering>
 </file>
@@ -41781,6 +42022,7 @@
   <w:style w:type="character" w:default="1" w:styleId="Standaardalinea-lettertype">
     <w:name w:val="Default Paragraph Font"/>
     <w:uiPriority w:val="1"/>
+    <w:semiHidden/>
     <w:unhideWhenUsed/>
   </w:style>
   <w:style w:type="table" w:default="1" w:styleId="Standaardtabel">
@@ -42767,6 +43009,7 @@
   <w:style w:type="character" w:default="1" w:styleId="Standaardalinea-lettertype">
     <w:name w:val="Default Paragraph Font"/>
     <w:uiPriority w:val="1"/>
+    <w:semiHidden/>
     <w:unhideWhenUsed/>
   </w:style>
   <w:style w:type="table" w:default="1" w:styleId="Standaardtabel">
@@ -45511,49 +45754,49 @@
     </dgm:pt>
   </dgm:ptLst>
   <dgm:cxnLst>
-    <dgm:cxn modelId="{B91EF684-302C-4FF1-81A2-FF0B1C20F656}" type="presOf" srcId="{793AB9D8-C29A-4335-89EA-8A2436330C5C}" destId="{72D52533-320A-435B-AA2E-36BCA6299B22}" srcOrd="1" destOrd="0" presId="urn:microsoft.com/office/officeart/2005/8/layout/orgChart1"/>
+    <dgm:cxn modelId="{AEC22179-C943-420F-82D7-B721332A6408}" type="presOf" srcId="{1A6D5B79-6119-4E6D-8996-6A2ECA9D0764}" destId="{BB943BB1-72E9-4EDD-9934-562F6EDE15F4}" srcOrd="0" destOrd="0" presId="urn:microsoft.com/office/officeart/2005/8/layout/orgChart1"/>
+    <dgm:cxn modelId="{2DC01F1C-304B-4909-839A-93B9725EF02C}" type="presOf" srcId="{1670AE96-3511-4427-9581-D0813ED44F79}" destId="{3521D9C4-CA67-4321-A186-ABB7BC96A569}" srcOrd="0" destOrd="0" presId="urn:microsoft.com/office/officeart/2005/8/layout/orgChart1"/>
+    <dgm:cxn modelId="{9C2AF44C-23B9-4D11-826C-FEE33B7D9E9D}" type="presOf" srcId="{25BDA8B0-CE82-42F8-99DA-3E919A47A90D}" destId="{C3C3D0C0-DF93-4E1A-8904-2BC8C1ECC13D}" srcOrd="1" destOrd="0" presId="urn:microsoft.com/office/officeart/2005/8/layout/orgChart1"/>
+    <dgm:cxn modelId="{CA286F0B-102D-46F8-9093-8C3DD407D954}" srcId="{FD4D97D3-512D-40DC-B0C7-EC8ED6A68225}" destId="{25BDA8B0-CE82-42F8-99DA-3E919A47A90D}" srcOrd="0" destOrd="0" parTransId="{D6E7F3B4-D328-4C5F-9C86-3F692E8563A5}" sibTransId="{4AA1AD59-1009-4B25-9490-EA1D39581B80}"/>
+    <dgm:cxn modelId="{03915486-1058-4E56-AEED-44932BF831EA}" type="presOf" srcId="{958326F8-218F-4E3A-981F-5EFF52640B58}" destId="{45C1D29B-DB56-42FD-8C5A-61CF9BADC74D}" srcOrd="0" destOrd="0" presId="urn:microsoft.com/office/officeart/2005/8/layout/orgChart1"/>
+    <dgm:cxn modelId="{5459D8E7-CA56-4AB6-9746-3C2F1ECFE0E0}" type="presOf" srcId="{FD4D97D3-512D-40DC-B0C7-EC8ED6A68225}" destId="{60DFAA10-3BC3-4E4C-AD04-CA533015FF5B}" srcOrd="0" destOrd="0" presId="urn:microsoft.com/office/officeart/2005/8/layout/orgChart1"/>
+    <dgm:cxn modelId="{18F89626-8234-4D9C-9B8D-B2C881C53F96}" type="presOf" srcId="{793AB9D8-C29A-4335-89EA-8A2436330C5C}" destId="{72D52533-320A-435B-AA2E-36BCA6299B22}" srcOrd="1" destOrd="0" presId="urn:microsoft.com/office/officeart/2005/8/layout/orgChart1"/>
+    <dgm:cxn modelId="{A1E94517-2A41-4EB7-8355-BE0131741DCE}" type="presOf" srcId="{5785963B-F649-48C7-98B9-DDD8FB102F99}" destId="{29DEEE3F-F42A-46B8-8681-DC07AABCACCA}" srcOrd="0" destOrd="0" presId="urn:microsoft.com/office/officeart/2005/8/layout/orgChart1"/>
+    <dgm:cxn modelId="{9906CF41-DECD-4C5C-9D36-B4ED56CF7411}" type="presOf" srcId="{1670AE96-3511-4427-9581-D0813ED44F79}" destId="{258B9D38-13D4-4972-B192-C811AB744C70}" srcOrd="1" destOrd="0" presId="urn:microsoft.com/office/officeart/2005/8/layout/orgChart1"/>
+    <dgm:cxn modelId="{B4D72D0D-EAA9-46DB-82D5-EF9194A97B9B}" srcId="{25BDA8B0-CE82-42F8-99DA-3E919A47A90D}" destId="{793AB9D8-C29A-4335-89EA-8A2436330C5C}" srcOrd="0" destOrd="0" parTransId="{958326F8-218F-4E3A-981F-5EFF52640B58}" sibTransId="{84A8551E-DAA2-453B-9A4B-FDDD192C6765}"/>
+    <dgm:cxn modelId="{22148E4B-7C41-4D5A-B339-03C1D46A3E03}" type="presOf" srcId="{25BDA8B0-CE82-42F8-99DA-3E919A47A90D}" destId="{E2416407-80B8-42AB-A8D6-0CF899227D5D}" srcOrd="0" destOrd="0" presId="urn:microsoft.com/office/officeart/2005/8/layout/orgChart1"/>
+    <dgm:cxn modelId="{A983F41D-4D96-451F-A1B2-29588DF2C17B}" type="presOf" srcId="{793AB9D8-C29A-4335-89EA-8A2436330C5C}" destId="{FDC76998-855C-44DD-816C-9DD5EA211B21}" srcOrd="0" destOrd="0" presId="urn:microsoft.com/office/officeart/2005/8/layout/orgChart1"/>
+    <dgm:cxn modelId="{9C478347-C73F-4AB6-A97E-B27ED3DD1B59}" type="presOf" srcId="{263F50FA-1265-4745-90CB-5450EDF4B168}" destId="{71A7AA38-D4A0-463D-B738-D2D1849B597F}" srcOrd="0" destOrd="0" presId="urn:microsoft.com/office/officeart/2005/8/layout/orgChart1"/>
+    <dgm:cxn modelId="{11DAC01E-4648-4D66-A36F-B8FE93E38D5D}" type="presOf" srcId="{263F50FA-1265-4745-90CB-5450EDF4B168}" destId="{D83BFD9A-4436-4D50-B02E-77D1CE930531}" srcOrd="1" destOrd="0" presId="urn:microsoft.com/office/officeart/2005/8/layout/orgChart1"/>
+    <dgm:cxn modelId="{FFCB0119-DFCC-4B57-8061-602C00B9D9E4}" srcId="{25BDA8B0-CE82-42F8-99DA-3E919A47A90D}" destId="{263F50FA-1265-4745-90CB-5450EDF4B168}" srcOrd="1" destOrd="0" parTransId="{5785963B-F649-48C7-98B9-DDD8FB102F99}" sibTransId="{928D63E3-0B97-4381-814E-E1A1E8335168}"/>
     <dgm:cxn modelId="{520553F4-B43F-4BF3-9691-FFFA070F0CF6}" srcId="{25BDA8B0-CE82-42F8-99DA-3E919A47A90D}" destId="{1670AE96-3511-4427-9581-D0813ED44F79}" srcOrd="2" destOrd="0" parTransId="{1A6D5B79-6119-4E6D-8996-6A2ECA9D0764}" sibTransId="{291B6600-BCAB-4581-8EFA-7190B524751F}"/>
-    <dgm:cxn modelId="{93A015EF-1F50-4F3C-A1E8-8037253F39AD}" type="presOf" srcId="{1A6D5B79-6119-4E6D-8996-6A2ECA9D0764}" destId="{BB943BB1-72E9-4EDD-9934-562F6EDE15F4}" srcOrd="0" destOrd="0" presId="urn:microsoft.com/office/officeart/2005/8/layout/orgChart1"/>
-    <dgm:cxn modelId="{CA286F0B-102D-46F8-9093-8C3DD407D954}" srcId="{FD4D97D3-512D-40DC-B0C7-EC8ED6A68225}" destId="{25BDA8B0-CE82-42F8-99DA-3E919A47A90D}" srcOrd="0" destOrd="0" parTransId="{D6E7F3B4-D328-4C5F-9C86-3F692E8563A5}" sibTransId="{4AA1AD59-1009-4B25-9490-EA1D39581B80}"/>
-    <dgm:cxn modelId="{A1AF6BFD-78E5-4CF1-B288-31F11003E16A}" type="presOf" srcId="{263F50FA-1265-4745-90CB-5450EDF4B168}" destId="{71A7AA38-D4A0-463D-B738-D2D1849B597F}" srcOrd="0" destOrd="0" presId="urn:microsoft.com/office/officeart/2005/8/layout/orgChart1"/>
-    <dgm:cxn modelId="{3B644E18-E546-48E4-A242-8743143F5BA8}" type="presOf" srcId="{1670AE96-3511-4427-9581-D0813ED44F79}" destId="{258B9D38-13D4-4972-B192-C811AB744C70}" srcOrd="1" destOrd="0" presId="urn:microsoft.com/office/officeart/2005/8/layout/orgChart1"/>
-    <dgm:cxn modelId="{FDE180EB-156D-44A0-8D2D-FD47F15F5F30}" type="presOf" srcId="{793AB9D8-C29A-4335-89EA-8A2436330C5C}" destId="{FDC76998-855C-44DD-816C-9DD5EA211B21}" srcOrd="0" destOrd="0" presId="urn:microsoft.com/office/officeart/2005/8/layout/orgChart1"/>
-    <dgm:cxn modelId="{80E869A3-84C9-4DC5-ADAB-5020BBB173ED}" type="presOf" srcId="{25BDA8B0-CE82-42F8-99DA-3E919A47A90D}" destId="{C3C3D0C0-DF93-4E1A-8904-2BC8C1ECC13D}" srcOrd="1" destOrd="0" presId="urn:microsoft.com/office/officeart/2005/8/layout/orgChart1"/>
-    <dgm:cxn modelId="{F2D9BBE0-B563-4F45-AAEE-A98F667527C7}" type="presOf" srcId="{263F50FA-1265-4745-90CB-5450EDF4B168}" destId="{D83BFD9A-4436-4D50-B02E-77D1CE930531}" srcOrd="1" destOrd="0" presId="urn:microsoft.com/office/officeart/2005/8/layout/orgChart1"/>
-    <dgm:cxn modelId="{B4D72D0D-EAA9-46DB-82D5-EF9194A97B9B}" srcId="{25BDA8B0-CE82-42F8-99DA-3E919A47A90D}" destId="{793AB9D8-C29A-4335-89EA-8A2436330C5C}" srcOrd="0" destOrd="0" parTransId="{958326F8-218F-4E3A-981F-5EFF52640B58}" sibTransId="{84A8551E-DAA2-453B-9A4B-FDDD192C6765}"/>
-    <dgm:cxn modelId="{E0CD719C-EE92-417E-90FB-E90FFDF4B1F5}" type="presOf" srcId="{958326F8-218F-4E3A-981F-5EFF52640B58}" destId="{45C1D29B-DB56-42FD-8C5A-61CF9BADC74D}" srcOrd="0" destOrd="0" presId="urn:microsoft.com/office/officeart/2005/8/layout/orgChart1"/>
-    <dgm:cxn modelId="{18A21180-ADCE-4DE2-82AE-F3B22581D12B}" type="presOf" srcId="{1670AE96-3511-4427-9581-D0813ED44F79}" destId="{3521D9C4-CA67-4321-A186-ABB7BC96A569}" srcOrd="0" destOrd="0" presId="urn:microsoft.com/office/officeart/2005/8/layout/orgChart1"/>
-    <dgm:cxn modelId="{48D1620F-16F4-4025-B51A-C37BCB713E60}" type="presOf" srcId="{FD4D97D3-512D-40DC-B0C7-EC8ED6A68225}" destId="{60DFAA10-3BC3-4E4C-AD04-CA533015FF5B}" srcOrd="0" destOrd="0" presId="urn:microsoft.com/office/officeart/2005/8/layout/orgChart1"/>
-    <dgm:cxn modelId="{A1739C67-C7B4-4DBA-94DA-A776F39175D1}" type="presOf" srcId="{5785963B-F649-48C7-98B9-DDD8FB102F99}" destId="{29DEEE3F-F42A-46B8-8681-DC07AABCACCA}" srcOrd="0" destOrd="0" presId="urn:microsoft.com/office/officeart/2005/8/layout/orgChart1"/>
-    <dgm:cxn modelId="{FFCB0119-DFCC-4B57-8061-602C00B9D9E4}" srcId="{25BDA8B0-CE82-42F8-99DA-3E919A47A90D}" destId="{263F50FA-1265-4745-90CB-5450EDF4B168}" srcOrd="1" destOrd="0" parTransId="{5785963B-F649-48C7-98B9-DDD8FB102F99}" sibTransId="{928D63E3-0B97-4381-814E-E1A1E8335168}"/>
-    <dgm:cxn modelId="{7507F43E-02EF-45DA-AF40-CF6257434F2D}" type="presOf" srcId="{25BDA8B0-CE82-42F8-99DA-3E919A47A90D}" destId="{E2416407-80B8-42AB-A8D6-0CF899227D5D}" srcOrd="0" destOrd="0" presId="urn:microsoft.com/office/officeart/2005/8/layout/orgChart1"/>
-    <dgm:cxn modelId="{8FC21941-FFDB-41E0-A915-A089951A8FA9}" type="presParOf" srcId="{60DFAA10-3BC3-4E4C-AD04-CA533015FF5B}" destId="{5EC10829-76AF-463B-BC1F-DB236C549E3C}" srcOrd="0" destOrd="0" presId="urn:microsoft.com/office/officeart/2005/8/layout/orgChart1"/>
-    <dgm:cxn modelId="{31B32C95-412C-4AE1-8D87-919AB98AB494}" type="presParOf" srcId="{5EC10829-76AF-463B-BC1F-DB236C549E3C}" destId="{1BFC678F-36E3-477A-9FB5-8EBEBBD7892A}" srcOrd="0" destOrd="0" presId="urn:microsoft.com/office/officeart/2005/8/layout/orgChart1"/>
-    <dgm:cxn modelId="{96D97A98-C82E-4E1F-8B2C-7B5BA0D9EEF3}" type="presParOf" srcId="{1BFC678F-36E3-477A-9FB5-8EBEBBD7892A}" destId="{E2416407-80B8-42AB-A8D6-0CF899227D5D}" srcOrd="0" destOrd="0" presId="urn:microsoft.com/office/officeart/2005/8/layout/orgChart1"/>
-    <dgm:cxn modelId="{55BEC51E-6CBB-437C-B07E-37908568B157}" type="presParOf" srcId="{1BFC678F-36E3-477A-9FB5-8EBEBBD7892A}" destId="{C3C3D0C0-DF93-4E1A-8904-2BC8C1ECC13D}" srcOrd="1" destOrd="0" presId="urn:microsoft.com/office/officeart/2005/8/layout/orgChart1"/>
-    <dgm:cxn modelId="{EC3FC8F0-D7D0-4C9E-8BBF-05DE10966D05}" type="presParOf" srcId="{5EC10829-76AF-463B-BC1F-DB236C549E3C}" destId="{9441EBF9-4931-47A2-8409-225B01390B17}" srcOrd="1" destOrd="0" presId="urn:microsoft.com/office/officeart/2005/8/layout/orgChart1"/>
-    <dgm:cxn modelId="{4D516745-4B01-49F8-AA9B-2293F5209A05}" type="presParOf" srcId="{9441EBF9-4931-47A2-8409-225B01390B17}" destId="{29DEEE3F-F42A-46B8-8681-DC07AABCACCA}" srcOrd="0" destOrd="0" presId="urn:microsoft.com/office/officeart/2005/8/layout/orgChart1"/>
-    <dgm:cxn modelId="{2BA2C218-84F4-4CAF-9749-5EBCF2FDACAD}" type="presParOf" srcId="{9441EBF9-4931-47A2-8409-225B01390B17}" destId="{B65EC7A3-83C1-4262-A190-B43E4FB57A82}" srcOrd="1" destOrd="0" presId="urn:microsoft.com/office/officeart/2005/8/layout/orgChart1"/>
-    <dgm:cxn modelId="{64D7C0FB-DD69-44F3-9C67-CACCCB307346}" type="presParOf" srcId="{B65EC7A3-83C1-4262-A190-B43E4FB57A82}" destId="{7F746CB9-523C-43FA-925D-EC782FF6D1D9}" srcOrd="0" destOrd="0" presId="urn:microsoft.com/office/officeart/2005/8/layout/orgChart1"/>
-    <dgm:cxn modelId="{4682CAE6-D6EB-40C2-9E7D-02C36854BCE2}" type="presParOf" srcId="{7F746CB9-523C-43FA-925D-EC782FF6D1D9}" destId="{71A7AA38-D4A0-463D-B738-D2D1849B597F}" srcOrd="0" destOrd="0" presId="urn:microsoft.com/office/officeart/2005/8/layout/orgChart1"/>
-    <dgm:cxn modelId="{7A3044AA-48A1-4BE1-B6F9-5B3A8DE846F3}" type="presParOf" srcId="{7F746CB9-523C-43FA-925D-EC782FF6D1D9}" destId="{D83BFD9A-4436-4D50-B02E-77D1CE930531}" srcOrd="1" destOrd="0" presId="urn:microsoft.com/office/officeart/2005/8/layout/orgChart1"/>
-    <dgm:cxn modelId="{28B3EECE-893E-43A6-9D7E-1F8B87701DBD}" type="presParOf" srcId="{B65EC7A3-83C1-4262-A190-B43E4FB57A82}" destId="{BC1DB128-534C-45B8-A95B-80813A7D25BD}" srcOrd="1" destOrd="0" presId="urn:microsoft.com/office/officeart/2005/8/layout/orgChart1"/>
-    <dgm:cxn modelId="{41E56478-599C-46BA-9017-D8DC85FB11D4}" type="presParOf" srcId="{B65EC7A3-83C1-4262-A190-B43E4FB57A82}" destId="{33BB358A-493B-4839-8241-FC511AE74F99}" srcOrd="2" destOrd="0" presId="urn:microsoft.com/office/officeart/2005/8/layout/orgChart1"/>
-    <dgm:cxn modelId="{68B650F7-2F7F-4463-88E9-2692401C4C54}" type="presParOf" srcId="{9441EBF9-4931-47A2-8409-225B01390B17}" destId="{BB943BB1-72E9-4EDD-9934-562F6EDE15F4}" srcOrd="2" destOrd="0" presId="urn:microsoft.com/office/officeart/2005/8/layout/orgChart1"/>
-    <dgm:cxn modelId="{B2E3251A-2930-405C-A4DB-3B8BF8760C7B}" type="presParOf" srcId="{9441EBF9-4931-47A2-8409-225B01390B17}" destId="{0CC8D05A-2061-4104-AB04-C485FC3E7501}" srcOrd="3" destOrd="0" presId="urn:microsoft.com/office/officeart/2005/8/layout/orgChart1"/>
-    <dgm:cxn modelId="{9BF94999-2267-4B14-88FA-C47F42B3CF53}" type="presParOf" srcId="{0CC8D05A-2061-4104-AB04-C485FC3E7501}" destId="{FD469EB9-1769-4EB3-8DA7-2D0C3454F972}" srcOrd="0" destOrd="0" presId="urn:microsoft.com/office/officeart/2005/8/layout/orgChart1"/>
-    <dgm:cxn modelId="{50F099E4-A7F0-4C1F-BAD6-265B7C8D0185}" type="presParOf" srcId="{FD469EB9-1769-4EB3-8DA7-2D0C3454F972}" destId="{3521D9C4-CA67-4321-A186-ABB7BC96A569}" srcOrd="0" destOrd="0" presId="urn:microsoft.com/office/officeart/2005/8/layout/orgChart1"/>
-    <dgm:cxn modelId="{801A3F99-DC77-417B-BF05-5D24EA6D9B9A}" type="presParOf" srcId="{FD469EB9-1769-4EB3-8DA7-2D0C3454F972}" destId="{258B9D38-13D4-4972-B192-C811AB744C70}" srcOrd="1" destOrd="0" presId="urn:microsoft.com/office/officeart/2005/8/layout/orgChart1"/>
-    <dgm:cxn modelId="{609CC34B-62F1-4DEB-9F7F-75B4C532384F}" type="presParOf" srcId="{0CC8D05A-2061-4104-AB04-C485FC3E7501}" destId="{00850621-DE3F-477C-ADE1-81E365580149}" srcOrd="1" destOrd="0" presId="urn:microsoft.com/office/officeart/2005/8/layout/orgChart1"/>
-    <dgm:cxn modelId="{124609E9-20DC-4FA1-88D0-3B2E502B2196}" type="presParOf" srcId="{0CC8D05A-2061-4104-AB04-C485FC3E7501}" destId="{47CEB40C-C533-47E9-96D0-1C217E14DE37}" srcOrd="2" destOrd="0" presId="urn:microsoft.com/office/officeart/2005/8/layout/orgChart1"/>
-    <dgm:cxn modelId="{DB2E9731-98A2-4561-B0E8-CAFF4A46DE73}" type="presParOf" srcId="{5EC10829-76AF-463B-BC1F-DB236C549E3C}" destId="{8FC23684-7A55-444C-99DA-FA1298CFBCE0}" srcOrd="2" destOrd="0" presId="urn:microsoft.com/office/officeart/2005/8/layout/orgChart1"/>
-    <dgm:cxn modelId="{9059AEE5-6EB4-4B5A-B711-89A53F46EC03}" type="presParOf" srcId="{8FC23684-7A55-444C-99DA-FA1298CFBCE0}" destId="{45C1D29B-DB56-42FD-8C5A-61CF9BADC74D}" srcOrd="0" destOrd="0" presId="urn:microsoft.com/office/officeart/2005/8/layout/orgChart1"/>
-    <dgm:cxn modelId="{169436A3-7A9D-42CB-91AF-22F1D5DD8467}" type="presParOf" srcId="{8FC23684-7A55-444C-99DA-FA1298CFBCE0}" destId="{E7A56F07-82EE-45FA-A3E8-E1D0A1BC3714}" srcOrd="1" destOrd="0" presId="urn:microsoft.com/office/officeart/2005/8/layout/orgChart1"/>
-    <dgm:cxn modelId="{8C28741F-7552-4ABF-8ECD-17E775483B55}" type="presParOf" srcId="{E7A56F07-82EE-45FA-A3E8-E1D0A1BC3714}" destId="{08FDB9A4-562C-4972-A0B5-CC933F073F89}" srcOrd="0" destOrd="0" presId="urn:microsoft.com/office/officeart/2005/8/layout/orgChart1"/>
-    <dgm:cxn modelId="{68AB651D-0D7A-4867-9209-9618B1B58AAB}" type="presParOf" srcId="{08FDB9A4-562C-4972-A0B5-CC933F073F89}" destId="{FDC76998-855C-44DD-816C-9DD5EA211B21}" srcOrd="0" destOrd="0" presId="urn:microsoft.com/office/officeart/2005/8/layout/orgChart1"/>
-    <dgm:cxn modelId="{8E3160BD-855B-4319-9803-1B3267108868}" type="presParOf" srcId="{08FDB9A4-562C-4972-A0B5-CC933F073F89}" destId="{72D52533-320A-435B-AA2E-36BCA6299B22}" srcOrd="1" destOrd="0" presId="urn:microsoft.com/office/officeart/2005/8/layout/orgChart1"/>
-    <dgm:cxn modelId="{18F490C7-A531-486C-BBEE-303B4C3B4693}" type="presParOf" srcId="{E7A56F07-82EE-45FA-A3E8-E1D0A1BC3714}" destId="{EF167000-3751-4D13-B04A-151B4A816969}" srcOrd="1" destOrd="0" presId="urn:microsoft.com/office/officeart/2005/8/layout/orgChart1"/>
-    <dgm:cxn modelId="{9A2671A8-CD24-4EA4-B581-6C461A5290FA}" type="presParOf" srcId="{E7A56F07-82EE-45FA-A3E8-E1D0A1BC3714}" destId="{F4D2B13E-20ED-4C66-816B-F1B454B8F9F1}" srcOrd="2" destOrd="0" presId="urn:microsoft.com/office/officeart/2005/8/layout/orgChart1"/>
+    <dgm:cxn modelId="{CF866049-273F-494C-956D-C6D016D77DF1}" type="presParOf" srcId="{60DFAA10-3BC3-4E4C-AD04-CA533015FF5B}" destId="{5EC10829-76AF-463B-BC1F-DB236C549E3C}" srcOrd="0" destOrd="0" presId="urn:microsoft.com/office/officeart/2005/8/layout/orgChart1"/>
+    <dgm:cxn modelId="{73D32CB9-C0BB-4AFD-BEE5-E9D76E785220}" type="presParOf" srcId="{5EC10829-76AF-463B-BC1F-DB236C549E3C}" destId="{1BFC678F-36E3-477A-9FB5-8EBEBBD7892A}" srcOrd="0" destOrd="0" presId="urn:microsoft.com/office/officeart/2005/8/layout/orgChart1"/>
+    <dgm:cxn modelId="{EB6162FA-63AE-41E2-9B8F-A40A3D981AA1}" type="presParOf" srcId="{1BFC678F-36E3-477A-9FB5-8EBEBBD7892A}" destId="{E2416407-80B8-42AB-A8D6-0CF899227D5D}" srcOrd="0" destOrd="0" presId="urn:microsoft.com/office/officeart/2005/8/layout/orgChart1"/>
+    <dgm:cxn modelId="{66C7CDE1-CFCE-4B43-A097-E6A80684ED8E}" type="presParOf" srcId="{1BFC678F-36E3-477A-9FB5-8EBEBBD7892A}" destId="{C3C3D0C0-DF93-4E1A-8904-2BC8C1ECC13D}" srcOrd="1" destOrd="0" presId="urn:microsoft.com/office/officeart/2005/8/layout/orgChart1"/>
+    <dgm:cxn modelId="{F939D1A3-E9CD-4524-AABF-B27CFB9F6171}" type="presParOf" srcId="{5EC10829-76AF-463B-BC1F-DB236C549E3C}" destId="{9441EBF9-4931-47A2-8409-225B01390B17}" srcOrd="1" destOrd="0" presId="urn:microsoft.com/office/officeart/2005/8/layout/orgChart1"/>
+    <dgm:cxn modelId="{2DACF23F-CC63-4F1F-A43D-6D8799D76759}" type="presParOf" srcId="{9441EBF9-4931-47A2-8409-225B01390B17}" destId="{29DEEE3F-F42A-46B8-8681-DC07AABCACCA}" srcOrd="0" destOrd="0" presId="urn:microsoft.com/office/officeart/2005/8/layout/orgChart1"/>
+    <dgm:cxn modelId="{7B2510AF-0067-415F-A753-D98A49AA154E}" type="presParOf" srcId="{9441EBF9-4931-47A2-8409-225B01390B17}" destId="{B65EC7A3-83C1-4262-A190-B43E4FB57A82}" srcOrd="1" destOrd="0" presId="urn:microsoft.com/office/officeart/2005/8/layout/orgChart1"/>
+    <dgm:cxn modelId="{6335817C-BEF1-40A0-98D4-C92109CD0606}" type="presParOf" srcId="{B65EC7A3-83C1-4262-A190-B43E4FB57A82}" destId="{7F746CB9-523C-43FA-925D-EC782FF6D1D9}" srcOrd="0" destOrd="0" presId="urn:microsoft.com/office/officeart/2005/8/layout/orgChart1"/>
+    <dgm:cxn modelId="{707BE009-445F-4163-BAEC-10DF9CB65643}" type="presParOf" srcId="{7F746CB9-523C-43FA-925D-EC782FF6D1D9}" destId="{71A7AA38-D4A0-463D-B738-D2D1849B597F}" srcOrd="0" destOrd="0" presId="urn:microsoft.com/office/officeart/2005/8/layout/orgChart1"/>
+    <dgm:cxn modelId="{C61D255A-8227-40AD-8966-3BE81F9DEE95}" type="presParOf" srcId="{7F746CB9-523C-43FA-925D-EC782FF6D1D9}" destId="{D83BFD9A-4436-4D50-B02E-77D1CE930531}" srcOrd="1" destOrd="0" presId="urn:microsoft.com/office/officeart/2005/8/layout/orgChart1"/>
+    <dgm:cxn modelId="{2DD17D98-BC22-4CF4-A704-06ADCAC0CF9E}" type="presParOf" srcId="{B65EC7A3-83C1-4262-A190-B43E4FB57A82}" destId="{BC1DB128-534C-45B8-A95B-80813A7D25BD}" srcOrd="1" destOrd="0" presId="urn:microsoft.com/office/officeart/2005/8/layout/orgChart1"/>
+    <dgm:cxn modelId="{88C860C2-E5A9-479E-A10C-8A4CEEFD8CCB}" type="presParOf" srcId="{B65EC7A3-83C1-4262-A190-B43E4FB57A82}" destId="{33BB358A-493B-4839-8241-FC511AE74F99}" srcOrd="2" destOrd="0" presId="urn:microsoft.com/office/officeart/2005/8/layout/orgChart1"/>
+    <dgm:cxn modelId="{78440C4E-E526-4FB8-9682-18B8FF442885}" type="presParOf" srcId="{9441EBF9-4931-47A2-8409-225B01390B17}" destId="{BB943BB1-72E9-4EDD-9934-562F6EDE15F4}" srcOrd="2" destOrd="0" presId="urn:microsoft.com/office/officeart/2005/8/layout/orgChart1"/>
+    <dgm:cxn modelId="{794CA86C-96ED-42B9-904A-805393454270}" type="presParOf" srcId="{9441EBF9-4931-47A2-8409-225B01390B17}" destId="{0CC8D05A-2061-4104-AB04-C485FC3E7501}" srcOrd="3" destOrd="0" presId="urn:microsoft.com/office/officeart/2005/8/layout/orgChart1"/>
+    <dgm:cxn modelId="{B3C3F579-951B-496F-B99D-B279BEF2842A}" type="presParOf" srcId="{0CC8D05A-2061-4104-AB04-C485FC3E7501}" destId="{FD469EB9-1769-4EB3-8DA7-2D0C3454F972}" srcOrd="0" destOrd="0" presId="urn:microsoft.com/office/officeart/2005/8/layout/orgChart1"/>
+    <dgm:cxn modelId="{9087704B-3B0B-4FFB-B8A2-66682D75348D}" type="presParOf" srcId="{FD469EB9-1769-4EB3-8DA7-2D0C3454F972}" destId="{3521D9C4-CA67-4321-A186-ABB7BC96A569}" srcOrd="0" destOrd="0" presId="urn:microsoft.com/office/officeart/2005/8/layout/orgChart1"/>
+    <dgm:cxn modelId="{8F74F70C-0F20-43C9-8575-3965900B1484}" type="presParOf" srcId="{FD469EB9-1769-4EB3-8DA7-2D0C3454F972}" destId="{258B9D38-13D4-4972-B192-C811AB744C70}" srcOrd="1" destOrd="0" presId="urn:microsoft.com/office/officeart/2005/8/layout/orgChart1"/>
+    <dgm:cxn modelId="{A4472E02-43FD-4D24-B90E-70C699AD8F31}" type="presParOf" srcId="{0CC8D05A-2061-4104-AB04-C485FC3E7501}" destId="{00850621-DE3F-477C-ADE1-81E365580149}" srcOrd="1" destOrd="0" presId="urn:microsoft.com/office/officeart/2005/8/layout/orgChart1"/>
+    <dgm:cxn modelId="{30ED4EF3-721F-460C-BCE4-473C36C61E77}" type="presParOf" srcId="{0CC8D05A-2061-4104-AB04-C485FC3E7501}" destId="{47CEB40C-C533-47E9-96D0-1C217E14DE37}" srcOrd="2" destOrd="0" presId="urn:microsoft.com/office/officeart/2005/8/layout/orgChart1"/>
+    <dgm:cxn modelId="{510DEC09-0A19-4521-800D-232A109D0491}" type="presParOf" srcId="{5EC10829-76AF-463B-BC1F-DB236C549E3C}" destId="{8FC23684-7A55-444C-99DA-FA1298CFBCE0}" srcOrd="2" destOrd="0" presId="urn:microsoft.com/office/officeart/2005/8/layout/orgChart1"/>
+    <dgm:cxn modelId="{E201041B-2321-4CEA-8538-0149114CD817}" type="presParOf" srcId="{8FC23684-7A55-444C-99DA-FA1298CFBCE0}" destId="{45C1D29B-DB56-42FD-8C5A-61CF9BADC74D}" srcOrd="0" destOrd="0" presId="urn:microsoft.com/office/officeart/2005/8/layout/orgChart1"/>
+    <dgm:cxn modelId="{D0245CB2-4402-4EBE-9E29-0BC891CF1292}" type="presParOf" srcId="{8FC23684-7A55-444C-99DA-FA1298CFBCE0}" destId="{E7A56F07-82EE-45FA-A3E8-E1D0A1BC3714}" srcOrd="1" destOrd="0" presId="urn:microsoft.com/office/officeart/2005/8/layout/orgChart1"/>
+    <dgm:cxn modelId="{3535D131-3C97-43EE-AD4A-F87291A97EDF}" type="presParOf" srcId="{E7A56F07-82EE-45FA-A3E8-E1D0A1BC3714}" destId="{08FDB9A4-562C-4972-A0B5-CC933F073F89}" srcOrd="0" destOrd="0" presId="urn:microsoft.com/office/officeart/2005/8/layout/orgChart1"/>
+    <dgm:cxn modelId="{389CBAF2-28B2-45C5-8B8A-A470C26AF355}" type="presParOf" srcId="{08FDB9A4-562C-4972-A0B5-CC933F073F89}" destId="{FDC76998-855C-44DD-816C-9DD5EA211B21}" srcOrd="0" destOrd="0" presId="urn:microsoft.com/office/officeart/2005/8/layout/orgChart1"/>
+    <dgm:cxn modelId="{693BDD93-C03F-4112-AC09-40F5CE0820E4}" type="presParOf" srcId="{08FDB9A4-562C-4972-A0B5-CC933F073F89}" destId="{72D52533-320A-435B-AA2E-36BCA6299B22}" srcOrd="1" destOrd="0" presId="urn:microsoft.com/office/officeart/2005/8/layout/orgChart1"/>
+    <dgm:cxn modelId="{C3F8BE5E-EAE1-4706-86F8-3E61E2F4A118}" type="presParOf" srcId="{E7A56F07-82EE-45FA-A3E8-E1D0A1BC3714}" destId="{EF167000-3751-4D13-B04A-151B4A816969}" srcOrd="1" destOrd="0" presId="urn:microsoft.com/office/officeart/2005/8/layout/orgChart1"/>
+    <dgm:cxn modelId="{3EB13142-8E49-4936-BECA-6905F86FCD47}" type="presParOf" srcId="{E7A56F07-82EE-45FA-A3E8-E1D0A1BC3714}" destId="{F4D2B13E-20ED-4C66-816B-F1B454B8F9F1}" srcOrd="2" destOrd="0" presId="urn:microsoft.com/office/officeart/2005/8/layout/orgChart1"/>
   </dgm:cxnLst>
   <dgm:bg/>
   <dgm:whole/>
@@ -46245,82 +46488,82 @@
     </dgm:pt>
   </dgm:ptLst>
   <dgm:cxnLst>
-    <dgm:cxn modelId="{9DB1A516-5349-43CF-9531-C4E241E8668B}" type="presOf" srcId="{972AB47B-A884-4743-AB95-08FB6F491010}" destId="{301C0782-F685-4352-83F6-3AEAE10B7910}" srcOrd="0" destOrd="0" presId="urn:microsoft.com/office/officeart/2005/8/layout/orgChart1"/>
+    <dgm:cxn modelId="{92B41169-A72C-4FEB-91C7-07BF2A208173}" type="presOf" srcId="{2B91E0FE-2FA2-45D0-BB1E-CCCC9C60ACC4}" destId="{F22C71F1-C429-4323-9BB4-CF1211052A5A}" srcOrd="1" destOrd="0" presId="urn:microsoft.com/office/officeart/2005/8/layout/orgChart1"/>
+    <dgm:cxn modelId="{DF381ADD-61D4-418E-807D-10C6C8163707}" type="presOf" srcId="{6EF64C25-3660-4860-BF36-24D4D23A43FE}" destId="{02852B04-B225-4662-98E0-CBC75B413B55}" srcOrd="1" destOrd="0" presId="urn:microsoft.com/office/officeart/2005/8/layout/orgChart1"/>
     <dgm:cxn modelId="{FA3391D4-AF3D-49F2-B56F-99685AB27E4A}" srcId="{05E1D22D-C08E-4897-AB52-8A7ABC0F4C1E}" destId="{2B91E0FE-2FA2-45D0-BB1E-CCCC9C60ACC4}" srcOrd="3" destOrd="0" parTransId="{2A53C17E-8F8D-4A10-9119-9A74FC34752C}" sibTransId="{11204D6E-9B82-41B5-AAE5-BF7A6E5E1848}"/>
-    <dgm:cxn modelId="{6721E5D3-424A-4650-9945-5791E6608341}" type="presOf" srcId="{2ADC735A-D2CF-4724-99C9-382B8516D753}" destId="{39DFC059-084A-4A73-B234-E1B2C71E6CAB}" srcOrd="0" destOrd="0" presId="urn:microsoft.com/office/officeart/2005/8/layout/orgChart1"/>
-    <dgm:cxn modelId="{3A6FBA91-6F8A-498A-AA17-CDCD97DDA6AA}" type="presOf" srcId="{2A53C17E-8F8D-4A10-9119-9A74FC34752C}" destId="{922A53B3-B78D-451A-860D-0FE1067CBCFF}" srcOrd="0" destOrd="0" presId="urn:microsoft.com/office/officeart/2005/8/layout/orgChart1"/>
     <dgm:cxn modelId="{990FC087-48C5-4A50-9F48-E555322BDFCD}" srcId="{05E1D22D-C08E-4897-AB52-8A7ABC0F4C1E}" destId="{69687A50-5FF8-47DB-85BE-88C96003F9BD}" srcOrd="1" destOrd="0" parTransId="{2ADC735A-D2CF-4724-99C9-382B8516D753}" sibTransId="{11D63770-BAFC-4079-AF39-9681A84A47DB}"/>
-    <dgm:cxn modelId="{96BC27C7-8EF3-48ED-92D9-38AEB00AEC07}" type="presOf" srcId="{C573AA3B-60AA-4302-A61E-4428BA830E8E}" destId="{12AD3F6D-3997-40C7-B387-0A6F109B29CC}" srcOrd="0" destOrd="0" presId="urn:microsoft.com/office/officeart/2005/8/layout/orgChart1"/>
-    <dgm:cxn modelId="{65BCA197-B130-44B1-960E-046B8C7C8710}" type="presOf" srcId="{DE0076FD-2CC6-49D7-B4F1-5DD4BD37B76B}" destId="{48F66A2B-5860-48CD-B435-1C76F6C82D7E}" srcOrd="1" destOrd="0" presId="urn:microsoft.com/office/officeart/2005/8/layout/orgChart1"/>
-    <dgm:cxn modelId="{2B223F96-D624-40A6-8917-0C98CA314E5F}" type="presOf" srcId="{6EF64C25-3660-4860-BF36-24D4D23A43FE}" destId="{F567448A-8B7A-48B3-B5FE-89A5DB4A909A}" srcOrd="0" destOrd="0" presId="urn:microsoft.com/office/officeart/2005/8/layout/orgChart1"/>
-    <dgm:cxn modelId="{5F2F62C7-4663-494A-A47B-3C712B9F5E23}" type="presOf" srcId="{2B91E0FE-2FA2-45D0-BB1E-CCCC9C60ACC4}" destId="{AD55A587-4DE1-4D2D-85B5-3EB96E572D4E}" srcOrd="0" destOrd="0" presId="urn:microsoft.com/office/officeart/2005/8/layout/orgChart1"/>
-    <dgm:cxn modelId="{9E9C89FF-FF16-4CB5-B166-373659E8FDFA}" type="presOf" srcId="{6EF64C25-3660-4860-BF36-24D4D23A43FE}" destId="{02852B04-B225-4662-98E0-CBC75B413B55}" srcOrd="1" destOrd="0" presId="urn:microsoft.com/office/officeart/2005/8/layout/orgChart1"/>
-    <dgm:cxn modelId="{C0D8E09F-88A5-4516-95FB-96F43FC1EADB}" type="presOf" srcId="{9A2C1932-0718-4658-B817-E7E9684195C8}" destId="{9004B3B0-762E-4D41-A683-F3F375591920}" srcOrd="0" destOrd="0" presId="urn:microsoft.com/office/officeart/2005/8/layout/orgChart1"/>
+    <dgm:cxn modelId="{25BB7A50-8548-42DA-924F-3B3554313DAD}" type="presOf" srcId="{2B91E0FE-2FA2-45D0-BB1E-CCCC9C60ACC4}" destId="{AD55A587-4DE1-4D2D-85B5-3EB96E572D4E}" srcOrd="0" destOrd="0" presId="urn:microsoft.com/office/officeart/2005/8/layout/orgChart1"/>
+    <dgm:cxn modelId="{82C52926-97C8-4717-BE58-CC290EFEB544}" type="presOf" srcId="{E12F740F-9226-4341-839D-FFA03B15217F}" destId="{92170D2C-7C24-4EFB-825F-2EDF4962E4F0}" srcOrd="1" destOrd="0" presId="urn:microsoft.com/office/officeart/2005/8/layout/orgChart1"/>
+    <dgm:cxn modelId="{02723DF4-CD38-45B8-88B8-04D905BF1395}" type="presOf" srcId="{6EF64C25-3660-4860-BF36-24D4D23A43FE}" destId="{F567448A-8B7A-48B3-B5FE-89A5DB4A909A}" srcOrd="0" destOrd="0" presId="urn:microsoft.com/office/officeart/2005/8/layout/orgChart1"/>
+    <dgm:cxn modelId="{F302C65A-BB0C-4004-9DEB-EE4EB75F45C5}" type="presOf" srcId="{05E1D22D-C08E-4897-AB52-8A7ABC0F4C1E}" destId="{ACBCBBD6-B778-4B13-959D-A138C0C078F9}" srcOrd="0" destOrd="0" presId="urn:microsoft.com/office/officeart/2005/8/layout/orgChart1"/>
+    <dgm:cxn modelId="{6A4B3055-E095-4B63-8398-8E56F533F0DE}" type="presOf" srcId="{2ADC735A-D2CF-4724-99C9-382B8516D753}" destId="{39DFC059-084A-4A73-B234-E1B2C71E6CAB}" srcOrd="0" destOrd="0" presId="urn:microsoft.com/office/officeart/2005/8/layout/orgChart1"/>
     <dgm:cxn modelId="{0FF778F4-0F9F-486A-BA2D-5342FD1B7242}" srcId="{05E1D22D-C08E-4897-AB52-8A7ABC0F4C1E}" destId="{DE0076FD-2CC6-49D7-B4F1-5DD4BD37B76B}" srcOrd="2" destOrd="0" parTransId="{972AB47B-A884-4743-AB95-08FB6F491010}" sibTransId="{C36397C4-8982-4A4C-A2EB-9BD6F0F7A26D}"/>
-    <dgm:cxn modelId="{CB49B21C-B607-4098-ACEA-B162B7AF66ED}" type="presOf" srcId="{BFB22B2E-3E91-424A-836F-2483EF59D8F7}" destId="{29A6B87B-814F-4584-8E15-B14A1DD4D336}" srcOrd="0" destOrd="0" presId="urn:microsoft.com/office/officeart/2005/8/layout/orgChart1"/>
-    <dgm:cxn modelId="{42E7E879-FA40-4FAB-8360-0F69B9631652}" type="presOf" srcId="{E12F740F-9226-4341-839D-FFA03B15217F}" destId="{6709DA7E-4017-43AF-AF4A-4C1E7631F8D9}" srcOrd="0" destOrd="0" presId="urn:microsoft.com/office/officeart/2005/8/layout/orgChart1"/>
-    <dgm:cxn modelId="{C89D16B0-B7C9-47F2-A09C-930E76D6841C}" type="presOf" srcId="{69687A50-5FF8-47DB-85BE-88C96003F9BD}" destId="{19B0C4E5-4782-4CAC-8E79-90135A4A69EA}" srcOrd="0" destOrd="0" presId="urn:microsoft.com/office/officeart/2005/8/layout/orgChart1"/>
+    <dgm:cxn modelId="{B5D6DB05-374D-42FE-B844-F90AF6EDA60A}" type="presOf" srcId="{2A53C17E-8F8D-4A10-9119-9A74FC34752C}" destId="{922A53B3-B78D-451A-860D-0FE1067CBCFF}" srcOrd="0" destOrd="0" presId="urn:microsoft.com/office/officeart/2005/8/layout/orgChart1"/>
+    <dgm:cxn modelId="{8CEF3CBE-ECC8-4B45-B5FC-DA9170BBB924}" type="presOf" srcId="{69687A50-5FF8-47DB-85BE-88C96003F9BD}" destId="{19B0C4E5-4782-4CAC-8E79-90135A4A69EA}" srcOrd="0" destOrd="0" presId="urn:microsoft.com/office/officeart/2005/8/layout/orgChart1"/>
     <dgm:cxn modelId="{7DEAD103-AB66-4C6F-9793-C3AA84C71D90}" srcId="{9A2C1932-0718-4658-B817-E7E9684195C8}" destId="{E12F740F-9226-4341-839D-FFA03B15217F}" srcOrd="0" destOrd="0" parTransId="{46265698-921C-4DCA-94C4-58A5722CD6A3}" sibTransId="{157FF1A8-71F0-4DEA-B61E-6113D96169B2}"/>
-    <dgm:cxn modelId="{FC972B7A-5E97-485C-92FB-CEECD009B6FA}" type="presOf" srcId="{41CC6CD1-E909-4015-9D0A-245F0E067B57}" destId="{504B74A2-2628-4DAB-9574-9360D1C3B65E}" srcOrd="0" destOrd="0" presId="urn:microsoft.com/office/officeart/2005/8/layout/orgChart1"/>
+    <dgm:cxn modelId="{5DFCE213-0FCB-40B3-AF64-2BC31855536F}" type="presOf" srcId="{05E1D22D-C08E-4897-AB52-8A7ABC0F4C1E}" destId="{54B368F1-042C-41EE-8FE3-1047E682C5FF}" srcOrd="1" destOrd="0" presId="urn:microsoft.com/office/officeart/2005/8/layout/orgChart1"/>
+    <dgm:cxn modelId="{5A8C8A9F-309E-4293-8ECC-9A548E0DFF43}" type="presOf" srcId="{972AB47B-A884-4743-AB95-08FB6F491010}" destId="{301C0782-F685-4352-83F6-3AEAE10B7910}" srcOrd="0" destOrd="0" presId="urn:microsoft.com/office/officeart/2005/8/layout/orgChart1"/>
+    <dgm:cxn modelId="{0B1F4F24-5409-4EEE-A945-8901C6667699}" type="presOf" srcId="{DE0076FD-2CC6-49D7-B4F1-5DD4BD37B76B}" destId="{D0764E7F-B714-4041-961C-FFDE917CAA56}" srcOrd="0" destOrd="0" presId="urn:microsoft.com/office/officeart/2005/8/layout/orgChart1"/>
+    <dgm:cxn modelId="{B9063BAC-5F91-4850-A3FD-C6FE7D48CDAC}" type="presOf" srcId="{41CC6CD1-E909-4015-9D0A-245F0E067B57}" destId="{504B74A2-2628-4DAB-9574-9360D1C3B65E}" srcOrd="0" destOrd="0" presId="urn:microsoft.com/office/officeart/2005/8/layout/orgChart1"/>
     <dgm:cxn modelId="{A4090714-068E-4FB8-A53B-6885D6E6D148}" srcId="{E12F740F-9226-4341-839D-FFA03B15217F}" destId="{05E1D22D-C08E-4897-AB52-8A7ABC0F4C1E}" srcOrd="0" destOrd="0" parTransId="{C573AA3B-60AA-4302-A61E-4428BA830E8E}" sibTransId="{C2978050-D4A3-415F-BB90-0FBD616D9C67}"/>
-    <dgm:cxn modelId="{DE97C282-9640-4AE2-AFD2-2CBAAE778448}" type="presOf" srcId="{63430C27-F2E8-40DF-8D6B-9984260987A0}" destId="{1B690B0C-943E-46DE-961F-74BB71F3F4E7}" srcOrd="0" destOrd="0" presId="urn:microsoft.com/office/officeart/2005/8/layout/orgChart1"/>
-    <dgm:cxn modelId="{B13F7CD5-4EA4-495D-8092-E095326458C4}" type="presOf" srcId="{69687A50-5FF8-47DB-85BE-88C96003F9BD}" destId="{4FDE431D-0261-4E81-9751-2EE81C682E79}" srcOrd="1" destOrd="0" presId="urn:microsoft.com/office/officeart/2005/8/layout/orgChart1"/>
-    <dgm:cxn modelId="{FCD1CC37-191F-46B6-A898-73C9E86F03D0}" type="presOf" srcId="{E12F740F-9226-4341-839D-FFA03B15217F}" destId="{92170D2C-7C24-4EFB-825F-2EDF4962E4F0}" srcOrd="1" destOrd="0" presId="urn:microsoft.com/office/officeart/2005/8/layout/orgChart1"/>
-    <dgm:cxn modelId="{BD4F440C-34CE-47B9-8FBF-675F47514488}" type="presOf" srcId="{63430C27-F2E8-40DF-8D6B-9984260987A0}" destId="{91028010-2663-40C1-BE6E-BB7BC40D2092}" srcOrd="1" destOrd="0" presId="urn:microsoft.com/office/officeart/2005/8/layout/orgChart1"/>
-    <dgm:cxn modelId="{61BAB670-A7E7-4FAF-BA07-184FB4D445C5}" type="presOf" srcId="{2B91E0FE-2FA2-45D0-BB1E-CCCC9C60ACC4}" destId="{F22C71F1-C429-4323-9BB4-CF1211052A5A}" srcOrd="1" destOrd="0" presId="urn:microsoft.com/office/officeart/2005/8/layout/orgChart1"/>
+    <dgm:cxn modelId="{8F41D122-80E0-41DB-B37C-9756B9C048B9}" type="presOf" srcId="{63430C27-F2E8-40DF-8D6B-9984260987A0}" destId="{91028010-2663-40C1-BE6E-BB7BC40D2092}" srcOrd="1" destOrd="0" presId="urn:microsoft.com/office/officeart/2005/8/layout/orgChart1"/>
+    <dgm:cxn modelId="{7C6DA67C-E29F-41A4-BCEF-13F290232C05}" type="presOf" srcId="{BFB22B2E-3E91-424A-836F-2483EF59D8F7}" destId="{29A6B87B-814F-4584-8E15-B14A1DD4D336}" srcOrd="0" destOrd="0" presId="urn:microsoft.com/office/officeart/2005/8/layout/orgChart1"/>
+    <dgm:cxn modelId="{AA288279-0197-4FD7-A4A2-8C1912CC70C9}" type="presOf" srcId="{69687A50-5FF8-47DB-85BE-88C96003F9BD}" destId="{4FDE431D-0261-4E81-9751-2EE81C682E79}" srcOrd="1" destOrd="0" presId="urn:microsoft.com/office/officeart/2005/8/layout/orgChart1"/>
+    <dgm:cxn modelId="{C6C42658-D7C6-45A8-8176-07651DFE7783}" type="presOf" srcId="{63430C27-F2E8-40DF-8D6B-9984260987A0}" destId="{1B690B0C-943E-46DE-961F-74BB71F3F4E7}" srcOrd="0" destOrd="0" presId="urn:microsoft.com/office/officeart/2005/8/layout/orgChart1"/>
+    <dgm:cxn modelId="{6372B795-9F40-4AA7-8E4B-50464583D266}" type="presOf" srcId="{C573AA3B-60AA-4302-A61E-4428BA830E8E}" destId="{12AD3F6D-3997-40C7-B387-0A6F109B29CC}" srcOrd="0" destOrd="0" presId="urn:microsoft.com/office/officeart/2005/8/layout/orgChart1"/>
     <dgm:cxn modelId="{DA621351-09F1-400E-A194-AA412FF51080}" srcId="{05E1D22D-C08E-4897-AB52-8A7ABC0F4C1E}" destId="{63430C27-F2E8-40DF-8D6B-9984260987A0}" srcOrd="0" destOrd="0" parTransId="{41CC6CD1-E909-4015-9D0A-245F0E067B57}" sibTransId="{BF8CA57C-249B-4893-B82C-F93998BC2F1E}"/>
-    <dgm:cxn modelId="{080C216D-18FB-487D-82F6-CE140505F326}" type="presOf" srcId="{DE0076FD-2CC6-49D7-B4F1-5DD4BD37B76B}" destId="{D0764E7F-B714-4041-961C-FFDE917CAA56}" srcOrd="0" destOrd="0" presId="urn:microsoft.com/office/officeart/2005/8/layout/orgChart1"/>
-    <dgm:cxn modelId="{28DE2761-9D48-4BB8-8224-C1E741D639E5}" type="presOf" srcId="{05E1D22D-C08E-4897-AB52-8A7ABC0F4C1E}" destId="{ACBCBBD6-B778-4B13-959D-A138C0C078F9}" srcOrd="0" destOrd="0" presId="urn:microsoft.com/office/officeart/2005/8/layout/orgChart1"/>
-    <dgm:cxn modelId="{959B188E-1EAA-4170-9D73-799474AD115D}" type="presOf" srcId="{05E1D22D-C08E-4897-AB52-8A7ABC0F4C1E}" destId="{54B368F1-042C-41EE-8FE3-1047E682C5FF}" srcOrd="1" destOrd="0" presId="urn:microsoft.com/office/officeart/2005/8/layout/orgChart1"/>
+    <dgm:cxn modelId="{676EB81D-75AB-4584-8D08-420EE10E21B3}" type="presOf" srcId="{E12F740F-9226-4341-839D-FFA03B15217F}" destId="{6709DA7E-4017-43AF-AF4A-4C1E7631F8D9}" srcOrd="0" destOrd="0" presId="urn:microsoft.com/office/officeart/2005/8/layout/orgChart1"/>
+    <dgm:cxn modelId="{0CC8C052-E87A-442F-A349-DE684CC2709F}" type="presOf" srcId="{DE0076FD-2CC6-49D7-B4F1-5DD4BD37B76B}" destId="{48F66A2B-5860-48CD-B435-1C76F6C82D7E}" srcOrd="1" destOrd="0" presId="urn:microsoft.com/office/officeart/2005/8/layout/orgChart1"/>
     <dgm:cxn modelId="{E6297DA4-B1BE-4E89-AAF1-884F53745206}" srcId="{05E1D22D-C08E-4897-AB52-8A7ABC0F4C1E}" destId="{6EF64C25-3660-4860-BF36-24D4D23A43FE}" srcOrd="4" destOrd="0" parTransId="{BFB22B2E-3E91-424A-836F-2483EF59D8F7}" sibTransId="{091B89D3-C802-4165-A703-E0BCC1403930}"/>
-    <dgm:cxn modelId="{9D65B74A-9AC4-4D2A-AC65-67AB705C85CD}" type="presParOf" srcId="{9004B3B0-762E-4D41-A683-F3F375591920}" destId="{E95FFFF7-101C-4951-80E1-11D207767D2C}" srcOrd="0" destOrd="0" presId="urn:microsoft.com/office/officeart/2005/8/layout/orgChart1"/>
-    <dgm:cxn modelId="{898A873D-5BDB-4DA8-BA4E-A561CD4AD661}" type="presParOf" srcId="{E95FFFF7-101C-4951-80E1-11D207767D2C}" destId="{8EC26B2A-1D25-4E48-A689-3BA73F7C616E}" srcOrd="0" destOrd="0" presId="urn:microsoft.com/office/officeart/2005/8/layout/orgChart1"/>
-    <dgm:cxn modelId="{FFAB10A8-AC15-4012-969F-5280E21C448A}" type="presParOf" srcId="{8EC26B2A-1D25-4E48-A689-3BA73F7C616E}" destId="{6709DA7E-4017-43AF-AF4A-4C1E7631F8D9}" srcOrd="0" destOrd="0" presId="urn:microsoft.com/office/officeart/2005/8/layout/orgChart1"/>
-    <dgm:cxn modelId="{00EC91A9-0583-4D6D-B6F3-651B06471F43}" type="presParOf" srcId="{8EC26B2A-1D25-4E48-A689-3BA73F7C616E}" destId="{92170D2C-7C24-4EFB-825F-2EDF4962E4F0}" srcOrd="1" destOrd="0" presId="urn:microsoft.com/office/officeart/2005/8/layout/orgChart1"/>
-    <dgm:cxn modelId="{0E6FEE7C-0722-43BB-8E34-CDC1A8384EA9}" type="presParOf" srcId="{E95FFFF7-101C-4951-80E1-11D207767D2C}" destId="{B934B915-714A-4ABF-845F-B5CB6FAC58D6}" srcOrd="1" destOrd="0" presId="urn:microsoft.com/office/officeart/2005/8/layout/orgChart1"/>
-    <dgm:cxn modelId="{6CEC3705-9002-4F05-B6CF-55156167D679}" type="presParOf" srcId="{B934B915-714A-4ABF-845F-B5CB6FAC58D6}" destId="{12AD3F6D-3997-40C7-B387-0A6F109B29CC}" srcOrd="0" destOrd="0" presId="urn:microsoft.com/office/officeart/2005/8/layout/orgChart1"/>
-    <dgm:cxn modelId="{026890E1-A318-424A-A69C-820900EBD6DD}" type="presParOf" srcId="{B934B915-714A-4ABF-845F-B5CB6FAC58D6}" destId="{45043196-EB32-4990-8054-CC9DB4D13E87}" srcOrd="1" destOrd="0" presId="urn:microsoft.com/office/officeart/2005/8/layout/orgChart1"/>
-    <dgm:cxn modelId="{30B59F0B-9321-441C-BD99-D6983DF9C820}" type="presParOf" srcId="{45043196-EB32-4990-8054-CC9DB4D13E87}" destId="{DF24E333-4F25-4066-828D-72B8413D5D9E}" srcOrd="0" destOrd="0" presId="urn:microsoft.com/office/officeart/2005/8/layout/orgChart1"/>
-    <dgm:cxn modelId="{752A94A9-E2E0-44D3-B497-406F54A27D0C}" type="presParOf" srcId="{DF24E333-4F25-4066-828D-72B8413D5D9E}" destId="{ACBCBBD6-B778-4B13-959D-A138C0C078F9}" srcOrd="0" destOrd="0" presId="urn:microsoft.com/office/officeart/2005/8/layout/orgChart1"/>
-    <dgm:cxn modelId="{A5985D05-2B59-4C47-B4F6-A66A3BE8DB8D}" type="presParOf" srcId="{DF24E333-4F25-4066-828D-72B8413D5D9E}" destId="{54B368F1-042C-41EE-8FE3-1047E682C5FF}" srcOrd="1" destOrd="0" presId="urn:microsoft.com/office/officeart/2005/8/layout/orgChart1"/>
-    <dgm:cxn modelId="{2629756D-8E27-4D80-9527-39D7E4CA9712}" type="presParOf" srcId="{45043196-EB32-4990-8054-CC9DB4D13E87}" destId="{1EF9512F-EA21-4C66-8A34-45BD07878727}" srcOrd="1" destOrd="0" presId="urn:microsoft.com/office/officeart/2005/8/layout/orgChart1"/>
-    <dgm:cxn modelId="{1D939780-FF3F-42C6-83FA-57F01A749CC2}" type="presParOf" srcId="{1EF9512F-EA21-4C66-8A34-45BD07878727}" destId="{504B74A2-2628-4DAB-9574-9360D1C3B65E}" srcOrd="0" destOrd="0" presId="urn:microsoft.com/office/officeart/2005/8/layout/orgChart1"/>
-    <dgm:cxn modelId="{FB71FFE2-43FE-4228-AAF4-837032BF5C60}" type="presParOf" srcId="{1EF9512F-EA21-4C66-8A34-45BD07878727}" destId="{82803465-AE90-4B7E-919A-6C6B2237B101}" srcOrd="1" destOrd="0" presId="urn:microsoft.com/office/officeart/2005/8/layout/orgChart1"/>
-    <dgm:cxn modelId="{C526DDE1-9BF8-483F-90D5-8492175B4B29}" type="presParOf" srcId="{82803465-AE90-4B7E-919A-6C6B2237B101}" destId="{DF9DA897-5686-4205-B8D2-C4C20A682860}" srcOrd="0" destOrd="0" presId="urn:microsoft.com/office/officeart/2005/8/layout/orgChart1"/>
-    <dgm:cxn modelId="{FA4E70B9-1C3A-453A-8177-5BD05F44F0A5}" type="presParOf" srcId="{DF9DA897-5686-4205-B8D2-C4C20A682860}" destId="{1B690B0C-943E-46DE-961F-74BB71F3F4E7}" srcOrd="0" destOrd="0" presId="urn:microsoft.com/office/officeart/2005/8/layout/orgChart1"/>
-    <dgm:cxn modelId="{D97B8F08-A12E-40D4-9398-DE02A2A2071B}" type="presParOf" srcId="{DF9DA897-5686-4205-B8D2-C4C20A682860}" destId="{91028010-2663-40C1-BE6E-BB7BC40D2092}" srcOrd="1" destOrd="0" presId="urn:microsoft.com/office/officeart/2005/8/layout/orgChart1"/>
-    <dgm:cxn modelId="{C679995D-04E3-49BC-9CF6-0FFFE0F5FE54}" type="presParOf" srcId="{82803465-AE90-4B7E-919A-6C6B2237B101}" destId="{D414F040-F03F-49E7-B8C7-ED28BBB3401E}" srcOrd="1" destOrd="0" presId="urn:microsoft.com/office/officeart/2005/8/layout/orgChart1"/>
-    <dgm:cxn modelId="{0F6DA27C-5E00-498F-86E4-9ED54458966C}" type="presParOf" srcId="{82803465-AE90-4B7E-919A-6C6B2237B101}" destId="{0BEF4670-6A80-4134-BF93-E6C9CB409B62}" srcOrd="2" destOrd="0" presId="urn:microsoft.com/office/officeart/2005/8/layout/orgChart1"/>
-    <dgm:cxn modelId="{68061729-726C-4474-9CC5-9647769DFA16}" type="presParOf" srcId="{1EF9512F-EA21-4C66-8A34-45BD07878727}" destId="{39DFC059-084A-4A73-B234-E1B2C71E6CAB}" srcOrd="2" destOrd="0" presId="urn:microsoft.com/office/officeart/2005/8/layout/orgChart1"/>
-    <dgm:cxn modelId="{DF1EE474-F595-4BCB-8AE3-BC949159460B}" type="presParOf" srcId="{1EF9512F-EA21-4C66-8A34-45BD07878727}" destId="{2B3DCAB5-BC2A-4D2F-AD1B-75042DD56AE4}" srcOrd="3" destOrd="0" presId="urn:microsoft.com/office/officeart/2005/8/layout/orgChart1"/>
-    <dgm:cxn modelId="{930B7DB1-1BA7-4914-81AD-A252728C714E}" type="presParOf" srcId="{2B3DCAB5-BC2A-4D2F-AD1B-75042DD56AE4}" destId="{B8097E49-5C1C-4E14-A8A7-48E44BBD1C9E}" srcOrd="0" destOrd="0" presId="urn:microsoft.com/office/officeart/2005/8/layout/orgChart1"/>
-    <dgm:cxn modelId="{F53A8236-DEA0-421D-8B9E-A4110D50DCCB}" type="presParOf" srcId="{B8097E49-5C1C-4E14-A8A7-48E44BBD1C9E}" destId="{19B0C4E5-4782-4CAC-8E79-90135A4A69EA}" srcOrd="0" destOrd="0" presId="urn:microsoft.com/office/officeart/2005/8/layout/orgChart1"/>
-    <dgm:cxn modelId="{1264B5A5-BD9F-443E-9683-5507530DDCBE}" type="presParOf" srcId="{B8097E49-5C1C-4E14-A8A7-48E44BBD1C9E}" destId="{4FDE431D-0261-4E81-9751-2EE81C682E79}" srcOrd="1" destOrd="0" presId="urn:microsoft.com/office/officeart/2005/8/layout/orgChart1"/>
-    <dgm:cxn modelId="{EA780BCA-DD2F-44CC-B9EA-8C98F1CA42F4}" type="presParOf" srcId="{2B3DCAB5-BC2A-4D2F-AD1B-75042DD56AE4}" destId="{0449545B-C710-4FF0-ACCC-92EB18F4B48C}" srcOrd="1" destOrd="0" presId="urn:microsoft.com/office/officeart/2005/8/layout/orgChart1"/>
-    <dgm:cxn modelId="{ECA0EC6E-4ED4-4F48-80D5-98DB0559853D}" type="presParOf" srcId="{2B3DCAB5-BC2A-4D2F-AD1B-75042DD56AE4}" destId="{8E22F0EC-0364-4AF9-9EC9-F19EF2A9FF14}" srcOrd="2" destOrd="0" presId="urn:microsoft.com/office/officeart/2005/8/layout/orgChart1"/>
-    <dgm:cxn modelId="{9ADA934B-432C-4204-AADD-8A63ACD8A3CD}" type="presParOf" srcId="{1EF9512F-EA21-4C66-8A34-45BD07878727}" destId="{301C0782-F685-4352-83F6-3AEAE10B7910}" srcOrd="4" destOrd="0" presId="urn:microsoft.com/office/officeart/2005/8/layout/orgChart1"/>
-    <dgm:cxn modelId="{8E5AB83F-B224-4EDF-89C6-21355CF0A016}" type="presParOf" srcId="{1EF9512F-EA21-4C66-8A34-45BD07878727}" destId="{D231CF24-8AD3-420B-A9C8-B19961F283E0}" srcOrd="5" destOrd="0" presId="urn:microsoft.com/office/officeart/2005/8/layout/orgChart1"/>
-    <dgm:cxn modelId="{C9C5B1B6-A7CC-43D2-B59D-78E7B29DDE11}" type="presParOf" srcId="{D231CF24-8AD3-420B-A9C8-B19961F283E0}" destId="{5A69C8A6-0CC7-40E5-A7C0-80F8BA6B5B14}" srcOrd="0" destOrd="0" presId="urn:microsoft.com/office/officeart/2005/8/layout/orgChart1"/>
-    <dgm:cxn modelId="{E7973AE8-A991-4B75-B796-58C38ABFEF2E}" type="presParOf" srcId="{5A69C8A6-0CC7-40E5-A7C0-80F8BA6B5B14}" destId="{D0764E7F-B714-4041-961C-FFDE917CAA56}" srcOrd="0" destOrd="0" presId="urn:microsoft.com/office/officeart/2005/8/layout/orgChart1"/>
-    <dgm:cxn modelId="{FFFD44F7-4E82-4966-8CF6-CB70637F5B8B}" type="presParOf" srcId="{5A69C8A6-0CC7-40E5-A7C0-80F8BA6B5B14}" destId="{48F66A2B-5860-48CD-B435-1C76F6C82D7E}" srcOrd="1" destOrd="0" presId="urn:microsoft.com/office/officeart/2005/8/layout/orgChart1"/>
-    <dgm:cxn modelId="{FD39719F-2FFC-4238-B219-80DF561E0F9B}" type="presParOf" srcId="{D231CF24-8AD3-420B-A9C8-B19961F283E0}" destId="{BA1A8A1A-223C-42F1-A1BD-9D77AEF96C95}" srcOrd="1" destOrd="0" presId="urn:microsoft.com/office/officeart/2005/8/layout/orgChart1"/>
-    <dgm:cxn modelId="{EB84D479-3F19-42C0-835C-7A184992BC87}" type="presParOf" srcId="{D231CF24-8AD3-420B-A9C8-B19961F283E0}" destId="{DA7674E0-4C0D-4017-8452-BA1F876F9EC3}" srcOrd="2" destOrd="0" presId="urn:microsoft.com/office/officeart/2005/8/layout/orgChart1"/>
-    <dgm:cxn modelId="{DEAEAC91-13A3-4BD0-9144-37ACCE8EF078}" type="presParOf" srcId="{1EF9512F-EA21-4C66-8A34-45BD07878727}" destId="{922A53B3-B78D-451A-860D-0FE1067CBCFF}" srcOrd="6" destOrd="0" presId="urn:microsoft.com/office/officeart/2005/8/layout/orgChart1"/>
-    <dgm:cxn modelId="{E6195327-6B92-4BE0-8646-0273BBCC042B}" type="presParOf" srcId="{1EF9512F-EA21-4C66-8A34-45BD07878727}" destId="{6FC3A39C-EE25-43FD-A4CD-AF573666D87F}" srcOrd="7" destOrd="0" presId="urn:microsoft.com/office/officeart/2005/8/layout/orgChart1"/>
-    <dgm:cxn modelId="{91F271B1-5865-4184-B1E4-806CC3998034}" type="presParOf" srcId="{6FC3A39C-EE25-43FD-A4CD-AF573666D87F}" destId="{80C1B1E7-939F-4E4A-8B54-CC7D7560A355}" srcOrd="0" destOrd="0" presId="urn:microsoft.com/office/officeart/2005/8/layout/orgChart1"/>
-    <dgm:cxn modelId="{DD26411E-4152-478F-88CB-F5247E1D0B02}" type="presParOf" srcId="{80C1B1E7-939F-4E4A-8B54-CC7D7560A355}" destId="{AD55A587-4DE1-4D2D-85B5-3EB96E572D4E}" srcOrd="0" destOrd="0" presId="urn:microsoft.com/office/officeart/2005/8/layout/orgChart1"/>
-    <dgm:cxn modelId="{5FEAA37C-990C-48C0-90DE-27A5E6E6F87A}" type="presParOf" srcId="{80C1B1E7-939F-4E4A-8B54-CC7D7560A355}" destId="{F22C71F1-C429-4323-9BB4-CF1211052A5A}" srcOrd="1" destOrd="0" presId="urn:microsoft.com/office/officeart/2005/8/layout/orgChart1"/>
-    <dgm:cxn modelId="{858B8F8F-C7D6-4F99-B773-A18B9262B3C7}" type="presParOf" srcId="{6FC3A39C-EE25-43FD-A4CD-AF573666D87F}" destId="{17A89B85-BBBC-4694-8447-2EBCF0379C6B}" srcOrd="1" destOrd="0" presId="urn:microsoft.com/office/officeart/2005/8/layout/orgChart1"/>
-    <dgm:cxn modelId="{95CCB3FA-27E9-450F-8E5A-AF73912B9967}" type="presParOf" srcId="{6FC3A39C-EE25-43FD-A4CD-AF573666D87F}" destId="{CD7B1FF0-3362-4296-9ADA-5B6E5A569900}" srcOrd="2" destOrd="0" presId="urn:microsoft.com/office/officeart/2005/8/layout/orgChart1"/>
-    <dgm:cxn modelId="{03F673DD-D14D-456A-89FA-9B92DBA58532}" type="presParOf" srcId="{1EF9512F-EA21-4C66-8A34-45BD07878727}" destId="{29A6B87B-814F-4584-8E15-B14A1DD4D336}" srcOrd="8" destOrd="0" presId="urn:microsoft.com/office/officeart/2005/8/layout/orgChart1"/>
-    <dgm:cxn modelId="{CC340BEB-C546-4496-BE38-C23619A636E1}" type="presParOf" srcId="{1EF9512F-EA21-4C66-8A34-45BD07878727}" destId="{9092889A-921E-4CC7-AB7D-17433E9D9D0A}" srcOrd="9" destOrd="0" presId="urn:microsoft.com/office/officeart/2005/8/layout/orgChart1"/>
-    <dgm:cxn modelId="{2355E4F3-9815-4C57-8B0D-D7F656A86C35}" type="presParOf" srcId="{9092889A-921E-4CC7-AB7D-17433E9D9D0A}" destId="{288DE8BA-39B5-4976-BB42-CF678E79A4E1}" srcOrd="0" destOrd="0" presId="urn:microsoft.com/office/officeart/2005/8/layout/orgChart1"/>
-    <dgm:cxn modelId="{EAF9D9E3-E5F1-46BF-91E8-AE72EB65A359}" type="presParOf" srcId="{288DE8BA-39B5-4976-BB42-CF678E79A4E1}" destId="{F567448A-8B7A-48B3-B5FE-89A5DB4A909A}" srcOrd="0" destOrd="0" presId="urn:microsoft.com/office/officeart/2005/8/layout/orgChart1"/>
-    <dgm:cxn modelId="{871B38CA-21AB-48F0-81CC-5DCE22F5EB92}" type="presParOf" srcId="{288DE8BA-39B5-4976-BB42-CF678E79A4E1}" destId="{02852B04-B225-4662-98E0-CBC75B413B55}" srcOrd="1" destOrd="0" presId="urn:microsoft.com/office/officeart/2005/8/layout/orgChart1"/>
-    <dgm:cxn modelId="{4C140459-BB6C-4B9D-A3D6-520EE41B7064}" type="presParOf" srcId="{9092889A-921E-4CC7-AB7D-17433E9D9D0A}" destId="{99179D95-4C3D-4BF2-97A9-6C4FF3B9529D}" srcOrd="1" destOrd="0" presId="urn:microsoft.com/office/officeart/2005/8/layout/orgChart1"/>
-    <dgm:cxn modelId="{0E3F4BCC-9F9F-43B4-8276-6390ACA13025}" type="presParOf" srcId="{9092889A-921E-4CC7-AB7D-17433E9D9D0A}" destId="{ABC07976-F526-4E68-901A-31987EB40B61}" srcOrd="2" destOrd="0" presId="urn:microsoft.com/office/officeart/2005/8/layout/orgChart1"/>
-    <dgm:cxn modelId="{0CDBDAA4-8B6F-4883-82F6-06C8512EA845}" type="presParOf" srcId="{45043196-EB32-4990-8054-CC9DB4D13E87}" destId="{34F22061-FC8B-4602-9361-FBF1F6E8158E}" srcOrd="2" destOrd="0" presId="urn:microsoft.com/office/officeart/2005/8/layout/orgChart1"/>
-    <dgm:cxn modelId="{60BA319A-3063-4719-A82E-C2BDE8458268}" type="presParOf" srcId="{E95FFFF7-101C-4951-80E1-11D207767D2C}" destId="{59DCAB52-186C-489A-9CD5-4AA99AC35D46}" srcOrd="2" destOrd="0" presId="urn:microsoft.com/office/officeart/2005/8/layout/orgChart1"/>
+    <dgm:cxn modelId="{D049CE56-70EC-4AC0-BDD1-08D16ABCA52E}" type="presOf" srcId="{9A2C1932-0718-4658-B817-E7E9684195C8}" destId="{9004B3B0-762E-4D41-A683-F3F375591920}" srcOrd="0" destOrd="0" presId="urn:microsoft.com/office/officeart/2005/8/layout/orgChart1"/>
+    <dgm:cxn modelId="{337EDD0A-D11B-43AB-9165-C5DB380EAB3D}" type="presParOf" srcId="{9004B3B0-762E-4D41-A683-F3F375591920}" destId="{E95FFFF7-101C-4951-80E1-11D207767D2C}" srcOrd="0" destOrd="0" presId="urn:microsoft.com/office/officeart/2005/8/layout/orgChart1"/>
+    <dgm:cxn modelId="{5EB49C69-C9F6-4259-98AE-DAB76F03F345}" type="presParOf" srcId="{E95FFFF7-101C-4951-80E1-11D207767D2C}" destId="{8EC26B2A-1D25-4E48-A689-3BA73F7C616E}" srcOrd="0" destOrd="0" presId="urn:microsoft.com/office/officeart/2005/8/layout/orgChart1"/>
+    <dgm:cxn modelId="{4804AB82-B131-44C3-B218-8A7B695302F5}" type="presParOf" srcId="{8EC26B2A-1D25-4E48-A689-3BA73F7C616E}" destId="{6709DA7E-4017-43AF-AF4A-4C1E7631F8D9}" srcOrd="0" destOrd="0" presId="urn:microsoft.com/office/officeart/2005/8/layout/orgChart1"/>
+    <dgm:cxn modelId="{81FE31AD-9D7F-4EDF-8AE8-446760F748F7}" type="presParOf" srcId="{8EC26B2A-1D25-4E48-A689-3BA73F7C616E}" destId="{92170D2C-7C24-4EFB-825F-2EDF4962E4F0}" srcOrd="1" destOrd="0" presId="urn:microsoft.com/office/officeart/2005/8/layout/orgChart1"/>
+    <dgm:cxn modelId="{EF463D9A-A644-4735-A852-E25CDAA0F35E}" type="presParOf" srcId="{E95FFFF7-101C-4951-80E1-11D207767D2C}" destId="{B934B915-714A-4ABF-845F-B5CB6FAC58D6}" srcOrd="1" destOrd="0" presId="urn:microsoft.com/office/officeart/2005/8/layout/orgChart1"/>
+    <dgm:cxn modelId="{A9767F2E-A5DD-4900-A2DC-BF47BBB61E52}" type="presParOf" srcId="{B934B915-714A-4ABF-845F-B5CB6FAC58D6}" destId="{12AD3F6D-3997-40C7-B387-0A6F109B29CC}" srcOrd="0" destOrd="0" presId="urn:microsoft.com/office/officeart/2005/8/layout/orgChart1"/>
+    <dgm:cxn modelId="{DAB0FB8A-B032-4109-BAE0-65B398C9D665}" type="presParOf" srcId="{B934B915-714A-4ABF-845F-B5CB6FAC58D6}" destId="{45043196-EB32-4990-8054-CC9DB4D13E87}" srcOrd="1" destOrd="0" presId="urn:microsoft.com/office/officeart/2005/8/layout/orgChart1"/>
+    <dgm:cxn modelId="{4C4F3A7B-78CF-488F-96B9-F9D16F9EF6FF}" type="presParOf" srcId="{45043196-EB32-4990-8054-CC9DB4D13E87}" destId="{DF24E333-4F25-4066-828D-72B8413D5D9E}" srcOrd="0" destOrd="0" presId="urn:microsoft.com/office/officeart/2005/8/layout/orgChart1"/>
+    <dgm:cxn modelId="{6B476EA7-DFAC-429D-A3E7-9729255A9E3E}" type="presParOf" srcId="{DF24E333-4F25-4066-828D-72B8413D5D9E}" destId="{ACBCBBD6-B778-4B13-959D-A138C0C078F9}" srcOrd="0" destOrd="0" presId="urn:microsoft.com/office/officeart/2005/8/layout/orgChart1"/>
+    <dgm:cxn modelId="{5036D858-1652-4943-9568-C9E10D08AF2C}" type="presParOf" srcId="{DF24E333-4F25-4066-828D-72B8413D5D9E}" destId="{54B368F1-042C-41EE-8FE3-1047E682C5FF}" srcOrd="1" destOrd="0" presId="urn:microsoft.com/office/officeart/2005/8/layout/orgChart1"/>
+    <dgm:cxn modelId="{2F074FD4-563B-4C46-B152-A75F7B41C441}" type="presParOf" srcId="{45043196-EB32-4990-8054-CC9DB4D13E87}" destId="{1EF9512F-EA21-4C66-8A34-45BD07878727}" srcOrd="1" destOrd="0" presId="urn:microsoft.com/office/officeart/2005/8/layout/orgChart1"/>
+    <dgm:cxn modelId="{39B67B1A-FDAA-42C2-A4DB-0A647D64CCFB}" type="presParOf" srcId="{1EF9512F-EA21-4C66-8A34-45BD07878727}" destId="{504B74A2-2628-4DAB-9574-9360D1C3B65E}" srcOrd="0" destOrd="0" presId="urn:microsoft.com/office/officeart/2005/8/layout/orgChart1"/>
+    <dgm:cxn modelId="{2EB535CB-A1AC-43F2-AA09-9A4B1510107C}" type="presParOf" srcId="{1EF9512F-EA21-4C66-8A34-45BD07878727}" destId="{82803465-AE90-4B7E-919A-6C6B2237B101}" srcOrd="1" destOrd="0" presId="urn:microsoft.com/office/officeart/2005/8/layout/orgChart1"/>
+    <dgm:cxn modelId="{DD44F233-5D07-47E6-BEC8-804366568292}" type="presParOf" srcId="{82803465-AE90-4B7E-919A-6C6B2237B101}" destId="{DF9DA897-5686-4205-B8D2-C4C20A682860}" srcOrd="0" destOrd="0" presId="urn:microsoft.com/office/officeart/2005/8/layout/orgChart1"/>
+    <dgm:cxn modelId="{BBFED5E4-5945-4677-B637-3E7DBBDD81B3}" type="presParOf" srcId="{DF9DA897-5686-4205-B8D2-C4C20A682860}" destId="{1B690B0C-943E-46DE-961F-74BB71F3F4E7}" srcOrd="0" destOrd="0" presId="urn:microsoft.com/office/officeart/2005/8/layout/orgChart1"/>
+    <dgm:cxn modelId="{F2459D82-B58A-4F97-9CFF-11E156D008D3}" type="presParOf" srcId="{DF9DA897-5686-4205-B8D2-C4C20A682860}" destId="{91028010-2663-40C1-BE6E-BB7BC40D2092}" srcOrd="1" destOrd="0" presId="urn:microsoft.com/office/officeart/2005/8/layout/orgChart1"/>
+    <dgm:cxn modelId="{5F99DAFD-132F-4625-A5DA-4713709A13DF}" type="presParOf" srcId="{82803465-AE90-4B7E-919A-6C6B2237B101}" destId="{D414F040-F03F-49E7-B8C7-ED28BBB3401E}" srcOrd="1" destOrd="0" presId="urn:microsoft.com/office/officeart/2005/8/layout/orgChart1"/>
+    <dgm:cxn modelId="{9399CD90-E375-4AD2-ADAB-CC46FFA0F61C}" type="presParOf" srcId="{82803465-AE90-4B7E-919A-6C6B2237B101}" destId="{0BEF4670-6A80-4134-BF93-E6C9CB409B62}" srcOrd="2" destOrd="0" presId="urn:microsoft.com/office/officeart/2005/8/layout/orgChart1"/>
+    <dgm:cxn modelId="{A7D48F36-9566-4203-A68D-D0AA5926B9A7}" type="presParOf" srcId="{1EF9512F-EA21-4C66-8A34-45BD07878727}" destId="{39DFC059-084A-4A73-B234-E1B2C71E6CAB}" srcOrd="2" destOrd="0" presId="urn:microsoft.com/office/officeart/2005/8/layout/orgChart1"/>
+    <dgm:cxn modelId="{18788516-DA15-4042-B5B4-B81B9C3130B7}" type="presParOf" srcId="{1EF9512F-EA21-4C66-8A34-45BD07878727}" destId="{2B3DCAB5-BC2A-4D2F-AD1B-75042DD56AE4}" srcOrd="3" destOrd="0" presId="urn:microsoft.com/office/officeart/2005/8/layout/orgChart1"/>
+    <dgm:cxn modelId="{11829C56-54C3-4D08-AD0F-63AD05624D28}" type="presParOf" srcId="{2B3DCAB5-BC2A-4D2F-AD1B-75042DD56AE4}" destId="{B8097E49-5C1C-4E14-A8A7-48E44BBD1C9E}" srcOrd="0" destOrd="0" presId="urn:microsoft.com/office/officeart/2005/8/layout/orgChart1"/>
+    <dgm:cxn modelId="{971D6FF3-E67B-4BA5-9898-D51A421ADB4D}" type="presParOf" srcId="{B8097E49-5C1C-4E14-A8A7-48E44BBD1C9E}" destId="{19B0C4E5-4782-4CAC-8E79-90135A4A69EA}" srcOrd="0" destOrd="0" presId="urn:microsoft.com/office/officeart/2005/8/layout/orgChart1"/>
+    <dgm:cxn modelId="{AA703924-F114-41DA-9324-149155850A6B}" type="presParOf" srcId="{B8097E49-5C1C-4E14-A8A7-48E44BBD1C9E}" destId="{4FDE431D-0261-4E81-9751-2EE81C682E79}" srcOrd="1" destOrd="0" presId="urn:microsoft.com/office/officeart/2005/8/layout/orgChart1"/>
+    <dgm:cxn modelId="{8B3361FB-5385-4F42-BED2-B4A4999F4B8B}" type="presParOf" srcId="{2B3DCAB5-BC2A-4D2F-AD1B-75042DD56AE4}" destId="{0449545B-C710-4FF0-ACCC-92EB18F4B48C}" srcOrd="1" destOrd="0" presId="urn:microsoft.com/office/officeart/2005/8/layout/orgChart1"/>
+    <dgm:cxn modelId="{F486175E-B1D1-4C3A-A67C-635E6E599B76}" type="presParOf" srcId="{2B3DCAB5-BC2A-4D2F-AD1B-75042DD56AE4}" destId="{8E22F0EC-0364-4AF9-9EC9-F19EF2A9FF14}" srcOrd="2" destOrd="0" presId="urn:microsoft.com/office/officeart/2005/8/layout/orgChart1"/>
+    <dgm:cxn modelId="{8176C1EE-0ED3-47BA-B619-A0326BD94DAA}" type="presParOf" srcId="{1EF9512F-EA21-4C66-8A34-45BD07878727}" destId="{301C0782-F685-4352-83F6-3AEAE10B7910}" srcOrd="4" destOrd="0" presId="urn:microsoft.com/office/officeart/2005/8/layout/orgChart1"/>
+    <dgm:cxn modelId="{3080776C-7399-4011-B2F1-EF9B1E66E31E}" type="presParOf" srcId="{1EF9512F-EA21-4C66-8A34-45BD07878727}" destId="{D231CF24-8AD3-420B-A9C8-B19961F283E0}" srcOrd="5" destOrd="0" presId="urn:microsoft.com/office/officeart/2005/8/layout/orgChart1"/>
+    <dgm:cxn modelId="{4FD3BC9E-00E6-442A-8B4C-905EB1AF4D1E}" type="presParOf" srcId="{D231CF24-8AD3-420B-A9C8-B19961F283E0}" destId="{5A69C8A6-0CC7-40E5-A7C0-80F8BA6B5B14}" srcOrd="0" destOrd="0" presId="urn:microsoft.com/office/officeart/2005/8/layout/orgChart1"/>
+    <dgm:cxn modelId="{3F6F2F2A-43E6-4219-8FF9-DED8D9DC21BA}" type="presParOf" srcId="{5A69C8A6-0CC7-40E5-A7C0-80F8BA6B5B14}" destId="{D0764E7F-B714-4041-961C-FFDE917CAA56}" srcOrd="0" destOrd="0" presId="urn:microsoft.com/office/officeart/2005/8/layout/orgChart1"/>
+    <dgm:cxn modelId="{73E0DA91-2AFC-4CB0-A4D2-57ACC2348A43}" type="presParOf" srcId="{5A69C8A6-0CC7-40E5-A7C0-80F8BA6B5B14}" destId="{48F66A2B-5860-48CD-B435-1C76F6C82D7E}" srcOrd="1" destOrd="0" presId="urn:microsoft.com/office/officeart/2005/8/layout/orgChart1"/>
+    <dgm:cxn modelId="{33B21BD3-9836-4204-AA83-EAF3139A2A9F}" type="presParOf" srcId="{D231CF24-8AD3-420B-A9C8-B19961F283E0}" destId="{BA1A8A1A-223C-42F1-A1BD-9D77AEF96C95}" srcOrd="1" destOrd="0" presId="urn:microsoft.com/office/officeart/2005/8/layout/orgChart1"/>
+    <dgm:cxn modelId="{F37F6453-57B5-42E3-9329-397AD4542A12}" type="presParOf" srcId="{D231CF24-8AD3-420B-A9C8-B19961F283E0}" destId="{DA7674E0-4C0D-4017-8452-BA1F876F9EC3}" srcOrd="2" destOrd="0" presId="urn:microsoft.com/office/officeart/2005/8/layout/orgChart1"/>
+    <dgm:cxn modelId="{D834E359-62FE-4056-915E-730A02E5AFB5}" type="presParOf" srcId="{1EF9512F-EA21-4C66-8A34-45BD07878727}" destId="{922A53B3-B78D-451A-860D-0FE1067CBCFF}" srcOrd="6" destOrd="0" presId="urn:microsoft.com/office/officeart/2005/8/layout/orgChart1"/>
+    <dgm:cxn modelId="{C3C17655-91C0-4065-A0B0-F621FB24968C}" type="presParOf" srcId="{1EF9512F-EA21-4C66-8A34-45BD07878727}" destId="{6FC3A39C-EE25-43FD-A4CD-AF573666D87F}" srcOrd="7" destOrd="0" presId="urn:microsoft.com/office/officeart/2005/8/layout/orgChart1"/>
+    <dgm:cxn modelId="{03DE5023-32A3-47C9-BF39-F2B441003A84}" type="presParOf" srcId="{6FC3A39C-EE25-43FD-A4CD-AF573666D87F}" destId="{80C1B1E7-939F-4E4A-8B54-CC7D7560A355}" srcOrd="0" destOrd="0" presId="urn:microsoft.com/office/officeart/2005/8/layout/orgChart1"/>
+    <dgm:cxn modelId="{FC956E92-342A-464F-827B-1D3E03777199}" type="presParOf" srcId="{80C1B1E7-939F-4E4A-8B54-CC7D7560A355}" destId="{AD55A587-4DE1-4D2D-85B5-3EB96E572D4E}" srcOrd="0" destOrd="0" presId="urn:microsoft.com/office/officeart/2005/8/layout/orgChart1"/>
+    <dgm:cxn modelId="{8F93F287-B2E6-40F7-AFCB-CE295FEA4F93}" type="presParOf" srcId="{80C1B1E7-939F-4E4A-8B54-CC7D7560A355}" destId="{F22C71F1-C429-4323-9BB4-CF1211052A5A}" srcOrd="1" destOrd="0" presId="urn:microsoft.com/office/officeart/2005/8/layout/orgChart1"/>
+    <dgm:cxn modelId="{11AAF1B7-2D98-4860-AA80-77E8798BBDF8}" type="presParOf" srcId="{6FC3A39C-EE25-43FD-A4CD-AF573666D87F}" destId="{17A89B85-BBBC-4694-8447-2EBCF0379C6B}" srcOrd="1" destOrd="0" presId="urn:microsoft.com/office/officeart/2005/8/layout/orgChart1"/>
+    <dgm:cxn modelId="{DD1A87CA-02BC-45EA-A048-A8CF780DB044}" type="presParOf" srcId="{6FC3A39C-EE25-43FD-A4CD-AF573666D87F}" destId="{CD7B1FF0-3362-4296-9ADA-5B6E5A569900}" srcOrd="2" destOrd="0" presId="urn:microsoft.com/office/officeart/2005/8/layout/orgChart1"/>
+    <dgm:cxn modelId="{BAA98716-B806-49A4-B720-E116038A98DE}" type="presParOf" srcId="{1EF9512F-EA21-4C66-8A34-45BD07878727}" destId="{29A6B87B-814F-4584-8E15-B14A1DD4D336}" srcOrd="8" destOrd="0" presId="urn:microsoft.com/office/officeart/2005/8/layout/orgChart1"/>
+    <dgm:cxn modelId="{88C78CB8-353F-4822-8841-97A8188E6F94}" type="presParOf" srcId="{1EF9512F-EA21-4C66-8A34-45BD07878727}" destId="{9092889A-921E-4CC7-AB7D-17433E9D9D0A}" srcOrd="9" destOrd="0" presId="urn:microsoft.com/office/officeart/2005/8/layout/orgChart1"/>
+    <dgm:cxn modelId="{54B93AA7-2059-473E-AC83-781D79AADD0D}" type="presParOf" srcId="{9092889A-921E-4CC7-AB7D-17433E9D9D0A}" destId="{288DE8BA-39B5-4976-BB42-CF678E79A4E1}" srcOrd="0" destOrd="0" presId="urn:microsoft.com/office/officeart/2005/8/layout/orgChart1"/>
+    <dgm:cxn modelId="{386D2A78-A9F3-4F7C-AE1C-EBC4F2F6B809}" type="presParOf" srcId="{288DE8BA-39B5-4976-BB42-CF678E79A4E1}" destId="{F567448A-8B7A-48B3-B5FE-89A5DB4A909A}" srcOrd="0" destOrd="0" presId="urn:microsoft.com/office/officeart/2005/8/layout/orgChart1"/>
+    <dgm:cxn modelId="{68535347-E1E3-432C-8683-BB16AC22F139}" type="presParOf" srcId="{288DE8BA-39B5-4976-BB42-CF678E79A4E1}" destId="{02852B04-B225-4662-98E0-CBC75B413B55}" srcOrd="1" destOrd="0" presId="urn:microsoft.com/office/officeart/2005/8/layout/orgChart1"/>
+    <dgm:cxn modelId="{07D19577-BC8A-4F28-837C-F14977D900D5}" type="presParOf" srcId="{9092889A-921E-4CC7-AB7D-17433E9D9D0A}" destId="{99179D95-4C3D-4BF2-97A9-6C4FF3B9529D}" srcOrd="1" destOrd="0" presId="urn:microsoft.com/office/officeart/2005/8/layout/orgChart1"/>
+    <dgm:cxn modelId="{72D13BC8-462F-4A9B-86A9-1822F7AC3F90}" type="presParOf" srcId="{9092889A-921E-4CC7-AB7D-17433E9D9D0A}" destId="{ABC07976-F526-4E68-901A-31987EB40B61}" srcOrd="2" destOrd="0" presId="urn:microsoft.com/office/officeart/2005/8/layout/orgChart1"/>
+    <dgm:cxn modelId="{18F4C6F7-68C7-48F0-B85A-60226F2A406D}" type="presParOf" srcId="{45043196-EB32-4990-8054-CC9DB4D13E87}" destId="{34F22061-FC8B-4602-9361-FBF1F6E8158E}" srcOrd="2" destOrd="0" presId="urn:microsoft.com/office/officeart/2005/8/layout/orgChart1"/>
+    <dgm:cxn modelId="{6D0ECD18-9FDD-4011-B3B3-B9E9D4EAF616}" type="presParOf" srcId="{E95FFFF7-101C-4951-80E1-11D207767D2C}" destId="{59DCAB52-186C-489A-9CD5-4AA99AC35D46}" srcOrd="2" destOrd="0" presId="urn:microsoft.com/office/officeart/2005/8/layout/orgChart1"/>
   </dgm:cxnLst>
   <dgm:bg/>
   <dgm:whole/>
@@ -52386,7 +52629,7 @@
   <a:extraClrSchemeLst/>
   <a:extLst>
     <a:ext uri="{05A4C25C-085E-4340-85A3-A5531E510DB2}">
-      <thm15:themeFamily xmlns="" xmlns:thm15="http://schemas.microsoft.com/office/thememl/2012/main" name="Office Theme" id="{62F939B6-93AF-4DB8-9C6B-D6C7DFDC589F}" vid="{4A3C46E8-61CC-4603-A589-7422A47A8E4A}"/>
+      <thm15:themeFamily xmlns:thm15="http://schemas.microsoft.com/office/thememl/2012/main" xmlns="" name="Office Theme" id="{62F939B6-93AF-4DB8-9C6B-D6C7DFDC589F}" vid="{4A3C46E8-61CC-4603-A589-7422A47A8E4A}"/>
     </a:ext>
   </a:extLst>
 </a:theme>
@@ -52397,7 +52640,7 @@
 </file>
 
 <file path=customXml/itemProps1.xml><?xml version="1.0" encoding="utf-8"?>
-<ds:datastoreItem xmlns:ds="http://schemas.openxmlformats.org/officeDocument/2006/customXml" ds:itemID="{9FFE7F83-FE55-4A41-BE7F-FE3DC2377E3D}">
+<ds:datastoreItem xmlns:ds="http://schemas.openxmlformats.org/officeDocument/2006/customXml" ds:itemID="{C72527FB-637D-494E-B4AB-B6CCF9A81435}">
   <ds:schemaRefs>
     <ds:schemaRef ds:uri="http://schemas.openxmlformats.org/officeDocument/2006/bibliography"/>
   </ds:schemaRefs>

</xml_diff>

<commit_message>
Nog een half uurke werk en  't is af
</commit_message>
<xml_diff>
--- a/Thesis.docx
+++ b/Thesis.docx
@@ -29348,30 +29348,196 @@
       </w:r>
     </w:p>
     <w:p>
-      <w:bookmarkStart w:id="49" w:name="_GoBack"/>
+      <w:pPr>
+        <w:pStyle w:val="Heading3"/>
+        <w:ind w:left="2127"/>
+      </w:pPr>
+      <w:r>
+        <w:lastRenderedPageBreak/>
+        <w:t>Sequence diagramma’s</w:t>
+      </w:r>
+    </w:p>
+    <w:p/>
+    <w:p>
+      <w:r>
+        <w:t>Onderstaand</w:t>
+      </w:r>
+      <w:r>
+        <w:t xml:space="preserve"> sequence diagramma</w:t>
+      </w:r>
+      <w:r>
+        <w:t xml:space="preserve"> toont</w:t>
+      </w:r>
+      <w:r>
+        <w:t xml:space="preserve"> het uitlezen van artikels.</w:t>
+      </w:r>
+    </w:p>
+    <w:p>
+      <w:r>
+        <w:rPr>
+          <w:noProof/>
+          <w:lang w:eastAsia="nl-BE"/>
+        </w:rPr>
+        <w:drawing>
+          <wp:inline distT="0" distB="0" distL="0" distR="0">
+            <wp:extent cx="5760720" cy="3598545"/>
+            <wp:effectExtent l="0" t="0" r="0" b="1905"/>
+            <wp:docPr id="24" name="Picture 24"/>
+            <wp:cNvGraphicFramePr>
+              <a:graphicFrameLocks xmlns:a="http://schemas.openxmlformats.org/drawingml/2006/main" noChangeAspect="1"/>
+            </wp:cNvGraphicFramePr>
+            <a:graphic xmlns:a="http://schemas.openxmlformats.org/drawingml/2006/main">
+              <a:graphicData uri="http://schemas.openxmlformats.org/drawingml/2006/picture">
+                <pic:pic xmlns:pic="http://schemas.openxmlformats.org/drawingml/2006/picture">
+                  <pic:nvPicPr>
+                    <pic:cNvPr id="24" name="uitlezen-artikels-sequence-diagram.jpg"/>
+                    <pic:cNvPicPr/>
+                  </pic:nvPicPr>
+                  <pic:blipFill>
+                    <a:blip r:embed="rId41">
+                      <a:extLst>
+                        <a:ext uri="{28A0092B-C50C-407E-A947-70E740481C1C}">
+                          <a14:useLocalDpi xmlns:a14="http://schemas.microsoft.com/office/drawing/2010/main" val="0"/>
+                        </a:ext>
+                      </a:extLst>
+                    </a:blip>
+                    <a:stretch>
+                      <a:fillRect/>
+                    </a:stretch>
+                  </pic:blipFill>
+                  <pic:spPr>
+                    <a:xfrm>
+                      <a:off x="0" y="0"/>
+                      <a:ext cx="5760720" cy="3598545"/>
+                    </a:xfrm>
+                    <a:prstGeom prst="rect">
+                      <a:avLst/>
+                    </a:prstGeom>
+                  </pic:spPr>
+                </pic:pic>
+              </a:graphicData>
+            </a:graphic>
+          </wp:inline>
+        </w:drawing>
+      </w:r>
+    </w:p>
+    <w:p>
+      <w:pPr>
+        <w:pStyle w:val="Heading3"/>
+        <w:numPr>
+          <w:ilvl w:val="0"/>
+          <w:numId w:val="0"/>
+        </w:numPr>
+        <w:ind w:left="2978"/>
+      </w:pPr>
+    </w:p>
+    <w:p>
+      <w:pPr>
+        <w:pStyle w:val="Heading3"/>
+        <w:numPr>
+          <w:ilvl w:val="0"/>
+          <w:numId w:val="0"/>
+        </w:numPr>
+        <w:ind w:left="2978"/>
+      </w:pPr>
+    </w:p>
+    <w:p>
+      <w:pPr>
+        <w:pStyle w:val="Heading3"/>
+        <w:numPr>
+          <w:ilvl w:val="0"/>
+          <w:numId w:val="0"/>
+        </w:numPr>
+        <w:ind w:left="2978"/>
+      </w:pPr>
+    </w:p>
+    <w:p>
+      <w:pPr>
+        <w:pStyle w:val="Heading3"/>
+        <w:ind w:left="2127"/>
+      </w:pPr>
+      <w:r>
+        <w:t>Activity diagramma’s</w:t>
+      </w:r>
+    </w:p>
+    <w:p/>
+    <w:p>
+      <w:r>
+        <w:t>Onderstaand activity diagramma toont het opstarten van  de bootstrap procedure. Deze procedure wordt in hoofdstuk vijf uitgebreid uitgelegd aan de hand van een volledige use case met de nodige beschrijvingen.</w:t>
+      </w:r>
+    </w:p>
+    <w:p>
+      <w:r>
+        <w:rPr>
+          <w:noProof/>
+          <w:lang w:eastAsia="nl-BE"/>
+        </w:rPr>
+        <w:lastRenderedPageBreak/>
+        <w:drawing>
+          <wp:inline distT="0" distB="0" distL="0" distR="0">
+            <wp:extent cx="5126990" cy="8892540"/>
+            <wp:effectExtent l="0" t="0" r="0" b="3810"/>
+            <wp:docPr id="27" name="Picture 27"/>
+            <wp:cNvGraphicFramePr>
+              <a:graphicFrameLocks xmlns:a="http://schemas.openxmlformats.org/drawingml/2006/main" noChangeAspect="1"/>
+            </wp:cNvGraphicFramePr>
+            <a:graphic xmlns:a="http://schemas.openxmlformats.org/drawingml/2006/main">
+              <a:graphicData uri="http://schemas.openxmlformats.org/drawingml/2006/picture">
+                <pic:pic xmlns:pic="http://schemas.openxmlformats.org/drawingml/2006/picture">
+                  <pic:nvPicPr>
+                    <pic:cNvPr id="27" name="bootstrap-activity-diagram-met persistentie.jpeg"/>
+                    <pic:cNvPicPr/>
+                  </pic:nvPicPr>
+                  <pic:blipFill>
+                    <a:blip r:embed="rId42">
+                      <a:extLst>
+                        <a:ext uri="{28A0092B-C50C-407E-A947-70E740481C1C}">
+                          <a14:useLocalDpi xmlns:a14="http://schemas.microsoft.com/office/drawing/2010/main" val="0"/>
+                        </a:ext>
+                      </a:extLst>
+                    </a:blip>
+                    <a:stretch>
+                      <a:fillRect/>
+                    </a:stretch>
+                  </pic:blipFill>
+                  <pic:spPr>
+                    <a:xfrm>
+                      <a:off x="0" y="0"/>
+                      <a:ext cx="5126990" cy="8892540"/>
+                    </a:xfrm>
+                    <a:prstGeom prst="rect">
+                      <a:avLst/>
+                    </a:prstGeom>
+                  </pic:spPr>
+                </pic:pic>
+              </a:graphicData>
+            </a:graphic>
+          </wp:inline>
+        </w:drawing>
+      </w:r>
+    </w:p>
+    <w:p>
+      <w:pPr>
+        <w:pStyle w:val="Heading1"/>
+        <w:rPr>
+          <w:lang w:val="en-US"/>
+        </w:rPr>
+      </w:pPr>
+      <w:bookmarkStart w:id="49" w:name="_Toc356819124"/>
+      <w:r>
+        <w:rPr>
+          <w:lang w:val="en-US"/>
+        </w:rPr>
+        <w:lastRenderedPageBreak/>
+        <w:t>Decision analyse en p</w:t>
+      </w:r>
+      <w:r>
+        <w:rPr>
+          <w:lang w:val="en-US"/>
+        </w:rPr>
+        <w:t>hysical design</w:t>
+      </w:r>
       <w:bookmarkEnd w:id="49"/>
-    </w:p>
-    <w:p>
-      <w:pPr>
-        <w:pStyle w:val="Heading1"/>
-        <w:rPr>
-          <w:lang w:val="en-US"/>
-        </w:rPr>
-      </w:pPr>
-      <w:bookmarkStart w:id="50" w:name="_Toc356819124"/>
-      <w:r>
-        <w:rPr>
-          <w:lang w:val="en-US"/>
-        </w:rPr>
-        <w:t>Decision analyse en p</w:t>
-      </w:r>
-      <w:r>
-        <w:rPr>
-          <w:lang w:val="en-US"/>
-        </w:rPr>
-        <w:t>hysical design</w:t>
-      </w:r>
-      <w:bookmarkEnd w:id="50"/>
     </w:p>
     <w:p>
       <w:pPr>
@@ -29385,11 +29551,11 @@
         <w:pStyle w:val="Heading2"/>
         <w:ind w:left="1276"/>
       </w:pPr>
-      <w:bookmarkStart w:id="51" w:name="_Toc356819125"/>
+      <w:bookmarkStart w:id="50" w:name="_Toc356819125"/>
       <w:r>
         <w:t>The meaning of offline</w:t>
       </w:r>
-      <w:bookmarkEnd w:id="51"/>
+      <w:bookmarkEnd w:id="50"/>
     </w:p>
     <w:p/>
     <w:p>
@@ -29530,7 +29696,7 @@
         <w:pStyle w:val="Heading3"/>
         <w:ind w:left="1985"/>
       </w:pPr>
-      <w:bookmarkStart w:id="52" w:name="_Toc356819126"/>
+      <w:bookmarkStart w:id="51" w:name="_Toc356819126"/>
       <w:r>
         <w:t>Android en</w:t>
       </w:r>
@@ -29540,7 +29706,7 @@
       <w:r>
         <w:t>SQLite</w:t>
       </w:r>
-      <w:bookmarkEnd w:id="52"/>
+      <w:bookmarkEnd w:id="51"/>
     </w:p>
     <w:p/>
     <w:p>
@@ -29613,11 +29779,12 @@
         <w:pStyle w:val="Heading3"/>
         <w:ind w:left="1985"/>
       </w:pPr>
-      <w:bookmarkStart w:id="53" w:name="_Toc356819127"/>
-      <w:r>
+      <w:bookmarkStart w:id="52" w:name="_Toc356819127"/>
+      <w:r>
+        <w:lastRenderedPageBreak/>
         <w:t>Browser persistence</w:t>
       </w:r>
-      <w:bookmarkEnd w:id="53"/>
+      <w:bookmarkEnd w:id="52"/>
     </w:p>
     <w:p/>
     <w:p>
@@ -29755,14 +29922,14 @@
           <w:lang w:val="en-US"/>
         </w:rPr>
       </w:pPr>
-      <w:bookmarkStart w:id="54" w:name="_Toc356819128"/>
+      <w:bookmarkStart w:id="53" w:name="_Toc356819128"/>
       <w:r>
         <w:rPr>
           <w:lang w:val="en-US"/>
         </w:rPr>
         <w:t>WebStorage</w:t>
       </w:r>
-      <w:bookmarkEnd w:id="54"/>
+      <w:bookmarkEnd w:id="53"/>
     </w:p>
     <w:p>
       <w:pPr>
@@ -29793,11 +29960,11 @@
         <w:pStyle w:val="Heading4"/>
         <w:ind w:left="2268"/>
       </w:pPr>
-      <w:bookmarkStart w:id="55" w:name="_Toc356819129"/>
+      <w:bookmarkStart w:id="54" w:name="_Toc356819129"/>
       <w:r>
         <w:t>WebSQL &amp; IndexedDB</w:t>
       </w:r>
-      <w:bookmarkEnd w:id="55"/>
+      <w:bookmarkEnd w:id="54"/>
     </w:p>
     <w:p/>
     <w:p>
@@ -29855,16 +30022,7 @@
           <w:rFonts w:cs="Arial"/>
           <w:color w:val="222222"/>
         </w:rPr>
-        <w:t xml:space="preserve"> en is </w:t>
-      </w:r>
-      <w:r>
-        <w:rPr>
-          <w:rStyle w:val="st"/>
-          <w:rFonts w:cs="Arial"/>
-          <w:color w:val="222222"/>
-        </w:rPr>
-        <w:lastRenderedPageBreak/>
-        <w:t>terug te vinden in Firefox en Microsoft browsers. We sommen de voornaamste voor- en nadelen van beide in onderstaande tabel op.</w:t>
+        <w:t xml:space="preserve"> en is terug te vinden in Firefox en Microsoft browsers. We sommen de voornaamste voor- en nadelen van beide in onderstaande tabel op.</w:t>
       </w:r>
     </w:p>
     <w:tbl>
@@ -29919,6 +30077,7 @@
               <w:rPr>
                 <w:color w:val="FFFFFF" w:themeColor="background1"/>
               </w:rPr>
+              <w:lastRenderedPageBreak/>
               <w:t>WebSQL</w:t>
             </w:r>
           </w:p>
@@ -30505,7 +30664,6 @@
               <w:ind w:left="-8"/>
             </w:pPr>
             <w:r>
-              <w:lastRenderedPageBreak/>
               <w:t>Geen html5, werkt op sommige oudere browsers.</w:t>
             </w:r>
           </w:p>
@@ -30543,6 +30701,7 @@
     </w:tbl>
     <w:p>
       <w:r>
+        <w:lastRenderedPageBreak/>
         <w:t xml:space="preserve">De keuze om WebSQL te gebruiken is snel gemaakt, </w:t>
       </w:r>
       <w:r>
@@ -30594,11 +30753,11 @@
         <w:pStyle w:val="Heading4"/>
         <w:ind w:left="2268"/>
       </w:pPr>
-      <w:bookmarkStart w:id="56" w:name="_Toc356819130"/>
+      <w:bookmarkStart w:id="55" w:name="_Toc356819130"/>
       <w:r>
         <w:t>Application cache</w:t>
       </w:r>
-      <w:bookmarkEnd w:id="56"/>
+      <w:bookmarkEnd w:id="55"/>
     </w:p>
     <w:p/>
     <w:p>
@@ -30802,18 +30961,7 @@
           <w:szCs w:val="20"/>
           <w:lang w:val="en-US"/>
         </w:rPr>
-        <w:t xml:space="preserve">Another member of the group piped up. “Hi, I’m ApplicationCache,” he said, as he reached over to shake Dev’s hand. “I turn your offline experience from sucks-ass, to success. Just one extra file, and bosh! It works. No fuss, no ‘scripting’ necessary.” Yes, he did finger-quotes while saying ‘scripting.’ I’m gritting my teeth at this point, because I know he’s </w:t>
-      </w:r>
-      <w:r>
-        <w:rPr>
-          <w:rFonts w:ascii="Century" w:hAnsi="Century" w:cs="Levenim MT"/>
-          <w:color w:val="808080" w:themeColor="background1" w:themeShade="80"/>
-          <w:sz w:val="20"/>
-          <w:szCs w:val="20"/>
-          <w:lang w:val="en-US"/>
-        </w:rPr>
-        <w:lastRenderedPageBreak/>
-        <w:t xml:space="preserve">greatly exaggerating his abilities and the others don’t see it. However, if I call “bullshit” on it </w:t>
+        <w:t xml:space="preserve">Another member of the group piped up. “Hi, I’m ApplicationCache,” he said, as he reached over to shake Dev’s hand. “I turn your offline experience from sucks-ass, to success. Just one extra file, and bosh! It works. No fuss, no ‘scripting’ necessary.” Yes, he did finger-quotes while saying ‘scripting.’ I’m gritting my teeth at this point, because I know he’s greatly exaggerating his abilities and the others don’t see it. However, if I call “bullshit” on it </w:t>
       </w:r>
       <w:r>
         <w:rPr>
@@ -30857,12 +31005,9 @@
           <w:szCs w:val="20"/>
           <w:lang w:val="en-US"/>
         </w:rPr>
-        <w:t>I felt bad for not doing anything on that completely real evening. It’s painful to see articles that praise ApplicationCache’s ease of use, written by people who’ve clearly only met him in passing. I must set the record straight: I’m here to tell you ApplicationCache is a douchebag.</w:t>
-      </w:r>
-    </w:p>
-    <w:p>
-      <w:pPr>
-        <w:ind w:left="993" w:right="1134"/>
+        <w:t xml:space="preserve">I felt bad for not doing anything on that completely real evening. It’s painful to see articles that praise ApplicationCache’s ease of use, written </w:t>
+      </w:r>
+      <w:r>
         <w:rPr>
           <w:rFonts w:ascii="Century" w:hAnsi="Century" w:cs="Levenim MT"/>
           <w:color w:val="808080" w:themeColor="background1" w:themeShade="80"/>
@@ -30870,8 +31015,13 @@
           <w:szCs w:val="20"/>
           <w:lang w:val="en-US"/>
         </w:rPr>
-      </w:pPr>
-      <w:r>
+        <w:lastRenderedPageBreak/>
+        <w:t>by people who’ve clearly only met him in passing. I must set the record straight: I’m here to tell you ApplicationCache is a douchebag.</w:t>
+      </w:r>
+    </w:p>
+    <w:p>
+      <w:pPr>
+        <w:ind w:left="993" w:right="1134"/>
         <w:rPr>
           <w:rFonts w:ascii="Century" w:hAnsi="Century" w:cs="Levenim MT"/>
           <w:color w:val="808080" w:themeColor="background1" w:themeShade="80"/>
@@ -30879,12 +31029,8 @@
           <w:szCs w:val="20"/>
           <w:lang w:val="en-US"/>
         </w:rPr>
-        <w:t>Now, I don’t mean he’s useless or should be avoided, you just have to be very careful when and how you work with him. If you get it wrong, the douchebaggery oozes through onto the end user. By reading through my own painful experiences with AppCache, you’ll know what to expect from AppCache and how to deal with it.</w:t>
-      </w:r>
-    </w:p>
-    <w:p>
-      <w:pPr>
-        <w:ind w:left="993" w:right="1134"/>
+      </w:pPr>
+      <w:r>
         <w:rPr>
           <w:rFonts w:ascii="Century" w:hAnsi="Century" w:cs="Levenim MT"/>
           <w:color w:val="808080" w:themeColor="background1" w:themeShade="80"/>
@@ -30892,6 +31038,19 @@
           <w:szCs w:val="20"/>
           <w:lang w:val="en-US"/>
         </w:rPr>
+        <w:t>Now, I don’t mean he’s useless or should be avoided, you just have to be very careful when and how you work with him. If you get it wrong, the douchebaggery oozes through onto the end user. By reading through my own painful experiences with AppCache, you’ll know what to expect from AppCache and how to deal with it.</w:t>
+      </w:r>
+    </w:p>
+    <w:p>
+      <w:pPr>
+        <w:ind w:left="993" w:right="1134"/>
+        <w:rPr>
+          <w:rFonts w:ascii="Century" w:hAnsi="Century" w:cs="Levenim MT"/>
+          <w:color w:val="808080" w:themeColor="background1" w:themeShade="80"/>
+          <w:sz w:val="20"/>
+          <w:szCs w:val="20"/>
+          <w:lang w:val="en-US"/>
+        </w:rPr>
       </w:pPr>
     </w:p>
     <w:p>
@@ -31077,17 +31236,17 @@
         <w:ind w:left="1134"/>
       </w:pPr>
       <w:r>
+        <w:t xml:space="preserve">-Settings: Specifieert de appcache gedragingen. De enige mogelijke setting is appcache available. De bedoeling ervan is onduidelijk en dit wordt bijgevolg ook zelden geïmplementeerd. </w:t>
+      </w:r>
+    </w:p>
+    <w:p>
+      <w:pPr>
+        <w:rPr>
+          <w:szCs w:val="24"/>
+        </w:rPr>
+      </w:pPr>
+      <w:r>
         <w:lastRenderedPageBreak/>
-        <w:t xml:space="preserve">-Settings: Specifieert de appcache gedragingen. De enige mogelijke setting is appcache available. De bedoeling ervan is onduidelijk en dit wordt bijgevolg ook zelden geïmplementeerd. </w:t>
-      </w:r>
-    </w:p>
-    <w:p>
-      <w:pPr>
-        <w:rPr>
-          <w:szCs w:val="24"/>
-        </w:rPr>
-      </w:pPr>
-      <w:r>
         <w:t xml:space="preserve">Een tweede manier om in de whitelist te worden opgenomen is om </w:t>
       </w:r>
       <w:r>
@@ -31234,14 +31393,15 @@
           <w:lang w:val="en-US"/>
         </w:rPr>
       </w:pPr>
-      <w:bookmarkStart w:id="57" w:name="_Toc356819131"/>
+      <w:bookmarkStart w:id="56" w:name="_Toc356819131"/>
       <w:r>
         <w:rPr>
           <w:lang w:val="en-US"/>
         </w:rPr>
+        <w:lastRenderedPageBreak/>
         <w:t>De bootstrap startup procedure</w:t>
       </w:r>
-      <w:bookmarkEnd w:id="57"/>
+      <w:bookmarkEnd w:id="56"/>
     </w:p>
     <w:p>
       <w:pPr>
@@ -31500,7 +31660,6 @@
         <w:ind w:left="1440"/>
       </w:pPr>
       <w:r>
-        <w:lastRenderedPageBreak/>
         <w:t>B1. Er is geen internet verbinding</w:t>
       </w:r>
     </w:p>
@@ -31519,6 +31678,7 @@
         <w:ind w:left="1440"/>
       </w:pPr>
       <w:r>
+        <w:lastRenderedPageBreak/>
         <w:t>B3. De offline opstart procedure haalt de nodige javascript- en css-files uit de localStorage.</w:t>
       </w:r>
     </w:p>
@@ -31714,7 +31874,7 @@
                     <pic:cNvPicPr/>
                   </pic:nvPicPr>
                   <pic:blipFill>
-                    <a:blip r:embed="rId41">
+                    <a:blip r:embed="rId43">
                       <a:extLst>
                         <a:ext uri="{28A0092B-C50C-407E-A947-70E740481C1C}">
                           <a14:useLocalDpi xmlns:a14="http://schemas.microsoft.com/office/drawing/2010/main" val="0"/>
@@ -31801,7 +31961,7 @@
                     <pic:cNvPicPr/>
                   </pic:nvPicPr>
                   <pic:blipFill>
-                    <a:blip r:embed="rId42">
+                    <a:blip r:embed="rId44">
                       <a:extLst>
                         <a:ext uri="{28A0092B-C50C-407E-A947-70E740481C1C}">
                           <a14:useLocalDpi xmlns:a14="http://schemas.microsoft.com/office/drawing/2010/main" val="0"/>
@@ -31833,23 +31993,23 @@
         <w:pStyle w:val="Heading2"/>
         <w:ind w:left="1276"/>
       </w:pPr>
-      <w:bookmarkStart w:id="58" w:name="_Toc356819132"/>
+      <w:bookmarkStart w:id="57" w:name="_Toc356819132"/>
       <w:r>
         <w:lastRenderedPageBreak/>
         <w:t>Ontwikkelingsomgeving en tools</w:t>
       </w:r>
-      <w:bookmarkEnd w:id="58"/>
+      <w:bookmarkEnd w:id="57"/>
     </w:p>
     <w:p>
       <w:pPr>
         <w:pStyle w:val="Heading3"/>
         <w:ind w:left="1985"/>
       </w:pPr>
-      <w:bookmarkStart w:id="59" w:name="_Toc356819133"/>
+      <w:bookmarkStart w:id="58" w:name="_Toc356819133"/>
       <w:r>
         <w:t>Notepad++</w:t>
       </w:r>
-      <w:bookmarkEnd w:id="59"/>
+      <w:bookmarkEnd w:id="58"/>
     </w:p>
     <w:p/>
     <w:p>
@@ -31982,7 +32142,7 @@
       <w:r>
         <w:t xml:space="preserve">Meer info op </w:t>
       </w:r>
-      <w:hyperlink r:id="rId43" w:history="1">
+      <w:hyperlink r:id="rId45" w:history="1">
         <w:r>
           <w:rPr>
             <w:rStyle w:val="Hyperlink"/>
@@ -31997,11 +32157,11 @@
         <w:pStyle w:val="Heading3"/>
         <w:ind w:left="1985"/>
       </w:pPr>
-      <w:bookmarkStart w:id="60" w:name="_Toc356819134"/>
+      <w:bookmarkStart w:id="59" w:name="_Toc356819134"/>
       <w:r>
         <w:t>Eclipse Indigo</w:t>
       </w:r>
-      <w:bookmarkEnd w:id="60"/>
+      <w:bookmarkEnd w:id="59"/>
     </w:p>
     <w:p/>
     <w:p>
@@ -32031,11 +32191,11 @@
         <w:pStyle w:val="Heading3"/>
         <w:ind w:left="1985"/>
       </w:pPr>
-      <w:bookmarkStart w:id="61" w:name="_Toc356819135"/>
+      <w:bookmarkStart w:id="60" w:name="_Toc356819135"/>
       <w:r>
         <w:t>Visual Paradigm for UML</w:t>
       </w:r>
-      <w:bookmarkEnd w:id="61"/>
+      <w:bookmarkEnd w:id="60"/>
     </w:p>
     <w:p/>
     <w:p>
@@ -32079,7 +32239,7 @@
       <w:r>
         <w:t xml:space="preserve">Meer info op </w:t>
       </w:r>
-      <w:hyperlink r:id="rId44" w:history="1">
+      <w:hyperlink r:id="rId46" w:history="1">
         <w:r>
           <w:rPr>
             <w:rStyle w:val="Hyperlink"/>
@@ -32100,11 +32260,11 @@
         <w:pStyle w:val="Heading3"/>
         <w:ind w:left="1985"/>
       </w:pPr>
-      <w:bookmarkStart w:id="62" w:name="_Toc356819136"/>
+      <w:bookmarkStart w:id="61" w:name="_Toc356819136"/>
       <w:r>
         <w:t>Uml Factory</w:t>
       </w:r>
-      <w:bookmarkEnd w:id="62"/>
+      <w:bookmarkEnd w:id="61"/>
     </w:p>
     <w:p/>
     <w:p>
@@ -32164,7 +32324,7 @@
       <w:r>
         <w:t xml:space="preserve">De online tool is terug te vinden op </w:t>
       </w:r>
-      <w:hyperlink r:id="rId45" w:history="1">
+      <w:hyperlink r:id="rId47" w:history="1">
         <w:r>
           <w:rPr>
             <w:rStyle w:val="Hyperlink"/>
@@ -32180,14 +32340,25 @@
     </w:p>
     <w:p>
       <w:pPr>
+        <w:ind w:left="1134"/>
+      </w:pPr>
+    </w:p>
+    <w:p>
+      <w:pPr>
+        <w:ind w:left="1134"/>
+      </w:pPr>
+    </w:p>
+    <w:p>
+      <w:pPr>
         <w:pStyle w:val="Heading3"/>
         <w:ind w:left="1985"/>
       </w:pPr>
-      <w:bookmarkStart w:id="63" w:name="_Toc356819137"/>
-      <w:r>
+      <w:bookmarkStart w:id="62" w:name="_Toc356819137"/>
+      <w:r>
+        <w:lastRenderedPageBreak/>
         <w:t>Oracle VM Virtualbox</w:t>
       </w:r>
-      <w:bookmarkEnd w:id="63"/>
+      <w:bookmarkEnd w:id="62"/>
     </w:p>
     <w:p/>
     <w:p>
@@ -32195,7 +32366,6 @@
         <w:ind w:left="450"/>
       </w:pPr>
       <w:r>
-        <w:lastRenderedPageBreak/>
         <w:t xml:space="preserve">Met Oracle VM </w:t>
       </w:r>
       <w:r>
@@ -32221,7 +32391,7 @@
       <w:r>
         <w:t xml:space="preserve">Meer info op </w:t>
       </w:r>
-      <w:hyperlink r:id="rId46" w:history="1">
+      <w:hyperlink r:id="rId48" w:history="1">
         <w:r>
           <w:rPr>
             <w:rStyle w:val="Hyperlink"/>
@@ -32240,11 +32410,11 @@
         <w:pStyle w:val="Heading3"/>
         <w:ind w:left="1985"/>
       </w:pPr>
-      <w:bookmarkStart w:id="64" w:name="_Toc356819138"/>
+      <w:bookmarkStart w:id="63" w:name="_Toc356819138"/>
       <w:r>
         <w:t>Github</w:t>
       </w:r>
-      <w:bookmarkEnd w:id="64"/>
+      <w:bookmarkEnd w:id="63"/>
     </w:p>
     <w:p/>
     <w:p>
@@ -32268,7 +32438,7 @@
       <w:r>
         <w:t xml:space="preserve"> publieke account is terug te vinden op </w:t>
       </w:r>
-      <w:hyperlink r:id="rId47" w:history="1">
+      <w:hyperlink r:id="rId49" w:history="1">
         <w:r>
           <w:rPr>
             <w:rStyle w:val="Hyperlink"/>
@@ -32290,7 +32460,7 @@
       <w:r>
         <w:t xml:space="preserve">Meer info op </w:t>
       </w:r>
-      <w:hyperlink r:id="rId48" w:history="1">
+      <w:hyperlink r:id="rId50" w:history="1">
         <w:r>
           <w:rPr>
             <w:rStyle w:val="Hyperlink"/>
@@ -32309,11 +32479,11 @@
         <w:pStyle w:val="Heading3"/>
         <w:ind w:left="1985"/>
       </w:pPr>
-      <w:bookmarkStart w:id="65" w:name="_Toc356819139"/>
+      <w:bookmarkStart w:id="64" w:name="_Toc356819139"/>
       <w:r>
         <w:t>Excel</w:t>
       </w:r>
-      <w:bookmarkEnd w:id="65"/>
+      <w:bookmarkEnd w:id="64"/>
     </w:p>
     <w:p/>
     <w:p>
@@ -32355,11 +32525,11 @@
         </w:tabs>
         <w:ind w:left="1985"/>
       </w:pPr>
-      <w:bookmarkStart w:id="66" w:name="_Toc356819140"/>
+      <w:bookmarkStart w:id="65" w:name="_Toc356819140"/>
       <w:r>
         <w:t>Adobe Photoshop</w:t>
       </w:r>
-      <w:bookmarkEnd w:id="66"/>
+      <w:bookmarkEnd w:id="65"/>
     </w:p>
     <w:p/>
     <w:p>
@@ -32404,11 +32574,12 @@
         <w:pStyle w:val="Heading3"/>
         <w:ind w:left="1985"/>
       </w:pPr>
-      <w:bookmarkStart w:id="67" w:name="_Toc356819141"/>
-      <w:r>
+      <w:bookmarkStart w:id="66" w:name="_Toc356819141"/>
+      <w:r>
+        <w:lastRenderedPageBreak/>
         <w:t>Powerpoint Storyboarding</w:t>
       </w:r>
-      <w:bookmarkEnd w:id="67"/>
+      <w:bookmarkEnd w:id="66"/>
     </w:p>
     <w:p/>
     <w:p>
@@ -32428,7 +32599,6 @@
           <w:sz w:val="24"/>
           <w:szCs w:val="24"/>
         </w:rPr>
-        <w:lastRenderedPageBreak/>
         <w:t xml:space="preserve">Om onze analyses te verduidelijken/vereenvoudigen gebruiken we PowerPoint Storyboarding. Het programma krijg je bij de aankoop van </w:t>
       </w:r>
       <w:r>
@@ -32473,7 +32643,7 @@
         </w:rPr>
         <w:t xml:space="preserve">Meer info op </w:t>
       </w:r>
-      <w:hyperlink r:id="rId49" w:history="1">
+      <w:hyperlink r:id="rId51" w:history="1">
         <w:r>
           <w:rPr>
             <w:rStyle w:val="Hyperlink"/>
@@ -32490,11 +32660,11 @@
         <w:pStyle w:val="Heading3"/>
         <w:ind w:left="1985"/>
       </w:pPr>
-      <w:bookmarkStart w:id="68" w:name="_Toc356819142"/>
+      <w:bookmarkStart w:id="67" w:name="_Toc356819142"/>
       <w:r>
         <w:t>Putty</w:t>
       </w:r>
-      <w:bookmarkEnd w:id="68"/>
+      <w:bookmarkEnd w:id="67"/>
     </w:p>
     <w:p/>
     <w:p>
@@ -32558,7 +32728,7 @@
       <w:pPr>
         <w:ind w:left="1276"/>
       </w:pPr>
-      <w:hyperlink r:id="rId50" w:history="1">
+      <w:hyperlink r:id="rId52" w:history="1">
         <w:r>
           <w:rPr>
             <w:rStyle w:val="Hyperlink"/>
@@ -32577,11 +32747,11 @@
         <w:pStyle w:val="Heading3"/>
         <w:ind w:left="1985"/>
       </w:pPr>
-      <w:bookmarkStart w:id="69" w:name="_Toc356819143"/>
+      <w:bookmarkStart w:id="68" w:name="_Toc356819143"/>
       <w:r>
         <w:t>Nano</w:t>
       </w:r>
-      <w:bookmarkEnd w:id="69"/>
+      <w:bookmarkEnd w:id="68"/>
     </w:p>
     <w:p/>
     <w:p>
@@ -32611,14 +32781,14 @@
         <w:pStyle w:val="Heading3"/>
         <w:ind w:left="1985"/>
       </w:pPr>
-      <w:bookmarkStart w:id="70" w:name="_Toc356819144"/>
+      <w:bookmarkStart w:id="69" w:name="_Toc356819144"/>
       <w:r>
         <w:t>ADB</w:t>
       </w:r>
       <w:r>
         <w:t xml:space="preserve"> &amp; ADB wireless</w:t>
       </w:r>
-      <w:bookmarkEnd w:id="70"/>
+      <w:bookmarkEnd w:id="69"/>
     </w:p>
     <w:p/>
     <w:p>
@@ -32642,7 +32812,7 @@
           <w:rStyle w:val="Hyperlink"/>
         </w:rPr>
       </w:pPr>
-      <w:hyperlink r:id="rId51" w:history="1">
+      <w:hyperlink r:id="rId53" w:history="1">
         <w:r>
           <w:rPr>
             <w:rStyle w:val="Hyperlink"/>
@@ -32665,14 +32835,13 @@
         <w:ind w:left="1985"/>
       </w:pPr>
       <w:r>
-        <w:lastRenderedPageBreak/>
         <w:t xml:space="preserve"> </w:t>
       </w:r>
-      <w:bookmarkStart w:id="71" w:name="_Toc356819145"/>
+      <w:bookmarkStart w:id="70" w:name="_Toc356819145"/>
       <w:r>
         <w:t>Google Chrome developer tool</w:t>
       </w:r>
-      <w:bookmarkEnd w:id="71"/>
+      <w:bookmarkEnd w:id="70"/>
     </w:p>
     <w:p/>
     <w:p>
@@ -32744,7 +32913,7 @@
                     <pic:cNvPicPr/>
                   </pic:nvPicPr>
                   <pic:blipFill>
-                    <a:blip r:embed="rId52">
+                    <a:blip r:embed="rId54">
                       <a:extLst>
                         <a:ext uri="{28A0092B-C50C-407E-A947-70E740481C1C}">
                           <a14:useLocalDpi xmlns:a14="http://schemas.microsoft.com/office/drawing/2010/main" val="0"/>
@@ -32781,23 +32950,23 @@
         <w:pStyle w:val="Heading2"/>
         <w:ind w:left="1276"/>
       </w:pPr>
-      <w:bookmarkStart w:id="72" w:name="_Toc356819146"/>
+      <w:bookmarkStart w:id="71" w:name="_Toc356819146"/>
       <w:r>
         <w:lastRenderedPageBreak/>
         <w:t>Gebruikte technologieën</w:t>
       </w:r>
-      <w:bookmarkEnd w:id="72"/>
+      <w:bookmarkEnd w:id="71"/>
     </w:p>
     <w:p>
       <w:pPr>
         <w:pStyle w:val="Heading3"/>
         <w:ind w:left="1985"/>
       </w:pPr>
-      <w:bookmarkStart w:id="73" w:name="_Toc356819147"/>
+      <w:bookmarkStart w:id="72" w:name="_Toc356819147"/>
       <w:r>
         <w:t>Java</w:t>
       </w:r>
-      <w:bookmarkEnd w:id="73"/>
+      <w:bookmarkEnd w:id="72"/>
     </w:p>
     <w:p/>
     <w:p>
@@ -32814,11 +32983,11 @@
         <w:pStyle w:val="Heading3"/>
         <w:ind w:left="1985"/>
       </w:pPr>
-      <w:bookmarkStart w:id="74" w:name="_Toc356819148"/>
+      <w:bookmarkStart w:id="73" w:name="_Toc356819148"/>
       <w:r>
         <w:t>Android</w:t>
       </w:r>
-      <w:bookmarkEnd w:id="74"/>
+      <w:bookmarkEnd w:id="73"/>
     </w:p>
     <w:p/>
     <w:p>
@@ -32831,7 +33000,7 @@
       <w:r>
         <w:t xml:space="preserve"> Omdat we nog nooit gewerkt hadden met Android, hebben we eerst een online cursus doorgeworsteld. De meest interessante kan je terugvinden op </w:t>
       </w:r>
-      <w:hyperlink r:id="rId53" w:history="1">
+      <w:hyperlink r:id="rId55" w:history="1">
         <w:r>
           <w:rPr>
             <w:rStyle w:val="Hyperlink"/>
@@ -32842,7 +33011,7 @@
       <w:r>
         <w:t xml:space="preserve"> en </w:t>
       </w:r>
-      <w:hyperlink r:id="rId54" w:history="1">
+      <w:hyperlink r:id="rId56" w:history="1">
         <w:r>
           <w:rPr>
             <w:rStyle w:val="Hyperlink"/>
@@ -32864,11 +33033,11 @@
         <w:pStyle w:val="Heading3"/>
         <w:ind w:left="1985"/>
       </w:pPr>
-      <w:bookmarkStart w:id="75" w:name="_Toc356819149"/>
+      <w:bookmarkStart w:id="74" w:name="_Toc356819149"/>
       <w:r>
         <w:t>SQLite</w:t>
       </w:r>
-      <w:bookmarkEnd w:id="75"/>
+      <w:bookmarkEnd w:id="74"/>
     </w:p>
     <w:p/>
     <w:p>
@@ -32888,11 +33057,11 @@
         <w:pStyle w:val="Heading3"/>
         <w:ind w:left="1985"/>
       </w:pPr>
-      <w:bookmarkStart w:id="76" w:name="_Toc356819150"/>
+      <w:bookmarkStart w:id="75" w:name="_Toc356819150"/>
       <w:r>
         <w:t>WebSQL &amp; IndexedDB</w:t>
       </w:r>
-      <w:bookmarkEnd w:id="76"/>
+      <w:bookmarkEnd w:id="75"/>
     </w:p>
     <w:p/>
     <w:p>
@@ -32902,31 +33071,38 @@
     </w:p>
     <w:p>
       <w:pPr>
+        <w:rPr>
+          <w:rFonts w:cs="Arial"/>
+          <w:color w:val="222222"/>
+        </w:rPr>
+      </w:pPr>
+      <w:r>
+        <w:t xml:space="preserve">IndexedDB is </w:t>
+      </w:r>
+      <w:r>
+        <w:t xml:space="preserve">eveneens een API die </w:t>
+      </w:r>
+      <w:r>
+        <w:t>gebruikt wordt voor client-side storage</w:t>
+      </w:r>
+      <w:r>
+        <w:t xml:space="preserve"> maar is geen echte database</w:t>
+      </w:r>
+      <w:r>
+        <w:rPr>
+          <w:rStyle w:val="st"/>
+          <w:rFonts w:ascii="Arial" w:hAnsi="Arial" w:cs="Arial"/>
+          <w:color w:val="222222"/>
+        </w:rPr>
+        <w:t xml:space="preserve">. </w:t>
+      </w:r>
+      <w:r>
         <w:rPr>
           <w:rStyle w:val="st"/>
           <w:rFonts w:cs="Arial"/>
           <w:color w:val="222222"/>
         </w:rPr>
-      </w:pPr>
-      <w:r>
-        <w:t xml:space="preserve">IndexedDB is </w:t>
-      </w:r>
-      <w:r>
-        <w:t xml:space="preserve">eveneens een API die </w:t>
-      </w:r>
-      <w:r>
-        <w:t>gebruikt wordt voor client-side storage</w:t>
-      </w:r>
-      <w:r>
-        <w:t xml:space="preserve"> maar is geen echte database</w:t>
-      </w:r>
-      <w:r>
-        <w:rPr>
-          <w:rStyle w:val="st"/>
-          <w:rFonts w:ascii="Arial" w:hAnsi="Arial" w:cs="Arial"/>
-          <w:color w:val="222222"/>
-        </w:rPr>
-        <w:t xml:space="preserve">. </w:t>
+        <w:t>Het maakt gerbuik van key-values pairs in combinatie van een index</w:t>
       </w:r>
       <w:r>
         <w:rPr>
@@ -32934,42 +33110,20 @@
           <w:rFonts w:cs="Arial"/>
           <w:color w:val="222222"/>
         </w:rPr>
-        <w:t>Het maakt gerbuik van key-values pairs in combinatie van een index</w:t>
-      </w:r>
-      <w:r>
-        <w:rPr>
-          <w:rStyle w:val="st"/>
-          <w:rFonts w:cs="Arial"/>
-          <w:color w:val="222222"/>
-        </w:rPr>
         <w:t xml:space="preserve"> en is terug te vinden in de firefox en microsoft browser. We sommen de voornaamste voor- en nadelen van beide in onderstaande tabel op.</w:t>
       </w:r>
-    </w:p>
-    <w:p>
-      <w:pPr>
-        <w:rPr>
-          <w:rStyle w:val="st"/>
-          <w:rFonts w:cs="Arial"/>
-          <w:color w:val="222222"/>
-        </w:rPr>
-      </w:pPr>
-    </w:p>
-    <w:p/>
-    <w:p>
-      <w:pPr>
-        <w:ind w:left="142"/>
-      </w:pPr>
     </w:p>
     <w:p>
       <w:pPr>
         <w:pStyle w:val="Heading3"/>
         <w:ind w:left="1985"/>
       </w:pPr>
-      <w:bookmarkStart w:id="77" w:name="_Toc356819151"/>
-      <w:r>
+      <w:bookmarkStart w:id="76" w:name="_Toc356819151"/>
+      <w:r>
+        <w:lastRenderedPageBreak/>
         <w:t>Javascript</w:t>
       </w:r>
-      <w:bookmarkEnd w:id="77"/>
+      <w:bookmarkEnd w:id="76"/>
     </w:p>
     <w:p/>
     <w:p>
@@ -32980,14 +33134,14 @@
           <w:lang w:val="en-US"/>
         </w:rPr>
       </w:pPr>
-      <w:bookmarkStart w:id="78" w:name="_Toc356819152"/>
+      <w:bookmarkStart w:id="77" w:name="_Toc356819152"/>
       <w:r>
         <w:rPr>
           <w:lang w:val="en-US"/>
         </w:rPr>
         <w:t>De javascript jungle</w:t>
       </w:r>
-      <w:bookmarkEnd w:id="78"/>
+      <w:bookmarkEnd w:id="77"/>
       <w:r>
         <w:rPr>
           <w:lang w:val="en-US"/>
@@ -33163,11 +33317,11 @@
         </w:numPr>
         <w:ind w:left="2410"/>
       </w:pPr>
-      <w:bookmarkStart w:id="79" w:name="_Toc356775689"/>
+      <w:bookmarkStart w:id="78" w:name="_Toc356775689"/>
       <w:r>
         <w:t>Google feed api</w:t>
       </w:r>
-      <w:bookmarkEnd w:id="79"/>
+      <w:bookmarkEnd w:id="78"/>
     </w:p>
     <w:p/>
     <w:p>
@@ -33176,32 +33330,20 @@
       </w:r>
     </w:p>
     <w:p/>
-    <w:p/>
-    <w:p>
-      <w:pPr>
-        <w:ind w:left="142"/>
-      </w:pPr>
-    </w:p>
-    <w:p>
-      <w:pPr>
-        <w:ind w:left="142"/>
-      </w:pPr>
-    </w:p>
     <w:p>
       <w:pPr>
         <w:pStyle w:val="Heading3"/>
         <w:ind w:left="1985"/>
       </w:pPr>
-      <w:bookmarkStart w:id="80" w:name="_Toc356819154"/>
+      <w:bookmarkStart w:id="79" w:name="_Toc356819154"/>
       <w:r>
         <w:t>Linux Ubuntu 12.04.1 Server</w:t>
       </w:r>
-      <w:bookmarkEnd w:id="80"/>
+      <w:bookmarkEnd w:id="79"/>
     </w:p>
     <w:p/>
     <w:p>
       <w:r>
-        <w:lastRenderedPageBreak/>
         <w:t>Ubuntu is een besturingssysteem dat is gebaseerd op Linux en GNU software. Ubuntu is gesponsord door het in het Verenigd Koninkrijk gevestigde bedrijf Canonical Ltd, dat inkomsten genereert door de verkoop van technische ondersteuning en diensten gekoppeld aan Ubuntu. Het besturingssysteem is en blijft gratis.</w:t>
       </w:r>
       <w:r>
@@ -33228,11 +33370,12 @@
         <w:pStyle w:val="Heading3"/>
         <w:ind w:left="1985"/>
       </w:pPr>
-      <w:bookmarkStart w:id="81" w:name="_Toc356819155"/>
-      <w:r>
+      <w:bookmarkStart w:id="80" w:name="_Toc356819155"/>
+      <w:r>
+        <w:lastRenderedPageBreak/>
         <w:t>Apache HTTP Server Version 2.2</w:t>
       </w:r>
-      <w:bookmarkEnd w:id="81"/>
+      <w:bookmarkEnd w:id="80"/>
     </w:p>
     <w:p/>
     <w:p>
@@ -33302,14 +33445,14 @@
         <w:pStyle w:val="Heading3"/>
         <w:ind w:left="1985"/>
       </w:pPr>
-      <w:bookmarkStart w:id="82" w:name="_Toc356819156"/>
+      <w:bookmarkStart w:id="81" w:name="_Toc356819156"/>
       <w:r>
         <w:t>Vsftpd FTP Server</w:t>
       </w:r>
       <w:r>
         <w:t xml:space="preserve"> 3.0.2</w:t>
       </w:r>
-      <w:bookmarkEnd w:id="82"/>
+      <w:bookmarkEnd w:id="81"/>
       <w:r>
         <w:t xml:space="preserve"> </w:t>
       </w:r>
@@ -33367,11 +33510,11 @@
         </w:tabs>
         <w:ind w:left="1276"/>
       </w:pPr>
-      <w:bookmarkStart w:id="83" w:name="_Toc356819157"/>
+      <w:bookmarkStart w:id="82" w:name="_Toc356819157"/>
       <w:r>
         <w:t>Gebruikte patterns</w:t>
       </w:r>
-      <w:bookmarkEnd w:id="83"/>
+      <w:bookmarkEnd w:id="82"/>
     </w:p>
     <w:p/>
     <w:p>
@@ -33382,7 +33525,7 @@
           <w:lang w:val="en-US"/>
         </w:rPr>
       </w:pPr>
-      <w:bookmarkStart w:id="84" w:name="_Toc356819158"/>
+      <w:bookmarkStart w:id="83" w:name="_Toc356819158"/>
       <w:r>
         <w:rPr>
           <w:lang w:val="en-US"/>
@@ -33407,7 +33550,7 @@
         </w:rPr>
         <w:t>e android)</w:t>
       </w:r>
-      <w:bookmarkEnd w:id="84"/>
+      <w:bookmarkEnd w:id="83"/>
     </w:p>
     <w:p>
       <w:pPr>
@@ -33431,7 +33574,6 @@
           <w:sz w:val="24"/>
           <w:szCs w:val="24"/>
         </w:rPr>
-        <w:lastRenderedPageBreak/>
         <w:t>In android is een MVC structuur moeilijk te</w:t>
       </w:r>
       <w:r>
@@ -33458,6 +33600,22 @@
     </w:p>
     <w:p>
       <w:pPr>
+        <w:rPr>
+          <w:lang w:val="en-US"/>
+        </w:rPr>
+      </w:pPr>
+    </w:p>
+    <w:p>
+      <w:pPr>
+        <w:rPr>
+          <w:lang w:val="en-US"/>
+        </w:rPr>
+      </w:pPr>
+      <w:bookmarkStart w:id="84" w:name="_GoBack"/>
+      <w:bookmarkEnd w:id="84"/>
+    </w:p>
+    <w:p>
+      <w:pPr>
         <w:pStyle w:val="Heading3"/>
         <w:ind w:left="1980"/>
         <w:rPr>
@@ -33469,6 +33627,7 @@
         <w:rPr>
           <w:lang w:val="en-US"/>
         </w:rPr>
+        <w:lastRenderedPageBreak/>
         <w:t>Data Access Object (DAO</w:t>
       </w:r>
       <w:r>
@@ -33576,7 +33735,7 @@
                   <wp:cNvGraphicFramePr/>
                   <a:graphic xmlns:a="http://schemas.openxmlformats.org/drawingml/2006/main">
                     <a:graphicData uri="http://schemas.openxmlformats.org/drawingml/2006/diagram">
-                      <dgm:relIds xmlns:dgm="http://schemas.openxmlformats.org/drawingml/2006/diagram" xmlns:r="http://schemas.openxmlformats.org/officeDocument/2006/relationships" r:dm="rId55" r:lo="rId56" r:qs="rId57" r:cs="rId58"/>
+                      <dgm:relIds xmlns:dgm="http://schemas.openxmlformats.org/drawingml/2006/diagram" xmlns:r="http://schemas.openxmlformats.org/officeDocument/2006/relationships" r:dm="rId57" r:lo="rId58" r:qs="rId59" r:cs="rId60"/>
                     </a:graphicData>
                   </a:graphic>
                 </wp:inline>
@@ -33721,17 +33880,20 @@
         <w:ind w:left="270"/>
       </w:pPr>
       <w:r>
+        <w:t>Raf heeft</w:t>
+      </w:r>
+      <w:r>
+        <w:t xml:space="preserve"> een eigen imageListener gemaakt. Deze Listener erft over van de OnClickListener. Zo kan de gebruiker na een klik op een foto, de foto op full screen bekijken. Met de klik wordt een volgende activity gestart (FullScreenImageActivity) en wordt het pa</w:t>
+      </w:r>
+      <w:r>
+        <w:t>d van de foto meegegeven. Raf heeft</w:t>
+      </w:r>
+      <w:r>
+        <w:t xml:space="preserve"> geprobeerd om de ganse Bitmap mee </w:t>
+      </w:r>
+      <w:r>
         <w:lastRenderedPageBreak/>
-        <w:t>Raf heeft</w:t>
-      </w:r>
-      <w:r>
-        <w:t xml:space="preserve"> een eigen imageListener gemaakt. Deze Listener erft over van de OnClickListener. Zo kan de gebruiker na een klik op een foto, de foto op full screen bekijken. Met de klik wordt een volgende activity gestart (FullScreenImageActivity) en wordt het pa</w:t>
-      </w:r>
-      <w:r>
-        <w:t>d van de foto meegegeven. Raf heeft</w:t>
-      </w:r>
-      <w:r>
-        <w:t xml:space="preserve"> geprobeerd om de ganse Bitmap mee te geven maar voor sommige foto’s gaf dit de volgende foutmelding “FAILED BINDER TRANSACTION”. Foto’s die te groot zijn kunnen niet doorgegeven worden tussen activities. </w:t>
+        <w:t xml:space="preserve">te geven maar voor sommige foto’s gaf dit de volgende foutmelding “FAILED BINDER TRANSACTION”. Foto’s die te groot zijn kunnen niet doorgegeven worden tussen activities. </w:t>
       </w:r>
     </w:p>
     <w:p>
@@ -33850,7 +34012,6 @@
       </w:pPr>
       <w:bookmarkStart w:id="91" w:name="_Toc356819165"/>
       <w:r>
-        <w:lastRenderedPageBreak/>
         <w:t>Dynamische layout (Native android)</w:t>
       </w:r>
       <w:bookmarkEnd w:id="91"/>
@@ -33873,7 +34034,15 @@
           <w:rFonts w:eastAsia="Times New Roman" w:cstheme="minorHAnsi"/>
           <w:szCs w:val="24"/>
         </w:rPr>
-        <w:t xml:space="preserve">Zowel de kleurenthema's als de lettertypes kunnen door de lezer aangepast worden. De lezer kan de lettertypes en de thema's afzonderlijk van elkaar aanpassen. Hiervoor heeft Raf gewerkt met de setTheme methode van de Activity class. Deze themes worden gedefinieerd binnen de styles.xml. </w:t>
+        <w:t xml:space="preserve">Zowel de kleurenthema's als de lettertypes kunnen door de lezer aangepast worden. De lezer kan de lettertypes en de thema's afzonderlijk van elkaar aanpassen. Hiervoor heeft Raf </w:t>
+      </w:r>
+      <w:r>
+        <w:rPr>
+          <w:rFonts w:eastAsia="Times New Roman" w:cstheme="minorHAnsi"/>
+          <w:szCs w:val="24"/>
+        </w:rPr>
+        <w:lastRenderedPageBreak/>
+        <w:t xml:space="preserve">gewerkt met de setTheme methode van de Activity class. Deze themes worden gedefinieerd binnen de styles.xml. </w:t>
       </w:r>
     </w:p>
     <w:p>
@@ -34013,7 +34182,6 @@
       </w:pPr>
       <w:bookmarkStart w:id="93" w:name="_Toc356819167"/>
       <w:r>
-        <w:lastRenderedPageBreak/>
         <w:t>Update database</w:t>
       </w:r>
       <w:bookmarkEnd w:id="93"/>
@@ -34034,6 +34202,7 @@
           <w:noProof/>
           <w:lang w:eastAsia="nl-BE"/>
         </w:rPr>
+        <w:lastRenderedPageBreak/>
         <w:drawing>
           <wp:inline distT="0" distB="0" distL="0" distR="0" wp14:anchorId="1D4C2C08" wp14:editId="0E41E994">
             <wp:extent cx="5760720" cy="2403260"/>
@@ -34050,7 +34219,7 @@
                     <pic:cNvPicPr/>
                   </pic:nvPicPr>
                   <pic:blipFill>
-                    <a:blip r:embed="rId60"/>
+                    <a:blip r:embed="rId62"/>
                     <a:stretch>
                       <a:fillRect/>
                     </a:stretch>
@@ -34184,7 +34353,7 @@
                     <pic:cNvPicPr/>
                   </pic:nvPicPr>
                   <pic:blipFill>
-                    <a:blip r:embed="rId61"/>
+                    <a:blip r:embed="rId63"/>
                     <a:stretch>
                       <a:fillRect/>
                     </a:stretch>
@@ -34240,7 +34409,7 @@
                     <pic:cNvPicPr/>
                   </pic:nvPicPr>
                   <pic:blipFill>
-                    <a:blip r:embed="rId62">
+                    <a:blip r:embed="rId64">
                       <a:extLst>
                         <a:ext uri="{28A0092B-C50C-407E-A947-70E740481C1C}">
                           <a14:useLocalDpi xmlns:a14="http://schemas.microsoft.com/office/drawing/2010/main" val="0"/>
@@ -34310,7 +34479,7 @@
                     <pic:cNvPicPr/>
                   </pic:nvPicPr>
                   <pic:blipFill>
-                    <a:blip r:embed="rId63"/>
+                    <a:blip r:embed="rId65"/>
                     <a:stretch>
                       <a:fillRect/>
                     </a:stretch>
@@ -34364,7 +34533,7 @@
                     <pic:cNvPicPr/>
                   </pic:nvPicPr>
                   <pic:blipFill>
-                    <a:blip r:embed="rId64"/>
+                    <a:blip r:embed="rId66"/>
                     <a:stretch>
                       <a:fillRect/>
                     </a:stretch>
@@ -34419,7 +34588,7 @@
                     <pic:cNvPicPr/>
                   </pic:nvPicPr>
                   <pic:blipFill>
-                    <a:blip r:embed="rId65">
+                    <a:blip r:embed="rId67">
                       <a:extLst>
                         <a:ext uri="{28A0092B-C50C-407E-A947-70E740481C1C}">
                           <a14:useLocalDpi xmlns:a14="http://schemas.microsoft.com/office/drawing/2010/main" val="0"/>
@@ -34500,7 +34669,7 @@
                     <pic:cNvPicPr/>
                   </pic:nvPicPr>
                   <pic:blipFill>
-                    <a:blip r:embed="rId66"/>
+                    <a:blip r:embed="rId68"/>
                     <a:stretch>
                       <a:fillRect/>
                     </a:stretch>
@@ -34635,7 +34804,7 @@
                     </pic:cNvPicPr>
                   </pic:nvPicPr>
                   <pic:blipFill>
-                    <a:blip r:embed="rId67">
+                    <a:blip r:embed="rId69">
                       <a:extLst>
                         <a:ext uri="{28A0092B-C50C-407E-A947-70E740481C1C}">
                           <a14:useLocalDpi xmlns:a14="http://schemas.microsoft.com/office/drawing/2010/main" val="0"/>
@@ -36661,7 +36830,7 @@
                     </pic:cNvPicPr>
                   </pic:nvPicPr>
                   <pic:blipFill>
-                    <a:blip r:embed="rId68"/>
+                    <a:blip r:embed="rId70"/>
                     <a:stretch>
                       <a:fillRect/>
                     </a:stretch>
@@ -46186,48 +46355,48 @@
   </dgm:ptLst>
   <dgm:cxnLst>
     <dgm:cxn modelId="{FFCB0119-DFCC-4B57-8061-602C00B9D9E4}" srcId="{25BDA8B0-CE82-42F8-99DA-3E919A47A90D}" destId="{263F50FA-1265-4745-90CB-5450EDF4B168}" srcOrd="1" destOrd="0" parTransId="{5785963B-F649-48C7-98B9-DDD8FB102F99}" sibTransId="{928D63E3-0B97-4381-814E-E1A1E8335168}"/>
-    <dgm:cxn modelId="{0DC6C471-69E1-46D6-98CD-F414F4DD8920}" type="presOf" srcId="{1670AE96-3511-4427-9581-D0813ED44F79}" destId="{3521D9C4-CA67-4321-A186-ABB7BC96A569}" srcOrd="0" destOrd="0" presId="urn:microsoft.com/office/officeart/2005/8/layout/orgChart1"/>
-    <dgm:cxn modelId="{F3B0CFF7-9D90-4813-9B8B-FF08088003A3}" type="presOf" srcId="{25BDA8B0-CE82-42F8-99DA-3E919A47A90D}" destId="{E2416407-80B8-42AB-A8D6-0CF899227D5D}" srcOrd="0" destOrd="0" presId="urn:microsoft.com/office/officeart/2005/8/layout/orgChart1"/>
-    <dgm:cxn modelId="{43E51EB7-7353-4C23-B96D-AF8F8369AEE0}" type="presOf" srcId="{1670AE96-3511-4427-9581-D0813ED44F79}" destId="{258B9D38-13D4-4972-B192-C811AB744C70}" srcOrd="1" destOrd="0" presId="urn:microsoft.com/office/officeart/2005/8/layout/orgChart1"/>
-    <dgm:cxn modelId="{64CC5B47-29C6-4BCE-9411-9E789D9EA4A4}" type="presOf" srcId="{263F50FA-1265-4745-90CB-5450EDF4B168}" destId="{71A7AA38-D4A0-463D-B738-D2D1849B597F}" srcOrd="0" destOrd="0" presId="urn:microsoft.com/office/officeart/2005/8/layout/orgChart1"/>
-    <dgm:cxn modelId="{05B17A03-9D3E-4CF5-85A5-C9C3FE76A050}" type="presOf" srcId="{793AB9D8-C29A-4335-89EA-8A2436330C5C}" destId="{FDC76998-855C-44DD-816C-9DD5EA211B21}" srcOrd="0" destOrd="0" presId="urn:microsoft.com/office/officeart/2005/8/layout/orgChart1"/>
+    <dgm:cxn modelId="{80357B99-9E39-4E8F-845A-6DB55A9F037E}" type="presOf" srcId="{1670AE96-3511-4427-9581-D0813ED44F79}" destId="{3521D9C4-CA67-4321-A186-ABB7BC96A569}" srcOrd="0" destOrd="0" presId="urn:microsoft.com/office/officeart/2005/8/layout/orgChart1"/>
+    <dgm:cxn modelId="{CAE03DD1-F4A4-4BAD-8584-FC9E51D643AA}" type="presOf" srcId="{263F50FA-1265-4745-90CB-5450EDF4B168}" destId="{71A7AA38-D4A0-463D-B738-D2D1849B597F}" srcOrd="0" destOrd="0" presId="urn:microsoft.com/office/officeart/2005/8/layout/orgChart1"/>
+    <dgm:cxn modelId="{50AFF138-0AA7-48D2-8086-4B074196CBE5}" type="presOf" srcId="{958326F8-218F-4E3A-981F-5EFF52640B58}" destId="{45C1D29B-DB56-42FD-8C5A-61CF9BADC74D}" srcOrd="0" destOrd="0" presId="urn:microsoft.com/office/officeart/2005/8/layout/orgChart1"/>
+    <dgm:cxn modelId="{ACF8EFF1-4666-4827-A91E-5D0CF1B0E156}" type="presOf" srcId="{793AB9D8-C29A-4335-89EA-8A2436330C5C}" destId="{72D52533-320A-435B-AA2E-36BCA6299B22}" srcOrd="1" destOrd="0" presId="urn:microsoft.com/office/officeart/2005/8/layout/orgChart1"/>
+    <dgm:cxn modelId="{1C3367C3-548B-4033-A40C-F7F7572D63DC}" type="presOf" srcId="{263F50FA-1265-4745-90CB-5450EDF4B168}" destId="{D83BFD9A-4436-4D50-B02E-77D1CE930531}" srcOrd="1" destOrd="0" presId="urn:microsoft.com/office/officeart/2005/8/layout/orgChart1"/>
+    <dgm:cxn modelId="{FC83CF7D-7499-4771-8CD4-D5938D0E21B2}" type="presOf" srcId="{25BDA8B0-CE82-42F8-99DA-3E919A47A90D}" destId="{E2416407-80B8-42AB-A8D6-0CF899227D5D}" srcOrd="0" destOrd="0" presId="urn:microsoft.com/office/officeart/2005/8/layout/orgChart1"/>
+    <dgm:cxn modelId="{717653AE-B0C3-4B5A-935E-A796647BE8A7}" type="presOf" srcId="{25BDA8B0-CE82-42F8-99DA-3E919A47A90D}" destId="{C3C3D0C0-DF93-4E1A-8904-2BC8C1ECC13D}" srcOrd="1" destOrd="0" presId="urn:microsoft.com/office/officeart/2005/8/layout/orgChart1"/>
+    <dgm:cxn modelId="{62943094-80F9-4BC8-A3E6-DC30D7B8B642}" type="presOf" srcId="{1670AE96-3511-4427-9581-D0813ED44F79}" destId="{258B9D38-13D4-4972-B192-C811AB744C70}" srcOrd="1" destOrd="0" presId="urn:microsoft.com/office/officeart/2005/8/layout/orgChart1"/>
     <dgm:cxn modelId="{520553F4-B43F-4BF3-9691-FFFA070F0CF6}" srcId="{25BDA8B0-CE82-42F8-99DA-3E919A47A90D}" destId="{1670AE96-3511-4427-9581-D0813ED44F79}" srcOrd="2" destOrd="0" parTransId="{1A6D5B79-6119-4E6D-8996-6A2ECA9D0764}" sibTransId="{291B6600-BCAB-4581-8EFA-7190B524751F}"/>
-    <dgm:cxn modelId="{4B0BA401-64FB-4849-94DA-F4393B09C7FB}" type="presOf" srcId="{263F50FA-1265-4745-90CB-5450EDF4B168}" destId="{D83BFD9A-4436-4D50-B02E-77D1CE930531}" srcOrd="1" destOrd="0" presId="urn:microsoft.com/office/officeart/2005/8/layout/orgChart1"/>
-    <dgm:cxn modelId="{5853E4EA-BEFF-4A74-A946-600BDAB64009}" type="presOf" srcId="{25BDA8B0-CE82-42F8-99DA-3E919A47A90D}" destId="{C3C3D0C0-DF93-4E1A-8904-2BC8C1ECC13D}" srcOrd="1" destOrd="0" presId="urn:microsoft.com/office/officeart/2005/8/layout/orgChart1"/>
-    <dgm:cxn modelId="{C816B76D-E44A-4FB4-8B1D-67EE91D5B7B7}" type="presOf" srcId="{5785963B-F649-48C7-98B9-DDD8FB102F99}" destId="{29DEEE3F-F42A-46B8-8681-DC07AABCACCA}" srcOrd="0" destOrd="0" presId="urn:microsoft.com/office/officeart/2005/8/layout/orgChart1"/>
-    <dgm:cxn modelId="{6ED3AA9A-6C82-420F-8152-2CF763C23DFF}" type="presOf" srcId="{1A6D5B79-6119-4E6D-8996-6A2ECA9D0764}" destId="{BB943BB1-72E9-4EDD-9934-562F6EDE15F4}" srcOrd="0" destOrd="0" presId="urn:microsoft.com/office/officeart/2005/8/layout/orgChart1"/>
+    <dgm:cxn modelId="{F7511C1B-055D-478F-91B9-8AEA6E0D29D5}" type="presOf" srcId="{FD4D97D3-512D-40DC-B0C7-EC8ED6A68225}" destId="{60DFAA10-3BC3-4E4C-AD04-CA533015FF5B}" srcOrd="0" destOrd="0" presId="urn:microsoft.com/office/officeart/2005/8/layout/orgChart1"/>
+    <dgm:cxn modelId="{79500873-EEA2-442F-9F5A-F277E961879A}" type="presOf" srcId="{1A6D5B79-6119-4E6D-8996-6A2ECA9D0764}" destId="{BB943BB1-72E9-4EDD-9934-562F6EDE15F4}" srcOrd="0" destOrd="0" presId="urn:microsoft.com/office/officeart/2005/8/layout/orgChart1"/>
     <dgm:cxn modelId="{B4D72D0D-EAA9-46DB-82D5-EF9194A97B9B}" srcId="{25BDA8B0-CE82-42F8-99DA-3E919A47A90D}" destId="{793AB9D8-C29A-4335-89EA-8A2436330C5C}" srcOrd="0" destOrd="0" parTransId="{958326F8-218F-4E3A-981F-5EFF52640B58}" sibTransId="{84A8551E-DAA2-453B-9A4B-FDDD192C6765}"/>
-    <dgm:cxn modelId="{FC081A24-E3FE-4205-9A17-1D179994C22B}" type="presOf" srcId="{958326F8-218F-4E3A-981F-5EFF52640B58}" destId="{45C1D29B-DB56-42FD-8C5A-61CF9BADC74D}" srcOrd="0" destOrd="0" presId="urn:microsoft.com/office/officeart/2005/8/layout/orgChart1"/>
-    <dgm:cxn modelId="{E2D1C4C7-0C2E-4E48-B38B-7D2D7C7FAD40}" type="presOf" srcId="{793AB9D8-C29A-4335-89EA-8A2436330C5C}" destId="{72D52533-320A-435B-AA2E-36BCA6299B22}" srcOrd="1" destOrd="0" presId="urn:microsoft.com/office/officeart/2005/8/layout/orgChart1"/>
+    <dgm:cxn modelId="{BFB5E884-0F9D-4C53-9C64-8113C11A7ED0}" type="presOf" srcId="{793AB9D8-C29A-4335-89EA-8A2436330C5C}" destId="{FDC76998-855C-44DD-816C-9DD5EA211B21}" srcOrd="0" destOrd="0" presId="urn:microsoft.com/office/officeart/2005/8/layout/orgChart1"/>
     <dgm:cxn modelId="{CA286F0B-102D-46F8-9093-8C3DD407D954}" srcId="{FD4D97D3-512D-40DC-B0C7-EC8ED6A68225}" destId="{25BDA8B0-CE82-42F8-99DA-3E919A47A90D}" srcOrd="0" destOrd="0" parTransId="{D6E7F3B4-D328-4C5F-9C86-3F692E8563A5}" sibTransId="{4AA1AD59-1009-4B25-9490-EA1D39581B80}"/>
-    <dgm:cxn modelId="{E7E66EBF-9B11-47DE-A521-4F7536601D32}" type="presOf" srcId="{FD4D97D3-512D-40DC-B0C7-EC8ED6A68225}" destId="{60DFAA10-3BC3-4E4C-AD04-CA533015FF5B}" srcOrd="0" destOrd="0" presId="urn:microsoft.com/office/officeart/2005/8/layout/orgChart1"/>
-    <dgm:cxn modelId="{5F44C0C5-EF6C-41A3-9AC4-AD8047E1EB48}" type="presParOf" srcId="{60DFAA10-3BC3-4E4C-AD04-CA533015FF5B}" destId="{5EC10829-76AF-463B-BC1F-DB236C549E3C}" srcOrd="0" destOrd="0" presId="urn:microsoft.com/office/officeart/2005/8/layout/orgChart1"/>
-    <dgm:cxn modelId="{ED4B1BBD-9886-4D2C-85D9-DCBEE5251E3E}" type="presParOf" srcId="{5EC10829-76AF-463B-BC1F-DB236C549E3C}" destId="{1BFC678F-36E3-477A-9FB5-8EBEBBD7892A}" srcOrd="0" destOrd="0" presId="urn:microsoft.com/office/officeart/2005/8/layout/orgChart1"/>
-    <dgm:cxn modelId="{1D418023-22DB-426E-9F97-D98E5F847B72}" type="presParOf" srcId="{1BFC678F-36E3-477A-9FB5-8EBEBBD7892A}" destId="{E2416407-80B8-42AB-A8D6-0CF899227D5D}" srcOrd="0" destOrd="0" presId="urn:microsoft.com/office/officeart/2005/8/layout/orgChart1"/>
-    <dgm:cxn modelId="{C5454591-84AD-4DC5-9C87-12D1F3CB500C}" type="presParOf" srcId="{1BFC678F-36E3-477A-9FB5-8EBEBBD7892A}" destId="{C3C3D0C0-DF93-4E1A-8904-2BC8C1ECC13D}" srcOrd="1" destOrd="0" presId="urn:microsoft.com/office/officeart/2005/8/layout/orgChart1"/>
-    <dgm:cxn modelId="{ADEC897D-6641-4D77-8560-2030C88BC854}" type="presParOf" srcId="{5EC10829-76AF-463B-BC1F-DB236C549E3C}" destId="{9441EBF9-4931-47A2-8409-225B01390B17}" srcOrd="1" destOrd="0" presId="urn:microsoft.com/office/officeart/2005/8/layout/orgChart1"/>
-    <dgm:cxn modelId="{AB0E739E-7E83-4611-8C4D-AA8E32624316}" type="presParOf" srcId="{9441EBF9-4931-47A2-8409-225B01390B17}" destId="{29DEEE3F-F42A-46B8-8681-DC07AABCACCA}" srcOrd="0" destOrd="0" presId="urn:microsoft.com/office/officeart/2005/8/layout/orgChart1"/>
-    <dgm:cxn modelId="{9BA542FB-87A5-4011-A84F-C7EEE401D005}" type="presParOf" srcId="{9441EBF9-4931-47A2-8409-225B01390B17}" destId="{B65EC7A3-83C1-4262-A190-B43E4FB57A82}" srcOrd="1" destOrd="0" presId="urn:microsoft.com/office/officeart/2005/8/layout/orgChart1"/>
-    <dgm:cxn modelId="{1F729D60-4B95-4AA8-BBD8-4120C1BE96C9}" type="presParOf" srcId="{B65EC7A3-83C1-4262-A190-B43E4FB57A82}" destId="{7F746CB9-523C-43FA-925D-EC782FF6D1D9}" srcOrd="0" destOrd="0" presId="urn:microsoft.com/office/officeart/2005/8/layout/orgChart1"/>
-    <dgm:cxn modelId="{D8E31853-A143-4C66-9EBA-D125E1FC11AD}" type="presParOf" srcId="{7F746CB9-523C-43FA-925D-EC782FF6D1D9}" destId="{71A7AA38-D4A0-463D-B738-D2D1849B597F}" srcOrd="0" destOrd="0" presId="urn:microsoft.com/office/officeart/2005/8/layout/orgChart1"/>
-    <dgm:cxn modelId="{80FFB88B-2441-4157-A9FB-02D7222112E1}" type="presParOf" srcId="{7F746CB9-523C-43FA-925D-EC782FF6D1D9}" destId="{D83BFD9A-4436-4D50-B02E-77D1CE930531}" srcOrd="1" destOrd="0" presId="urn:microsoft.com/office/officeart/2005/8/layout/orgChart1"/>
-    <dgm:cxn modelId="{9EB72E54-0B98-49F2-B53D-52C03FC3649C}" type="presParOf" srcId="{B65EC7A3-83C1-4262-A190-B43E4FB57A82}" destId="{BC1DB128-534C-45B8-A95B-80813A7D25BD}" srcOrd="1" destOrd="0" presId="urn:microsoft.com/office/officeart/2005/8/layout/orgChart1"/>
-    <dgm:cxn modelId="{AB169996-F2A9-4AA7-98AB-DB6C971411E1}" type="presParOf" srcId="{B65EC7A3-83C1-4262-A190-B43E4FB57A82}" destId="{33BB358A-493B-4839-8241-FC511AE74F99}" srcOrd="2" destOrd="0" presId="urn:microsoft.com/office/officeart/2005/8/layout/orgChart1"/>
-    <dgm:cxn modelId="{50F2B774-8A5B-46B4-8512-2EC6579D0E8D}" type="presParOf" srcId="{9441EBF9-4931-47A2-8409-225B01390B17}" destId="{BB943BB1-72E9-4EDD-9934-562F6EDE15F4}" srcOrd="2" destOrd="0" presId="urn:microsoft.com/office/officeart/2005/8/layout/orgChart1"/>
-    <dgm:cxn modelId="{F261F6CB-C65F-4B43-8C99-BB23B5915143}" type="presParOf" srcId="{9441EBF9-4931-47A2-8409-225B01390B17}" destId="{0CC8D05A-2061-4104-AB04-C485FC3E7501}" srcOrd="3" destOrd="0" presId="urn:microsoft.com/office/officeart/2005/8/layout/orgChart1"/>
-    <dgm:cxn modelId="{68D7DCC6-39F4-45B7-A94C-E036876BFC28}" type="presParOf" srcId="{0CC8D05A-2061-4104-AB04-C485FC3E7501}" destId="{FD469EB9-1769-4EB3-8DA7-2D0C3454F972}" srcOrd="0" destOrd="0" presId="urn:microsoft.com/office/officeart/2005/8/layout/orgChart1"/>
-    <dgm:cxn modelId="{4F10F286-BBD1-41D3-998F-CB4B473E9FFF}" type="presParOf" srcId="{FD469EB9-1769-4EB3-8DA7-2D0C3454F972}" destId="{3521D9C4-CA67-4321-A186-ABB7BC96A569}" srcOrd="0" destOrd="0" presId="urn:microsoft.com/office/officeart/2005/8/layout/orgChart1"/>
-    <dgm:cxn modelId="{18F05D2B-EE85-4230-8EF1-F2110C4B9B81}" type="presParOf" srcId="{FD469EB9-1769-4EB3-8DA7-2D0C3454F972}" destId="{258B9D38-13D4-4972-B192-C811AB744C70}" srcOrd="1" destOrd="0" presId="urn:microsoft.com/office/officeart/2005/8/layout/orgChart1"/>
-    <dgm:cxn modelId="{D9C1CE2B-24AF-4920-904D-D7586308E5DB}" type="presParOf" srcId="{0CC8D05A-2061-4104-AB04-C485FC3E7501}" destId="{00850621-DE3F-477C-ADE1-81E365580149}" srcOrd="1" destOrd="0" presId="urn:microsoft.com/office/officeart/2005/8/layout/orgChart1"/>
-    <dgm:cxn modelId="{81BF9FFA-35B7-4DB8-9A0A-771CB1328D9F}" type="presParOf" srcId="{0CC8D05A-2061-4104-AB04-C485FC3E7501}" destId="{47CEB40C-C533-47E9-96D0-1C217E14DE37}" srcOrd="2" destOrd="0" presId="urn:microsoft.com/office/officeart/2005/8/layout/orgChart1"/>
-    <dgm:cxn modelId="{530C2C47-5A89-424B-9A12-9302E3784615}" type="presParOf" srcId="{5EC10829-76AF-463B-BC1F-DB236C549E3C}" destId="{8FC23684-7A55-444C-99DA-FA1298CFBCE0}" srcOrd="2" destOrd="0" presId="urn:microsoft.com/office/officeart/2005/8/layout/orgChart1"/>
-    <dgm:cxn modelId="{1260414E-8F54-48E6-9112-5349A9A70ABA}" type="presParOf" srcId="{8FC23684-7A55-444C-99DA-FA1298CFBCE0}" destId="{45C1D29B-DB56-42FD-8C5A-61CF9BADC74D}" srcOrd="0" destOrd="0" presId="urn:microsoft.com/office/officeart/2005/8/layout/orgChart1"/>
-    <dgm:cxn modelId="{E7CD4934-0480-4119-B40B-673990340F18}" type="presParOf" srcId="{8FC23684-7A55-444C-99DA-FA1298CFBCE0}" destId="{E7A56F07-82EE-45FA-A3E8-E1D0A1BC3714}" srcOrd="1" destOrd="0" presId="urn:microsoft.com/office/officeart/2005/8/layout/orgChart1"/>
-    <dgm:cxn modelId="{0E8A567A-340D-43CC-8721-FD49DB845822}" type="presParOf" srcId="{E7A56F07-82EE-45FA-A3E8-E1D0A1BC3714}" destId="{08FDB9A4-562C-4972-A0B5-CC933F073F89}" srcOrd="0" destOrd="0" presId="urn:microsoft.com/office/officeart/2005/8/layout/orgChart1"/>
-    <dgm:cxn modelId="{807407B8-6E4D-45BB-BBB1-90EEB884C340}" type="presParOf" srcId="{08FDB9A4-562C-4972-A0B5-CC933F073F89}" destId="{FDC76998-855C-44DD-816C-9DD5EA211B21}" srcOrd="0" destOrd="0" presId="urn:microsoft.com/office/officeart/2005/8/layout/orgChart1"/>
-    <dgm:cxn modelId="{66C11151-7849-4359-86C8-D3593AFD29B2}" type="presParOf" srcId="{08FDB9A4-562C-4972-A0B5-CC933F073F89}" destId="{72D52533-320A-435B-AA2E-36BCA6299B22}" srcOrd="1" destOrd="0" presId="urn:microsoft.com/office/officeart/2005/8/layout/orgChart1"/>
-    <dgm:cxn modelId="{59B1FE5F-9588-4A2F-AF77-495588BEA7C8}" type="presParOf" srcId="{E7A56F07-82EE-45FA-A3E8-E1D0A1BC3714}" destId="{EF167000-3751-4D13-B04A-151B4A816969}" srcOrd="1" destOrd="0" presId="urn:microsoft.com/office/officeart/2005/8/layout/orgChart1"/>
-    <dgm:cxn modelId="{5C3D3E23-0178-41A0-94A5-083A182C0D2E}" type="presParOf" srcId="{E7A56F07-82EE-45FA-A3E8-E1D0A1BC3714}" destId="{F4D2B13E-20ED-4C66-816B-F1B454B8F9F1}" srcOrd="2" destOrd="0" presId="urn:microsoft.com/office/officeart/2005/8/layout/orgChart1"/>
+    <dgm:cxn modelId="{11D05691-C68B-44AC-9F4C-ADEBDA6D4E04}" type="presOf" srcId="{5785963B-F649-48C7-98B9-DDD8FB102F99}" destId="{29DEEE3F-F42A-46B8-8681-DC07AABCACCA}" srcOrd="0" destOrd="0" presId="urn:microsoft.com/office/officeart/2005/8/layout/orgChart1"/>
+    <dgm:cxn modelId="{54E834D6-0BE4-4475-A7AC-D0871F5508DE}" type="presParOf" srcId="{60DFAA10-3BC3-4E4C-AD04-CA533015FF5B}" destId="{5EC10829-76AF-463B-BC1F-DB236C549E3C}" srcOrd="0" destOrd="0" presId="urn:microsoft.com/office/officeart/2005/8/layout/orgChart1"/>
+    <dgm:cxn modelId="{9B8F68D5-12B6-4E93-8ADF-42552E5CF9BC}" type="presParOf" srcId="{5EC10829-76AF-463B-BC1F-DB236C549E3C}" destId="{1BFC678F-36E3-477A-9FB5-8EBEBBD7892A}" srcOrd="0" destOrd="0" presId="urn:microsoft.com/office/officeart/2005/8/layout/orgChart1"/>
+    <dgm:cxn modelId="{E217D8A3-2F0C-4650-8F61-30E9E23539A7}" type="presParOf" srcId="{1BFC678F-36E3-477A-9FB5-8EBEBBD7892A}" destId="{E2416407-80B8-42AB-A8D6-0CF899227D5D}" srcOrd="0" destOrd="0" presId="urn:microsoft.com/office/officeart/2005/8/layout/orgChart1"/>
+    <dgm:cxn modelId="{F5F79144-0116-4F42-80D7-8BD4913D3ADF}" type="presParOf" srcId="{1BFC678F-36E3-477A-9FB5-8EBEBBD7892A}" destId="{C3C3D0C0-DF93-4E1A-8904-2BC8C1ECC13D}" srcOrd="1" destOrd="0" presId="urn:microsoft.com/office/officeart/2005/8/layout/orgChart1"/>
+    <dgm:cxn modelId="{BD5B24B3-401E-4D2B-BE8D-1E0A0A29EC15}" type="presParOf" srcId="{5EC10829-76AF-463B-BC1F-DB236C549E3C}" destId="{9441EBF9-4931-47A2-8409-225B01390B17}" srcOrd="1" destOrd="0" presId="urn:microsoft.com/office/officeart/2005/8/layout/orgChart1"/>
+    <dgm:cxn modelId="{D1E003C0-0E2E-4F96-BF86-CD4C598E385A}" type="presParOf" srcId="{9441EBF9-4931-47A2-8409-225B01390B17}" destId="{29DEEE3F-F42A-46B8-8681-DC07AABCACCA}" srcOrd="0" destOrd="0" presId="urn:microsoft.com/office/officeart/2005/8/layout/orgChart1"/>
+    <dgm:cxn modelId="{4D77ACA9-79C6-4E96-8914-76A5F10CB13D}" type="presParOf" srcId="{9441EBF9-4931-47A2-8409-225B01390B17}" destId="{B65EC7A3-83C1-4262-A190-B43E4FB57A82}" srcOrd="1" destOrd="0" presId="urn:microsoft.com/office/officeart/2005/8/layout/orgChart1"/>
+    <dgm:cxn modelId="{9E95C4BB-0C9E-4A68-BD90-51056094E2E1}" type="presParOf" srcId="{B65EC7A3-83C1-4262-A190-B43E4FB57A82}" destId="{7F746CB9-523C-43FA-925D-EC782FF6D1D9}" srcOrd="0" destOrd="0" presId="urn:microsoft.com/office/officeart/2005/8/layout/orgChart1"/>
+    <dgm:cxn modelId="{6DD3CE4A-4D85-4279-AE72-4DF461E4E034}" type="presParOf" srcId="{7F746CB9-523C-43FA-925D-EC782FF6D1D9}" destId="{71A7AA38-D4A0-463D-B738-D2D1849B597F}" srcOrd="0" destOrd="0" presId="urn:microsoft.com/office/officeart/2005/8/layout/orgChart1"/>
+    <dgm:cxn modelId="{421AD291-C7DD-49C7-BD3B-F6595042C737}" type="presParOf" srcId="{7F746CB9-523C-43FA-925D-EC782FF6D1D9}" destId="{D83BFD9A-4436-4D50-B02E-77D1CE930531}" srcOrd="1" destOrd="0" presId="urn:microsoft.com/office/officeart/2005/8/layout/orgChart1"/>
+    <dgm:cxn modelId="{A3DF7F12-67C6-4AA0-BD05-580E5AEB7ABC}" type="presParOf" srcId="{B65EC7A3-83C1-4262-A190-B43E4FB57A82}" destId="{BC1DB128-534C-45B8-A95B-80813A7D25BD}" srcOrd="1" destOrd="0" presId="urn:microsoft.com/office/officeart/2005/8/layout/orgChart1"/>
+    <dgm:cxn modelId="{5A7251F9-E77B-46DC-A974-FF1B06E781FE}" type="presParOf" srcId="{B65EC7A3-83C1-4262-A190-B43E4FB57A82}" destId="{33BB358A-493B-4839-8241-FC511AE74F99}" srcOrd="2" destOrd="0" presId="urn:microsoft.com/office/officeart/2005/8/layout/orgChart1"/>
+    <dgm:cxn modelId="{EAB06369-151F-40B1-88EA-138E6DB11B7E}" type="presParOf" srcId="{9441EBF9-4931-47A2-8409-225B01390B17}" destId="{BB943BB1-72E9-4EDD-9934-562F6EDE15F4}" srcOrd="2" destOrd="0" presId="urn:microsoft.com/office/officeart/2005/8/layout/orgChart1"/>
+    <dgm:cxn modelId="{1C1AEC66-4D46-499D-BDDB-B5241297D996}" type="presParOf" srcId="{9441EBF9-4931-47A2-8409-225B01390B17}" destId="{0CC8D05A-2061-4104-AB04-C485FC3E7501}" srcOrd="3" destOrd="0" presId="urn:microsoft.com/office/officeart/2005/8/layout/orgChart1"/>
+    <dgm:cxn modelId="{4773CC8D-EF39-4CE4-AD55-9D1FDC0F8A35}" type="presParOf" srcId="{0CC8D05A-2061-4104-AB04-C485FC3E7501}" destId="{FD469EB9-1769-4EB3-8DA7-2D0C3454F972}" srcOrd="0" destOrd="0" presId="urn:microsoft.com/office/officeart/2005/8/layout/orgChart1"/>
+    <dgm:cxn modelId="{65F215E2-72E9-45FD-A0B4-4470EAC4D74E}" type="presParOf" srcId="{FD469EB9-1769-4EB3-8DA7-2D0C3454F972}" destId="{3521D9C4-CA67-4321-A186-ABB7BC96A569}" srcOrd="0" destOrd="0" presId="urn:microsoft.com/office/officeart/2005/8/layout/orgChart1"/>
+    <dgm:cxn modelId="{7FCFF1BB-16EE-4895-95DC-3504D2EE63EA}" type="presParOf" srcId="{FD469EB9-1769-4EB3-8DA7-2D0C3454F972}" destId="{258B9D38-13D4-4972-B192-C811AB744C70}" srcOrd="1" destOrd="0" presId="urn:microsoft.com/office/officeart/2005/8/layout/orgChart1"/>
+    <dgm:cxn modelId="{1920C3C8-BE88-4EC5-9867-03F6273A7A96}" type="presParOf" srcId="{0CC8D05A-2061-4104-AB04-C485FC3E7501}" destId="{00850621-DE3F-477C-ADE1-81E365580149}" srcOrd="1" destOrd="0" presId="urn:microsoft.com/office/officeart/2005/8/layout/orgChart1"/>
+    <dgm:cxn modelId="{A5126DC1-F1A5-4A13-A994-A5A21F9E7BA6}" type="presParOf" srcId="{0CC8D05A-2061-4104-AB04-C485FC3E7501}" destId="{47CEB40C-C533-47E9-96D0-1C217E14DE37}" srcOrd="2" destOrd="0" presId="urn:microsoft.com/office/officeart/2005/8/layout/orgChart1"/>
+    <dgm:cxn modelId="{3AC99DEB-70A5-44E2-99C2-000C7FF5D3EF}" type="presParOf" srcId="{5EC10829-76AF-463B-BC1F-DB236C549E3C}" destId="{8FC23684-7A55-444C-99DA-FA1298CFBCE0}" srcOrd="2" destOrd="0" presId="urn:microsoft.com/office/officeart/2005/8/layout/orgChart1"/>
+    <dgm:cxn modelId="{563943A1-6CD7-4BE3-AAB6-6FEEE50368C5}" type="presParOf" srcId="{8FC23684-7A55-444C-99DA-FA1298CFBCE0}" destId="{45C1D29B-DB56-42FD-8C5A-61CF9BADC74D}" srcOrd="0" destOrd="0" presId="urn:microsoft.com/office/officeart/2005/8/layout/orgChart1"/>
+    <dgm:cxn modelId="{00F12A89-79D1-4194-B566-206F4DAF8E41}" type="presParOf" srcId="{8FC23684-7A55-444C-99DA-FA1298CFBCE0}" destId="{E7A56F07-82EE-45FA-A3E8-E1D0A1BC3714}" srcOrd="1" destOrd="0" presId="urn:microsoft.com/office/officeart/2005/8/layout/orgChart1"/>
+    <dgm:cxn modelId="{7CF3AA4B-E120-445C-8188-E61BD8AC1325}" type="presParOf" srcId="{E7A56F07-82EE-45FA-A3E8-E1D0A1BC3714}" destId="{08FDB9A4-562C-4972-A0B5-CC933F073F89}" srcOrd="0" destOrd="0" presId="urn:microsoft.com/office/officeart/2005/8/layout/orgChart1"/>
+    <dgm:cxn modelId="{0AC816F8-EC5C-4AF5-A1DD-4493DEA96763}" type="presParOf" srcId="{08FDB9A4-562C-4972-A0B5-CC933F073F89}" destId="{FDC76998-855C-44DD-816C-9DD5EA211B21}" srcOrd="0" destOrd="0" presId="urn:microsoft.com/office/officeart/2005/8/layout/orgChart1"/>
+    <dgm:cxn modelId="{FB7B2CE3-0E9F-4D4E-9A45-55233AB52083}" type="presParOf" srcId="{08FDB9A4-562C-4972-A0B5-CC933F073F89}" destId="{72D52533-320A-435B-AA2E-36BCA6299B22}" srcOrd="1" destOrd="0" presId="urn:microsoft.com/office/officeart/2005/8/layout/orgChart1"/>
+    <dgm:cxn modelId="{066F20B3-299A-46CE-8AF9-590FEABC5505}" type="presParOf" srcId="{E7A56F07-82EE-45FA-A3E8-E1D0A1BC3714}" destId="{EF167000-3751-4D13-B04A-151B4A816969}" srcOrd="1" destOrd="0" presId="urn:microsoft.com/office/officeart/2005/8/layout/orgChart1"/>
+    <dgm:cxn modelId="{74B87617-CD15-4100-86A1-2A934FDBAB24}" type="presParOf" srcId="{E7A56F07-82EE-45FA-A3E8-E1D0A1BC3714}" destId="{F4D2B13E-20ED-4C66-816B-F1B454B8F9F1}" srcOrd="2" destOrd="0" presId="urn:microsoft.com/office/officeart/2005/8/layout/orgChart1"/>
   </dgm:cxnLst>
   <dgm:bg/>
   <dgm:whole/>
@@ -46919,88 +47088,88 @@
     </dgm:pt>
   </dgm:ptLst>
   <dgm:cxnLst>
-    <dgm:cxn modelId="{05785028-F8A0-48C9-A3C3-3FBD079B9ECD}" type="presOf" srcId="{DE0076FD-2CC6-49D7-B4F1-5DD4BD37B76B}" destId="{D0764E7F-B714-4041-961C-FFDE917CAA56}" srcOrd="0" destOrd="0" presId="urn:microsoft.com/office/officeart/2005/8/layout/orgChart1"/>
     <dgm:cxn modelId="{FA3391D4-AF3D-49F2-B56F-99685AB27E4A}" srcId="{05E1D22D-C08E-4897-AB52-8A7ABC0F4C1E}" destId="{2B91E0FE-2FA2-45D0-BB1E-CCCC9C60ACC4}" srcOrd="3" destOrd="0" parTransId="{2A53C17E-8F8D-4A10-9119-9A74FC34752C}" sibTransId="{11204D6E-9B82-41B5-AAE5-BF7A6E5E1848}"/>
-    <dgm:cxn modelId="{D708CD1E-DA21-4FA4-B236-6B5C8533FC17}" type="presOf" srcId="{972AB47B-A884-4743-AB95-08FB6F491010}" destId="{301C0782-F685-4352-83F6-3AEAE10B7910}" srcOrd="0" destOrd="0" presId="urn:microsoft.com/office/officeart/2005/8/layout/orgChart1"/>
-    <dgm:cxn modelId="{455A851B-0017-4FB9-8F0C-76B0B266875A}" type="presOf" srcId="{E12F740F-9226-4341-839D-FFA03B15217F}" destId="{6709DA7E-4017-43AF-AF4A-4C1E7631F8D9}" srcOrd="0" destOrd="0" presId="urn:microsoft.com/office/officeart/2005/8/layout/orgChart1"/>
-    <dgm:cxn modelId="{A96CBC36-C698-4843-B12F-E4998546AE80}" type="presOf" srcId="{2B91E0FE-2FA2-45D0-BB1E-CCCC9C60ACC4}" destId="{F22C71F1-C429-4323-9BB4-CF1211052A5A}" srcOrd="1" destOrd="0" presId="urn:microsoft.com/office/officeart/2005/8/layout/orgChart1"/>
+    <dgm:cxn modelId="{D9B7F814-209C-418F-AFB3-65CB6C3FF22F}" type="presOf" srcId="{6EF64C25-3660-4860-BF36-24D4D23A43FE}" destId="{F567448A-8B7A-48B3-B5FE-89A5DB4A909A}" srcOrd="0" destOrd="0" presId="urn:microsoft.com/office/officeart/2005/8/layout/orgChart1"/>
+    <dgm:cxn modelId="{3C06DD99-B1E7-4751-A2EA-4FAB7049F8DA}" type="presOf" srcId="{972AB47B-A884-4743-AB95-08FB6F491010}" destId="{301C0782-F685-4352-83F6-3AEAE10B7910}" srcOrd="0" destOrd="0" presId="urn:microsoft.com/office/officeart/2005/8/layout/orgChart1"/>
+    <dgm:cxn modelId="{EC85F2F7-2627-4BEB-A3A2-9090A2F6949B}" type="presOf" srcId="{E12F740F-9226-4341-839D-FFA03B15217F}" destId="{6709DA7E-4017-43AF-AF4A-4C1E7631F8D9}" srcOrd="0" destOrd="0" presId="urn:microsoft.com/office/officeart/2005/8/layout/orgChart1"/>
     <dgm:cxn modelId="{990FC087-48C5-4A50-9F48-E555322BDFCD}" srcId="{05E1D22D-C08E-4897-AB52-8A7ABC0F4C1E}" destId="{69687A50-5FF8-47DB-85BE-88C96003F9BD}" srcOrd="1" destOrd="0" parTransId="{2ADC735A-D2CF-4724-99C9-382B8516D753}" sibTransId="{11D63770-BAFC-4079-AF39-9681A84A47DB}"/>
-    <dgm:cxn modelId="{C0CC0821-41C0-4485-9357-79B7B362865E}" type="presOf" srcId="{63430C27-F2E8-40DF-8D6B-9984260987A0}" destId="{91028010-2663-40C1-BE6E-BB7BC40D2092}" srcOrd="1" destOrd="0" presId="urn:microsoft.com/office/officeart/2005/8/layout/orgChart1"/>
+    <dgm:cxn modelId="{4E02CDB9-A52E-4B78-B3A1-E15D819D8AA7}" type="presOf" srcId="{E12F740F-9226-4341-839D-FFA03B15217F}" destId="{92170D2C-7C24-4EFB-825F-2EDF4962E4F0}" srcOrd="1" destOrd="0" presId="urn:microsoft.com/office/officeart/2005/8/layout/orgChart1"/>
+    <dgm:cxn modelId="{BC5762D7-65F2-4516-A944-7250BE3CFF5D}" type="presOf" srcId="{63430C27-F2E8-40DF-8D6B-9984260987A0}" destId="{1B690B0C-943E-46DE-961F-74BB71F3F4E7}" srcOrd="0" destOrd="0" presId="urn:microsoft.com/office/officeart/2005/8/layout/orgChart1"/>
+    <dgm:cxn modelId="{182B63DF-96A5-41DE-A02D-3CA9AFD46F73}" type="presOf" srcId="{69687A50-5FF8-47DB-85BE-88C96003F9BD}" destId="{4FDE431D-0261-4E81-9751-2EE81C682E79}" srcOrd="1" destOrd="0" presId="urn:microsoft.com/office/officeart/2005/8/layout/orgChart1"/>
+    <dgm:cxn modelId="{C96DD17C-F789-4657-B7D3-9284D91C6831}" type="presOf" srcId="{05E1D22D-C08E-4897-AB52-8A7ABC0F4C1E}" destId="{54B368F1-042C-41EE-8FE3-1047E682C5FF}" srcOrd="1" destOrd="0" presId="urn:microsoft.com/office/officeart/2005/8/layout/orgChart1"/>
     <dgm:cxn modelId="{0FF778F4-0F9F-486A-BA2D-5342FD1B7242}" srcId="{05E1D22D-C08E-4897-AB52-8A7ABC0F4C1E}" destId="{DE0076FD-2CC6-49D7-B4F1-5DD4BD37B76B}" srcOrd="2" destOrd="0" parTransId="{972AB47B-A884-4743-AB95-08FB6F491010}" sibTransId="{C36397C4-8982-4A4C-A2EB-9BD6F0F7A26D}"/>
-    <dgm:cxn modelId="{46C3CB54-66BE-4FB6-AB72-6A44C7B105FE}" type="presOf" srcId="{2A53C17E-8F8D-4A10-9119-9A74FC34752C}" destId="{922A53B3-B78D-451A-860D-0FE1067CBCFF}" srcOrd="0" destOrd="0" presId="urn:microsoft.com/office/officeart/2005/8/layout/orgChart1"/>
-    <dgm:cxn modelId="{48A3E9CE-E10F-4F2A-B20C-9EF1667969B5}" type="presOf" srcId="{6EF64C25-3660-4860-BF36-24D4D23A43FE}" destId="{02852B04-B225-4662-98E0-CBC75B413B55}" srcOrd="1" destOrd="0" presId="urn:microsoft.com/office/officeart/2005/8/layout/orgChart1"/>
+    <dgm:cxn modelId="{FC27E45D-14DA-4A03-9E6F-607219A3F8C4}" type="presOf" srcId="{41CC6CD1-E909-4015-9D0A-245F0E067B57}" destId="{504B74A2-2628-4DAB-9574-9360D1C3B65E}" srcOrd="0" destOrd="0" presId="urn:microsoft.com/office/officeart/2005/8/layout/orgChart1"/>
+    <dgm:cxn modelId="{D8C75FBF-C3A0-4522-AE9D-DC035231C278}" type="presOf" srcId="{BFB22B2E-3E91-424A-836F-2483EF59D8F7}" destId="{29A6B87B-814F-4584-8E15-B14A1DD4D336}" srcOrd="0" destOrd="0" presId="urn:microsoft.com/office/officeart/2005/8/layout/orgChart1"/>
     <dgm:cxn modelId="{7DEAD103-AB66-4C6F-9793-C3AA84C71D90}" srcId="{9A2C1932-0718-4658-B817-E7E9684195C8}" destId="{E12F740F-9226-4341-839D-FFA03B15217F}" srcOrd="0" destOrd="0" parTransId="{46265698-921C-4DCA-94C4-58A5722CD6A3}" sibTransId="{157FF1A8-71F0-4DEA-B61E-6113D96169B2}"/>
-    <dgm:cxn modelId="{5A7D9C08-E726-4376-BDCE-06B83952B3E9}" type="presOf" srcId="{2ADC735A-D2CF-4724-99C9-382B8516D753}" destId="{39DFC059-084A-4A73-B234-E1B2C71E6CAB}" srcOrd="0" destOrd="0" presId="urn:microsoft.com/office/officeart/2005/8/layout/orgChart1"/>
+    <dgm:cxn modelId="{A6370D21-8758-4139-A992-565869126458}" type="presOf" srcId="{05E1D22D-C08E-4897-AB52-8A7ABC0F4C1E}" destId="{ACBCBBD6-B778-4B13-959D-A138C0C078F9}" srcOrd="0" destOrd="0" presId="urn:microsoft.com/office/officeart/2005/8/layout/orgChart1"/>
+    <dgm:cxn modelId="{49BB5349-08F9-4036-A7C5-98CA9E3E7514}" type="presOf" srcId="{6EF64C25-3660-4860-BF36-24D4D23A43FE}" destId="{02852B04-B225-4662-98E0-CBC75B413B55}" srcOrd="1" destOrd="0" presId="urn:microsoft.com/office/officeart/2005/8/layout/orgChart1"/>
     <dgm:cxn modelId="{A4090714-068E-4FB8-A53B-6885D6E6D148}" srcId="{E12F740F-9226-4341-839D-FFA03B15217F}" destId="{05E1D22D-C08E-4897-AB52-8A7ABC0F4C1E}" srcOrd="0" destOrd="0" parTransId="{C573AA3B-60AA-4302-A61E-4428BA830E8E}" sibTransId="{C2978050-D4A3-415F-BB90-0FBD616D9C67}"/>
-    <dgm:cxn modelId="{71BDDB0D-8634-4EF9-ABDF-CE52333417E9}" type="presOf" srcId="{69687A50-5FF8-47DB-85BE-88C96003F9BD}" destId="{4FDE431D-0261-4E81-9751-2EE81C682E79}" srcOrd="1" destOrd="0" presId="urn:microsoft.com/office/officeart/2005/8/layout/orgChart1"/>
-    <dgm:cxn modelId="{6A9A1ABE-0529-4C60-BAD1-12A960992733}" type="presOf" srcId="{9A2C1932-0718-4658-B817-E7E9684195C8}" destId="{9004B3B0-762E-4D41-A683-F3F375591920}" srcOrd="0" destOrd="0" presId="urn:microsoft.com/office/officeart/2005/8/layout/orgChart1"/>
-    <dgm:cxn modelId="{760E3360-D5A9-433A-BAA8-712098545A29}" type="presOf" srcId="{05E1D22D-C08E-4897-AB52-8A7ABC0F4C1E}" destId="{54B368F1-042C-41EE-8FE3-1047E682C5FF}" srcOrd="1" destOrd="0" presId="urn:microsoft.com/office/officeart/2005/8/layout/orgChart1"/>
-    <dgm:cxn modelId="{C85019FD-BBF2-472E-8745-036AD26CEBF5}" type="presOf" srcId="{05E1D22D-C08E-4897-AB52-8A7ABC0F4C1E}" destId="{ACBCBBD6-B778-4B13-959D-A138C0C078F9}" srcOrd="0" destOrd="0" presId="urn:microsoft.com/office/officeart/2005/8/layout/orgChart1"/>
-    <dgm:cxn modelId="{0A6DF65E-ED7B-4563-B984-82C845EC9DE6}" type="presOf" srcId="{69687A50-5FF8-47DB-85BE-88C96003F9BD}" destId="{19B0C4E5-4782-4CAC-8E79-90135A4A69EA}" srcOrd="0" destOrd="0" presId="urn:microsoft.com/office/officeart/2005/8/layout/orgChart1"/>
-    <dgm:cxn modelId="{CDDC4BFE-2434-4063-B7F7-ADD9114B19AD}" type="presOf" srcId="{63430C27-F2E8-40DF-8D6B-9984260987A0}" destId="{1B690B0C-943E-46DE-961F-74BB71F3F4E7}" srcOrd="0" destOrd="0" presId="urn:microsoft.com/office/officeart/2005/8/layout/orgChart1"/>
-    <dgm:cxn modelId="{81A00490-E050-4CF2-8780-273C2EB73186}" type="presOf" srcId="{6EF64C25-3660-4860-BF36-24D4D23A43FE}" destId="{F567448A-8B7A-48B3-B5FE-89A5DB4A909A}" srcOrd="0" destOrd="0" presId="urn:microsoft.com/office/officeart/2005/8/layout/orgChart1"/>
-    <dgm:cxn modelId="{AEB43951-EF19-4EB3-B787-AC7DE7A101E4}" type="presOf" srcId="{C573AA3B-60AA-4302-A61E-4428BA830E8E}" destId="{12AD3F6D-3997-40C7-B387-0A6F109B29CC}" srcOrd="0" destOrd="0" presId="urn:microsoft.com/office/officeart/2005/8/layout/orgChart1"/>
-    <dgm:cxn modelId="{53EFD5C9-4E7E-4A80-BC0B-26A9A5C44222}" type="presOf" srcId="{E12F740F-9226-4341-839D-FFA03B15217F}" destId="{92170D2C-7C24-4EFB-825F-2EDF4962E4F0}" srcOrd="1" destOrd="0" presId="urn:microsoft.com/office/officeart/2005/8/layout/orgChart1"/>
-    <dgm:cxn modelId="{ACE04888-DE58-43D6-ABA3-A05E1D8401A7}" type="presOf" srcId="{41CC6CD1-E909-4015-9D0A-245F0E067B57}" destId="{504B74A2-2628-4DAB-9574-9360D1C3B65E}" srcOrd="0" destOrd="0" presId="urn:microsoft.com/office/officeart/2005/8/layout/orgChart1"/>
-    <dgm:cxn modelId="{FB65FB8E-3CFA-49A2-B01C-7B56150F37E4}" type="presOf" srcId="{BFB22B2E-3E91-424A-836F-2483EF59D8F7}" destId="{29A6B87B-814F-4584-8E15-B14A1DD4D336}" srcOrd="0" destOrd="0" presId="urn:microsoft.com/office/officeart/2005/8/layout/orgChart1"/>
+    <dgm:cxn modelId="{C90E52C5-724E-485F-9D28-431BEC4F45BA}" type="presOf" srcId="{DE0076FD-2CC6-49D7-B4F1-5DD4BD37B76B}" destId="{48F66A2B-5860-48CD-B435-1C76F6C82D7E}" srcOrd="1" destOrd="0" presId="urn:microsoft.com/office/officeart/2005/8/layout/orgChart1"/>
+    <dgm:cxn modelId="{1EDE9A2F-6DCF-4624-9798-F866DCB2A53F}" type="presOf" srcId="{DE0076FD-2CC6-49D7-B4F1-5DD4BD37B76B}" destId="{D0764E7F-B714-4041-961C-FFDE917CAA56}" srcOrd="0" destOrd="0" presId="urn:microsoft.com/office/officeart/2005/8/layout/orgChart1"/>
+    <dgm:cxn modelId="{CB58EF5D-1828-431D-A04B-120EE897B413}" type="presOf" srcId="{63430C27-F2E8-40DF-8D6B-9984260987A0}" destId="{91028010-2663-40C1-BE6E-BB7BC40D2092}" srcOrd="1" destOrd="0" presId="urn:microsoft.com/office/officeart/2005/8/layout/orgChart1"/>
+    <dgm:cxn modelId="{3F15B8AB-35C5-4C95-ACA5-3504F57BB614}" type="presOf" srcId="{2ADC735A-D2CF-4724-99C9-382B8516D753}" destId="{39DFC059-084A-4A73-B234-E1B2C71E6CAB}" srcOrd="0" destOrd="0" presId="urn:microsoft.com/office/officeart/2005/8/layout/orgChart1"/>
+    <dgm:cxn modelId="{2BAF4A6E-018D-4932-9F5F-383523224F1F}" type="presOf" srcId="{C573AA3B-60AA-4302-A61E-4428BA830E8E}" destId="{12AD3F6D-3997-40C7-B387-0A6F109B29CC}" srcOrd="0" destOrd="0" presId="urn:microsoft.com/office/officeart/2005/8/layout/orgChart1"/>
     <dgm:cxn modelId="{DA621351-09F1-400E-A194-AA412FF51080}" srcId="{05E1D22D-C08E-4897-AB52-8A7ABC0F4C1E}" destId="{63430C27-F2E8-40DF-8D6B-9984260987A0}" srcOrd="0" destOrd="0" parTransId="{41CC6CD1-E909-4015-9D0A-245F0E067B57}" sibTransId="{BF8CA57C-249B-4893-B82C-F93998BC2F1E}"/>
-    <dgm:cxn modelId="{6F1EBB0B-43D6-48C7-87EA-4A08703AAAED}" type="presOf" srcId="{DE0076FD-2CC6-49D7-B4F1-5DD4BD37B76B}" destId="{48F66A2B-5860-48CD-B435-1C76F6C82D7E}" srcOrd="1" destOrd="0" presId="urn:microsoft.com/office/officeart/2005/8/layout/orgChart1"/>
+    <dgm:cxn modelId="{68011B0D-D98E-486F-B8FB-BA3F10D99D71}" type="presOf" srcId="{69687A50-5FF8-47DB-85BE-88C96003F9BD}" destId="{19B0C4E5-4782-4CAC-8E79-90135A4A69EA}" srcOrd="0" destOrd="0" presId="urn:microsoft.com/office/officeart/2005/8/layout/orgChart1"/>
+    <dgm:cxn modelId="{6D13CD5C-DD9A-4D1E-8192-10749BEA0B14}" type="presOf" srcId="{2B91E0FE-2FA2-45D0-BB1E-CCCC9C60ACC4}" destId="{F22C71F1-C429-4323-9BB4-CF1211052A5A}" srcOrd="1" destOrd="0" presId="urn:microsoft.com/office/officeart/2005/8/layout/orgChart1"/>
+    <dgm:cxn modelId="{DB048ED3-A637-4670-AFF6-3001472AD99D}" type="presOf" srcId="{2A53C17E-8F8D-4A10-9119-9A74FC34752C}" destId="{922A53B3-B78D-451A-860D-0FE1067CBCFF}" srcOrd="0" destOrd="0" presId="urn:microsoft.com/office/officeart/2005/8/layout/orgChart1"/>
+    <dgm:cxn modelId="{4A9B95A1-A8D6-42EF-97A0-11C035D392A9}" type="presOf" srcId="{9A2C1932-0718-4658-B817-E7E9684195C8}" destId="{9004B3B0-762E-4D41-A683-F3F375591920}" srcOrd="0" destOrd="0" presId="urn:microsoft.com/office/officeart/2005/8/layout/orgChart1"/>
+    <dgm:cxn modelId="{E5D7934F-F5D0-4D1E-8188-35963EDC5A59}" type="presOf" srcId="{2B91E0FE-2FA2-45D0-BB1E-CCCC9C60ACC4}" destId="{AD55A587-4DE1-4D2D-85B5-3EB96E572D4E}" srcOrd="0" destOrd="0" presId="urn:microsoft.com/office/officeart/2005/8/layout/orgChart1"/>
     <dgm:cxn modelId="{E6297DA4-B1BE-4E89-AAF1-884F53745206}" srcId="{05E1D22D-C08E-4897-AB52-8A7ABC0F4C1E}" destId="{6EF64C25-3660-4860-BF36-24D4D23A43FE}" srcOrd="4" destOrd="0" parTransId="{BFB22B2E-3E91-424A-836F-2483EF59D8F7}" sibTransId="{091B89D3-C802-4165-A703-E0BCC1403930}"/>
-    <dgm:cxn modelId="{4D2466DD-5F83-4520-A71F-B87CDB5F91EF}" type="presOf" srcId="{2B91E0FE-2FA2-45D0-BB1E-CCCC9C60ACC4}" destId="{AD55A587-4DE1-4D2D-85B5-3EB96E572D4E}" srcOrd="0" destOrd="0" presId="urn:microsoft.com/office/officeart/2005/8/layout/orgChart1"/>
-    <dgm:cxn modelId="{F9BE65D1-41C7-4C7E-A317-6A14F08964A3}" type="presParOf" srcId="{9004B3B0-762E-4D41-A683-F3F375591920}" destId="{E95FFFF7-101C-4951-80E1-11D207767D2C}" srcOrd="0" destOrd="0" presId="urn:microsoft.com/office/officeart/2005/8/layout/orgChart1"/>
-    <dgm:cxn modelId="{3F1B8ED8-FCD3-4218-AB29-ABA961AECCB1}" type="presParOf" srcId="{E95FFFF7-101C-4951-80E1-11D207767D2C}" destId="{8EC26B2A-1D25-4E48-A689-3BA73F7C616E}" srcOrd="0" destOrd="0" presId="urn:microsoft.com/office/officeart/2005/8/layout/orgChart1"/>
-    <dgm:cxn modelId="{1F44B051-CA2E-4376-9519-BD3E830A1A70}" type="presParOf" srcId="{8EC26B2A-1D25-4E48-A689-3BA73F7C616E}" destId="{6709DA7E-4017-43AF-AF4A-4C1E7631F8D9}" srcOrd="0" destOrd="0" presId="urn:microsoft.com/office/officeart/2005/8/layout/orgChart1"/>
-    <dgm:cxn modelId="{FACC6030-73CC-42BA-93C8-B729C5ADA532}" type="presParOf" srcId="{8EC26B2A-1D25-4E48-A689-3BA73F7C616E}" destId="{92170D2C-7C24-4EFB-825F-2EDF4962E4F0}" srcOrd="1" destOrd="0" presId="urn:microsoft.com/office/officeart/2005/8/layout/orgChart1"/>
-    <dgm:cxn modelId="{8579CFE1-AD68-4D33-966E-E0DB80A0B56A}" type="presParOf" srcId="{E95FFFF7-101C-4951-80E1-11D207767D2C}" destId="{B934B915-714A-4ABF-845F-B5CB6FAC58D6}" srcOrd="1" destOrd="0" presId="urn:microsoft.com/office/officeart/2005/8/layout/orgChart1"/>
-    <dgm:cxn modelId="{71183126-DBD0-4075-8759-9D2EF70633D5}" type="presParOf" srcId="{B934B915-714A-4ABF-845F-B5CB6FAC58D6}" destId="{12AD3F6D-3997-40C7-B387-0A6F109B29CC}" srcOrd="0" destOrd="0" presId="urn:microsoft.com/office/officeart/2005/8/layout/orgChart1"/>
-    <dgm:cxn modelId="{4F8C298A-CE51-4A7D-A1D7-6C9594F459F4}" type="presParOf" srcId="{B934B915-714A-4ABF-845F-B5CB6FAC58D6}" destId="{45043196-EB32-4990-8054-CC9DB4D13E87}" srcOrd="1" destOrd="0" presId="urn:microsoft.com/office/officeart/2005/8/layout/orgChart1"/>
-    <dgm:cxn modelId="{C3EFCF97-E890-40E5-A8F2-C765BF1E18F6}" type="presParOf" srcId="{45043196-EB32-4990-8054-CC9DB4D13E87}" destId="{DF24E333-4F25-4066-828D-72B8413D5D9E}" srcOrd="0" destOrd="0" presId="urn:microsoft.com/office/officeart/2005/8/layout/orgChart1"/>
-    <dgm:cxn modelId="{942FB0EC-0AFD-4A9E-9B03-882828D345FB}" type="presParOf" srcId="{DF24E333-4F25-4066-828D-72B8413D5D9E}" destId="{ACBCBBD6-B778-4B13-959D-A138C0C078F9}" srcOrd="0" destOrd="0" presId="urn:microsoft.com/office/officeart/2005/8/layout/orgChart1"/>
-    <dgm:cxn modelId="{E3ABD7E7-0CDC-40F2-8729-EE125952E604}" type="presParOf" srcId="{DF24E333-4F25-4066-828D-72B8413D5D9E}" destId="{54B368F1-042C-41EE-8FE3-1047E682C5FF}" srcOrd="1" destOrd="0" presId="urn:microsoft.com/office/officeart/2005/8/layout/orgChart1"/>
-    <dgm:cxn modelId="{8A78958F-0B35-49E5-A8F2-67C82D20705A}" type="presParOf" srcId="{45043196-EB32-4990-8054-CC9DB4D13E87}" destId="{1EF9512F-EA21-4C66-8A34-45BD07878727}" srcOrd="1" destOrd="0" presId="urn:microsoft.com/office/officeart/2005/8/layout/orgChart1"/>
-    <dgm:cxn modelId="{CCFE874E-4541-4F1E-B63A-3CBE0CE01244}" type="presParOf" srcId="{1EF9512F-EA21-4C66-8A34-45BD07878727}" destId="{504B74A2-2628-4DAB-9574-9360D1C3B65E}" srcOrd="0" destOrd="0" presId="urn:microsoft.com/office/officeart/2005/8/layout/orgChart1"/>
-    <dgm:cxn modelId="{5574542E-D79D-478D-8913-ADEF2B6AAE4B}" type="presParOf" srcId="{1EF9512F-EA21-4C66-8A34-45BD07878727}" destId="{82803465-AE90-4B7E-919A-6C6B2237B101}" srcOrd="1" destOrd="0" presId="urn:microsoft.com/office/officeart/2005/8/layout/orgChart1"/>
-    <dgm:cxn modelId="{75FF7B6D-9702-4FF9-8401-78A17570D457}" type="presParOf" srcId="{82803465-AE90-4B7E-919A-6C6B2237B101}" destId="{DF9DA897-5686-4205-B8D2-C4C20A682860}" srcOrd="0" destOrd="0" presId="urn:microsoft.com/office/officeart/2005/8/layout/orgChart1"/>
-    <dgm:cxn modelId="{132EEA47-C7AA-4078-A70F-C7D5890DAEFB}" type="presParOf" srcId="{DF9DA897-5686-4205-B8D2-C4C20A682860}" destId="{1B690B0C-943E-46DE-961F-74BB71F3F4E7}" srcOrd="0" destOrd="0" presId="urn:microsoft.com/office/officeart/2005/8/layout/orgChart1"/>
-    <dgm:cxn modelId="{90C509FE-61F7-4A3D-911D-B0972E66687B}" type="presParOf" srcId="{DF9DA897-5686-4205-B8D2-C4C20A682860}" destId="{91028010-2663-40C1-BE6E-BB7BC40D2092}" srcOrd="1" destOrd="0" presId="urn:microsoft.com/office/officeart/2005/8/layout/orgChart1"/>
-    <dgm:cxn modelId="{7D394438-A3CD-4451-88AC-908B42B5827E}" type="presParOf" srcId="{82803465-AE90-4B7E-919A-6C6B2237B101}" destId="{D414F040-F03F-49E7-B8C7-ED28BBB3401E}" srcOrd="1" destOrd="0" presId="urn:microsoft.com/office/officeart/2005/8/layout/orgChart1"/>
-    <dgm:cxn modelId="{CD1BAC04-E0F2-46A1-BFA6-DD3E8B3A5EFD}" type="presParOf" srcId="{82803465-AE90-4B7E-919A-6C6B2237B101}" destId="{0BEF4670-6A80-4134-BF93-E6C9CB409B62}" srcOrd="2" destOrd="0" presId="urn:microsoft.com/office/officeart/2005/8/layout/orgChart1"/>
-    <dgm:cxn modelId="{4C23F682-368B-4AC4-B67B-444AD2DB67BE}" type="presParOf" srcId="{1EF9512F-EA21-4C66-8A34-45BD07878727}" destId="{39DFC059-084A-4A73-B234-E1B2C71E6CAB}" srcOrd="2" destOrd="0" presId="urn:microsoft.com/office/officeart/2005/8/layout/orgChart1"/>
-    <dgm:cxn modelId="{97BC3463-164B-4693-B1B9-1B9F1E452374}" type="presParOf" srcId="{1EF9512F-EA21-4C66-8A34-45BD07878727}" destId="{2B3DCAB5-BC2A-4D2F-AD1B-75042DD56AE4}" srcOrd="3" destOrd="0" presId="urn:microsoft.com/office/officeart/2005/8/layout/orgChart1"/>
-    <dgm:cxn modelId="{B2DC8CC7-F994-4E78-A09A-B9AE48B1E4A3}" type="presParOf" srcId="{2B3DCAB5-BC2A-4D2F-AD1B-75042DD56AE4}" destId="{B8097E49-5C1C-4E14-A8A7-48E44BBD1C9E}" srcOrd="0" destOrd="0" presId="urn:microsoft.com/office/officeart/2005/8/layout/orgChart1"/>
-    <dgm:cxn modelId="{7AF1A0A4-21AE-4434-A6AE-89F258E5F11C}" type="presParOf" srcId="{B8097E49-5C1C-4E14-A8A7-48E44BBD1C9E}" destId="{19B0C4E5-4782-4CAC-8E79-90135A4A69EA}" srcOrd="0" destOrd="0" presId="urn:microsoft.com/office/officeart/2005/8/layout/orgChart1"/>
-    <dgm:cxn modelId="{718BEDBD-45C8-4C80-B4C7-14A6E0BAFA88}" type="presParOf" srcId="{B8097E49-5C1C-4E14-A8A7-48E44BBD1C9E}" destId="{4FDE431D-0261-4E81-9751-2EE81C682E79}" srcOrd="1" destOrd="0" presId="urn:microsoft.com/office/officeart/2005/8/layout/orgChart1"/>
-    <dgm:cxn modelId="{8076DB93-E1BC-46E5-B987-4AA5316F8915}" type="presParOf" srcId="{2B3DCAB5-BC2A-4D2F-AD1B-75042DD56AE4}" destId="{0449545B-C710-4FF0-ACCC-92EB18F4B48C}" srcOrd="1" destOrd="0" presId="urn:microsoft.com/office/officeart/2005/8/layout/orgChart1"/>
-    <dgm:cxn modelId="{D75BBD12-8E5A-43D3-9AAE-A59108CEE051}" type="presParOf" srcId="{2B3DCAB5-BC2A-4D2F-AD1B-75042DD56AE4}" destId="{8E22F0EC-0364-4AF9-9EC9-F19EF2A9FF14}" srcOrd="2" destOrd="0" presId="urn:microsoft.com/office/officeart/2005/8/layout/orgChart1"/>
-    <dgm:cxn modelId="{657542CE-9B2C-4B53-A4E8-BD0B29180400}" type="presParOf" srcId="{1EF9512F-EA21-4C66-8A34-45BD07878727}" destId="{301C0782-F685-4352-83F6-3AEAE10B7910}" srcOrd="4" destOrd="0" presId="urn:microsoft.com/office/officeart/2005/8/layout/orgChart1"/>
-    <dgm:cxn modelId="{5E7A22F9-09BD-45AD-8F7E-3A44803D1B95}" type="presParOf" srcId="{1EF9512F-EA21-4C66-8A34-45BD07878727}" destId="{D231CF24-8AD3-420B-A9C8-B19961F283E0}" srcOrd="5" destOrd="0" presId="urn:microsoft.com/office/officeart/2005/8/layout/orgChart1"/>
-    <dgm:cxn modelId="{5DF8AD7D-D4C6-4DCE-947D-1627F3E48452}" type="presParOf" srcId="{D231CF24-8AD3-420B-A9C8-B19961F283E0}" destId="{5A69C8A6-0CC7-40E5-A7C0-80F8BA6B5B14}" srcOrd="0" destOrd="0" presId="urn:microsoft.com/office/officeart/2005/8/layout/orgChart1"/>
-    <dgm:cxn modelId="{FB83CAD8-1185-44CA-A8B4-4EA61465D07D}" type="presParOf" srcId="{5A69C8A6-0CC7-40E5-A7C0-80F8BA6B5B14}" destId="{D0764E7F-B714-4041-961C-FFDE917CAA56}" srcOrd="0" destOrd="0" presId="urn:microsoft.com/office/officeart/2005/8/layout/orgChart1"/>
-    <dgm:cxn modelId="{8A4DD257-B1EA-41EA-8A63-11F10B1EE236}" type="presParOf" srcId="{5A69C8A6-0CC7-40E5-A7C0-80F8BA6B5B14}" destId="{48F66A2B-5860-48CD-B435-1C76F6C82D7E}" srcOrd="1" destOrd="0" presId="urn:microsoft.com/office/officeart/2005/8/layout/orgChart1"/>
-    <dgm:cxn modelId="{FDF4D429-BA38-4785-8D7D-AC720844D3B4}" type="presParOf" srcId="{D231CF24-8AD3-420B-A9C8-B19961F283E0}" destId="{BA1A8A1A-223C-42F1-A1BD-9D77AEF96C95}" srcOrd="1" destOrd="0" presId="urn:microsoft.com/office/officeart/2005/8/layout/orgChart1"/>
-    <dgm:cxn modelId="{BB6D96DD-C0DF-4CD2-AC78-A1F1EC827CD8}" type="presParOf" srcId="{D231CF24-8AD3-420B-A9C8-B19961F283E0}" destId="{DA7674E0-4C0D-4017-8452-BA1F876F9EC3}" srcOrd="2" destOrd="0" presId="urn:microsoft.com/office/officeart/2005/8/layout/orgChart1"/>
-    <dgm:cxn modelId="{476AC685-57F7-41B3-8DEB-3C70BC6AF794}" type="presParOf" srcId="{1EF9512F-EA21-4C66-8A34-45BD07878727}" destId="{922A53B3-B78D-451A-860D-0FE1067CBCFF}" srcOrd="6" destOrd="0" presId="urn:microsoft.com/office/officeart/2005/8/layout/orgChart1"/>
-    <dgm:cxn modelId="{F78ADA1F-7CE6-4EFA-9036-96D3E3E6D6D2}" type="presParOf" srcId="{1EF9512F-EA21-4C66-8A34-45BD07878727}" destId="{6FC3A39C-EE25-43FD-A4CD-AF573666D87F}" srcOrd="7" destOrd="0" presId="urn:microsoft.com/office/officeart/2005/8/layout/orgChart1"/>
-    <dgm:cxn modelId="{943C0E11-3E41-42AA-A9DE-17EF20E1EE00}" type="presParOf" srcId="{6FC3A39C-EE25-43FD-A4CD-AF573666D87F}" destId="{80C1B1E7-939F-4E4A-8B54-CC7D7560A355}" srcOrd="0" destOrd="0" presId="urn:microsoft.com/office/officeart/2005/8/layout/orgChart1"/>
-    <dgm:cxn modelId="{CE42A080-E303-4F3F-B2C2-8C71DB3F6C39}" type="presParOf" srcId="{80C1B1E7-939F-4E4A-8B54-CC7D7560A355}" destId="{AD55A587-4DE1-4D2D-85B5-3EB96E572D4E}" srcOrd="0" destOrd="0" presId="urn:microsoft.com/office/officeart/2005/8/layout/orgChart1"/>
-    <dgm:cxn modelId="{CD20A911-9F8D-421A-B97F-31A59D1EC171}" type="presParOf" srcId="{80C1B1E7-939F-4E4A-8B54-CC7D7560A355}" destId="{F22C71F1-C429-4323-9BB4-CF1211052A5A}" srcOrd="1" destOrd="0" presId="urn:microsoft.com/office/officeart/2005/8/layout/orgChart1"/>
-    <dgm:cxn modelId="{39779308-5DDF-46A3-B500-0F3E5EFE0287}" type="presParOf" srcId="{6FC3A39C-EE25-43FD-A4CD-AF573666D87F}" destId="{17A89B85-BBBC-4694-8447-2EBCF0379C6B}" srcOrd="1" destOrd="0" presId="urn:microsoft.com/office/officeart/2005/8/layout/orgChart1"/>
-    <dgm:cxn modelId="{642172F7-D6E1-4A1D-A194-7A91908C1843}" type="presParOf" srcId="{6FC3A39C-EE25-43FD-A4CD-AF573666D87F}" destId="{CD7B1FF0-3362-4296-9ADA-5B6E5A569900}" srcOrd="2" destOrd="0" presId="urn:microsoft.com/office/officeart/2005/8/layout/orgChart1"/>
-    <dgm:cxn modelId="{C7F5F4EE-B12C-49DD-A741-5AA2FF2A2DD7}" type="presParOf" srcId="{1EF9512F-EA21-4C66-8A34-45BD07878727}" destId="{29A6B87B-814F-4584-8E15-B14A1DD4D336}" srcOrd="8" destOrd="0" presId="urn:microsoft.com/office/officeart/2005/8/layout/orgChart1"/>
-    <dgm:cxn modelId="{0E5438FB-F569-44ED-B52A-298FD410C599}" type="presParOf" srcId="{1EF9512F-EA21-4C66-8A34-45BD07878727}" destId="{9092889A-921E-4CC7-AB7D-17433E9D9D0A}" srcOrd="9" destOrd="0" presId="urn:microsoft.com/office/officeart/2005/8/layout/orgChart1"/>
-    <dgm:cxn modelId="{99BC2854-1091-4AF1-9EA9-9B73213D6C01}" type="presParOf" srcId="{9092889A-921E-4CC7-AB7D-17433E9D9D0A}" destId="{288DE8BA-39B5-4976-BB42-CF678E79A4E1}" srcOrd="0" destOrd="0" presId="urn:microsoft.com/office/officeart/2005/8/layout/orgChart1"/>
-    <dgm:cxn modelId="{E7F8BC8D-282E-481F-8A38-162BB6E437F3}" type="presParOf" srcId="{288DE8BA-39B5-4976-BB42-CF678E79A4E1}" destId="{F567448A-8B7A-48B3-B5FE-89A5DB4A909A}" srcOrd="0" destOrd="0" presId="urn:microsoft.com/office/officeart/2005/8/layout/orgChart1"/>
-    <dgm:cxn modelId="{95E4188F-5BAF-4AAC-B6BF-355F6A7BA025}" type="presParOf" srcId="{288DE8BA-39B5-4976-BB42-CF678E79A4E1}" destId="{02852B04-B225-4662-98E0-CBC75B413B55}" srcOrd="1" destOrd="0" presId="urn:microsoft.com/office/officeart/2005/8/layout/orgChart1"/>
-    <dgm:cxn modelId="{42DF2EF5-0014-4217-9658-19C594A460BB}" type="presParOf" srcId="{9092889A-921E-4CC7-AB7D-17433E9D9D0A}" destId="{99179D95-4C3D-4BF2-97A9-6C4FF3B9529D}" srcOrd="1" destOrd="0" presId="urn:microsoft.com/office/officeart/2005/8/layout/orgChart1"/>
-    <dgm:cxn modelId="{F091BE7C-9481-4AE1-B1D6-F1E83CAEF158}" type="presParOf" srcId="{9092889A-921E-4CC7-AB7D-17433E9D9D0A}" destId="{ABC07976-F526-4E68-901A-31987EB40B61}" srcOrd="2" destOrd="0" presId="urn:microsoft.com/office/officeart/2005/8/layout/orgChart1"/>
-    <dgm:cxn modelId="{E88D1C31-041E-4422-A186-B8D3540D01FA}" type="presParOf" srcId="{45043196-EB32-4990-8054-CC9DB4D13E87}" destId="{34F22061-FC8B-4602-9361-FBF1F6E8158E}" srcOrd="2" destOrd="0" presId="urn:microsoft.com/office/officeart/2005/8/layout/orgChart1"/>
-    <dgm:cxn modelId="{43E78C0C-3993-4BE8-8984-AA8F6CFE73A5}" type="presParOf" srcId="{E95FFFF7-101C-4951-80E1-11D207767D2C}" destId="{59DCAB52-186C-489A-9CD5-4AA99AC35D46}" srcOrd="2" destOrd="0" presId="urn:microsoft.com/office/officeart/2005/8/layout/orgChart1"/>
+    <dgm:cxn modelId="{12C05F76-3BA7-4B9A-A95F-A246721894C7}" type="presParOf" srcId="{9004B3B0-762E-4D41-A683-F3F375591920}" destId="{E95FFFF7-101C-4951-80E1-11D207767D2C}" srcOrd="0" destOrd="0" presId="urn:microsoft.com/office/officeart/2005/8/layout/orgChart1"/>
+    <dgm:cxn modelId="{D5735230-BD8F-4D4E-9403-B05D2C7E4E78}" type="presParOf" srcId="{E95FFFF7-101C-4951-80E1-11D207767D2C}" destId="{8EC26B2A-1D25-4E48-A689-3BA73F7C616E}" srcOrd="0" destOrd="0" presId="urn:microsoft.com/office/officeart/2005/8/layout/orgChart1"/>
+    <dgm:cxn modelId="{4B3825E2-E781-48D4-ABF9-A52BAC76ABFD}" type="presParOf" srcId="{8EC26B2A-1D25-4E48-A689-3BA73F7C616E}" destId="{6709DA7E-4017-43AF-AF4A-4C1E7631F8D9}" srcOrd="0" destOrd="0" presId="urn:microsoft.com/office/officeart/2005/8/layout/orgChart1"/>
+    <dgm:cxn modelId="{6F35B059-E273-4A2F-B710-8D58F271628A}" type="presParOf" srcId="{8EC26B2A-1D25-4E48-A689-3BA73F7C616E}" destId="{92170D2C-7C24-4EFB-825F-2EDF4962E4F0}" srcOrd="1" destOrd="0" presId="urn:microsoft.com/office/officeart/2005/8/layout/orgChart1"/>
+    <dgm:cxn modelId="{8425E873-80FF-4222-9796-31355DEDF243}" type="presParOf" srcId="{E95FFFF7-101C-4951-80E1-11D207767D2C}" destId="{B934B915-714A-4ABF-845F-B5CB6FAC58D6}" srcOrd="1" destOrd="0" presId="urn:microsoft.com/office/officeart/2005/8/layout/orgChart1"/>
+    <dgm:cxn modelId="{828B0DAC-EA56-4C5A-A0B7-F83C6389F6C3}" type="presParOf" srcId="{B934B915-714A-4ABF-845F-B5CB6FAC58D6}" destId="{12AD3F6D-3997-40C7-B387-0A6F109B29CC}" srcOrd="0" destOrd="0" presId="urn:microsoft.com/office/officeart/2005/8/layout/orgChart1"/>
+    <dgm:cxn modelId="{88FB1F7F-55B2-4149-8149-8C66EA50B4B8}" type="presParOf" srcId="{B934B915-714A-4ABF-845F-B5CB6FAC58D6}" destId="{45043196-EB32-4990-8054-CC9DB4D13E87}" srcOrd="1" destOrd="0" presId="urn:microsoft.com/office/officeart/2005/8/layout/orgChart1"/>
+    <dgm:cxn modelId="{0CE8CFE6-73D0-42A5-B805-DEBB6E260087}" type="presParOf" srcId="{45043196-EB32-4990-8054-CC9DB4D13E87}" destId="{DF24E333-4F25-4066-828D-72B8413D5D9E}" srcOrd="0" destOrd="0" presId="urn:microsoft.com/office/officeart/2005/8/layout/orgChart1"/>
+    <dgm:cxn modelId="{8CCDFCDC-F131-489E-A738-B3E942C02A67}" type="presParOf" srcId="{DF24E333-4F25-4066-828D-72B8413D5D9E}" destId="{ACBCBBD6-B778-4B13-959D-A138C0C078F9}" srcOrd="0" destOrd="0" presId="urn:microsoft.com/office/officeart/2005/8/layout/orgChart1"/>
+    <dgm:cxn modelId="{D7C00523-2827-421D-9275-8C45634321CD}" type="presParOf" srcId="{DF24E333-4F25-4066-828D-72B8413D5D9E}" destId="{54B368F1-042C-41EE-8FE3-1047E682C5FF}" srcOrd="1" destOrd="0" presId="urn:microsoft.com/office/officeart/2005/8/layout/orgChart1"/>
+    <dgm:cxn modelId="{67425E64-2004-4459-B906-75A2F2C55B1B}" type="presParOf" srcId="{45043196-EB32-4990-8054-CC9DB4D13E87}" destId="{1EF9512F-EA21-4C66-8A34-45BD07878727}" srcOrd="1" destOrd="0" presId="urn:microsoft.com/office/officeart/2005/8/layout/orgChart1"/>
+    <dgm:cxn modelId="{41A03B3C-0C58-4674-B473-BB79DEA9CF77}" type="presParOf" srcId="{1EF9512F-EA21-4C66-8A34-45BD07878727}" destId="{504B74A2-2628-4DAB-9574-9360D1C3B65E}" srcOrd="0" destOrd="0" presId="urn:microsoft.com/office/officeart/2005/8/layout/orgChart1"/>
+    <dgm:cxn modelId="{5061D3F5-4F4D-4597-AE6A-A0AC42C6BF87}" type="presParOf" srcId="{1EF9512F-EA21-4C66-8A34-45BD07878727}" destId="{82803465-AE90-4B7E-919A-6C6B2237B101}" srcOrd="1" destOrd="0" presId="urn:microsoft.com/office/officeart/2005/8/layout/orgChart1"/>
+    <dgm:cxn modelId="{F724792D-28D8-46EB-A39A-B4D873B6DA68}" type="presParOf" srcId="{82803465-AE90-4B7E-919A-6C6B2237B101}" destId="{DF9DA897-5686-4205-B8D2-C4C20A682860}" srcOrd="0" destOrd="0" presId="urn:microsoft.com/office/officeart/2005/8/layout/orgChart1"/>
+    <dgm:cxn modelId="{D1FEC501-8480-4BB5-A911-10434C921711}" type="presParOf" srcId="{DF9DA897-5686-4205-B8D2-C4C20A682860}" destId="{1B690B0C-943E-46DE-961F-74BB71F3F4E7}" srcOrd="0" destOrd="0" presId="urn:microsoft.com/office/officeart/2005/8/layout/orgChart1"/>
+    <dgm:cxn modelId="{86CF679C-DF8E-4020-895F-0FF979640A2F}" type="presParOf" srcId="{DF9DA897-5686-4205-B8D2-C4C20A682860}" destId="{91028010-2663-40C1-BE6E-BB7BC40D2092}" srcOrd="1" destOrd="0" presId="urn:microsoft.com/office/officeart/2005/8/layout/orgChart1"/>
+    <dgm:cxn modelId="{95CEBDC8-91B0-4866-B8AA-93A5CAD002A9}" type="presParOf" srcId="{82803465-AE90-4B7E-919A-6C6B2237B101}" destId="{D414F040-F03F-49E7-B8C7-ED28BBB3401E}" srcOrd="1" destOrd="0" presId="urn:microsoft.com/office/officeart/2005/8/layout/orgChart1"/>
+    <dgm:cxn modelId="{189E1D97-F4F9-422A-8A51-2C0D6E1F2CD1}" type="presParOf" srcId="{82803465-AE90-4B7E-919A-6C6B2237B101}" destId="{0BEF4670-6A80-4134-BF93-E6C9CB409B62}" srcOrd="2" destOrd="0" presId="urn:microsoft.com/office/officeart/2005/8/layout/orgChart1"/>
+    <dgm:cxn modelId="{B1875952-0DCF-4E62-904F-8B416106D4CD}" type="presParOf" srcId="{1EF9512F-EA21-4C66-8A34-45BD07878727}" destId="{39DFC059-084A-4A73-B234-E1B2C71E6CAB}" srcOrd="2" destOrd="0" presId="urn:microsoft.com/office/officeart/2005/8/layout/orgChart1"/>
+    <dgm:cxn modelId="{FA327EBE-383F-45F0-9547-ED0DF4012571}" type="presParOf" srcId="{1EF9512F-EA21-4C66-8A34-45BD07878727}" destId="{2B3DCAB5-BC2A-4D2F-AD1B-75042DD56AE4}" srcOrd="3" destOrd="0" presId="urn:microsoft.com/office/officeart/2005/8/layout/orgChart1"/>
+    <dgm:cxn modelId="{75A109F3-2035-4315-BCB4-0680A4746CE6}" type="presParOf" srcId="{2B3DCAB5-BC2A-4D2F-AD1B-75042DD56AE4}" destId="{B8097E49-5C1C-4E14-A8A7-48E44BBD1C9E}" srcOrd="0" destOrd="0" presId="urn:microsoft.com/office/officeart/2005/8/layout/orgChart1"/>
+    <dgm:cxn modelId="{24CBA267-00A8-4E2F-B622-44D9259D0103}" type="presParOf" srcId="{B8097E49-5C1C-4E14-A8A7-48E44BBD1C9E}" destId="{19B0C4E5-4782-4CAC-8E79-90135A4A69EA}" srcOrd="0" destOrd="0" presId="urn:microsoft.com/office/officeart/2005/8/layout/orgChart1"/>
+    <dgm:cxn modelId="{3D53E2B2-5D07-44B2-A5F5-618307952CA9}" type="presParOf" srcId="{B8097E49-5C1C-4E14-A8A7-48E44BBD1C9E}" destId="{4FDE431D-0261-4E81-9751-2EE81C682E79}" srcOrd="1" destOrd="0" presId="urn:microsoft.com/office/officeart/2005/8/layout/orgChart1"/>
+    <dgm:cxn modelId="{73BB41A0-445C-4F0D-9BB9-DBA728E79890}" type="presParOf" srcId="{2B3DCAB5-BC2A-4D2F-AD1B-75042DD56AE4}" destId="{0449545B-C710-4FF0-ACCC-92EB18F4B48C}" srcOrd="1" destOrd="0" presId="urn:microsoft.com/office/officeart/2005/8/layout/orgChart1"/>
+    <dgm:cxn modelId="{C60A733B-325D-4D9F-AEC2-2CC56F0738DD}" type="presParOf" srcId="{2B3DCAB5-BC2A-4D2F-AD1B-75042DD56AE4}" destId="{8E22F0EC-0364-4AF9-9EC9-F19EF2A9FF14}" srcOrd="2" destOrd="0" presId="urn:microsoft.com/office/officeart/2005/8/layout/orgChart1"/>
+    <dgm:cxn modelId="{658945D1-F9A1-4683-8DA3-C959B5D45144}" type="presParOf" srcId="{1EF9512F-EA21-4C66-8A34-45BD07878727}" destId="{301C0782-F685-4352-83F6-3AEAE10B7910}" srcOrd="4" destOrd="0" presId="urn:microsoft.com/office/officeart/2005/8/layout/orgChart1"/>
+    <dgm:cxn modelId="{E9EEB6CC-4775-40D7-90C7-1DD3A2A4CA5A}" type="presParOf" srcId="{1EF9512F-EA21-4C66-8A34-45BD07878727}" destId="{D231CF24-8AD3-420B-A9C8-B19961F283E0}" srcOrd="5" destOrd="0" presId="urn:microsoft.com/office/officeart/2005/8/layout/orgChart1"/>
+    <dgm:cxn modelId="{7C8E4D2D-DF40-4F9B-84C1-397122B5322D}" type="presParOf" srcId="{D231CF24-8AD3-420B-A9C8-B19961F283E0}" destId="{5A69C8A6-0CC7-40E5-A7C0-80F8BA6B5B14}" srcOrd="0" destOrd="0" presId="urn:microsoft.com/office/officeart/2005/8/layout/orgChart1"/>
+    <dgm:cxn modelId="{AFB52046-102A-4570-9CCB-425278B0308F}" type="presParOf" srcId="{5A69C8A6-0CC7-40E5-A7C0-80F8BA6B5B14}" destId="{D0764E7F-B714-4041-961C-FFDE917CAA56}" srcOrd="0" destOrd="0" presId="urn:microsoft.com/office/officeart/2005/8/layout/orgChart1"/>
+    <dgm:cxn modelId="{3DF16802-0CA9-4564-AB3D-A4087B55332E}" type="presParOf" srcId="{5A69C8A6-0CC7-40E5-A7C0-80F8BA6B5B14}" destId="{48F66A2B-5860-48CD-B435-1C76F6C82D7E}" srcOrd="1" destOrd="0" presId="urn:microsoft.com/office/officeart/2005/8/layout/orgChart1"/>
+    <dgm:cxn modelId="{07F5E9E3-B836-4C3D-A2E5-67D80D223B66}" type="presParOf" srcId="{D231CF24-8AD3-420B-A9C8-B19961F283E0}" destId="{BA1A8A1A-223C-42F1-A1BD-9D77AEF96C95}" srcOrd="1" destOrd="0" presId="urn:microsoft.com/office/officeart/2005/8/layout/orgChart1"/>
+    <dgm:cxn modelId="{7802E17C-AF22-4575-B8C6-9CBB1EA62D47}" type="presParOf" srcId="{D231CF24-8AD3-420B-A9C8-B19961F283E0}" destId="{DA7674E0-4C0D-4017-8452-BA1F876F9EC3}" srcOrd="2" destOrd="0" presId="urn:microsoft.com/office/officeart/2005/8/layout/orgChart1"/>
+    <dgm:cxn modelId="{1DB605F4-39C3-49B7-915C-9E3E0EE16138}" type="presParOf" srcId="{1EF9512F-EA21-4C66-8A34-45BD07878727}" destId="{922A53B3-B78D-451A-860D-0FE1067CBCFF}" srcOrd="6" destOrd="0" presId="urn:microsoft.com/office/officeart/2005/8/layout/orgChart1"/>
+    <dgm:cxn modelId="{97B9D53A-F1E3-4694-AE9F-DEACCA6A2123}" type="presParOf" srcId="{1EF9512F-EA21-4C66-8A34-45BD07878727}" destId="{6FC3A39C-EE25-43FD-A4CD-AF573666D87F}" srcOrd="7" destOrd="0" presId="urn:microsoft.com/office/officeart/2005/8/layout/orgChart1"/>
+    <dgm:cxn modelId="{22805E6C-A410-447C-B1FF-B601B4EE45C8}" type="presParOf" srcId="{6FC3A39C-EE25-43FD-A4CD-AF573666D87F}" destId="{80C1B1E7-939F-4E4A-8B54-CC7D7560A355}" srcOrd="0" destOrd="0" presId="urn:microsoft.com/office/officeart/2005/8/layout/orgChart1"/>
+    <dgm:cxn modelId="{E658790C-F75E-48E3-94C5-4172F5D610C2}" type="presParOf" srcId="{80C1B1E7-939F-4E4A-8B54-CC7D7560A355}" destId="{AD55A587-4DE1-4D2D-85B5-3EB96E572D4E}" srcOrd="0" destOrd="0" presId="urn:microsoft.com/office/officeart/2005/8/layout/orgChart1"/>
+    <dgm:cxn modelId="{D0121253-DC66-4A01-B11D-22262107DFC9}" type="presParOf" srcId="{80C1B1E7-939F-4E4A-8B54-CC7D7560A355}" destId="{F22C71F1-C429-4323-9BB4-CF1211052A5A}" srcOrd="1" destOrd="0" presId="urn:microsoft.com/office/officeart/2005/8/layout/orgChart1"/>
+    <dgm:cxn modelId="{E31CF98F-F0C2-4C54-8BE0-F4ECBF8D4396}" type="presParOf" srcId="{6FC3A39C-EE25-43FD-A4CD-AF573666D87F}" destId="{17A89B85-BBBC-4694-8447-2EBCF0379C6B}" srcOrd="1" destOrd="0" presId="urn:microsoft.com/office/officeart/2005/8/layout/orgChart1"/>
+    <dgm:cxn modelId="{0AD26E99-5BC3-4157-9A8C-6E22E54D8BA2}" type="presParOf" srcId="{6FC3A39C-EE25-43FD-A4CD-AF573666D87F}" destId="{CD7B1FF0-3362-4296-9ADA-5B6E5A569900}" srcOrd="2" destOrd="0" presId="urn:microsoft.com/office/officeart/2005/8/layout/orgChart1"/>
+    <dgm:cxn modelId="{D958628E-50AD-40E7-ABB6-41AEB7B05727}" type="presParOf" srcId="{1EF9512F-EA21-4C66-8A34-45BD07878727}" destId="{29A6B87B-814F-4584-8E15-B14A1DD4D336}" srcOrd="8" destOrd="0" presId="urn:microsoft.com/office/officeart/2005/8/layout/orgChart1"/>
+    <dgm:cxn modelId="{DA6EEAC3-AF88-42CA-9F6C-B6CD78DC5B77}" type="presParOf" srcId="{1EF9512F-EA21-4C66-8A34-45BD07878727}" destId="{9092889A-921E-4CC7-AB7D-17433E9D9D0A}" srcOrd="9" destOrd="0" presId="urn:microsoft.com/office/officeart/2005/8/layout/orgChart1"/>
+    <dgm:cxn modelId="{8224DC93-F41D-49BB-AD19-5F8A9A8CBBEA}" type="presParOf" srcId="{9092889A-921E-4CC7-AB7D-17433E9D9D0A}" destId="{288DE8BA-39B5-4976-BB42-CF678E79A4E1}" srcOrd="0" destOrd="0" presId="urn:microsoft.com/office/officeart/2005/8/layout/orgChart1"/>
+    <dgm:cxn modelId="{3EF98D44-7761-47D0-92F2-3E5916E06F20}" type="presParOf" srcId="{288DE8BA-39B5-4976-BB42-CF678E79A4E1}" destId="{F567448A-8B7A-48B3-B5FE-89A5DB4A909A}" srcOrd="0" destOrd="0" presId="urn:microsoft.com/office/officeart/2005/8/layout/orgChart1"/>
+    <dgm:cxn modelId="{BC36D603-27F6-4612-B40B-55844914B9A2}" type="presParOf" srcId="{288DE8BA-39B5-4976-BB42-CF678E79A4E1}" destId="{02852B04-B225-4662-98E0-CBC75B413B55}" srcOrd="1" destOrd="0" presId="urn:microsoft.com/office/officeart/2005/8/layout/orgChart1"/>
+    <dgm:cxn modelId="{28C103BB-D894-4901-A56A-7EE5217895C1}" type="presParOf" srcId="{9092889A-921E-4CC7-AB7D-17433E9D9D0A}" destId="{99179D95-4C3D-4BF2-97A9-6C4FF3B9529D}" srcOrd="1" destOrd="0" presId="urn:microsoft.com/office/officeart/2005/8/layout/orgChart1"/>
+    <dgm:cxn modelId="{ED5EB98F-E56B-45D9-926D-BA07AD8EC117}" type="presParOf" srcId="{9092889A-921E-4CC7-AB7D-17433E9D9D0A}" destId="{ABC07976-F526-4E68-901A-31987EB40B61}" srcOrd="2" destOrd="0" presId="urn:microsoft.com/office/officeart/2005/8/layout/orgChart1"/>
+    <dgm:cxn modelId="{814AF9A2-6FD7-4F8F-ADE6-FCD7072FF0E7}" type="presParOf" srcId="{45043196-EB32-4990-8054-CC9DB4D13E87}" destId="{34F22061-FC8B-4602-9361-FBF1F6E8158E}" srcOrd="2" destOrd="0" presId="urn:microsoft.com/office/officeart/2005/8/layout/orgChart1"/>
+    <dgm:cxn modelId="{F4651A45-E75F-4FD3-A0BB-F388A85D669F}" type="presParOf" srcId="{E95FFFF7-101C-4951-80E1-11D207767D2C}" destId="{59DCAB52-186C-489A-9CD5-4AA99AC35D46}" srcOrd="2" destOrd="0" presId="urn:microsoft.com/office/officeart/2005/8/layout/orgChart1"/>
   </dgm:cxnLst>
   <dgm:bg/>
   <dgm:whole/>
   <dgm:extLst>
     <a:ext uri="http://schemas.microsoft.com/office/drawing/2008/diagram">
-      <dsp:dataModelExt xmlns:dsp="http://schemas.microsoft.com/office/drawing/2008/diagram" relId="rId59" minVer="http://schemas.openxmlformats.org/drawingml/2006/diagram"/>
+      <dsp:dataModelExt xmlns:dsp="http://schemas.microsoft.com/office/drawing/2008/diagram" relId="rId61" minVer="http://schemas.openxmlformats.org/drawingml/2006/diagram"/>
     </a:ext>
   </dgm:extLst>
 </dgm:dataModel>
@@ -53071,7 +53240,7 @@
 </file>
 
 <file path=customXml/itemProps1.xml><?xml version="1.0" encoding="utf-8"?>
-<ds:datastoreItem xmlns:ds="http://schemas.openxmlformats.org/officeDocument/2006/customXml" ds:itemID="{EF737C30-80B9-4839-9AFA-F1DECC7BE12D}">
+<ds:datastoreItem xmlns:ds="http://schemas.openxmlformats.org/officeDocument/2006/customXml" ds:itemID="{870A9699-B7C7-41AE-A855-E23FA0063C90}">
   <ds:schemaRefs>
     <ds:schemaRef ds:uri="http://schemas.openxmlformats.org/officeDocument/2006/bibliography"/>
   </ds:schemaRefs>

</xml_diff>